<commit_message>
Alterações feitas no TCC (Titulo, Objetivos, Justificativa).
</commit_message>
<xml_diff>
--- a/TCC_V1.docx
+++ b/TCC_V1.docx
@@ -1,6 +1,6 @@
 
 <file path=word/document.xml><?xml version="1.0" encoding="utf-8"?>
-<w:document xmlns:wpc="http://schemas.microsoft.com/office/word/2010/wordprocessingCanvas" xmlns:cx="http://schemas.microsoft.com/office/drawing/2014/chartex" xmlns:cx1="http://schemas.microsoft.com/office/drawing/2015/9/8/chartex" xmlns:mc="http://schemas.openxmlformats.org/markup-compatibility/2006" xmlns:o="urn:schemas-microsoft-com:office:office" xmlns:r="http://schemas.openxmlformats.org/officeDocument/2006/relationships" xmlns:m="http://schemas.openxmlformats.org/officeDocument/2006/math" xmlns:v="urn:schemas-microsoft-com:vml" xmlns:wp14="http://schemas.microsoft.com/office/word/2010/wordprocessingDrawing" xmlns:wp="http://schemas.openxmlformats.org/drawingml/2006/wordprocessingDrawing" xmlns:w10="urn:schemas-microsoft-com:office:word" xmlns:w="http://schemas.openxmlformats.org/wordprocessingml/2006/main" xmlns:w14="http://schemas.microsoft.com/office/word/2010/wordml" xmlns:w15="http://schemas.microsoft.com/office/word/2012/wordml" xmlns:w16se="http://schemas.microsoft.com/office/word/2015/wordml/symex" xmlns:wpg="http://schemas.microsoft.com/office/word/2010/wordprocessingGroup" xmlns:wpi="http://schemas.microsoft.com/office/word/2010/wordprocessingInk" xmlns:wne="http://schemas.microsoft.com/office/word/2006/wordml" xmlns:wps="http://schemas.microsoft.com/office/word/2010/wordprocessingShape" mc:Ignorable="w14 w15 w16se wp14">
+<w:document xmlns:wpc="http://schemas.microsoft.com/office/word/2010/wordprocessingCanvas" xmlns:cx="http://schemas.microsoft.com/office/drawing/2014/chartex" xmlns:cx1="http://schemas.microsoft.com/office/drawing/2015/9/8/chartex" xmlns:cx2="http://schemas.microsoft.com/office/drawing/2015/10/21/chartex" xmlns:cx3="http://schemas.microsoft.com/office/drawing/2016/5/9/chartex" xmlns:cx4="http://schemas.microsoft.com/office/drawing/2016/5/10/chartex" xmlns:cx5="http://schemas.microsoft.com/office/drawing/2016/5/11/chartex" xmlns:cx6="http://schemas.microsoft.com/office/drawing/2016/5/12/chartex" xmlns:cx7="http://schemas.microsoft.com/office/drawing/2016/5/13/chartex" xmlns:cx8="http://schemas.microsoft.com/office/drawing/2016/5/14/chartex" xmlns:mc="http://schemas.openxmlformats.org/markup-compatibility/2006" xmlns:aink="http://schemas.microsoft.com/office/drawing/2016/ink" xmlns:am3d="http://schemas.microsoft.com/office/drawing/2017/model3d" xmlns:o="urn:schemas-microsoft-com:office:office" xmlns:r="http://schemas.openxmlformats.org/officeDocument/2006/relationships" xmlns:m="http://schemas.openxmlformats.org/officeDocument/2006/math" xmlns:v="urn:schemas-microsoft-com:vml" xmlns:wp14="http://schemas.microsoft.com/office/word/2010/wordprocessingDrawing" xmlns:wp="http://schemas.openxmlformats.org/drawingml/2006/wordprocessingDrawing" xmlns:w10="urn:schemas-microsoft-com:office:word" xmlns:w="http://schemas.openxmlformats.org/wordprocessingml/2006/main" xmlns:w14="http://schemas.microsoft.com/office/word/2010/wordml" xmlns:w15="http://schemas.microsoft.com/office/word/2012/wordml" xmlns:w16cid="http://schemas.microsoft.com/office/word/2016/wordml/cid" xmlns:w16se="http://schemas.microsoft.com/office/word/2015/wordml/symex" xmlns:wpg="http://schemas.microsoft.com/office/word/2010/wordprocessingGroup" xmlns:wpi="http://schemas.microsoft.com/office/word/2010/wordprocessingInk" xmlns:wne="http://schemas.microsoft.com/office/word/2006/wordml" xmlns:wps="http://schemas.microsoft.com/office/word/2010/wordprocessingShape" mc:Ignorable="w14 w15 w16se w16cid wp14">
   <w:body>
     <w:p>
       <w:pPr>
@@ -43,6 +43,7 @@
     <w:p/>
     <w:p/>
     <w:p/>
+    <w:p/>
     <w:p>
       <w:pPr>
         <w:jc w:val="center"/>
@@ -54,10 +55,15 @@
         <w:rPr>
           <w:color w:val="FF0000"/>
         </w:rPr>
-        <w:t>RECONHECIMENTO FACIAL: UM SISTEMA DE TRANCA COM RASPBERRY PI</w:t>
-      </w:r>
-    </w:p>
-    <w:p/>
+        <w:t xml:space="preserve">RECONHECIMENTO FACIAL: </w:t>
+      </w:r>
+      <w:r>
+        <w:rPr>
+          <w:color w:val="FF0000"/>
+        </w:rPr>
+        <w:t>UMA COMPARAÇÃO DE DIFERENTES MÉTODOS EM HARDWARES VARIADOS</w:t>
+      </w:r>
+    </w:p>
     <w:p/>
     <w:p/>
     <w:p/>
@@ -113,7 +119,7 @@
         </w:p>
         <w:p>
           <w:pPr>
-            <w:pStyle w:val="Sumrio1"/>
+            <w:pStyle w:val="TOC1"/>
             <w:rPr>
               <w:rFonts w:asciiTheme="minorHAnsi" w:eastAsiaTheme="minorEastAsia" w:hAnsiTheme="minorHAnsi" w:cstheme="minorBidi"/>
               <w:noProof/>
@@ -131,7 +137,7 @@
           <w:r>
             <w:fldChar w:fldCharType="separate"/>
           </w:r>
-          <w:hyperlink w:anchor="_Toc8242002" w:history="1">
+          <w:hyperlink w:anchor="_Toc9450750" w:history="1">
             <w:r>
               <w:rPr>
                 <w:rStyle w:val="Hyperlink"/>
@@ -175,7 +181,7 @@
                 <w:noProof/>
                 <w:webHidden/>
               </w:rPr>
-              <w:instrText xml:space="preserve"> PAGEREF _Toc8242002 \h </w:instrText>
+              <w:instrText xml:space="preserve"> PAGEREF _Toc9450750 \h </w:instrText>
             </w:r>
             <w:r>
               <w:rPr>
@@ -208,7 +214,7 @@
         </w:p>
         <w:p>
           <w:pPr>
-            <w:pStyle w:val="Sumrio1"/>
+            <w:pStyle w:val="TOC1"/>
             <w:rPr>
               <w:rFonts w:asciiTheme="minorHAnsi" w:eastAsiaTheme="minorEastAsia" w:hAnsiTheme="minorHAnsi" w:cstheme="minorBidi"/>
               <w:noProof/>
@@ -217,7 +223,7 @@
               <w:lang w:val="en-US"/>
             </w:rPr>
           </w:pPr>
-          <w:hyperlink w:anchor="_Toc8242003" w:history="1">
+          <w:hyperlink w:anchor="_Toc9450751" w:history="1">
             <w:r>
               <w:rPr>
                 <w:rStyle w:val="Hyperlink"/>
@@ -261,7 +267,7 @@
                 <w:noProof/>
                 <w:webHidden/>
               </w:rPr>
-              <w:instrText xml:space="preserve"> PAGEREF _Toc8242003 \h </w:instrText>
+              <w:instrText xml:space="preserve"> PAGEREF _Toc9450751 \h </w:instrText>
             </w:r>
             <w:r>
               <w:rPr>
@@ -294,7 +300,7 @@
         </w:p>
         <w:p>
           <w:pPr>
-            <w:pStyle w:val="Sumrio1"/>
+            <w:pStyle w:val="TOC1"/>
             <w:rPr>
               <w:rFonts w:asciiTheme="minorHAnsi" w:eastAsiaTheme="minorEastAsia" w:hAnsiTheme="minorHAnsi" w:cstheme="minorBidi"/>
               <w:noProof/>
@@ -303,7 +309,7 @@
               <w:lang w:val="en-US"/>
             </w:rPr>
           </w:pPr>
-          <w:hyperlink w:anchor="_Toc8242004" w:history="1">
+          <w:hyperlink w:anchor="_Toc9450752" w:history="1">
             <w:r>
               <w:rPr>
                 <w:rStyle w:val="Hyperlink"/>
@@ -347,7 +353,7 @@
                 <w:noProof/>
                 <w:webHidden/>
               </w:rPr>
-              <w:instrText xml:space="preserve"> PAGEREF _Toc8242004 \h </w:instrText>
+              <w:instrText xml:space="preserve"> PAGEREF _Toc9450752 \h </w:instrText>
             </w:r>
             <w:r>
               <w:rPr>
@@ -380,7 +386,7 @@
         </w:p>
         <w:p>
           <w:pPr>
-            <w:pStyle w:val="Sumrio1"/>
+            <w:pStyle w:val="TOC1"/>
             <w:rPr>
               <w:rFonts w:asciiTheme="minorHAnsi" w:eastAsiaTheme="minorEastAsia" w:hAnsiTheme="minorHAnsi" w:cstheme="minorBidi"/>
               <w:noProof/>
@@ -389,13 +395,13 @@
               <w:lang w:val="en-US"/>
             </w:rPr>
           </w:pPr>
-          <w:hyperlink w:anchor="_Toc8242005" w:history="1">
+          <w:hyperlink w:anchor="_Toc9450753" w:history="1">
             <w:r>
               <w:rPr>
                 <w:rStyle w:val="Hyperlink"/>
                 <w:noProof/>
               </w:rPr>
-              <w:t>4</w:t>
+              <w:t>3.1</w:t>
             </w:r>
             <w:r>
               <w:rPr>
@@ -412,7 +418,7 @@
                 <w:rStyle w:val="Hyperlink"/>
                 <w:noProof/>
               </w:rPr>
-              <w:t>JUSTIFICATIVA</w:t>
+              <w:t>Objetivos Específicos</w:t>
             </w:r>
             <w:r>
               <w:rPr>
@@ -433,7 +439,7 @@
                 <w:noProof/>
                 <w:webHidden/>
               </w:rPr>
-              <w:instrText xml:space="preserve"> PAGEREF _Toc8242005 \h </w:instrText>
+              <w:instrText xml:space="preserve"> PAGEREF _Toc9450753 \h </w:instrText>
             </w:r>
             <w:r>
               <w:rPr>
@@ -466,7 +472,7 @@
         </w:p>
         <w:p>
           <w:pPr>
-            <w:pStyle w:val="Sumrio1"/>
+            <w:pStyle w:val="TOC1"/>
             <w:rPr>
               <w:rFonts w:asciiTheme="minorHAnsi" w:eastAsiaTheme="minorEastAsia" w:hAnsiTheme="minorHAnsi" w:cstheme="minorBidi"/>
               <w:noProof/>
@@ -475,13 +481,13 @@
               <w:lang w:val="en-US"/>
             </w:rPr>
           </w:pPr>
-          <w:hyperlink w:anchor="_Toc8242006" w:history="1">
+          <w:hyperlink w:anchor="_Toc9450754" w:history="1">
             <w:r>
               <w:rPr>
                 <w:rStyle w:val="Hyperlink"/>
                 <w:noProof/>
               </w:rPr>
-              <w:t>5</w:t>
+              <w:t>4</w:t>
             </w:r>
             <w:r>
               <w:rPr>
@@ -498,7 +504,7 @@
                 <w:rStyle w:val="Hyperlink"/>
                 <w:noProof/>
               </w:rPr>
-              <w:t>REVISÃO BIBLIOGRÁFICA</w:t>
+              <w:t>JUSTIFICATIVA</w:t>
             </w:r>
             <w:r>
               <w:rPr>
@@ -519,7 +525,7 @@
                 <w:noProof/>
                 <w:webHidden/>
               </w:rPr>
-              <w:instrText xml:space="preserve"> PAGEREF _Toc8242006 \h </w:instrText>
+              <w:instrText xml:space="preserve"> PAGEREF _Toc9450754 \h </w:instrText>
             </w:r>
             <w:r>
               <w:rPr>
@@ -552,7 +558,7 @@
         </w:p>
         <w:p>
           <w:pPr>
-            <w:pStyle w:val="Sumrio1"/>
+            <w:pStyle w:val="TOC1"/>
             <w:rPr>
               <w:rFonts w:asciiTheme="minorHAnsi" w:eastAsiaTheme="minorEastAsia" w:hAnsiTheme="minorHAnsi" w:cstheme="minorBidi"/>
               <w:noProof/>
@@ -561,13 +567,13 @@
               <w:lang w:val="en-US"/>
             </w:rPr>
           </w:pPr>
-          <w:hyperlink w:anchor="_Toc8242007" w:history="1">
+          <w:hyperlink w:anchor="_Toc9450755" w:history="1">
             <w:r>
               <w:rPr>
                 <w:rStyle w:val="Hyperlink"/>
                 <w:noProof/>
               </w:rPr>
-              <w:t>6</w:t>
+              <w:t>5</w:t>
             </w:r>
             <w:r>
               <w:rPr>
@@ -584,7 +590,7 @@
                 <w:rStyle w:val="Hyperlink"/>
                 <w:noProof/>
               </w:rPr>
-              <w:t>METODOLOGIA</w:t>
+              <w:t>REVISÃO BIBLIOGRÁFICA</w:t>
             </w:r>
             <w:r>
               <w:rPr>
@@ -605,7 +611,7 @@
                 <w:noProof/>
                 <w:webHidden/>
               </w:rPr>
-              <w:instrText xml:space="preserve"> PAGEREF _Toc8242007 \h </w:instrText>
+              <w:instrText xml:space="preserve"> PAGEREF _Toc9450755 \h </w:instrText>
             </w:r>
             <w:r>
               <w:rPr>
@@ -638,7 +644,7 @@
         </w:p>
         <w:p>
           <w:pPr>
-            <w:pStyle w:val="Sumrio1"/>
+            <w:pStyle w:val="TOC1"/>
             <w:rPr>
               <w:rFonts w:asciiTheme="minorHAnsi" w:eastAsiaTheme="minorEastAsia" w:hAnsiTheme="minorHAnsi" w:cstheme="minorBidi"/>
               <w:noProof/>
@@ -647,13 +653,13 @@
               <w:lang w:val="en-US"/>
             </w:rPr>
           </w:pPr>
-          <w:hyperlink w:anchor="_Toc8242008" w:history="1">
+          <w:hyperlink w:anchor="_Toc9450756" w:history="1">
             <w:r>
               <w:rPr>
                 <w:rStyle w:val="Hyperlink"/>
                 <w:noProof/>
               </w:rPr>
-              <w:t>7</w:t>
+              <w:t>6</w:t>
             </w:r>
             <w:r>
               <w:rPr>
@@ -670,6 +676,92 @@
                 <w:rStyle w:val="Hyperlink"/>
                 <w:noProof/>
               </w:rPr>
+              <w:t>METODOLOGIA</w:t>
+            </w:r>
+            <w:r>
+              <w:rPr>
+                <w:noProof/>
+                <w:webHidden/>
+              </w:rPr>
+              <w:tab/>
+            </w:r>
+            <w:r>
+              <w:rPr>
+                <w:noProof/>
+                <w:webHidden/>
+              </w:rPr>
+              <w:fldChar w:fldCharType="begin"/>
+            </w:r>
+            <w:r>
+              <w:rPr>
+                <w:noProof/>
+                <w:webHidden/>
+              </w:rPr>
+              <w:instrText xml:space="preserve"> PAGEREF _Toc9450756 \h </w:instrText>
+            </w:r>
+            <w:r>
+              <w:rPr>
+                <w:noProof/>
+                <w:webHidden/>
+              </w:rPr>
+            </w:r>
+            <w:r>
+              <w:rPr>
+                <w:noProof/>
+                <w:webHidden/>
+              </w:rPr>
+              <w:fldChar w:fldCharType="separate"/>
+            </w:r>
+            <w:r>
+              <w:rPr>
+                <w:noProof/>
+                <w:webHidden/>
+              </w:rPr>
+              <w:t>5</w:t>
+            </w:r>
+            <w:r>
+              <w:rPr>
+                <w:noProof/>
+                <w:webHidden/>
+              </w:rPr>
+              <w:fldChar w:fldCharType="end"/>
+            </w:r>
+          </w:hyperlink>
+        </w:p>
+        <w:p>
+          <w:pPr>
+            <w:pStyle w:val="TOC1"/>
+            <w:rPr>
+              <w:rFonts w:asciiTheme="minorHAnsi" w:eastAsiaTheme="minorEastAsia" w:hAnsiTheme="minorHAnsi" w:cstheme="minorBidi"/>
+              <w:noProof/>
+              <w:sz w:val="22"/>
+              <w:szCs w:val="22"/>
+              <w:lang w:val="en-US"/>
+            </w:rPr>
+          </w:pPr>
+          <w:hyperlink w:anchor="_Toc9450757" w:history="1">
+            <w:r>
+              <w:rPr>
+                <w:rStyle w:val="Hyperlink"/>
+                <w:noProof/>
+              </w:rPr>
+              <w:t>7</w:t>
+            </w:r>
+            <w:r>
+              <w:rPr>
+                <w:rFonts w:asciiTheme="minorHAnsi" w:eastAsiaTheme="minorEastAsia" w:hAnsiTheme="minorHAnsi" w:cstheme="minorBidi"/>
+                <w:noProof/>
+                <w:sz w:val="22"/>
+                <w:szCs w:val="22"/>
+                <w:lang w:val="en-US"/>
+              </w:rPr>
+              <w:tab/>
+            </w:r>
+            <w:r>
+              <w:rPr>
+                <w:rStyle w:val="Hyperlink"/>
+                <w:noProof/>
+              </w:rPr>
               <w:t>REFERÊNCIAS</w:t>
             </w:r>
             <w:r>
@@ -691,7 +783,7 @@
                 <w:noProof/>
                 <w:webHidden/>
               </w:rPr>
-              <w:instrText xml:space="preserve"> PAGEREF _Toc8242008 \h </w:instrText>
+              <w:instrText xml:space="preserve"> PAGEREF _Toc9450757 \h </w:instrText>
             </w:r>
             <w:r>
               <w:rPr>
@@ -711,7 +803,7 @@
                 <w:noProof/>
                 <w:webHidden/>
               </w:rPr>
-              <w:t>6</w:t>
+              <w:t>7</w:t>
             </w:r>
             <w:r>
               <w:rPr>
@@ -741,9 +833,9 @@
     </w:p>
     <w:p>
       <w:pPr>
-        <w:pStyle w:val="Ttulo1"/>
-      </w:pPr>
-      <w:bookmarkStart w:id="0" w:name="_Toc8242002"/>
+        <w:pStyle w:val="Heading1"/>
+      </w:pPr>
+      <w:bookmarkStart w:id="0" w:name="_Toc9450750"/>
       <w:r>
         <w:lastRenderedPageBreak/>
         <w:t>OBJETO DE PESQUISA</w:t>
@@ -838,9 +930,9 @@
     <w:p/>
     <w:p>
       <w:pPr>
-        <w:pStyle w:val="Ttulo1"/>
-      </w:pPr>
-      <w:bookmarkStart w:id="1" w:name="_Toc8242003"/>
+        <w:pStyle w:val="Heading1"/>
+      </w:pPr>
+      <w:bookmarkStart w:id="1" w:name="_Toc9450751"/>
       <w:r>
         <w:t>PROBLEMA DE PESQUISA</w:t>
       </w:r>
@@ -868,14 +960,12 @@
       <w:r>
         <w:t xml:space="preserve"> redes sociais, que são capazes de reconhecer automaticamente a identidade de pessoas que aparecem em fotos postadas nos </w:t>
       </w:r>
-      <w:proofErr w:type="spellStart"/>
       <w:r>
         <w:rPr>
           <w:i/>
         </w:rPr>
         <w:t>feeds</w:t>
       </w:r>
-      <w:proofErr w:type="spellEnd"/>
       <w:r>
         <w:t xml:space="preserve">. </w:t>
       </w:r>
@@ -1192,30 +1282,50 @@
       </w:r>
     </w:p>
     <w:p>
-      <w:r>
+      <w:pPr>
+        <w:rPr>
+          <w:color w:val="FF0000"/>
+        </w:rPr>
+      </w:pPr>
+      <w:r>
+        <w:rPr>
+          <w:color w:val="FF0000"/>
+        </w:rPr>
         <w:t xml:space="preserve">Apesar dos usos empresariais do reconhecimento facial, pouco realmente existe em relação ao </w:t>
       </w:r>
       <w:r>
+        <w:rPr>
+          <w:color w:val="FF0000"/>
+        </w:rPr>
         <w:t xml:space="preserve">.... Existe um jeito de prever ou estimar como o reconhecimento facial será executado em tais especificações de Hardware </w:t>
       </w:r>
       <w:proofErr w:type="spellStart"/>
       <w:r>
+        <w:rPr>
+          <w:color w:val="FF0000"/>
+        </w:rPr>
         <w:t>etc</w:t>
       </w:r>
       <w:proofErr w:type="spellEnd"/>
       <w:r>
+        <w:rPr>
+          <w:color w:val="FF0000"/>
+        </w:rPr>
         <w:t xml:space="preserve"> etc..</w:t>
       </w:r>
       <w:r>
+        <w:rPr>
+          <w:color w:val="FF0000"/>
+        </w:rPr>
         <w:t>.</w:t>
       </w:r>
     </w:p>
     <w:p/>
     <w:p>
       <w:pPr>
-        <w:pStyle w:val="Ttulo1"/>
-      </w:pPr>
-      <w:bookmarkStart w:id="2" w:name="_Toc8242004"/>
+        <w:pStyle w:val="Heading1"/>
+      </w:pPr>
+      <w:bookmarkStart w:id="2" w:name="_Toc9450752"/>
       <w:r>
         <w:t>OBJETIVOS</w:t>
       </w:r>
@@ -1232,7 +1342,13 @@
         <w:t>realizar uma comparação de</w:t>
       </w:r>
       <w:r>
-        <w:t xml:space="preserve"> desempenho e precisão de três diferentes métodos de reconhecimento facial e </w:t>
+        <w:t xml:space="preserve"> desempenho e precisão de três diferentes métodos de reconhecimento facial</w:t>
+      </w:r>
+      <w:r>
+        <w:t>, disponibilizados pela biblioteca OpenCV,</w:t>
+      </w:r>
+      <w:r>
+        <w:t xml:space="preserve"> e </w:t>
       </w:r>
       <w:r>
         <w:t>organizar</w:t>
@@ -1260,349 +1376,330 @@
       </w:r>
     </w:p>
     <w:p>
-      <w:r>
-        <w:t>Os dados utilizados serão utilizados para trazer uma perspectiva de: quão exigente é realizar reconhecimento facial (em 2019), definir quais são os usos ideais de cada dispositivo em relação a reconhecimento facial e utilizar os dados para planejamento de projetos pessoais, como a criação de travas que utilizam tal sistema biométrico;</w:t>
-      </w:r>
-    </w:p>
-    <w:p>
-      <w:pPr>
-        <w:pStyle w:val="Ttulo1"/>
+      <w:pPr>
+        <w:rPr>
+          <w:i/>
+          <w:color w:val="7F7F7F" w:themeColor="text1" w:themeTint="80"/>
+        </w:rPr>
+      </w:pPr>
+      <w:r>
+        <w:rPr>
+          <w:i/>
+          <w:color w:val="7F7F7F" w:themeColor="text1" w:themeTint="80"/>
+        </w:rPr>
+        <w:t xml:space="preserve">Os dados </w:t>
+      </w:r>
+      <w:r>
+        <w:rPr>
+          <w:i/>
+          <w:color w:val="7F7F7F" w:themeColor="text1" w:themeTint="80"/>
+        </w:rPr>
+        <w:t xml:space="preserve">coletados </w:t>
+      </w:r>
+      <w:bookmarkStart w:id="3" w:name="_GoBack"/>
+      <w:bookmarkEnd w:id="3"/>
+      <w:r>
+        <w:rPr>
+          <w:i/>
+          <w:color w:val="7F7F7F" w:themeColor="text1" w:themeTint="80"/>
+        </w:rPr>
+        <w:t>serão utilizados para trazer uma perspectiva de: quão exigente é realizar reco</w:t>
+      </w:r>
+      <w:r>
+        <w:rPr>
+          <w:i/>
+          <w:color w:val="7F7F7F" w:themeColor="text1" w:themeTint="80"/>
+        </w:rPr>
+        <w:t xml:space="preserve">nhecimento facial, </w:t>
+      </w:r>
+      <w:r>
+        <w:rPr>
+          <w:i/>
+          <w:color w:val="7F7F7F" w:themeColor="text1" w:themeTint="80"/>
+        </w:rPr>
+        <w:t>definir quais são os usos ideais de cada dispositivo em relação a reconhecimento facial e utilizar os dados para planejamento de projetos pessoais, como a criação de travas que utilizam tal sistema biométrico</w:t>
+      </w:r>
+      <w:r>
+        <w:rPr>
+          <w:i/>
+          <w:color w:val="7F7F7F" w:themeColor="text1" w:themeTint="80"/>
+        </w:rPr>
+        <w:t>.</w:t>
+      </w:r>
+    </w:p>
+    <w:p>
+      <w:pPr>
+        <w:pStyle w:val="Heading1"/>
         <w:numPr>
           <w:ilvl w:val="1"/>
           <w:numId w:val="2"/>
         </w:numPr>
         <w:ind w:left="426" w:hanging="426"/>
       </w:pPr>
+      <w:bookmarkStart w:id="4" w:name="_Toc9450753"/>
       <w:r>
         <w:t>Objetivos Específicos</w:t>
       </w:r>
-    </w:p>
-    <w:p>
-      <w:pPr>
-        <w:pStyle w:val="PargrafodaLista"/>
+      <w:bookmarkEnd w:id="4"/>
+    </w:p>
+    <w:p>
+      <w:pPr>
+        <w:pStyle w:val="ListParagraph"/>
         <w:numPr>
           <w:ilvl w:val="0"/>
           <w:numId w:val="12"/>
         </w:numPr>
-        <w:rPr>
-          <w:color w:val="4472C4" w:themeColor="accent1"/>
-        </w:rPr>
-      </w:pPr>
-      <w:r>
-        <w:rPr>
-          <w:color w:val="4472C4" w:themeColor="accent1"/>
-        </w:rPr>
-        <w:t xml:space="preserve">Testar </w:t>
-      </w:r>
-      <w:r>
-        <w:rPr>
-          <w:color w:val="4472C4" w:themeColor="accent1"/>
-        </w:rPr>
-        <w:t>cada um dos</w:t>
-      </w:r>
-      <w:r>
-        <w:rPr>
-          <w:color w:val="4472C4" w:themeColor="accent1"/>
-        </w:rPr>
-        <w:t xml:space="preserve"> métodos</w:t>
-      </w:r>
-      <w:r>
-        <w:rPr>
-          <w:color w:val="4472C4" w:themeColor="accent1"/>
-        </w:rPr>
-        <w:t xml:space="preserve"> de reconhecimento facial</w:t>
-      </w:r>
-      <w:r>
-        <w:rPr>
-          <w:color w:val="4472C4" w:themeColor="accent1"/>
-        </w:rPr>
-        <w:t xml:space="preserve"> </w:t>
-      </w:r>
-      <w:r>
-        <w:rPr>
-          <w:color w:val="4472C4" w:themeColor="accent1"/>
-        </w:rPr>
-        <w:t>em máquinas com diferentes poderes de processamento</w:t>
-      </w:r>
-      <w:r>
-        <w:rPr>
-          <w:color w:val="4472C4" w:themeColor="accent1"/>
-        </w:rPr>
-        <w:t>;</w:t>
-      </w:r>
-    </w:p>
-    <w:p>
-      <w:pPr>
-        <w:pStyle w:val="PargrafodaLista"/>
+      </w:pPr>
+      <w:r>
+        <w:t>Desenvolver um algoritmo na linguagem Python que utilize os métodos de reconhecimento facial;</w:t>
+      </w:r>
+    </w:p>
+    <w:p>
+      <w:pPr>
+        <w:pStyle w:val="ListParagraph"/>
         <w:numPr>
           <w:ilvl w:val="0"/>
           <w:numId w:val="12"/>
         </w:numPr>
-        <w:rPr>
-          <w:color w:val="4472C4" w:themeColor="accent1"/>
-        </w:rPr>
-      </w:pPr>
-      <w:r>
-        <w:rPr>
-          <w:color w:val="4472C4" w:themeColor="accent1"/>
-        </w:rPr>
-        <w:t>Co</w:t>
-      </w:r>
-      <w:r>
-        <w:rPr>
-          <w:color w:val="4472C4" w:themeColor="accent1"/>
-        </w:rPr>
-        <w:t>letar os</w:t>
-      </w:r>
-      <w:r>
-        <w:rPr>
-          <w:color w:val="4472C4" w:themeColor="accent1"/>
-        </w:rPr>
+      </w:pPr>
+      <w:r>
+        <w:t>Realizar uma compara</w:t>
+      </w:r>
+      <w:r>
+        <w:t>ção</w:t>
+      </w:r>
+      <w:r>
+        <w:t xml:space="preserve"> da latência, precisão e tempo de resposta dos diferentes </w:t>
+      </w:r>
+      <w:r>
+        <w:t>métodos de reconhecimento facial (Eig</w:t>
+      </w:r>
+      <w:r>
+        <w:t>en</w:t>
+      </w:r>
+      <w:r>
+        <w:t>faces</w:t>
+      </w:r>
+      <w:r>
+        <w:t>/Fisher</w:t>
+      </w:r>
+      <w:r>
+        <w:t>faces</w:t>
+      </w:r>
+      <w:r>
+        <w:t>/LBPH</w:t>
+      </w:r>
+      <w:r>
+        <w:t>);</w:t>
+      </w:r>
+      <w:r>
         <w:t xml:space="preserve"> </w:t>
       </w:r>
       <w:r>
         <w:rPr>
-          <w:color w:val="4472C4" w:themeColor="accent1"/>
-        </w:rPr>
-        <w:t>dados obtidos através dos testes em cada máquina;</w:t>
-      </w:r>
-    </w:p>
-    <w:p>
-      <w:pPr>
-        <w:pStyle w:val="PargrafodaLista"/>
+          <w:b/>
+          <w:color w:val="FF0000"/>
+        </w:rPr>
+        <w:t>(Já é o objetivo principal).</w:t>
+      </w:r>
+    </w:p>
+    <w:p>
+      <w:pPr>
+        <w:pStyle w:val="ListParagraph"/>
         <w:numPr>
           <w:ilvl w:val="0"/>
           <w:numId w:val="12"/>
         </w:numPr>
-        <w:rPr>
-          <w:color w:val="4472C4" w:themeColor="accent1"/>
-        </w:rPr>
-      </w:pPr>
-      <w:r>
-        <w:rPr>
-          <w:color w:val="4472C4" w:themeColor="accent1"/>
-        </w:rPr>
-        <w:t>Comparar o desempenho e a precisão de cada método de acordo com o hardware utilizado;</w:t>
-      </w:r>
-    </w:p>
-    <w:p>
-      <w:pPr>
-        <w:pStyle w:val="PargrafodaLista"/>
+      </w:pPr>
+      <w:r>
+        <w:t>Utilizar os algoritmos em</w:t>
+      </w:r>
+      <w:r>
+        <w:t xml:space="preserve"> três máquinas com </w:t>
+      </w:r>
+      <w:r>
+        <w:t>poder de processamento di</w:t>
+      </w:r>
+      <w:r>
+        <w:t>ferentes</w:t>
+      </w:r>
+      <w:r>
+        <w:t>;</w:t>
+      </w:r>
+    </w:p>
+    <w:p>
+      <w:pPr>
+        <w:pStyle w:val="ListParagraph"/>
         <w:numPr>
           <w:ilvl w:val="0"/>
           <w:numId w:val="12"/>
         </w:numPr>
         <w:rPr>
-          <w:color w:val="C00000"/>
-        </w:rPr>
-      </w:pPr>
-      <w:r>
-        <w:rPr>
-          <w:color w:val="C00000"/>
-        </w:rPr>
-        <w:t>Desenvolver um algoritmo na linguagem Python que utilize os métodos de reconhecimento facial;</w:t>
-      </w:r>
-    </w:p>
-    <w:p>
-      <w:pPr>
-        <w:pStyle w:val="PargrafodaLista"/>
-        <w:numPr>
-          <w:ilvl w:val="0"/>
-          <w:numId w:val="12"/>
-        </w:numPr>
-        <w:rPr>
-          <w:color w:val="C00000"/>
-        </w:rPr>
-      </w:pPr>
-      <w:r>
-        <w:rPr>
-          <w:color w:val="C00000"/>
-        </w:rPr>
-        <w:t>Realizar uma comparativa entre os métodos de reconhecimento facial (</w:t>
+          <w:i/>
+          <w:color w:val="7F7F7F" w:themeColor="text1" w:themeTint="80"/>
+        </w:rPr>
+      </w:pPr>
+      <w:r>
+        <w:rPr>
+          <w:i/>
+          <w:color w:val="7F7F7F" w:themeColor="text1" w:themeTint="80"/>
+        </w:rPr>
+        <w:t>Gerar gráficos comparativos e ...&lt;sei lá, sugerir usos para cada dispositivo?</w:t>
+      </w:r>
+      <w:r>
+        <w:rPr>
+          <w:i/>
+          <w:color w:val="7F7F7F" w:themeColor="text1" w:themeTint="80"/>
+        </w:rPr>
+        <w:t>?</w:t>
+      </w:r>
+      <w:r>
+        <w:rPr>
+          <w:i/>
+          <w:color w:val="7F7F7F" w:themeColor="text1" w:themeTint="80"/>
+        </w:rPr>
+        <w:t>/&gt;</w:t>
+      </w:r>
+    </w:p>
+    <w:p>
+      <w:pPr>
+        <w:pStyle w:val="Heading1"/>
+      </w:pPr>
+      <w:bookmarkStart w:id="5" w:name="_Toc9450754"/>
+      <w:r>
+        <w:t>JUSTIFICATIVA</w:t>
+      </w:r>
+      <w:bookmarkEnd w:id="5"/>
+    </w:p>
+    <w:p>
+      <w:r>
+        <w:t xml:space="preserve">Já existem alguns artigos e monografias que comparam os diferentes métodos de reconhecimento facial do OpenCV. No entanto, não foram encontrados documentos que detalhem </w:t>
+      </w:r>
+      <w:r>
+        <w:t>a comparação da precisão e tempo de resposta desses métodos em máquinas com poder de processamento distintos.</w:t>
+      </w:r>
+      <w:r>
+        <w:t xml:space="preserve"> </w:t>
+      </w:r>
+    </w:p>
+    <w:p>
+      <w:pPr>
+        <w:rPr>
+          <w:i/>
+          <w:color w:val="7F7F7F" w:themeColor="text1" w:themeTint="80"/>
+        </w:rPr>
+      </w:pPr>
+      <w:r>
+        <w:rPr>
+          <w:i/>
+          <w:color w:val="7F7F7F" w:themeColor="text1" w:themeTint="80"/>
+        </w:rPr>
+        <w:lastRenderedPageBreak/>
+        <w:t xml:space="preserve">Reconhecimento facial traz um leque maior de utilidades criativas ou </w:t>
       </w:r>
       <w:proofErr w:type="spellStart"/>
       <w:r>
         <w:rPr>
-          <w:color w:val="C00000"/>
-        </w:rPr>
-        <w:t>Eighteen</w:t>
+          <w:i/>
+          <w:color w:val="7F7F7F" w:themeColor="text1" w:themeTint="80"/>
+        </w:rPr>
+        <w:t>etc</w:t>
       </w:r>
       <w:proofErr w:type="spellEnd"/>
       <w:r>
         <w:rPr>
-          <w:color w:val="C00000"/>
-        </w:rPr>
-        <w:t xml:space="preserve"> / Fisher / </w:t>
+          <w:i/>
+          <w:color w:val="7F7F7F" w:themeColor="text1" w:themeTint="80"/>
+        </w:rPr>
+        <w:t xml:space="preserve"> </w:t>
       </w:r>
       <w:proofErr w:type="spellStart"/>
       <w:r>
         <w:rPr>
-          <w:color w:val="C00000"/>
+          <w:i/>
+          <w:color w:val="7F7F7F" w:themeColor="text1" w:themeTint="80"/>
         </w:rPr>
         <w:t>etc</w:t>
       </w:r>
       <w:proofErr w:type="spellEnd"/>
       <w:r>
         <w:rPr>
-          <w:color w:val="C00000"/>
-        </w:rPr>
-        <w:t>), a comparativa será nos aspectos de latência</w:t>
-      </w:r>
-      <w:r>
-        <w:rPr>
-          <w:color w:val="C00000"/>
-        </w:rPr>
-        <w:t>, precisão de reconhecimento</w:t>
-      </w:r>
-      <w:r>
-        <w:rPr>
-          <w:color w:val="C00000"/>
-        </w:rPr>
-        <w:t xml:space="preserve"> e tempo de resposta;</w:t>
-      </w:r>
-    </w:p>
-    <w:p>
-      <w:pPr>
-        <w:pStyle w:val="PargrafodaLista"/>
-        <w:numPr>
-          <w:ilvl w:val="0"/>
-          <w:numId w:val="12"/>
-        </w:numPr>
-        <w:rPr>
-          <w:color w:val="C00000"/>
-        </w:rPr>
-      </w:pPr>
-      <w:r>
-        <w:rPr>
-          <w:color w:val="C00000"/>
-        </w:rPr>
-        <w:t>Realizar as mesmas comparativas entre três diferentes máquinas com processadores diferentes</w:t>
-      </w:r>
-      <w:r>
-        <w:rPr>
-          <w:color w:val="C00000"/>
-        </w:rPr>
-        <w:t>;</w:t>
-      </w:r>
-    </w:p>
-    <w:p>
-      <w:pPr>
-        <w:pStyle w:val="PargrafodaLista"/>
-        <w:numPr>
-          <w:ilvl w:val="0"/>
-          <w:numId w:val="12"/>
-        </w:numPr>
-        <w:rPr>
-          <w:color w:val="C00000"/>
-        </w:rPr>
-      </w:pPr>
-      <w:r>
-        <w:rPr>
-          <w:color w:val="C00000"/>
-        </w:rPr>
-        <w:t>Gerar gráficos comparativos e ...&lt;sei lá, sugerir usos para cada dispositivo?</w:t>
-      </w:r>
-      <w:r>
-        <w:rPr>
-          <w:color w:val="C00000"/>
-        </w:rPr>
-        <w:t>?</w:t>
-      </w:r>
-      <w:bookmarkStart w:id="3" w:name="_GoBack"/>
-      <w:bookmarkEnd w:id="3"/>
-      <w:r>
-        <w:rPr>
-          <w:color w:val="C00000"/>
-        </w:rPr>
-        <w:t>/&gt;</w:t>
-      </w:r>
-    </w:p>
-    <w:p>
-      <w:pPr>
-        <w:pStyle w:val="Ttulo1"/>
-      </w:pPr>
-      <w:bookmarkStart w:id="4" w:name="_Toc8242005"/>
-      <w:r>
-        <w:lastRenderedPageBreak/>
-        <w:t>JUSTIFICATIVA</w:t>
-      </w:r>
-      <w:bookmarkEnd w:id="4"/>
-    </w:p>
-    <w:p>
-      <w:r>
-        <w:t xml:space="preserve">Reconhecimento facial traz um leque maior de utilidades criativas ou </w:t>
+          <w:i/>
+          <w:color w:val="7F7F7F" w:themeColor="text1" w:themeTint="80"/>
+        </w:rPr>
+        <w:t xml:space="preserve">, inovações e aplicação comum é interessante </w:t>
       </w:r>
       <w:proofErr w:type="spellStart"/>
       <w:r>
+        <w:rPr>
+          <w:i/>
+          <w:color w:val="7F7F7F" w:themeColor="text1" w:themeTint="80"/>
+        </w:rPr>
         <w:t>etc</w:t>
       </w:r>
       <w:proofErr w:type="spellEnd"/>
       <w:r>
+        <w:rPr>
+          <w:i/>
+          <w:color w:val="7F7F7F" w:themeColor="text1" w:themeTint="80"/>
+        </w:rPr>
         <w:t xml:space="preserve"> </w:t>
       </w:r>
       <w:proofErr w:type="spellStart"/>
       <w:r>
+        <w:rPr>
+          <w:i/>
+          <w:color w:val="7F7F7F" w:themeColor="text1" w:themeTint="80"/>
+        </w:rPr>
         <w:t>etc</w:t>
       </w:r>
       <w:proofErr w:type="spellEnd"/>
-      <w:r>
-        <w:t xml:space="preserve">, inovações e aplicação comum é interessante </w:t>
-      </w:r>
-      <w:proofErr w:type="spellStart"/>
-      <w:r>
-        <w:t>etc</w:t>
-      </w:r>
-      <w:proofErr w:type="spellEnd"/>
+    </w:p>
+    <w:p/>
+    <w:p>
+      <w:pPr>
+        <w:pStyle w:val="Heading1"/>
+      </w:pPr>
+      <w:bookmarkStart w:id="6" w:name="_Toc9450755"/>
+      <w:r>
+        <w:t>REVISÃO BIBLIOGRÁFICA</w:t>
+      </w:r>
+      <w:bookmarkEnd w:id="6"/>
+    </w:p>
+    <w:p>
+      <w:r>
+        <w:t xml:space="preserve">Para o desenvolvimento deste projeto, </w:t>
+      </w:r>
+      <w:r>
+        <w:t>serão utilizadas</w:t>
+      </w:r>
+      <w:r>
+        <w:t xml:space="preserve"> técnicas já existentes de reconhecimento facial. </w:t>
+      </w:r>
+      <w:r>
+        <w:t>Braga (2013) afirma que o</w:t>
+      </w:r>
+      <w:r>
+        <w:t xml:space="preserve"> processo</w:t>
+      </w:r>
+      <w:r>
+        <w:t xml:space="preserve"> de reconhecimento</w:t>
+      </w:r>
+      <w:r>
+        <w:t xml:space="preserve"> facial</w:t>
+      </w:r>
+      <w:r>
+        <w:t xml:space="preserve"> normalmente </w:t>
+      </w:r>
+      <w:r>
+        <w:t xml:space="preserve">é </w:t>
+      </w:r>
+      <w:r>
+        <w:t>efetuado</w:t>
+      </w:r>
       <w:r>
         <w:t xml:space="preserve"> </w:t>
       </w:r>
-      <w:proofErr w:type="spellStart"/>
-      <w:r>
-        <w:t>etc</w:t>
-      </w:r>
-      <w:proofErr w:type="spellEnd"/>
-    </w:p>
-    <w:p>
-      <w:pPr>
-        <w:pStyle w:val="Ttulo1"/>
-      </w:pPr>
-      <w:bookmarkStart w:id="5" w:name="_Toc8242006"/>
-      <w:r>
-        <w:t>REVISÃO BIBLIOGRÁFICA</w:t>
-      </w:r>
-      <w:bookmarkEnd w:id="5"/>
-    </w:p>
-    <w:p>
-      <w:r>
-        <w:t xml:space="preserve">Para o desenvolvimento deste projeto, </w:t>
-      </w:r>
-      <w:r>
-        <w:t>serão utilizadas</w:t>
-      </w:r>
-      <w:r>
-        <w:t xml:space="preserve"> técnicas já existentes de reconhecimento facial. </w:t>
-      </w:r>
-      <w:r>
-        <w:t>Braga (2013) afirma que o</w:t>
-      </w:r>
-      <w:r>
-        <w:t xml:space="preserve"> processo</w:t>
-      </w:r>
-      <w:r>
-        <w:t xml:space="preserve"> de reconhecimento</w:t>
-      </w:r>
-      <w:r>
-        <w:t xml:space="preserve"> facial</w:t>
-      </w:r>
-      <w:r>
-        <w:t xml:space="preserve"> normalmente </w:t>
-      </w:r>
-      <w:r>
-        <w:t>é feito</w:t>
-      </w:r>
-      <w:r>
-        <w:t xml:space="preserve"> </w:t>
-      </w:r>
       <w:r>
         <w:t>em 3</w:t>
       </w:r>
@@ -1612,7 +1709,7 @@
     </w:p>
     <w:p>
       <w:pPr>
-        <w:pStyle w:val="PargrafodaLista"/>
+        <w:pStyle w:val="ListParagraph"/>
         <w:numPr>
           <w:ilvl w:val="0"/>
           <w:numId w:val="6"/>
@@ -1624,7 +1721,7 @@
     </w:p>
     <w:p>
       <w:pPr>
-        <w:pStyle w:val="PargrafodaLista"/>
+        <w:pStyle w:val="ListParagraph"/>
         <w:numPr>
           <w:ilvl w:val="0"/>
           <w:numId w:val="6"/>
@@ -1636,7 +1733,7 @@
     </w:p>
     <w:p>
       <w:pPr>
-        <w:pStyle w:val="PargrafodaLista"/>
+        <w:pStyle w:val="ListParagraph"/>
         <w:numPr>
           <w:ilvl w:val="0"/>
           <w:numId w:val="6"/>
@@ -1666,180 +1763,210 @@
     <w:p>
       <w:pPr>
         <w:rPr>
-          <w:color w:val="FF0000"/>
-        </w:rPr>
-      </w:pPr>
-      <w:r>
-        <w:rPr>
-          <w:color w:val="FF0000"/>
+          <w:i/>
+          <w:color w:val="7F7F7F" w:themeColor="text1" w:themeTint="80"/>
+        </w:rPr>
+      </w:pPr>
+      <w:r>
+        <w:rPr>
+          <w:i/>
+          <w:color w:val="7F7F7F" w:themeColor="text1" w:themeTint="80"/>
         </w:rPr>
         <w:t xml:space="preserve">Uma </w:t>
       </w:r>
       <w:r>
         <w:rPr>
-          <w:color w:val="FF0000"/>
+          <w:i/>
+          <w:color w:val="7F7F7F" w:themeColor="text1" w:themeTint="80"/>
         </w:rPr>
         <w:t>das técnicas mais</w:t>
       </w:r>
       <w:r>
         <w:rPr>
-          <w:color w:val="FF0000"/>
+          <w:i/>
+          <w:color w:val="7F7F7F" w:themeColor="text1" w:themeTint="80"/>
         </w:rPr>
         <w:t xml:space="preserve"> conhecida</w:t>
       </w:r>
       <w:r>
         <w:rPr>
-          <w:color w:val="FF0000"/>
+          <w:i/>
+          <w:color w:val="7F7F7F" w:themeColor="text1" w:themeTint="80"/>
         </w:rPr>
         <w:t>s e utilizadas</w:t>
       </w:r>
       <w:r>
         <w:rPr>
-          <w:color w:val="FF0000"/>
+          <w:i/>
+          <w:color w:val="7F7F7F" w:themeColor="text1" w:themeTint="80"/>
         </w:rPr>
         <w:t xml:space="preserve"> </w:t>
       </w:r>
       <w:r>
         <w:rPr>
-          <w:color w:val="FF0000"/>
+          <w:i/>
+          <w:color w:val="7F7F7F" w:themeColor="text1" w:themeTint="80"/>
         </w:rPr>
         <w:t xml:space="preserve">de reconhecimento </w:t>
       </w:r>
       <w:r>
         <w:rPr>
-          <w:color w:val="FF0000"/>
+          <w:i/>
+          <w:color w:val="7F7F7F" w:themeColor="text1" w:themeTint="80"/>
         </w:rPr>
         <w:t xml:space="preserve">é </w:t>
       </w:r>
       <w:r>
         <w:rPr>
-          <w:color w:val="FF0000"/>
+          <w:i/>
+          <w:color w:val="7F7F7F" w:themeColor="text1" w:themeTint="80"/>
         </w:rPr>
         <w:t>o algoritmo</w:t>
       </w:r>
       <w:r>
         <w:rPr>
-          <w:color w:val="FF0000"/>
+          <w:i/>
+          <w:color w:val="7F7F7F" w:themeColor="text1" w:themeTint="80"/>
         </w:rPr>
         <w:t xml:space="preserve"> de Viola-Jones</w:t>
       </w:r>
       <w:r>
         <w:rPr>
-          <w:color w:val="FF0000"/>
+          <w:i/>
+          <w:color w:val="7F7F7F" w:themeColor="text1" w:themeTint="80"/>
         </w:rPr>
         <w:t xml:space="preserve"> (</w:t>
       </w:r>
       <w:r>
         <w:rPr>
-          <w:color w:val="FF0000"/>
+          <w:i/>
+          <w:color w:val="7F7F7F" w:themeColor="text1" w:themeTint="80"/>
         </w:rPr>
         <w:t>SCHMIDT</w:t>
       </w:r>
       <w:r>
         <w:rPr>
-          <w:color w:val="FF0000"/>
+          <w:i/>
+          <w:color w:val="7F7F7F" w:themeColor="text1" w:themeTint="80"/>
         </w:rPr>
         <w:t>;</w:t>
       </w:r>
       <w:r>
         <w:rPr>
-          <w:color w:val="FF0000"/>
+          <w:i/>
+          <w:color w:val="7F7F7F" w:themeColor="text1" w:themeTint="80"/>
         </w:rPr>
         <w:t xml:space="preserve"> NOGUEIRA, 2015; BRAGA</w:t>
       </w:r>
       <w:r>
         <w:rPr>
-          <w:color w:val="FF0000"/>
+          <w:i/>
+          <w:color w:val="7F7F7F" w:themeColor="text1" w:themeTint="80"/>
         </w:rPr>
         <w:t>, 201</w:t>
       </w:r>
       <w:r>
         <w:rPr>
-          <w:color w:val="FF0000"/>
+          <w:i/>
+          <w:color w:val="7F7F7F" w:themeColor="text1" w:themeTint="80"/>
         </w:rPr>
         <w:t>3</w:t>
       </w:r>
       <w:r>
         <w:rPr>
-          <w:color w:val="FF0000"/>
+          <w:i/>
+          <w:color w:val="7F7F7F" w:themeColor="text1" w:themeTint="80"/>
         </w:rPr>
         <w:t>)</w:t>
       </w:r>
       <w:r>
         <w:rPr>
-          <w:color w:val="FF0000"/>
+          <w:i/>
+          <w:color w:val="7F7F7F" w:themeColor="text1" w:themeTint="80"/>
         </w:rPr>
         <w:t>.</w:t>
       </w:r>
       <w:r>
         <w:rPr>
-          <w:color w:val="FF0000"/>
+          <w:i/>
+          <w:color w:val="7F7F7F" w:themeColor="text1" w:themeTint="80"/>
         </w:rPr>
         <w:t xml:space="preserve"> Apesar deste algoritmo </w:t>
       </w:r>
       <w:r>
         <w:rPr>
-          <w:color w:val="FF0000"/>
+          <w:i/>
+          <w:color w:val="7F7F7F" w:themeColor="text1" w:themeTint="80"/>
         </w:rPr>
         <w:t>ter a capacidade de ser treinado para reconhecer qualquer objeto, o mesmo</w:t>
       </w:r>
       <w:r>
         <w:rPr>
-          <w:color w:val="FF0000"/>
+          <w:i/>
+          <w:color w:val="7F7F7F" w:themeColor="text1" w:themeTint="80"/>
         </w:rPr>
         <w:t xml:space="preserve"> foi desenvolvido com o reconhecimento facial em me</w:t>
       </w:r>
       <w:r>
         <w:rPr>
-          <w:color w:val="FF0000"/>
+          <w:i/>
+          <w:color w:val="7F7F7F" w:themeColor="text1" w:themeTint="80"/>
         </w:rPr>
         <w:t>nte. A principal vantagem de usufrui</w:t>
       </w:r>
       <w:r>
         <w:rPr>
-          <w:color w:val="FF0000"/>
+          <w:i/>
+          <w:color w:val="7F7F7F" w:themeColor="text1" w:themeTint="80"/>
         </w:rPr>
         <w:t xml:space="preserve">r </w:t>
       </w:r>
       <w:r>
         <w:rPr>
-          <w:color w:val="FF0000"/>
+          <w:i/>
+          <w:color w:val="7F7F7F" w:themeColor="text1" w:themeTint="80"/>
         </w:rPr>
         <w:t>d</w:t>
       </w:r>
       <w:r>
         <w:rPr>
-          <w:color w:val="FF0000"/>
+          <w:i/>
+          <w:color w:val="7F7F7F" w:themeColor="text1" w:themeTint="80"/>
         </w:rPr>
         <w:t xml:space="preserve">essa técnica é a sua agilidade. No entanto, </w:t>
       </w:r>
       <w:r>
         <w:rPr>
-          <w:color w:val="FF0000"/>
+          <w:i/>
+          <w:color w:val="7F7F7F" w:themeColor="text1" w:themeTint="80"/>
         </w:rPr>
         <w:t>o algoritmo tem di</w:t>
       </w:r>
       <w:r>
         <w:rPr>
-          <w:color w:val="FF0000"/>
+          <w:i/>
+          <w:color w:val="7F7F7F" w:themeColor="text1" w:themeTint="80"/>
         </w:rPr>
         <w:t xml:space="preserve">ficuldade de identificar faces </w:t>
       </w:r>
       <w:r>
         <w:rPr>
-          <w:color w:val="FF0000"/>
+          <w:i/>
+          <w:color w:val="7F7F7F" w:themeColor="text1" w:themeTint="80"/>
         </w:rPr>
         <w:t>e</w:t>
       </w:r>
       <w:r>
         <w:rPr>
-          <w:color w:val="FF0000"/>
+          <w:i/>
+          <w:color w:val="7F7F7F" w:themeColor="text1" w:themeTint="80"/>
         </w:rPr>
         <w:t>m</w:t>
       </w:r>
       <w:r>
         <w:rPr>
-          <w:color w:val="FF0000"/>
+          <w:i/>
+          <w:color w:val="7F7F7F" w:themeColor="text1" w:themeTint="80"/>
         </w:rPr>
         <w:t xml:space="preserve"> vários ângulos diferentes, podendo até fazer várias identificações diferentes de um mesmo rosto.</w:t>
       </w:r>
@@ -1883,13 +2010,13 @@
     </w:p>
     <w:p>
       <w:pPr>
-        <w:pStyle w:val="Ttulo1"/>
-      </w:pPr>
-      <w:bookmarkStart w:id="6" w:name="_Toc8242007"/>
+        <w:pStyle w:val="Heading1"/>
+      </w:pPr>
+      <w:bookmarkStart w:id="7" w:name="_Toc9450756"/>
       <w:r>
         <w:t>METODOLOGIA</w:t>
       </w:r>
-      <w:bookmarkEnd w:id="6"/>
+      <w:bookmarkEnd w:id="7"/>
     </w:p>
     <w:p>
       <w:pPr>
@@ -2063,15 +2190,7 @@
       </w:r>
       <w:r>
         <w:lastRenderedPageBreak/>
-        <w:t xml:space="preserve">código aberto </w:t>
-      </w:r>
-      <w:proofErr w:type="spellStart"/>
-      <w:r>
-        <w:t>OpenCV</w:t>
-      </w:r>
-      <w:proofErr w:type="spellEnd"/>
-      <w:r>
-        <w:t xml:space="preserve">, </w:t>
+        <w:t xml:space="preserve">código aberto OpenCV, </w:t>
       </w:r>
       <w:r>
         <w:t>que contém</w:t>
@@ -2136,14 +2255,14 @@
     </w:p>
     <w:p>
       <w:pPr>
-        <w:pStyle w:val="Ttulo1"/>
-      </w:pPr>
-      <w:bookmarkStart w:id="7" w:name="_Toc8242008"/>
+        <w:pStyle w:val="Heading1"/>
+      </w:pPr>
+      <w:bookmarkStart w:id="8" w:name="_Toc9450757"/>
       <w:r>
         <w:lastRenderedPageBreak/>
         <w:t>REFERÊNCIAS</w:t>
       </w:r>
-      <w:bookmarkEnd w:id="7"/>
+      <w:bookmarkEnd w:id="8"/>
     </w:p>
     <w:p>
       <w:r>
@@ -2154,92 +2273,69 @@
       </w:r>
       <w:r>
         <w:rPr>
-          <w:rStyle w:val="Forte"/>
+          <w:rStyle w:val="Strong"/>
           <w:lang w:val="en-US"/>
         </w:rPr>
-        <w:t xml:space="preserve">Learning </w:t>
+        <w:t>Learning OpenCV</w:t>
+      </w:r>
+      <w:r>
+        <w:rPr>
+          <w:rStyle w:val="Strong"/>
+          <w:lang w:val="en-US"/>
+        </w:rPr>
+        <w:t xml:space="preserve"> 3</w:t>
+      </w:r>
+      <w:r>
+        <w:rPr>
+          <w:rStyle w:val="Strong"/>
+          <w:lang w:val="en-US"/>
+        </w:rPr>
+        <w:t xml:space="preserve">: </w:t>
+      </w:r>
+      <w:r>
+        <w:rPr>
+          <w:lang w:val="en-US"/>
+        </w:rPr>
+        <w:t xml:space="preserve">Computer Vision with the OpenCV Library. </w:t>
+      </w:r>
+      <w:r>
+        <w:t>Califórnia</w:t>
+      </w:r>
+      <w:r>
+        <w:t xml:space="preserve">: </w:t>
       </w:r>
       <w:proofErr w:type="spellStart"/>
       <w:r>
-        <w:rPr>
-          <w:rStyle w:val="Forte"/>
-          <w:lang w:val="en-US"/>
-        </w:rPr>
-        <w:t>OpenCV</w:t>
+        <w:t>O’reilly</w:t>
       </w:r>
       <w:proofErr w:type="spellEnd"/>
       <w:r>
-        <w:rPr>
-          <w:rStyle w:val="Forte"/>
-          <w:lang w:val="en-US"/>
-        </w:rPr>
-        <w:t xml:space="preserve"> 3</w:t>
-      </w:r>
-      <w:r>
-        <w:rPr>
-          <w:rStyle w:val="Forte"/>
-          <w:lang w:val="en-US"/>
-        </w:rPr>
-        <w:t xml:space="preserve">: </w:t>
-      </w:r>
-      <w:r>
-        <w:rPr>
-          <w:lang w:val="en-US"/>
-        </w:rPr>
-        <w:t xml:space="preserve">Computer Vision with the </w:t>
+        <w:t xml:space="preserve"> Media, Inc., 2016.</w:t>
+      </w:r>
+    </w:p>
+    <w:p>
+      <w:r>
+        <w:t xml:space="preserve">BRAGA, </w:t>
       </w:r>
       <w:proofErr w:type="spellStart"/>
       <w:r>
-        <w:rPr>
-          <w:lang w:val="en-US"/>
-        </w:rPr>
-        <w:t>OpenCV</w:t>
+        <w:t>Luis</w:t>
       </w:r>
       <w:proofErr w:type="spellEnd"/>
       <w:r>
-        <w:rPr>
-          <w:lang w:val="en-US"/>
-        </w:rPr>
-        <w:t xml:space="preserve"> Library. </w:t>
-      </w:r>
-      <w:r>
-        <w:t>Califórnia</w:t>
-      </w:r>
-      <w:r>
-        <w:t xml:space="preserve">: </w:t>
+        <w:t xml:space="preserve"> Felipe </w:t>
       </w:r>
       <w:proofErr w:type="spellStart"/>
       <w:r>
-        <w:t>O’reilly</w:t>
+        <w:t>Zenicola</w:t>
       </w:r>
       <w:proofErr w:type="spellEnd"/>
       <w:r>
-        <w:t xml:space="preserve"> Media, Inc., 2016.</w:t>
-      </w:r>
-    </w:p>
-    <w:p>
-      <w:r>
-        <w:t xml:space="preserve">BRAGA, </w:t>
-      </w:r>
-      <w:proofErr w:type="spellStart"/>
-      <w:r>
-        <w:t>Luis</w:t>
-      </w:r>
-      <w:proofErr w:type="spellEnd"/>
-      <w:r>
-        <w:t xml:space="preserve"> Felipe </w:t>
-      </w:r>
-      <w:proofErr w:type="spellStart"/>
-      <w:r>
-        <w:t>Zenicola</w:t>
-      </w:r>
-      <w:proofErr w:type="spellEnd"/>
-      <w:r>
         <w:t xml:space="preserve">. </w:t>
       </w:r>
       <w:r>
         <w:rPr>
-          <w:rStyle w:val="Forte"/>
+          <w:rStyle w:val="Strong"/>
         </w:rPr>
         <w:t xml:space="preserve">Sistemas de Reconhecimento Facial. </w:t>
       </w:r>
@@ -2249,21 +2345,20 @@
     </w:p>
     <w:p>
       <w:pPr>
+        <w:rPr>
+          <w:shd w:val="clear" w:color="auto" w:fill="FFFFFF"/>
+        </w:rPr>
+      </w:pPr>
+      <w:r>
         <w:rPr>
           <w:shd w:val="clear" w:color="auto" w:fill="FFFFFF"/>
           <w:lang w:val="en-US"/>
         </w:rPr>
-      </w:pPr>
-      <w:r>
-        <w:rPr>
-          <w:shd w:val="clear" w:color="auto" w:fill="FFFFFF"/>
-          <w:lang w:val="en-US"/>
-        </w:rPr>
         <w:t>CAWLEY, Christian. </w:t>
       </w:r>
       <w:r>
         <w:rPr>
-          <w:rStyle w:val="Forte"/>
+          <w:rStyle w:val="Strong"/>
           <w:color w:val="222222"/>
           <w:shd w:val="clear" w:color="auto" w:fill="FFFFFF"/>
           <w:lang w:val="en-US"/>
@@ -2283,125 +2378,107 @@
         </w:rPr>
         <w:t xml:space="preserve">Disponível em: &lt;https://www.makeuseof.com/tag/different-uses-raspberry-pi/&gt;. </w:t>
       </w:r>
+      <w:r>
+        <w:rPr>
+          <w:shd w:val="clear" w:color="auto" w:fill="FFFFFF"/>
+        </w:rPr>
+        <w:t>Acesso em: 21 jan. 2019.</w:t>
+      </w:r>
+    </w:p>
+    <w:p>
+      <w:pPr>
+        <w:rPr>
+          <w:shd w:val="clear" w:color="auto" w:fill="FFFFFF"/>
+        </w:rPr>
+      </w:pPr>
+      <w:r>
+        <w:t xml:space="preserve">GALIMBERTI, Luiz Henrique de Oliveira. </w:t>
+      </w:r>
+      <w:r>
+        <w:rPr>
+          <w:rStyle w:val="Strong"/>
+        </w:rPr>
+        <w:t xml:space="preserve">Estudo Comparativo de Algoritmos de Biometria Facial Disponibilizados pela Biblioteca </w:t>
+      </w:r>
       <w:proofErr w:type="spellStart"/>
       <w:r>
         <w:rPr>
-          <w:shd w:val="clear" w:color="auto" w:fill="FFFFFF"/>
+          <w:rStyle w:val="Strong"/>
+        </w:rPr>
+        <w:t>Opencv</w:t>
+      </w:r>
+      <w:proofErr w:type="spellEnd"/>
+      <w:r>
+        <w:rPr>
+          <w:rStyle w:val="Strong"/>
+        </w:rPr>
+        <w:t xml:space="preserve"> para Controle de Acesso. </w:t>
+      </w:r>
+      <w:r>
+        <w:t>2018. 62 f. TCC (Graduação) - Curso de Engenharia da Computação, Universidade do Vale do Taquari, Lajeado, 2018.</w:t>
+      </w:r>
+    </w:p>
+    <w:p>
+      <w:pPr>
+        <w:rPr>
           <w:lang w:val="en-US"/>
         </w:rPr>
-        <w:t>Acesso</w:t>
-      </w:r>
-      <w:proofErr w:type="spellEnd"/>
-      <w:r>
-        <w:rPr>
-          <w:shd w:val="clear" w:color="auto" w:fill="FFFFFF"/>
+      </w:pPr>
+      <w:r>
+        <w:rPr>
           <w:lang w:val="en-US"/>
         </w:rPr>
-        <w:t xml:space="preserve"> </w:t>
-      </w:r>
-      <w:proofErr w:type="spellStart"/>
-      <w:r>
-        <w:rPr>
-          <w:shd w:val="clear" w:color="auto" w:fill="FFFFFF"/>
+        <w:t>GATES, Kelly A</w:t>
+      </w:r>
+      <w:r>
+        <w:rPr>
           <w:lang w:val="en-US"/>
         </w:rPr>
-        <w:t>em</w:t>
-      </w:r>
-      <w:proofErr w:type="spellEnd"/>
-      <w:r>
-        <w:rPr>
-          <w:shd w:val="clear" w:color="auto" w:fill="FFFFFF"/>
+        <w:t xml:space="preserve">. </w:t>
+      </w:r>
+      <w:r>
+        <w:rPr>
+          <w:rStyle w:val="Strong"/>
           <w:lang w:val="en-US"/>
         </w:rPr>
-        <w:t xml:space="preserve">: 21 </w:t>
-      </w:r>
-      <w:proofErr w:type="spellStart"/>
-      <w:proofErr w:type="gramStart"/>
-      <w:r>
-        <w:rPr>
-          <w:shd w:val="clear" w:color="auto" w:fill="FFFFFF"/>
+        <w:t xml:space="preserve">Our Biometric Future: </w:t>
+      </w:r>
+      <w:r>
+        <w:rPr>
           <w:lang w:val="en-US"/>
         </w:rPr>
-        <w:t>jan</w:t>
-      </w:r>
-      <w:proofErr w:type="gramEnd"/>
-      <w:r>
-        <w:rPr>
-          <w:shd w:val="clear" w:color="auto" w:fill="FFFFFF"/>
+        <w:t xml:space="preserve">Facial Recognition Technology and the Culture of Surveillance. New York: New </w:t>
+      </w:r>
+      <w:r>
+        <w:rPr>
           <w:lang w:val="en-US"/>
         </w:rPr>
-        <w:t>.</w:t>
-      </w:r>
-      <w:proofErr w:type="spellEnd"/>
-      <w:r>
-        <w:rPr>
-          <w:shd w:val="clear" w:color="auto" w:fill="FFFFFF"/>
+        <w:t>Yor</w:t>
+      </w:r>
+      <w:r>
+        <w:rPr>
           <w:lang w:val="en-US"/>
         </w:rPr>
-        <w:t xml:space="preserve"> 2019.</w:t>
-      </w:r>
-    </w:p>
-    <w:p>
-      <w:pPr>
+        <w:t>k University Press, 2011. 263 p.</w:t>
+      </w:r>
+    </w:p>
+    <w:p>
+      <w:r>
         <w:rPr>
           <w:lang w:val="en-US"/>
         </w:rPr>
-      </w:pPr>
-      <w:r>
-        <w:rPr>
+        <w:t xml:space="preserve">GEITGEY, Adam. </w:t>
+      </w:r>
+      <w:r>
+        <w:rPr>
+          <w:rStyle w:val="Strong"/>
           <w:lang w:val="en-US"/>
         </w:rPr>
-        <w:t>GATES, Kelly A</w:t>
-      </w:r>
-      <w:r>
-        <w:rPr>
-          <w:lang w:val="en-US"/>
-        </w:rPr>
-        <w:t xml:space="preserve">. </w:t>
-      </w:r>
-      <w:r>
-        <w:rPr>
-          <w:rStyle w:val="Forte"/>
-          <w:lang w:val="en-US"/>
-        </w:rPr>
-        <w:t xml:space="preserve">Our Biometric Future: </w:t>
-      </w:r>
-      <w:r>
-        <w:rPr>
-          <w:lang w:val="en-US"/>
-        </w:rPr>
-        <w:t xml:space="preserve">Facial Recognition Technology and the Culture of Surveillance. New York: New </w:t>
-      </w:r>
-      <w:r>
-        <w:rPr>
-          <w:lang w:val="en-US"/>
-        </w:rPr>
-        <w:t>Yor</w:t>
-      </w:r>
-      <w:r>
-        <w:rPr>
-          <w:lang w:val="en-US"/>
-        </w:rPr>
-        <w:t>k University Press, 2011. 263 p.</w:t>
-      </w:r>
-    </w:p>
-    <w:p>
-      <w:r>
-        <w:rPr>
-          <w:lang w:val="en-US"/>
-        </w:rPr>
-        <w:t xml:space="preserve">GEITGEY, Adam. </w:t>
-      </w:r>
-      <w:r>
-        <w:rPr>
-          <w:rStyle w:val="Forte"/>
-          <w:lang w:val="en-US"/>
-        </w:rPr>
         <w:t>Machine Learning is Fun</w:t>
       </w:r>
       <w:r>
         <w:rPr>
-          <w:rStyle w:val="Forte"/>
+          <w:rStyle w:val="Strong"/>
           <w:lang w:val="en-US"/>
         </w:rPr>
         <w:t xml:space="preserve">: </w:t>
@@ -2493,106 +2570,70 @@
         <w:rPr>
           <w:lang w:val="en-US"/>
         </w:rPr>
-        <w:t xml:space="preserve"> N.; MEHTA, </w:t>
+        <w:t xml:space="preserve"> N.; MEHTA, Brijesh B. Face Recognition Methods &amp; Applications. </w:t>
+      </w:r>
+      <w:r>
+        <w:rPr>
+          <w:rStyle w:val="Strong"/>
+          <w:lang w:val="en-US"/>
+        </w:rPr>
+        <w:t>International Journal of Computer Applications in Technology</w:t>
+      </w:r>
+      <w:r>
+        <w:rPr>
+          <w:lang w:val="en-US"/>
+        </w:rPr>
+        <w:t xml:space="preserve">, </w:t>
       </w:r>
       <w:proofErr w:type="spellStart"/>
       <w:r>
         <w:rPr>
           <w:lang w:val="en-US"/>
         </w:rPr>
-        <w:t>Brijesh</w:t>
+        <w:t>Wadhwan</w:t>
       </w:r>
       <w:proofErr w:type="spellEnd"/>
       <w:r>
         <w:rPr>
           <w:lang w:val="en-US"/>
         </w:rPr>
-        <w:t xml:space="preserve"> B. Face Recognition Methods &amp; Applications. </w:t>
-      </w:r>
-      <w:r>
-        <w:rPr>
-          <w:rStyle w:val="Forte"/>
+        <w:t xml:space="preserve">, v. 1, n. 4, p.84-86, </w:t>
+      </w:r>
+      <w:proofErr w:type="spellStart"/>
+      <w:r>
+        <w:rPr>
           <w:lang w:val="en-US"/>
         </w:rPr>
-        <w:t>International Journal of Computer Applications in Technology</w:t>
-      </w:r>
+        <w:t>jan.</w:t>
+      </w:r>
+      <w:proofErr w:type="spellEnd"/>
       <w:r>
         <w:rPr>
           <w:lang w:val="en-US"/>
         </w:rPr>
-        <w:t xml:space="preserve">, </w:t>
-      </w:r>
-      <w:proofErr w:type="spellStart"/>
-      <w:r>
+        <w:t xml:space="preserve"> 2014.</w:t>
+      </w:r>
+    </w:p>
+    <w:p>
+      <w:pPr>
         <w:rPr>
           <w:lang w:val="en-US"/>
         </w:rPr>
-        <w:t>Wadhwan</w:t>
-      </w:r>
-      <w:proofErr w:type="spellEnd"/>
+      </w:pPr>
+      <w:r>
+        <w:t xml:space="preserve">SCHMIDT, Ana Elisa; NOGUEIRA, Elvis Cordeiro. </w:t>
+      </w:r>
+      <w:r>
+        <w:rPr>
+          <w:rStyle w:val="Strong"/>
+        </w:rPr>
+        <w:t xml:space="preserve">ESTUDO SOBRE MÉTODOS DE RECONHECIMENTO FACIAL EM FOTOGRAFIAS DIGITAIS. </w:t>
+      </w:r>
       <w:r>
         <w:rPr>
           <w:lang w:val="en-US"/>
         </w:rPr>
-        <w:t xml:space="preserve">, v. 1, n. 4, p.84-86, </w:t>
-      </w:r>
-      <w:proofErr w:type="spellStart"/>
-      <w:proofErr w:type="gramStart"/>
-      <w:r>
-        <w:rPr>
-          <w:lang w:val="en-US"/>
-        </w:rPr>
-        <w:t>jan</w:t>
-      </w:r>
-      <w:proofErr w:type="gramEnd"/>
-      <w:r>
-        <w:rPr>
-          <w:lang w:val="en-US"/>
-        </w:rPr>
-        <w:t>.</w:t>
-      </w:r>
-      <w:proofErr w:type="spellEnd"/>
-      <w:r>
-        <w:rPr>
-          <w:lang w:val="en-US"/>
-        </w:rPr>
-        <w:t xml:space="preserve"> 2014.</w:t>
-      </w:r>
-    </w:p>
-    <w:p>
-      <w:pPr>
-        <w:rPr>
-          <w:lang w:val="en-US"/>
-        </w:rPr>
-      </w:pPr>
-      <w:r>
-        <w:t xml:space="preserve">SCHMIDT, Ana Elisa; NOGUEIRA, Elvis Cordeiro. </w:t>
-      </w:r>
-      <w:r>
-        <w:rPr>
-          <w:rStyle w:val="Forte"/>
-        </w:rPr>
-        <w:t xml:space="preserve">ESTUDO SOBRE MÉTODOS DE RECONHECIMENTO FACIAL EM FOTOGRAFIAS DIGITAIS. </w:t>
-      </w:r>
-      <w:r>
-        <w:rPr>
-          <w:lang w:val="en-US"/>
-        </w:rPr>
-        <w:t xml:space="preserve">2015, </w:t>
-      </w:r>
-      <w:proofErr w:type="spellStart"/>
-      <w:r>
-        <w:rPr>
-          <w:lang w:val="en-US"/>
-        </w:rPr>
-        <w:t>Instituto</w:t>
-      </w:r>
-      <w:proofErr w:type="spellEnd"/>
-      <w:r>
-        <w:rPr>
-          <w:lang w:val="en-US"/>
-        </w:rPr>
-        <w:t xml:space="preserve"> Federal </w:t>
+        <w:t xml:space="preserve">2015, Instituto Federal </w:t>
       </w:r>
       <w:proofErr w:type="spellStart"/>
       <w:r>
@@ -2639,7 +2680,7 @@
       </w:r>
       <w:r>
         <w:rPr>
-          <w:rStyle w:val="Forte"/>
+          <w:rStyle w:val="Strong"/>
           <w:lang w:val="en-US"/>
         </w:rPr>
         <w:t xml:space="preserve">Rapid Object Detection Using a Boosted Cascade of Simple Features. </w:t>
@@ -2666,7 +2707,7 @@
       </w:r>
       <w:r>
         <w:rPr>
-          <w:rStyle w:val="Forte"/>
+          <w:rStyle w:val="Strong"/>
           <w:color w:val="222222"/>
           <w:shd w:val="clear" w:color="auto" w:fill="FFFFFF"/>
           <w:lang w:val="en-US"/>
@@ -2703,7 +2744,7 @@
 </file>
 
 <file path=word/numbering.xml><?xml version="1.0" encoding="utf-8"?>
-<w:numbering xmlns:wpc="http://schemas.microsoft.com/office/word/2010/wordprocessingCanvas" xmlns:cx="http://schemas.microsoft.com/office/drawing/2014/chartex" xmlns:cx1="http://schemas.microsoft.com/office/drawing/2015/9/8/chartex" xmlns:mc="http://schemas.openxmlformats.org/markup-compatibility/2006" xmlns:o="urn:schemas-microsoft-com:office:office" xmlns:r="http://schemas.openxmlformats.org/officeDocument/2006/relationships" xmlns:m="http://schemas.openxmlformats.org/officeDocument/2006/math" xmlns:v="urn:schemas-microsoft-com:vml" xmlns:wp14="http://schemas.microsoft.com/office/word/2010/wordprocessingDrawing" xmlns:wp="http://schemas.openxmlformats.org/drawingml/2006/wordprocessingDrawing" xmlns:w10="urn:schemas-microsoft-com:office:word" xmlns:w="http://schemas.openxmlformats.org/wordprocessingml/2006/main" xmlns:w14="http://schemas.microsoft.com/office/word/2010/wordml" xmlns:w15="http://schemas.microsoft.com/office/word/2012/wordml" xmlns:w16se="http://schemas.microsoft.com/office/word/2015/wordml/symex" xmlns:wpg="http://schemas.microsoft.com/office/word/2010/wordprocessingGroup" xmlns:wpi="http://schemas.microsoft.com/office/word/2010/wordprocessingInk" xmlns:wne="http://schemas.microsoft.com/office/word/2006/wordml" xmlns:wps="http://schemas.microsoft.com/office/word/2010/wordprocessingShape" mc:Ignorable="w14 w15 w16se wp14">
+<w:numbering xmlns:wpc="http://schemas.microsoft.com/office/word/2010/wordprocessingCanvas" xmlns:cx="http://schemas.microsoft.com/office/drawing/2014/chartex" xmlns:cx1="http://schemas.microsoft.com/office/drawing/2015/9/8/chartex" xmlns:cx2="http://schemas.microsoft.com/office/drawing/2015/10/21/chartex" xmlns:cx3="http://schemas.microsoft.com/office/drawing/2016/5/9/chartex" xmlns:cx4="http://schemas.microsoft.com/office/drawing/2016/5/10/chartex" xmlns:cx5="http://schemas.microsoft.com/office/drawing/2016/5/11/chartex" xmlns:cx6="http://schemas.microsoft.com/office/drawing/2016/5/12/chartex" xmlns:cx7="http://schemas.microsoft.com/office/drawing/2016/5/13/chartex" xmlns:cx8="http://schemas.microsoft.com/office/drawing/2016/5/14/chartex" xmlns:mc="http://schemas.openxmlformats.org/markup-compatibility/2006" xmlns:aink="http://schemas.microsoft.com/office/drawing/2016/ink" xmlns:am3d="http://schemas.microsoft.com/office/drawing/2017/model3d" xmlns:o="urn:schemas-microsoft-com:office:office" xmlns:r="http://schemas.openxmlformats.org/officeDocument/2006/relationships" xmlns:m="http://schemas.openxmlformats.org/officeDocument/2006/math" xmlns:v="urn:schemas-microsoft-com:vml" xmlns:wp14="http://schemas.microsoft.com/office/word/2010/wordprocessingDrawing" xmlns:wp="http://schemas.openxmlformats.org/drawingml/2006/wordprocessingDrawing" xmlns:w10="urn:schemas-microsoft-com:office:word" xmlns:w="http://schemas.openxmlformats.org/wordprocessingml/2006/main" xmlns:w14="http://schemas.microsoft.com/office/word/2010/wordml" xmlns:w15="http://schemas.microsoft.com/office/word/2012/wordml" xmlns:w16cid="http://schemas.microsoft.com/office/word/2016/wordml/cid" xmlns:w16se="http://schemas.microsoft.com/office/word/2015/wordml/symex" xmlns:wpg="http://schemas.microsoft.com/office/word/2010/wordprocessingGroup" xmlns:wpi="http://schemas.microsoft.com/office/word/2010/wordprocessingInk" xmlns:wne="http://schemas.microsoft.com/office/word/2006/wordml" xmlns:wps="http://schemas.microsoft.com/office/word/2010/wordprocessingShape" mc:Ignorable="w14 w15 w16se w16cid wp14">
   <w:abstractNum w:abstractNumId="0" w15:restartNumberingAfterBreak="0">
     <w:nsid w:val="00A90DF4"/>
     <w:multiLevelType w:val="hybridMultilevel"/>
@@ -2824,7 +2865,7 @@
     <w:lvl w:ilvl="0">
       <w:start w:val="1"/>
       <w:numFmt w:val="decimal"/>
-      <w:pStyle w:val="Ttulo1"/>
+      <w:pStyle w:val="Heading1"/>
       <w:lvlText w:val="%1"/>
       <w:lvlJc w:val="left"/>
       <w:pPr>
@@ -3949,7 +3990,7 @@
 </file>
 
 <file path=word/styles.xml><?xml version="1.0" encoding="utf-8"?>
-<w:styles xmlns:mc="http://schemas.openxmlformats.org/markup-compatibility/2006" xmlns:r="http://schemas.openxmlformats.org/officeDocument/2006/relationships" xmlns:w="http://schemas.openxmlformats.org/wordprocessingml/2006/main" xmlns:w14="http://schemas.microsoft.com/office/word/2010/wordml" xmlns:w15="http://schemas.microsoft.com/office/word/2012/wordml" xmlns:w16se="http://schemas.microsoft.com/office/word/2015/wordml/symex" mc:Ignorable="w14 w15 w16se">
+<w:styles xmlns:mc="http://schemas.openxmlformats.org/markup-compatibility/2006" xmlns:r="http://schemas.openxmlformats.org/officeDocument/2006/relationships" xmlns:w="http://schemas.openxmlformats.org/wordprocessingml/2006/main" xmlns:w14="http://schemas.microsoft.com/office/word/2010/wordml" xmlns:w15="http://schemas.microsoft.com/office/word/2012/wordml" xmlns:w16cid="http://schemas.microsoft.com/office/word/2016/wordml/cid" xmlns:w16se="http://schemas.microsoft.com/office/word/2015/wordml/symex" mc:Ignorable="w14 w15 w16se w16cid">
   <w:docDefaults>
     <w:rPrDefault>
       <w:rPr>
@@ -3965,7 +4006,7 @@
       </w:pPr>
     </w:pPrDefault>
   </w:docDefaults>
-  <w:latentStyles w:defLockedState="0" w:defUIPriority="99" w:defSemiHidden="0" w:defUnhideWhenUsed="0" w:defQFormat="0" w:count="371">
+  <w:latentStyles w:defLockedState="0" w:defUIPriority="99" w:defSemiHidden="0" w:defUnhideWhenUsed="0" w:defQFormat="0" w:count="376">
     <w:lsdException w:name="Normal" w:uiPriority="0" w:qFormat="1"/>
     <w:lsdException w:name="heading 1" w:uiPriority="9" w:qFormat="1"/>
     <w:lsdException w:name="heading 2" w:semiHidden="1" w:uiPriority="9" w:unhideWhenUsed="1" w:qFormat="1"/>
@@ -4071,7 +4112,6 @@
     <w:lsdException w:name="HTML Sample" w:semiHidden="1" w:unhideWhenUsed="1"/>
     <w:lsdException w:name="HTML Typewriter" w:semiHidden="1" w:unhideWhenUsed="1"/>
     <w:lsdException w:name="HTML Variable" w:semiHidden="1" w:unhideWhenUsed="1"/>
-    <w:lsdException w:name="Normal Table" w:semiHidden="1" w:unhideWhenUsed="1"/>
     <w:lsdException w:name="annotation subject" w:semiHidden="1" w:unhideWhenUsed="1"/>
     <w:lsdException w:name="No List" w:semiHidden="1" w:unhideWhenUsed="1"/>
     <w:lsdException w:name="Outline List 1" w:semiHidden="1" w:unhideWhenUsed="1"/>
@@ -4114,11 +4154,8 @@
     <w:lsdException w:name="Table Contemporary" w:semiHidden="1" w:unhideWhenUsed="1"/>
     <w:lsdException w:name="Table Elegant" w:semiHidden="1" w:unhideWhenUsed="1"/>
     <w:lsdException w:name="Table Professional" w:semiHidden="1" w:unhideWhenUsed="1"/>
-    <w:lsdException w:name="Table Subtle 1" w:semiHidden="1" w:unhideWhenUsed="1"/>
     <w:lsdException w:name="Table Subtle 2" w:semiHidden="1" w:unhideWhenUsed="1"/>
     <w:lsdException w:name="Table Web 1" w:semiHidden="1" w:unhideWhenUsed="1"/>
-    <w:lsdException w:name="Table Web 2" w:semiHidden="1" w:unhideWhenUsed="1"/>
-    <w:lsdException w:name="Table Web 3" w:semiHidden="1" w:unhideWhenUsed="1"/>
     <w:lsdException w:name="Balloon Text" w:semiHidden="1" w:unhideWhenUsed="1"/>
     <w:lsdException w:name="Table Grid" w:uiPriority="39"/>
     <w:lsdException w:name="Table Theme" w:semiHidden="1" w:unhideWhenUsed="1"/>
@@ -4337,6 +4374,11 @@
     <w:lsdException w:name="List Table 5 Dark Accent 6" w:uiPriority="50"/>
     <w:lsdException w:name="List Table 6 Colorful Accent 6" w:uiPriority="51"/>
     <w:lsdException w:name="List Table 7 Colorful Accent 6" w:uiPriority="52"/>
+    <w:lsdException w:name="Mention" w:semiHidden="1" w:unhideWhenUsed="1"/>
+    <w:lsdException w:name="Smart Hyperlink" w:semiHidden="1" w:unhideWhenUsed="1"/>
+    <w:lsdException w:name="Hashtag" w:semiHidden="1" w:unhideWhenUsed="1"/>
+    <w:lsdException w:name="Unresolved Mention" w:semiHidden="1" w:unhideWhenUsed="1"/>
+    <w:lsdException w:name="Smart Link" w:semiHidden="1" w:unhideWhenUsed="1"/>
   </w:latentStyles>
   <w:style w:type="paragraph" w:default="1" w:styleId="Normal">
     <w:name w:val="Normal"/>
@@ -4353,11 +4395,11 @@
       <w:szCs w:val="24"/>
     </w:rPr>
   </w:style>
-  <w:style w:type="paragraph" w:styleId="Ttulo1">
+  <w:style w:type="paragraph" w:styleId="Heading1">
     <w:name w:val="heading 1"/>
     <w:basedOn w:val="Normal"/>
     <w:next w:val="Normal"/>
-    <w:link w:val="Ttulo1Char"/>
+    <w:link w:val="Heading1Char"/>
     <w:uiPriority w:val="9"/>
     <w:qFormat/>
     <w:rsid w:val="00CB224A"/>
@@ -4378,13 +4420,13 @@
       <w:szCs w:val="32"/>
     </w:rPr>
   </w:style>
-  <w:style w:type="character" w:default="1" w:styleId="Fontepargpadro">
+  <w:style w:type="character" w:default="1" w:styleId="DefaultParagraphFont">
     <w:name w:val="Default Paragraph Font"/>
     <w:uiPriority w:val="1"/>
     <w:semiHidden/>
     <w:unhideWhenUsed/>
   </w:style>
-  <w:style w:type="table" w:default="1" w:styleId="Tabelanormal">
+  <w:style w:type="table" w:default="1" w:styleId="TableNormal">
     <w:name w:val="Normal Table"/>
     <w:uiPriority w:val="99"/>
     <w:semiHidden/>
@@ -4399,16 +4441,16 @@
       </w:tblCellMar>
     </w:tblPr>
   </w:style>
-  <w:style w:type="numbering" w:default="1" w:styleId="Semlista">
+  <w:style w:type="numbering" w:default="1" w:styleId="NoList">
     <w:name w:val="No List"/>
     <w:uiPriority w:val="99"/>
     <w:semiHidden/>
     <w:unhideWhenUsed/>
   </w:style>
-  <w:style w:type="character" w:customStyle="1" w:styleId="Ttulo1Char">
-    <w:name w:val="Título 1 Char"/>
-    <w:basedOn w:val="Fontepargpadro"/>
-    <w:link w:val="Ttulo1"/>
+  <w:style w:type="character" w:customStyle="1" w:styleId="Heading1Char">
+    <w:name w:val="Heading 1 Char"/>
+    <w:basedOn w:val="DefaultParagraphFont"/>
+    <w:link w:val="Heading1"/>
     <w:uiPriority w:val="9"/>
     <w:rsid w:val="00CB224A"/>
     <w:rPr>
@@ -4419,9 +4461,9 @@
       <w:szCs w:val="32"/>
     </w:rPr>
   </w:style>
-  <w:style w:type="paragraph" w:styleId="CabealhodoSumrio">
+  <w:style w:type="paragraph" w:styleId="TOCHeading">
     <w:name w:val="TOC Heading"/>
-    <w:basedOn w:val="Ttulo1"/>
+    <w:basedOn w:val="Heading1"/>
     <w:next w:val="Normal"/>
     <w:uiPriority w:val="39"/>
     <w:unhideWhenUsed/>
@@ -4434,7 +4476,7 @@
       <w:lang w:eastAsia="pt-BR"/>
     </w:rPr>
   </w:style>
-  <w:style w:type="paragraph" w:styleId="PargrafodaLista">
+  <w:style w:type="paragraph" w:styleId="ListParagraph">
     <w:name w:val="List Paragraph"/>
     <w:basedOn w:val="Normal"/>
     <w:uiPriority w:val="34"/>
@@ -4445,11 +4487,11 @@
       <w:contextualSpacing/>
     </w:pPr>
   </w:style>
-  <w:style w:type="paragraph" w:styleId="Sumrio1">
+  <w:style w:type="paragraph" w:styleId="TOC1">
     <w:name w:val="toc 1"/>
     <w:basedOn w:val="Normal"/>
     <w:next w:val="Normal"/>
-    <w:link w:val="Sumrio1Char"/>
+    <w:link w:val="TOC1Char"/>
     <w:autoRedefine/>
     <w:uiPriority w:val="39"/>
     <w:unhideWhenUsed/>
@@ -4464,7 +4506,7 @@
   </w:style>
   <w:style w:type="character" w:styleId="Hyperlink">
     <w:name w:val="Hyperlink"/>
-    <w:basedOn w:val="Fontepargpadro"/>
+    <w:basedOn w:val="DefaultParagraphFont"/>
     <w:uiPriority w:val="99"/>
     <w:unhideWhenUsed/>
     <w:rsid w:val="00731795"/>
@@ -4473,9 +4515,9 @@
       <w:u w:val="single"/>
     </w:rPr>
   </w:style>
-  <w:style w:type="character" w:styleId="Forte">
+  <w:style w:type="character" w:styleId="Strong">
     <w:name w:val="Strong"/>
-    <w:basedOn w:val="Fontepargpadro"/>
+    <w:basedOn w:val="DefaultParagraphFont"/>
     <w:uiPriority w:val="22"/>
     <w:qFormat/>
     <w:rsid w:val="004D1283"/>
@@ -4484,7 +4526,7 @@
       <w:bCs/>
     </w:rPr>
   </w:style>
-  <w:style w:type="paragraph" w:styleId="Bibliografia">
+  <w:style w:type="paragraph" w:styleId="Bibliography">
     <w:name w:val="Bibliography"/>
     <w:basedOn w:val="Normal"/>
     <w:next w:val="Normal"/>
@@ -4497,9 +4539,9 @@
       <w:lang w:eastAsia="pt-BR"/>
     </w:rPr>
   </w:style>
-  <w:style w:type="table" w:styleId="Tabelacomgrade">
+  <w:style w:type="table" w:styleId="TableGrid">
     <w:name w:val="Table Grid"/>
-    <w:basedOn w:val="Tabelanormal"/>
+    <w:basedOn w:val="TableNormal"/>
     <w:uiPriority w:val="39"/>
     <w:rsid w:val="00351AD3"/>
     <w:pPr>
@@ -4516,9 +4558,9 @@
       </w:tblBorders>
     </w:tblPr>
   </w:style>
-  <w:style w:type="character" w:styleId="HiperlinkVisitado">
+  <w:style w:type="character" w:styleId="FollowedHyperlink">
     <w:name w:val="FollowedHyperlink"/>
-    <w:basedOn w:val="Fontepargpadro"/>
+    <w:basedOn w:val="DefaultParagraphFont"/>
     <w:uiPriority w:val="99"/>
     <w:semiHidden/>
     <w:unhideWhenUsed/>
@@ -4530,7 +4572,7 @@
   </w:style>
   <w:style w:type="paragraph" w:customStyle="1" w:styleId="Summary">
     <w:name w:val="Summary"/>
-    <w:basedOn w:val="Sumrio1"/>
+    <w:basedOn w:val="TOC1"/>
     <w:link w:val="SummaryChar"/>
     <w:qFormat/>
     <w:rsid w:val="00CB224A"/>
@@ -4545,10 +4587,10 @@
       <w:noProof/>
     </w:rPr>
   </w:style>
-  <w:style w:type="character" w:customStyle="1" w:styleId="Sumrio1Char">
-    <w:name w:val="Sumário 1 Char"/>
-    <w:basedOn w:val="Fontepargpadro"/>
-    <w:link w:val="Sumrio1"/>
+  <w:style w:type="character" w:customStyle="1" w:styleId="TOC1Char">
+    <w:name w:val="TOC 1 Char"/>
+    <w:basedOn w:val="DefaultParagraphFont"/>
+    <w:link w:val="TOC1"/>
     <w:uiPriority w:val="39"/>
     <w:rsid w:val="00CB224A"/>
     <w:rPr>
@@ -4559,7 +4601,7 @@
   </w:style>
   <w:style w:type="character" w:customStyle="1" w:styleId="SummaryChar">
     <w:name w:val="Summary Char"/>
-    <w:basedOn w:val="Sumrio1Char"/>
+    <w:basedOn w:val="TOC1Char"/>
     <w:link w:val="Summary"/>
     <w:rsid w:val="00CB224A"/>
     <w:rPr>
@@ -4569,9 +4611,9 @@
       <w:szCs w:val="24"/>
     </w:rPr>
   </w:style>
-  <w:style w:type="character" w:styleId="Refdecomentrio">
+  <w:style w:type="character" w:styleId="CommentReference">
     <w:name w:val="annotation reference"/>
-    <w:basedOn w:val="Fontepargpadro"/>
+    <w:basedOn w:val="DefaultParagraphFont"/>
     <w:uiPriority w:val="99"/>
     <w:semiHidden/>
     <w:unhideWhenUsed/>
@@ -4581,10 +4623,10 @@
       <w:szCs w:val="16"/>
     </w:rPr>
   </w:style>
-  <w:style w:type="paragraph" w:styleId="Textodecomentrio">
+  <w:style w:type="paragraph" w:styleId="CommentText">
     <w:name w:val="annotation text"/>
     <w:basedOn w:val="Normal"/>
-    <w:link w:val="TextodecomentrioChar"/>
+    <w:link w:val="CommentTextChar"/>
     <w:uiPriority w:val="99"/>
     <w:semiHidden/>
     <w:unhideWhenUsed/>
@@ -4597,10 +4639,10 @@
       <w:szCs w:val="20"/>
     </w:rPr>
   </w:style>
-  <w:style w:type="character" w:customStyle="1" w:styleId="TextodecomentrioChar">
-    <w:name w:val="Texto de comentário Char"/>
-    <w:basedOn w:val="Fontepargpadro"/>
-    <w:link w:val="Textodecomentrio"/>
+  <w:style w:type="character" w:customStyle="1" w:styleId="CommentTextChar">
+    <w:name w:val="Comment Text Char"/>
+    <w:basedOn w:val="DefaultParagraphFont"/>
+    <w:link w:val="CommentText"/>
     <w:uiPriority w:val="99"/>
     <w:semiHidden/>
     <w:rsid w:val="00B34F0A"/>
@@ -4610,11 +4652,11 @@
       <w:szCs w:val="20"/>
     </w:rPr>
   </w:style>
-  <w:style w:type="paragraph" w:styleId="Assuntodocomentrio">
+  <w:style w:type="paragraph" w:styleId="CommentSubject">
     <w:name w:val="annotation subject"/>
-    <w:basedOn w:val="Textodecomentrio"/>
-    <w:next w:val="Textodecomentrio"/>
-    <w:link w:val="AssuntodocomentrioChar"/>
+    <w:basedOn w:val="CommentText"/>
+    <w:next w:val="CommentText"/>
+    <w:link w:val="CommentSubjectChar"/>
     <w:uiPriority w:val="99"/>
     <w:semiHidden/>
     <w:unhideWhenUsed/>
@@ -4624,10 +4666,10 @@
       <w:bCs/>
     </w:rPr>
   </w:style>
-  <w:style w:type="character" w:customStyle="1" w:styleId="AssuntodocomentrioChar">
-    <w:name w:val="Assunto do comentário Char"/>
-    <w:basedOn w:val="TextodecomentrioChar"/>
-    <w:link w:val="Assuntodocomentrio"/>
+  <w:style w:type="character" w:customStyle="1" w:styleId="CommentSubjectChar">
+    <w:name w:val="Comment Subject Char"/>
+    <w:basedOn w:val="CommentTextChar"/>
+    <w:link w:val="CommentSubject"/>
     <w:uiPriority w:val="99"/>
     <w:semiHidden/>
     <w:rsid w:val="00B34F0A"/>
@@ -4639,10 +4681,10 @@
       <w:szCs w:val="20"/>
     </w:rPr>
   </w:style>
-  <w:style w:type="paragraph" w:styleId="Textodebalo">
+  <w:style w:type="paragraph" w:styleId="BalloonText">
     <w:name w:val="Balloon Text"/>
     <w:basedOn w:val="Normal"/>
-    <w:link w:val="TextodebaloChar"/>
+    <w:link w:val="BalloonTextChar"/>
     <w:uiPriority w:val="99"/>
     <w:semiHidden/>
     <w:unhideWhenUsed/>
@@ -4656,10 +4698,10 @@
       <w:szCs w:val="18"/>
     </w:rPr>
   </w:style>
-  <w:style w:type="character" w:customStyle="1" w:styleId="TextodebaloChar">
-    <w:name w:val="Texto de balão Char"/>
-    <w:basedOn w:val="Fontepargpadro"/>
-    <w:link w:val="Textodebalo"/>
+  <w:style w:type="character" w:customStyle="1" w:styleId="BalloonTextChar">
+    <w:name w:val="Balloon Text Char"/>
+    <w:basedOn w:val="DefaultParagraphFont"/>
+    <w:link w:val="BalloonText"/>
     <w:uiPriority w:val="99"/>
     <w:semiHidden/>
     <w:rsid w:val="00B34F0A"/>
@@ -4957,7 +4999,7 @@
 </file>
 
 <file path=customXml/itemProps1.xml><?xml version="1.0" encoding="utf-8"?>
-<ds:datastoreItem xmlns:ds="http://schemas.openxmlformats.org/officeDocument/2006/customXml" ds:itemID="{B318250F-2EC3-47A4-A9C7-11D72751E924}">
+<ds:datastoreItem xmlns:ds="http://schemas.openxmlformats.org/officeDocument/2006/customXml" ds:itemID="{2A4CA74C-107C-462C-9661-916753E8472D}">
   <ds:schemaRefs>
     <ds:schemaRef ds:uri="http://schemas.openxmlformats.org/officeDocument/2006/bibliography"/>
   </ds:schemaRefs>

</xml_diff>

<commit_message>
Várias mudanças no TCC, nomes dos PDFs reformatados para o padrão que deve ser utilizado.
</commit_message>
<xml_diff>
--- a/TCC_V1.docx
+++ b/TCC_V1.docx
@@ -1,6 +1,6 @@
 
 <file path=word/document.xml><?xml version="1.0" encoding="utf-8"?>
-<w:document xmlns:wpc="http://schemas.microsoft.com/office/word/2010/wordprocessingCanvas" xmlns:cx="http://schemas.microsoft.com/office/drawing/2014/chartex" xmlns:cx1="http://schemas.microsoft.com/office/drawing/2015/9/8/chartex" xmlns:mc="http://schemas.openxmlformats.org/markup-compatibility/2006" xmlns:o="urn:schemas-microsoft-com:office:office" xmlns:r="http://schemas.openxmlformats.org/officeDocument/2006/relationships" xmlns:m="http://schemas.openxmlformats.org/officeDocument/2006/math" xmlns:v="urn:schemas-microsoft-com:vml" xmlns:wp14="http://schemas.microsoft.com/office/word/2010/wordprocessingDrawing" xmlns:wp="http://schemas.openxmlformats.org/drawingml/2006/wordprocessingDrawing" xmlns:w10="urn:schemas-microsoft-com:office:word" xmlns:w="http://schemas.openxmlformats.org/wordprocessingml/2006/main" xmlns:w14="http://schemas.microsoft.com/office/word/2010/wordml" xmlns:w15="http://schemas.microsoft.com/office/word/2012/wordml" xmlns:w16se="http://schemas.microsoft.com/office/word/2015/wordml/symex" xmlns:wpg="http://schemas.microsoft.com/office/word/2010/wordprocessingGroup" xmlns:wpi="http://schemas.microsoft.com/office/word/2010/wordprocessingInk" xmlns:wne="http://schemas.microsoft.com/office/word/2006/wordml" xmlns:wps="http://schemas.microsoft.com/office/word/2010/wordprocessingShape" mc:Ignorable="w14 w15 w16se wp14">
+<w:document xmlns:ve="http://schemas.openxmlformats.org/markup-compatibility/2006" xmlns:o="urn:schemas-microsoft-com:office:office" xmlns:r="http://schemas.openxmlformats.org/officeDocument/2006/relationships" xmlns:m="http://schemas.openxmlformats.org/officeDocument/2006/math" xmlns:v="urn:schemas-microsoft-com:vml" xmlns:wp="http://schemas.openxmlformats.org/drawingml/2006/wordprocessingDrawing" xmlns:w10="urn:schemas-microsoft-com:office:word" xmlns:w="http://schemas.openxmlformats.org/wordprocessingml/2006/main" xmlns:wne="http://schemas.microsoft.com/office/word/2006/wordml">
   <w:body>
     <w:p>
       <w:pPr>
@@ -57,7 +57,18 @@
         <w:jc w:val="center"/>
       </w:pPr>
       <w:r>
-        <w:t>Um Estudo Comparativo dos Métodos da Biblioteca OpenCV Utilizando Python</w:t>
+        <w:t>Um Estudo Comparativo de</w:t>
+      </w:r>
+      <w:r>
+        <w:t xml:space="preserve"> Métodos da Biblioteca </w:t>
+      </w:r>
+      <w:proofErr w:type="gramStart"/>
+      <w:r>
+        <w:t>OpenCV</w:t>
+      </w:r>
+      <w:proofErr w:type="gramEnd"/>
+      <w:r>
+        <w:t xml:space="preserve"> Utilizando Python</w:t>
       </w:r>
     </w:p>
     <w:p/>
@@ -152,7 +163,25 @@
           <w:color w:val="7F7F7F" w:themeColor="text1" w:themeTint="80"/>
           <w:lang w:val="en-US"/>
         </w:rPr>
-        <w:t xml:space="preserve">Lorem ipsum dolor sit </w:t>
+        <w:t xml:space="preserve">Lorem </w:t>
+      </w:r>
+      <w:proofErr w:type="spellStart"/>
+      <w:r>
+        <w:rPr>
+          <w:i/>
+          <w:color w:val="7F7F7F" w:themeColor="text1" w:themeTint="80"/>
+          <w:lang w:val="en-US"/>
+        </w:rPr>
+        <w:t>ipsum</w:t>
+      </w:r>
+      <w:proofErr w:type="spellEnd"/>
+      <w:r>
+        <w:rPr>
+          <w:i/>
+          <w:color w:val="7F7F7F" w:themeColor="text1" w:themeTint="80"/>
+          <w:lang w:val="en-US"/>
+        </w:rPr>
+        <w:t xml:space="preserve"> dolor sit </w:t>
       </w:r>
       <w:proofErr w:type="spellStart"/>
       <w:r>
@@ -352,7 +381,23 @@
           <w:i/>
           <w:color w:val="7F7F7F" w:themeColor="text1" w:themeTint="80"/>
         </w:rPr>
-        <w:t xml:space="preserve"> vitae </w:t>
+        <w:t xml:space="preserve"> </w:t>
+      </w:r>
+      <w:proofErr w:type="spellStart"/>
+      <w:r>
+        <w:rPr>
+          <w:i/>
+          <w:color w:val="7F7F7F" w:themeColor="text1" w:themeTint="80"/>
+        </w:rPr>
+        <w:t>vitae</w:t>
+      </w:r>
+      <w:proofErr w:type="spellEnd"/>
+      <w:r>
+        <w:rPr>
+          <w:i/>
+          <w:color w:val="7F7F7F" w:themeColor="text1" w:themeTint="80"/>
+        </w:rPr>
+        <w:t xml:space="preserve"> </w:t>
       </w:r>
       <w:proofErr w:type="spellStart"/>
       <w:r>
@@ -656,7 +701,23 @@
           <w:i/>
           <w:color w:val="7F7F7F" w:themeColor="text1" w:themeTint="80"/>
         </w:rPr>
-        <w:t xml:space="preserve"> et </w:t>
+        <w:t xml:space="preserve"> </w:t>
+      </w:r>
+      <w:proofErr w:type="spellStart"/>
+      <w:r>
+        <w:rPr>
+          <w:i/>
+          <w:color w:val="7F7F7F" w:themeColor="text1" w:themeTint="80"/>
+        </w:rPr>
+        <w:t>et</w:t>
+      </w:r>
+      <w:proofErr w:type="spellEnd"/>
+      <w:r>
+        <w:rPr>
+          <w:i/>
+          <w:color w:val="7F7F7F" w:themeColor="text1" w:themeTint="80"/>
+        </w:rPr>
+        <w:t xml:space="preserve"> </w:t>
       </w:r>
       <w:proofErr w:type="spellStart"/>
       <w:r>
@@ -744,7 +805,25 @@
           <w:color w:val="7F7F7F" w:themeColor="text1" w:themeTint="80"/>
           <w:lang w:val="en-US"/>
         </w:rPr>
-        <w:t xml:space="preserve">Lorem ipsum dolor sit </w:t>
+        <w:t xml:space="preserve">Lorem </w:t>
+      </w:r>
+      <w:proofErr w:type="spellStart"/>
+      <w:r>
+        <w:rPr>
+          <w:i/>
+          <w:color w:val="7F7F7F" w:themeColor="text1" w:themeTint="80"/>
+          <w:lang w:val="en-US"/>
+        </w:rPr>
+        <w:t>ipsum</w:t>
+      </w:r>
+      <w:proofErr w:type="spellEnd"/>
+      <w:r>
+        <w:rPr>
+          <w:i/>
+          <w:color w:val="7F7F7F" w:themeColor="text1" w:themeTint="80"/>
+          <w:lang w:val="en-US"/>
+        </w:rPr>
+        <w:t xml:space="preserve"> dolor sit </w:t>
       </w:r>
       <w:proofErr w:type="spellStart"/>
       <w:r>
@@ -870,25 +949,7 @@
           <w:color w:val="7F7F7F" w:themeColor="text1" w:themeTint="80"/>
           <w:lang w:val="en-US"/>
         </w:rPr>
-        <w:t xml:space="preserve"> </w:t>
-      </w:r>
-      <w:proofErr w:type="spellStart"/>
-      <w:r>
-        <w:rPr>
-          <w:i/>
-          <w:color w:val="7F7F7F" w:themeColor="text1" w:themeTint="80"/>
-          <w:lang w:val="en-US"/>
-        </w:rPr>
-        <w:t>ad</w:t>
-      </w:r>
-      <w:proofErr w:type="spellEnd"/>
-      <w:r>
-        <w:rPr>
-          <w:i/>
-          <w:color w:val="7F7F7F" w:themeColor="text1" w:themeTint="80"/>
-          <w:lang w:val="en-US"/>
-        </w:rPr>
-        <w:t xml:space="preserve"> </w:t>
+        <w:t xml:space="preserve"> ad </w:t>
       </w:r>
       <w:proofErr w:type="spellStart"/>
       <w:r>
@@ -1298,7 +1359,23 @@
           <w:i/>
           <w:color w:val="7F7F7F" w:themeColor="text1" w:themeTint="80"/>
         </w:rPr>
-        <w:t xml:space="preserve">, non </w:t>
+        <w:t xml:space="preserve">, </w:t>
+      </w:r>
+      <w:proofErr w:type="spellStart"/>
+      <w:r>
+        <w:rPr>
+          <w:i/>
+          <w:color w:val="7F7F7F" w:themeColor="text1" w:themeTint="80"/>
+        </w:rPr>
+        <w:t>non</w:t>
+      </w:r>
+      <w:proofErr w:type="spellEnd"/>
+      <w:r>
+        <w:rPr>
+          <w:i/>
+          <w:color w:val="7F7F7F" w:themeColor="text1" w:themeTint="80"/>
+        </w:rPr>
+        <w:t xml:space="preserve"> </w:t>
       </w:r>
       <w:proofErr w:type="spellStart"/>
       <w:r>
@@ -1584,7 +1661,25 @@
           <w:color w:val="7F7F7F" w:themeColor="text1" w:themeTint="80"/>
           <w:lang w:val="en-US"/>
         </w:rPr>
-        <w:t xml:space="preserve">Lorem ipsum dolor sit </w:t>
+        <w:t xml:space="preserve">Lorem </w:t>
+      </w:r>
+      <w:proofErr w:type="spellStart"/>
+      <w:r>
+        <w:rPr>
+          <w:i/>
+          <w:color w:val="7F7F7F" w:themeColor="text1" w:themeTint="80"/>
+          <w:lang w:val="en-US"/>
+        </w:rPr>
+        <w:t>ipsum</w:t>
+      </w:r>
+      <w:proofErr w:type="spellEnd"/>
+      <w:r>
+        <w:rPr>
+          <w:i/>
+          <w:color w:val="7F7F7F" w:themeColor="text1" w:themeTint="80"/>
+          <w:lang w:val="en-US"/>
+        </w:rPr>
+        <w:t xml:space="preserve"> dolor sit </w:t>
       </w:r>
       <w:proofErr w:type="spellStart"/>
       <w:r>
@@ -1806,7 +1901,23 @@
           <w:i/>
           <w:color w:val="7F7F7F" w:themeColor="text1" w:themeTint="80"/>
         </w:rPr>
-        <w:t xml:space="preserve"> vitae </w:t>
+        <w:t xml:space="preserve"> </w:t>
+      </w:r>
+      <w:proofErr w:type="spellStart"/>
+      <w:r>
+        <w:rPr>
+          <w:i/>
+          <w:color w:val="7F7F7F" w:themeColor="text1" w:themeTint="80"/>
+        </w:rPr>
+        <w:t>vitae</w:t>
+      </w:r>
+      <w:proofErr w:type="spellEnd"/>
+      <w:r>
+        <w:rPr>
+          <w:i/>
+          <w:color w:val="7F7F7F" w:themeColor="text1" w:themeTint="80"/>
+        </w:rPr>
+        <w:t xml:space="preserve"> </w:t>
       </w:r>
       <w:proofErr w:type="spellStart"/>
       <w:r>
@@ -2094,7 +2205,23 @@
           <w:i/>
           <w:color w:val="7F7F7F" w:themeColor="text1" w:themeTint="80"/>
         </w:rPr>
-        <w:t xml:space="preserve"> et </w:t>
+        <w:t xml:space="preserve"> </w:t>
+      </w:r>
+      <w:proofErr w:type="spellStart"/>
+      <w:r>
+        <w:rPr>
+          <w:i/>
+          <w:color w:val="7F7F7F" w:themeColor="text1" w:themeTint="80"/>
+        </w:rPr>
+        <w:t>et</w:t>
+      </w:r>
+      <w:proofErr w:type="spellEnd"/>
+      <w:r>
+        <w:rPr>
+          <w:i/>
+          <w:color w:val="7F7F7F" w:themeColor="text1" w:themeTint="80"/>
+        </w:rPr>
+        <w:t xml:space="preserve"> </w:t>
       </w:r>
       <w:proofErr w:type="spellStart"/>
       <w:r>
@@ -2174,7 +2301,39 @@
           <w:i/>
           <w:color w:val="7F7F7F" w:themeColor="text1" w:themeTint="80"/>
         </w:rPr>
-        <w:t xml:space="preserve"> mus. Lorem ipsum </w:t>
+        <w:t xml:space="preserve"> mus. </w:t>
+      </w:r>
+      <w:proofErr w:type="spellStart"/>
+      <w:r>
+        <w:rPr>
+          <w:i/>
+          <w:color w:val="7F7F7F" w:themeColor="text1" w:themeTint="80"/>
+        </w:rPr>
+        <w:t>Lorem</w:t>
+      </w:r>
+      <w:proofErr w:type="spellEnd"/>
+      <w:r>
+        <w:rPr>
+          <w:i/>
+          <w:color w:val="7F7F7F" w:themeColor="text1" w:themeTint="80"/>
+        </w:rPr>
+        <w:t xml:space="preserve"> </w:t>
+      </w:r>
+      <w:proofErr w:type="spellStart"/>
+      <w:r>
+        <w:rPr>
+          <w:i/>
+          <w:color w:val="7F7F7F" w:themeColor="text1" w:themeTint="80"/>
+        </w:rPr>
+        <w:t>ipsum</w:t>
+      </w:r>
+      <w:proofErr w:type="spellEnd"/>
+      <w:r>
+        <w:rPr>
+          <w:i/>
+          <w:color w:val="7F7F7F" w:themeColor="text1" w:themeTint="80"/>
+        </w:rPr>
+        <w:t xml:space="preserve"> </w:t>
       </w:r>
       <w:proofErr w:type="spellStart"/>
       <w:r>
@@ -2462,7 +2621,23 @@
           <w:i/>
           <w:color w:val="7F7F7F" w:themeColor="text1" w:themeTint="80"/>
         </w:rPr>
-        <w:t xml:space="preserve"> erat massa, </w:t>
+        <w:t xml:space="preserve"> </w:t>
+      </w:r>
+      <w:proofErr w:type="spellStart"/>
+      <w:r>
+        <w:rPr>
+          <w:i/>
+          <w:color w:val="7F7F7F" w:themeColor="text1" w:themeTint="80"/>
+        </w:rPr>
+        <w:t>erat</w:t>
+      </w:r>
+      <w:proofErr w:type="spellEnd"/>
+      <w:r>
+        <w:rPr>
+          <w:i/>
+          <w:color w:val="7F7F7F" w:themeColor="text1" w:themeTint="80"/>
+        </w:rPr>
+        <w:t xml:space="preserve"> massa, </w:t>
       </w:r>
       <w:proofErr w:type="spellStart"/>
       <w:r>
@@ -2734,7 +2909,23 @@
           <w:i/>
           <w:color w:val="7F7F7F" w:themeColor="text1" w:themeTint="80"/>
         </w:rPr>
-        <w:t xml:space="preserve">, non </w:t>
+        <w:t xml:space="preserve">, </w:t>
+      </w:r>
+      <w:proofErr w:type="spellStart"/>
+      <w:r>
+        <w:rPr>
+          <w:i/>
+          <w:color w:val="7F7F7F" w:themeColor="text1" w:themeTint="80"/>
+        </w:rPr>
+        <w:t>non</w:t>
+      </w:r>
+      <w:proofErr w:type="spellEnd"/>
+      <w:r>
+        <w:rPr>
+          <w:i/>
+          <w:color w:val="7F7F7F" w:themeColor="text1" w:themeTint="80"/>
+        </w:rPr>
+        <w:t xml:space="preserve"> </w:t>
       </w:r>
       <w:proofErr w:type="spellStart"/>
       <w:r>
@@ -2836,7 +3027,25 @@
           <w:color w:val="7F7F7F" w:themeColor="text1" w:themeTint="80"/>
           <w:lang w:val="en-US"/>
         </w:rPr>
-        <w:t xml:space="preserve"> libero, </w:t>
+        <w:t xml:space="preserve"> </w:t>
+      </w:r>
+      <w:proofErr w:type="spellStart"/>
+      <w:r>
+        <w:rPr>
+          <w:i/>
+          <w:color w:val="7F7F7F" w:themeColor="text1" w:themeTint="80"/>
+          <w:lang w:val="en-US"/>
+        </w:rPr>
+        <w:t>libero</w:t>
+      </w:r>
+      <w:proofErr w:type="spellEnd"/>
+      <w:r>
+        <w:rPr>
+          <w:i/>
+          <w:color w:val="7F7F7F" w:themeColor="text1" w:themeTint="80"/>
+          <w:lang w:val="en-US"/>
+        </w:rPr>
+        <w:t xml:space="preserve">, </w:t>
       </w:r>
       <w:proofErr w:type="spellStart"/>
       <w:r>
@@ -2899,9 +3108,17 @@
           <w:color w:val="7F7F7F" w:themeColor="text1" w:themeTint="80"/>
           <w:lang w:val="en-US"/>
         </w:rPr>
-        <w:t>ut.</w:t>
-      </w:r>
-      <w:proofErr w:type="spellEnd"/>
+        <w:t>ut</w:t>
+      </w:r>
+      <w:proofErr w:type="spellEnd"/>
+      <w:r>
+        <w:rPr>
+          <w:i/>
+          <w:color w:val="7F7F7F" w:themeColor="text1" w:themeTint="80"/>
+          <w:lang w:val="en-US"/>
+        </w:rPr>
+        <w:t>.</w:t>
+      </w:r>
     </w:p>
     <w:p>
       <w:pPr>
@@ -2968,13 +3185,7 @@
         <w:rPr>
           <w:lang w:val="en-US"/>
         </w:rPr>
-        <w:t xml:space="preserve"> </w:t>
-      </w:r>
-      <w:r>
-        <w:rPr>
-          <w:lang w:val="en-US"/>
-        </w:rPr>
-        <w:t>Python 3.</w:t>
+        <w:t xml:space="preserve"> Python 3.</w:t>
       </w:r>
     </w:p>
     <w:p>
@@ -3014,7 +3225,6 @@
           <w:docPartUnique/>
         </w:docPartObj>
       </w:sdtPr>
-      <w:sdtEndPr/>
       <w:sdtContent>
         <w:p>
           <w:pPr>
@@ -3038,7 +3248,7 @@
               <w:noProof/>
               <w:sz w:val="22"/>
               <w:szCs w:val="22"/>
-              <w:lang w:val="en-US" w:eastAsia="pt-BR"/>
+              <w:lang w:eastAsia="pt-BR"/>
             </w:rPr>
           </w:pPr>
           <w:r>
@@ -3053,12 +3263,11 @@
           <w:r>
             <w:fldChar w:fldCharType="separate"/>
           </w:r>
-          <w:hyperlink w:anchor="_Toc9960028" w:history="1">
+          <w:hyperlink w:anchor="_Toc10448022" w:history="1">
             <w:r>
               <w:rPr>
                 <w:rStyle w:val="Hyperlink"/>
                 <w:noProof/>
-                <w:lang w:val="en-US"/>
               </w:rPr>
               <w:t>1</w:t>
             </w:r>
@@ -3068,7 +3277,7 @@
                 <w:noProof/>
                 <w:sz w:val="22"/>
                 <w:szCs w:val="22"/>
-                <w:lang w:val="en-US" w:eastAsia="pt-BR"/>
+                <w:lang w:eastAsia="pt-BR"/>
               </w:rPr>
               <w:tab/>
             </w:r>
@@ -3076,7 +3285,6 @@
               <w:rPr>
                 <w:rStyle w:val="Hyperlink"/>
                 <w:noProof/>
-                <w:lang w:val="en-US"/>
               </w:rPr>
               <w:t>INTRODUÇÃO</w:t>
             </w:r>
@@ -3084,7 +3292,6 @@
               <w:rPr>
                 <w:noProof/>
                 <w:webHidden/>
-                <w:lang w:val="en-US"/>
               </w:rPr>
               <w:tab/>
             </w:r>
@@ -3099,9 +3306,8 @@
               <w:rPr>
                 <w:noProof/>
                 <w:webHidden/>
-                <w:lang w:val="en-US"/>
-              </w:rPr>
-              <w:instrText xml:space="preserve"> PAGEREF _Toc9960028 \h </w:instrText>
+              </w:rPr>
+              <w:instrText xml:space="preserve"> PAGEREF _Toc10448022 \h </w:instrText>
             </w:r>
             <w:r>
               <w:rPr>
@@ -3120,7 +3326,6 @@
               <w:rPr>
                 <w:noProof/>
                 <w:webHidden/>
-                <w:lang w:val="en-US"/>
               </w:rPr>
               <w:t>5</w:t>
             </w:r>
@@ -3144,7 +3349,7 @@
               <w:lang w:eastAsia="pt-BR"/>
             </w:rPr>
           </w:pPr>
-          <w:hyperlink w:anchor="_Toc9960029" w:history="1">
+          <w:hyperlink w:anchor="_Toc10448023" w:history="1">
             <w:r>
               <w:rPr>
                 <w:rStyle w:val="Hyperlink"/>
@@ -3188,7 +3393,7 @@
                 <w:noProof/>
                 <w:webHidden/>
               </w:rPr>
-              <w:instrText xml:space="preserve"> PAGEREF _Toc9960029 \h </w:instrText>
+              <w:instrText xml:space="preserve"> PAGEREF _Toc10448023 \h </w:instrText>
             </w:r>
             <w:r>
               <w:rPr>
@@ -3230,7 +3435,7 @@
               <w:lang w:eastAsia="pt-BR"/>
             </w:rPr>
           </w:pPr>
-          <w:hyperlink w:anchor="_Toc9960030" w:history="1">
+          <w:hyperlink w:anchor="_Toc10448024" w:history="1">
             <w:r>
               <w:rPr>
                 <w:rStyle w:val="Hyperlink"/>
@@ -3274,7 +3479,7 @@
                 <w:noProof/>
                 <w:webHidden/>
               </w:rPr>
-              <w:instrText xml:space="preserve"> PAGEREF _Toc9960030 \h </w:instrText>
+              <w:instrText xml:space="preserve"> PAGEREF _Toc10448024 \h </w:instrText>
             </w:r>
             <w:r>
               <w:rPr>
@@ -3316,7 +3521,7 @@
               <w:lang w:eastAsia="pt-BR"/>
             </w:rPr>
           </w:pPr>
-          <w:hyperlink w:anchor="_Toc9960031" w:history="1">
+          <w:hyperlink w:anchor="_Toc10448025" w:history="1">
             <w:r>
               <w:rPr>
                 <w:rStyle w:val="Hyperlink"/>
@@ -3360,7 +3565,7 @@
                 <w:noProof/>
                 <w:webHidden/>
               </w:rPr>
-              <w:instrText xml:space="preserve"> PAGEREF _Toc9960031 \h </w:instrText>
+              <w:instrText xml:space="preserve"> PAGEREF _Toc10448025 \h </w:instrText>
             </w:r>
             <w:r>
               <w:rPr>
@@ -3402,7 +3607,7 @@
               <w:lang w:eastAsia="pt-BR"/>
             </w:rPr>
           </w:pPr>
-          <w:hyperlink w:anchor="_Toc9960032" w:history="1">
+          <w:hyperlink w:anchor="_Toc10448026" w:history="1">
             <w:r>
               <w:rPr>
                 <w:rStyle w:val="Hyperlink"/>
@@ -3446,7 +3651,7 @@
                 <w:noProof/>
                 <w:webHidden/>
               </w:rPr>
-              <w:instrText xml:space="preserve"> PAGEREF _Toc9960032 \h </w:instrText>
+              <w:instrText xml:space="preserve"> PAGEREF _Toc10448026 \h </w:instrText>
             </w:r>
             <w:r>
               <w:rPr>
@@ -3488,7 +3693,7 @@
               <w:lang w:eastAsia="pt-BR"/>
             </w:rPr>
           </w:pPr>
-          <w:hyperlink w:anchor="_Toc9960033" w:history="1">
+          <w:hyperlink w:anchor="_Toc10448027" w:history="1">
             <w:r>
               <w:rPr>
                 <w:rStyle w:val="Hyperlink"/>
@@ -3532,7 +3737,7 @@
                 <w:noProof/>
                 <w:webHidden/>
               </w:rPr>
-              <w:instrText xml:space="preserve"> PAGEREF _Toc9960033 \h </w:instrText>
+              <w:instrText xml:space="preserve"> PAGEREF _Toc10448027 \h </w:instrText>
             </w:r>
             <w:r>
               <w:rPr>
@@ -3574,7 +3779,7 @@
               <w:lang w:eastAsia="pt-BR"/>
             </w:rPr>
           </w:pPr>
-          <w:hyperlink w:anchor="_Toc9960034" w:history="1">
+          <w:hyperlink w:anchor="_Toc10448028" w:history="1">
             <w:r>
               <w:rPr>
                 <w:rStyle w:val="Hyperlink"/>
@@ -3618,7 +3823,7 @@
                 <w:noProof/>
                 <w:webHidden/>
               </w:rPr>
-              <w:instrText xml:space="preserve"> PAGEREF _Toc9960034 \h </w:instrText>
+              <w:instrText xml:space="preserve"> PAGEREF _Toc10448028 \h </w:instrText>
             </w:r>
             <w:r>
               <w:rPr>
@@ -3660,7 +3865,7 @@
               <w:lang w:eastAsia="pt-BR"/>
             </w:rPr>
           </w:pPr>
-          <w:hyperlink w:anchor="_Toc9960035" w:history="1">
+          <w:hyperlink w:anchor="_Toc10448029" w:history="1">
             <w:r>
               <w:rPr>
                 <w:rStyle w:val="Hyperlink"/>
@@ -3704,7 +3909,7 @@
                 <w:noProof/>
                 <w:webHidden/>
               </w:rPr>
-              <w:instrText xml:space="preserve"> PAGEREF _Toc9960035 \h </w:instrText>
+              <w:instrText xml:space="preserve"> PAGEREF _Toc10448029 \h </w:instrText>
             </w:r>
             <w:r>
               <w:rPr>
@@ -3756,7 +3961,7 @@
       <w:pPr>
         <w:pStyle w:val="Ttulo1"/>
       </w:pPr>
-      <w:bookmarkStart w:id="0" w:name="_Toc9960028"/>
+      <w:bookmarkStart w:id="0" w:name="_Toc10448022"/>
       <w:r>
         <w:lastRenderedPageBreak/>
         <w:t>INTRODUÇÃO</w:t>
@@ -3785,70 +3990,85 @@
     </w:p>
     <w:p>
       <w:r>
-        <w:t>Po</w:t>
-      </w:r>
-      <w:r>
-        <w:t xml:space="preserve">rém, o que foi impactante para o </w:t>
-      </w:r>
-      <w:r>
-        <w:t>desenvolvimento</w:t>
-      </w:r>
-      <w:r>
-        <w:t xml:space="preserve"> da tecnologia</w:t>
-      </w:r>
-      <w:r>
-        <w:t xml:space="preserve"> foi o ataq</w:t>
-      </w:r>
-      <w:r>
-        <w:t>ue terrorista de 11 de s</w:t>
-      </w:r>
-      <w:r>
-        <w:t>etembro. De acordo</w:t>
-      </w:r>
-      <w:r>
-        <w:t xml:space="preserve"> com Gates (2011)</w:t>
-      </w:r>
-      <w:r>
-        <w:t xml:space="preserve">, o ataque </w:t>
-      </w:r>
-      <w:r>
-        <w:t>provocou</w:t>
-      </w:r>
-      <w:r>
-        <w:t xml:space="preserve"> uma discussão maior sobre um fato do incidente: as câmeras dos aeroportos </w:t>
-      </w:r>
-      <w:r>
-        <w:t xml:space="preserve">haviam filmado </w:t>
-      </w:r>
-      <w:r>
-        <w:t xml:space="preserve">os acusados, porém como não </w:t>
-      </w:r>
-      <w:r>
-        <w:t>havia um sistema de reconhecimento facial implementado, o departamento de</w:t>
-      </w:r>
-      <w:r>
-        <w:t xml:space="preserve"> segurança não foi </w:t>
-      </w:r>
-      <w:r>
-        <w:t>alertado</w:t>
-      </w:r>
-      <w:r>
-        <w:t>.</w:t>
-      </w:r>
-      <w:r>
-        <w:t xml:space="preserve"> Tais discussões permitiram a evolução do reconhecimento facial não só de um ponto tecnoló</w:t>
-      </w:r>
-      <w:r>
-        <w:t xml:space="preserve">gico, mas </w:t>
-      </w:r>
-      <w:r>
-        <w:t>também</w:t>
-      </w:r>
-      <w:r>
-        <w:t xml:space="preserve"> político.</w:t>
+        <w:t>O reconhecimento facial tem sido aperfeiçoado nos últimos anos. É possível observar o uso dessa tecnologia em uma variedade</w:t>
+      </w:r>
+      <w:r>
+        <w:t xml:space="preserve"> de situações nos dias de hoje. Por </w:t>
+      </w:r>
+      <w:r>
+        <w:t>exemplo</w:t>
+      </w:r>
+      <w:r>
+        <w:t>,</w:t>
+      </w:r>
+      <w:r>
+        <w:t xml:space="preserve"> as redes sociais, que são capazes de reconhecer automaticamente a identidade de pessoas que aparecem em fotos postadas nos </w:t>
+      </w:r>
+      <w:proofErr w:type="spellStart"/>
+      <w:r>
+        <w:rPr>
+          <w:i/>
+        </w:rPr>
+        <w:t>feeds</w:t>
+      </w:r>
+      <w:proofErr w:type="spellEnd"/>
+      <w:r>
+        <w:t xml:space="preserve">. Recentemente, os smartphones da Apple foram os primeiros a utilizar um novo método de desbloqueio biométrico chamado </w:t>
+      </w:r>
+      <w:proofErr w:type="spellStart"/>
+      <w:proofErr w:type="gramStart"/>
+      <w:r>
+        <w:rPr>
+          <w:i/>
+        </w:rPr>
+        <w:t>FaceID</w:t>
+      </w:r>
+      <w:proofErr w:type="spellEnd"/>
+      <w:proofErr w:type="gramEnd"/>
+      <w:r>
+        <w:t xml:space="preserve">, implementado no </w:t>
+      </w:r>
+      <w:proofErr w:type="spellStart"/>
+      <w:r>
+        <w:t>iPhone</w:t>
+      </w:r>
+      <w:proofErr w:type="spellEnd"/>
+      <w:r>
+        <w:t xml:space="preserve"> X em 2017, que utiliza o reconhecimento facial como autenticador. </w:t>
       </w:r>
     </w:p>
-    <w:p/>
+    <w:p>
+      <w:r>
+        <w:t xml:space="preserve">No entanto, com o advento do reconhecimento facial, sistemas de desbloqueio </w:t>
+      </w:r>
+      <w:r>
+        <w:t>para smartphones</w:t>
+      </w:r>
+      <w:r>
+        <w:t xml:space="preserve"> não foram </w:t>
+      </w:r>
+      <w:proofErr w:type="gramStart"/>
+      <w:r>
+        <w:t>as</w:t>
+      </w:r>
+      <w:proofErr w:type="gramEnd"/>
+      <w:r>
+        <w:t xml:space="preserve"> únicas inovações criadas. Uma variedade de sistemas de segurança surgiu com base nessa tecnologia. Além da concepção destes sistemas de desbloqueio, surgiram câmeras de segurança que </w:t>
+      </w:r>
+      <w:proofErr w:type="gramStart"/>
+      <w:r>
+        <w:t>implementam</w:t>
+      </w:r>
+      <w:proofErr w:type="gramEnd"/>
+      <w:r>
+        <w:t xml:space="preserve"> reconhecimento de suspeitos por imagens, travas de porta que utilizam reconhecimento facial, e mais recentemente, lojas de conveniência e supermercados sem funcionários, que operam apenas utilizando câmeras e sensores.</w:t>
+      </w:r>
+    </w:p>
+    <w:p>
+      <w:pPr>
+        <w:ind w:firstLine="0"/>
+      </w:pPr>
+    </w:p>
     <w:p>
       <w:pPr>
         <w:pStyle w:val="Ttulo1"/>
@@ -3858,7 +4078,7 @@
         </w:numPr>
         <w:ind w:left="426" w:hanging="426"/>
       </w:pPr>
-      <w:bookmarkStart w:id="1" w:name="_Toc9960029"/>
+      <w:bookmarkStart w:id="1" w:name="_Toc10448023"/>
       <w:r>
         <w:t>Problema d</w:t>
       </w:r>
@@ -3869,172 +4089,87 @@
     </w:p>
     <w:p>
       <w:r>
-        <w:t>O reconhecimento facial tem sido aperfeiçoad</w:t>
-      </w:r>
-      <w:r>
-        <w:t>o</w:t>
-      </w:r>
-      <w:r>
-        <w:t xml:space="preserve"> nos últimos anos. É possível observar o uso </w:t>
-      </w:r>
-      <w:r>
-        <w:t>dessa tecnologia</w:t>
-      </w:r>
-      <w:r>
-        <w:t xml:space="preserve"> em uma variedade de situações nos dias de hoje, </w:t>
-      </w:r>
-      <w:r>
-        <w:t>como por exemplo as</w:t>
-      </w:r>
-      <w:r>
-        <w:t xml:space="preserve"> redes sociais, que são capazes de reconhecer automaticamente a identidade de pessoas que aparecem em fotos postadas nos </w:t>
-      </w:r>
-      <w:r>
-        <w:rPr>
-          <w:i/>
-        </w:rPr>
-        <w:t>feeds</w:t>
-      </w:r>
-      <w:r>
-        <w:t xml:space="preserve">. </w:t>
-      </w:r>
-      <w:r>
-        <w:t>R</w:t>
-      </w:r>
-      <w:r>
-        <w:t>ecentemente</w:t>
-      </w:r>
-      <w:r>
-        <w:t xml:space="preserve">, </w:t>
-      </w:r>
-      <w:r>
-        <w:t>o</w:t>
-      </w:r>
-      <w:r>
-        <w:t xml:space="preserve">s smartphones da Apple </w:t>
-      </w:r>
-      <w:r>
-        <w:t xml:space="preserve">foram os primeiros a utilizar um </w:t>
-      </w:r>
-      <w:r>
-        <w:t>novo método de</w:t>
-      </w:r>
-      <w:r>
-        <w:t xml:space="preserve"> desbloqueio</w:t>
-      </w:r>
-      <w:r>
-        <w:t xml:space="preserve"> biométrico</w:t>
-      </w:r>
-      <w:r>
-        <w:t xml:space="preserve"> chamado </w:t>
-      </w:r>
-      <w:r>
-        <w:rPr>
-          <w:i/>
-        </w:rPr>
-        <w:t>FaceID</w:t>
-      </w:r>
-      <w:r>
-        <w:t xml:space="preserve">, implementado no iPhone X em 2017, que utiliza o reconhecimento facial como autenticador. </w:t>
+        <w:t>Com a variedade de métodos</w:t>
+      </w:r>
+      <w:r>
+        <w:t xml:space="preserve"> de reconhecimento facial</w:t>
+      </w:r>
+      <w:r>
+        <w:t xml:space="preserve"> que surgiram</w:t>
+      </w:r>
+      <w:bookmarkStart w:id="2" w:name="_GoBack"/>
+      <w:bookmarkEnd w:id="2"/>
+      <w:r>
+        <w:t>, cada um com seus pontos fortes e fracos</w:t>
+      </w:r>
+      <w:r>
+        <w:t>,</w:t>
+      </w:r>
+      <w:r>
+        <w:t xml:space="preserve"> </w:t>
+      </w:r>
+      <w:r>
+        <w:t>determinar</w:t>
+      </w:r>
+      <w:r>
+        <w:t xml:space="preserve"> qual o ideal para im</w:t>
+      </w:r>
+      <w:r>
+        <w:t>plementar em determinado sistema ou</w:t>
+      </w:r>
+      <w:r>
+        <w:t xml:space="preserve"> aplicação pode ser uma tarefa difícil</w:t>
+      </w:r>
+      <w:r>
+        <w:t>.</w:t>
+      </w:r>
+      <w:r>
+        <w:t xml:space="preserve"> </w:t>
+      </w:r>
+      <w:r>
+        <w:t>Vários fatores podem influenciar nessa decisão</w:t>
+      </w:r>
+      <w:r>
+        <w:t>:</w:t>
+      </w:r>
+      <w:r>
+        <w:t xml:space="preserve"> condições do ambiente</w:t>
+      </w:r>
+      <w:r>
+        <w:t xml:space="preserve"> no qual o sistema será utilizado</w:t>
+      </w:r>
+      <w:r>
+        <w:t xml:space="preserve">, ângulos </w:t>
+      </w:r>
+      <w:r>
+        <w:t>nos quais a captura de imagens pode ser</w:t>
+      </w:r>
+      <w:r>
+        <w:t xml:space="preserve"> realizada e</w:t>
+      </w:r>
+      <w:r>
+        <w:t xml:space="preserve"> poder de processamento do hardware onde o </w:t>
+      </w:r>
+      <w:r>
+        <w:t>tratamento de imagens</w:t>
+      </w:r>
+      <w:r>
+        <w:t xml:space="preserve"> será feito</w:t>
+      </w:r>
+      <w:r>
+        <w:t xml:space="preserve"> são alguns exemplos</w:t>
+      </w:r>
+      <w:r>
+        <w:t>.</w:t>
       </w:r>
     </w:p>
     <w:p>
+      <w:pPr>
+        <w:pStyle w:val="Ttulo1"/>
+      </w:pPr>
+      <w:bookmarkStart w:id="3" w:name="_Toc10448024"/>
       <w:r>
         <w:lastRenderedPageBreak/>
-        <w:t>No entanto</w:t>
-      </w:r>
-      <w:r>
-        <w:t>, c</w:t>
-      </w:r>
-      <w:r>
-        <w:t>om o advento do reconhecimento facial, sistemas de desbloqueio de celulares não fo</w:t>
-      </w:r>
-      <w:r>
-        <w:t>ram as únicas inovações criadas. U</w:t>
-      </w:r>
-      <w:r>
-        <w:t xml:space="preserve">ma </w:t>
-      </w:r>
-      <w:r>
-        <w:t>variedade</w:t>
-      </w:r>
-      <w:r>
-        <w:t xml:space="preserve"> de sistemas de s</w:t>
-      </w:r>
-      <w:r>
-        <w:t xml:space="preserve">egurança </w:t>
-      </w:r>
-      <w:r>
-        <w:t>surgiu</w:t>
-      </w:r>
-      <w:r>
-        <w:t xml:space="preserve"> com base</w:t>
-      </w:r>
-      <w:r>
-        <w:t xml:space="preserve"> nessa tecnologia</w:t>
-      </w:r>
-      <w:r>
-        <w:t>.</w:t>
-      </w:r>
-      <w:r>
-        <w:t xml:space="preserve"> </w:t>
-      </w:r>
-      <w:r>
-        <w:t>Além da concepção de</w:t>
-      </w:r>
-      <w:r>
-        <w:t>stes sistemas de desbloqueio,</w:t>
-      </w:r>
-      <w:r>
-        <w:t xml:space="preserve"> surgiram</w:t>
-      </w:r>
-      <w:r>
-        <w:t xml:space="preserve"> </w:t>
-      </w:r>
-      <w:r>
-        <w:t>câmeras de segurança que implementam reconhecimento de</w:t>
-      </w:r>
-      <w:r>
-        <w:t xml:space="preserve"> </w:t>
-      </w:r>
-      <w:r>
-        <w:t>suspeitos por imagens</w:t>
-      </w:r>
-      <w:r>
-        <w:t xml:space="preserve">, </w:t>
-      </w:r>
-      <w:r>
-        <w:t>trava</w:t>
-      </w:r>
-      <w:r>
-        <w:t>s</w:t>
-      </w:r>
-      <w:r>
-        <w:t xml:space="preserve"> de porta que utiliza</w:t>
-      </w:r>
-      <w:r>
-        <w:t>m</w:t>
-      </w:r>
-      <w:r>
-        <w:t xml:space="preserve"> reconhecimento facial, </w:t>
-      </w:r>
-      <w:r>
-        <w:t>e mais recentemente, lojas de conveniência e supermercados sem funcionários, que operam apenas utilizando câmeras e sensores.</w:t>
-      </w:r>
-    </w:p>
-    <w:p>
-      <w:r>
-        <w:t>Com a variedade de métodos que surgiram</w:t>
-      </w:r>
-      <w:bookmarkStart w:id="2" w:name="_GoBack"/>
-      <w:bookmarkEnd w:id="2"/>
-    </w:p>
-    <w:p>
-      <w:pPr>
-        <w:pStyle w:val="Ttulo1"/>
-      </w:pPr>
-      <w:bookmarkStart w:id="3" w:name="_Toc9960030"/>
-      <w:r>
         <w:t>OBJETIVOS</w:t>
       </w:r>
       <w:bookmarkEnd w:id="3"/>
@@ -4050,7 +4185,13 @@
         <w:t xml:space="preserve">realizar </w:t>
       </w:r>
       <w:r>
-        <w:t>uma comparação do</w:t>
+        <w:t>uma comparação</w:t>
+      </w:r>
+      <w:r>
+        <w:t>, em um ambiente controlado,</w:t>
+      </w:r>
+      <w:r>
+        <w:t xml:space="preserve"> do</w:t>
       </w:r>
       <w:r>
         <w:t xml:space="preserve"> desempenho e </w:t>
@@ -4062,7 +4203,15 @@
         <w:t>precisão de três diferentes métodos de reconhecimento facial</w:t>
       </w:r>
       <w:r>
-        <w:t xml:space="preserve"> disponibilizados pela biblioteca OpenCV</w:t>
+        <w:t xml:space="preserve"> disponibilizados pela biblioteca </w:t>
+      </w:r>
+      <w:proofErr w:type="gramStart"/>
+      <w:r>
+        <w:t>OpenCV</w:t>
+      </w:r>
+      <w:proofErr w:type="gramEnd"/>
+      <w:r>
+        <w:t>,</w:t>
       </w:r>
       <w:r>
         <w:t xml:space="preserve"> em três computadores diferentes</w:t>
@@ -4114,7 +4263,7 @@
         </w:numPr>
         <w:ind w:left="426" w:hanging="426"/>
       </w:pPr>
-      <w:bookmarkStart w:id="4" w:name="_Toc9960031"/>
+      <w:bookmarkStart w:id="4" w:name="_Toc10448025"/>
       <w:r>
         <w:t>Objetivos Específicos</w:t>
       </w:r>
@@ -4174,7 +4323,13 @@
         </w:numPr>
       </w:pPr>
       <w:r>
-        <w:t>Gerar gráficos de desempenho de cada técnica/máquina;</w:t>
+        <w:t>Gerar gráficos de desempenho para</w:t>
+      </w:r>
+      <w:r>
+        <w:t xml:space="preserve"> cada técnica e </w:t>
+      </w:r>
+      <w:r>
+        <w:t>máquina;</w:t>
       </w:r>
     </w:p>
     <w:p>
@@ -4186,22 +4341,85 @@
       <w:pPr>
         <w:pStyle w:val="Ttulo1"/>
       </w:pPr>
-      <w:bookmarkStart w:id="5" w:name="_Toc9960032"/>
-      <w:r>
-        <w:lastRenderedPageBreak/>
+      <w:bookmarkStart w:id="5" w:name="_Toc10448026"/>
+      <w:r>
         <w:t>JUSTIFICATIVA</w:t>
       </w:r>
       <w:bookmarkEnd w:id="5"/>
     </w:p>
     <w:p>
       <w:r>
-        <w:t xml:space="preserve">Já existem alguns artigos e monografias que comparam os diferentes métodos de reconhecimento facial do OpenCV. No entanto, não foram encontrados documentos que detalhem </w:t>
-      </w:r>
-      <w:r>
-        <w:t>a comparação da precisão e tempo de resposta desses métodos em máquinas com poder de processamento distintos.</w:t>
-      </w:r>
-      <w:r>
-        <w:t xml:space="preserve"> </w:t>
+        <w:t xml:space="preserve">Já existem alguns artigos e monografias que comparam os diferentes métodos de reconhecimento facial do </w:t>
+      </w:r>
+      <w:proofErr w:type="gramStart"/>
+      <w:r>
+        <w:t>OpenCV</w:t>
+      </w:r>
+      <w:proofErr w:type="gramEnd"/>
+      <w:r>
+        <w:t>.</w:t>
+      </w:r>
+      <w:r>
+        <w:t xml:space="preserve"> </w:t>
+      </w:r>
+      <w:r>
+        <w:t>Galimberti (2018) fez um estudo</w:t>
+      </w:r>
+      <w:r>
+        <w:t xml:space="preserve"> comparativo desses métodos para controle de acesso, </w:t>
+      </w:r>
+      <w:r>
+        <w:t>lidando com</w:t>
+      </w:r>
+      <w:r>
+        <w:t xml:space="preserve"> condições adversas no ambiente, como </w:t>
+      </w:r>
+      <w:r>
+        <w:t>diferentes níveis de luminosidade e tempo de exposição dos indivíduos.</w:t>
+      </w:r>
+      <w:r>
+        <w:t xml:space="preserve"> </w:t>
+      </w:r>
+      <w:r>
+        <w:t xml:space="preserve"> </w:t>
+      </w:r>
+    </w:p>
+    <w:p>
+      <w:r>
+        <w:t>No entanto,</w:t>
+      </w:r>
+      <w:r>
+        <w:t xml:space="preserve"> apesar de Galimberti ter realizado essa comparação em várias condições de ambiente,</w:t>
+      </w:r>
+      <w:r>
+        <w:t xml:space="preserve"> o mesmo não levou em consideração diferentes tipos de computadores.</w:t>
+      </w:r>
+      <w:r>
+        <w:t xml:space="preserve"> </w:t>
+      </w:r>
+      <w:r>
+        <w:t>Ademais, n</w:t>
+      </w:r>
+      <w:r>
+        <w:t xml:space="preserve">ão foram encontrados documentos que detalhem </w:t>
+      </w:r>
+      <w:r>
+        <w:t xml:space="preserve">a comparação da precisão e tempo de resposta desses métodos em máquinas com </w:t>
+      </w:r>
+      <w:r>
+        <w:t>poder</w:t>
+      </w:r>
+      <w:r>
+        <w:t>es</w:t>
+      </w:r>
+      <w:r>
+        <w:t xml:space="preserve"> de processamento distinto</w:t>
+      </w:r>
+      <w:r>
+        <w:t>s</w:t>
+      </w:r>
+      <w:r>
+        <w:t>.</w:t>
       </w:r>
     </w:p>
     <w:p/>
@@ -4209,7 +4427,7 @@
       <w:pPr>
         <w:pStyle w:val="Ttulo1"/>
       </w:pPr>
-      <w:bookmarkStart w:id="6" w:name="_Toc9960033"/>
+      <w:bookmarkStart w:id="6" w:name="_Toc10448027"/>
       <w:r>
         <w:t>REVISÃO BIBLIOGRÁFICA</w:t>
       </w:r>
@@ -4294,6 +4512,7 @@
     </w:p>
     <w:p>
       <w:r>
+        <w:lastRenderedPageBreak/>
         <w:t xml:space="preserve">Um programa de reconhecimento facial deve ser capaz de identificar as faces presentes na imagem, </w:t>
       </w:r>
       <w:r>
@@ -4321,91 +4540,156 @@
       <w:pPr>
         <w:pStyle w:val="Ttulo1"/>
       </w:pPr>
-      <w:bookmarkStart w:id="7" w:name="_Toc9960034"/>
+      <w:bookmarkStart w:id="7" w:name="_Toc10448028"/>
       <w:r>
         <w:t>METODOLOGIA</w:t>
       </w:r>
       <w:bookmarkEnd w:id="7"/>
     </w:p>
     <w:p>
-      <w:r>
-        <w:t>Serão utilizados manuais e bibliotecas para o desenvolvimento do software</w:t>
-      </w:r>
-      <w:r>
-        <w:t>,</w:t>
-      </w:r>
-      <w:r>
-        <w:t xml:space="preserve"> que será executado </w:t>
-      </w:r>
-      <w:r>
-        <w:t>nas três máquinas</w:t>
-      </w:r>
-      <w:r>
-        <w:t xml:space="preserve">. A programação será feita em Python 3, utilizando a biblioteca de código </w:t>
-      </w:r>
-      <w:r>
-        <w:lastRenderedPageBreak/>
-        <w:t xml:space="preserve">aberto OpenCV, </w:t>
-      </w:r>
-      <w:r>
-        <w:t>que contém</w:t>
-      </w:r>
-      <w:r>
-        <w:t xml:space="preserve">, entre outras funcionalidades, </w:t>
-      </w:r>
-      <w:r>
-        <w:t xml:space="preserve">os algoritmos de </w:t>
-      </w:r>
-      <w:r>
-        <w:t xml:space="preserve">tratamento de imagem e </w:t>
-      </w:r>
-      <w:r>
-        <w:t>reconhecimento facial</w:t>
-      </w:r>
-      <w:r>
-        <w:t>.</w:t>
+      <w:pPr>
+        <w:rPr>
+          <w:color w:val="FF0000"/>
+        </w:rPr>
+      </w:pPr>
+      <w:r>
+        <w:rPr>
+          <w:color w:val="FF0000"/>
+        </w:rPr>
+        <w:t>&lt;DEVE SER ESCRITO NO PRETÉRITO&gt;</w:t>
       </w:r>
     </w:p>
     <w:p>
-      <w:r>
-        <w:t>Os dados coletados</w:t>
-      </w:r>
-      <w:r>
-        <w:t xml:space="preserve"> (</w:t>
-      </w:r>
-      <w:r>
+      <w:pPr>
         <w:rPr>
           <w:color w:val="FF0000"/>
         </w:rPr>
-        <w:t>como tempos de resposta, precisão do reconhecimento</w:t>
-      </w:r>
-      <w:r>
-        <w:t>)</w:t>
-      </w:r>
-      <w:r>
-        <w:t xml:space="preserve"> serão utilizados para </w:t>
-      </w:r>
+      </w:pPr>
       <w:r>
         <w:rPr>
           <w:color w:val="FF0000"/>
         </w:rPr>
-        <w:t xml:space="preserve">trazer uma perspectiva </w:t>
-      </w:r>
-      <w:r>
-        <w:t>de: quão exigente é realizar reconhecimento facial, definir quais são os usos ideais de cada dispositivo em relação a reconhecimento facial e utilizar os dados para planejamento de projetos pessoais, como a criação de travas que utilizam tal sistema biométrico.</w:t>
-      </w:r>
-      <w:r>
-        <w:t xml:space="preserve"> Os dados serão organizados em tabelas e gráficos do Microsoft Excel.</w:t>
-      </w:r>
-      <w:r>
-        <w:br w:type="page"/>
+        <w:t>Foram</w:t>
+      </w:r>
+      <w:r>
+        <w:rPr>
+          <w:color w:val="FF0000"/>
+        </w:rPr>
+        <w:t xml:space="preserve"> utilizados manuais e bibliotecas para o desenvolvimento do software</w:t>
+      </w:r>
+      <w:r>
+        <w:rPr>
+          <w:color w:val="FF0000"/>
+        </w:rPr>
+        <w:t>,</w:t>
+      </w:r>
+      <w:r>
+        <w:rPr>
+          <w:color w:val="FF0000"/>
+        </w:rPr>
+        <w:t xml:space="preserve"> que </w:t>
+      </w:r>
+      <w:r>
+        <w:rPr>
+          <w:color w:val="FF0000"/>
+        </w:rPr>
+        <w:t>foi</w:t>
+      </w:r>
+      <w:r>
+        <w:rPr>
+          <w:color w:val="FF0000"/>
+        </w:rPr>
+        <w:t xml:space="preserve"> executado </w:t>
+      </w:r>
+      <w:r>
+        <w:rPr>
+          <w:color w:val="FF0000"/>
+        </w:rPr>
+        <w:t>nas três máquinas</w:t>
+      </w:r>
+      <w:r>
+        <w:rPr>
+          <w:color w:val="FF0000"/>
+        </w:rPr>
+        <w:t xml:space="preserve">. A programação </w:t>
+      </w:r>
+      <w:r>
+        <w:rPr>
+          <w:color w:val="FF0000"/>
+        </w:rPr>
+        <w:t>foi</w:t>
+      </w:r>
+      <w:r>
+        <w:rPr>
+          <w:color w:val="FF0000"/>
+        </w:rPr>
+        <w:t xml:space="preserve"> feita em Python 3, utilizando a biblioteca de código aberto OpenCV, </w:t>
+      </w:r>
+      <w:r>
+        <w:rPr>
+          <w:color w:val="FF0000"/>
+        </w:rPr>
+        <w:t>que contém</w:t>
+      </w:r>
+      <w:r>
+        <w:rPr>
+          <w:color w:val="FF0000"/>
+        </w:rPr>
+        <w:t xml:space="preserve">, entre outras funcionalidades, </w:t>
+      </w:r>
+      <w:r>
+        <w:rPr>
+          <w:color w:val="FF0000"/>
+        </w:rPr>
+        <w:t xml:space="preserve">os algoritmos de </w:t>
+      </w:r>
+      <w:r>
+        <w:rPr>
+          <w:color w:val="FF0000"/>
+        </w:rPr>
+        <w:t xml:space="preserve">tratamento de imagem e </w:t>
+      </w:r>
+      <w:r>
+        <w:rPr>
+          <w:color w:val="FF0000"/>
+        </w:rPr>
+        <w:t>reconhecimento facial</w:t>
+      </w:r>
+      <w:r>
+        <w:rPr>
+          <w:color w:val="FF0000"/>
+        </w:rPr>
+        <w:t>.</w:t>
       </w:r>
     </w:p>
     <w:p>
+      <w:r>
+        <w:rPr>
+          <w:color w:val="FF0000"/>
+        </w:rPr>
+        <w:t xml:space="preserve">Os dados coletados serão utilizados para trazer uma perspectiva de: quão exigente é realizar reconhecimento facial, definir quais são os usos ideais de cada dispositivo em relação a reconhecimento facial e utilizar os dados para planejamento de projetos pessoais, como a criação de travas que utilizam tal sistema biométrico. Os dados </w:t>
+      </w:r>
+      <w:r>
+        <w:rPr>
+          <w:color w:val="FF0000"/>
+        </w:rPr>
+        <w:t>foram</w:t>
+      </w:r>
+      <w:r>
+        <w:rPr>
+          <w:color w:val="FF0000"/>
+        </w:rPr>
+        <w:t xml:space="preserve"> organizados em tabelas e gráficos do Microsoft Excel.</w:t>
+      </w:r>
+      <w:r>
+        <w:br w:type="page"/>
+      </w:r>
+    </w:p>
+    <w:p>
       <w:pPr>
         <w:pStyle w:val="Ttulo1"/>
       </w:pPr>
-      <w:bookmarkStart w:id="8" w:name="_Toc9960035"/>
+      <w:bookmarkStart w:id="8" w:name="_Toc10448029"/>
       <w:r>
         <w:lastRenderedPageBreak/>
         <w:t>REFERÊNCIAS</w:t>
@@ -4685,7 +4969,6 @@
         </w:rPr>
       </w:pPr>
       <w:r>
-        <w:lastRenderedPageBreak/>
         <w:t xml:space="preserve">SCHMIDT, Ana Elisa; NOGUEIRA, Elvis Cordeiro. </w:t>
       </w:r>
       <w:r>
@@ -4781,8 +5064,8 @@
 </file>
 
 <file path=word/numbering.xml><?xml version="1.0" encoding="utf-8"?>
-<w:numbering xmlns:wpc="http://schemas.microsoft.com/office/word/2010/wordprocessingCanvas" xmlns:cx="http://schemas.microsoft.com/office/drawing/2014/chartex" xmlns:cx1="http://schemas.microsoft.com/office/drawing/2015/9/8/chartex" xmlns:mc="http://schemas.openxmlformats.org/markup-compatibility/2006" xmlns:o="urn:schemas-microsoft-com:office:office" xmlns:r="http://schemas.openxmlformats.org/officeDocument/2006/relationships" xmlns:m="http://schemas.openxmlformats.org/officeDocument/2006/math" xmlns:v="urn:schemas-microsoft-com:vml" xmlns:wp14="http://schemas.microsoft.com/office/word/2010/wordprocessingDrawing" xmlns:wp="http://schemas.openxmlformats.org/drawingml/2006/wordprocessingDrawing" xmlns:w10="urn:schemas-microsoft-com:office:word" xmlns:w="http://schemas.openxmlformats.org/wordprocessingml/2006/main" xmlns:w14="http://schemas.microsoft.com/office/word/2010/wordml" xmlns:w15="http://schemas.microsoft.com/office/word/2012/wordml" xmlns:w16se="http://schemas.microsoft.com/office/word/2015/wordml/symex" xmlns:wpg="http://schemas.microsoft.com/office/word/2010/wordprocessingGroup" xmlns:wpi="http://schemas.microsoft.com/office/word/2010/wordprocessingInk" xmlns:wne="http://schemas.microsoft.com/office/word/2006/wordml" xmlns:wps="http://schemas.microsoft.com/office/word/2010/wordprocessingShape" mc:Ignorable="w14 w15 w16se wp14">
-  <w:abstractNum w:abstractNumId="0" w15:restartNumberingAfterBreak="0">
+<w:numbering xmlns:ve="http://schemas.openxmlformats.org/markup-compatibility/2006" xmlns:o="urn:schemas-microsoft-com:office:office" xmlns:r="http://schemas.openxmlformats.org/officeDocument/2006/relationships" xmlns:m="http://schemas.openxmlformats.org/officeDocument/2006/math" xmlns:v="urn:schemas-microsoft-com:vml" xmlns:wp="http://schemas.openxmlformats.org/drawingml/2006/wordprocessingDrawing" xmlns:w10="urn:schemas-microsoft-com:office:word" xmlns:w="http://schemas.openxmlformats.org/wordprocessingml/2006/main" xmlns:wne="http://schemas.microsoft.com/office/word/2006/wordml">
+  <w:abstractNum w:abstractNumId="0">
     <w:nsid w:val="00A90DF4"/>
     <w:multiLevelType w:val="hybridMultilevel"/>
     <w:tmpl w:val="F914037C"/>
@@ -4895,7 +5178,7 @@
       </w:rPr>
     </w:lvl>
   </w:abstractNum>
-  <w:abstractNum w:abstractNumId="1" w15:restartNumberingAfterBreak="0">
+  <w:abstractNum w:abstractNumId="1">
     <w:nsid w:val="0ADE1E2D"/>
     <w:multiLevelType w:val="multilevel"/>
     <w:tmpl w:val="6DF251C0"/>
@@ -5019,7 +5302,7 @@
       </w:rPr>
     </w:lvl>
   </w:abstractNum>
-  <w:abstractNum w:abstractNumId="2" w15:restartNumberingAfterBreak="0">
+  <w:abstractNum w:abstractNumId="2">
     <w:nsid w:val="0CEE266D"/>
     <w:multiLevelType w:val="multilevel"/>
     <w:tmpl w:val="133C2D9A"/>
@@ -5142,7 +5425,7 @@
       </w:rPr>
     </w:lvl>
   </w:abstractNum>
-  <w:abstractNum w:abstractNumId="3" w15:restartNumberingAfterBreak="0">
+  <w:abstractNum w:abstractNumId="3">
     <w:nsid w:val="26263513"/>
     <w:multiLevelType w:val="hybridMultilevel"/>
     <w:tmpl w:val="9C0626A0"/>
@@ -5255,7 +5538,7 @@
       </w:rPr>
     </w:lvl>
   </w:abstractNum>
-  <w:abstractNum w:abstractNumId="4" w15:restartNumberingAfterBreak="0">
+  <w:abstractNum w:abstractNumId="4">
     <w:nsid w:val="3CB94334"/>
     <w:multiLevelType w:val="hybridMultilevel"/>
     <w:tmpl w:val="B00AFD38"/>
@@ -5368,7 +5651,7 @@
       </w:rPr>
     </w:lvl>
   </w:abstractNum>
-  <w:abstractNum w:abstractNumId="5" w15:restartNumberingAfterBreak="0">
+  <w:abstractNum w:abstractNumId="5">
     <w:nsid w:val="4A376DFC"/>
     <w:multiLevelType w:val="hybridMultilevel"/>
     <w:tmpl w:val="467EE700"/>
@@ -5481,7 +5764,7 @@
       </w:rPr>
     </w:lvl>
   </w:abstractNum>
-  <w:abstractNum w:abstractNumId="6" w15:restartNumberingAfterBreak="0">
+  <w:abstractNum w:abstractNumId="6">
     <w:nsid w:val="58410E62"/>
     <w:multiLevelType w:val="hybridMultilevel"/>
     <w:tmpl w:val="CD6C63C2"/>
@@ -5594,7 +5877,7 @@
       </w:rPr>
     </w:lvl>
   </w:abstractNum>
-  <w:abstractNum w:abstractNumId="7" w15:restartNumberingAfterBreak="0">
+  <w:abstractNum w:abstractNumId="7">
     <w:nsid w:val="5FBD273F"/>
     <w:multiLevelType w:val="hybridMultilevel"/>
     <w:tmpl w:val="90408E0A"/>
@@ -5707,7 +5990,7 @@
       </w:rPr>
     </w:lvl>
   </w:abstractNum>
-  <w:abstractNum w:abstractNumId="8" w15:restartNumberingAfterBreak="0">
+  <w:abstractNum w:abstractNumId="8">
     <w:nsid w:val="6810087A"/>
     <w:multiLevelType w:val="hybridMultilevel"/>
     <w:tmpl w:val="B7AE0A5E"/>
@@ -5820,7 +6103,7 @@
       </w:rPr>
     </w:lvl>
   </w:abstractNum>
-  <w:abstractNum w:abstractNumId="9" w15:restartNumberingAfterBreak="0">
+  <w:abstractNum w:abstractNumId="9">
     <w:nsid w:val="6A9D64BA"/>
     <w:multiLevelType w:val="hybridMultilevel"/>
     <w:tmpl w:val="EE2C9278"/>
@@ -6027,7 +6310,7 @@
 </file>
 
 <file path=word/styles.xml><?xml version="1.0" encoding="utf-8"?>
-<w:styles xmlns:mc="http://schemas.openxmlformats.org/markup-compatibility/2006" xmlns:r="http://schemas.openxmlformats.org/officeDocument/2006/relationships" xmlns:w="http://schemas.openxmlformats.org/wordprocessingml/2006/main" xmlns:w14="http://schemas.microsoft.com/office/word/2010/wordml" xmlns:w15="http://schemas.microsoft.com/office/word/2012/wordml" xmlns:w16se="http://schemas.microsoft.com/office/word/2015/wordml/symex" mc:Ignorable="w14 w15 w16se">
+<w:styles xmlns:r="http://schemas.openxmlformats.org/officeDocument/2006/relationships" xmlns:w="http://schemas.openxmlformats.org/wordprocessingml/2006/main">
   <w:docDefaults>
     <w:rPrDefault>
       <w:rPr>
@@ -6043,378 +6326,144 @@
       </w:pPr>
     </w:pPrDefault>
   </w:docDefaults>
-  <w:latentStyles w:defLockedState="0" w:defUIPriority="99" w:defSemiHidden="0" w:defUnhideWhenUsed="0" w:defQFormat="0" w:count="371">
-    <w:lsdException w:name="Normal" w:uiPriority="0" w:qFormat="1"/>
-    <w:lsdException w:name="heading 1" w:uiPriority="9" w:qFormat="1"/>
-    <w:lsdException w:name="heading 2" w:semiHidden="1" w:uiPriority="9" w:unhideWhenUsed="1" w:qFormat="1"/>
-    <w:lsdException w:name="heading 3" w:semiHidden="1" w:uiPriority="9" w:unhideWhenUsed="1" w:qFormat="1"/>
-    <w:lsdException w:name="heading 4" w:semiHidden="1" w:uiPriority="9" w:unhideWhenUsed="1" w:qFormat="1"/>
-    <w:lsdException w:name="heading 5" w:semiHidden="1" w:uiPriority="9" w:unhideWhenUsed="1" w:qFormat="1"/>
-    <w:lsdException w:name="heading 6" w:semiHidden="1" w:uiPriority="9" w:unhideWhenUsed="1" w:qFormat="1"/>
-    <w:lsdException w:name="heading 7" w:semiHidden="1" w:uiPriority="9" w:unhideWhenUsed="1" w:qFormat="1"/>
-    <w:lsdException w:name="heading 8" w:semiHidden="1" w:uiPriority="9" w:unhideWhenUsed="1" w:qFormat="1"/>
-    <w:lsdException w:name="heading 9" w:semiHidden="1" w:uiPriority="9" w:unhideWhenUsed="1" w:qFormat="1"/>
-    <w:lsdException w:name="index 1" w:semiHidden="1" w:unhideWhenUsed="1"/>
-    <w:lsdException w:name="index 2" w:semiHidden="1" w:unhideWhenUsed="1"/>
-    <w:lsdException w:name="index 3" w:semiHidden="1" w:unhideWhenUsed="1"/>
-    <w:lsdException w:name="index 4" w:semiHidden="1" w:unhideWhenUsed="1"/>
-    <w:lsdException w:name="index 5" w:semiHidden="1" w:unhideWhenUsed="1"/>
-    <w:lsdException w:name="index 6" w:semiHidden="1" w:unhideWhenUsed="1"/>
-    <w:lsdException w:name="index 7" w:semiHidden="1" w:unhideWhenUsed="1"/>
-    <w:lsdException w:name="index 8" w:semiHidden="1" w:unhideWhenUsed="1"/>
-    <w:lsdException w:name="index 9" w:semiHidden="1" w:unhideWhenUsed="1"/>
-    <w:lsdException w:name="toc 1" w:semiHidden="1" w:uiPriority="39" w:unhideWhenUsed="1"/>
-    <w:lsdException w:name="toc 2" w:semiHidden="1" w:uiPriority="39" w:unhideWhenUsed="1"/>
-    <w:lsdException w:name="toc 3" w:semiHidden="1" w:uiPriority="39" w:unhideWhenUsed="1"/>
-    <w:lsdException w:name="toc 4" w:semiHidden="1" w:uiPriority="39" w:unhideWhenUsed="1"/>
-    <w:lsdException w:name="toc 5" w:semiHidden="1" w:uiPriority="39" w:unhideWhenUsed="1"/>
-    <w:lsdException w:name="toc 6" w:semiHidden="1" w:uiPriority="39" w:unhideWhenUsed="1"/>
-    <w:lsdException w:name="toc 7" w:semiHidden="1" w:uiPriority="39" w:unhideWhenUsed="1"/>
-    <w:lsdException w:name="toc 8" w:semiHidden="1" w:uiPriority="39" w:unhideWhenUsed="1"/>
-    <w:lsdException w:name="toc 9" w:semiHidden="1" w:uiPriority="39" w:unhideWhenUsed="1"/>
-    <w:lsdException w:name="Normal Indent" w:semiHidden="1" w:unhideWhenUsed="1"/>
-    <w:lsdException w:name="footnote text" w:semiHidden="1" w:unhideWhenUsed="1"/>
-    <w:lsdException w:name="annotation text" w:semiHidden="1" w:unhideWhenUsed="1"/>
-    <w:lsdException w:name="header" w:semiHidden="1" w:unhideWhenUsed="1"/>
-    <w:lsdException w:name="footer" w:semiHidden="1" w:unhideWhenUsed="1"/>
-    <w:lsdException w:name="index heading" w:semiHidden="1" w:unhideWhenUsed="1"/>
-    <w:lsdException w:name="caption" w:semiHidden="1" w:uiPriority="35" w:unhideWhenUsed="1" w:qFormat="1"/>
-    <w:lsdException w:name="table of figures" w:semiHidden="1" w:unhideWhenUsed="1"/>
-    <w:lsdException w:name="envelope address" w:semiHidden="1" w:unhideWhenUsed="1"/>
-    <w:lsdException w:name="envelope return" w:semiHidden="1" w:unhideWhenUsed="1"/>
-    <w:lsdException w:name="footnote reference" w:semiHidden="1" w:unhideWhenUsed="1"/>
-    <w:lsdException w:name="annotation reference" w:semiHidden="1" w:unhideWhenUsed="1"/>
-    <w:lsdException w:name="line number" w:semiHidden="1" w:unhideWhenUsed="1"/>
-    <w:lsdException w:name="page number" w:semiHidden="1" w:unhideWhenUsed="1"/>
-    <w:lsdException w:name="endnote reference" w:semiHidden="1" w:unhideWhenUsed="1"/>
-    <w:lsdException w:name="endnote text" w:semiHidden="1" w:unhideWhenUsed="1"/>
-    <w:lsdException w:name="table of authorities" w:semiHidden="1" w:unhideWhenUsed="1"/>
-    <w:lsdException w:name="macro" w:semiHidden="1" w:unhideWhenUsed="1"/>
-    <w:lsdException w:name="toa heading" w:semiHidden="1" w:unhideWhenUsed="1"/>
-    <w:lsdException w:name="List" w:semiHidden="1" w:unhideWhenUsed="1"/>
-    <w:lsdException w:name="List Bullet" w:semiHidden="1" w:unhideWhenUsed="1"/>
-    <w:lsdException w:name="List Number" w:semiHidden="1" w:unhideWhenUsed="1"/>
-    <w:lsdException w:name="List 2" w:semiHidden="1" w:unhideWhenUsed="1"/>
-    <w:lsdException w:name="List 3" w:semiHidden="1" w:unhideWhenUsed="1"/>
-    <w:lsdException w:name="List 4" w:semiHidden="1" w:unhideWhenUsed="1"/>
-    <w:lsdException w:name="List 5" w:semiHidden="1" w:unhideWhenUsed="1"/>
-    <w:lsdException w:name="List Bullet 2" w:semiHidden="1" w:unhideWhenUsed="1"/>
-    <w:lsdException w:name="List Bullet 3" w:semiHidden="1" w:unhideWhenUsed="1"/>
-    <w:lsdException w:name="List Bullet 4" w:semiHidden="1" w:unhideWhenUsed="1"/>
-    <w:lsdException w:name="List Bullet 5" w:semiHidden="1" w:unhideWhenUsed="1"/>
-    <w:lsdException w:name="List Number 2" w:semiHidden="1" w:unhideWhenUsed="1"/>
-    <w:lsdException w:name="List Number 3" w:semiHidden="1" w:unhideWhenUsed="1"/>
-    <w:lsdException w:name="List Number 4" w:semiHidden="1" w:unhideWhenUsed="1"/>
-    <w:lsdException w:name="List Number 5" w:semiHidden="1" w:unhideWhenUsed="1"/>
-    <w:lsdException w:name="Title" w:uiPriority="10" w:qFormat="1"/>
-    <w:lsdException w:name="Closing" w:semiHidden="1" w:unhideWhenUsed="1"/>
-    <w:lsdException w:name="Signature" w:semiHidden="1" w:unhideWhenUsed="1"/>
-    <w:lsdException w:name="Default Paragraph Font" w:semiHidden="1" w:uiPriority="1" w:unhideWhenUsed="1"/>
-    <w:lsdException w:name="Body Text" w:semiHidden="1" w:unhideWhenUsed="1"/>
-    <w:lsdException w:name="Body Text Indent" w:semiHidden="1" w:unhideWhenUsed="1"/>
-    <w:lsdException w:name="List Continue" w:semiHidden="1" w:unhideWhenUsed="1"/>
-    <w:lsdException w:name="List Continue 2" w:semiHidden="1" w:unhideWhenUsed="1"/>
-    <w:lsdException w:name="List Continue 3" w:semiHidden="1" w:unhideWhenUsed="1"/>
-    <w:lsdException w:name="List Continue 4" w:semiHidden="1" w:unhideWhenUsed="1"/>
-    <w:lsdException w:name="List Continue 5" w:semiHidden="1" w:unhideWhenUsed="1"/>
-    <w:lsdException w:name="Message Header" w:semiHidden="1" w:unhideWhenUsed="1"/>
-    <w:lsdException w:name="Subtitle" w:uiPriority="11" w:qFormat="1"/>
-    <w:lsdException w:name="Salutation" w:semiHidden="1" w:unhideWhenUsed="1"/>
-    <w:lsdException w:name="Date" w:semiHidden="1" w:unhideWhenUsed="1"/>
-    <w:lsdException w:name="Body Text First Indent" w:semiHidden="1" w:unhideWhenUsed="1"/>
-    <w:lsdException w:name="Body Text First Indent 2" w:semiHidden="1" w:unhideWhenUsed="1"/>
-    <w:lsdException w:name="Note Heading" w:semiHidden="1" w:unhideWhenUsed="1"/>
-    <w:lsdException w:name="Body Text 2" w:semiHidden="1" w:unhideWhenUsed="1"/>
-    <w:lsdException w:name="Body Text 3" w:semiHidden="1" w:unhideWhenUsed="1"/>
-    <w:lsdException w:name="Body Text Indent 2" w:semiHidden="1" w:unhideWhenUsed="1"/>
-    <w:lsdException w:name="Body Text Indent 3" w:semiHidden="1" w:unhideWhenUsed="1"/>
-    <w:lsdException w:name="Block Text" w:semiHidden="1" w:unhideWhenUsed="1"/>
-    <w:lsdException w:name="Hyperlink" w:semiHidden="1" w:unhideWhenUsed="1"/>
-    <w:lsdException w:name="FollowedHyperlink" w:semiHidden="1" w:unhideWhenUsed="1"/>
-    <w:lsdException w:name="Strong" w:uiPriority="22" w:qFormat="1"/>
-    <w:lsdException w:name="Emphasis" w:uiPriority="20" w:qFormat="1"/>
-    <w:lsdException w:name="Document Map" w:semiHidden="1" w:unhideWhenUsed="1"/>
-    <w:lsdException w:name="Plain Text" w:semiHidden="1" w:unhideWhenUsed="1"/>
-    <w:lsdException w:name="E-mail Signature" w:semiHidden="1" w:unhideWhenUsed="1"/>
-    <w:lsdException w:name="HTML Top of Form" w:semiHidden="1" w:unhideWhenUsed="1"/>
-    <w:lsdException w:name="HTML Bottom of Form" w:semiHidden="1" w:unhideWhenUsed="1"/>
-    <w:lsdException w:name="Normal (Web)" w:semiHidden="1" w:unhideWhenUsed="1"/>
-    <w:lsdException w:name="HTML Acronym" w:semiHidden="1" w:unhideWhenUsed="1"/>
-    <w:lsdException w:name="HTML Address" w:semiHidden="1" w:unhideWhenUsed="1"/>
-    <w:lsdException w:name="HTML Cite" w:semiHidden="1" w:unhideWhenUsed="1"/>
-    <w:lsdException w:name="HTML Code" w:semiHidden="1" w:unhideWhenUsed="1"/>
-    <w:lsdException w:name="HTML Definition" w:semiHidden="1" w:unhideWhenUsed="1"/>
-    <w:lsdException w:name="HTML Keyboard" w:semiHidden="1" w:unhideWhenUsed="1"/>
-    <w:lsdException w:name="HTML Preformatted" w:semiHidden="1" w:unhideWhenUsed="1"/>
-    <w:lsdException w:name="HTML Sample" w:semiHidden="1" w:unhideWhenUsed="1"/>
-    <w:lsdException w:name="HTML Typewriter" w:semiHidden="1" w:unhideWhenUsed="1"/>
-    <w:lsdException w:name="HTML Variable" w:semiHidden="1" w:unhideWhenUsed="1"/>
-    <w:lsdException w:name="Normal Table" w:semiHidden="1" w:unhideWhenUsed="1"/>
-    <w:lsdException w:name="annotation subject" w:semiHidden="1" w:unhideWhenUsed="1"/>
-    <w:lsdException w:name="No List" w:semiHidden="1" w:unhideWhenUsed="1"/>
-    <w:lsdException w:name="Outline List 1" w:semiHidden="1" w:unhideWhenUsed="1"/>
-    <w:lsdException w:name="Outline List 2" w:semiHidden="1" w:unhideWhenUsed="1"/>
-    <w:lsdException w:name="Outline List 3" w:semiHidden="1" w:unhideWhenUsed="1"/>
-    <w:lsdException w:name="Table Simple 1" w:semiHidden="1" w:unhideWhenUsed="1"/>
-    <w:lsdException w:name="Table Simple 2" w:semiHidden="1" w:unhideWhenUsed="1"/>
-    <w:lsdException w:name="Table Simple 3" w:semiHidden="1" w:unhideWhenUsed="1"/>
-    <w:lsdException w:name="Table Classic 1" w:semiHidden="1" w:unhideWhenUsed="1"/>
-    <w:lsdException w:name="Table Classic 2" w:semiHidden="1" w:unhideWhenUsed="1"/>
-    <w:lsdException w:name="Table Classic 3" w:semiHidden="1" w:unhideWhenUsed="1"/>
-    <w:lsdException w:name="Table Classic 4" w:semiHidden="1" w:unhideWhenUsed="1"/>
-    <w:lsdException w:name="Table Colorful 1" w:semiHidden="1" w:unhideWhenUsed="1"/>
-    <w:lsdException w:name="Table Colorful 2" w:semiHidden="1" w:unhideWhenUsed="1"/>
-    <w:lsdException w:name="Table Colorful 3" w:semiHidden="1" w:unhideWhenUsed="1"/>
-    <w:lsdException w:name="Table Columns 1" w:semiHidden="1" w:unhideWhenUsed="1"/>
-    <w:lsdException w:name="Table Columns 2" w:semiHidden="1" w:unhideWhenUsed="1"/>
-    <w:lsdException w:name="Table Columns 3" w:semiHidden="1" w:unhideWhenUsed="1"/>
-    <w:lsdException w:name="Table Columns 4" w:semiHidden="1" w:unhideWhenUsed="1"/>
-    <w:lsdException w:name="Table Columns 5" w:semiHidden="1" w:unhideWhenUsed="1"/>
-    <w:lsdException w:name="Table Grid 1" w:semiHidden="1" w:unhideWhenUsed="1"/>
-    <w:lsdException w:name="Table Grid 2" w:semiHidden="1" w:unhideWhenUsed="1"/>
-    <w:lsdException w:name="Table Grid 3" w:semiHidden="1" w:unhideWhenUsed="1"/>
-    <w:lsdException w:name="Table Grid 4" w:semiHidden="1" w:unhideWhenUsed="1"/>
-    <w:lsdException w:name="Table Grid 5" w:semiHidden="1" w:unhideWhenUsed="1"/>
-    <w:lsdException w:name="Table Grid 6" w:semiHidden="1" w:unhideWhenUsed="1"/>
-    <w:lsdException w:name="Table Grid 7" w:semiHidden="1" w:unhideWhenUsed="1"/>
-    <w:lsdException w:name="Table Grid 8" w:semiHidden="1" w:unhideWhenUsed="1"/>
-    <w:lsdException w:name="Table List 1" w:semiHidden="1" w:unhideWhenUsed="1"/>
-    <w:lsdException w:name="Table List 2" w:semiHidden="1" w:unhideWhenUsed="1"/>
-    <w:lsdException w:name="Table List 3" w:semiHidden="1" w:unhideWhenUsed="1"/>
-    <w:lsdException w:name="Table List 4" w:semiHidden="1" w:unhideWhenUsed="1"/>
-    <w:lsdException w:name="Table List 5" w:semiHidden="1" w:unhideWhenUsed="1"/>
-    <w:lsdException w:name="Table List 6" w:semiHidden="1" w:unhideWhenUsed="1"/>
-    <w:lsdException w:name="Table List 7" w:semiHidden="1" w:unhideWhenUsed="1"/>
-    <w:lsdException w:name="Table List 8" w:semiHidden="1" w:unhideWhenUsed="1"/>
-    <w:lsdException w:name="Table 3D effects 1" w:semiHidden="1" w:unhideWhenUsed="1"/>
-    <w:lsdException w:name="Table 3D effects 2" w:semiHidden="1" w:unhideWhenUsed="1"/>
-    <w:lsdException w:name="Table 3D effects 3" w:semiHidden="1" w:unhideWhenUsed="1"/>
-    <w:lsdException w:name="Table Contemporary" w:semiHidden="1" w:unhideWhenUsed="1"/>
-    <w:lsdException w:name="Table Elegant" w:semiHidden="1" w:unhideWhenUsed="1"/>
-    <w:lsdException w:name="Table Professional" w:semiHidden="1" w:unhideWhenUsed="1"/>
-    <w:lsdException w:name="Table Subtle 1" w:semiHidden="1" w:unhideWhenUsed="1"/>
-    <w:lsdException w:name="Table Subtle 2" w:semiHidden="1" w:unhideWhenUsed="1"/>
-    <w:lsdException w:name="Table Web 1" w:semiHidden="1" w:unhideWhenUsed="1"/>
-    <w:lsdException w:name="Table Web 2" w:semiHidden="1" w:unhideWhenUsed="1"/>
-    <w:lsdException w:name="Table Web 3" w:semiHidden="1" w:unhideWhenUsed="1"/>
-    <w:lsdException w:name="Balloon Text" w:semiHidden="1" w:unhideWhenUsed="1"/>
-    <w:lsdException w:name="Table Grid" w:uiPriority="39"/>
-    <w:lsdException w:name="Table Theme" w:semiHidden="1" w:unhideWhenUsed="1"/>
-    <w:lsdException w:name="Placeholder Text" w:semiHidden="1"/>
-    <w:lsdException w:name="No Spacing" w:uiPriority="1" w:qFormat="1"/>
-    <w:lsdException w:name="Light Shading" w:uiPriority="60"/>
-    <w:lsdException w:name="Light List" w:uiPriority="61"/>
-    <w:lsdException w:name="Light Grid" w:uiPriority="62"/>
-    <w:lsdException w:name="Medium Shading 1" w:uiPriority="63"/>
-    <w:lsdException w:name="Medium Shading 2" w:uiPriority="64"/>
-    <w:lsdException w:name="Medium List 1" w:uiPriority="65"/>
-    <w:lsdException w:name="Medium List 2" w:uiPriority="66"/>
-    <w:lsdException w:name="Medium Grid 1" w:uiPriority="67"/>
-    <w:lsdException w:name="Medium Grid 2" w:uiPriority="68"/>
-    <w:lsdException w:name="Medium Grid 3" w:uiPriority="69"/>
-    <w:lsdException w:name="Dark List" w:uiPriority="70"/>
-    <w:lsdException w:name="Colorful Shading" w:uiPriority="71"/>
-    <w:lsdException w:name="Colorful List" w:uiPriority="72"/>
-    <w:lsdException w:name="Colorful Grid" w:uiPriority="73"/>
-    <w:lsdException w:name="Light Shading Accent 1" w:uiPriority="60"/>
-    <w:lsdException w:name="Light List Accent 1" w:uiPriority="61"/>
-    <w:lsdException w:name="Light Grid Accent 1" w:uiPriority="62"/>
-    <w:lsdException w:name="Medium Shading 1 Accent 1" w:uiPriority="63"/>
-    <w:lsdException w:name="Medium Shading 2 Accent 1" w:uiPriority="64"/>
-    <w:lsdException w:name="Medium List 1 Accent 1" w:uiPriority="65"/>
-    <w:lsdException w:name="Revision" w:semiHidden="1"/>
-    <w:lsdException w:name="List Paragraph" w:uiPriority="34" w:qFormat="1"/>
-    <w:lsdException w:name="Quote" w:uiPriority="29" w:qFormat="1"/>
-    <w:lsdException w:name="Intense Quote" w:uiPriority="30" w:qFormat="1"/>
-    <w:lsdException w:name="Medium List 2 Accent 1" w:uiPriority="66"/>
-    <w:lsdException w:name="Medium Grid 1 Accent 1" w:uiPriority="67"/>
-    <w:lsdException w:name="Medium Grid 2 Accent 1" w:uiPriority="68"/>
-    <w:lsdException w:name="Medium Grid 3 Accent 1" w:uiPriority="69"/>
-    <w:lsdException w:name="Dark List Accent 1" w:uiPriority="70"/>
-    <w:lsdException w:name="Colorful Shading Accent 1" w:uiPriority="71"/>
-    <w:lsdException w:name="Colorful List Accent 1" w:uiPriority="72"/>
-    <w:lsdException w:name="Colorful Grid Accent 1" w:uiPriority="73"/>
-    <w:lsdException w:name="Light Shading Accent 2" w:uiPriority="60"/>
-    <w:lsdException w:name="Light List Accent 2" w:uiPriority="61"/>
-    <w:lsdException w:name="Light Grid Accent 2" w:uiPriority="62"/>
-    <w:lsdException w:name="Medium Shading 1 Accent 2" w:uiPriority="63"/>
-    <w:lsdException w:name="Medium Shading 2 Accent 2" w:uiPriority="64"/>
-    <w:lsdException w:name="Medium List 1 Accent 2" w:uiPriority="65"/>
-    <w:lsdException w:name="Medium List 2 Accent 2" w:uiPriority="66"/>
-    <w:lsdException w:name="Medium Grid 1 Accent 2" w:uiPriority="67"/>
-    <w:lsdException w:name="Medium Grid 2 Accent 2" w:uiPriority="68"/>
-    <w:lsdException w:name="Medium Grid 3 Accent 2" w:uiPriority="69"/>
-    <w:lsdException w:name="Dark List Accent 2" w:uiPriority="70"/>
-    <w:lsdException w:name="Colorful Shading Accent 2" w:uiPriority="71"/>
-    <w:lsdException w:name="Colorful List Accent 2" w:uiPriority="72"/>
-    <w:lsdException w:name="Colorful Grid Accent 2" w:uiPriority="73"/>
-    <w:lsdException w:name="Light Shading Accent 3" w:uiPriority="60"/>
-    <w:lsdException w:name="Light List Accent 3" w:uiPriority="61"/>
-    <w:lsdException w:name="Light Grid Accent 3" w:uiPriority="62"/>
-    <w:lsdException w:name="Medium Shading 1 Accent 3" w:uiPriority="63"/>
-    <w:lsdException w:name="Medium Shading 2 Accent 3" w:uiPriority="64"/>
-    <w:lsdException w:name="Medium List 1 Accent 3" w:uiPriority="65"/>
-    <w:lsdException w:name="Medium List 2 Accent 3" w:uiPriority="66"/>
-    <w:lsdException w:name="Medium Grid 1 Accent 3" w:uiPriority="67"/>
-    <w:lsdException w:name="Medium Grid 2 Accent 3" w:uiPriority="68"/>
-    <w:lsdException w:name="Medium Grid 3 Accent 3" w:uiPriority="69"/>
-    <w:lsdException w:name="Dark List Accent 3" w:uiPriority="70"/>
-    <w:lsdException w:name="Colorful Shading Accent 3" w:uiPriority="71"/>
-    <w:lsdException w:name="Colorful List Accent 3" w:uiPriority="72"/>
-    <w:lsdException w:name="Colorful Grid Accent 3" w:uiPriority="73"/>
-    <w:lsdException w:name="Light Shading Accent 4" w:uiPriority="60"/>
-    <w:lsdException w:name="Light List Accent 4" w:uiPriority="61"/>
-    <w:lsdException w:name="Light Grid Accent 4" w:uiPriority="62"/>
-    <w:lsdException w:name="Medium Shading 1 Accent 4" w:uiPriority="63"/>
-    <w:lsdException w:name="Medium Shading 2 Accent 4" w:uiPriority="64"/>
-    <w:lsdException w:name="Medium List 1 Accent 4" w:uiPriority="65"/>
-    <w:lsdException w:name="Medium List 2 Accent 4" w:uiPriority="66"/>
-    <w:lsdException w:name="Medium Grid 1 Accent 4" w:uiPriority="67"/>
-    <w:lsdException w:name="Medium Grid 2 Accent 4" w:uiPriority="68"/>
-    <w:lsdException w:name="Medium Grid 3 Accent 4" w:uiPriority="69"/>
-    <w:lsdException w:name="Dark List Accent 4" w:uiPriority="70"/>
-    <w:lsdException w:name="Colorful Shading Accent 4" w:uiPriority="71"/>
-    <w:lsdException w:name="Colorful List Accent 4" w:uiPriority="72"/>
-    <w:lsdException w:name="Colorful Grid Accent 4" w:uiPriority="73"/>
-    <w:lsdException w:name="Light Shading Accent 5" w:uiPriority="60"/>
-    <w:lsdException w:name="Light List Accent 5" w:uiPriority="61"/>
-    <w:lsdException w:name="Light Grid Accent 5" w:uiPriority="62"/>
-    <w:lsdException w:name="Medium Shading 1 Accent 5" w:uiPriority="63"/>
-    <w:lsdException w:name="Medium Shading 2 Accent 5" w:uiPriority="64"/>
-    <w:lsdException w:name="Medium List 1 Accent 5" w:uiPriority="65"/>
-    <w:lsdException w:name="Medium List 2 Accent 5" w:uiPriority="66"/>
-    <w:lsdException w:name="Medium Grid 1 Accent 5" w:uiPriority="67"/>
-    <w:lsdException w:name="Medium Grid 2 Accent 5" w:uiPriority="68"/>
-    <w:lsdException w:name="Medium Grid 3 Accent 5" w:uiPriority="69"/>
-    <w:lsdException w:name="Dark List Accent 5" w:uiPriority="70"/>
-    <w:lsdException w:name="Colorful Shading Accent 5" w:uiPriority="71"/>
-    <w:lsdException w:name="Colorful List Accent 5" w:uiPriority="72"/>
-    <w:lsdException w:name="Colorful Grid Accent 5" w:uiPriority="73"/>
-    <w:lsdException w:name="Light Shading Accent 6" w:uiPriority="60"/>
-    <w:lsdException w:name="Light List Accent 6" w:uiPriority="61"/>
-    <w:lsdException w:name="Light Grid Accent 6" w:uiPriority="62"/>
-    <w:lsdException w:name="Medium Shading 1 Accent 6" w:uiPriority="63"/>
-    <w:lsdException w:name="Medium Shading 2 Accent 6" w:uiPriority="64"/>
-    <w:lsdException w:name="Medium List 1 Accent 6" w:uiPriority="65"/>
-    <w:lsdException w:name="Medium List 2 Accent 6" w:uiPriority="66"/>
-    <w:lsdException w:name="Medium Grid 1 Accent 6" w:uiPriority="67"/>
-    <w:lsdException w:name="Medium Grid 2 Accent 6" w:uiPriority="68"/>
-    <w:lsdException w:name="Medium Grid 3 Accent 6" w:uiPriority="69"/>
-    <w:lsdException w:name="Dark List Accent 6" w:uiPriority="70"/>
-    <w:lsdException w:name="Colorful Shading Accent 6" w:uiPriority="71"/>
-    <w:lsdException w:name="Colorful List Accent 6" w:uiPriority="72"/>
-    <w:lsdException w:name="Colorful Grid Accent 6" w:uiPriority="73"/>
-    <w:lsdException w:name="Subtle Emphasis" w:uiPriority="19" w:qFormat="1"/>
-    <w:lsdException w:name="Intense Emphasis" w:uiPriority="21" w:qFormat="1"/>
-    <w:lsdException w:name="Subtle Reference" w:uiPriority="31" w:qFormat="1"/>
-    <w:lsdException w:name="Intense Reference" w:uiPriority="32" w:qFormat="1"/>
-    <w:lsdException w:name="Book Title" w:uiPriority="33" w:qFormat="1"/>
-    <w:lsdException w:name="Bibliography" w:semiHidden="1" w:uiPriority="37" w:unhideWhenUsed="1"/>
-    <w:lsdException w:name="TOC Heading" w:semiHidden="1" w:uiPriority="39" w:unhideWhenUsed="1" w:qFormat="1"/>
-    <w:lsdException w:name="Plain Table 1" w:uiPriority="41"/>
-    <w:lsdException w:name="Plain Table 2" w:uiPriority="42"/>
-    <w:lsdException w:name="Plain Table 3" w:uiPriority="43"/>
-    <w:lsdException w:name="Plain Table 4" w:uiPriority="44"/>
-    <w:lsdException w:name="Plain Table 5" w:uiPriority="45"/>
-    <w:lsdException w:name="Grid Table Light" w:uiPriority="40"/>
-    <w:lsdException w:name="Grid Table 1 Light" w:uiPriority="46"/>
-    <w:lsdException w:name="Grid Table 2" w:uiPriority="47"/>
-    <w:lsdException w:name="Grid Table 3" w:uiPriority="48"/>
-    <w:lsdException w:name="Grid Table 4" w:uiPriority="49"/>
-    <w:lsdException w:name="Grid Table 5 Dark" w:uiPriority="50"/>
-    <w:lsdException w:name="Grid Table 6 Colorful" w:uiPriority="51"/>
-    <w:lsdException w:name="Grid Table 7 Colorful" w:uiPriority="52"/>
-    <w:lsdException w:name="Grid Table 1 Light Accent 1" w:uiPriority="46"/>
-    <w:lsdException w:name="Grid Table 2 Accent 1" w:uiPriority="47"/>
-    <w:lsdException w:name="Grid Table 3 Accent 1" w:uiPriority="48"/>
-    <w:lsdException w:name="Grid Table 4 Accent 1" w:uiPriority="49"/>
-    <w:lsdException w:name="Grid Table 5 Dark Accent 1" w:uiPriority="50"/>
-    <w:lsdException w:name="Grid Table 6 Colorful Accent 1" w:uiPriority="51"/>
-    <w:lsdException w:name="Grid Table 7 Colorful Accent 1" w:uiPriority="52"/>
-    <w:lsdException w:name="Grid Table 1 Light Accent 2" w:uiPriority="46"/>
-    <w:lsdException w:name="Grid Table 2 Accent 2" w:uiPriority="47"/>
-    <w:lsdException w:name="Grid Table 3 Accent 2" w:uiPriority="48"/>
-    <w:lsdException w:name="Grid Table 4 Accent 2" w:uiPriority="49"/>
-    <w:lsdException w:name="Grid Table 5 Dark Accent 2" w:uiPriority="50"/>
-    <w:lsdException w:name="Grid Table 6 Colorful Accent 2" w:uiPriority="51"/>
-    <w:lsdException w:name="Grid Table 7 Colorful Accent 2" w:uiPriority="52"/>
-    <w:lsdException w:name="Grid Table 1 Light Accent 3" w:uiPriority="46"/>
-    <w:lsdException w:name="Grid Table 2 Accent 3" w:uiPriority="47"/>
-    <w:lsdException w:name="Grid Table 3 Accent 3" w:uiPriority="48"/>
-    <w:lsdException w:name="Grid Table 4 Accent 3" w:uiPriority="49"/>
-    <w:lsdException w:name="Grid Table 5 Dark Accent 3" w:uiPriority="50"/>
-    <w:lsdException w:name="Grid Table 6 Colorful Accent 3" w:uiPriority="51"/>
-    <w:lsdException w:name="Grid Table 7 Colorful Accent 3" w:uiPriority="52"/>
-    <w:lsdException w:name="Grid Table 1 Light Accent 4" w:uiPriority="46"/>
-    <w:lsdException w:name="Grid Table 2 Accent 4" w:uiPriority="47"/>
-    <w:lsdException w:name="Grid Table 3 Accent 4" w:uiPriority="48"/>
-    <w:lsdException w:name="Grid Table 4 Accent 4" w:uiPriority="49"/>
-    <w:lsdException w:name="Grid Table 5 Dark Accent 4" w:uiPriority="50"/>
-    <w:lsdException w:name="Grid Table 6 Colorful Accent 4" w:uiPriority="51"/>
-    <w:lsdException w:name="Grid Table 7 Colorful Accent 4" w:uiPriority="52"/>
-    <w:lsdException w:name="Grid Table 1 Light Accent 5" w:uiPriority="46"/>
-    <w:lsdException w:name="Grid Table 2 Accent 5" w:uiPriority="47"/>
-    <w:lsdException w:name="Grid Table 3 Accent 5" w:uiPriority="48"/>
-    <w:lsdException w:name="Grid Table 4 Accent 5" w:uiPriority="49"/>
-    <w:lsdException w:name="Grid Table 5 Dark Accent 5" w:uiPriority="50"/>
-    <w:lsdException w:name="Grid Table 6 Colorful Accent 5" w:uiPriority="51"/>
-    <w:lsdException w:name="Grid Table 7 Colorful Accent 5" w:uiPriority="52"/>
-    <w:lsdException w:name="Grid Table 1 Light Accent 6" w:uiPriority="46"/>
-    <w:lsdException w:name="Grid Table 2 Accent 6" w:uiPriority="47"/>
-    <w:lsdException w:name="Grid Table 3 Accent 6" w:uiPriority="48"/>
-    <w:lsdException w:name="Grid Table 4 Accent 6" w:uiPriority="49"/>
-    <w:lsdException w:name="Grid Table 5 Dark Accent 6" w:uiPriority="50"/>
-    <w:lsdException w:name="Grid Table 6 Colorful Accent 6" w:uiPriority="51"/>
-    <w:lsdException w:name="Grid Table 7 Colorful Accent 6" w:uiPriority="52"/>
-    <w:lsdException w:name="List Table 1 Light" w:uiPriority="46"/>
-    <w:lsdException w:name="List Table 2" w:uiPriority="47"/>
-    <w:lsdException w:name="List Table 3" w:uiPriority="48"/>
-    <w:lsdException w:name="List Table 4" w:uiPriority="49"/>
-    <w:lsdException w:name="List Table 5 Dark" w:uiPriority="50"/>
-    <w:lsdException w:name="List Table 6 Colorful" w:uiPriority="51"/>
-    <w:lsdException w:name="List Table 7 Colorful" w:uiPriority="52"/>
-    <w:lsdException w:name="List Table 1 Light Accent 1" w:uiPriority="46"/>
-    <w:lsdException w:name="List Table 2 Accent 1" w:uiPriority="47"/>
-    <w:lsdException w:name="List Table 3 Accent 1" w:uiPriority="48"/>
-    <w:lsdException w:name="List Table 4 Accent 1" w:uiPriority="49"/>
-    <w:lsdException w:name="List Table 5 Dark Accent 1" w:uiPriority="50"/>
-    <w:lsdException w:name="List Table 6 Colorful Accent 1" w:uiPriority="51"/>
-    <w:lsdException w:name="List Table 7 Colorful Accent 1" w:uiPriority="52"/>
-    <w:lsdException w:name="List Table 1 Light Accent 2" w:uiPriority="46"/>
-    <w:lsdException w:name="List Table 2 Accent 2" w:uiPriority="47"/>
-    <w:lsdException w:name="List Table 3 Accent 2" w:uiPriority="48"/>
-    <w:lsdException w:name="List Table 4 Accent 2" w:uiPriority="49"/>
-    <w:lsdException w:name="List Table 5 Dark Accent 2" w:uiPriority="50"/>
-    <w:lsdException w:name="List Table 6 Colorful Accent 2" w:uiPriority="51"/>
-    <w:lsdException w:name="List Table 7 Colorful Accent 2" w:uiPriority="52"/>
-    <w:lsdException w:name="List Table 1 Light Accent 3" w:uiPriority="46"/>
-    <w:lsdException w:name="List Table 2 Accent 3" w:uiPriority="47"/>
-    <w:lsdException w:name="List Table 3 Accent 3" w:uiPriority="48"/>
-    <w:lsdException w:name="List Table 4 Accent 3" w:uiPriority="49"/>
-    <w:lsdException w:name="List Table 5 Dark Accent 3" w:uiPriority="50"/>
-    <w:lsdException w:name="List Table 6 Colorful Accent 3" w:uiPriority="51"/>
-    <w:lsdException w:name="List Table 7 Colorful Accent 3" w:uiPriority="52"/>
-    <w:lsdException w:name="List Table 1 Light Accent 4" w:uiPriority="46"/>
-    <w:lsdException w:name="List Table 2 Accent 4" w:uiPriority="47"/>
-    <w:lsdException w:name="List Table 3 Accent 4" w:uiPriority="48"/>
-    <w:lsdException w:name="List Table 4 Accent 4" w:uiPriority="49"/>
-    <w:lsdException w:name="List Table 5 Dark Accent 4" w:uiPriority="50"/>
-    <w:lsdException w:name="List Table 6 Colorful Accent 4" w:uiPriority="51"/>
-    <w:lsdException w:name="List Table 7 Colorful Accent 4" w:uiPriority="52"/>
-    <w:lsdException w:name="List Table 1 Light Accent 5" w:uiPriority="46"/>
-    <w:lsdException w:name="List Table 2 Accent 5" w:uiPriority="47"/>
-    <w:lsdException w:name="List Table 3 Accent 5" w:uiPriority="48"/>
-    <w:lsdException w:name="List Table 4 Accent 5" w:uiPriority="49"/>
-    <w:lsdException w:name="List Table 5 Dark Accent 5" w:uiPriority="50"/>
-    <w:lsdException w:name="List Table 6 Colorful Accent 5" w:uiPriority="51"/>
-    <w:lsdException w:name="List Table 7 Colorful Accent 5" w:uiPriority="52"/>
-    <w:lsdException w:name="List Table 1 Light Accent 6" w:uiPriority="46"/>
-    <w:lsdException w:name="List Table 2 Accent 6" w:uiPriority="47"/>
-    <w:lsdException w:name="List Table 3 Accent 6" w:uiPriority="48"/>
-    <w:lsdException w:name="List Table 4 Accent 6" w:uiPriority="49"/>
-    <w:lsdException w:name="List Table 5 Dark Accent 6" w:uiPriority="50"/>
-    <w:lsdException w:name="List Table 6 Colorful Accent 6" w:uiPriority="51"/>
-    <w:lsdException w:name="List Table 7 Colorful Accent 6" w:uiPriority="52"/>
+  <w:latentStyles w:defLockedState="0" w:defUIPriority="99" w:defSemiHidden="1" w:defUnhideWhenUsed="1" w:defQFormat="0" w:count="267">
+    <w:lsdException w:name="Normal" w:semiHidden="0" w:uiPriority="0" w:unhideWhenUsed="0" w:qFormat="1"/>
+    <w:lsdException w:name="heading 1" w:semiHidden="0" w:uiPriority="9" w:unhideWhenUsed="0" w:qFormat="1"/>
+    <w:lsdException w:name="heading 2" w:uiPriority="9" w:qFormat="1"/>
+    <w:lsdException w:name="heading 3" w:uiPriority="9" w:qFormat="1"/>
+    <w:lsdException w:name="heading 4" w:uiPriority="9" w:qFormat="1"/>
+    <w:lsdException w:name="heading 5" w:uiPriority="9" w:qFormat="1"/>
+    <w:lsdException w:name="heading 6" w:uiPriority="9" w:qFormat="1"/>
+    <w:lsdException w:name="heading 7" w:uiPriority="9" w:qFormat="1"/>
+    <w:lsdException w:name="heading 8" w:uiPriority="9" w:qFormat="1"/>
+    <w:lsdException w:name="heading 9" w:uiPriority="9" w:qFormat="1"/>
+    <w:lsdException w:name="toc 1" w:uiPriority="39"/>
+    <w:lsdException w:name="toc 2" w:uiPriority="39"/>
+    <w:lsdException w:name="toc 3" w:uiPriority="39"/>
+    <w:lsdException w:name="toc 4" w:uiPriority="39"/>
+    <w:lsdException w:name="toc 5" w:uiPriority="39"/>
+    <w:lsdException w:name="toc 6" w:uiPriority="39"/>
+    <w:lsdException w:name="toc 7" w:uiPriority="39"/>
+    <w:lsdException w:name="toc 8" w:uiPriority="39"/>
+    <w:lsdException w:name="toc 9" w:uiPriority="39"/>
+    <w:lsdException w:name="caption" w:uiPriority="35" w:qFormat="1"/>
+    <w:lsdException w:name="Title" w:semiHidden="0" w:uiPriority="10" w:unhideWhenUsed="0" w:qFormat="1"/>
+    <w:lsdException w:name="Default Paragraph Font" w:uiPriority="1"/>
+    <w:lsdException w:name="Subtitle" w:semiHidden="0" w:uiPriority="11" w:unhideWhenUsed="0" w:qFormat="1"/>
+    <w:lsdException w:name="Strong" w:semiHidden="0" w:uiPriority="22" w:unhideWhenUsed="0" w:qFormat="1"/>
+    <w:lsdException w:name="Emphasis" w:semiHidden="0" w:uiPriority="20" w:unhideWhenUsed="0" w:qFormat="1"/>
+    <w:lsdException w:name="Table Grid" w:semiHidden="0" w:uiPriority="39" w:unhideWhenUsed="0"/>
+    <w:lsdException w:name="Placeholder Text" w:unhideWhenUsed="0"/>
+    <w:lsdException w:name="No Spacing" w:semiHidden="0" w:uiPriority="1" w:unhideWhenUsed="0" w:qFormat="1"/>
+    <w:lsdException w:name="Light Shading" w:semiHidden="0" w:uiPriority="60" w:unhideWhenUsed="0"/>
+    <w:lsdException w:name="Light List" w:semiHidden="0" w:uiPriority="61" w:unhideWhenUsed="0"/>
+    <w:lsdException w:name="Light Grid" w:semiHidden="0" w:uiPriority="62" w:unhideWhenUsed="0"/>
+    <w:lsdException w:name="Medium Shading 1" w:semiHidden="0" w:uiPriority="63" w:unhideWhenUsed="0"/>
+    <w:lsdException w:name="Medium Shading 2" w:semiHidden="0" w:uiPriority="64" w:unhideWhenUsed="0"/>
+    <w:lsdException w:name="Medium List 1" w:semiHidden="0" w:uiPriority="65" w:unhideWhenUsed="0"/>
+    <w:lsdException w:name="Medium List 2" w:semiHidden="0" w:uiPriority="66" w:unhideWhenUsed="0"/>
+    <w:lsdException w:name="Medium Grid 1" w:semiHidden="0" w:uiPriority="67" w:unhideWhenUsed="0"/>
+    <w:lsdException w:name="Medium Grid 2" w:semiHidden="0" w:uiPriority="68" w:unhideWhenUsed="0"/>
+    <w:lsdException w:name="Medium Grid 3" w:semiHidden="0" w:uiPriority="69" w:unhideWhenUsed="0"/>
+    <w:lsdException w:name="Dark List" w:semiHidden="0" w:uiPriority="70" w:unhideWhenUsed="0"/>
+    <w:lsdException w:name="Colorful Shading" w:semiHidden="0" w:uiPriority="71" w:unhideWhenUsed="0"/>
+    <w:lsdException w:name="Colorful List" w:semiHidden="0" w:uiPriority="72" w:unhideWhenUsed="0"/>
+    <w:lsdException w:name="Colorful Grid" w:semiHidden="0" w:uiPriority="73" w:unhideWhenUsed="0"/>
+    <w:lsdException w:name="Light Shading Accent 1" w:semiHidden="0" w:uiPriority="60" w:unhideWhenUsed="0"/>
+    <w:lsdException w:name="Light List Accent 1" w:semiHidden="0" w:uiPriority="61" w:unhideWhenUsed="0"/>
+    <w:lsdException w:name="Light Grid Accent 1" w:semiHidden="0" w:uiPriority="62" w:unhideWhenUsed="0"/>
+    <w:lsdException w:name="Medium Shading 1 Accent 1" w:semiHidden="0" w:uiPriority="63" w:unhideWhenUsed="0"/>
+    <w:lsdException w:name="Medium Shading 2 Accent 1" w:semiHidden="0" w:uiPriority="64" w:unhideWhenUsed="0"/>
+    <w:lsdException w:name="Medium List 1 Accent 1" w:semiHidden="0" w:uiPriority="65" w:unhideWhenUsed="0"/>
+    <w:lsdException w:name="Revision" w:unhideWhenUsed="0"/>
+    <w:lsdException w:name="List Paragraph" w:semiHidden="0" w:uiPriority="34" w:unhideWhenUsed="0" w:qFormat="1"/>
+    <w:lsdException w:name="Quote" w:semiHidden="0" w:uiPriority="29" w:unhideWhenUsed="0" w:qFormat="1"/>
+    <w:lsdException w:name="Intense Quote" w:semiHidden="0" w:uiPriority="30" w:unhideWhenUsed="0" w:qFormat="1"/>
+    <w:lsdException w:name="Medium List 2 Accent 1" w:semiHidden="0" w:uiPriority="66" w:unhideWhenUsed="0"/>
+    <w:lsdException w:name="Medium Grid 1 Accent 1" w:semiHidden="0" w:uiPriority="67" w:unhideWhenUsed="0"/>
+    <w:lsdException w:name="Medium Grid 2 Accent 1" w:semiHidden="0" w:uiPriority="68" w:unhideWhenUsed="0"/>
+    <w:lsdException w:name="Medium Grid 3 Accent 1" w:semiHidden="0" w:uiPriority="69" w:unhideWhenUsed="0"/>
+    <w:lsdException w:name="Dark List Accent 1" w:semiHidden="0" w:uiPriority="70" w:unhideWhenUsed="0"/>
+    <w:lsdException w:name="Colorful Shading Accent 1" w:semiHidden="0" w:uiPriority="71" w:unhideWhenUsed="0"/>
+    <w:lsdException w:name="Colorful List Accent 1" w:semiHidden="0" w:uiPriority="72" w:unhideWhenUsed="0"/>
+    <w:lsdException w:name="Colorful Grid Accent 1" w:semiHidden="0" w:uiPriority="73" w:unhideWhenUsed="0"/>
+    <w:lsdException w:name="Light Shading Accent 2" w:semiHidden="0" w:uiPriority="60" w:unhideWhenUsed="0"/>
+    <w:lsdException w:name="Light List Accent 2" w:semiHidden="0" w:uiPriority="61" w:unhideWhenUsed="0"/>
+    <w:lsdException w:name="Light Grid Accent 2" w:semiHidden="0" w:uiPriority="62" w:unhideWhenUsed="0"/>
+    <w:lsdException w:name="Medium Shading 1 Accent 2" w:semiHidden="0" w:uiPriority="63" w:unhideWhenUsed="0"/>
+    <w:lsdException w:name="Medium Shading 2 Accent 2" w:semiHidden="0" w:uiPriority="64" w:unhideWhenUsed="0"/>
+    <w:lsdException w:name="Medium List 1 Accent 2" w:semiHidden="0" w:uiPriority="65" w:unhideWhenUsed="0"/>
+    <w:lsdException w:name="Medium List 2 Accent 2" w:semiHidden="0" w:uiPriority="66" w:unhideWhenUsed="0"/>
+    <w:lsdException w:name="Medium Grid 1 Accent 2" w:semiHidden="0" w:uiPriority="67" w:unhideWhenUsed="0"/>
+    <w:lsdException w:name="Medium Grid 2 Accent 2" w:semiHidden="0" w:uiPriority="68" w:unhideWhenUsed="0"/>
+    <w:lsdException w:name="Medium Grid 3 Accent 2" w:semiHidden="0" w:uiPriority="69" w:unhideWhenUsed="0"/>
+    <w:lsdException w:name="Dark List Accent 2" w:semiHidden="0" w:uiPriority="70" w:unhideWhenUsed="0"/>
+    <w:lsdException w:name="Colorful Shading Accent 2" w:semiHidden="0" w:uiPriority="71" w:unhideWhenUsed="0"/>
+    <w:lsdException w:name="Colorful List Accent 2" w:semiHidden="0" w:uiPriority="72" w:unhideWhenUsed="0"/>
+    <w:lsdException w:name="Colorful Grid Accent 2" w:semiHidden="0" w:uiPriority="73" w:unhideWhenUsed="0"/>
+    <w:lsdException w:name="Light Shading Accent 3" w:semiHidden="0" w:uiPriority="60" w:unhideWhenUsed="0"/>
+    <w:lsdException w:name="Light List Accent 3" w:semiHidden="0" w:uiPriority="61" w:unhideWhenUsed="0"/>
+    <w:lsdException w:name="Light Grid Accent 3" w:semiHidden="0" w:uiPriority="62" w:unhideWhenUsed="0"/>
+    <w:lsdException w:name="Medium Shading 1 Accent 3" w:semiHidden="0" w:uiPriority="63" w:unhideWhenUsed="0"/>
+    <w:lsdException w:name="Medium Shading 2 Accent 3" w:semiHidden="0" w:uiPriority="64" w:unhideWhenUsed="0"/>
+    <w:lsdException w:name="Medium List 1 Accent 3" w:semiHidden="0" w:uiPriority="65" w:unhideWhenUsed="0"/>
+    <w:lsdException w:name="Medium List 2 Accent 3" w:semiHidden="0" w:uiPriority="66" w:unhideWhenUsed="0"/>
+    <w:lsdException w:name="Medium Grid 1 Accent 3" w:semiHidden="0" w:uiPriority="67" w:unhideWhenUsed="0"/>
+    <w:lsdException w:name="Medium Grid 2 Accent 3" w:semiHidden="0" w:uiPriority="68" w:unhideWhenUsed="0"/>
+    <w:lsdException w:name="Medium Grid 3 Accent 3" w:semiHidden="0" w:uiPriority="69" w:unhideWhenUsed="0"/>
+    <w:lsdException w:name="Dark List Accent 3" w:semiHidden="0" w:uiPriority="70" w:unhideWhenUsed="0"/>
+    <w:lsdException w:name="Colorful Shading Accent 3" w:semiHidden="0" w:uiPriority="71" w:unhideWhenUsed="0"/>
+    <w:lsdException w:name="Colorful List Accent 3" w:semiHidden="0" w:uiPriority="72" w:unhideWhenUsed="0"/>
+    <w:lsdException w:name="Colorful Grid Accent 3" w:semiHidden="0" w:uiPriority="73" w:unhideWhenUsed="0"/>
+    <w:lsdException w:name="Light Shading Accent 4" w:semiHidden="0" w:uiPriority="60" w:unhideWhenUsed="0"/>
+    <w:lsdException w:name="Light List Accent 4" w:semiHidden="0" w:uiPriority="61" w:unhideWhenUsed="0"/>
+    <w:lsdException w:name="Light Grid Accent 4" w:semiHidden="0" w:uiPriority="62" w:unhideWhenUsed="0"/>
+    <w:lsdException w:name="Medium Shading 1 Accent 4" w:semiHidden="0" w:uiPriority="63" w:unhideWhenUsed="0"/>
+    <w:lsdException w:name="Medium Shading 2 Accent 4" w:semiHidden="0" w:uiPriority="64" w:unhideWhenUsed="0"/>
+    <w:lsdException w:name="Medium List 1 Accent 4" w:semiHidden="0" w:uiPriority="65" w:unhideWhenUsed="0"/>
+    <w:lsdException w:name="Medium List 2 Accent 4" w:semiHidden="0" w:uiPriority="66" w:unhideWhenUsed="0"/>
+    <w:lsdException w:name="Medium Grid 1 Accent 4" w:semiHidden="0" w:uiPriority="67" w:unhideWhenUsed="0"/>
+    <w:lsdException w:name="Medium Grid 2 Accent 4" w:semiHidden="0" w:uiPriority="68" w:unhideWhenUsed="0"/>
+    <w:lsdException w:name="Medium Grid 3 Accent 4" w:semiHidden="0" w:uiPriority="69" w:unhideWhenUsed="0"/>
+    <w:lsdException w:name="Dark List Accent 4" w:semiHidden="0" w:uiPriority="70" w:unhideWhenUsed="0"/>
+    <w:lsdException w:name="Colorful Shading Accent 4" w:semiHidden="0" w:uiPriority="71" w:unhideWhenUsed="0"/>
+    <w:lsdException w:name="Colorful List Accent 4" w:semiHidden="0" w:uiPriority="72" w:unhideWhenUsed="0"/>
+    <w:lsdException w:name="Colorful Grid Accent 4" w:semiHidden="0" w:uiPriority="73" w:unhideWhenUsed="0"/>
+    <w:lsdException w:name="Light Shading Accent 5" w:semiHidden="0" w:uiPriority="60" w:unhideWhenUsed="0"/>
+    <w:lsdException w:name="Light List Accent 5" w:semiHidden="0" w:uiPriority="61" w:unhideWhenUsed="0"/>
+    <w:lsdException w:name="Light Grid Accent 5" w:semiHidden="0" w:uiPriority="62" w:unhideWhenUsed="0"/>
+    <w:lsdException w:name="Medium Shading 1 Accent 5" w:semiHidden="0" w:uiPriority="63" w:unhideWhenUsed="0"/>
+    <w:lsdException w:name="Medium Shading 2 Accent 5" w:semiHidden="0" w:uiPriority="64" w:unhideWhenUsed="0"/>
+    <w:lsdException w:name="Medium List 1 Accent 5" w:semiHidden="0" w:uiPriority="65" w:unhideWhenUsed="0"/>
+    <w:lsdException w:name="Medium List 2 Accent 5" w:semiHidden="0" w:uiPriority="66" w:unhideWhenUsed="0"/>
+    <w:lsdException w:name="Medium Grid 1 Accent 5" w:semiHidden="0" w:uiPriority="67" w:unhideWhenUsed="0"/>
+    <w:lsdException w:name="Medium Grid 2 Accent 5" w:semiHidden="0" w:uiPriority="68" w:unhideWhenUsed="0"/>
+    <w:lsdException w:name="Medium Grid 3 Accent 5" w:semiHidden="0" w:uiPriority="69" w:unhideWhenUsed="0"/>
+    <w:lsdException w:name="Dark List Accent 5" w:semiHidden="0" w:uiPriority="70" w:unhideWhenUsed="0"/>
+    <w:lsdException w:name="Colorful Shading Accent 5" w:semiHidden="0" w:uiPriority="71" w:unhideWhenUsed="0"/>
+    <w:lsdException w:name="Colorful List Accent 5" w:semiHidden="0" w:uiPriority="72" w:unhideWhenUsed="0"/>
+    <w:lsdException w:name="Colorful Grid Accent 5" w:semiHidden="0" w:uiPriority="73" w:unhideWhenUsed="0"/>
+    <w:lsdException w:name="Light Shading Accent 6" w:semiHidden="0" w:uiPriority="60" w:unhideWhenUsed="0"/>
+    <w:lsdException w:name="Light List Accent 6" w:semiHidden="0" w:uiPriority="61" w:unhideWhenUsed="0"/>
+    <w:lsdException w:name="Light Grid Accent 6" w:semiHidden="0" w:uiPriority="62" w:unhideWhenUsed="0"/>
+    <w:lsdException w:name="Medium Shading 1 Accent 6" w:semiHidden="0" w:uiPriority="63" w:unhideWhenUsed="0"/>
+    <w:lsdException w:name="Medium Shading 2 Accent 6" w:semiHidden="0" w:uiPriority="64" w:unhideWhenUsed="0"/>
+    <w:lsdException w:name="Medium List 1 Accent 6" w:semiHidden="0" w:uiPriority="65" w:unhideWhenUsed="0"/>
+    <w:lsdException w:name="Medium List 2 Accent 6" w:semiHidden="0" w:uiPriority="66" w:unhideWhenUsed="0"/>
+    <w:lsdException w:name="Medium Grid 1 Accent 6" w:semiHidden="0" w:uiPriority="67" w:unhideWhenUsed="0"/>
+    <w:lsdException w:name="Medium Grid 2 Accent 6" w:semiHidden="0" w:uiPriority="68" w:unhideWhenUsed="0"/>
+    <w:lsdException w:name="Medium Grid 3 Accent 6" w:semiHidden="0" w:uiPriority="69" w:unhideWhenUsed="0"/>
+    <w:lsdException w:name="Dark List Accent 6" w:semiHidden="0" w:uiPriority="70" w:unhideWhenUsed="0"/>
+    <w:lsdException w:name="Colorful Shading Accent 6" w:semiHidden="0" w:uiPriority="71" w:unhideWhenUsed="0"/>
+    <w:lsdException w:name="Colorful List Accent 6" w:semiHidden="0" w:uiPriority="72" w:unhideWhenUsed="0"/>
+    <w:lsdException w:name="Colorful Grid Accent 6" w:semiHidden="0" w:uiPriority="73" w:unhideWhenUsed="0"/>
+    <w:lsdException w:name="Subtle Emphasis" w:semiHidden="0" w:uiPriority="19" w:unhideWhenUsed="0" w:qFormat="1"/>
+    <w:lsdException w:name="Intense Emphasis" w:semiHidden="0" w:uiPriority="21" w:unhideWhenUsed="0" w:qFormat="1"/>
+    <w:lsdException w:name="Subtle Reference" w:semiHidden="0" w:uiPriority="31" w:unhideWhenUsed="0" w:qFormat="1"/>
+    <w:lsdException w:name="Intense Reference" w:semiHidden="0" w:uiPriority="32" w:unhideWhenUsed="0" w:qFormat="1"/>
+    <w:lsdException w:name="Book Title" w:semiHidden="0" w:uiPriority="33" w:unhideWhenUsed="0" w:qFormat="1"/>
+    <w:lsdException w:name="Bibliography" w:uiPriority="37"/>
+    <w:lsdException w:name="TOC Heading" w:uiPriority="39" w:qFormat="1"/>
   </w:latentStyles>
   <w:style w:type="paragraph" w:default="1" w:styleId="Normal">
     <w:name w:val="Normal"/>
@@ -6467,6 +6516,7 @@
     <w:uiPriority w:val="99"/>
     <w:semiHidden/>
     <w:unhideWhenUsed/>
+    <w:qFormat/>
     <w:tblPr>
       <w:tblInd w:w="0" w:type="dxa"/>
       <w:tblCellMar>
@@ -6584,6 +6634,7 @@
       <w:spacing w:after="0" w:line="240" w:lineRule="auto"/>
     </w:pPr>
     <w:tblPr>
+      <w:tblInd w:w="0" w:type="dxa"/>
       <w:tblBorders>
         <w:top w:val="single" w:sz="4" w:space="0" w:color="auto"/>
         <w:left w:val="single" w:sz="4" w:space="0" w:color="auto"/>
@@ -6592,6 +6643,12 @@
         <w:insideH w:val="single" w:sz="4" w:space="0" w:color="auto"/>
         <w:insideV w:val="single" w:sz="4" w:space="0" w:color="auto"/>
       </w:tblBorders>
+      <w:tblCellMar>
+        <w:top w:w="0" w:type="dxa"/>
+        <w:left w:w="108" w:type="dxa"/>
+        <w:bottom w:w="0" w:type="dxa"/>
+        <w:right w:w="108" w:type="dxa"/>
+      </w:tblCellMar>
     </w:tblPr>
   </w:style>
   <w:style w:type="character" w:styleId="HiperlinkVisitado">
@@ -6793,7 +6850,7 @@
     </a:clrScheme>
     <a:fontScheme name="Office">
       <a:majorFont>
-        <a:latin typeface="Calibri Light" panose="020F0302020204030204"/>
+        <a:latin typeface="Calibri Light"/>
         <a:ea typeface=""/>
         <a:cs typeface=""/>
         <a:font script="Jpan" typeface="游ゴシック Light"/>
@@ -6828,7 +6885,7 @@
         <a:font script="Geor" typeface="Sylfaen"/>
       </a:majorFont>
       <a:minorFont>
-        <a:latin typeface="Calibri" panose="020F0502020204030204"/>
+        <a:latin typeface="Calibri"/>
         <a:ea typeface=""/>
         <a:cs typeface=""/>
         <a:font script="Jpan" typeface="游明朝"/>
@@ -7005,7 +7062,7 @@
   <a:extraClrSchemeLst/>
   <a:extLst>
     <a:ext uri="{05A4C25C-085E-4340-85A3-A5531E510DB2}">
-      <thm15:themeFamily xmlns:thm15="http://schemas.microsoft.com/office/thememl/2012/main" name="Office Theme" id="{62F939B6-93AF-4DB8-9C6B-D6C7DFDC589F}" vid="{4A3C46E8-61CC-4603-A589-7422A47A8E4A}"/>
+      <thm15:themeFamily xmlns:thm15="http://schemas.microsoft.com/office/thememl/2012/main" xmlns="" name="Office Theme" id="{62F939B6-93AF-4DB8-9C6B-D6C7DFDC589F}" vid="{4A3C46E8-61CC-4603-A589-7422A47A8E4A}"/>
     </a:ext>
   </a:extLst>
 </a:theme>

</xml_diff>

<commit_message>
Extendendo o referencial teórico.
</commit_message>
<xml_diff>
--- a/TCC_V1.docx
+++ b/TCC_V1.docx
@@ -3066,7 +3066,7 @@
           <w:r>
             <w:fldChar w:fldCharType="separate"/>
           </w:r>
-          <w:hyperlink w:anchor="_Toc10448022" w:history="1">
+          <w:hyperlink w:anchor="_Toc11236082" w:history="1">
             <w:r>
               <w:rPr>
                 <w:rStyle w:val="Hyperlink"/>
@@ -3110,7 +3110,7 @@
                 <w:noProof/>
                 <w:webHidden/>
               </w:rPr>
-              <w:instrText xml:space="preserve"> PAGEREF _Toc10448022 \h </w:instrText>
+              <w:instrText xml:space="preserve"> PAGEREF _Toc11236082 \h </w:instrText>
             </w:r>
             <w:r>
               <w:rPr>
@@ -3152,7 +3152,7 @@
               <w:lang w:eastAsia="pt-BR"/>
             </w:rPr>
           </w:pPr>
-          <w:hyperlink w:anchor="_Toc10448023" w:history="1">
+          <w:hyperlink w:anchor="_Toc11236083" w:history="1">
             <w:r>
               <w:rPr>
                 <w:rStyle w:val="Hyperlink"/>
@@ -3196,7 +3196,7 @@
                 <w:noProof/>
                 <w:webHidden/>
               </w:rPr>
-              <w:instrText xml:space="preserve"> PAGEREF _Toc10448023 \h </w:instrText>
+              <w:instrText xml:space="preserve"> PAGEREF _Toc11236083 \h </w:instrText>
             </w:r>
             <w:r>
               <w:rPr>
@@ -3238,7 +3238,7 @@
               <w:lang w:eastAsia="pt-BR"/>
             </w:rPr>
           </w:pPr>
-          <w:hyperlink w:anchor="_Toc10448024" w:history="1">
+          <w:hyperlink w:anchor="_Toc11236084" w:history="1">
             <w:r>
               <w:rPr>
                 <w:rStyle w:val="Hyperlink"/>
@@ -3282,7 +3282,7 @@
                 <w:noProof/>
                 <w:webHidden/>
               </w:rPr>
-              <w:instrText xml:space="preserve"> PAGEREF _Toc10448024 \h </w:instrText>
+              <w:instrText xml:space="preserve"> PAGEREF _Toc11236084 \h </w:instrText>
             </w:r>
             <w:r>
               <w:rPr>
@@ -3324,7 +3324,7 @@
               <w:lang w:eastAsia="pt-BR"/>
             </w:rPr>
           </w:pPr>
-          <w:hyperlink w:anchor="_Toc10448025" w:history="1">
+          <w:hyperlink w:anchor="_Toc11236085" w:history="1">
             <w:r>
               <w:rPr>
                 <w:rStyle w:val="Hyperlink"/>
@@ -3368,7 +3368,7 @@
                 <w:noProof/>
                 <w:webHidden/>
               </w:rPr>
-              <w:instrText xml:space="preserve"> PAGEREF _Toc10448025 \h </w:instrText>
+              <w:instrText xml:space="preserve"> PAGEREF _Toc11236085 \h </w:instrText>
             </w:r>
             <w:r>
               <w:rPr>
@@ -3410,7 +3410,7 @@
               <w:lang w:eastAsia="pt-BR"/>
             </w:rPr>
           </w:pPr>
-          <w:hyperlink w:anchor="_Toc10448026" w:history="1">
+          <w:hyperlink w:anchor="_Toc11236086" w:history="1">
             <w:r>
               <w:rPr>
                 <w:rStyle w:val="Hyperlink"/>
@@ -3454,7 +3454,7 @@
                 <w:noProof/>
                 <w:webHidden/>
               </w:rPr>
-              <w:instrText xml:space="preserve"> PAGEREF _Toc10448026 \h </w:instrText>
+              <w:instrText xml:space="preserve"> PAGEREF _Toc11236086 \h </w:instrText>
             </w:r>
             <w:r>
               <w:rPr>
@@ -3496,7 +3496,7 @@
               <w:lang w:eastAsia="pt-BR"/>
             </w:rPr>
           </w:pPr>
-          <w:hyperlink w:anchor="_Toc10448027" w:history="1">
+          <w:hyperlink w:anchor="_Toc11236087" w:history="1">
             <w:r>
               <w:rPr>
                 <w:rStyle w:val="Hyperlink"/>
@@ -3519,7 +3519,7 @@
                 <w:rStyle w:val="Hyperlink"/>
                 <w:noProof/>
               </w:rPr>
-              <w:t>REVISÃO BIBLIOGRÁFICA</w:t>
+              <w:t>REFERENCIAL TEÓRICO</w:t>
             </w:r>
             <w:r>
               <w:rPr>
@@ -3540,7 +3540,7 @@
                 <w:noProof/>
                 <w:webHidden/>
               </w:rPr>
-              <w:instrText xml:space="preserve"> PAGEREF _Toc10448027 \h </w:instrText>
+              <w:instrText xml:space="preserve"> PAGEREF _Toc11236087 \h </w:instrText>
             </w:r>
             <w:r>
               <w:rPr>
@@ -3582,13 +3582,13 @@
               <w:lang w:eastAsia="pt-BR"/>
             </w:rPr>
           </w:pPr>
-          <w:hyperlink w:anchor="_Toc10448028" w:history="1">
+          <w:hyperlink w:anchor="_Toc11236088" w:history="1">
             <w:r>
               <w:rPr>
                 <w:rStyle w:val="Hyperlink"/>
                 <w:noProof/>
               </w:rPr>
-              <w:t>5</w:t>
+              <w:t>4.1</w:t>
             </w:r>
             <w:r>
               <w:rPr>
@@ -3605,7 +3605,7 @@
                 <w:rStyle w:val="Hyperlink"/>
                 <w:noProof/>
               </w:rPr>
-              <w:t>METODOLOGIA</w:t>
+              <w:t>Raspberry Pi</w:t>
             </w:r>
             <w:r>
               <w:rPr>
@@ -3626,7 +3626,7 @@
                 <w:noProof/>
                 <w:webHidden/>
               </w:rPr>
-              <w:instrText xml:space="preserve"> PAGEREF _Toc10448028 \h </w:instrText>
+              <w:instrText xml:space="preserve"> PAGEREF _Toc11236088 \h </w:instrText>
             </w:r>
             <w:r>
               <w:rPr>
@@ -3668,13 +3668,13 @@
               <w:lang w:eastAsia="pt-BR"/>
             </w:rPr>
           </w:pPr>
-          <w:hyperlink w:anchor="_Toc10448029" w:history="1">
+          <w:hyperlink w:anchor="_Toc11236089" w:history="1">
             <w:r>
               <w:rPr>
                 <w:rStyle w:val="Hyperlink"/>
                 <w:noProof/>
               </w:rPr>
-              <w:t>6</w:t>
+              <w:t>4.2</w:t>
             </w:r>
             <w:r>
               <w:rPr>
@@ -3691,6 +3691,264 @@
                 <w:rStyle w:val="Hyperlink"/>
                 <w:noProof/>
               </w:rPr>
+              <w:t>OpenCV</w:t>
+            </w:r>
+            <w:r>
+              <w:rPr>
+                <w:noProof/>
+                <w:webHidden/>
+              </w:rPr>
+              <w:tab/>
+            </w:r>
+            <w:r>
+              <w:rPr>
+                <w:noProof/>
+                <w:webHidden/>
+              </w:rPr>
+              <w:fldChar w:fldCharType="begin"/>
+            </w:r>
+            <w:r>
+              <w:rPr>
+                <w:noProof/>
+                <w:webHidden/>
+              </w:rPr>
+              <w:instrText xml:space="preserve"> PAGEREF _Toc11236089 \h </w:instrText>
+            </w:r>
+            <w:r>
+              <w:rPr>
+                <w:noProof/>
+                <w:webHidden/>
+              </w:rPr>
+            </w:r>
+            <w:r>
+              <w:rPr>
+                <w:noProof/>
+                <w:webHidden/>
+              </w:rPr>
+              <w:fldChar w:fldCharType="separate"/>
+            </w:r>
+            <w:r>
+              <w:rPr>
+                <w:noProof/>
+                <w:webHidden/>
+              </w:rPr>
+              <w:t>7</w:t>
+            </w:r>
+            <w:r>
+              <w:rPr>
+                <w:noProof/>
+                <w:webHidden/>
+              </w:rPr>
+              <w:fldChar w:fldCharType="end"/>
+            </w:r>
+          </w:hyperlink>
+        </w:p>
+        <w:p>
+          <w:pPr>
+            <w:pStyle w:val="Sumrio1"/>
+            <w:rPr>
+              <w:rFonts w:asciiTheme="minorHAnsi" w:eastAsiaTheme="minorEastAsia" w:hAnsiTheme="minorHAnsi" w:cstheme="minorBidi"/>
+              <w:noProof/>
+              <w:sz w:val="22"/>
+              <w:szCs w:val="22"/>
+              <w:lang w:eastAsia="pt-BR"/>
+            </w:rPr>
+          </w:pPr>
+          <w:hyperlink w:anchor="_Toc11236090" w:history="1">
+            <w:r>
+              <w:rPr>
+                <w:rStyle w:val="Hyperlink"/>
+                <w:noProof/>
+              </w:rPr>
+              <w:t>4.3</w:t>
+            </w:r>
+            <w:r>
+              <w:rPr>
+                <w:rFonts w:asciiTheme="minorHAnsi" w:eastAsiaTheme="minorEastAsia" w:hAnsiTheme="minorHAnsi" w:cstheme="minorBidi"/>
+                <w:noProof/>
+                <w:sz w:val="22"/>
+                <w:szCs w:val="22"/>
+                <w:lang w:eastAsia="pt-BR"/>
+              </w:rPr>
+              <w:tab/>
+            </w:r>
+            <w:r>
+              <w:rPr>
+                <w:rStyle w:val="Hyperlink"/>
+                <w:noProof/>
+              </w:rPr>
+              <w:t>Python 3</w:t>
+            </w:r>
+            <w:r>
+              <w:rPr>
+                <w:noProof/>
+                <w:webHidden/>
+              </w:rPr>
+              <w:tab/>
+            </w:r>
+            <w:r>
+              <w:rPr>
+                <w:noProof/>
+                <w:webHidden/>
+              </w:rPr>
+              <w:fldChar w:fldCharType="begin"/>
+            </w:r>
+            <w:r>
+              <w:rPr>
+                <w:noProof/>
+                <w:webHidden/>
+              </w:rPr>
+              <w:instrText xml:space="preserve"> PAGEREF _Toc11236090 \h </w:instrText>
+            </w:r>
+            <w:r>
+              <w:rPr>
+                <w:noProof/>
+                <w:webHidden/>
+              </w:rPr>
+            </w:r>
+            <w:r>
+              <w:rPr>
+                <w:noProof/>
+                <w:webHidden/>
+              </w:rPr>
+              <w:fldChar w:fldCharType="separate"/>
+            </w:r>
+            <w:r>
+              <w:rPr>
+                <w:noProof/>
+                <w:webHidden/>
+              </w:rPr>
+              <w:t>7</w:t>
+            </w:r>
+            <w:r>
+              <w:rPr>
+                <w:noProof/>
+                <w:webHidden/>
+              </w:rPr>
+              <w:fldChar w:fldCharType="end"/>
+            </w:r>
+          </w:hyperlink>
+        </w:p>
+        <w:p>
+          <w:pPr>
+            <w:pStyle w:val="Sumrio1"/>
+            <w:rPr>
+              <w:rFonts w:asciiTheme="minorHAnsi" w:eastAsiaTheme="minorEastAsia" w:hAnsiTheme="minorHAnsi" w:cstheme="minorBidi"/>
+              <w:noProof/>
+              <w:sz w:val="22"/>
+              <w:szCs w:val="22"/>
+              <w:lang w:eastAsia="pt-BR"/>
+            </w:rPr>
+          </w:pPr>
+          <w:hyperlink w:anchor="_Toc11236091" w:history="1">
+            <w:r>
+              <w:rPr>
+                <w:rStyle w:val="Hyperlink"/>
+                <w:noProof/>
+              </w:rPr>
+              <w:t>5</w:t>
+            </w:r>
+            <w:r>
+              <w:rPr>
+                <w:rFonts w:asciiTheme="minorHAnsi" w:eastAsiaTheme="minorEastAsia" w:hAnsiTheme="minorHAnsi" w:cstheme="minorBidi"/>
+                <w:noProof/>
+                <w:sz w:val="22"/>
+                <w:szCs w:val="22"/>
+                <w:lang w:eastAsia="pt-BR"/>
+              </w:rPr>
+              <w:tab/>
+            </w:r>
+            <w:r>
+              <w:rPr>
+                <w:rStyle w:val="Hyperlink"/>
+                <w:noProof/>
+              </w:rPr>
+              <w:t>METODOLOGIA</w:t>
+            </w:r>
+            <w:r>
+              <w:rPr>
+                <w:noProof/>
+                <w:webHidden/>
+              </w:rPr>
+              <w:tab/>
+            </w:r>
+            <w:r>
+              <w:rPr>
+                <w:noProof/>
+                <w:webHidden/>
+              </w:rPr>
+              <w:fldChar w:fldCharType="begin"/>
+            </w:r>
+            <w:r>
+              <w:rPr>
+                <w:noProof/>
+                <w:webHidden/>
+              </w:rPr>
+              <w:instrText xml:space="preserve"> PAGEREF _Toc11236091 \h </w:instrText>
+            </w:r>
+            <w:r>
+              <w:rPr>
+                <w:noProof/>
+                <w:webHidden/>
+              </w:rPr>
+            </w:r>
+            <w:r>
+              <w:rPr>
+                <w:noProof/>
+                <w:webHidden/>
+              </w:rPr>
+              <w:fldChar w:fldCharType="separate"/>
+            </w:r>
+            <w:r>
+              <w:rPr>
+                <w:noProof/>
+                <w:webHidden/>
+              </w:rPr>
+              <w:t>7</w:t>
+            </w:r>
+            <w:r>
+              <w:rPr>
+                <w:noProof/>
+                <w:webHidden/>
+              </w:rPr>
+              <w:fldChar w:fldCharType="end"/>
+            </w:r>
+          </w:hyperlink>
+        </w:p>
+        <w:p>
+          <w:pPr>
+            <w:pStyle w:val="Sumrio1"/>
+            <w:rPr>
+              <w:rFonts w:asciiTheme="minorHAnsi" w:eastAsiaTheme="minorEastAsia" w:hAnsiTheme="minorHAnsi" w:cstheme="minorBidi"/>
+              <w:noProof/>
+              <w:sz w:val="22"/>
+              <w:szCs w:val="22"/>
+              <w:lang w:eastAsia="pt-BR"/>
+            </w:rPr>
+          </w:pPr>
+          <w:hyperlink w:anchor="_Toc11236092" w:history="1">
+            <w:r>
+              <w:rPr>
+                <w:rStyle w:val="Hyperlink"/>
+                <w:noProof/>
+              </w:rPr>
+              <w:t>6</w:t>
+            </w:r>
+            <w:r>
+              <w:rPr>
+                <w:rFonts w:asciiTheme="minorHAnsi" w:eastAsiaTheme="minorEastAsia" w:hAnsiTheme="minorHAnsi" w:cstheme="minorBidi"/>
+                <w:noProof/>
+                <w:sz w:val="22"/>
+                <w:szCs w:val="22"/>
+                <w:lang w:eastAsia="pt-BR"/>
+              </w:rPr>
+              <w:tab/>
+            </w:r>
+            <w:r>
+              <w:rPr>
+                <w:rStyle w:val="Hyperlink"/>
+                <w:noProof/>
+              </w:rPr>
               <w:t>REFERÊNCIAS</w:t>
             </w:r>
             <w:r>
@@ -3712,7 +3970,7 @@
                 <w:noProof/>
                 <w:webHidden/>
               </w:rPr>
-              <w:instrText xml:space="preserve"> PAGEREF _Toc10448029 \h </w:instrText>
+              <w:instrText xml:space="preserve"> PAGEREF _Toc11236092 \h </w:instrText>
             </w:r>
             <w:r>
               <w:rPr>
@@ -3732,7 +3990,7 @@
                 <w:noProof/>
                 <w:webHidden/>
               </w:rPr>
-              <w:t>8</w:t>
+              <w:t>9</w:t>
             </w:r>
             <w:r>
               <w:rPr>
@@ -3764,7 +4022,7 @@
       <w:pPr>
         <w:pStyle w:val="Ttulo1"/>
       </w:pPr>
-      <w:bookmarkStart w:id="0" w:name="_Toc10448022"/>
+      <w:bookmarkStart w:id="0" w:name="_Toc11236082"/>
       <w:r>
         <w:lastRenderedPageBreak/>
         <w:t>INTRODUÇÃO</w:t>
@@ -3855,7 +4113,7 @@
         </w:numPr>
         <w:ind w:left="426" w:hanging="426"/>
       </w:pPr>
-      <w:bookmarkStart w:id="1" w:name="_Toc10448023"/>
+      <w:bookmarkStart w:id="1" w:name="_Toc11236083"/>
       <w:r>
         <w:t>Problema d</w:t>
       </w:r>
@@ -3942,7 +4200,7 @@
       <w:pPr>
         <w:pStyle w:val="Ttulo1"/>
       </w:pPr>
-      <w:bookmarkStart w:id="2" w:name="_Toc10448024"/>
+      <w:bookmarkStart w:id="2" w:name="_Toc11236084"/>
       <w:r>
         <w:lastRenderedPageBreak/>
         <w:t>OBJETIVOS</w:t>
@@ -4033,7 +4291,7 @@
         </w:numPr>
         <w:ind w:left="426" w:hanging="426"/>
       </w:pPr>
-      <w:bookmarkStart w:id="3" w:name="_Toc10448025"/>
+      <w:bookmarkStart w:id="3" w:name="_Toc11236085"/>
       <w:r>
         <w:t>Objetivos Específicos</w:t>
       </w:r>
@@ -4111,7 +4369,7 @@
       <w:pPr>
         <w:pStyle w:val="Ttulo1"/>
       </w:pPr>
-      <w:bookmarkStart w:id="4" w:name="_Toc10448026"/>
+      <w:bookmarkStart w:id="4" w:name="_Toc11236086"/>
       <w:r>
         <w:t>JUSTIFICATIVA</w:t>
       </w:r>
@@ -4189,9 +4447,11 @@
       <w:pPr>
         <w:pStyle w:val="Ttulo1"/>
       </w:pPr>
+      <w:bookmarkStart w:id="5" w:name="_Toc11236087"/>
       <w:r>
         <w:t>REFERENCIAL TEÓRICO</w:t>
       </w:r>
+      <w:bookmarkEnd w:id="5"/>
     </w:p>
     <w:p>
       <w:r>
@@ -4203,13 +4463,7 @@
     </w:p>
     <w:p>
       <w:r>
-        <w:t xml:space="preserve">O reconhecimento facial se encaixa na categoria de característica física, já que, de acordo com Galimberti (2018, p.16 apud </w:t>
-      </w:r>
-      <w:r>
-        <w:t>COSTA; OBELHEIRO; FRAGA</w:t>
-      </w:r>
-      <w:r>
-        <w:t>,</w:t>
+        <w:t>O reconhecimento facial se encaixa na categoria de característica física, já que, de acordo com Galimberti (2018, p.16 apud COSTA; OBELHEIRO; FRAGA,</w:t>
       </w:r>
       <w:r>
         <w:t xml:space="preserve"> 2006,</w:t>
@@ -4233,8 +4487,6 @@
       <w:r>
         <w:t xml:space="preserve"> </w:t>
       </w:r>
-      <w:bookmarkStart w:id="5" w:name="_GoBack"/>
-      <w:bookmarkEnd w:id="5"/>
       <w:r>
         <w:t>Braga (2013) afirma que o</w:t>
       </w:r>
@@ -4319,23 +4571,91 @@
         <w:t>.</w:t>
       </w:r>
     </w:p>
-    <w:p>
-      <w:pPr>
-        <w:rPr>
-          <w:i/>
-          <w:color w:val="7F7F7F" w:themeColor="text1" w:themeTint="80"/>
-        </w:rPr>
-      </w:pPr>
-    </w:p>
+    <w:p/>
     <w:p>
       <w:pPr>
         <w:pStyle w:val="Ttulo1"/>
-      </w:pPr>
-      <w:bookmarkStart w:id="6" w:name="_Toc10448028"/>
+        <w:numPr>
+          <w:ilvl w:val="1"/>
+          <w:numId w:val="2"/>
+        </w:numPr>
+        <w:ind w:left="426" w:hanging="426"/>
+      </w:pPr>
+      <w:bookmarkStart w:id="6" w:name="_Toc11236089"/>
+      <w:r>
+        <w:t>OpenCV</w:t>
+      </w:r>
+      <w:bookmarkEnd w:id="6"/>
+    </w:p>
+    <w:p>
+      <w:r>
+        <w:t xml:space="preserve">OpenCV é uma biblioteca que começou a ser desenvolvida na Intel, em 1999, por Gary Bradsky, e teve sua primeira iteração lançada em 2000 (MORDVINTSEV, 2017, tradução nossa). </w:t>
+      </w:r>
+      <w:r>
+        <w:t>O OpenCV foi construído para fornecer uma infraestrutura comum para aplicações de visão computacional e para acelerar o uso da percepção de máquinas</w:t>
+      </w:r>
+      <w:r>
+        <w:t xml:space="preserve"> nas mesmas</w:t>
+      </w:r>
+      <w:r>
+        <w:t>.</w:t>
+      </w:r>
+    </w:p>
+    <w:p>
+      <w:pPr>
+        <w:pStyle w:val="Ttulo1"/>
+        <w:numPr>
+          <w:ilvl w:val="1"/>
+          <w:numId w:val="2"/>
+        </w:numPr>
+        <w:ind w:left="426" w:hanging="426"/>
+      </w:pPr>
+      <w:bookmarkStart w:id="7" w:name="_Toc11236090"/>
+      <w:r>
+        <w:t>Python 3</w:t>
+      </w:r>
+      <w:bookmarkEnd w:id="7"/>
+    </w:p>
+    <w:p>
+      <w:r>
+        <w:t xml:space="preserve">Python é uma linguagem de programação de propósito geral, criada por Guido van </w:t>
+      </w:r>
+      <w:proofErr w:type="spellStart"/>
+      <w:r>
+        <w:t>Rossum</w:t>
+      </w:r>
+      <w:proofErr w:type="spellEnd"/>
+      <w:r>
+        <w:t>, que ficou rapidamente popular devido</w:t>
+      </w:r>
+      <w:r>
+        <w:t xml:space="preserve"> à sua simplicidade e à facilidade de leitura da mesma</w:t>
+      </w:r>
+      <w:r>
+        <w:t xml:space="preserve"> (MORDVINTSEV, 2017, tradução nossa)</w:t>
+      </w:r>
+      <w:r>
+        <w:t>.</w:t>
+      </w:r>
+      <w:bookmarkStart w:id="8" w:name="_GoBack"/>
+      <w:bookmarkEnd w:id="8"/>
+    </w:p>
+    <w:p>
+      <w:pPr>
+        <w:rPr>
+          <w:color w:val="7F7F7F" w:themeColor="text1" w:themeTint="80"/>
+        </w:rPr>
+      </w:pPr>
+    </w:p>
+    <w:p>
+      <w:pPr>
+        <w:pStyle w:val="Ttulo1"/>
+      </w:pPr>
+      <w:bookmarkStart w:id="9" w:name="_Toc11236091"/>
       <w:r>
         <w:t>METODOLOGIA</w:t>
       </w:r>
-      <w:bookmarkEnd w:id="6"/>
+      <w:bookmarkEnd w:id="9"/>
     </w:p>
     <w:p>
       <w:pPr>
@@ -4454,16 +4774,28 @@
       </w:r>
     </w:p>
     <w:p>
-      <w:r>
+      <w:pPr>
         <w:rPr>
           <w:color w:val="FF0000"/>
         </w:rPr>
-        <w:t xml:space="preserve">Os dados coletados serão utilizados para trazer uma perspectiva de: quão exigente é realizar reconhecimento facial, definir quais são os usos ideais de cada dispositivo em relação a reconhecimento facial e utilizar os dados para planejamento de projetos pessoais, como a criação de travas que utilizam tal sistema biométrico. Os dados </w:t>
-      </w:r>
+      </w:pPr>
       <w:r>
         <w:rPr>
           <w:color w:val="FF0000"/>
         </w:rPr>
+        <w:t xml:space="preserve">Os dados coletados serão utilizados para trazer uma perspectiva de: quão exigente é realizar reconhecimento facial, definir quais são os usos ideais de cada dispositivo em relação a reconhecimento facial e utilizar os dados para planejamento de projetos pessoais, como a </w:t>
+      </w:r>
+      <w:r>
+        <w:rPr>
+          <w:color w:val="FF0000"/>
+        </w:rPr>
+        <w:lastRenderedPageBreak/>
+        <w:t xml:space="preserve">criação de travas que utilizam tal sistema biométrico. Os dados </w:t>
+      </w:r>
+      <w:r>
+        <w:rPr>
+          <w:color w:val="FF0000"/>
+        </w:rPr>
         <w:t>foram</w:t>
       </w:r>
       <w:r>
@@ -4472,6 +4804,48 @@
         </w:rPr>
         <w:t xml:space="preserve"> organizados em tabelas e gráficos do Microsoft Excel.</w:t>
       </w:r>
+      <w:bookmarkStart w:id="10" w:name="_Toc11236088"/>
+    </w:p>
+    <w:p/>
+    <w:p>
+      <w:pPr>
+        <w:pStyle w:val="Ttulo1"/>
+        <w:numPr>
+          <w:ilvl w:val="1"/>
+          <w:numId w:val="2"/>
+        </w:numPr>
+        <w:ind w:left="426" w:hanging="426"/>
+      </w:pPr>
+      <w:proofErr w:type="spellStart"/>
+      <w:r>
+        <w:t>Raspberry</w:t>
+      </w:r>
+      <w:proofErr w:type="spellEnd"/>
+      <w:r>
+        <w:t xml:space="preserve"> </w:t>
+      </w:r>
+      <w:proofErr w:type="spellStart"/>
+      <w:r>
+        <w:t>Pi</w:t>
+      </w:r>
+      <w:bookmarkEnd w:id="10"/>
+      <w:proofErr w:type="spellEnd"/>
+    </w:p>
+    <w:p>
+      <w:r>
+        <w:t>O Raspberry Pi é um minicomputador criado inicialmente para usos educativos em escolas e países em desenvolvimento. Este também é muito usado por “</w:t>
+      </w:r>
+      <w:proofErr w:type="spellStart"/>
+      <w:r>
+        <w:t>hobbyistas</w:t>
+      </w:r>
+      <w:proofErr w:type="spellEnd"/>
+      <w:r>
+        <w:t>”, que o utilizam para criação de pequenos projetos pessoais, e por profissionais da área de engenharia e informática para desenvolvimento de projetos mais complexos, como robôs e inteligências artificiais.</w:t>
+      </w:r>
+    </w:p>
+    <w:p/>
+    <w:p>
       <w:r>
         <w:br w:type="page"/>
       </w:r>
@@ -4480,12 +4854,12 @@
       <w:pPr>
         <w:pStyle w:val="Ttulo1"/>
       </w:pPr>
-      <w:bookmarkStart w:id="7" w:name="_Toc10448029"/>
+      <w:bookmarkStart w:id="11" w:name="_Toc11236092"/>
       <w:r>
         <w:lastRenderedPageBreak/>
         <w:t>REFERÊNCIAS</w:t>
       </w:r>
-      <w:bookmarkEnd w:id="7"/>
+      <w:bookmarkEnd w:id="11"/>
     </w:p>
     <w:p>
       <w:r>
@@ -4734,45 +5108,58 @@
         </w:rPr>
       </w:pPr>
       <w:r>
-        <w:rPr>
-          <w:lang w:val="en-US"/>
-        </w:rPr>
-        <w:t xml:space="preserve">PARMAR, Divyarajsinh N.; MEHTA, Brijesh B. Face Recognition Methods &amp; Applications. </w:t>
+        <w:t xml:space="preserve">MORDVINTSEV, Alexander; K, </w:t>
+      </w:r>
+      <w:proofErr w:type="spellStart"/>
+      <w:r>
+        <w:t>Abid</w:t>
+      </w:r>
+      <w:proofErr w:type="spellEnd"/>
+      <w:r>
+        <w:t xml:space="preserve">. </w:t>
       </w:r>
       <w:r>
         <w:rPr>
           <w:rStyle w:val="Forte"/>
-          <w:lang w:val="en-US"/>
-        </w:rPr>
-        <w:t>International Journal of Computer Applications in Technology</w:t>
-      </w:r>
-      <w:r>
-        <w:rPr>
-          <w:lang w:val="en-US"/>
-        </w:rPr>
-        <w:t>, Wadhwan, v. 1, n. 4, p.84-86, jan. 2014.</w:t>
-      </w:r>
-    </w:p>
-    <w:p>
-      <w:pPr>
-        <w:rPr>
-          <w:lang w:val="en-US"/>
-        </w:rPr>
-      </w:pPr>
-      <w:r>
-        <w:t xml:space="preserve">SCHMIDT, Ana Elisa; NOGUEIRA, Elvis Cordeiro. </w:t>
-      </w:r>
+        </w:rPr>
+        <w:t xml:space="preserve">OpenCV-Python </w:t>
+      </w:r>
+      <w:proofErr w:type="spellStart"/>
       <w:r>
         <w:rPr>
           <w:rStyle w:val="Forte"/>
         </w:rPr>
-        <w:t xml:space="preserve">ESTUDO SOBRE MÉTODOS DE RECONHECIMENTO FACIAL EM FOTOGRAFIAS DIGITAIS. </w:t>
-      </w:r>
-      <w:r>
-        <w:rPr>
-          <w:lang w:val="en-US"/>
-        </w:rPr>
-        <w:t>2015, Instituto Federal Catarinense, Camboriú, 2015.</w:t>
+        <w:t>Tutorials</w:t>
+      </w:r>
+      <w:proofErr w:type="spellEnd"/>
+      <w:r>
+        <w:rPr>
+          <w:rStyle w:val="Forte"/>
+        </w:rPr>
+        <w:t xml:space="preserve"> </w:t>
+      </w:r>
+      <w:proofErr w:type="spellStart"/>
+      <w:r>
+        <w:rPr>
+          <w:rStyle w:val="Forte"/>
+        </w:rPr>
+        <w:t>Documentation</w:t>
+      </w:r>
+      <w:proofErr w:type="spellEnd"/>
+      <w:r>
+        <w:rPr>
+          <w:rStyle w:val="Forte"/>
+        </w:rPr>
+        <w:t>.</w:t>
+      </w:r>
+      <w:r>
+        <w:rPr>
+          <w:rStyle w:val="Forte"/>
+        </w:rPr>
+        <w:t xml:space="preserve"> </w:t>
+      </w:r>
+      <w:r>
+        <w:t>2017. 269 p.</w:t>
       </w:r>
     </w:p>
     <w:p>
@@ -4787,6 +5174,56 @@
         <w:rPr>
           <w:lang w:val="en-US"/>
         </w:rPr>
+        <w:t xml:space="preserve">PARMAR, Divyarajsinh N.; MEHTA, Brijesh B. Face Recognition Methods &amp; Applications. </w:t>
+      </w:r>
+      <w:r>
+        <w:rPr>
+          <w:rStyle w:val="Forte"/>
+          <w:lang w:val="en-US"/>
+        </w:rPr>
+        <w:t>International Journal of Computer Applications in Technology</w:t>
+      </w:r>
+      <w:r>
+        <w:rPr>
+          <w:lang w:val="en-US"/>
+        </w:rPr>
+        <w:t>, Wadhwan, v. 1, n. 4, p.84-86, jan. 2014.</w:t>
+      </w:r>
+    </w:p>
+    <w:p>
+      <w:pPr>
+        <w:rPr>
+          <w:lang w:val="en-US"/>
+        </w:rPr>
+      </w:pPr>
+      <w:r>
+        <w:t xml:space="preserve">SCHMIDT, Ana Elisa; NOGUEIRA, Elvis Cordeiro. </w:t>
+      </w:r>
+      <w:r>
+        <w:rPr>
+          <w:rStyle w:val="Forte"/>
+        </w:rPr>
+        <w:t xml:space="preserve">ESTUDO SOBRE MÉTODOS DE RECONHECIMENTO FACIAL EM FOTOGRAFIAS DIGITAIS. </w:t>
+      </w:r>
+      <w:r>
+        <w:rPr>
+          <w:lang w:val="en-US"/>
+        </w:rPr>
+        <w:t>2015, Instituto Federal Catarinense, Camboriú, 2015.</w:t>
+      </w:r>
+    </w:p>
+    <w:p>
+      <w:pPr>
+        <w:rPr>
+          <w:color w:val="222222"/>
+          <w:shd w:val="clear" w:color="auto" w:fill="FFFFFF"/>
+          <w:lang w:val="en-US"/>
+        </w:rPr>
+      </w:pPr>
+      <w:r>
+        <w:rPr>
+          <w:lang w:val="en-US"/>
+        </w:rPr>
         <w:t xml:space="preserve">VIOLA, Paul; JONES, Michael. </w:t>
       </w:r>
       <w:r>
@@ -4814,6 +5251,7 @@
           <w:shd w:val="clear" w:color="auto" w:fill="FFFFFF"/>
           <w:lang w:val="en-US"/>
         </w:rPr>
+        <w:lastRenderedPageBreak/>
         <w:t>WEST, Jesse Davis. </w:t>
       </w:r>
       <w:r>
@@ -7109,7 +7547,7 @@
 </file>
 
 <file path=customXml/itemProps1.xml><?xml version="1.0" encoding="utf-8"?>
-<ds:datastoreItem xmlns:ds="http://schemas.openxmlformats.org/officeDocument/2006/customXml" ds:itemID="{4CC26ABE-36A1-447C-970D-3D38A9615DD1}">
+<ds:datastoreItem xmlns:ds="http://schemas.openxmlformats.org/officeDocument/2006/customXml" ds:itemID="{6BDC93D6-5343-4E5E-8898-6F9FAB4E587D}">
   <ds:schemaRefs>
     <ds:schemaRef ds:uri="http://schemas.openxmlformats.org/officeDocument/2006/bibliography"/>
   </ds:schemaRefs>

</xml_diff>

<commit_message>
Novos tópicos no referencial teórico.
</commit_message>
<xml_diff>
--- a/TCC_V1.docx
+++ b/TCC_V1.docx
@@ -3010,11 +3010,37 @@
       <w:pPr>
         <w:spacing w:line="259" w:lineRule="auto"/>
         <w:ind w:firstLine="0"/>
-        <w:jc w:val="left"/>
-        <w:rPr>
-          <w:lang w:val="en-US"/>
-        </w:rPr>
-      </w:pPr>
+        <w:jc w:val="center"/>
+        <w:rPr>
+          <w:i/>
+          <w:color w:val="FF0000"/>
+          <w:lang w:val="en-US"/>
+        </w:rPr>
+      </w:pPr>
+      <w:r>
+        <w:rPr>
+          <w:i/>
+          <w:color w:val="FF0000"/>
+          <w:lang w:val="en-US"/>
+        </w:rPr>
+        <w:lastRenderedPageBreak/>
+        <w:t>&lt;</w:t>
+      </w:r>
+      <w:r>
+        <w:rPr>
+          <w:i/>
+          <w:color w:val="FF0000"/>
+        </w:rPr>
+        <w:t>Editar formatação quando finalizado</w:t>
+      </w:r>
+      <w:r>
+        <w:rPr>
+          <w:i/>
+          <w:color w:val="FF0000"/>
+          <w:lang w:val="en-US"/>
+        </w:rPr>
+        <w:t>&gt;</w:t>
+      </w:r>
     </w:p>
     <w:sdt>
       <w:sdtPr>
@@ -4065,25 +4091,21 @@
       <w:r>
         <w:t xml:space="preserve"> as redes sociais, que são capazes de reconhecer automaticamente a identidade de pessoas que aparecem em fotos postadas nos </w:t>
       </w:r>
-      <w:proofErr w:type="spellStart"/>
       <w:r>
         <w:rPr>
           <w:i/>
         </w:rPr>
         <w:t>feeds</w:t>
       </w:r>
-      <w:proofErr w:type="spellEnd"/>
       <w:r>
         <w:t xml:space="preserve">. Recentemente, os smartphones da Apple foram os primeiros a utilizar um novo método de desbloqueio biométrico chamado </w:t>
       </w:r>
-      <w:proofErr w:type="spellStart"/>
       <w:r>
         <w:rPr>
           <w:i/>
         </w:rPr>
         <w:t>FaceID</w:t>
       </w:r>
-      <w:proofErr w:type="spellEnd"/>
       <w:r>
         <w:t xml:space="preserve">, implementado no iPhone X em 2017, que utiliza o reconhecimento facial como autenticador. </w:t>
       </w:r>
@@ -4460,6 +4482,8 @@
       <w:r>
         <w:t xml:space="preserve">. </w:t>
       </w:r>
+      <w:bookmarkStart w:id="6" w:name="_GoBack"/>
+      <w:bookmarkEnd w:id="6"/>
     </w:p>
     <w:p>
       <w:r>
@@ -4571,7 +4595,11 @@
         <w:t>.</w:t>
       </w:r>
     </w:p>
-    <w:p/>
+    <w:p>
+      <w:pPr>
+        <w:ind w:firstLine="0"/>
+      </w:pPr>
+    </w:p>
     <w:p>
       <w:pPr>
         <w:pStyle w:val="Ttulo1"/>
@@ -4581,11 +4609,31 @@
         </w:numPr>
         <w:ind w:left="426" w:hanging="426"/>
       </w:pPr>
-      <w:bookmarkStart w:id="6" w:name="_Toc11236089"/>
-      <w:r>
-        <w:t>OpenCV</w:t>
-      </w:r>
-      <w:bookmarkEnd w:id="6"/>
+      <w:bookmarkStart w:id="7" w:name="_Toc11236090"/>
+      <w:r>
+        <w:t xml:space="preserve">Python </w:t>
+      </w:r>
+      <w:bookmarkEnd w:id="7"/>
+      <w:r>
+        <w:t>e OpenCV</w:t>
+      </w:r>
+    </w:p>
+    <w:p>
+      <w:r>
+        <w:t>Python é uma linguagem de programação de propósito geral, criada por Guido van Rossum, que ficou rapidamente popular devido</w:t>
+      </w:r>
+      <w:r>
+        <w:t xml:space="preserve"> à sua simplicidade e à facilidade de leitura da mesma</w:t>
+      </w:r>
+      <w:r>
+        <w:t xml:space="preserve"> (MORDVINTSEV, 2017, tradução nossa)</w:t>
+      </w:r>
+      <w:r>
+        <w:t>.</w:t>
+      </w:r>
+      <w:r>
+        <w:t xml:space="preserve"> Atualmente, essa linguagem se encontra na versão 3.7.3. </w:t>
+      </w:r>
     </w:p>
     <w:p>
       <w:r>
@@ -4600,6 +4648,23 @@
       <w:r>
         <w:t>.</w:t>
       </w:r>
+      <w:r>
+        <w:t xml:space="preserve"> Atualmente</w:t>
+      </w:r>
+      <w:r>
+        <w:t xml:space="preserve"> essa biblioteca oferece</w:t>
+      </w:r>
+      <w:r>
+        <w:t xml:space="preserve"> suporte às linguagens Python, Java, C++</w:t>
+      </w:r>
+      <w:r>
+        <w:t xml:space="preserve"> e Matlab.</w:t>
+      </w:r>
+    </w:p>
+    <w:p>
+      <w:pPr>
+        <w:ind w:firstLine="0"/>
+      </w:pPr>
     </w:p>
     <w:p>
       <w:pPr>
@@ -4610,201 +4675,14 @@
         </w:numPr>
         <w:ind w:left="426" w:hanging="426"/>
       </w:pPr>
-      <w:bookmarkStart w:id="7" w:name="_Toc11236090"/>
-      <w:r>
-        <w:t>Python 3</w:t>
-      </w:r>
-      <w:bookmarkEnd w:id="7"/>
-    </w:p>
-    <w:p>
-      <w:r>
-        <w:t xml:space="preserve">Python é uma linguagem de programação de propósito geral, criada por Guido van </w:t>
-      </w:r>
-      <w:proofErr w:type="spellStart"/>
-      <w:r>
-        <w:t>Rossum</w:t>
-      </w:r>
-      <w:proofErr w:type="spellEnd"/>
-      <w:r>
-        <w:t>, que ficou rapidamente popular devido</w:t>
-      </w:r>
-      <w:r>
-        <w:t xml:space="preserve"> à sua simplicidade e à facilidade de leitura da mesma</w:t>
-      </w:r>
-      <w:r>
-        <w:t xml:space="preserve"> (MORDVINTSEV, 2017, tradução nossa)</w:t>
-      </w:r>
-      <w:r>
-        <w:t>.</w:t>
-      </w:r>
-      <w:bookmarkStart w:id="8" w:name="_GoBack"/>
-      <w:bookmarkEnd w:id="8"/>
-    </w:p>
-    <w:p>
-      <w:pPr>
-        <w:rPr>
-          <w:color w:val="7F7F7F" w:themeColor="text1" w:themeTint="80"/>
-        </w:rPr>
-      </w:pPr>
-    </w:p>
-    <w:p>
-      <w:pPr>
-        <w:pStyle w:val="Ttulo1"/>
-      </w:pPr>
-      <w:bookmarkStart w:id="9" w:name="_Toc11236091"/>
-      <w:r>
-        <w:t>METODOLOGIA</w:t>
-      </w:r>
-      <w:bookmarkEnd w:id="9"/>
-    </w:p>
-    <w:p>
-      <w:pPr>
-        <w:rPr>
-          <w:color w:val="FF0000"/>
-        </w:rPr>
-      </w:pPr>
-      <w:r>
-        <w:rPr>
-          <w:color w:val="FF0000"/>
-        </w:rPr>
-        <w:t>&lt;DEVE SER ESCRITO NO PRETÉRITO&gt;</w:t>
-      </w:r>
-    </w:p>
-    <w:p>
-      <w:pPr>
-        <w:rPr>
-          <w:color w:val="FF0000"/>
-        </w:rPr>
-      </w:pPr>
-      <w:r>
-        <w:rPr>
-          <w:color w:val="FF0000"/>
-        </w:rPr>
-        <w:t>Foram</w:t>
-      </w:r>
-      <w:r>
-        <w:rPr>
-          <w:color w:val="FF0000"/>
-        </w:rPr>
-        <w:t xml:space="preserve"> utilizados manuais e bibliotecas para o desenvolvimento do software</w:t>
-      </w:r>
-      <w:r>
-        <w:rPr>
-          <w:color w:val="FF0000"/>
-        </w:rPr>
-        <w:t>,</w:t>
-      </w:r>
-      <w:r>
-        <w:rPr>
-          <w:color w:val="FF0000"/>
-        </w:rPr>
-        <w:t xml:space="preserve"> que </w:t>
-      </w:r>
-      <w:r>
-        <w:rPr>
-          <w:color w:val="FF0000"/>
-        </w:rPr>
-        <w:t>foi</w:t>
-      </w:r>
-      <w:r>
-        <w:rPr>
-          <w:color w:val="FF0000"/>
-        </w:rPr>
-        <w:t xml:space="preserve"> executado </w:t>
-      </w:r>
-      <w:r>
-        <w:rPr>
-          <w:color w:val="FF0000"/>
-        </w:rPr>
-        <w:t>nas três máquinas</w:t>
-      </w:r>
-      <w:r>
-        <w:rPr>
-          <w:color w:val="FF0000"/>
-        </w:rPr>
-        <w:t xml:space="preserve">. A programação </w:t>
-      </w:r>
-      <w:r>
-        <w:rPr>
-          <w:color w:val="FF0000"/>
-        </w:rPr>
-        <w:t>foi</w:t>
-      </w:r>
-      <w:r>
-        <w:rPr>
-          <w:color w:val="FF0000"/>
-        </w:rPr>
-        <w:t xml:space="preserve"> feita em Python 3, utilizando a biblioteca de código aberto OpenCV, </w:t>
-      </w:r>
-      <w:r>
-        <w:rPr>
-          <w:color w:val="FF0000"/>
-        </w:rPr>
-        <w:t>que contém</w:t>
-      </w:r>
-      <w:r>
-        <w:rPr>
-          <w:color w:val="FF0000"/>
-        </w:rPr>
-        <w:t xml:space="preserve">, entre outras funcionalidades, </w:t>
-      </w:r>
-      <w:r>
-        <w:rPr>
-          <w:color w:val="FF0000"/>
-        </w:rPr>
-        <w:t xml:space="preserve">os algoritmos de </w:t>
-      </w:r>
-      <w:r>
-        <w:rPr>
-          <w:color w:val="FF0000"/>
-        </w:rPr>
-        <w:t xml:space="preserve">tratamento de imagem e </w:t>
-      </w:r>
-      <w:r>
-        <w:rPr>
-          <w:color w:val="FF0000"/>
-        </w:rPr>
-        <w:t>reconhecimento facial</w:t>
-      </w:r>
-      <w:r>
-        <w:rPr>
-          <w:color w:val="FF0000"/>
-        </w:rPr>
-        <w:t>.</w:t>
-      </w:r>
-    </w:p>
-    <w:p>
-      <w:pPr>
-        <w:rPr>
-          <w:color w:val="FF0000"/>
-        </w:rPr>
-      </w:pPr>
-      <w:r>
-        <w:rPr>
-          <w:color w:val="FF0000"/>
-        </w:rPr>
-        <w:t xml:space="preserve">Os dados coletados serão utilizados para trazer uma perspectiva de: quão exigente é realizar reconhecimento facial, definir quais são os usos ideais de cada dispositivo em relação a reconhecimento facial e utilizar os dados para planejamento de projetos pessoais, como a </w:t>
-      </w:r>
-      <w:r>
-        <w:rPr>
-          <w:color w:val="FF0000"/>
-        </w:rPr>
-        <w:lastRenderedPageBreak/>
-        <w:t xml:space="preserve">criação de travas que utilizam tal sistema biométrico. Os dados </w:t>
-      </w:r>
-      <w:r>
-        <w:rPr>
-          <w:color w:val="FF0000"/>
-        </w:rPr>
-        <w:t>foram</w:t>
-      </w:r>
-      <w:r>
-        <w:rPr>
-          <w:color w:val="FF0000"/>
-        </w:rPr>
-        <w:t xml:space="preserve"> organizados em tabelas e gráficos do Microsoft Excel.</w:t>
-      </w:r>
-      <w:bookmarkStart w:id="10" w:name="_Toc11236088"/>
+      <w:r>
+        <w:t>Reconhecimento Facial</w:t>
+      </w:r>
+    </w:p>
+    <w:p>
+      <w:r>
+        <w:t>Abc</w:t>
+      </w:r>
     </w:p>
     <w:p/>
     <w:p>
@@ -4816,6 +4694,186 @@
         </w:numPr>
         <w:ind w:left="426" w:hanging="426"/>
       </w:pPr>
+      <w:r>
+        <w:t>Utilizando Python para Reconhecimento Facial</w:t>
+      </w:r>
+    </w:p>
+    <w:p>
+      <w:r>
+        <w:t>Abc</w:t>
+      </w:r>
+    </w:p>
+    <w:p/>
+    <w:p>
+      <w:pPr>
+        <w:rPr>
+          <w:color w:val="7F7F7F" w:themeColor="text1" w:themeTint="80"/>
+        </w:rPr>
+      </w:pPr>
+    </w:p>
+    <w:p>
+      <w:pPr>
+        <w:pStyle w:val="Ttulo1"/>
+      </w:pPr>
+      <w:bookmarkStart w:id="8" w:name="_Toc11236091"/>
+      <w:r>
+        <w:lastRenderedPageBreak/>
+        <w:t>METODOLOGIA</w:t>
+      </w:r>
+      <w:bookmarkEnd w:id="8"/>
+    </w:p>
+    <w:p>
+      <w:pPr>
+        <w:rPr>
+          <w:color w:val="FF0000"/>
+        </w:rPr>
+      </w:pPr>
+      <w:r>
+        <w:rPr>
+          <w:color w:val="FF0000"/>
+        </w:rPr>
+        <w:t>&lt;DEVE SER ESCRITO NO PRETÉRITO&gt;</w:t>
+      </w:r>
+    </w:p>
+    <w:p>
+      <w:pPr>
+        <w:rPr>
+          <w:color w:val="FF0000"/>
+        </w:rPr>
+      </w:pPr>
+      <w:r>
+        <w:rPr>
+          <w:color w:val="FF0000"/>
+        </w:rPr>
+        <w:t>Foram</w:t>
+      </w:r>
+      <w:r>
+        <w:rPr>
+          <w:color w:val="FF0000"/>
+        </w:rPr>
+        <w:t xml:space="preserve"> utilizados manuais e bibliotecas para o desenvolvimento do software</w:t>
+      </w:r>
+      <w:r>
+        <w:rPr>
+          <w:color w:val="FF0000"/>
+        </w:rPr>
+        <w:t>,</w:t>
+      </w:r>
+      <w:r>
+        <w:rPr>
+          <w:color w:val="FF0000"/>
+        </w:rPr>
+        <w:t xml:space="preserve"> que </w:t>
+      </w:r>
+      <w:r>
+        <w:rPr>
+          <w:color w:val="FF0000"/>
+        </w:rPr>
+        <w:t>foi</w:t>
+      </w:r>
+      <w:r>
+        <w:rPr>
+          <w:color w:val="FF0000"/>
+        </w:rPr>
+        <w:t xml:space="preserve"> executado </w:t>
+      </w:r>
+      <w:r>
+        <w:rPr>
+          <w:color w:val="FF0000"/>
+        </w:rPr>
+        <w:t>nas três máquinas</w:t>
+      </w:r>
+      <w:r>
+        <w:rPr>
+          <w:color w:val="FF0000"/>
+        </w:rPr>
+        <w:t xml:space="preserve">. A programação </w:t>
+      </w:r>
+      <w:r>
+        <w:rPr>
+          <w:color w:val="FF0000"/>
+        </w:rPr>
+        <w:t>foi</w:t>
+      </w:r>
+      <w:r>
+        <w:rPr>
+          <w:color w:val="FF0000"/>
+        </w:rPr>
+        <w:t xml:space="preserve"> feita em Python 3, utilizando a biblioteca de código aberto OpenCV, </w:t>
+      </w:r>
+      <w:r>
+        <w:rPr>
+          <w:color w:val="FF0000"/>
+        </w:rPr>
+        <w:t>que contém</w:t>
+      </w:r>
+      <w:r>
+        <w:rPr>
+          <w:color w:val="FF0000"/>
+        </w:rPr>
+        <w:t xml:space="preserve">, entre outras funcionalidades, </w:t>
+      </w:r>
+      <w:r>
+        <w:rPr>
+          <w:color w:val="FF0000"/>
+        </w:rPr>
+        <w:t xml:space="preserve">os algoritmos de </w:t>
+      </w:r>
+      <w:r>
+        <w:rPr>
+          <w:color w:val="FF0000"/>
+        </w:rPr>
+        <w:t xml:space="preserve">tratamento de imagem e </w:t>
+      </w:r>
+      <w:r>
+        <w:rPr>
+          <w:color w:val="FF0000"/>
+        </w:rPr>
+        <w:t>reconhecimento facial</w:t>
+      </w:r>
+      <w:r>
+        <w:rPr>
+          <w:color w:val="FF0000"/>
+        </w:rPr>
+        <w:t>.</w:t>
+      </w:r>
+    </w:p>
+    <w:p>
+      <w:pPr>
+        <w:rPr>
+          <w:color w:val="FF0000"/>
+        </w:rPr>
+      </w:pPr>
+      <w:r>
+        <w:rPr>
+          <w:color w:val="FF0000"/>
+        </w:rPr>
+        <w:t xml:space="preserve">Os dados coletados serão utilizados para trazer uma perspectiva de: quão exigente é realizar reconhecimento facial, definir quais são os usos ideais de cada dispositivo em relação a reconhecimento facial e utilizar os dados para planejamento de projetos pessoais, como a criação de travas que utilizam tal sistema biométrico. Os dados </w:t>
+      </w:r>
+      <w:r>
+        <w:rPr>
+          <w:color w:val="FF0000"/>
+        </w:rPr>
+        <w:t>foram</w:t>
+      </w:r>
+      <w:r>
+        <w:rPr>
+          <w:color w:val="FF0000"/>
+        </w:rPr>
+        <w:t xml:space="preserve"> organizados em tabelas e gráficos do Microsoft Excel.</w:t>
+      </w:r>
+      <w:bookmarkStart w:id="9" w:name="_Toc11236088"/>
+    </w:p>
+    <w:p/>
+    <w:p>
+      <w:pPr>
+        <w:pStyle w:val="Ttulo1"/>
+        <w:numPr>
+          <w:ilvl w:val="1"/>
+          <w:numId w:val="2"/>
+        </w:numPr>
+        <w:ind w:left="426" w:hanging="426"/>
+      </w:pPr>
       <w:proofErr w:type="spellStart"/>
       <w:r>
         <w:t>Raspberry</w:t>
@@ -4828,7 +4886,7 @@
       <w:r>
         <w:t>Pi</w:t>
       </w:r>
-      <w:bookmarkEnd w:id="10"/>
+      <w:bookmarkEnd w:id="9"/>
       <w:proofErr w:type="spellEnd"/>
     </w:p>
     <w:p>
@@ -4854,12 +4912,12 @@
       <w:pPr>
         <w:pStyle w:val="Ttulo1"/>
       </w:pPr>
-      <w:bookmarkStart w:id="11" w:name="_Toc11236092"/>
+      <w:bookmarkStart w:id="10" w:name="_Toc11236092"/>
       <w:r>
         <w:lastRenderedPageBreak/>
         <w:t>REFERÊNCIAS</w:t>
       </w:r>
-      <w:bookmarkEnd w:id="11"/>
+      <w:bookmarkEnd w:id="10"/>
     </w:p>
     <w:p>
       <w:r>
@@ -5150,13 +5208,7 @@
         <w:rPr>
           <w:rStyle w:val="Forte"/>
         </w:rPr>
-        <w:t>.</w:t>
-      </w:r>
-      <w:r>
-        <w:rPr>
-          <w:rStyle w:val="Forte"/>
-        </w:rPr>
-        <w:t xml:space="preserve"> </w:t>
+        <w:t xml:space="preserve">. </w:t>
       </w:r>
       <w:r>
         <w:t>2017. 269 p.</w:t>
@@ -7547,7 +7599,7 @@
 </file>
 
 <file path=customXml/itemProps1.xml><?xml version="1.0" encoding="utf-8"?>
-<ds:datastoreItem xmlns:ds="http://schemas.openxmlformats.org/officeDocument/2006/customXml" ds:itemID="{6BDC93D6-5343-4E5E-8898-6F9FAB4E587D}">
+<ds:datastoreItem xmlns:ds="http://schemas.openxmlformats.org/officeDocument/2006/customXml" ds:itemID="{BB3F4D81-9CF5-4081-9643-A38D71181C10}">
   <ds:schemaRefs>
     <ds:schemaRef ds:uri="http://schemas.openxmlformats.org/officeDocument/2006/bibliography"/>
   </ds:schemaRefs>

</xml_diff>

<commit_message>
Revert "Merge branch 'master' of https://github.com/BinarySync/upgraded-eureka"
This reverts commit 42990a9217050f60418a4b8e99c4a03aec47608b, reversing
changes made to cab16828d215700b6fd07d36efc77d9fc76f69ac.
</commit_message>
<xml_diff>
--- a/TCC_V1.docx
+++ b/TCC_V1.docx
@@ -1,6 +1,6 @@
 
 <file path=word/document.xml><?xml version="1.0" encoding="utf-8"?>
-<w:document xmlns:wpc="http://schemas.microsoft.com/office/word/2010/wordprocessingCanvas" xmlns:cx="http://schemas.microsoft.com/office/drawing/2014/chartex" xmlns:cx1="http://schemas.microsoft.com/office/drawing/2015/9/8/chartex" xmlns:cx2="http://schemas.microsoft.com/office/drawing/2015/10/21/chartex" xmlns:cx3="http://schemas.microsoft.com/office/drawing/2016/5/9/chartex" xmlns:cx4="http://schemas.microsoft.com/office/drawing/2016/5/10/chartex" xmlns:cx5="http://schemas.microsoft.com/office/drawing/2016/5/11/chartex" xmlns:cx6="http://schemas.microsoft.com/office/drawing/2016/5/12/chartex" xmlns:cx7="http://schemas.microsoft.com/office/drawing/2016/5/13/chartex" xmlns:cx8="http://schemas.microsoft.com/office/drawing/2016/5/14/chartex" xmlns:mc="http://schemas.openxmlformats.org/markup-compatibility/2006" xmlns:aink="http://schemas.microsoft.com/office/drawing/2016/ink" xmlns:am3d="http://schemas.microsoft.com/office/drawing/2017/model3d" xmlns:o="urn:schemas-microsoft-com:office:office" xmlns:r="http://schemas.openxmlformats.org/officeDocument/2006/relationships" xmlns:m="http://schemas.openxmlformats.org/officeDocument/2006/math" xmlns:v="urn:schemas-microsoft-com:vml" xmlns:wp14="http://schemas.microsoft.com/office/word/2010/wordprocessingDrawing" xmlns:wp="http://schemas.openxmlformats.org/drawingml/2006/wordprocessingDrawing" xmlns:w10="urn:schemas-microsoft-com:office:word" xmlns:w="http://schemas.openxmlformats.org/wordprocessingml/2006/main" xmlns:w14="http://schemas.microsoft.com/office/word/2010/wordml" xmlns:w15="http://schemas.microsoft.com/office/word/2012/wordml" xmlns:w16cid="http://schemas.microsoft.com/office/word/2016/wordml/cid" xmlns:w16se="http://schemas.microsoft.com/office/word/2015/wordml/symex" xmlns:wpg="http://schemas.microsoft.com/office/word/2010/wordprocessingGroup" xmlns:wpi="http://schemas.microsoft.com/office/word/2010/wordprocessingInk" xmlns:wne="http://schemas.microsoft.com/office/word/2006/wordml" xmlns:wps="http://schemas.microsoft.com/office/word/2010/wordprocessingShape" mc:Ignorable="w14 w15 w16se w16cid wp14">
+<w:document xmlns:wpc="http://schemas.microsoft.com/office/word/2010/wordprocessingCanvas" xmlns:cx="http://schemas.microsoft.com/office/drawing/2014/chartex" xmlns:cx1="http://schemas.microsoft.com/office/drawing/2015/9/8/chartex" xmlns:mc="http://schemas.openxmlformats.org/markup-compatibility/2006" xmlns:o="urn:schemas-microsoft-com:office:office" xmlns:r="http://schemas.openxmlformats.org/officeDocument/2006/relationships" xmlns:m="http://schemas.openxmlformats.org/officeDocument/2006/math" xmlns:v="urn:schemas-microsoft-com:vml" xmlns:wp14="http://schemas.microsoft.com/office/word/2010/wordprocessingDrawing" xmlns:wp="http://schemas.openxmlformats.org/drawingml/2006/wordprocessingDrawing" xmlns:w10="urn:schemas-microsoft-com:office:word" xmlns:w="http://schemas.openxmlformats.org/wordprocessingml/2006/main" xmlns:w14="http://schemas.microsoft.com/office/word/2010/wordml" xmlns:w15="http://schemas.microsoft.com/office/word/2012/wordml" xmlns:w16se="http://schemas.microsoft.com/office/word/2015/wordml/symex" xmlns:wpg="http://schemas.microsoft.com/office/word/2010/wordprocessingGroup" xmlns:wpi="http://schemas.microsoft.com/office/word/2010/wordprocessingInk" xmlns:wne="http://schemas.microsoft.com/office/word/2006/wordml" xmlns:wps="http://schemas.microsoft.com/office/word/2010/wordprocessingShape" mc:Ignorable="w14 w15 w16se wp14">
   <w:body>
     <w:p>
       <w:pPr>
@@ -741,59 +741,20 @@
         </w:rPr>
         <w:t xml:space="preserve"> mus. </w:t>
       </w:r>
-      <w:proofErr w:type="spellStart"/>
-      <w:r>
-        <w:rPr>
-          <w:i/>
-          <w:color w:val="7F7F7F" w:themeColor="text1" w:themeTint="80"/>
-        </w:rPr>
-        <w:t>Lorem</w:t>
-      </w:r>
-      <w:proofErr w:type="spellEnd"/>
-      <w:r>
-        <w:rPr>
-          <w:i/>
-          <w:color w:val="7F7F7F" w:themeColor="text1" w:themeTint="80"/>
-        </w:rPr>
-        <w:t xml:space="preserve"> ipsum </w:t>
-      </w:r>
-      <w:proofErr w:type="spellStart"/>
-      <w:r>
-        <w:rPr>
-          <w:i/>
-          <w:color w:val="7F7F7F" w:themeColor="text1" w:themeTint="80"/>
-        </w:rPr>
-        <w:t>dolor</w:t>
-      </w:r>
-      <w:proofErr w:type="spellEnd"/>
-      <w:r>
-        <w:rPr>
-          <w:i/>
-          <w:color w:val="7F7F7F" w:themeColor="text1" w:themeTint="80"/>
-        </w:rPr>
-        <w:t xml:space="preserve"> </w:t>
-      </w:r>
-      <w:proofErr w:type="spellStart"/>
-      <w:r>
-        <w:rPr>
-          <w:i/>
-          <w:color w:val="7F7F7F" w:themeColor="text1" w:themeTint="80"/>
-        </w:rPr>
-        <w:t>sit</w:t>
-      </w:r>
-      <w:proofErr w:type="spellEnd"/>
-      <w:r>
-        <w:rPr>
-          <w:i/>
-          <w:color w:val="7F7F7F" w:themeColor="text1" w:themeTint="80"/>
-        </w:rPr>
-        <w:t xml:space="preserve"> </w:t>
-      </w:r>
-      <w:proofErr w:type="spellStart"/>
-      <w:r>
-        <w:rPr>
-          <w:i/>
-          <w:color w:val="7F7F7F" w:themeColor="text1" w:themeTint="80"/>
+      <w:r>
+        <w:rPr>
+          <w:i/>
+          <w:color w:val="7F7F7F" w:themeColor="text1" w:themeTint="80"/>
+          <w:lang w:val="en-US"/>
+        </w:rPr>
+        <w:t xml:space="preserve">Lorem ipsum dolor sit </w:t>
+      </w:r>
+      <w:proofErr w:type="spellStart"/>
+      <w:r>
+        <w:rPr>
+          <w:i/>
+          <w:color w:val="7F7F7F" w:themeColor="text1" w:themeTint="80"/>
+          <w:lang w:val="en-US"/>
         </w:rPr>
         <w:t>amet</w:t>
       </w:r>
@@ -802,6 +763,7 @@
         <w:rPr>
           <w:i/>
           <w:color w:val="7F7F7F" w:themeColor="text1" w:themeTint="80"/>
+          <w:lang w:val="en-US"/>
         </w:rPr>
         <w:t xml:space="preserve">, </w:t>
       </w:r>
@@ -810,6 +772,7 @@
         <w:rPr>
           <w:i/>
           <w:color w:val="7F7F7F" w:themeColor="text1" w:themeTint="80"/>
+          <w:lang w:val="en-US"/>
         </w:rPr>
         <w:t>consectetur</w:t>
       </w:r>
@@ -818,14 +781,16 @@
         <w:rPr>
           <w:i/>
           <w:color w:val="7F7F7F" w:themeColor="text1" w:themeTint="80"/>
-        </w:rPr>
-        <w:t xml:space="preserve"> </w:t>
-      </w:r>
-      <w:proofErr w:type="spellStart"/>
-      <w:r>
-        <w:rPr>
-          <w:i/>
-          <w:color w:val="7F7F7F" w:themeColor="text1" w:themeTint="80"/>
+          <w:lang w:val="en-US"/>
+        </w:rPr>
+        <w:t xml:space="preserve"> </w:t>
+      </w:r>
+      <w:proofErr w:type="spellStart"/>
+      <w:r>
+        <w:rPr>
+          <w:i/>
+          <w:color w:val="7F7F7F" w:themeColor="text1" w:themeTint="80"/>
+          <w:lang w:val="en-US"/>
         </w:rPr>
         <w:t>adipiscing</w:t>
       </w:r>
@@ -834,14 +799,16 @@
         <w:rPr>
           <w:i/>
           <w:color w:val="7F7F7F" w:themeColor="text1" w:themeTint="80"/>
-        </w:rPr>
-        <w:t xml:space="preserve"> </w:t>
-      </w:r>
-      <w:proofErr w:type="spellStart"/>
-      <w:r>
-        <w:rPr>
-          <w:i/>
-          <w:color w:val="7F7F7F" w:themeColor="text1" w:themeTint="80"/>
+          <w:lang w:val="en-US"/>
+        </w:rPr>
+        <w:t xml:space="preserve"> </w:t>
+      </w:r>
+      <w:proofErr w:type="spellStart"/>
+      <w:r>
+        <w:rPr>
+          <w:i/>
+          <w:color w:val="7F7F7F" w:themeColor="text1" w:themeTint="80"/>
+          <w:lang w:val="en-US"/>
         </w:rPr>
         <w:t>elit</w:t>
       </w:r>
@@ -850,179 +817,172 @@
         <w:rPr>
           <w:i/>
           <w:color w:val="7F7F7F" w:themeColor="text1" w:themeTint="80"/>
+          <w:lang w:val="en-US"/>
+        </w:rPr>
+        <w:t xml:space="preserve">. Class </w:t>
+      </w:r>
+      <w:proofErr w:type="spellStart"/>
+      <w:r>
+        <w:rPr>
+          <w:i/>
+          <w:color w:val="7F7F7F" w:themeColor="text1" w:themeTint="80"/>
+          <w:lang w:val="en-US"/>
+        </w:rPr>
+        <w:t>aptent</w:t>
+      </w:r>
+      <w:proofErr w:type="spellEnd"/>
+      <w:r>
+        <w:rPr>
+          <w:i/>
+          <w:color w:val="7F7F7F" w:themeColor="text1" w:themeTint="80"/>
+          <w:lang w:val="en-US"/>
+        </w:rPr>
+        <w:t xml:space="preserve"> </w:t>
+      </w:r>
+      <w:proofErr w:type="spellStart"/>
+      <w:r>
+        <w:rPr>
+          <w:i/>
+          <w:color w:val="7F7F7F" w:themeColor="text1" w:themeTint="80"/>
+          <w:lang w:val="en-US"/>
+        </w:rPr>
+        <w:t>taciti</w:t>
+      </w:r>
+      <w:proofErr w:type="spellEnd"/>
+      <w:r>
+        <w:rPr>
+          <w:i/>
+          <w:color w:val="7F7F7F" w:themeColor="text1" w:themeTint="80"/>
+          <w:lang w:val="en-US"/>
+        </w:rPr>
+        <w:t xml:space="preserve"> </w:t>
+      </w:r>
+      <w:proofErr w:type="spellStart"/>
+      <w:r>
+        <w:rPr>
+          <w:i/>
+          <w:color w:val="7F7F7F" w:themeColor="text1" w:themeTint="80"/>
+          <w:lang w:val="en-US"/>
+        </w:rPr>
+        <w:t>sociosqu</w:t>
+      </w:r>
+      <w:proofErr w:type="spellEnd"/>
+      <w:r>
+        <w:rPr>
+          <w:i/>
+          <w:color w:val="7F7F7F" w:themeColor="text1" w:themeTint="80"/>
+          <w:lang w:val="en-US"/>
+        </w:rPr>
+        <w:t xml:space="preserve"> </w:t>
+      </w:r>
+      <w:proofErr w:type="spellStart"/>
+      <w:r>
+        <w:rPr>
+          <w:i/>
+          <w:color w:val="7F7F7F" w:themeColor="text1" w:themeTint="80"/>
+          <w:lang w:val="en-US"/>
+        </w:rPr>
+        <w:t>ad</w:t>
+      </w:r>
+      <w:proofErr w:type="spellEnd"/>
+      <w:r>
+        <w:rPr>
+          <w:i/>
+          <w:color w:val="7F7F7F" w:themeColor="text1" w:themeTint="80"/>
+          <w:lang w:val="en-US"/>
+        </w:rPr>
+        <w:t xml:space="preserve"> </w:t>
+      </w:r>
+      <w:proofErr w:type="spellStart"/>
+      <w:r>
+        <w:rPr>
+          <w:i/>
+          <w:color w:val="7F7F7F" w:themeColor="text1" w:themeTint="80"/>
+          <w:lang w:val="en-US"/>
+        </w:rPr>
+        <w:t>litora</w:t>
+      </w:r>
+      <w:proofErr w:type="spellEnd"/>
+      <w:r>
+        <w:rPr>
+          <w:i/>
+          <w:color w:val="7F7F7F" w:themeColor="text1" w:themeTint="80"/>
+          <w:lang w:val="en-US"/>
+        </w:rPr>
+        <w:t xml:space="preserve"> </w:t>
+      </w:r>
+      <w:proofErr w:type="spellStart"/>
+      <w:r>
+        <w:rPr>
+          <w:i/>
+          <w:color w:val="7F7F7F" w:themeColor="text1" w:themeTint="80"/>
+          <w:lang w:val="en-US"/>
+        </w:rPr>
+        <w:t>torquent</w:t>
+      </w:r>
+      <w:proofErr w:type="spellEnd"/>
+      <w:r>
+        <w:rPr>
+          <w:i/>
+          <w:color w:val="7F7F7F" w:themeColor="text1" w:themeTint="80"/>
+          <w:lang w:val="en-US"/>
+        </w:rPr>
+        <w:t xml:space="preserve"> per </w:t>
+      </w:r>
+      <w:proofErr w:type="spellStart"/>
+      <w:r>
+        <w:rPr>
+          <w:i/>
+          <w:color w:val="7F7F7F" w:themeColor="text1" w:themeTint="80"/>
+          <w:lang w:val="en-US"/>
+        </w:rPr>
+        <w:t>conubia</w:t>
+      </w:r>
+      <w:proofErr w:type="spellEnd"/>
+      <w:r>
+        <w:rPr>
+          <w:i/>
+          <w:color w:val="7F7F7F" w:themeColor="text1" w:themeTint="80"/>
+          <w:lang w:val="en-US"/>
+        </w:rPr>
+        <w:t xml:space="preserve"> nostra, per </w:t>
+      </w:r>
+      <w:proofErr w:type="spellStart"/>
+      <w:r>
+        <w:rPr>
+          <w:i/>
+          <w:color w:val="7F7F7F" w:themeColor="text1" w:themeTint="80"/>
+          <w:lang w:val="en-US"/>
+        </w:rPr>
+        <w:t>inceptos</w:t>
+      </w:r>
+      <w:proofErr w:type="spellEnd"/>
+      <w:r>
+        <w:rPr>
+          <w:i/>
+          <w:color w:val="7F7F7F" w:themeColor="text1" w:themeTint="80"/>
+          <w:lang w:val="en-US"/>
+        </w:rPr>
+        <w:t xml:space="preserve"> </w:t>
+      </w:r>
+      <w:proofErr w:type="spellStart"/>
+      <w:r>
+        <w:rPr>
+          <w:i/>
+          <w:color w:val="7F7F7F" w:themeColor="text1" w:themeTint="80"/>
+          <w:lang w:val="en-US"/>
+        </w:rPr>
+        <w:t>himenaeos</w:t>
+      </w:r>
+      <w:proofErr w:type="spellEnd"/>
+      <w:r>
+        <w:rPr>
+          <w:i/>
+          <w:color w:val="7F7F7F" w:themeColor="text1" w:themeTint="80"/>
+          <w:lang w:val="en-US"/>
         </w:rPr>
         <w:t xml:space="preserve">. </w:t>
       </w:r>
-      <w:r>
-        <w:rPr>
-          <w:i/>
-          <w:color w:val="7F7F7F" w:themeColor="text1" w:themeTint="80"/>
-          <w:lang w:val="en-US"/>
-        </w:rPr>
-        <w:t xml:space="preserve">Class </w:t>
-      </w:r>
-      <w:proofErr w:type="spellStart"/>
-      <w:r>
-        <w:rPr>
-          <w:i/>
-          <w:color w:val="7F7F7F" w:themeColor="text1" w:themeTint="80"/>
-          <w:lang w:val="en-US"/>
-        </w:rPr>
-        <w:t>aptent</w:t>
-      </w:r>
-      <w:proofErr w:type="spellEnd"/>
-      <w:r>
-        <w:rPr>
-          <w:i/>
-          <w:color w:val="7F7F7F" w:themeColor="text1" w:themeTint="80"/>
-          <w:lang w:val="en-US"/>
-        </w:rPr>
-        <w:t xml:space="preserve"> </w:t>
-      </w:r>
-      <w:proofErr w:type="spellStart"/>
-      <w:r>
-        <w:rPr>
-          <w:i/>
-          <w:color w:val="7F7F7F" w:themeColor="text1" w:themeTint="80"/>
-          <w:lang w:val="en-US"/>
-        </w:rPr>
-        <w:t>taciti</w:t>
-      </w:r>
-      <w:proofErr w:type="spellEnd"/>
-      <w:r>
-        <w:rPr>
-          <w:i/>
-          <w:color w:val="7F7F7F" w:themeColor="text1" w:themeTint="80"/>
-          <w:lang w:val="en-US"/>
-        </w:rPr>
-        <w:t xml:space="preserve"> </w:t>
-      </w:r>
-      <w:proofErr w:type="spellStart"/>
-      <w:r>
-        <w:rPr>
-          <w:i/>
-          <w:color w:val="7F7F7F" w:themeColor="text1" w:themeTint="80"/>
-          <w:lang w:val="en-US"/>
-        </w:rPr>
-        <w:t>sociosqu</w:t>
-      </w:r>
-      <w:proofErr w:type="spellEnd"/>
-      <w:r>
-        <w:rPr>
-          <w:i/>
-          <w:color w:val="7F7F7F" w:themeColor="text1" w:themeTint="80"/>
-          <w:lang w:val="en-US"/>
-        </w:rPr>
-        <w:t xml:space="preserve"> </w:t>
-      </w:r>
-      <w:proofErr w:type="spellStart"/>
-      <w:r>
-        <w:rPr>
-          <w:i/>
-          <w:color w:val="7F7F7F" w:themeColor="text1" w:themeTint="80"/>
-          <w:lang w:val="en-US"/>
-        </w:rPr>
-        <w:t>ad</w:t>
-      </w:r>
-      <w:proofErr w:type="spellEnd"/>
-      <w:r>
-        <w:rPr>
-          <w:i/>
-          <w:color w:val="7F7F7F" w:themeColor="text1" w:themeTint="80"/>
-          <w:lang w:val="en-US"/>
-        </w:rPr>
-        <w:t xml:space="preserve"> </w:t>
-      </w:r>
-      <w:proofErr w:type="spellStart"/>
-      <w:r>
-        <w:rPr>
-          <w:i/>
-          <w:color w:val="7F7F7F" w:themeColor="text1" w:themeTint="80"/>
-          <w:lang w:val="en-US"/>
-        </w:rPr>
-        <w:t>litora</w:t>
-      </w:r>
-      <w:proofErr w:type="spellEnd"/>
-      <w:r>
-        <w:rPr>
-          <w:i/>
-          <w:color w:val="7F7F7F" w:themeColor="text1" w:themeTint="80"/>
-          <w:lang w:val="en-US"/>
-        </w:rPr>
-        <w:t xml:space="preserve"> </w:t>
-      </w:r>
-      <w:proofErr w:type="spellStart"/>
-      <w:r>
-        <w:rPr>
-          <w:i/>
-          <w:color w:val="7F7F7F" w:themeColor="text1" w:themeTint="80"/>
-          <w:lang w:val="en-US"/>
-        </w:rPr>
-        <w:t>torquent</w:t>
-      </w:r>
-      <w:proofErr w:type="spellEnd"/>
-      <w:r>
-        <w:rPr>
-          <w:i/>
-          <w:color w:val="7F7F7F" w:themeColor="text1" w:themeTint="80"/>
-          <w:lang w:val="en-US"/>
-        </w:rPr>
-        <w:t xml:space="preserve"> per </w:t>
-      </w:r>
-      <w:proofErr w:type="spellStart"/>
-      <w:r>
-        <w:rPr>
-          <w:i/>
-          <w:color w:val="7F7F7F" w:themeColor="text1" w:themeTint="80"/>
-          <w:lang w:val="en-US"/>
-        </w:rPr>
-        <w:t>conubia</w:t>
-      </w:r>
-      <w:proofErr w:type="spellEnd"/>
-      <w:r>
-        <w:rPr>
-          <w:i/>
-          <w:color w:val="7F7F7F" w:themeColor="text1" w:themeTint="80"/>
-          <w:lang w:val="en-US"/>
-        </w:rPr>
-        <w:t xml:space="preserve"> nostra, per </w:t>
-      </w:r>
-      <w:proofErr w:type="spellStart"/>
-      <w:r>
-        <w:rPr>
-          <w:i/>
-          <w:color w:val="7F7F7F" w:themeColor="text1" w:themeTint="80"/>
-          <w:lang w:val="en-US"/>
-        </w:rPr>
-        <w:t>inceptos</w:t>
-      </w:r>
-      <w:proofErr w:type="spellEnd"/>
-      <w:r>
-        <w:rPr>
-          <w:i/>
-          <w:color w:val="7F7F7F" w:themeColor="text1" w:themeTint="80"/>
-          <w:lang w:val="en-US"/>
-        </w:rPr>
-        <w:t xml:space="preserve"> </w:t>
-      </w:r>
-      <w:proofErr w:type="spellStart"/>
-      <w:r>
-        <w:rPr>
-          <w:i/>
-          <w:color w:val="7F7F7F" w:themeColor="text1" w:themeTint="80"/>
-          <w:lang w:val="en-US"/>
-        </w:rPr>
-        <w:t>himenaeos</w:t>
-      </w:r>
-      <w:proofErr w:type="spellEnd"/>
-      <w:r>
-        <w:rPr>
-          <w:i/>
-          <w:color w:val="7F7F7F" w:themeColor="text1" w:themeTint="80"/>
-          <w:lang w:val="en-US"/>
-        </w:rPr>
-        <w:t xml:space="preserve">. </w:t>
-      </w:r>
       <w:proofErr w:type="spellStart"/>
       <w:r>
         <w:rPr>
@@ -1078,6 +1038,7 @@
         <w:t xml:space="preserve"> </w:t>
       </w:r>
       <w:proofErr w:type="spellStart"/>
+      <w:proofErr w:type="gramStart"/>
       <w:r>
         <w:rPr>
           <w:i/>
@@ -1087,6 +1048,7 @@
         <w:t>massa</w:t>
       </w:r>
       <w:proofErr w:type="spellEnd"/>
+      <w:proofErr w:type="gramEnd"/>
       <w:r>
         <w:rPr>
           <w:i/>
@@ -1616,6 +1578,7 @@
         <w:rPr>
           <w:i/>
           <w:color w:val="7F7F7F" w:themeColor="text1" w:themeTint="80"/>
+          <w:lang w:val="en-US"/>
         </w:rPr>
       </w:pPr>
       <w:r>
@@ -1703,6 +1666,7 @@
         <w:rPr>
           <w:i/>
           <w:color w:val="7F7F7F" w:themeColor="text1" w:themeTint="80"/>
+          <w:lang w:val="en-US"/>
         </w:rPr>
         <w:t>Nullam</w:t>
       </w:r>
@@ -1711,14 +1675,16 @@
         <w:rPr>
           <w:i/>
           <w:color w:val="7F7F7F" w:themeColor="text1" w:themeTint="80"/>
-        </w:rPr>
-        <w:t xml:space="preserve"> </w:t>
-      </w:r>
-      <w:proofErr w:type="spellStart"/>
-      <w:r>
-        <w:rPr>
-          <w:i/>
-          <w:color w:val="7F7F7F" w:themeColor="text1" w:themeTint="80"/>
+          <w:lang w:val="en-US"/>
+        </w:rPr>
+        <w:t xml:space="preserve"> </w:t>
+      </w:r>
+      <w:proofErr w:type="spellStart"/>
+      <w:r>
+        <w:rPr>
+          <w:i/>
+          <w:color w:val="7F7F7F" w:themeColor="text1" w:themeTint="80"/>
+          <w:lang w:val="en-US"/>
         </w:rPr>
         <w:t>eget</w:t>
       </w:r>
@@ -1727,14 +1693,16 @@
         <w:rPr>
           <w:i/>
           <w:color w:val="7F7F7F" w:themeColor="text1" w:themeTint="80"/>
-        </w:rPr>
-        <w:t xml:space="preserve"> </w:t>
-      </w:r>
-      <w:proofErr w:type="spellStart"/>
-      <w:r>
-        <w:rPr>
-          <w:i/>
-          <w:color w:val="7F7F7F" w:themeColor="text1" w:themeTint="80"/>
+          <w:lang w:val="en-US"/>
+        </w:rPr>
+        <w:t xml:space="preserve"> </w:t>
+      </w:r>
+      <w:proofErr w:type="spellStart"/>
+      <w:r>
+        <w:rPr>
+          <w:i/>
+          <w:color w:val="7F7F7F" w:themeColor="text1" w:themeTint="80"/>
+          <w:lang w:val="en-US"/>
         </w:rPr>
         <w:t>nulla</w:t>
       </w:r>
@@ -1743,14 +1711,16 @@
         <w:rPr>
           <w:i/>
           <w:color w:val="7F7F7F" w:themeColor="text1" w:themeTint="80"/>
-        </w:rPr>
-        <w:t xml:space="preserve"> </w:t>
-      </w:r>
-      <w:proofErr w:type="spellStart"/>
-      <w:r>
-        <w:rPr>
-          <w:i/>
-          <w:color w:val="7F7F7F" w:themeColor="text1" w:themeTint="80"/>
+          <w:lang w:val="en-US"/>
+        </w:rPr>
+        <w:t xml:space="preserve"> </w:t>
+      </w:r>
+      <w:proofErr w:type="spellStart"/>
+      <w:r>
+        <w:rPr>
+          <w:i/>
+          <w:color w:val="7F7F7F" w:themeColor="text1" w:themeTint="80"/>
+          <w:lang w:val="en-US"/>
         </w:rPr>
         <w:t>ullamcorper</w:t>
       </w:r>
@@ -1759,14 +1729,16 @@
         <w:rPr>
           <w:i/>
           <w:color w:val="7F7F7F" w:themeColor="text1" w:themeTint="80"/>
-        </w:rPr>
-        <w:t xml:space="preserve"> </w:t>
-      </w:r>
-      <w:proofErr w:type="spellStart"/>
-      <w:r>
-        <w:rPr>
-          <w:i/>
-          <w:color w:val="7F7F7F" w:themeColor="text1" w:themeTint="80"/>
+          <w:lang w:val="en-US"/>
+        </w:rPr>
+        <w:t xml:space="preserve"> </w:t>
+      </w:r>
+      <w:proofErr w:type="spellStart"/>
+      <w:r>
+        <w:rPr>
+          <w:i/>
+          <w:color w:val="7F7F7F" w:themeColor="text1" w:themeTint="80"/>
+          <w:lang w:val="en-US"/>
         </w:rPr>
         <w:t>orci</w:t>
       </w:r>
@@ -1775,14 +1747,16 @@
         <w:rPr>
           <w:i/>
           <w:color w:val="7F7F7F" w:themeColor="text1" w:themeTint="80"/>
-        </w:rPr>
-        <w:t xml:space="preserve"> </w:t>
-      </w:r>
-      <w:proofErr w:type="spellStart"/>
-      <w:r>
-        <w:rPr>
-          <w:i/>
-          <w:color w:val="7F7F7F" w:themeColor="text1" w:themeTint="80"/>
+          <w:lang w:val="en-US"/>
+        </w:rPr>
+        <w:t xml:space="preserve"> </w:t>
+      </w:r>
+      <w:proofErr w:type="spellStart"/>
+      <w:r>
+        <w:rPr>
+          <w:i/>
+          <w:color w:val="7F7F7F" w:themeColor="text1" w:themeTint="80"/>
+          <w:lang w:val="en-US"/>
         </w:rPr>
         <w:t>posuere</w:t>
       </w:r>
@@ -1791,14 +1765,16 @@
         <w:rPr>
           <w:i/>
           <w:color w:val="7F7F7F" w:themeColor="text1" w:themeTint="80"/>
-        </w:rPr>
-        <w:t xml:space="preserve"> </w:t>
-      </w:r>
-      <w:proofErr w:type="spellStart"/>
-      <w:r>
-        <w:rPr>
-          <w:i/>
-          <w:color w:val="7F7F7F" w:themeColor="text1" w:themeTint="80"/>
+          <w:lang w:val="en-US"/>
+        </w:rPr>
+        <w:t xml:space="preserve"> </w:t>
+      </w:r>
+      <w:proofErr w:type="spellStart"/>
+      <w:r>
+        <w:rPr>
+          <w:i/>
+          <w:color w:val="7F7F7F" w:themeColor="text1" w:themeTint="80"/>
+          <w:lang w:val="en-US"/>
         </w:rPr>
         <w:t>elementum</w:t>
       </w:r>
@@ -1807,6 +1783,7 @@
         <w:rPr>
           <w:i/>
           <w:color w:val="7F7F7F" w:themeColor="text1" w:themeTint="80"/>
+          <w:lang w:val="en-US"/>
         </w:rPr>
         <w:t xml:space="preserve">. </w:t>
       </w:r>
@@ -1815,6 +1792,7 @@
         <w:rPr>
           <w:i/>
           <w:color w:val="7F7F7F" w:themeColor="text1" w:themeTint="80"/>
+          <w:lang w:val="en-US"/>
         </w:rPr>
         <w:t>Sus</w:t>
       </w:r>
@@ -2830,6 +2808,7 @@
         <w:rPr>
           <w:i/>
           <w:color w:val="7F7F7F" w:themeColor="text1" w:themeTint="80"/>
+          <w:lang w:val="en-US"/>
         </w:rPr>
         <w:t>Phasellus</w:t>
       </w:r>
@@ -2838,14 +2817,16 @@
         <w:rPr>
           <w:i/>
           <w:color w:val="7F7F7F" w:themeColor="text1" w:themeTint="80"/>
-        </w:rPr>
-        <w:t xml:space="preserve"> </w:t>
-      </w:r>
-      <w:proofErr w:type="spellStart"/>
-      <w:r>
-        <w:rPr>
-          <w:i/>
-          <w:color w:val="7F7F7F" w:themeColor="text1" w:themeTint="80"/>
+          <w:lang w:val="en-US"/>
+        </w:rPr>
+        <w:t xml:space="preserve"> </w:t>
+      </w:r>
+      <w:proofErr w:type="spellStart"/>
+      <w:r>
+        <w:rPr>
+          <w:i/>
+          <w:color w:val="7F7F7F" w:themeColor="text1" w:themeTint="80"/>
+          <w:lang w:val="en-US"/>
         </w:rPr>
         <w:t>eleifend</w:t>
       </w:r>
@@ -2854,14 +2835,16 @@
         <w:rPr>
           <w:i/>
           <w:color w:val="7F7F7F" w:themeColor="text1" w:themeTint="80"/>
-        </w:rPr>
-        <w:t xml:space="preserve"> </w:t>
-      </w:r>
-      <w:proofErr w:type="spellStart"/>
-      <w:r>
-        <w:rPr>
-          <w:i/>
-          <w:color w:val="7F7F7F" w:themeColor="text1" w:themeTint="80"/>
+          <w:lang w:val="en-US"/>
+        </w:rPr>
+        <w:t xml:space="preserve"> </w:t>
+      </w:r>
+      <w:proofErr w:type="spellStart"/>
+      <w:r>
+        <w:rPr>
+          <w:i/>
+          <w:color w:val="7F7F7F" w:themeColor="text1" w:themeTint="80"/>
+          <w:lang w:val="en-US"/>
         </w:rPr>
         <w:t>ultrices</w:t>
       </w:r>
@@ -2870,14 +2853,34 @@
         <w:rPr>
           <w:i/>
           <w:color w:val="7F7F7F" w:themeColor="text1" w:themeTint="80"/>
-        </w:rPr>
-        <w:t xml:space="preserve"> libero, quis </w:t>
-      </w:r>
-      <w:proofErr w:type="spellStart"/>
-      <w:r>
-        <w:rPr>
-          <w:i/>
-          <w:color w:val="7F7F7F" w:themeColor="text1" w:themeTint="80"/>
+          <w:lang w:val="en-US"/>
+        </w:rPr>
+        <w:t xml:space="preserve"> libero, </w:t>
+      </w:r>
+      <w:proofErr w:type="spellStart"/>
+      <w:r>
+        <w:rPr>
+          <w:i/>
+          <w:color w:val="7F7F7F" w:themeColor="text1" w:themeTint="80"/>
+          <w:lang w:val="en-US"/>
+        </w:rPr>
+        <w:t>quis</w:t>
+      </w:r>
+      <w:proofErr w:type="spellEnd"/>
+      <w:r>
+        <w:rPr>
+          <w:i/>
+          <w:color w:val="7F7F7F" w:themeColor="text1" w:themeTint="80"/>
+          <w:lang w:val="en-US"/>
+        </w:rPr>
+        <w:t xml:space="preserve"> </w:t>
+      </w:r>
+      <w:proofErr w:type="spellStart"/>
+      <w:r>
+        <w:rPr>
+          <w:i/>
+          <w:color w:val="7F7F7F" w:themeColor="text1" w:themeTint="80"/>
+          <w:lang w:val="en-US"/>
         </w:rPr>
         <w:t>varius</w:t>
       </w:r>
@@ -2886,6 +2889,7 @@
         <w:rPr>
           <w:i/>
           <w:color w:val="7F7F7F" w:themeColor="text1" w:themeTint="80"/>
+          <w:lang w:val="en-US"/>
         </w:rPr>
         <w:t xml:space="preserve"> magna </w:t>
       </w:r>
@@ -2894,6 +2898,7 @@
         <w:rPr>
           <w:i/>
           <w:color w:val="7F7F7F" w:themeColor="text1" w:themeTint="80"/>
+          <w:lang w:val="en-US"/>
         </w:rPr>
         <w:t>elementum</w:t>
       </w:r>
@@ -2902,9 +2907,20 @@
         <w:rPr>
           <w:i/>
           <w:color w:val="7F7F7F" w:themeColor="text1" w:themeTint="80"/>
-        </w:rPr>
-        <w:t xml:space="preserve"> ut.</w:t>
-      </w:r>
+          <w:lang w:val="en-US"/>
+        </w:rPr>
+        <w:t xml:space="preserve"> </w:t>
+      </w:r>
+      <w:proofErr w:type="spellStart"/>
+      <w:r>
+        <w:rPr>
+          <w:i/>
+          <w:color w:val="7F7F7F" w:themeColor="text1" w:themeTint="80"/>
+          <w:lang w:val="en-US"/>
+        </w:rPr>
+        <w:t>ut.</w:t>
+      </w:r>
+      <w:proofErr w:type="spellEnd"/>
     </w:p>
     <w:p>
       <w:pPr>
@@ -2912,6 +2928,7 @@
         <w:ind w:firstLine="0"/>
         <w:rPr>
           <w:color w:val="7F7F7F" w:themeColor="text1" w:themeTint="80"/>
+          <w:lang w:val="en-US"/>
         </w:rPr>
       </w:pPr>
     </w:p>
@@ -2993,37 +3010,11 @@
       <w:pPr>
         <w:spacing w:line="259" w:lineRule="auto"/>
         <w:ind w:firstLine="0"/>
-        <w:jc w:val="center"/>
-        <w:rPr>
-          <w:i/>
-          <w:color w:val="FF0000"/>
-          <w:lang w:val="en-US"/>
-        </w:rPr>
-      </w:pPr>
-      <w:r>
-        <w:rPr>
-          <w:i/>
-          <w:color w:val="FF0000"/>
-          <w:lang w:val="en-US"/>
-        </w:rPr>
-        <w:lastRenderedPageBreak/>
-        <w:t>&lt;</w:t>
-      </w:r>
-      <w:r>
-        <w:rPr>
-          <w:i/>
-          <w:color w:val="FF0000"/>
-        </w:rPr>
-        <w:t>Editar formatação quando finalizado</w:t>
-      </w:r>
-      <w:r>
-        <w:rPr>
-          <w:i/>
-          <w:color w:val="FF0000"/>
-          <w:lang w:val="en-US"/>
-        </w:rPr>
-        <w:t>&gt;</w:t>
-      </w:r>
+        <w:jc w:val="left"/>
+        <w:rPr>
+          <w:lang w:val="en-US"/>
+        </w:rPr>
+      </w:pPr>
     </w:p>
     <w:sdt>
       <w:sdtPr>
@@ -3054,7 +3045,7 @@
         </w:p>
         <w:p>
           <w:pPr>
-            <w:pStyle w:val="TOC1"/>
+            <w:pStyle w:val="Sumrio1"/>
             <w:rPr>
               <w:rFonts w:asciiTheme="minorHAnsi" w:eastAsiaTheme="minorEastAsia" w:hAnsiTheme="minorHAnsi" w:cstheme="minorBidi"/>
               <w:noProof/>
@@ -3152,7 +3143,7 @@
         </w:p>
         <w:p>
           <w:pPr>
-            <w:pStyle w:val="TOC1"/>
+            <w:pStyle w:val="Sumrio1"/>
             <w:rPr>
               <w:rFonts w:asciiTheme="minorHAnsi" w:eastAsiaTheme="minorEastAsia" w:hAnsiTheme="minorHAnsi" w:cstheme="minorBidi"/>
               <w:noProof/>
@@ -3238,7 +3229,7 @@
         </w:p>
         <w:p>
           <w:pPr>
-            <w:pStyle w:val="TOC1"/>
+            <w:pStyle w:val="Sumrio1"/>
             <w:rPr>
               <w:rFonts w:asciiTheme="minorHAnsi" w:eastAsiaTheme="minorEastAsia" w:hAnsiTheme="minorHAnsi" w:cstheme="minorBidi"/>
               <w:noProof/>
@@ -3324,7 +3315,7 @@
         </w:p>
         <w:p>
           <w:pPr>
-            <w:pStyle w:val="TOC1"/>
+            <w:pStyle w:val="Sumrio1"/>
             <w:rPr>
               <w:rFonts w:asciiTheme="minorHAnsi" w:eastAsiaTheme="minorEastAsia" w:hAnsiTheme="minorHAnsi" w:cstheme="minorBidi"/>
               <w:noProof/>
@@ -3410,7 +3401,7 @@
         </w:p>
         <w:p>
           <w:pPr>
-            <w:pStyle w:val="TOC1"/>
+            <w:pStyle w:val="Sumrio1"/>
             <w:rPr>
               <w:rFonts w:asciiTheme="minorHAnsi" w:eastAsiaTheme="minorEastAsia" w:hAnsiTheme="minorHAnsi" w:cstheme="minorBidi"/>
               <w:noProof/>
@@ -3496,7 +3487,7 @@
         </w:p>
         <w:p>
           <w:pPr>
-            <w:pStyle w:val="TOC1"/>
+            <w:pStyle w:val="Sumrio1"/>
             <w:rPr>
               <w:rFonts w:asciiTheme="minorHAnsi" w:eastAsiaTheme="minorEastAsia" w:hAnsiTheme="minorHAnsi" w:cstheme="minorBidi"/>
               <w:noProof/>
@@ -3582,7 +3573,7 @@
         </w:p>
         <w:p>
           <w:pPr>
-            <w:pStyle w:val="TOC1"/>
+            <w:pStyle w:val="Sumrio1"/>
             <w:rPr>
               <w:rFonts w:asciiTheme="minorHAnsi" w:eastAsiaTheme="minorEastAsia" w:hAnsiTheme="minorHAnsi" w:cstheme="minorBidi"/>
               <w:noProof/>
@@ -3668,7 +3659,7 @@
         </w:p>
         <w:p>
           <w:pPr>
-            <w:pStyle w:val="TOC1"/>
+            <w:pStyle w:val="Sumrio1"/>
             <w:rPr>
               <w:rFonts w:asciiTheme="minorHAnsi" w:eastAsiaTheme="minorEastAsia" w:hAnsiTheme="minorHAnsi" w:cstheme="minorBidi"/>
               <w:noProof/>
@@ -3754,7 +3745,7 @@
         </w:p>
         <w:p>
           <w:pPr>
-            <w:pStyle w:val="TOC1"/>
+            <w:pStyle w:val="Sumrio1"/>
             <w:rPr>
               <w:rFonts w:asciiTheme="minorHAnsi" w:eastAsiaTheme="minorEastAsia" w:hAnsiTheme="minorHAnsi" w:cstheme="minorBidi"/>
               <w:noProof/>
@@ -3840,7 +3831,7 @@
         </w:p>
         <w:p>
           <w:pPr>
-            <w:pStyle w:val="TOC1"/>
+            <w:pStyle w:val="Sumrio1"/>
             <w:rPr>
               <w:rFonts w:asciiTheme="minorHAnsi" w:eastAsiaTheme="minorEastAsia" w:hAnsiTheme="minorHAnsi" w:cstheme="minorBidi"/>
               <w:noProof/>
@@ -3926,7 +3917,7 @@
         </w:p>
         <w:p>
           <w:pPr>
-            <w:pStyle w:val="TOC1"/>
+            <w:pStyle w:val="Sumrio1"/>
             <w:rPr>
               <w:rFonts w:asciiTheme="minorHAnsi" w:eastAsiaTheme="minorEastAsia" w:hAnsiTheme="minorHAnsi" w:cstheme="minorBidi"/>
               <w:noProof/>
@@ -4029,7 +4020,7 @@
     </w:p>
     <w:p>
       <w:pPr>
-        <w:pStyle w:val="Heading1"/>
+        <w:pStyle w:val="Ttulo1"/>
       </w:pPr>
       <w:bookmarkStart w:id="0" w:name="_Toc11236082"/>
       <w:r>
@@ -4074,21 +4065,25 @@
       <w:r>
         <w:t xml:space="preserve"> as redes sociais, que são capazes de reconhecer automaticamente a identidade de pessoas que aparecem em fotos postadas nos </w:t>
       </w:r>
+      <w:proofErr w:type="spellStart"/>
       <w:r>
         <w:rPr>
           <w:i/>
         </w:rPr>
         <w:t>feeds</w:t>
       </w:r>
+      <w:proofErr w:type="spellEnd"/>
       <w:r>
         <w:t xml:space="preserve">. Recentemente, os smartphones da Apple foram os primeiros a utilizar um novo método de desbloqueio biométrico chamado </w:t>
       </w:r>
+      <w:proofErr w:type="spellStart"/>
       <w:r>
         <w:rPr>
           <w:i/>
         </w:rPr>
         <w:t>FaceID</w:t>
       </w:r>
+      <w:proofErr w:type="spellEnd"/>
       <w:r>
         <w:t xml:space="preserve">, implementado no iPhone X em 2017, que utiliza o reconhecimento facial como autenticador. </w:t>
       </w:r>
@@ -4111,7 +4106,7 @@
     </w:p>
     <w:p>
       <w:pPr>
-        <w:pStyle w:val="Heading1"/>
+        <w:pStyle w:val="Ttulo1"/>
         <w:numPr>
           <w:ilvl w:val="1"/>
           <w:numId w:val="2"/>
@@ -4203,7 +4198,7 @@
     </w:p>
     <w:p>
       <w:pPr>
-        <w:pStyle w:val="Heading1"/>
+        <w:pStyle w:val="Ttulo1"/>
       </w:pPr>
       <w:bookmarkStart w:id="2" w:name="_Toc11236084"/>
       <w:r>
@@ -4289,7 +4284,7 @@
     </w:p>
     <w:p>
       <w:pPr>
-        <w:pStyle w:val="Heading1"/>
+        <w:pStyle w:val="Ttulo1"/>
         <w:numPr>
           <w:ilvl w:val="1"/>
           <w:numId w:val="2"/>
@@ -4304,7 +4299,7 @@
     </w:p>
     <w:p>
       <w:pPr>
-        <w:pStyle w:val="ListParagraph"/>
+        <w:pStyle w:val="PargrafodaLista"/>
         <w:numPr>
           <w:ilvl w:val="0"/>
           <w:numId w:val="12"/>
@@ -4325,7 +4320,7 @@
     </w:p>
     <w:p>
       <w:pPr>
-        <w:pStyle w:val="ListParagraph"/>
+        <w:pStyle w:val="PargrafodaLista"/>
         <w:numPr>
           <w:ilvl w:val="0"/>
           <w:numId w:val="12"/>
@@ -4349,7 +4344,7 @@
     </w:p>
     <w:p>
       <w:pPr>
-        <w:pStyle w:val="ListParagraph"/>
+        <w:pStyle w:val="PargrafodaLista"/>
         <w:numPr>
           <w:ilvl w:val="0"/>
           <w:numId w:val="12"/>
@@ -4372,7 +4367,7 @@
     </w:p>
     <w:p>
       <w:pPr>
-        <w:pStyle w:val="Heading1"/>
+        <w:pStyle w:val="Ttulo1"/>
       </w:pPr>
       <w:bookmarkStart w:id="4" w:name="_Toc11236086"/>
       <w:r>
@@ -4450,7 +4445,7 @@
     <w:p/>
     <w:p>
       <w:pPr>
-        <w:pStyle w:val="Heading1"/>
+        <w:pStyle w:val="Ttulo1"/>
       </w:pPr>
       <w:bookmarkStart w:id="5" w:name="_Toc11236087"/>
       <w:r>
@@ -4468,26 +4463,26 @@
     </w:p>
     <w:p>
       <w:r>
-        <w:t>O reconhecimento facial se encaixa na categoria de</w:t>
-      </w:r>
-      <w:r>
-        <w:t xml:space="preserve"> biometria</w:t>
-      </w:r>
-      <w:r>
-        <w:t xml:space="preserve"> de</w:t>
-      </w:r>
-      <w:r>
-        <w:t xml:space="preserve"> característica física, já que, de acordo com Galimberti (2018, p.16 apud COSTA; OBELHEIRO; FRAGA,</w:t>
-      </w:r>
-      <w:r>
-        <w:t xml:space="preserve"> 2006</w:t>
-      </w:r>
-      <w:r>
-        <w:t xml:space="preserve">) faz </w:t>
+        <w:t>O reconhecimento facial se encaixa na categoria de característica física, já que, de acordo com Galimberti (2018, p.16 apud COSTA; OBELHEIRO; FRAGA,</w:t>
+      </w:r>
+      <w:r>
+        <w:t xml:space="preserve"> 2006,</w:t>
+      </w:r>
+      <w:r>
+        <w:t xml:space="preserve"> p.</w:t>
+      </w:r>
+      <w:r>
+        <w:rPr>
+          <w:color w:val="FF0000"/>
+        </w:rPr>
+        <w:t>XX</w:t>
+      </w:r>
+      <w:r>
+        <w:t xml:space="preserve">) faz o </w:t>
       </w:r>
       <w:r>
         <w:lastRenderedPageBreak/>
-        <w:t>o reconhecimento de uma parte física, relativamente estável e imutável do corpo.</w:t>
+        <w:t>reconhecimento de uma parte física, relativamente estável e imutável do corpo.</w:t>
       </w:r>
       <w:r>
         <w:t xml:space="preserve"> </w:t>
@@ -4525,7 +4520,7 @@
     </w:p>
     <w:p>
       <w:pPr>
-        <w:pStyle w:val="ListParagraph"/>
+        <w:pStyle w:val="PargrafodaLista"/>
         <w:numPr>
           <w:ilvl w:val="0"/>
           <w:numId w:val="6"/>
@@ -4537,7 +4532,7 @@
     </w:p>
     <w:p>
       <w:pPr>
-        <w:pStyle w:val="ListParagraph"/>
+        <w:pStyle w:val="PargrafodaLista"/>
         <w:numPr>
           <w:ilvl w:val="0"/>
           <w:numId w:val="6"/>
@@ -4549,7 +4544,7 @@
     </w:p>
     <w:p>
       <w:pPr>
-        <w:pStyle w:val="ListParagraph"/>
+        <w:pStyle w:val="PargrafodaLista"/>
         <w:numPr>
           <w:ilvl w:val="0"/>
           <w:numId w:val="6"/>
@@ -4576,264 +4571,245 @@
         <w:t>.</w:t>
       </w:r>
     </w:p>
-    <w:p>
-      <w:pPr>
-        <w:ind w:firstLine="0"/>
-      </w:pPr>
-    </w:p>
-    <w:p>
-      <w:pPr>
-        <w:pStyle w:val="Heading1"/>
+    <w:p/>
+    <w:p>
+      <w:pPr>
+        <w:pStyle w:val="Ttulo1"/>
         <w:numPr>
           <w:ilvl w:val="1"/>
           <w:numId w:val="2"/>
         </w:numPr>
         <w:ind w:left="426" w:hanging="426"/>
       </w:pPr>
-      <w:bookmarkStart w:id="6" w:name="_Toc11236090"/>
-      <w:r>
-        <w:t xml:space="preserve">Python </w:t>
+      <w:bookmarkStart w:id="6" w:name="_Toc11236089"/>
+      <w:r>
+        <w:t>OpenCV</w:t>
       </w:r>
       <w:bookmarkEnd w:id="6"/>
-      <w:r>
-        <w:t>e OpenCV</w:t>
-      </w:r>
-    </w:p>
-    <w:p>
-      <w:r>
-        <w:t>Python é uma linguagem de programação de propósito geral, criada por Guido van Rossum, que ficou rapidamente popular devido</w:t>
-      </w:r>
-      <w:r>
-        <w:t xml:space="preserve"> à sua simplicidade e à facilidade de leitura da mesma</w:t>
-      </w:r>
-      <w:r>
-        <w:t xml:space="preserve"> (MORDVINTSEV, 2017, tradução nossa)</w:t>
+    </w:p>
+    <w:p>
+      <w:r>
+        <w:t xml:space="preserve">OpenCV é uma biblioteca que começou a ser desenvolvida na Intel, em 1999, por Gary Bradsky, e teve sua primeira iteração lançada em 2000 (MORDVINTSEV, 2017, tradução nossa). </w:t>
+      </w:r>
+      <w:r>
+        <w:t>O OpenCV foi construído para fornecer uma infraestrutura comum para aplicações de visão computacional e para acelerar o uso da percepção de máquinas</w:t>
+      </w:r>
+      <w:r>
+        <w:t xml:space="preserve"> nas mesmas</w:t>
       </w:r>
       <w:r>
         <w:t>.</w:t>
       </w:r>
-      <w:r>
-        <w:t xml:space="preserve"> Atualmente, essa linguagem se encontra na versão 3.7.3. </w:t>
-      </w:r>
-    </w:p>
-    <w:p>
-      <w:r>
-        <w:t xml:space="preserve">OpenCV é uma biblioteca que começou a ser desenvolvida na Intel, em 1999, por Gary Bradsky, e teve sua primeira iteração lançada em 2000 (MORDVINTSEV, 2017, tradução nossa). </w:t>
-      </w:r>
-      <w:r>
-        <w:t>O OpenCV foi construído para fornecer uma infraestrutura comum para aplicações de visão computacional e para acelerar o uso da percepção de máquinas</w:t>
-      </w:r>
-      <w:r>
-        <w:t xml:space="preserve"> nas mesmas</w:t>
-      </w:r>
-      <w:r>
-        <w:t>.</w:t>
-      </w:r>
-      <w:r>
-        <w:t xml:space="preserve"> Atualmente</w:t>
-      </w:r>
-      <w:r>
-        <w:t xml:space="preserve"> essa biblioteca oferece</w:t>
-      </w:r>
-      <w:r>
-        <w:t xml:space="preserve"> suporte às linguagens Python, Java, C++</w:t>
-      </w:r>
-      <w:r>
-        <w:t xml:space="preserve"> e Matlab.</w:t>
-      </w:r>
-    </w:p>
-    <w:p/>
-    <w:p>
-      <w:pPr>
-        <w:pStyle w:val="Heading1"/>
+    </w:p>
+    <w:p>
+      <w:pPr>
+        <w:pStyle w:val="Ttulo1"/>
         <w:numPr>
           <w:ilvl w:val="1"/>
           <w:numId w:val="2"/>
         </w:numPr>
         <w:ind w:left="426" w:hanging="426"/>
       </w:pPr>
-      <w:r>
-        <w:t>Utilizando Python para Reconhecimento Facial</w:t>
-      </w:r>
-    </w:p>
-    <w:p>
-      <w:r>
-        <w:t>Abc</w:t>
-      </w:r>
-      <w:bookmarkStart w:id="7" w:name="_GoBack"/>
+      <w:bookmarkStart w:id="7" w:name="_Toc11236090"/>
+      <w:r>
+        <w:t>Python 3</w:t>
+      </w:r>
       <w:bookmarkEnd w:id="7"/>
     </w:p>
+    <w:p>
+      <w:r>
+        <w:t xml:space="preserve">Python é uma linguagem de programação de propósito geral, criada por Guido van </w:t>
+      </w:r>
+      <w:proofErr w:type="spellStart"/>
+      <w:r>
+        <w:t>Rossum</w:t>
+      </w:r>
+      <w:proofErr w:type="spellEnd"/>
+      <w:r>
+        <w:t>, que ficou rapidamente popular devido</w:t>
+      </w:r>
+      <w:r>
+        <w:t xml:space="preserve"> à sua simplicidade e à facilidade de leitura da mesma</w:t>
+      </w:r>
+      <w:r>
+        <w:t xml:space="preserve"> (MORDVINTSEV, 2017, tradução nossa)</w:t>
+      </w:r>
+      <w:r>
+        <w:t>.</w:t>
+      </w:r>
+      <w:bookmarkStart w:id="8" w:name="_GoBack"/>
+      <w:bookmarkEnd w:id="8"/>
+    </w:p>
+    <w:p>
+      <w:pPr>
+        <w:rPr>
+          <w:color w:val="7F7F7F" w:themeColor="text1" w:themeTint="80"/>
+        </w:rPr>
+      </w:pPr>
+    </w:p>
+    <w:p>
+      <w:pPr>
+        <w:pStyle w:val="Ttulo1"/>
+      </w:pPr>
+      <w:bookmarkStart w:id="9" w:name="_Toc11236091"/>
+      <w:r>
+        <w:t>METODOLOGIA</w:t>
+      </w:r>
+      <w:bookmarkEnd w:id="9"/>
+    </w:p>
+    <w:p>
+      <w:pPr>
+        <w:rPr>
+          <w:color w:val="FF0000"/>
+        </w:rPr>
+      </w:pPr>
+      <w:r>
+        <w:rPr>
+          <w:color w:val="FF0000"/>
+        </w:rPr>
+        <w:t>&lt;DEVE SER ESCRITO NO PRETÉRITO&gt;</w:t>
+      </w:r>
+    </w:p>
+    <w:p>
+      <w:pPr>
+        <w:rPr>
+          <w:color w:val="FF0000"/>
+        </w:rPr>
+      </w:pPr>
+      <w:r>
+        <w:rPr>
+          <w:color w:val="FF0000"/>
+        </w:rPr>
+        <w:t>Foram</w:t>
+      </w:r>
+      <w:r>
+        <w:rPr>
+          <w:color w:val="FF0000"/>
+        </w:rPr>
+        <w:t xml:space="preserve"> utilizados manuais e bibliotecas para o desenvolvimento do software</w:t>
+      </w:r>
+      <w:r>
+        <w:rPr>
+          <w:color w:val="FF0000"/>
+        </w:rPr>
+        <w:t>,</w:t>
+      </w:r>
+      <w:r>
+        <w:rPr>
+          <w:color w:val="FF0000"/>
+        </w:rPr>
+        <w:t xml:space="preserve"> que </w:t>
+      </w:r>
+      <w:r>
+        <w:rPr>
+          <w:color w:val="FF0000"/>
+        </w:rPr>
+        <w:t>foi</w:t>
+      </w:r>
+      <w:r>
+        <w:rPr>
+          <w:color w:val="FF0000"/>
+        </w:rPr>
+        <w:t xml:space="preserve"> executado </w:t>
+      </w:r>
+      <w:r>
+        <w:rPr>
+          <w:color w:val="FF0000"/>
+        </w:rPr>
+        <w:t>nas três máquinas</w:t>
+      </w:r>
+      <w:r>
+        <w:rPr>
+          <w:color w:val="FF0000"/>
+        </w:rPr>
+        <w:t xml:space="preserve">. A programação </w:t>
+      </w:r>
+      <w:r>
+        <w:rPr>
+          <w:color w:val="FF0000"/>
+        </w:rPr>
+        <w:t>foi</w:t>
+      </w:r>
+      <w:r>
+        <w:rPr>
+          <w:color w:val="FF0000"/>
+        </w:rPr>
+        <w:t xml:space="preserve"> feita em Python 3, utilizando a biblioteca de código aberto OpenCV, </w:t>
+      </w:r>
+      <w:r>
+        <w:rPr>
+          <w:color w:val="FF0000"/>
+        </w:rPr>
+        <w:t>que contém</w:t>
+      </w:r>
+      <w:r>
+        <w:rPr>
+          <w:color w:val="FF0000"/>
+        </w:rPr>
+        <w:t xml:space="preserve">, entre outras funcionalidades, </w:t>
+      </w:r>
+      <w:r>
+        <w:rPr>
+          <w:color w:val="FF0000"/>
+        </w:rPr>
+        <w:t xml:space="preserve">os algoritmos de </w:t>
+      </w:r>
+      <w:r>
+        <w:rPr>
+          <w:color w:val="FF0000"/>
+        </w:rPr>
+        <w:t xml:space="preserve">tratamento de imagem e </w:t>
+      </w:r>
+      <w:r>
+        <w:rPr>
+          <w:color w:val="FF0000"/>
+        </w:rPr>
+        <w:t>reconhecimento facial</w:t>
+      </w:r>
+      <w:r>
+        <w:rPr>
+          <w:color w:val="FF0000"/>
+        </w:rPr>
+        <w:t>.</w:t>
+      </w:r>
+    </w:p>
+    <w:p>
+      <w:pPr>
+        <w:rPr>
+          <w:color w:val="FF0000"/>
+        </w:rPr>
+      </w:pPr>
+      <w:r>
+        <w:rPr>
+          <w:color w:val="FF0000"/>
+        </w:rPr>
+        <w:t xml:space="preserve">Os dados coletados serão utilizados para trazer uma perspectiva de: quão exigente é realizar reconhecimento facial, definir quais são os usos ideais de cada dispositivo em relação a reconhecimento facial e utilizar os dados para planejamento de projetos pessoais, como a </w:t>
+      </w:r>
+      <w:r>
+        <w:rPr>
+          <w:color w:val="FF0000"/>
+        </w:rPr>
+        <w:lastRenderedPageBreak/>
+        <w:t xml:space="preserve">criação de travas que utilizam tal sistema biométrico. Os dados </w:t>
+      </w:r>
+      <w:r>
+        <w:rPr>
+          <w:color w:val="FF0000"/>
+        </w:rPr>
+        <w:t>foram</w:t>
+      </w:r>
+      <w:r>
+        <w:rPr>
+          <w:color w:val="FF0000"/>
+        </w:rPr>
+        <w:t xml:space="preserve"> organizados em tabelas e gráficos do Microsoft Excel.</w:t>
+      </w:r>
+      <w:bookmarkStart w:id="10" w:name="_Toc11236088"/>
+    </w:p>
     <w:p/>
     <w:p>
       <w:pPr>
-        <w:rPr>
-          <w:color w:val="7F7F7F" w:themeColor="text1" w:themeTint="80"/>
-        </w:rPr>
-      </w:pPr>
-    </w:p>
-    <w:p>
-      <w:pPr>
-        <w:pStyle w:val="Heading1"/>
-      </w:pPr>
-      <w:bookmarkStart w:id="8" w:name="_Toc11236091"/>
-      <w:r>
-        <w:t>METODOLOGIA</w:t>
-      </w:r>
-      <w:bookmarkEnd w:id="8"/>
-    </w:p>
-    <w:p>
-      <w:pPr>
-        <w:rPr>
-          <w:color w:val="FF0000"/>
-        </w:rPr>
-      </w:pPr>
-      <w:r>
-        <w:rPr>
-          <w:color w:val="FF0000"/>
-        </w:rPr>
-        <w:t>&lt;DEVE SER ESCRITO NO PRETÉRITO&gt;</w:t>
-      </w:r>
-    </w:p>
-    <w:p>
-      <w:pPr>
-        <w:rPr>
-          <w:color w:val="FF0000"/>
-        </w:rPr>
-      </w:pPr>
-      <w:r>
-        <w:rPr>
-          <w:color w:val="FF0000"/>
-        </w:rPr>
-        <w:t>Foram</w:t>
-      </w:r>
-      <w:r>
-        <w:rPr>
-          <w:color w:val="FF0000"/>
-        </w:rPr>
-        <w:t xml:space="preserve"> utilizados manuais e bibliotecas para o desenvolvimento do software</w:t>
-      </w:r>
-      <w:r>
-        <w:rPr>
-          <w:color w:val="FF0000"/>
-        </w:rPr>
-        <w:t>,</w:t>
-      </w:r>
-      <w:r>
-        <w:rPr>
-          <w:color w:val="FF0000"/>
-        </w:rPr>
-        <w:t xml:space="preserve"> que </w:t>
-      </w:r>
-      <w:r>
-        <w:rPr>
-          <w:color w:val="FF0000"/>
-        </w:rPr>
-        <w:t>foi</w:t>
-      </w:r>
-      <w:r>
-        <w:rPr>
-          <w:color w:val="FF0000"/>
-        </w:rPr>
-        <w:t xml:space="preserve"> executado </w:t>
-      </w:r>
-      <w:r>
-        <w:rPr>
-          <w:color w:val="FF0000"/>
-        </w:rPr>
-        <w:t>nas três máquinas</w:t>
-      </w:r>
-      <w:r>
-        <w:rPr>
-          <w:color w:val="FF0000"/>
-        </w:rPr>
-        <w:t xml:space="preserve">. A programação </w:t>
-      </w:r>
-      <w:r>
-        <w:rPr>
-          <w:color w:val="FF0000"/>
-        </w:rPr>
-        <w:t>foi</w:t>
-      </w:r>
-      <w:r>
-        <w:rPr>
-          <w:color w:val="FF0000"/>
-        </w:rPr>
-        <w:t xml:space="preserve"> feita em Python 3, utilizando a biblioteca de </w:t>
-      </w:r>
-      <w:r>
-        <w:rPr>
-          <w:color w:val="FF0000"/>
-        </w:rPr>
-        <w:lastRenderedPageBreak/>
-        <w:t xml:space="preserve">código aberto OpenCV, </w:t>
-      </w:r>
-      <w:r>
-        <w:rPr>
-          <w:color w:val="FF0000"/>
-        </w:rPr>
-        <w:t>que contém</w:t>
-      </w:r>
-      <w:r>
-        <w:rPr>
-          <w:color w:val="FF0000"/>
-        </w:rPr>
-        <w:t xml:space="preserve">, entre outras funcionalidades, </w:t>
-      </w:r>
-      <w:r>
-        <w:rPr>
-          <w:color w:val="FF0000"/>
-        </w:rPr>
-        <w:t xml:space="preserve">os algoritmos de </w:t>
-      </w:r>
-      <w:r>
-        <w:rPr>
-          <w:color w:val="FF0000"/>
-        </w:rPr>
-        <w:t xml:space="preserve">tratamento de imagem e </w:t>
-      </w:r>
-      <w:r>
-        <w:rPr>
-          <w:color w:val="FF0000"/>
-        </w:rPr>
-        <w:t>reconhecimento facial</w:t>
-      </w:r>
-      <w:r>
-        <w:rPr>
-          <w:color w:val="FF0000"/>
-        </w:rPr>
-        <w:t>.</w:t>
-      </w:r>
-    </w:p>
-    <w:p>
-      <w:pPr>
-        <w:rPr>
-          <w:color w:val="FF0000"/>
-        </w:rPr>
-      </w:pPr>
-      <w:r>
-        <w:rPr>
-          <w:color w:val="FF0000"/>
-        </w:rPr>
-        <w:t xml:space="preserve">Os dados coletados serão utilizados para trazer uma perspectiva de: quão exigente é realizar reconhecimento facial, definir quais são os usos ideais de cada dispositivo em relação a reconhecimento facial e utilizar os dados para planejamento de projetos pessoais, como a criação de travas que utilizam tal sistema biométrico. Os dados </w:t>
-      </w:r>
-      <w:r>
-        <w:rPr>
-          <w:color w:val="FF0000"/>
-        </w:rPr>
-        <w:t>foram</w:t>
-      </w:r>
-      <w:r>
-        <w:rPr>
-          <w:color w:val="FF0000"/>
-        </w:rPr>
-        <w:t xml:space="preserve"> organizados em tabelas e gráficos do Microsoft Excel.</w:t>
-      </w:r>
-      <w:bookmarkStart w:id="9" w:name="_Toc11236088"/>
-    </w:p>
-    <w:p/>
-    <w:p>
-      <w:pPr>
-        <w:pStyle w:val="Heading1"/>
+        <w:pStyle w:val="Ttulo1"/>
         <w:numPr>
           <w:ilvl w:val="1"/>
           <w:numId w:val="2"/>
@@ -4852,7 +4828,7 @@
       <w:r>
         <w:t>Pi</w:t>
       </w:r>
-      <w:bookmarkEnd w:id="9"/>
+      <w:bookmarkEnd w:id="10"/>
       <w:proofErr w:type="spellEnd"/>
     </w:p>
     <w:p>
@@ -4876,14 +4852,14 @@
     </w:p>
     <w:p>
       <w:pPr>
-        <w:pStyle w:val="Heading1"/>
-      </w:pPr>
-      <w:bookmarkStart w:id="10" w:name="_Toc11236092"/>
+        <w:pStyle w:val="Ttulo1"/>
+      </w:pPr>
+      <w:bookmarkStart w:id="11" w:name="_Toc11236092"/>
       <w:r>
         <w:lastRenderedPageBreak/>
         <w:t>REFERÊNCIAS</w:t>
       </w:r>
-      <w:bookmarkEnd w:id="10"/>
+      <w:bookmarkEnd w:id="11"/>
     </w:p>
     <w:p>
       <w:r>
@@ -4894,21 +4870,21 @@
       </w:r>
       <w:r>
         <w:rPr>
-          <w:rStyle w:val="Strong"/>
+          <w:rStyle w:val="Forte"/>
           <w:lang w:val="en-US"/>
         </w:rPr>
         <w:t>Learning OpenCV</w:t>
       </w:r>
       <w:r>
         <w:rPr>
-          <w:rStyle w:val="Strong"/>
+          <w:rStyle w:val="Forte"/>
           <w:lang w:val="en-US"/>
         </w:rPr>
         <w:t xml:space="preserve"> 3</w:t>
       </w:r>
       <w:r>
         <w:rPr>
-          <w:rStyle w:val="Strong"/>
+          <w:rStyle w:val="Forte"/>
           <w:lang w:val="en-US"/>
         </w:rPr>
         <w:t xml:space="preserve">: </w:t>
@@ -4932,7 +4908,7 @@
       </w:r>
       <w:r>
         <w:rPr>
-          <w:rStyle w:val="Strong"/>
+          <w:rStyle w:val="Forte"/>
         </w:rPr>
         <w:t xml:space="preserve">Sistemas de Reconhecimento Facial. </w:t>
       </w:r>
@@ -4955,7 +4931,7 @@
       </w:r>
       <w:r>
         <w:rPr>
-          <w:rStyle w:val="Strong"/>
+          <w:rStyle w:val="Forte"/>
           <w:color w:val="222222"/>
           <w:shd w:val="clear" w:color="auto" w:fill="FFFFFF"/>
           <w:lang w:val="en-US"/>
@@ -4993,19 +4969,19 @@
       </w:r>
       <w:r>
         <w:rPr>
-          <w:rStyle w:val="Strong"/>
+          <w:rStyle w:val="Forte"/>
         </w:rPr>
         <w:t>Estudo Comparativo de Algoritmos de Biometria Facial Disponibilizados pela Biblioteca Open</w:t>
       </w:r>
       <w:r>
         <w:rPr>
-          <w:rStyle w:val="Strong"/>
+          <w:rStyle w:val="Forte"/>
         </w:rPr>
         <w:t>CV</w:t>
       </w:r>
       <w:r>
         <w:rPr>
-          <w:rStyle w:val="Strong"/>
+          <w:rStyle w:val="Forte"/>
         </w:rPr>
         <w:t xml:space="preserve"> para Controle de Acesso. </w:t>
       </w:r>
@@ -5033,7 +5009,7 @@
       </w:r>
       <w:r>
         <w:rPr>
-          <w:rStyle w:val="Strong"/>
+          <w:rStyle w:val="Forte"/>
           <w:lang w:val="en-US"/>
         </w:rPr>
         <w:t xml:space="preserve">Our Biometric Future: </w:t>
@@ -5066,14 +5042,14 @@
       </w:r>
       <w:r>
         <w:rPr>
-          <w:rStyle w:val="Strong"/>
+          <w:rStyle w:val="Forte"/>
           <w:lang w:val="en-US"/>
         </w:rPr>
         <w:t>Machine Learning is Fun</w:t>
       </w:r>
       <w:r>
         <w:rPr>
-          <w:rStyle w:val="Strong"/>
+          <w:rStyle w:val="Forte"/>
           <w:lang w:val="en-US"/>
         </w:rPr>
         <w:t xml:space="preserve">: </w:t>
@@ -5132,22 +5108,57 @@
         </w:rPr>
       </w:pPr>
       <w:r>
-        <w:rPr>
-          <w:lang w:val="en-US"/>
-        </w:rPr>
-        <w:t xml:space="preserve">MORDVINTSEV, Alexander; K, Abid. </w:t>
-      </w:r>
-      <w:r>
-        <w:rPr>
-          <w:rStyle w:val="Strong"/>
-          <w:lang w:val="en-US"/>
-        </w:rPr>
-        <w:t xml:space="preserve">OpenCV-Python Tutorials Documentation. </w:t>
-      </w:r>
-      <w:r>
-        <w:rPr>
-          <w:lang w:val="en-US"/>
-        </w:rPr>
+        <w:t xml:space="preserve">MORDVINTSEV, Alexander; K, </w:t>
+      </w:r>
+      <w:proofErr w:type="spellStart"/>
+      <w:r>
+        <w:t>Abid</w:t>
+      </w:r>
+      <w:proofErr w:type="spellEnd"/>
+      <w:r>
+        <w:t xml:space="preserve">. </w:t>
+      </w:r>
+      <w:r>
+        <w:rPr>
+          <w:rStyle w:val="Forte"/>
+        </w:rPr>
+        <w:t xml:space="preserve">OpenCV-Python </w:t>
+      </w:r>
+      <w:proofErr w:type="spellStart"/>
+      <w:r>
+        <w:rPr>
+          <w:rStyle w:val="Forte"/>
+        </w:rPr>
+        <w:t>Tutorials</w:t>
+      </w:r>
+      <w:proofErr w:type="spellEnd"/>
+      <w:r>
+        <w:rPr>
+          <w:rStyle w:val="Forte"/>
+        </w:rPr>
+        <w:t xml:space="preserve"> </w:t>
+      </w:r>
+      <w:proofErr w:type="spellStart"/>
+      <w:r>
+        <w:rPr>
+          <w:rStyle w:val="Forte"/>
+        </w:rPr>
+        <w:t>Documentation</w:t>
+      </w:r>
+      <w:proofErr w:type="spellEnd"/>
+      <w:r>
+        <w:rPr>
+          <w:rStyle w:val="Forte"/>
+        </w:rPr>
+        <w:t>.</w:t>
+      </w:r>
+      <w:r>
+        <w:rPr>
+          <w:rStyle w:val="Forte"/>
+        </w:rPr>
+        <w:t xml:space="preserve"> </w:t>
+      </w:r>
+      <w:r>
         <w:t>2017. 269 p.</w:t>
       </w:r>
     </w:p>
@@ -5167,7 +5178,7 @@
       </w:r>
       <w:r>
         <w:rPr>
-          <w:rStyle w:val="Strong"/>
+          <w:rStyle w:val="Forte"/>
           <w:lang w:val="en-US"/>
         </w:rPr>
         <w:t>International Journal of Computer Applications in Technology</w:t>
@@ -5190,7 +5201,7 @@
       </w:r>
       <w:r>
         <w:rPr>
-          <w:rStyle w:val="Strong"/>
+          <w:rStyle w:val="Forte"/>
         </w:rPr>
         <w:t xml:space="preserve">ESTUDO SOBRE MÉTODOS DE RECONHECIMENTO FACIAL EM FOTOGRAFIAS DIGITAIS. </w:t>
       </w:r>
@@ -5217,7 +5228,7 @@
       </w:r>
       <w:r>
         <w:rPr>
-          <w:rStyle w:val="Strong"/>
+          <w:rStyle w:val="Forte"/>
           <w:lang w:val="en-US"/>
         </w:rPr>
         <w:t xml:space="preserve">Rapid Object Detection Using a Boosted Cascade of Simple Features. </w:t>
@@ -5245,7 +5256,7 @@
       </w:r>
       <w:r>
         <w:rPr>
-          <w:rStyle w:val="Strong"/>
+          <w:rStyle w:val="Forte"/>
           <w:color w:val="222222"/>
           <w:shd w:val="clear" w:color="auto" w:fill="FFFFFF"/>
           <w:lang w:val="en-US"/>
@@ -5282,7 +5293,7 @@
 </file>
 
 <file path=word/numbering.xml><?xml version="1.0" encoding="utf-8"?>
-<w:numbering xmlns:wpc="http://schemas.microsoft.com/office/word/2010/wordprocessingCanvas" xmlns:cx="http://schemas.microsoft.com/office/drawing/2014/chartex" xmlns:cx1="http://schemas.microsoft.com/office/drawing/2015/9/8/chartex" xmlns:cx2="http://schemas.microsoft.com/office/drawing/2015/10/21/chartex" xmlns:cx3="http://schemas.microsoft.com/office/drawing/2016/5/9/chartex" xmlns:cx4="http://schemas.microsoft.com/office/drawing/2016/5/10/chartex" xmlns:cx5="http://schemas.microsoft.com/office/drawing/2016/5/11/chartex" xmlns:cx6="http://schemas.microsoft.com/office/drawing/2016/5/12/chartex" xmlns:cx7="http://schemas.microsoft.com/office/drawing/2016/5/13/chartex" xmlns:cx8="http://schemas.microsoft.com/office/drawing/2016/5/14/chartex" xmlns:mc="http://schemas.openxmlformats.org/markup-compatibility/2006" xmlns:aink="http://schemas.microsoft.com/office/drawing/2016/ink" xmlns:am3d="http://schemas.microsoft.com/office/drawing/2017/model3d" xmlns:o="urn:schemas-microsoft-com:office:office" xmlns:r="http://schemas.openxmlformats.org/officeDocument/2006/relationships" xmlns:m="http://schemas.openxmlformats.org/officeDocument/2006/math" xmlns:v="urn:schemas-microsoft-com:vml" xmlns:wp14="http://schemas.microsoft.com/office/word/2010/wordprocessingDrawing" xmlns:wp="http://schemas.openxmlformats.org/drawingml/2006/wordprocessingDrawing" xmlns:w10="urn:schemas-microsoft-com:office:word" xmlns:w="http://schemas.openxmlformats.org/wordprocessingml/2006/main" xmlns:w14="http://schemas.microsoft.com/office/word/2010/wordml" xmlns:w15="http://schemas.microsoft.com/office/word/2012/wordml" xmlns:w16cid="http://schemas.microsoft.com/office/word/2016/wordml/cid" xmlns:w16se="http://schemas.microsoft.com/office/word/2015/wordml/symex" xmlns:wpg="http://schemas.microsoft.com/office/word/2010/wordprocessingGroup" xmlns:wpi="http://schemas.microsoft.com/office/word/2010/wordprocessingInk" xmlns:wne="http://schemas.microsoft.com/office/word/2006/wordml" xmlns:wps="http://schemas.microsoft.com/office/word/2010/wordprocessingShape" mc:Ignorable="w14 w15 w16se w16cid wp14">
+<w:numbering xmlns:wpc="http://schemas.microsoft.com/office/word/2010/wordprocessingCanvas" xmlns:cx="http://schemas.microsoft.com/office/drawing/2014/chartex" xmlns:cx1="http://schemas.microsoft.com/office/drawing/2015/9/8/chartex" xmlns:mc="http://schemas.openxmlformats.org/markup-compatibility/2006" xmlns:o="urn:schemas-microsoft-com:office:office" xmlns:r="http://schemas.openxmlformats.org/officeDocument/2006/relationships" xmlns:m="http://schemas.openxmlformats.org/officeDocument/2006/math" xmlns:v="urn:schemas-microsoft-com:vml" xmlns:wp14="http://schemas.microsoft.com/office/word/2010/wordprocessingDrawing" xmlns:wp="http://schemas.openxmlformats.org/drawingml/2006/wordprocessingDrawing" xmlns:w10="urn:schemas-microsoft-com:office:word" xmlns:w="http://schemas.openxmlformats.org/wordprocessingml/2006/main" xmlns:w14="http://schemas.microsoft.com/office/word/2010/wordml" xmlns:w15="http://schemas.microsoft.com/office/word/2012/wordml" xmlns:w16se="http://schemas.microsoft.com/office/word/2015/wordml/symex" xmlns:wpg="http://schemas.microsoft.com/office/word/2010/wordprocessingGroup" xmlns:wpi="http://schemas.microsoft.com/office/word/2010/wordprocessingInk" xmlns:wne="http://schemas.microsoft.com/office/word/2006/wordml" xmlns:wps="http://schemas.microsoft.com/office/word/2010/wordprocessingShape" mc:Ignorable="w14 w15 w16se wp14">
   <w:abstractNum w:abstractNumId="0" w15:restartNumberingAfterBreak="0">
     <w:nsid w:val="00A90DF4"/>
     <w:multiLevelType w:val="hybridMultilevel"/>
@@ -5403,7 +5414,7 @@
     <w:lvl w:ilvl="0">
       <w:start w:val="1"/>
       <w:numFmt w:val="decimal"/>
-      <w:pStyle w:val="Heading1"/>
+      <w:pStyle w:val="Ttulo1"/>
       <w:lvlText w:val="%1"/>
       <w:lvlJc w:val="left"/>
       <w:pPr>
@@ -6528,7 +6539,7 @@
 </file>
 
 <file path=word/styles.xml><?xml version="1.0" encoding="utf-8"?>
-<w:styles xmlns:mc="http://schemas.openxmlformats.org/markup-compatibility/2006" xmlns:r="http://schemas.openxmlformats.org/officeDocument/2006/relationships" xmlns:w="http://schemas.openxmlformats.org/wordprocessingml/2006/main" xmlns:w14="http://schemas.microsoft.com/office/word/2010/wordml" xmlns:w15="http://schemas.microsoft.com/office/word/2012/wordml" xmlns:w16cid="http://schemas.microsoft.com/office/word/2016/wordml/cid" xmlns:w16se="http://schemas.microsoft.com/office/word/2015/wordml/symex" mc:Ignorable="w14 w15 w16se w16cid">
+<w:styles xmlns:mc="http://schemas.openxmlformats.org/markup-compatibility/2006" xmlns:r="http://schemas.openxmlformats.org/officeDocument/2006/relationships" xmlns:w="http://schemas.openxmlformats.org/wordprocessingml/2006/main" xmlns:w14="http://schemas.microsoft.com/office/word/2010/wordml" xmlns:w15="http://schemas.microsoft.com/office/word/2012/wordml" xmlns:w16se="http://schemas.microsoft.com/office/word/2015/wordml/symex" mc:Ignorable="w14 w15 w16se">
   <w:docDefaults>
     <w:rPrDefault>
       <w:rPr>
@@ -6544,7 +6555,7 @@
       </w:pPr>
     </w:pPrDefault>
   </w:docDefaults>
-  <w:latentStyles w:defLockedState="0" w:defUIPriority="99" w:defSemiHidden="0" w:defUnhideWhenUsed="0" w:defQFormat="0" w:count="376">
+  <w:latentStyles w:defLockedState="0" w:defUIPriority="99" w:defSemiHidden="0" w:defUnhideWhenUsed="0" w:defQFormat="0" w:count="371">
     <w:lsdException w:name="Normal" w:uiPriority="0" w:qFormat="1"/>
     <w:lsdException w:name="heading 1" w:uiPriority="9" w:qFormat="1"/>
     <w:lsdException w:name="heading 2" w:semiHidden="1" w:uiPriority="9" w:unhideWhenUsed="1" w:qFormat="1"/>
@@ -6650,6 +6661,7 @@
     <w:lsdException w:name="HTML Sample" w:semiHidden="1" w:unhideWhenUsed="1"/>
     <w:lsdException w:name="HTML Typewriter" w:semiHidden="1" w:unhideWhenUsed="1"/>
     <w:lsdException w:name="HTML Variable" w:semiHidden="1" w:unhideWhenUsed="1"/>
+    <w:lsdException w:name="Normal Table" w:semiHidden="1" w:unhideWhenUsed="1"/>
     <w:lsdException w:name="annotation subject" w:semiHidden="1" w:unhideWhenUsed="1"/>
     <w:lsdException w:name="No List" w:semiHidden="1" w:unhideWhenUsed="1"/>
     <w:lsdException w:name="Outline List 1" w:semiHidden="1" w:unhideWhenUsed="1"/>
@@ -6692,8 +6704,11 @@
     <w:lsdException w:name="Table Contemporary" w:semiHidden="1" w:unhideWhenUsed="1"/>
     <w:lsdException w:name="Table Elegant" w:semiHidden="1" w:unhideWhenUsed="1"/>
     <w:lsdException w:name="Table Professional" w:semiHidden="1" w:unhideWhenUsed="1"/>
+    <w:lsdException w:name="Table Subtle 1" w:semiHidden="1" w:unhideWhenUsed="1"/>
     <w:lsdException w:name="Table Subtle 2" w:semiHidden="1" w:unhideWhenUsed="1"/>
     <w:lsdException w:name="Table Web 1" w:semiHidden="1" w:unhideWhenUsed="1"/>
+    <w:lsdException w:name="Table Web 2" w:semiHidden="1" w:unhideWhenUsed="1"/>
+    <w:lsdException w:name="Table Web 3" w:semiHidden="1" w:unhideWhenUsed="1"/>
     <w:lsdException w:name="Balloon Text" w:semiHidden="1" w:unhideWhenUsed="1"/>
     <w:lsdException w:name="Table Grid" w:uiPriority="39"/>
     <w:lsdException w:name="Table Theme" w:semiHidden="1" w:unhideWhenUsed="1"/>
@@ -6912,11 +6927,6 @@
     <w:lsdException w:name="List Table 5 Dark Accent 6" w:uiPriority="50"/>
     <w:lsdException w:name="List Table 6 Colorful Accent 6" w:uiPriority="51"/>
     <w:lsdException w:name="List Table 7 Colorful Accent 6" w:uiPriority="52"/>
-    <w:lsdException w:name="Mention" w:semiHidden="1" w:unhideWhenUsed="1"/>
-    <w:lsdException w:name="Smart Hyperlink" w:semiHidden="1" w:unhideWhenUsed="1"/>
-    <w:lsdException w:name="Hashtag" w:semiHidden="1" w:unhideWhenUsed="1"/>
-    <w:lsdException w:name="Unresolved Mention" w:semiHidden="1" w:unhideWhenUsed="1"/>
-    <w:lsdException w:name="Smart Link" w:semiHidden="1" w:unhideWhenUsed="1"/>
   </w:latentStyles>
   <w:style w:type="paragraph" w:default="1" w:styleId="Normal">
     <w:name w:val="Normal"/>
@@ -6933,11 +6943,11 @@
       <w:szCs w:val="24"/>
     </w:rPr>
   </w:style>
-  <w:style w:type="paragraph" w:styleId="Heading1">
+  <w:style w:type="paragraph" w:styleId="Ttulo1">
     <w:name w:val="heading 1"/>
     <w:basedOn w:val="Normal"/>
     <w:next w:val="Normal"/>
-    <w:link w:val="Heading1Char"/>
+    <w:link w:val="Ttulo1Char"/>
     <w:uiPriority w:val="9"/>
     <w:qFormat/>
     <w:rsid w:val="00CB224A"/>
@@ -6958,13 +6968,13 @@
       <w:szCs w:val="32"/>
     </w:rPr>
   </w:style>
-  <w:style w:type="character" w:default="1" w:styleId="DefaultParagraphFont">
+  <w:style w:type="character" w:default="1" w:styleId="Fontepargpadro">
     <w:name w:val="Default Paragraph Font"/>
     <w:uiPriority w:val="1"/>
     <w:semiHidden/>
     <w:unhideWhenUsed/>
   </w:style>
-  <w:style w:type="table" w:default="1" w:styleId="TableNormal">
+  <w:style w:type="table" w:default="1" w:styleId="Tabelanormal">
     <w:name w:val="Normal Table"/>
     <w:uiPriority w:val="99"/>
     <w:semiHidden/>
@@ -6979,16 +6989,16 @@
       </w:tblCellMar>
     </w:tblPr>
   </w:style>
-  <w:style w:type="numbering" w:default="1" w:styleId="NoList">
+  <w:style w:type="numbering" w:default="1" w:styleId="Semlista">
     <w:name w:val="No List"/>
     <w:uiPriority w:val="99"/>
     <w:semiHidden/>
     <w:unhideWhenUsed/>
   </w:style>
-  <w:style w:type="character" w:customStyle="1" w:styleId="Heading1Char">
-    <w:name w:val="Heading 1 Char"/>
-    <w:basedOn w:val="DefaultParagraphFont"/>
-    <w:link w:val="Heading1"/>
+  <w:style w:type="character" w:customStyle="1" w:styleId="Ttulo1Char">
+    <w:name w:val="Título 1 Char"/>
+    <w:basedOn w:val="Fontepargpadro"/>
+    <w:link w:val="Ttulo1"/>
     <w:uiPriority w:val="9"/>
     <w:rsid w:val="00CB224A"/>
     <w:rPr>
@@ -6999,9 +7009,9 @@
       <w:szCs w:val="32"/>
     </w:rPr>
   </w:style>
-  <w:style w:type="paragraph" w:styleId="TOCHeading">
+  <w:style w:type="paragraph" w:styleId="CabealhodoSumrio">
     <w:name w:val="TOC Heading"/>
-    <w:basedOn w:val="Heading1"/>
+    <w:basedOn w:val="Ttulo1"/>
     <w:next w:val="Normal"/>
     <w:uiPriority w:val="39"/>
     <w:unhideWhenUsed/>
@@ -7014,7 +7024,7 @@
       <w:lang w:eastAsia="pt-BR"/>
     </w:rPr>
   </w:style>
-  <w:style w:type="paragraph" w:styleId="ListParagraph">
+  <w:style w:type="paragraph" w:styleId="PargrafodaLista">
     <w:name w:val="List Paragraph"/>
     <w:basedOn w:val="Normal"/>
     <w:uiPriority w:val="34"/>
@@ -7025,11 +7035,11 @@
       <w:contextualSpacing/>
     </w:pPr>
   </w:style>
-  <w:style w:type="paragraph" w:styleId="TOC1">
+  <w:style w:type="paragraph" w:styleId="Sumrio1">
     <w:name w:val="toc 1"/>
     <w:basedOn w:val="Normal"/>
     <w:next w:val="Normal"/>
-    <w:link w:val="TOC1Char"/>
+    <w:link w:val="Sumrio1Char"/>
     <w:autoRedefine/>
     <w:uiPriority w:val="39"/>
     <w:unhideWhenUsed/>
@@ -7044,7 +7054,7 @@
   </w:style>
   <w:style w:type="character" w:styleId="Hyperlink">
     <w:name w:val="Hyperlink"/>
-    <w:basedOn w:val="DefaultParagraphFont"/>
+    <w:basedOn w:val="Fontepargpadro"/>
     <w:uiPriority w:val="99"/>
     <w:unhideWhenUsed/>
     <w:rsid w:val="00731795"/>
@@ -7053,9 +7063,9 @@
       <w:u w:val="single"/>
     </w:rPr>
   </w:style>
-  <w:style w:type="character" w:styleId="Strong">
+  <w:style w:type="character" w:styleId="Forte">
     <w:name w:val="Strong"/>
-    <w:basedOn w:val="DefaultParagraphFont"/>
+    <w:basedOn w:val="Fontepargpadro"/>
     <w:uiPriority w:val="22"/>
     <w:qFormat/>
     <w:rsid w:val="004D1283"/>
@@ -7064,7 +7074,7 @@
       <w:bCs/>
     </w:rPr>
   </w:style>
-  <w:style w:type="paragraph" w:styleId="Bibliography">
+  <w:style w:type="paragraph" w:styleId="Bibliografia">
     <w:name w:val="Bibliography"/>
     <w:basedOn w:val="Normal"/>
     <w:next w:val="Normal"/>
@@ -7077,9 +7087,9 @@
       <w:lang w:eastAsia="pt-BR"/>
     </w:rPr>
   </w:style>
-  <w:style w:type="table" w:styleId="TableGrid">
+  <w:style w:type="table" w:styleId="Tabelacomgrade">
     <w:name w:val="Table Grid"/>
-    <w:basedOn w:val="TableNormal"/>
+    <w:basedOn w:val="Tabelanormal"/>
     <w:uiPriority w:val="39"/>
     <w:rsid w:val="00351AD3"/>
     <w:pPr>
@@ -7096,9 +7106,9 @@
       </w:tblBorders>
     </w:tblPr>
   </w:style>
-  <w:style w:type="character" w:styleId="FollowedHyperlink">
+  <w:style w:type="character" w:styleId="HiperlinkVisitado">
     <w:name w:val="FollowedHyperlink"/>
-    <w:basedOn w:val="DefaultParagraphFont"/>
+    <w:basedOn w:val="Fontepargpadro"/>
     <w:uiPriority w:val="99"/>
     <w:semiHidden/>
     <w:unhideWhenUsed/>
@@ -7110,7 +7120,7 @@
   </w:style>
   <w:style w:type="paragraph" w:customStyle="1" w:styleId="Summary">
     <w:name w:val="Summary"/>
-    <w:basedOn w:val="TOC1"/>
+    <w:basedOn w:val="Sumrio1"/>
     <w:link w:val="SummaryChar"/>
     <w:qFormat/>
     <w:rsid w:val="00CB224A"/>
@@ -7125,10 +7135,10 @@
       <w:noProof/>
     </w:rPr>
   </w:style>
-  <w:style w:type="character" w:customStyle="1" w:styleId="TOC1Char">
-    <w:name w:val="TOC 1 Char"/>
-    <w:basedOn w:val="DefaultParagraphFont"/>
-    <w:link w:val="TOC1"/>
+  <w:style w:type="character" w:customStyle="1" w:styleId="Sumrio1Char">
+    <w:name w:val="Sumário 1 Char"/>
+    <w:basedOn w:val="Fontepargpadro"/>
+    <w:link w:val="Sumrio1"/>
     <w:uiPriority w:val="39"/>
     <w:rsid w:val="00CB224A"/>
     <w:rPr>
@@ -7139,7 +7149,7 @@
   </w:style>
   <w:style w:type="character" w:customStyle="1" w:styleId="SummaryChar">
     <w:name w:val="Summary Char"/>
-    <w:basedOn w:val="TOC1Char"/>
+    <w:basedOn w:val="Sumrio1Char"/>
     <w:link w:val="Summary"/>
     <w:rsid w:val="00CB224A"/>
     <w:rPr>
@@ -7149,9 +7159,9 @@
       <w:szCs w:val="24"/>
     </w:rPr>
   </w:style>
-  <w:style w:type="character" w:styleId="CommentReference">
+  <w:style w:type="character" w:styleId="Refdecomentrio">
     <w:name w:val="annotation reference"/>
-    <w:basedOn w:val="DefaultParagraphFont"/>
+    <w:basedOn w:val="Fontepargpadro"/>
     <w:uiPriority w:val="99"/>
     <w:semiHidden/>
     <w:unhideWhenUsed/>
@@ -7161,10 +7171,10 @@
       <w:szCs w:val="16"/>
     </w:rPr>
   </w:style>
-  <w:style w:type="paragraph" w:styleId="CommentText">
+  <w:style w:type="paragraph" w:styleId="Textodecomentrio">
     <w:name w:val="annotation text"/>
     <w:basedOn w:val="Normal"/>
-    <w:link w:val="CommentTextChar"/>
+    <w:link w:val="TextodecomentrioChar"/>
     <w:uiPriority w:val="99"/>
     <w:semiHidden/>
     <w:unhideWhenUsed/>
@@ -7177,10 +7187,10 @@
       <w:szCs w:val="20"/>
     </w:rPr>
   </w:style>
-  <w:style w:type="character" w:customStyle="1" w:styleId="CommentTextChar">
-    <w:name w:val="Comment Text Char"/>
-    <w:basedOn w:val="DefaultParagraphFont"/>
-    <w:link w:val="CommentText"/>
+  <w:style w:type="character" w:customStyle="1" w:styleId="TextodecomentrioChar">
+    <w:name w:val="Texto de comentário Char"/>
+    <w:basedOn w:val="Fontepargpadro"/>
+    <w:link w:val="Textodecomentrio"/>
     <w:uiPriority w:val="99"/>
     <w:semiHidden/>
     <w:rsid w:val="00B34F0A"/>
@@ -7190,11 +7200,11 @@
       <w:szCs w:val="20"/>
     </w:rPr>
   </w:style>
-  <w:style w:type="paragraph" w:styleId="CommentSubject">
+  <w:style w:type="paragraph" w:styleId="Assuntodocomentrio">
     <w:name w:val="annotation subject"/>
-    <w:basedOn w:val="CommentText"/>
-    <w:next w:val="CommentText"/>
-    <w:link w:val="CommentSubjectChar"/>
+    <w:basedOn w:val="Textodecomentrio"/>
+    <w:next w:val="Textodecomentrio"/>
+    <w:link w:val="AssuntodocomentrioChar"/>
     <w:uiPriority w:val="99"/>
     <w:semiHidden/>
     <w:unhideWhenUsed/>
@@ -7204,10 +7214,10 @@
       <w:bCs/>
     </w:rPr>
   </w:style>
-  <w:style w:type="character" w:customStyle="1" w:styleId="CommentSubjectChar">
-    <w:name w:val="Comment Subject Char"/>
-    <w:basedOn w:val="CommentTextChar"/>
-    <w:link w:val="CommentSubject"/>
+  <w:style w:type="character" w:customStyle="1" w:styleId="AssuntodocomentrioChar">
+    <w:name w:val="Assunto do comentário Char"/>
+    <w:basedOn w:val="TextodecomentrioChar"/>
+    <w:link w:val="Assuntodocomentrio"/>
     <w:uiPriority w:val="99"/>
     <w:semiHidden/>
     <w:rsid w:val="00B34F0A"/>
@@ -7219,10 +7229,10 @@
       <w:szCs w:val="20"/>
     </w:rPr>
   </w:style>
-  <w:style w:type="paragraph" w:styleId="BalloonText">
+  <w:style w:type="paragraph" w:styleId="Textodebalo">
     <w:name w:val="Balloon Text"/>
     <w:basedOn w:val="Normal"/>
-    <w:link w:val="BalloonTextChar"/>
+    <w:link w:val="TextodebaloChar"/>
     <w:uiPriority w:val="99"/>
     <w:semiHidden/>
     <w:unhideWhenUsed/>
@@ -7236,10 +7246,10 @@
       <w:szCs w:val="18"/>
     </w:rPr>
   </w:style>
-  <w:style w:type="character" w:customStyle="1" w:styleId="BalloonTextChar">
-    <w:name w:val="Balloon Text Char"/>
-    <w:basedOn w:val="DefaultParagraphFont"/>
-    <w:link w:val="BalloonText"/>
+  <w:style w:type="character" w:customStyle="1" w:styleId="TextodebaloChar">
+    <w:name w:val="Texto de balão Char"/>
+    <w:basedOn w:val="Fontepargpadro"/>
+    <w:link w:val="Textodebalo"/>
     <w:uiPriority w:val="99"/>
     <w:semiHidden/>
     <w:rsid w:val="00B34F0A"/>
@@ -7537,7 +7547,7 @@
 </file>
 
 <file path=customXml/itemProps1.xml><?xml version="1.0" encoding="utf-8"?>
-<ds:datastoreItem xmlns:ds="http://schemas.openxmlformats.org/officeDocument/2006/customXml" ds:itemID="{E5193402-3625-4C2F-ADB7-95EA1E17BCE4}">
+<ds:datastoreItem xmlns:ds="http://schemas.openxmlformats.org/officeDocument/2006/customXml" ds:itemID="{6BDC93D6-5343-4E5E-8898-6F9FAB4E587D}">
   <ds:schemaRefs>
     <ds:schemaRef ds:uri="http://schemas.openxmlformats.org/officeDocument/2006/bibliography"/>
   </ds:schemaRefs>

</xml_diff>

<commit_message>
Revert "Revert "Merge branch 'master' of https://github.com/BinarySync/upgraded-eureka""
This reverts commit 4edd839068a19b228e44fff174fb7cae3c9ba536.
</commit_message>
<xml_diff>
--- a/TCC_V1.docx
+++ b/TCC_V1.docx
@@ -1,6 +1,6 @@
 
 <file path=word/document.xml><?xml version="1.0" encoding="utf-8"?>
-<w:document xmlns:wpc="http://schemas.microsoft.com/office/word/2010/wordprocessingCanvas" xmlns:cx="http://schemas.microsoft.com/office/drawing/2014/chartex" xmlns:cx1="http://schemas.microsoft.com/office/drawing/2015/9/8/chartex" xmlns:mc="http://schemas.openxmlformats.org/markup-compatibility/2006" xmlns:o="urn:schemas-microsoft-com:office:office" xmlns:r="http://schemas.openxmlformats.org/officeDocument/2006/relationships" xmlns:m="http://schemas.openxmlformats.org/officeDocument/2006/math" xmlns:v="urn:schemas-microsoft-com:vml" xmlns:wp14="http://schemas.microsoft.com/office/word/2010/wordprocessingDrawing" xmlns:wp="http://schemas.openxmlformats.org/drawingml/2006/wordprocessingDrawing" xmlns:w10="urn:schemas-microsoft-com:office:word" xmlns:w="http://schemas.openxmlformats.org/wordprocessingml/2006/main" xmlns:w14="http://schemas.microsoft.com/office/word/2010/wordml" xmlns:w15="http://schemas.microsoft.com/office/word/2012/wordml" xmlns:w16se="http://schemas.microsoft.com/office/word/2015/wordml/symex" xmlns:wpg="http://schemas.microsoft.com/office/word/2010/wordprocessingGroup" xmlns:wpi="http://schemas.microsoft.com/office/word/2010/wordprocessingInk" xmlns:wne="http://schemas.microsoft.com/office/word/2006/wordml" xmlns:wps="http://schemas.microsoft.com/office/word/2010/wordprocessingShape" mc:Ignorable="w14 w15 w16se wp14">
+<w:document xmlns:wpc="http://schemas.microsoft.com/office/word/2010/wordprocessingCanvas" xmlns:cx="http://schemas.microsoft.com/office/drawing/2014/chartex" xmlns:cx1="http://schemas.microsoft.com/office/drawing/2015/9/8/chartex" xmlns:cx2="http://schemas.microsoft.com/office/drawing/2015/10/21/chartex" xmlns:cx3="http://schemas.microsoft.com/office/drawing/2016/5/9/chartex" xmlns:cx4="http://schemas.microsoft.com/office/drawing/2016/5/10/chartex" xmlns:cx5="http://schemas.microsoft.com/office/drawing/2016/5/11/chartex" xmlns:cx6="http://schemas.microsoft.com/office/drawing/2016/5/12/chartex" xmlns:cx7="http://schemas.microsoft.com/office/drawing/2016/5/13/chartex" xmlns:cx8="http://schemas.microsoft.com/office/drawing/2016/5/14/chartex" xmlns:mc="http://schemas.openxmlformats.org/markup-compatibility/2006" xmlns:aink="http://schemas.microsoft.com/office/drawing/2016/ink" xmlns:am3d="http://schemas.microsoft.com/office/drawing/2017/model3d" xmlns:o="urn:schemas-microsoft-com:office:office" xmlns:r="http://schemas.openxmlformats.org/officeDocument/2006/relationships" xmlns:m="http://schemas.openxmlformats.org/officeDocument/2006/math" xmlns:v="urn:schemas-microsoft-com:vml" xmlns:wp14="http://schemas.microsoft.com/office/word/2010/wordprocessingDrawing" xmlns:wp="http://schemas.openxmlformats.org/drawingml/2006/wordprocessingDrawing" xmlns:w10="urn:schemas-microsoft-com:office:word" xmlns:w="http://schemas.openxmlformats.org/wordprocessingml/2006/main" xmlns:w14="http://schemas.microsoft.com/office/word/2010/wordml" xmlns:w15="http://schemas.microsoft.com/office/word/2012/wordml" xmlns:w16cid="http://schemas.microsoft.com/office/word/2016/wordml/cid" xmlns:w16se="http://schemas.microsoft.com/office/word/2015/wordml/symex" xmlns:wpg="http://schemas.microsoft.com/office/word/2010/wordprocessingGroup" xmlns:wpi="http://schemas.microsoft.com/office/word/2010/wordprocessingInk" xmlns:wne="http://schemas.microsoft.com/office/word/2006/wordml" xmlns:wps="http://schemas.microsoft.com/office/word/2010/wordprocessingShape" mc:Ignorable="w14 w15 w16se w16cid wp14">
   <w:body>
     <w:p>
       <w:pPr>
@@ -741,20 +741,59 @@
         </w:rPr>
         <w:t xml:space="preserve"> mus. </w:t>
       </w:r>
-      <w:r>
-        <w:rPr>
-          <w:i/>
-          <w:color w:val="7F7F7F" w:themeColor="text1" w:themeTint="80"/>
-          <w:lang w:val="en-US"/>
-        </w:rPr>
-        <w:t xml:space="preserve">Lorem ipsum dolor sit </w:t>
-      </w:r>
-      <w:proofErr w:type="spellStart"/>
-      <w:r>
-        <w:rPr>
-          <w:i/>
-          <w:color w:val="7F7F7F" w:themeColor="text1" w:themeTint="80"/>
-          <w:lang w:val="en-US"/>
+      <w:proofErr w:type="spellStart"/>
+      <w:r>
+        <w:rPr>
+          <w:i/>
+          <w:color w:val="7F7F7F" w:themeColor="text1" w:themeTint="80"/>
+        </w:rPr>
+        <w:t>Lorem</w:t>
+      </w:r>
+      <w:proofErr w:type="spellEnd"/>
+      <w:r>
+        <w:rPr>
+          <w:i/>
+          <w:color w:val="7F7F7F" w:themeColor="text1" w:themeTint="80"/>
+        </w:rPr>
+        <w:t xml:space="preserve"> ipsum </w:t>
+      </w:r>
+      <w:proofErr w:type="spellStart"/>
+      <w:r>
+        <w:rPr>
+          <w:i/>
+          <w:color w:val="7F7F7F" w:themeColor="text1" w:themeTint="80"/>
+        </w:rPr>
+        <w:t>dolor</w:t>
+      </w:r>
+      <w:proofErr w:type="spellEnd"/>
+      <w:r>
+        <w:rPr>
+          <w:i/>
+          <w:color w:val="7F7F7F" w:themeColor="text1" w:themeTint="80"/>
+        </w:rPr>
+        <w:t xml:space="preserve"> </w:t>
+      </w:r>
+      <w:proofErr w:type="spellStart"/>
+      <w:r>
+        <w:rPr>
+          <w:i/>
+          <w:color w:val="7F7F7F" w:themeColor="text1" w:themeTint="80"/>
+        </w:rPr>
+        <w:t>sit</w:t>
+      </w:r>
+      <w:proofErr w:type="spellEnd"/>
+      <w:r>
+        <w:rPr>
+          <w:i/>
+          <w:color w:val="7F7F7F" w:themeColor="text1" w:themeTint="80"/>
+        </w:rPr>
+        <w:t xml:space="preserve"> </w:t>
+      </w:r>
+      <w:proofErr w:type="spellStart"/>
+      <w:r>
+        <w:rPr>
+          <w:i/>
+          <w:color w:val="7F7F7F" w:themeColor="text1" w:themeTint="80"/>
         </w:rPr>
         <w:t>amet</w:t>
       </w:r>
@@ -763,7 +802,6 @@
         <w:rPr>
           <w:i/>
           <w:color w:val="7F7F7F" w:themeColor="text1" w:themeTint="80"/>
-          <w:lang w:val="en-US"/>
         </w:rPr>
         <w:t xml:space="preserve">, </w:t>
       </w:r>
@@ -772,7 +810,6 @@
         <w:rPr>
           <w:i/>
           <w:color w:val="7F7F7F" w:themeColor="text1" w:themeTint="80"/>
-          <w:lang w:val="en-US"/>
         </w:rPr>
         <w:t>consectetur</w:t>
       </w:r>
@@ -781,16 +818,14 @@
         <w:rPr>
           <w:i/>
           <w:color w:val="7F7F7F" w:themeColor="text1" w:themeTint="80"/>
-          <w:lang w:val="en-US"/>
-        </w:rPr>
-        <w:t xml:space="preserve"> </w:t>
-      </w:r>
-      <w:proofErr w:type="spellStart"/>
-      <w:r>
-        <w:rPr>
-          <w:i/>
-          <w:color w:val="7F7F7F" w:themeColor="text1" w:themeTint="80"/>
-          <w:lang w:val="en-US"/>
+        </w:rPr>
+        <w:t xml:space="preserve"> </w:t>
+      </w:r>
+      <w:proofErr w:type="spellStart"/>
+      <w:r>
+        <w:rPr>
+          <w:i/>
+          <w:color w:val="7F7F7F" w:themeColor="text1" w:themeTint="80"/>
         </w:rPr>
         <w:t>adipiscing</w:t>
       </w:r>
@@ -799,16 +834,14 @@
         <w:rPr>
           <w:i/>
           <w:color w:val="7F7F7F" w:themeColor="text1" w:themeTint="80"/>
-          <w:lang w:val="en-US"/>
-        </w:rPr>
-        <w:t xml:space="preserve"> </w:t>
-      </w:r>
-      <w:proofErr w:type="spellStart"/>
-      <w:r>
-        <w:rPr>
-          <w:i/>
-          <w:color w:val="7F7F7F" w:themeColor="text1" w:themeTint="80"/>
-          <w:lang w:val="en-US"/>
+        </w:rPr>
+        <w:t xml:space="preserve"> </w:t>
+      </w:r>
+      <w:proofErr w:type="spellStart"/>
+      <w:r>
+        <w:rPr>
+          <w:i/>
+          <w:color w:val="7F7F7F" w:themeColor="text1" w:themeTint="80"/>
         </w:rPr>
         <w:t>elit</w:t>
       </w:r>
@@ -817,9 +850,16 @@
         <w:rPr>
           <w:i/>
           <w:color w:val="7F7F7F" w:themeColor="text1" w:themeTint="80"/>
-          <w:lang w:val="en-US"/>
-        </w:rPr>
-        <w:t xml:space="preserve">. Class </w:t>
+        </w:rPr>
+        <w:t xml:space="preserve">. </w:t>
+      </w:r>
+      <w:r>
+        <w:rPr>
+          <w:i/>
+          <w:color w:val="7F7F7F" w:themeColor="text1" w:themeTint="80"/>
+          <w:lang w:val="en-US"/>
+        </w:rPr>
+        <w:t xml:space="preserve">Class </w:t>
       </w:r>
       <w:proofErr w:type="spellStart"/>
       <w:r>
@@ -1038,7 +1078,6 @@
         <w:t xml:space="preserve"> </w:t>
       </w:r>
       <w:proofErr w:type="spellStart"/>
-      <w:proofErr w:type="gramStart"/>
       <w:r>
         <w:rPr>
           <w:i/>
@@ -1048,7 +1087,6 @@
         <w:t>massa</w:t>
       </w:r>
       <w:proofErr w:type="spellEnd"/>
-      <w:proofErr w:type="gramEnd"/>
       <w:r>
         <w:rPr>
           <w:i/>
@@ -1578,7 +1616,6 @@
         <w:rPr>
           <w:i/>
           <w:color w:val="7F7F7F" w:themeColor="text1" w:themeTint="80"/>
-          <w:lang w:val="en-US"/>
         </w:rPr>
       </w:pPr>
       <w:r>
@@ -1666,7 +1703,6 @@
         <w:rPr>
           <w:i/>
           <w:color w:val="7F7F7F" w:themeColor="text1" w:themeTint="80"/>
-          <w:lang w:val="en-US"/>
         </w:rPr>
         <w:t>Nullam</w:t>
       </w:r>
@@ -1675,16 +1711,14 @@
         <w:rPr>
           <w:i/>
           <w:color w:val="7F7F7F" w:themeColor="text1" w:themeTint="80"/>
-          <w:lang w:val="en-US"/>
-        </w:rPr>
-        <w:t xml:space="preserve"> </w:t>
-      </w:r>
-      <w:proofErr w:type="spellStart"/>
-      <w:r>
-        <w:rPr>
-          <w:i/>
-          <w:color w:val="7F7F7F" w:themeColor="text1" w:themeTint="80"/>
-          <w:lang w:val="en-US"/>
+        </w:rPr>
+        <w:t xml:space="preserve"> </w:t>
+      </w:r>
+      <w:proofErr w:type="spellStart"/>
+      <w:r>
+        <w:rPr>
+          <w:i/>
+          <w:color w:val="7F7F7F" w:themeColor="text1" w:themeTint="80"/>
         </w:rPr>
         <w:t>eget</w:t>
       </w:r>
@@ -1693,16 +1727,14 @@
         <w:rPr>
           <w:i/>
           <w:color w:val="7F7F7F" w:themeColor="text1" w:themeTint="80"/>
-          <w:lang w:val="en-US"/>
-        </w:rPr>
-        <w:t xml:space="preserve"> </w:t>
-      </w:r>
-      <w:proofErr w:type="spellStart"/>
-      <w:r>
-        <w:rPr>
-          <w:i/>
-          <w:color w:val="7F7F7F" w:themeColor="text1" w:themeTint="80"/>
-          <w:lang w:val="en-US"/>
+        </w:rPr>
+        <w:t xml:space="preserve"> </w:t>
+      </w:r>
+      <w:proofErr w:type="spellStart"/>
+      <w:r>
+        <w:rPr>
+          <w:i/>
+          <w:color w:val="7F7F7F" w:themeColor="text1" w:themeTint="80"/>
         </w:rPr>
         <w:t>nulla</w:t>
       </w:r>
@@ -1711,16 +1743,14 @@
         <w:rPr>
           <w:i/>
           <w:color w:val="7F7F7F" w:themeColor="text1" w:themeTint="80"/>
-          <w:lang w:val="en-US"/>
-        </w:rPr>
-        <w:t xml:space="preserve"> </w:t>
-      </w:r>
-      <w:proofErr w:type="spellStart"/>
-      <w:r>
-        <w:rPr>
-          <w:i/>
-          <w:color w:val="7F7F7F" w:themeColor="text1" w:themeTint="80"/>
-          <w:lang w:val="en-US"/>
+        </w:rPr>
+        <w:t xml:space="preserve"> </w:t>
+      </w:r>
+      <w:proofErr w:type="spellStart"/>
+      <w:r>
+        <w:rPr>
+          <w:i/>
+          <w:color w:val="7F7F7F" w:themeColor="text1" w:themeTint="80"/>
         </w:rPr>
         <w:t>ullamcorper</w:t>
       </w:r>
@@ -1729,16 +1759,14 @@
         <w:rPr>
           <w:i/>
           <w:color w:val="7F7F7F" w:themeColor="text1" w:themeTint="80"/>
-          <w:lang w:val="en-US"/>
-        </w:rPr>
-        <w:t xml:space="preserve"> </w:t>
-      </w:r>
-      <w:proofErr w:type="spellStart"/>
-      <w:r>
-        <w:rPr>
-          <w:i/>
-          <w:color w:val="7F7F7F" w:themeColor="text1" w:themeTint="80"/>
-          <w:lang w:val="en-US"/>
+        </w:rPr>
+        <w:t xml:space="preserve"> </w:t>
+      </w:r>
+      <w:proofErr w:type="spellStart"/>
+      <w:r>
+        <w:rPr>
+          <w:i/>
+          <w:color w:val="7F7F7F" w:themeColor="text1" w:themeTint="80"/>
         </w:rPr>
         <w:t>orci</w:t>
       </w:r>
@@ -1747,16 +1775,14 @@
         <w:rPr>
           <w:i/>
           <w:color w:val="7F7F7F" w:themeColor="text1" w:themeTint="80"/>
-          <w:lang w:val="en-US"/>
-        </w:rPr>
-        <w:t xml:space="preserve"> </w:t>
-      </w:r>
-      <w:proofErr w:type="spellStart"/>
-      <w:r>
-        <w:rPr>
-          <w:i/>
-          <w:color w:val="7F7F7F" w:themeColor="text1" w:themeTint="80"/>
-          <w:lang w:val="en-US"/>
+        </w:rPr>
+        <w:t xml:space="preserve"> </w:t>
+      </w:r>
+      <w:proofErr w:type="spellStart"/>
+      <w:r>
+        <w:rPr>
+          <w:i/>
+          <w:color w:val="7F7F7F" w:themeColor="text1" w:themeTint="80"/>
         </w:rPr>
         <w:t>posuere</w:t>
       </w:r>
@@ -1765,16 +1791,14 @@
         <w:rPr>
           <w:i/>
           <w:color w:val="7F7F7F" w:themeColor="text1" w:themeTint="80"/>
-          <w:lang w:val="en-US"/>
-        </w:rPr>
-        <w:t xml:space="preserve"> </w:t>
-      </w:r>
-      <w:proofErr w:type="spellStart"/>
-      <w:r>
-        <w:rPr>
-          <w:i/>
-          <w:color w:val="7F7F7F" w:themeColor="text1" w:themeTint="80"/>
-          <w:lang w:val="en-US"/>
+        </w:rPr>
+        <w:t xml:space="preserve"> </w:t>
+      </w:r>
+      <w:proofErr w:type="spellStart"/>
+      <w:r>
+        <w:rPr>
+          <w:i/>
+          <w:color w:val="7F7F7F" w:themeColor="text1" w:themeTint="80"/>
         </w:rPr>
         <w:t>elementum</w:t>
       </w:r>
@@ -1783,7 +1807,6 @@
         <w:rPr>
           <w:i/>
           <w:color w:val="7F7F7F" w:themeColor="text1" w:themeTint="80"/>
-          <w:lang w:val="en-US"/>
         </w:rPr>
         <w:t xml:space="preserve">. </w:t>
       </w:r>
@@ -1792,7 +1815,6 @@
         <w:rPr>
           <w:i/>
           <w:color w:val="7F7F7F" w:themeColor="text1" w:themeTint="80"/>
-          <w:lang w:val="en-US"/>
         </w:rPr>
         <w:t>Sus</w:t>
       </w:r>
@@ -2808,7 +2830,6 @@
         <w:rPr>
           <w:i/>
           <w:color w:val="7F7F7F" w:themeColor="text1" w:themeTint="80"/>
-          <w:lang w:val="en-US"/>
         </w:rPr>
         <w:t>Phasellus</w:t>
       </w:r>
@@ -2817,16 +2838,14 @@
         <w:rPr>
           <w:i/>
           <w:color w:val="7F7F7F" w:themeColor="text1" w:themeTint="80"/>
-          <w:lang w:val="en-US"/>
-        </w:rPr>
-        <w:t xml:space="preserve"> </w:t>
-      </w:r>
-      <w:proofErr w:type="spellStart"/>
-      <w:r>
-        <w:rPr>
-          <w:i/>
-          <w:color w:val="7F7F7F" w:themeColor="text1" w:themeTint="80"/>
-          <w:lang w:val="en-US"/>
+        </w:rPr>
+        <w:t xml:space="preserve"> </w:t>
+      </w:r>
+      <w:proofErr w:type="spellStart"/>
+      <w:r>
+        <w:rPr>
+          <w:i/>
+          <w:color w:val="7F7F7F" w:themeColor="text1" w:themeTint="80"/>
         </w:rPr>
         <w:t>eleifend</w:t>
       </w:r>
@@ -2835,16 +2854,14 @@
         <w:rPr>
           <w:i/>
           <w:color w:val="7F7F7F" w:themeColor="text1" w:themeTint="80"/>
-          <w:lang w:val="en-US"/>
-        </w:rPr>
-        <w:t xml:space="preserve"> </w:t>
-      </w:r>
-      <w:proofErr w:type="spellStart"/>
-      <w:r>
-        <w:rPr>
-          <w:i/>
-          <w:color w:val="7F7F7F" w:themeColor="text1" w:themeTint="80"/>
-          <w:lang w:val="en-US"/>
+        </w:rPr>
+        <w:t xml:space="preserve"> </w:t>
+      </w:r>
+      <w:proofErr w:type="spellStart"/>
+      <w:r>
+        <w:rPr>
+          <w:i/>
+          <w:color w:val="7F7F7F" w:themeColor="text1" w:themeTint="80"/>
         </w:rPr>
         <w:t>ultrices</w:t>
       </w:r>
@@ -2853,34 +2870,14 @@
         <w:rPr>
           <w:i/>
           <w:color w:val="7F7F7F" w:themeColor="text1" w:themeTint="80"/>
-          <w:lang w:val="en-US"/>
-        </w:rPr>
-        <w:t xml:space="preserve"> libero, </w:t>
-      </w:r>
-      <w:proofErr w:type="spellStart"/>
-      <w:r>
-        <w:rPr>
-          <w:i/>
-          <w:color w:val="7F7F7F" w:themeColor="text1" w:themeTint="80"/>
-          <w:lang w:val="en-US"/>
-        </w:rPr>
-        <w:t>quis</w:t>
-      </w:r>
-      <w:proofErr w:type="spellEnd"/>
-      <w:r>
-        <w:rPr>
-          <w:i/>
-          <w:color w:val="7F7F7F" w:themeColor="text1" w:themeTint="80"/>
-          <w:lang w:val="en-US"/>
-        </w:rPr>
-        <w:t xml:space="preserve"> </w:t>
-      </w:r>
-      <w:proofErr w:type="spellStart"/>
-      <w:r>
-        <w:rPr>
-          <w:i/>
-          <w:color w:val="7F7F7F" w:themeColor="text1" w:themeTint="80"/>
-          <w:lang w:val="en-US"/>
+        </w:rPr>
+        <w:t xml:space="preserve"> libero, quis </w:t>
+      </w:r>
+      <w:proofErr w:type="spellStart"/>
+      <w:r>
+        <w:rPr>
+          <w:i/>
+          <w:color w:val="7F7F7F" w:themeColor="text1" w:themeTint="80"/>
         </w:rPr>
         <w:t>varius</w:t>
       </w:r>
@@ -2889,7 +2886,6 @@
         <w:rPr>
           <w:i/>
           <w:color w:val="7F7F7F" w:themeColor="text1" w:themeTint="80"/>
-          <w:lang w:val="en-US"/>
         </w:rPr>
         <w:t xml:space="preserve"> magna </w:t>
       </w:r>
@@ -2898,7 +2894,6 @@
         <w:rPr>
           <w:i/>
           <w:color w:val="7F7F7F" w:themeColor="text1" w:themeTint="80"/>
-          <w:lang w:val="en-US"/>
         </w:rPr>
         <w:t>elementum</w:t>
       </w:r>
@@ -2907,20 +2902,9 @@
         <w:rPr>
           <w:i/>
           <w:color w:val="7F7F7F" w:themeColor="text1" w:themeTint="80"/>
-          <w:lang w:val="en-US"/>
-        </w:rPr>
-        <w:t xml:space="preserve"> </w:t>
-      </w:r>
-      <w:proofErr w:type="spellStart"/>
-      <w:r>
-        <w:rPr>
-          <w:i/>
-          <w:color w:val="7F7F7F" w:themeColor="text1" w:themeTint="80"/>
-          <w:lang w:val="en-US"/>
-        </w:rPr>
-        <w:t>ut.</w:t>
-      </w:r>
-      <w:proofErr w:type="spellEnd"/>
+        </w:rPr>
+        <w:t xml:space="preserve"> ut.</w:t>
+      </w:r>
     </w:p>
     <w:p>
       <w:pPr>
@@ -2928,7 +2912,6 @@
         <w:ind w:firstLine="0"/>
         <w:rPr>
           <w:color w:val="7F7F7F" w:themeColor="text1" w:themeTint="80"/>
-          <w:lang w:val="en-US"/>
         </w:rPr>
       </w:pPr>
     </w:p>
@@ -3010,11 +2993,37 @@
       <w:pPr>
         <w:spacing w:line="259" w:lineRule="auto"/>
         <w:ind w:firstLine="0"/>
-        <w:jc w:val="left"/>
-        <w:rPr>
-          <w:lang w:val="en-US"/>
-        </w:rPr>
-      </w:pPr>
+        <w:jc w:val="center"/>
+        <w:rPr>
+          <w:i/>
+          <w:color w:val="FF0000"/>
+          <w:lang w:val="en-US"/>
+        </w:rPr>
+      </w:pPr>
+      <w:r>
+        <w:rPr>
+          <w:i/>
+          <w:color w:val="FF0000"/>
+          <w:lang w:val="en-US"/>
+        </w:rPr>
+        <w:lastRenderedPageBreak/>
+        <w:t>&lt;</w:t>
+      </w:r>
+      <w:r>
+        <w:rPr>
+          <w:i/>
+          <w:color w:val="FF0000"/>
+        </w:rPr>
+        <w:t>Editar formatação quando finalizado</w:t>
+      </w:r>
+      <w:r>
+        <w:rPr>
+          <w:i/>
+          <w:color w:val="FF0000"/>
+          <w:lang w:val="en-US"/>
+        </w:rPr>
+        <w:t>&gt;</w:t>
+      </w:r>
     </w:p>
     <w:sdt>
       <w:sdtPr>
@@ -3045,7 +3054,7 @@
         </w:p>
         <w:p>
           <w:pPr>
-            <w:pStyle w:val="Sumrio1"/>
+            <w:pStyle w:val="TOC1"/>
             <w:rPr>
               <w:rFonts w:asciiTheme="minorHAnsi" w:eastAsiaTheme="minorEastAsia" w:hAnsiTheme="minorHAnsi" w:cstheme="minorBidi"/>
               <w:noProof/>
@@ -3143,7 +3152,7 @@
         </w:p>
         <w:p>
           <w:pPr>
-            <w:pStyle w:val="Sumrio1"/>
+            <w:pStyle w:val="TOC1"/>
             <w:rPr>
               <w:rFonts w:asciiTheme="minorHAnsi" w:eastAsiaTheme="minorEastAsia" w:hAnsiTheme="minorHAnsi" w:cstheme="minorBidi"/>
               <w:noProof/>
@@ -3229,7 +3238,7 @@
         </w:p>
         <w:p>
           <w:pPr>
-            <w:pStyle w:val="Sumrio1"/>
+            <w:pStyle w:val="TOC1"/>
             <w:rPr>
               <w:rFonts w:asciiTheme="minorHAnsi" w:eastAsiaTheme="minorEastAsia" w:hAnsiTheme="minorHAnsi" w:cstheme="minorBidi"/>
               <w:noProof/>
@@ -3315,7 +3324,7 @@
         </w:p>
         <w:p>
           <w:pPr>
-            <w:pStyle w:val="Sumrio1"/>
+            <w:pStyle w:val="TOC1"/>
             <w:rPr>
               <w:rFonts w:asciiTheme="minorHAnsi" w:eastAsiaTheme="minorEastAsia" w:hAnsiTheme="minorHAnsi" w:cstheme="minorBidi"/>
               <w:noProof/>
@@ -3401,7 +3410,7 @@
         </w:p>
         <w:p>
           <w:pPr>
-            <w:pStyle w:val="Sumrio1"/>
+            <w:pStyle w:val="TOC1"/>
             <w:rPr>
               <w:rFonts w:asciiTheme="minorHAnsi" w:eastAsiaTheme="minorEastAsia" w:hAnsiTheme="minorHAnsi" w:cstheme="minorBidi"/>
               <w:noProof/>
@@ -3487,7 +3496,7 @@
         </w:p>
         <w:p>
           <w:pPr>
-            <w:pStyle w:val="Sumrio1"/>
+            <w:pStyle w:val="TOC1"/>
             <w:rPr>
               <w:rFonts w:asciiTheme="minorHAnsi" w:eastAsiaTheme="minorEastAsia" w:hAnsiTheme="minorHAnsi" w:cstheme="minorBidi"/>
               <w:noProof/>
@@ -3573,7 +3582,7 @@
         </w:p>
         <w:p>
           <w:pPr>
-            <w:pStyle w:val="Sumrio1"/>
+            <w:pStyle w:val="TOC1"/>
             <w:rPr>
               <w:rFonts w:asciiTheme="minorHAnsi" w:eastAsiaTheme="minorEastAsia" w:hAnsiTheme="minorHAnsi" w:cstheme="minorBidi"/>
               <w:noProof/>
@@ -3659,7 +3668,7 @@
         </w:p>
         <w:p>
           <w:pPr>
-            <w:pStyle w:val="Sumrio1"/>
+            <w:pStyle w:val="TOC1"/>
             <w:rPr>
               <w:rFonts w:asciiTheme="minorHAnsi" w:eastAsiaTheme="minorEastAsia" w:hAnsiTheme="minorHAnsi" w:cstheme="minorBidi"/>
               <w:noProof/>
@@ -3745,7 +3754,7 @@
         </w:p>
         <w:p>
           <w:pPr>
-            <w:pStyle w:val="Sumrio1"/>
+            <w:pStyle w:val="TOC1"/>
             <w:rPr>
               <w:rFonts w:asciiTheme="minorHAnsi" w:eastAsiaTheme="minorEastAsia" w:hAnsiTheme="minorHAnsi" w:cstheme="minorBidi"/>
               <w:noProof/>
@@ -3831,7 +3840,7 @@
         </w:p>
         <w:p>
           <w:pPr>
-            <w:pStyle w:val="Sumrio1"/>
+            <w:pStyle w:val="TOC1"/>
             <w:rPr>
               <w:rFonts w:asciiTheme="minorHAnsi" w:eastAsiaTheme="minorEastAsia" w:hAnsiTheme="minorHAnsi" w:cstheme="minorBidi"/>
               <w:noProof/>
@@ -3917,7 +3926,7 @@
         </w:p>
         <w:p>
           <w:pPr>
-            <w:pStyle w:val="Sumrio1"/>
+            <w:pStyle w:val="TOC1"/>
             <w:rPr>
               <w:rFonts w:asciiTheme="minorHAnsi" w:eastAsiaTheme="minorEastAsia" w:hAnsiTheme="minorHAnsi" w:cstheme="minorBidi"/>
               <w:noProof/>
@@ -4020,7 +4029,7 @@
     </w:p>
     <w:p>
       <w:pPr>
-        <w:pStyle w:val="Ttulo1"/>
+        <w:pStyle w:val="Heading1"/>
       </w:pPr>
       <w:bookmarkStart w:id="0" w:name="_Toc11236082"/>
       <w:r>
@@ -4065,25 +4074,21 @@
       <w:r>
         <w:t xml:space="preserve"> as redes sociais, que são capazes de reconhecer automaticamente a identidade de pessoas que aparecem em fotos postadas nos </w:t>
       </w:r>
-      <w:proofErr w:type="spellStart"/>
       <w:r>
         <w:rPr>
           <w:i/>
         </w:rPr>
         <w:t>feeds</w:t>
       </w:r>
-      <w:proofErr w:type="spellEnd"/>
       <w:r>
         <w:t xml:space="preserve">. Recentemente, os smartphones da Apple foram os primeiros a utilizar um novo método de desbloqueio biométrico chamado </w:t>
       </w:r>
-      <w:proofErr w:type="spellStart"/>
       <w:r>
         <w:rPr>
           <w:i/>
         </w:rPr>
         <w:t>FaceID</w:t>
       </w:r>
-      <w:proofErr w:type="spellEnd"/>
       <w:r>
         <w:t xml:space="preserve">, implementado no iPhone X em 2017, que utiliza o reconhecimento facial como autenticador. </w:t>
       </w:r>
@@ -4106,7 +4111,7 @@
     </w:p>
     <w:p>
       <w:pPr>
-        <w:pStyle w:val="Ttulo1"/>
+        <w:pStyle w:val="Heading1"/>
         <w:numPr>
           <w:ilvl w:val="1"/>
           <w:numId w:val="2"/>
@@ -4198,7 +4203,7 @@
     </w:p>
     <w:p>
       <w:pPr>
-        <w:pStyle w:val="Ttulo1"/>
+        <w:pStyle w:val="Heading1"/>
       </w:pPr>
       <w:bookmarkStart w:id="2" w:name="_Toc11236084"/>
       <w:r>
@@ -4284,7 +4289,7 @@
     </w:p>
     <w:p>
       <w:pPr>
-        <w:pStyle w:val="Ttulo1"/>
+        <w:pStyle w:val="Heading1"/>
         <w:numPr>
           <w:ilvl w:val="1"/>
           <w:numId w:val="2"/>
@@ -4299,7 +4304,7 @@
     </w:p>
     <w:p>
       <w:pPr>
-        <w:pStyle w:val="PargrafodaLista"/>
+        <w:pStyle w:val="ListParagraph"/>
         <w:numPr>
           <w:ilvl w:val="0"/>
           <w:numId w:val="12"/>
@@ -4320,7 +4325,7 @@
     </w:p>
     <w:p>
       <w:pPr>
-        <w:pStyle w:val="PargrafodaLista"/>
+        <w:pStyle w:val="ListParagraph"/>
         <w:numPr>
           <w:ilvl w:val="0"/>
           <w:numId w:val="12"/>
@@ -4344,7 +4349,7 @@
     </w:p>
     <w:p>
       <w:pPr>
-        <w:pStyle w:val="PargrafodaLista"/>
+        <w:pStyle w:val="ListParagraph"/>
         <w:numPr>
           <w:ilvl w:val="0"/>
           <w:numId w:val="12"/>
@@ -4367,7 +4372,7 @@
     </w:p>
     <w:p>
       <w:pPr>
-        <w:pStyle w:val="Ttulo1"/>
+        <w:pStyle w:val="Heading1"/>
       </w:pPr>
       <w:bookmarkStart w:id="4" w:name="_Toc11236086"/>
       <w:r>
@@ -4445,7 +4450,7 @@
     <w:p/>
     <w:p>
       <w:pPr>
-        <w:pStyle w:val="Ttulo1"/>
+        <w:pStyle w:val="Heading1"/>
       </w:pPr>
       <w:bookmarkStart w:id="5" w:name="_Toc11236087"/>
       <w:r>
@@ -4463,26 +4468,26 @@
     </w:p>
     <w:p>
       <w:r>
-        <w:t>O reconhecimento facial se encaixa na categoria de característica física, já que, de acordo com Galimberti (2018, p.16 apud COSTA; OBELHEIRO; FRAGA,</w:t>
-      </w:r>
-      <w:r>
-        <w:t xml:space="preserve"> 2006,</w:t>
-      </w:r>
-      <w:r>
-        <w:t xml:space="preserve"> p.</w:t>
-      </w:r>
-      <w:r>
-        <w:rPr>
-          <w:color w:val="FF0000"/>
-        </w:rPr>
-        <w:t>XX</w:t>
-      </w:r>
-      <w:r>
-        <w:t xml:space="preserve">) faz o </w:t>
+        <w:t>O reconhecimento facial se encaixa na categoria de</w:t>
+      </w:r>
+      <w:r>
+        <w:t xml:space="preserve"> biometria</w:t>
+      </w:r>
+      <w:r>
+        <w:t xml:space="preserve"> de</w:t>
+      </w:r>
+      <w:r>
+        <w:t xml:space="preserve"> característica física, já que, de acordo com Galimberti (2018, p.16 apud COSTA; OBELHEIRO; FRAGA,</w:t>
+      </w:r>
+      <w:r>
+        <w:t xml:space="preserve"> 2006</w:t>
+      </w:r>
+      <w:r>
+        <w:t xml:space="preserve">) faz </w:t>
       </w:r>
       <w:r>
         <w:lastRenderedPageBreak/>
-        <w:t>reconhecimento de uma parte física, relativamente estável e imutável do corpo.</w:t>
+        <w:t>o reconhecimento de uma parte física, relativamente estável e imutável do corpo.</w:t>
       </w:r>
       <w:r>
         <w:t xml:space="preserve"> </w:t>
@@ -4520,7 +4525,7 @@
     </w:p>
     <w:p>
       <w:pPr>
-        <w:pStyle w:val="PargrafodaLista"/>
+        <w:pStyle w:val="ListParagraph"/>
         <w:numPr>
           <w:ilvl w:val="0"/>
           <w:numId w:val="6"/>
@@ -4532,7 +4537,7 @@
     </w:p>
     <w:p>
       <w:pPr>
-        <w:pStyle w:val="PargrafodaLista"/>
+        <w:pStyle w:val="ListParagraph"/>
         <w:numPr>
           <w:ilvl w:val="0"/>
           <w:numId w:val="6"/>
@@ -4544,7 +4549,7 @@
     </w:p>
     <w:p>
       <w:pPr>
-        <w:pStyle w:val="PargrafodaLista"/>
+        <w:pStyle w:val="ListParagraph"/>
         <w:numPr>
           <w:ilvl w:val="0"/>
           <w:numId w:val="6"/>
@@ -4571,21 +4576,45 @@
         <w:t>.</w:t>
       </w:r>
     </w:p>
-    <w:p/>
-    <w:p>
-      <w:pPr>
-        <w:pStyle w:val="Ttulo1"/>
+    <w:p>
+      <w:pPr>
+        <w:ind w:firstLine="0"/>
+      </w:pPr>
+    </w:p>
+    <w:p>
+      <w:pPr>
+        <w:pStyle w:val="Heading1"/>
         <w:numPr>
           <w:ilvl w:val="1"/>
           <w:numId w:val="2"/>
         </w:numPr>
         <w:ind w:left="426" w:hanging="426"/>
       </w:pPr>
-      <w:bookmarkStart w:id="6" w:name="_Toc11236089"/>
-      <w:r>
-        <w:t>OpenCV</w:t>
+      <w:bookmarkStart w:id="6" w:name="_Toc11236090"/>
+      <w:r>
+        <w:t xml:space="preserve">Python </w:t>
       </w:r>
       <w:bookmarkEnd w:id="6"/>
+      <w:r>
+        <w:t>e OpenCV</w:t>
+      </w:r>
+    </w:p>
+    <w:p>
+      <w:r>
+        <w:t>Python é uma linguagem de programação de propósito geral, criada por Guido van Rossum, que ficou rapidamente popular devido</w:t>
+      </w:r>
+      <w:r>
+        <w:t xml:space="preserve"> à sua simplicidade e à facilidade de leitura da mesma</w:t>
+      </w:r>
+      <w:r>
+        <w:t xml:space="preserve"> (MORDVINTSEV, 2017, tradução nossa)</w:t>
+      </w:r>
+      <w:r>
+        <w:t>.</w:t>
+      </w:r>
+      <w:r>
+        <w:t xml:space="preserve"> Atualmente, essa linguagem se encontra na versão 3.7.3. </w:t>
+      </w:r>
     </w:p>
     <w:p>
       <w:r>
@@ -4600,62 +4629,180 @@
       <w:r>
         <w:t>.</w:t>
       </w:r>
-    </w:p>
-    <w:p>
-      <w:pPr>
-        <w:pStyle w:val="Ttulo1"/>
+      <w:r>
+        <w:t xml:space="preserve"> Atualmente</w:t>
+      </w:r>
+      <w:r>
+        <w:t xml:space="preserve"> essa biblioteca oferece</w:t>
+      </w:r>
+      <w:r>
+        <w:t xml:space="preserve"> suporte às linguagens Python, Java, C++</w:t>
+      </w:r>
+      <w:r>
+        <w:t xml:space="preserve"> e Matlab.</w:t>
+      </w:r>
+    </w:p>
+    <w:p/>
+    <w:p>
+      <w:pPr>
+        <w:pStyle w:val="Heading1"/>
         <w:numPr>
           <w:ilvl w:val="1"/>
           <w:numId w:val="2"/>
         </w:numPr>
         <w:ind w:left="426" w:hanging="426"/>
       </w:pPr>
-      <w:bookmarkStart w:id="7" w:name="_Toc11236090"/>
-      <w:r>
-        <w:t>Python 3</w:t>
-      </w:r>
+      <w:r>
+        <w:t>Utilizando Python para Reconhecimento Facial</w:t>
+      </w:r>
+    </w:p>
+    <w:p>
+      <w:r>
+        <w:t>Abc</w:t>
+      </w:r>
+      <w:bookmarkStart w:id="7" w:name="_GoBack"/>
       <w:bookmarkEnd w:id="7"/>
     </w:p>
-    <w:p>
-      <w:r>
-        <w:t xml:space="preserve">Python é uma linguagem de programação de propósito geral, criada por Guido van </w:t>
-      </w:r>
-      <w:proofErr w:type="spellStart"/>
-      <w:r>
-        <w:t>Rossum</w:t>
-      </w:r>
-      <w:proofErr w:type="spellEnd"/>
-      <w:r>
-        <w:t>, que ficou rapidamente popular devido</w:t>
-      </w:r>
-      <w:r>
-        <w:t xml:space="preserve"> à sua simplicidade e à facilidade de leitura da mesma</w:t>
-      </w:r>
-      <w:r>
-        <w:t xml:space="preserve"> (MORDVINTSEV, 2017, tradução nossa)</w:t>
-      </w:r>
-      <w:r>
+    <w:p/>
+    <w:p>
+      <w:pPr>
+        <w:rPr>
+          <w:color w:val="7F7F7F" w:themeColor="text1" w:themeTint="80"/>
+        </w:rPr>
+      </w:pPr>
+    </w:p>
+    <w:p>
+      <w:pPr>
+        <w:pStyle w:val="Heading1"/>
+      </w:pPr>
+      <w:bookmarkStart w:id="8" w:name="_Toc11236091"/>
+      <w:r>
+        <w:t>METODOLOGIA</w:t>
+      </w:r>
+      <w:bookmarkEnd w:id="8"/>
+    </w:p>
+    <w:p>
+      <w:pPr>
+        <w:rPr>
+          <w:color w:val="FF0000"/>
+        </w:rPr>
+      </w:pPr>
+      <w:r>
+        <w:rPr>
+          <w:color w:val="FF0000"/>
+        </w:rPr>
+        <w:t>&lt;DEVE SER ESCRITO NO PRETÉRITO&gt;</w:t>
+      </w:r>
+    </w:p>
+    <w:p>
+      <w:pPr>
+        <w:rPr>
+          <w:color w:val="FF0000"/>
+        </w:rPr>
+      </w:pPr>
+      <w:r>
+        <w:rPr>
+          <w:color w:val="FF0000"/>
+        </w:rPr>
+        <w:t>Foram</w:t>
+      </w:r>
+      <w:r>
+        <w:rPr>
+          <w:color w:val="FF0000"/>
+        </w:rPr>
+        <w:t xml:space="preserve"> utilizados manuais e bibliotecas para o desenvolvimento do software</w:t>
+      </w:r>
+      <w:r>
+        <w:rPr>
+          <w:color w:val="FF0000"/>
+        </w:rPr>
+        <w:t>,</w:t>
+      </w:r>
+      <w:r>
+        <w:rPr>
+          <w:color w:val="FF0000"/>
+        </w:rPr>
+        <w:t xml:space="preserve"> que </w:t>
+      </w:r>
+      <w:r>
+        <w:rPr>
+          <w:color w:val="FF0000"/>
+        </w:rPr>
+        <w:t>foi</w:t>
+      </w:r>
+      <w:r>
+        <w:rPr>
+          <w:color w:val="FF0000"/>
+        </w:rPr>
+        <w:t xml:space="preserve"> executado </w:t>
+      </w:r>
+      <w:r>
+        <w:rPr>
+          <w:color w:val="FF0000"/>
+        </w:rPr>
+        <w:t>nas três máquinas</w:t>
+      </w:r>
+      <w:r>
+        <w:rPr>
+          <w:color w:val="FF0000"/>
+        </w:rPr>
+        <w:t xml:space="preserve">. A programação </w:t>
+      </w:r>
+      <w:r>
+        <w:rPr>
+          <w:color w:val="FF0000"/>
+        </w:rPr>
+        <w:t>foi</w:t>
+      </w:r>
+      <w:r>
+        <w:rPr>
+          <w:color w:val="FF0000"/>
+        </w:rPr>
+        <w:t xml:space="preserve"> feita em Python 3, utilizando a biblioteca de </w:t>
+      </w:r>
+      <w:r>
+        <w:rPr>
+          <w:color w:val="FF0000"/>
+        </w:rPr>
+        <w:lastRenderedPageBreak/>
+        <w:t xml:space="preserve">código aberto OpenCV, </w:t>
+      </w:r>
+      <w:r>
+        <w:rPr>
+          <w:color w:val="FF0000"/>
+        </w:rPr>
+        <w:t>que contém</w:t>
+      </w:r>
+      <w:r>
+        <w:rPr>
+          <w:color w:val="FF0000"/>
+        </w:rPr>
+        <w:t xml:space="preserve">, entre outras funcionalidades, </w:t>
+      </w:r>
+      <w:r>
+        <w:rPr>
+          <w:color w:val="FF0000"/>
+        </w:rPr>
+        <w:t xml:space="preserve">os algoritmos de </w:t>
+      </w:r>
+      <w:r>
+        <w:rPr>
+          <w:color w:val="FF0000"/>
+        </w:rPr>
+        <w:t xml:space="preserve">tratamento de imagem e </w:t>
+      </w:r>
+      <w:r>
+        <w:rPr>
+          <w:color w:val="FF0000"/>
+        </w:rPr>
+        <w:t>reconhecimento facial</w:t>
+      </w:r>
+      <w:r>
+        <w:rPr>
+          <w:color w:val="FF0000"/>
+        </w:rPr>
         <w:t>.</w:t>
       </w:r>
-      <w:bookmarkStart w:id="8" w:name="_GoBack"/>
-      <w:bookmarkEnd w:id="8"/>
-    </w:p>
-    <w:p>
-      <w:pPr>
-        <w:rPr>
-          <w:color w:val="7F7F7F" w:themeColor="text1" w:themeTint="80"/>
-        </w:rPr>
-      </w:pPr>
-    </w:p>
-    <w:p>
-      <w:pPr>
-        <w:pStyle w:val="Ttulo1"/>
-      </w:pPr>
-      <w:bookmarkStart w:id="9" w:name="_Toc11236091"/>
-      <w:r>
-        <w:t>METODOLOGIA</w:t>
-      </w:r>
-      <w:bookmarkEnd w:id="9"/>
     </w:p>
     <w:p>
       <w:pPr>
@@ -4667,149 +4814,26 @@
         <w:rPr>
           <w:color w:val="FF0000"/>
         </w:rPr>
-        <w:t>&lt;DEVE SER ESCRITO NO PRETÉRITO&gt;</w:t>
-      </w:r>
-    </w:p>
-    <w:p>
-      <w:pPr>
+        <w:t xml:space="preserve">Os dados coletados serão utilizados para trazer uma perspectiva de: quão exigente é realizar reconhecimento facial, definir quais são os usos ideais de cada dispositivo em relação a reconhecimento facial e utilizar os dados para planejamento de projetos pessoais, como a criação de travas que utilizam tal sistema biométrico. Os dados </w:t>
+      </w:r>
+      <w:r>
         <w:rPr>
           <w:color w:val="FF0000"/>
         </w:rPr>
-      </w:pPr>
+        <w:t>foram</w:t>
+      </w:r>
       <w:r>
         <w:rPr>
           <w:color w:val="FF0000"/>
         </w:rPr>
-        <w:t>Foram</w:t>
-      </w:r>
-      <w:r>
-        <w:rPr>
-          <w:color w:val="FF0000"/>
-        </w:rPr>
-        <w:t xml:space="preserve"> utilizados manuais e bibliotecas para o desenvolvimento do software</w:t>
-      </w:r>
-      <w:r>
-        <w:rPr>
-          <w:color w:val="FF0000"/>
-        </w:rPr>
-        <w:t>,</w:t>
-      </w:r>
-      <w:r>
-        <w:rPr>
-          <w:color w:val="FF0000"/>
-        </w:rPr>
-        <w:t xml:space="preserve"> que </w:t>
-      </w:r>
-      <w:r>
-        <w:rPr>
-          <w:color w:val="FF0000"/>
-        </w:rPr>
-        <w:t>foi</w:t>
-      </w:r>
-      <w:r>
-        <w:rPr>
-          <w:color w:val="FF0000"/>
-        </w:rPr>
-        <w:t xml:space="preserve"> executado </w:t>
-      </w:r>
-      <w:r>
-        <w:rPr>
-          <w:color w:val="FF0000"/>
-        </w:rPr>
-        <w:t>nas três máquinas</w:t>
-      </w:r>
-      <w:r>
-        <w:rPr>
-          <w:color w:val="FF0000"/>
-        </w:rPr>
-        <w:t xml:space="preserve">. A programação </w:t>
-      </w:r>
-      <w:r>
-        <w:rPr>
-          <w:color w:val="FF0000"/>
-        </w:rPr>
-        <w:t>foi</w:t>
-      </w:r>
-      <w:r>
-        <w:rPr>
-          <w:color w:val="FF0000"/>
-        </w:rPr>
-        <w:t xml:space="preserve"> feita em Python 3, utilizando a biblioteca de código aberto OpenCV, </w:t>
-      </w:r>
-      <w:r>
-        <w:rPr>
-          <w:color w:val="FF0000"/>
-        </w:rPr>
-        <w:t>que contém</w:t>
-      </w:r>
-      <w:r>
-        <w:rPr>
-          <w:color w:val="FF0000"/>
-        </w:rPr>
-        <w:t xml:space="preserve">, entre outras funcionalidades, </w:t>
-      </w:r>
-      <w:r>
-        <w:rPr>
-          <w:color w:val="FF0000"/>
-        </w:rPr>
-        <w:t xml:space="preserve">os algoritmos de </w:t>
-      </w:r>
-      <w:r>
-        <w:rPr>
-          <w:color w:val="FF0000"/>
-        </w:rPr>
-        <w:t xml:space="preserve">tratamento de imagem e </w:t>
-      </w:r>
-      <w:r>
-        <w:rPr>
-          <w:color w:val="FF0000"/>
-        </w:rPr>
-        <w:t>reconhecimento facial</w:t>
-      </w:r>
-      <w:r>
-        <w:rPr>
-          <w:color w:val="FF0000"/>
-        </w:rPr>
-        <w:t>.</w:t>
-      </w:r>
-    </w:p>
-    <w:p>
-      <w:pPr>
-        <w:rPr>
-          <w:color w:val="FF0000"/>
-        </w:rPr>
-      </w:pPr>
-      <w:r>
-        <w:rPr>
-          <w:color w:val="FF0000"/>
-        </w:rPr>
-        <w:t xml:space="preserve">Os dados coletados serão utilizados para trazer uma perspectiva de: quão exigente é realizar reconhecimento facial, definir quais são os usos ideais de cada dispositivo em relação a reconhecimento facial e utilizar os dados para planejamento de projetos pessoais, como a </w:t>
-      </w:r>
-      <w:r>
-        <w:rPr>
-          <w:color w:val="FF0000"/>
-        </w:rPr>
-        <w:lastRenderedPageBreak/>
-        <w:t xml:space="preserve">criação de travas que utilizam tal sistema biométrico. Os dados </w:t>
-      </w:r>
-      <w:r>
-        <w:rPr>
-          <w:color w:val="FF0000"/>
-        </w:rPr>
-        <w:t>foram</w:t>
-      </w:r>
-      <w:r>
-        <w:rPr>
-          <w:color w:val="FF0000"/>
-        </w:rPr>
         <w:t xml:space="preserve"> organizados em tabelas e gráficos do Microsoft Excel.</w:t>
       </w:r>
-      <w:bookmarkStart w:id="10" w:name="_Toc11236088"/>
+      <w:bookmarkStart w:id="9" w:name="_Toc11236088"/>
     </w:p>
     <w:p/>
     <w:p>
       <w:pPr>
-        <w:pStyle w:val="Ttulo1"/>
+        <w:pStyle w:val="Heading1"/>
         <w:numPr>
           <w:ilvl w:val="1"/>
           <w:numId w:val="2"/>
@@ -4828,7 +4852,7 @@
       <w:r>
         <w:t>Pi</w:t>
       </w:r>
-      <w:bookmarkEnd w:id="10"/>
+      <w:bookmarkEnd w:id="9"/>
       <w:proofErr w:type="spellEnd"/>
     </w:p>
     <w:p>
@@ -4852,14 +4876,14 @@
     </w:p>
     <w:p>
       <w:pPr>
-        <w:pStyle w:val="Ttulo1"/>
-      </w:pPr>
-      <w:bookmarkStart w:id="11" w:name="_Toc11236092"/>
+        <w:pStyle w:val="Heading1"/>
+      </w:pPr>
+      <w:bookmarkStart w:id="10" w:name="_Toc11236092"/>
       <w:r>
         <w:lastRenderedPageBreak/>
         <w:t>REFERÊNCIAS</w:t>
       </w:r>
-      <w:bookmarkEnd w:id="11"/>
+      <w:bookmarkEnd w:id="10"/>
     </w:p>
     <w:p>
       <w:r>
@@ -4870,21 +4894,21 @@
       </w:r>
       <w:r>
         <w:rPr>
-          <w:rStyle w:val="Forte"/>
+          <w:rStyle w:val="Strong"/>
           <w:lang w:val="en-US"/>
         </w:rPr>
         <w:t>Learning OpenCV</w:t>
       </w:r>
       <w:r>
         <w:rPr>
-          <w:rStyle w:val="Forte"/>
+          <w:rStyle w:val="Strong"/>
           <w:lang w:val="en-US"/>
         </w:rPr>
         <w:t xml:space="preserve"> 3</w:t>
       </w:r>
       <w:r>
         <w:rPr>
-          <w:rStyle w:val="Forte"/>
+          <w:rStyle w:val="Strong"/>
           <w:lang w:val="en-US"/>
         </w:rPr>
         <w:t xml:space="preserve">: </w:t>
@@ -4908,7 +4932,7 @@
       </w:r>
       <w:r>
         <w:rPr>
-          <w:rStyle w:val="Forte"/>
+          <w:rStyle w:val="Strong"/>
         </w:rPr>
         <w:t xml:space="preserve">Sistemas de Reconhecimento Facial. </w:t>
       </w:r>
@@ -4931,7 +4955,7 @@
       </w:r>
       <w:r>
         <w:rPr>
-          <w:rStyle w:val="Forte"/>
+          <w:rStyle w:val="Strong"/>
           <w:color w:val="222222"/>
           <w:shd w:val="clear" w:color="auto" w:fill="FFFFFF"/>
           <w:lang w:val="en-US"/>
@@ -4969,19 +4993,19 @@
       </w:r>
       <w:r>
         <w:rPr>
-          <w:rStyle w:val="Forte"/>
+          <w:rStyle w:val="Strong"/>
         </w:rPr>
         <w:t>Estudo Comparativo de Algoritmos de Biometria Facial Disponibilizados pela Biblioteca Open</w:t>
       </w:r>
       <w:r>
         <w:rPr>
-          <w:rStyle w:val="Forte"/>
+          <w:rStyle w:val="Strong"/>
         </w:rPr>
         <w:t>CV</w:t>
       </w:r>
       <w:r>
         <w:rPr>
-          <w:rStyle w:val="Forte"/>
+          <w:rStyle w:val="Strong"/>
         </w:rPr>
         <w:t xml:space="preserve"> para Controle de Acesso. </w:t>
       </w:r>
@@ -5009,7 +5033,7 @@
       </w:r>
       <w:r>
         <w:rPr>
-          <w:rStyle w:val="Forte"/>
+          <w:rStyle w:val="Strong"/>
           <w:lang w:val="en-US"/>
         </w:rPr>
         <w:t xml:space="preserve">Our Biometric Future: </w:t>
@@ -5042,14 +5066,14 @@
       </w:r>
       <w:r>
         <w:rPr>
-          <w:rStyle w:val="Forte"/>
+          <w:rStyle w:val="Strong"/>
           <w:lang w:val="en-US"/>
         </w:rPr>
         <w:t>Machine Learning is Fun</w:t>
       </w:r>
       <w:r>
         <w:rPr>
-          <w:rStyle w:val="Forte"/>
+          <w:rStyle w:val="Strong"/>
           <w:lang w:val="en-US"/>
         </w:rPr>
         <w:t xml:space="preserve">: </w:t>
@@ -5108,57 +5132,22 @@
         </w:rPr>
       </w:pPr>
       <w:r>
-        <w:t xml:space="preserve">MORDVINTSEV, Alexander; K, </w:t>
-      </w:r>
-      <w:proofErr w:type="spellStart"/>
-      <w:r>
-        <w:t>Abid</w:t>
-      </w:r>
-      <w:proofErr w:type="spellEnd"/>
-      <w:r>
-        <w:t xml:space="preserve">. </w:t>
-      </w:r>
-      <w:r>
-        <w:rPr>
-          <w:rStyle w:val="Forte"/>
-        </w:rPr>
-        <w:t xml:space="preserve">OpenCV-Python </w:t>
-      </w:r>
-      <w:proofErr w:type="spellStart"/>
-      <w:r>
-        <w:rPr>
-          <w:rStyle w:val="Forte"/>
-        </w:rPr>
-        <w:t>Tutorials</w:t>
-      </w:r>
-      <w:proofErr w:type="spellEnd"/>
-      <w:r>
-        <w:rPr>
-          <w:rStyle w:val="Forte"/>
-        </w:rPr>
-        <w:t xml:space="preserve"> </w:t>
-      </w:r>
-      <w:proofErr w:type="spellStart"/>
-      <w:r>
-        <w:rPr>
-          <w:rStyle w:val="Forte"/>
-        </w:rPr>
-        <w:t>Documentation</w:t>
-      </w:r>
-      <w:proofErr w:type="spellEnd"/>
-      <w:r>
-        <w:rPr>
-          <w:rStyle w:val="Forte"/>
-        </w:rPr>
-        <w:t>.</w:t>
-      </w:r>
-      <w:r>
-        <w:rPr>
-          <w:rStyle w:val="Forte"/>
-        </w:rPr>
-        <w:t xml:space="preserve"> </w:t>
-      </w:r>
-      <w:r>
+        <w:rPr>
+          <w:lang w:val="en-US"/>
+        </w:rPr>
+        <w:t xml:space="preserve">MORDVINTSEV, Alexander; K, Abid. </w:t>
+      </w:r>
+      <w:r>
+        <w:rPr>
+          <w:rStyle w:val="Strong"/>
+          <w:lang w:val="en-US"/>
+        </w:rPr>
+        <w:t xml:space="preserve">OpenCV-Python Tutorials Documentation. </w:t>
+      </w:r>
+      <w:r>
+        <w:rPr>
+          <w:lang w:val="en-US"/>
+        </w:rPr>
         <w:t>2017. 269 p.</w:t>
       </w:r>
     </w:p>
@@ -5178,7 +5167,7 @@
       </w:r>
       <w:r>
         <w:rPr>
-          <w:rStyle w:val="Forte"/>
+          <w:rStyle w:val="Strong"/>
           <w:lang w:val="en-US"/>
         </w:rPr>
         <w:t>International Journal of Computer Applications in Technology</w:t>
@@ -5201,7 +5190,7 @@
       </w:r>
       <w:r>
         <w:rPr>
-          <w:rStyle w:val="Forte"/>
+          <w:rStyle w:val="Strong"/>
         </w:rPr>
         <w:t xml:space="preserve">ESTUDO SOBRE MÉTODOS DE RECONHECIMENTO FACIAL EM FOTOGRAFIAS DIGITAIS. </w:t>
       </w:r>
@@ -5228,7 +5217,7 @@
       </w:r>
       <w:r>
         <w:rPr>
-          <w:rStyle w:val="Forte"/>
+          <w:rStyle w:val="Strong"/>
           <w:lang w:val="en-US"/>
         </w:rPr>
         <w:t xml:space="preserve">Rapid Object Detection Using a Boosted Cascade of Simple Features. </w:t>
@@ -5256,7 +5245,7 @@
       </w:r>
       <w:r>
         <w:rPr>
-          <w:rStyle w:val="Forte"/>
+          <w:rStyle w:val="Strong"/>
           <w:color w:val="222222"/>
           <w:shd w:val="clear" w:color="auto" w:fill="FFFFFF"/>
           <w:lang w:val="en-US"/>
@@ -5293,7 +5282,7 @@
 </file>
 
 <file path=word/numbering.xml><?xml version="1.0" encoding="utf-8"?>
-<w:numbering xmlns:wpc="http://schemas.microsoft.com/office/word/2010/wordprocessingCanvas" xmlns:cx="http://schemas.microsoft.com/office/drawing/2014/chartex" xmlns:cx1="http://schemas.microsoft.com/office/drawing/2015/9/8/chartex" xmlns:mc="http://schemas.openxmlformats.org/markup-compatibility/2006" xmlns:o="urn:schemas-microsoft-com:office:office" xmlns:r="http://schemas.openxmlformats.org/officeDocument/2006/relationships" xmlns:m="http://schemas.openxmlformats.org/officeDocument/2006/math" xmlns:v="urn:schemas-microsoft-com:vml" xmlns:wp14="http://schemas.microsoft.com/office/word/2010/wordprocessingDrawing" xmlns:wp="http://schemas.openxmlformats.org/drawingml/2006/wordprocessingDrawing" xmlns:w10="urn:schemas-microsoft-com:office:word" xmlns:w="http://schemas.openxmlformats.org/wordprocessingml/2006/main" xmlns:w14="http://schemas.microsoft.com/office/word/2010/wordml" xmlns:w15="http://schemas.microsoft.com/office/word/2012/wordml" xmlns:w16se="http://schemas.microsoft.com/office/word/2015/wordml/symex" xmlns:wpg="http://schemas.microsoft.com/office/word/2010/wordprocessingGroup" xmlns:wpi="http://schemas.microsoft.com/office/word/2010/wordprocessingInk" xmlns:wne="http://schemas.microsoft.com/office/word/2006/wordml" xmlns:wps="http://schemas.microsoft.com/office/word/2010/wordprocessingShape" mc:Ignorable="w14 w15 w16se wp14">
+<w:numbering xmlns:wpc="http://schemas.microsoft.com/office/word/2010/wordprocessingCanvas" xmlns:cx="http://schemas.microsoft.com/office/drawing/2014/chartex" xmlns:cx1="http://schemas.microsoft.com/office/drawing/2015/9/8/chartex" xmlns:cx2="http://schemas.microsoft.com/office/drawing/2015/10/21/chartex" xmlns:cx3="http://schemas.microsoft.com/office/drawing/2016/5/9/chartex" xmlns:cx4="http://schemas.microsoft.com/office/drawing/2016/5/10/chartex" xmlns:cx5="http://schemas.microsoft.com/office/drawing/2016/5/11/chartex" xmlns:cx6="http://schemas.microsoft.com/office/drawing/2016/5/12/chartex" xmlns:cx7="http://schemas.microsoft.com/office/drawing/2016/5/13/chartex" xmlns:cx8="http://schemas.microsoft.com/office/drawing/2016/5/14/chartex" xmlns:mc="http://schemas.openxmlformats.org/markup-compatibility/2006" xmlns:aink="http://schemas.microsoft.com/office/drawing/2016/ink" xmlns:am3d="http://schemas.microsoft.com/office/drawing/2017/model3d" xmlns:o="urn:schemas-microsoft-com:office:office" xmlns:r="http://schemas.openxmlformats.org/officeDocument/2006/relationships" xmlns:m="http://schemas.openxmlformats.org/officeDocument/2006/math" xmlns:v="urn:schemas-microsoft-com:vml" xmlns:wp14="http://schemas.microsoft.com/office/word/2010/wordprocessingDrawing" xmlns:wp="http://schemas.openxmlformats.org/drawingml/2006/wordprocessingDrawing" xmlns:w10="urn:schemas-microsoft-com:office:word" xmlns:w="http://schemas.openxmlformats.org/wordprocessingml/2006/main" xmlns:w14="http://schemas.microsoft.com/office/word/2010/wordml" xmlns:w15="http://schemas.microsoft.com/office/word/2012/wordml" xmlns:w16cid="http://schemas.microsoft.com/office/word/2016/wordml/cid" xmlns:w16se="http://schemas.microsoft.com/office/word/2015/wordml/symex" xmlns:wpg="http://schemas.microsoft.com/office/word/2010/wordprocessingGroup" xmlns:wpi="http://schemas.microsoft.com/office/word/2010/wordprocessingInk" xmlns:wne="http://schemas.microsoft.com/office/word/2006/wordml" xmlns:wps="http://schemas.microsoft.com/office/word/2010/wordprocessingShape" mc:Ignorable="w14 w15 w16se w16cid wp14">
   <w:abstractNum w:abstractNumId="0" w15:restartNumberingAfterBreak="0">
     <w:nsid w:val="00A90DF4"/>
     <w:multiLevelType w:val="hybridMultilevel"/>
@@ -5414,7 +5403,7 @@
     <w:lvl w:ilvl="0">
       <w:start w:val="1"/>
       <w:numFmt w:val="decimal"/>
-      <w:pStyle w:val="Ttulo1"/>
+      <w:pStyle w:val="Heading1"/>
       <w:lvlText w:val="%1"/>
       <w:lvlJc w:val="left"/>
       <w:pPr>
@@ -6539,7 +6528,7 @@
 </file>
 
 <file path=word/styles.xml><?xml version="1.0" encoding="utf-8"?>
-<w:styles xmlns:mc="http://schemas.openxmlformats.org/markup-compatibility/2006" xmlns:r="http://schemas.openxmlformats.org/officeDocument/2006/relationships" xmlns:w="http://schemas.openxmlformats.org/wordprocessingml/2006/main" xmlns:w14="http://schemas.microsoft.com/office/word/2010/wordml" xmlns:w15="http://schemas.microsoft.com/office/word/2012/wordml" xmlns:w16se="http://schemas.microsoft.com/office/word/2015/wordml/symex" mc:Ignorable="w14 w15 w16se">
+<w:styles xmlns:mc="http://schemas.openxmlformats.org/markup-compatibility/2006" xmlns:r="http://schemas.openxmlformats.org/officeDocument/2006/relationships" xmlns:w="http://schemas.openxmlformats.org/wordprocessingml/2006/main" xmlns:w14="http://schemas.microsoft.com/office/word/2010/wordml" xmlns:w15="http://schemas.microsoft.com/office/word/2012/wordml" xmlns:w16cid="http://schemas.microsoft.com/office/word/2016/wordml/cid" xmlns:w16se="http://schemas.microsoft.com/office/word/2015/wordml/symex" mc:Ignorable="w14 w15 w16se w16cid">
   <w:docDefaults>
     <w:rPrDefault>
       <w:rPr>
@@ -6555,7 +6544,7 @@
       </w:pPr>
     </w:pPrDefault>
   </w:docDefaults>
-  <w:latentStyles w:defLockedState="0" w:defUIPriority="99" w:defSemiHidden="0" w:defUnhideWhenUsed="0" w:defQFormat="0" w:count="371">
+  <w:latentStyles w:defLockedState="0" w:defUIPriority="99" w:defSemiHidden="0" w:defUnhideWhenUsed="0" w:defQFormat="0" w:count="376">
     <w:lsdException w:name="Normal" w:uiPriority="0" w:qFormat="1"/>
     <w:lsdException w:name="heading 1" w:uiPriority="9" w:qFormat="1"/>
     <w:lsdException w:name="heading 2" w:semiHidden="1" w:uiPriority="9" w:unhideWhenUsed="1" w:qFormat="1"/>
@@ -6661,7 +6650,6 @@
     <w:lsdException w:name="HTML Sample" w:semiHidden="1" w:unhideWhenUsed="1"/>
     <w:lsdException w:name="HTML Typewriter" w:semiHidden="1" w:unhideWhenUsed="1"/>
     <w:lsdException w:name="HTML Variable" w:semiHidden="1" w:unhideWhenUsed="1"/>
-    <w:lsdException w:name="Normal Table" w:semiHidden="1" w:unhideWhenUsed="1"/>
     <w:lsdException w:name="annotation subject" w:semiHidden="1" w:unhideWhenUsed="1"/>
     <w:lsdException w:name="No List" w:semiHidden="1" w:unhideWhenUsed="1"/>
     <w:lsdException w:name="Outline List 1" w:semiHidden="1" w:unhideWhenUsed="1"/>
@@ -6704,11 +6692,8 @@
     <w:lsdException w:name="Table Contemporary" w:semiHidden="1" w:unhideWhenUsed="1"/>
     <w:lsdException w:name="Table Elegant" w:semiHidden="1" w:unhideWhenUsed="1"/>
     <w:lsdException w:name="Table Professional" w:semiHidden="1" w:unhideWhenUsed="1"/>
-    <w:lsdException w:name="Table Subtle 1" w:semiHidden="1" w:unhideWhenUsed="1"/>
     <w:lsdException w:name="Table Subtle 2" w:semiHidden="1" w:unhideWhenUsed="1"/>
     <w:lsdException w:name="Table Web 1" w:semiHidden="1" w:unhideWhenUsed="1"/>
-    <w:lsdException w:name="Table Web 2" w:semiHidden="1" w:unhideWhenUsed="1"/>
-    <w:lsdException w:name="Table Web 3" w:semiHidden="1" w:unhideWhenUsed="1"/>
     <w:lsdException w:name="Balloon Text" w:semiHidden="1" w:unhideWhenUsed="1"/>
     <w:lsdException w:name="Table Grid" w:uiPriority="39"/>
     <w:lsdException w:name="Table Theme" w:semiHidden="1" w:unhideWhenUsed="1"/>
@@ -6927,6 +6912,11 @@
     <w:lsdException w:name="List Table 5 Dark Accent 6" w:uiPriority="50"/>
     <w:lsdException w:name="List Table 6 Colorful Accent 6" w:uiPriority="51"/>
     <w:lsdException w:name="List Table 7 Colorful Accent 6" w:uiPriority="52"/>
+    <w:lsdException w:name="Mention" w:semiHidden="1" w:unhideWhenUsed="1"/>
+    <w:lsdException w:name="Smart Hyperlink" w:semiHidden="1" w:unhideWhenUsed="1"/>
+    <w:lsdException w:name="Hashtag" w:semiHidden="1" w:unhideWhenUsed="1"/>
+    <w:lsdException w:name="Unresolved Mention" w:semiHidden="1" w:unhideWhenUsed="1"/>
+    <w:lsdException w:name="Smart Link" w:semiHidden="1" w:unhideWhenUsed="1"/>
   </w:latentStyles>
   <w:style w:type="paragraph" w:default="1" w:styleId="Normal">
     <w:name w:val="Normal"/>
@@ -6943,11 +6933,11 @@
       <w:szCs w:val="24"/>
     </w:rPr>
   </w:style>
-  <w:style w:type="paragraph" w:styleId="Ttulo1">
+  <w:style w:type="paragraph" w:styleId="Heading1">
     <w:name w:val="heading 1"/>
     <w:basedOn w:val="Normal"/>
     <w:next w:val="Normal"/>
-    <w:link w:val="Ttulo1Char"/>
+    <w:link w:val="Heading1Char"/>
     <w:uiPriority w:val="9"/>
     <w:qFormat/>
     <w:rsid w:val="00CB224A"/>
@@ -6968,13 +6958,13 @@
       <w:szCs w:val="32"/>
     </w:rPr>
   </w:style>
-  <w:style w:type="character" w:default="1" w:styleId="Fontepargpadro">
+  <w:style w:type="character" w:default="1" w:styleId="DefaultParagraphFont">
     <w:name w:val="Default Paragraph Font"/>
     <w:uiPriority w:val="1"/>
     <w:semiHidden/>
     <w:unhideWhenUsed/>
   </w:style>
-  <w:style w:type="table" w:default="1" w:styleId="Tabelanormal">
+  <w:style w:type="table" w:default="1" w:styleId="TableNormal">
     <w:name w:val="Normal Table"/>
     <w:uiPriority w:val="99"/>
     <w:semiHidden/>
@@ -6989,16 +6979,16 @@
       </w:tblCellMar>
     </w:tblPr>
   </w:style>
-  <w:style w:type="numbering" w:default="1" w:styleId="Semlista">
+  <w:style w:type="numbering" w:default="1" w:styleId="NoList">
     <w:name w:val="No List"/>
     <w:uiPriority w:val="99"/>
     <w:semiHidden/>
     <w:unhideWhenUsed/>
   </w:style>
-  <w:style w:type="character" w:customStyle="1" w:styleId="Ttulo1Char">
-    <w:name w:val="Título 1 Char"/>
-    <w:basedOn w:val="Fontepargpadro"/>
-    <w:link w:val="Ttulo1"/>
+  <w:style w:type="character" w:customStyle="1" w:styleId="Heading1Char">
+    <w:name w:val="Heading 1 Char"/>
+    <w:basedOn w:val="DefaultParagraphFont"/>
+    <w:link w:val="Heading1"/>
     <w:uiPriority w:val="9"/>
     <w:rsid w:val="00CB224A"/>
     <w:rPr>
@@ -7009,9 +6999,9 @@
       <w:szCs w:val="32"/>
     </w:rPr>
   </w:style>
-  <w:style w:type="paragraph" w:styleId="CabealhodoSumrio">
+  <w:style w:type="paragraph" w:styleId="TOCHeading">
     <w:name w:val="TOC Heading"/>
-    <w:basedOn w:val="Ttulo1"/>
+    <w:basedOn w:val="Heading1"/>
     <w:next w:val="Normal"/>
     <w:uiPriority w:val="39"/>
     <w:unhideWhenUsed/>
@@ -7024,7 +7014,7 @@
       <w:lang w:eastAsia="pt-BR"/>
     </w:rPr>
   </w:style>
-  <w:style w:type="paragraph" w:styleId="PargrafodaLista">
+  <w:style w:type="paragraph" w:styleId="ListParagraph">
     <w:name w:val="List Paragraph"/>
     <w:basedOn w:val="Normal"/>
     <w:uiPriority w:val="34"/>
@@ -7035,11 +7025,11 @@
       <w:contextualSpacing/>
     </w:pPr>
   </w:style>
-  <w:style w:type="paragraph" w:styleId="Sumrio1">
+  <w:style w:type="paragraph" w:styleId="TOC1">
     <w:name w:val="toc 1"/>
     <w:basedOn w:val="Normal"/>
     <w:next w:val="Normal"/>
-    <w:link w:val="Sumrio1Char"/>
+    <w:link w:val="TOC1Char"/>
     <w:autoRedefine/>
     <w:uiPriority w:val="39"/>
     <w:unhideWhenUsed/>
@@ -7054,7 +7044,7 @@
   </w:style>
   <w:style w:type="character" w:styleId="Hyperlink">
     <w:name w:val="Hyperlink"/>
-    <w:basedOn w:val="Fontepargpadro"/>
+    <w:basedOn w:val="DefaultParagraphFont"/>
     <w:uiPriority w:val="99"/>
     <w:unhideWhenUsed/>
     <w:rsid w:val="00731795"/>
@@ -7063,9 +7053,9 @@
       <w:u w:val="single"/>
     </w:rPr>
   </w:style>
-  <w:style w:type="character" w:styleId="Forte">
+  <w:style w:type="character" w:styleId="Strong">
     <w:name w:val="Strong"/>
-    <w:basedOn w:val="Fontepargpadro"/>
+    <w:basedOn w:val="DefaultParagraphFont"/>
     <w:uiPriority w:val="22"/>
     <w:qFormat/>
     <w:rsid w:val="004D1283"/>
@@ -7074,7 +7064,7 @@
       <w:bCs/>
     </w:rPr>
   </w:style>
-  <w:style w:type="paragraph" w:styleId="Bibliografia">
+  <w:style w:type="paragraph" w:styleId="Bibliography">
     <w:name w:val="Bibliography"/>
     <w:basedOn w:val="Normal"/>
     <w:next w:val="Normal"/>
@@ -7087,9 +7077,9 @@
       <w:lang w:eastAsia="pt-BR"/>
     </w:rPr>
   </w:style>
-  <w:style w:type="table" w:styleId="Tabelacomgrade">
+  <w:style w:type="table" w:styleId="TableGrid">
     <w:name w:val="Table Grid"/>
-    <w:basedOn w:val="Tabelanormal"/>
+    <w:basedOn w:val="TableNormal"/>
     <w:uiPriority w:val="39"/>
     <w:rsid w:val="00351AD3"/>
     <w:pPr>
@@ -7106,9 +7096,9 @@
       </w:tblBorders>
     </w:tblPr>
   </w:style>
-  <w:style w:type="character" w:styleId="HiperlinkVisitado">
+  <w:style w:type="character" w:styleId="FollowedHyperlink">
     <w:name w:val="FollowedHyperlink"/>
-    <w:basedOn w:val="Fontepargpadro"/>
+    <w:basedOn w:val="DefaultParagraphFont"/>
     <w:uiPriority w:val="99"/>
     <w:semiHidden/>
     <w:unhideWhenUsed/>
@@ -7120,7 +7110,7 @@
   </w:style>
   <w:style w:type="paragraph" w:customStyle="1" w:styleId="Summary">
     <w:name w:val="Summary"/>
-    <w:basedOn w:val="Sumrio1"/>
+    <w:basedOn w:val="TOC1"/>
     <w:link w:val="SummaryChar"/>
     <w:qFormat/>
     <w:rsid w:val="00CB224A"/>
@@ -7135,10 +7125,10 @@
       <w:noProof/>
     </w:rPr>
   </w:style>
-  <w:style w:type="character" w:customStyle="1" w:styleId="Sumrio1Char">
-    <w:name w:val="Sumário 1 Char"/>
-    <w:basedOn w:val="Fontepargpadro"/>
-    <w:link w:val="Sumrio1"/>
+  <w:style w:type="character" w:customStyle="1" w:styleId="TOC1Char">
+    <w:name w:val="TOC 1 Char"/>
+    <w:basedOn w:val="DefaultParagraphFont"/>
+    <w:link w:val="TOC1"/>
     <w:uiPriority w:val="39"/>
     <w:rsid w:val="00CB224A"/>
     <w:rPr>
@@ -7149,7 +7139,7 @@
   </w:style>
   <w:style w:type="character" w:customStyle="1" w:styleId="SummaryChar">
     <w:name w:val="Summary Char"/>
-    <w:basedOn w:val="Sumrio1Char"/>
+    <w:basedOn w:val="TOC1Char"/>
     <w:link w:val="Summary"/>
     <w:rsid w:val="00CB224A"/>
     <w:rPr>
@@ -7159,9 +7149,9 @@
       <w:szCs w:val="24"/>
     </w:rPr>
   </w:style>
-  <w:style w:type="character" w:styleId="Refdecomentrio">
+  <w:style w:type="character" w:styleId="CommentReference">
     <w:name w:val="annotation reference"/>
-    <w:basedOn w:val="Fontepargpadro"/>
+    <w:basedOn w:val="DefaultParagraphFont"/>
     <w:uiPriority w:val="99"/>
     <w:semiHidden/>
     <w:unhideWhenUsed/>
@@ -7171,10 +7161,10 @@
       <w:szCs w:val="16"/>
     </w:rPr>
   </w:style>
-  <w:style w:type="paragraph" w:styleId="Textodecomentrio">
+  <w:style w:type="paragraph" w:styleId="CommentText">
     <w:name w:val="annotation text"/>
     <w:basedOn w:val="Normal"/>
-    <w:link w:val="TextodecomentrioChar"/>
+    <w:link w:val="CommentTextChar"/>
     <w:uiPriority w:val="99"/>
     <w:semiHidden/>
     <w:unhideWhenUsed/>
@@ -7187,10 +7177,10 @@
       <w:szCs w:val="20"/>
     </w:rPr>
   </w:style>
-  <w:style w:type="character" w:customStyle="1" w:styleId="TextodecomentrioChar">
-    <w:name w:val="Texto de comentário Char"/>
-    <w:basedOn w:val="Fontepargpadro"/>
-    <w:link w:val="Textodecomentrio"/>
+  <w:style w:type="character" w:customStyle="1" w:styleId="CommentTextChar">
+    <w:name w:val="Comment Text Char"/>
+    <w:basedOn w:val="DefaultParagraphFont"/>
+    <w:link w:val="CommentText"/>
     <w:uiPriority w:val="99"/>
     <w:semiHidden/>
     <w:rsid w:val="00B34F0A"/>
@@ -7200,11 +7190,11 @@
       <w:szCs w:val="20"/>
     </w:rPr>
   </w:style>
-  <w:style w:type="paragraph" w:styleId="Assuntodocomentrio">
+  <w:style w:type="paragraph" w:styleId="CommentSubject">
     <w:name w:val="annotation subject"/>
-    <w:basedOn w:val="Textodecomentrio"/>
-    <w:next w:val="Textodecomentrio"/>
-    <w:link w:val="AssuntodocomentrioChar"/>
+    <w:basedOn w:val="CommentText"/>
+    <w:next w:val="CommentText"/>
+    <w:link w:val="CommentSubjectChar"/>
     <w:uiPriority w:val="99"/>
     <w:semiHidden/>
     <w:unhideWhenUsed/>
@@ -7214,10 +7204,10 @@
       <w:bCs/>
     </w:rPr>
   </w:style>
-  <w:style w:type="character" w:customStyle="1" w:styleId="AssuntodocomentrioChar">
-    <w:name w:val="Assunto do comentário Char"/>
-    <w:basedOn w:val="TextodecomentrioChar"/>
-    <w:link w:val="Assuntodocomentrio"/>
+  <w:style w:type="character" w:customStyle="1" w:styleId="CommentSubjectChar">
+    <w:name w:val="Comment Subject Char"/>
+    <w:basedOn w:val="CommentTextChar"/>
+    <w:link w:val="CommentSubject"/>
     <w:uiPriority w:val="99"/>
     <w:semiHidden/>
     <w:rsid w:val="00B34F0A"/>
@@ -7229,10 +7219,10 @@
       <w:szCs w:val="20"/>
     </w:rPr>
   </w:style>
-  <w:style w:type="paragraph" w:styleId="Textodebalo">
+  <w:style w:type="paragraph" w:styleId="BalloonText">
     <w:name w:val="Balloon Text"/>
     <w:basedOn w:val="Normal"/>
-    <w:link w:val="TextodebaloChar"/>
+    <w:link w:val="BalloonTextChar"/>
     <w:uiPriority w:val="99"/>
     <w:semiHidden/>
     <w:unhideWhenUsed/>
@@ -7246,10 +7236,10 @@
       <w:szCs w:val="18"/>
     </w:rPr>
   </w:style>
-  <w:style w:type="character" w:customStyle="1" w:styleId="TextodebaloChar">
-    <w:name w:val="Texto de balão Char"/>
-    <w:basedOn w:val="Fontepargpadro"/>
-    <w:link w:val="Textodebalo"/>
+  <w:style w:type="character" w:customStyle="1" w:styleId="BalloonTextChar">
+    <w:name w:val="Balloon Text Char"/>
+    <w:basedOn w:val="DefaultParagraphFont"/>
+    <w:link w:val="BalloonText"/>
     <w:uiPriority w:val="99"/>
     <w:semiHidden/>
     <w:rsid w:val="00B34F0A"/>
@@ -7547,7 +7537,7 @@
 </file>
 
 <file path=customXml/itemProps1.xml><?xml version="1.0" encoding="utf-8"?>
-<ds:datastoreItem xmlns:ds="http://schemas.openxmlformats.org/officeDocument/2006/customXml" ds:itemID="{6BDC93D6-5343-4E5E-8898-6F9FAB4E587D}">
+<ds:datastoreItem xmlns:ds="http://schemas.openxmlformats.org/officeDocument/2006/customXml" ds:itemID="{E5193402-3625-4C2F-ADB7-95EA1E17BCE4}">
   <ds:schemaRefs>
     <ds:schemaRef ds:uri="http://schemas.openxmlformats.org/officeDocument/2006/bibliography"/>
   </ds:schemaRefs>

</xml_diff>

<commit_message>
Justificação extendida. Finalmente, progresso!
</commit_message>
<xml_diff>
--- a/TCC_V1.docx
+++ b/TCC_V1.docx
@@ -149,6 +149,630 @@
           <w:color w:val="7F7F7F" w:themeColor="text1" w:themeTint="80"/>
         </w:rPr>
       </w:pPr>
+      <w:proofErr w:type="spellStart"/>
+      <w:r>
+        <w:rPr>
+          <w:i/>
+          <w:color w:val="7F7F7F" w:themeColor="text1" w:themeTint="80"/>
+        </w:rPr>
+        <w:t>Lorem</w:t>
+      </w:r>
+      <w:proofErr w:type="spellEnd"/>
+      <w:r>
+        <w:rPr>
+          <w:i/>
+          <w:color w:val="7F7F7F" w:themeColor="text1" w:themeTint="80"/>
+        </w:rPr>
+        <w:t xml:space="preserve"> ipsum </w:t>
+      </w:r>
+      <w:proofErr w:type="spellStart"/>
+      <w:r>
+        <w:rPr>
+          <w:i/>
+          <w:color w:val="7F7F7F" w:themeColor="text1" w:themeTint="80"/>
+        </w:rPr>
+        <w:t>dolor</w:t>
+      </w:r>
+      <w:proofErr w:type="spellEnd"/>
+      <w:r>
+        <w:rPr>
+          <w:i/>
+          <w:color w:val="7F7F7F" w:themeColor="text1" w:themeTint="80"/>
+        </w:rPr>
+        <w:t xml:space="preserve"> </w:t>
+      </w:r>
+      <w:proofErr w:type="spellStart"/>
+      <w:r>
+        <w:rPr>
+          <w:i/>
+          <w:color w:val="7F7F7F" w:themeColor="text1" w:themeTint="80"/>
+        </w:rPr>
+        <w:t>sit</w:t>
+      </w:r>
+      <w:proofErr w:type="spellEnd"/>
+      <w:r>
+        <w:rPr>
+          <w:i/>
+          <w:color w:val="7F7F7F" w:themeColor="text1" w:themeTint="80"/>
+        </w:rPr>
+        <w:t xml:space="preserve"> </w:t>
+      </w:r>
+      <w:proofErr w:type="spellStart"/>
+      <w:r>
+        <w:rPr>
+          <w:i/>
+          <w:color w:val="7F7F7F" w:themeColor="text1" w:themeTint="80"/>
+        </w:rPr>
+        <w:t>amet</w:t>
+      </w:r>
+      <w:proofErr w:type="spellEnd"/>
+      <w:r>
+        <w:rPr>
+          <w:i/>
+          <w:color w:val="7F7F7F" w:themeColor="text1" w:themeTint="80"/>
+        </w:rPr>
+        <w:t xml:space="preserve">, </w:t>
+      </w:r>
+      <w:proofErr w:type="spellStart"/>
+      <w:r>
+        <w:rPr>
+          <w:i/>
+          <w:color w:val="7F7F7F" w:themeColor="text1" w:themeTint="80"/>
+        </w:rPr>
+        <w:t>consectetur</w:t>
+      </w:r>
+      <w:proofErr w:type="spellEnd"/>
+      <w:r>
+        <w:rPr>
+          <w:i/>
+          <w:color w:val="7F7F7F" w:themeColor="text1" w:themeTint="80"/>
+        </w:rPr>
+        <w:t xml:space="preserve"> </w:t>
+      </w:r>
+      <w:proofErr w:type="spellStart"/>
+      <w:r>
+        <w:rPr>
+          <w:i/>
+          <w:color w:val="7F7F7F" w:themeColor="text1" w:themeTint="80"/>
+        </w:rPr>
+        <w:t>adipiscing</w:t>
+      </w:r>
+      <w:proofErr w:type="spellEnd"/>
+      <w:r>
+        <w:rPr>
+          <w:i/>
+          <w:color w:val="7F7F7F" w:themeColor="text1" w:themeTint="80"/>
+        </w:rPr>
+        <w:t xml:space="preserve"> </w:t>
+      </w:r>
+      <w:proofErr w:type="spellStart"/>
+      <w:r>
+        <w:rPr>
+          <w:i/>
+          <w:color w:val="7F7F7F" w:themeColor="text1" w:themeTint="80"/>
+        </w:rPr>
+        <w:t>elit</w:t>
+      </w:r>
+      <w:proofErr w:type="spellEnd"/>
+      <w:r>
+        <w:rPr>
+          <w:i/>
+          <w:color w:val="7F7F7F" w:themeColor="text1" w:themeTint="80"/>
+        </w:rPr>
+        <w:t xml:space="preserve">. </w:t>
+      </w:r>
+      <w:proofErr w:type="spellStart"/>
+      <w:r>
+        <w:rPr>
+          <w:i/>
+          <w:color w:val="7F7F7F" w:themeColor="text1" w:themeTint="80"/>
+        </w:rPr>
+        <w:t>Nullam</w:t>
+      </w:r>
+      <w:proofErr w:type="spellEnd"/>
+      <w:r>
+        <w:rPr>
+          <w:i/>
+          <w:color w:val="7F7F7F" w:themeColor="text1" w:themeTint="80"/>
+        </w:rPr>
+        <w:t xml:space="preserve"> </w:t>
+      </w:r>
+      <w:proofErr w:type="spellStart"/>
+      <w:r>
+        <w:rPr>
+          <w:i/>
+          <w:color w:val="7F7F7F" w:themeColor="text1" w:themeTint="80"/>
+        </w:rPr>
+        <w:t>eget</w:t>
+      </w:r>
+      <w:proofErr w:type="spellEnd"/>
+      <w:r>
+        <w:rPr>
+          <w:i/>
+          <w:color w:val="7F7F7F" w:themeColor="text1" w:themeTint="80"/>
+        </w:rPr>
+        <w:t xml:space="preserve"> </w:t>
+      </w:r>
+      <w:proofErr w:type="spellStart"/>
+      <w:r>
+        <w:rPr>
+          <w:i/>
+          <w:color w:val="7F7F7F" w:themeColor="text1" w:themeTint="80"/>
+        </w:rPr>
+        <w:t>nulla</w:t>
+      </w:r>
+      <w:proofErr w:type="spellEnd"/>
+      <w:r>
+        <w:rPr>
+          <w:i/>
+          <w:color w:val="7F7F7F" w:themeColor="text1" w:themeTint="80"/>
+        </w:rPr>
+        <w:t xml:space="preserve"> </w:t>
+      </w:r>
+      <w:proofErr w:type="spellStart"/>
+      <w:r>
+        <w:rPr>
+          <w:i/>
+          <w:color w:val="7F7F7F" w:themeColor="text1" w:themeTint="80"/>
+        </w:rPr>
+        <w:t>ullamcorper</w:t>
+      </w:r>
+      <w:proofErr w:type="spellEnd"/>
+      <w:r>
+        <w:rPr>
+          <w:i/>
+          <w:color w:val="7F7F7F" w:themeColor="text1" w:themeTint="80"/>
+        </w:rPr>
+        <w:t xml:space="preserve"> </w:t>
+      </w:r>
+      <w:proofErr w:type="spellStart"/>
+      <w:r>
+        <w:rPr>
+          <w:i/>
+          <w:color w:val="7F7F7F" w:themeColor="text1" w:themeTint="80"/>
+        </w:rPr>
+        <w:t>orci</w:t>
+      </w:r>
+      <w:proofErr w:type="spellEnd"/>
+      <w:r>
+        <w:rPr>
+          <w:i/>
+          <w:color w:val="7F7F7F" w:themeColor="text1" w:themeTint="80"/>
+        </w:rPr>
+        <w:t xml:space="preserve"> </w:t>
+      </w:r>
+      <w:proofErr w:type="spellStart"/>
+      <w:r>
+        <w:rPr>
+          <w:i/>
+          <w:color w:val="7F7F7F" w:themeColor="text1" w:themeTint="80"/>
+        </w:rPr>
+        <w:t>posuere</w:t>
+      </w:r>
+      <w:proofErr w:type="spellEnd"/>
+      <w:r>
+        <w:rPr>
+          <w:i/>
+          <w:color w:val="7F7F7F" w:themeColor="text1" w:themeTint="80"/>
+        </w:rPr>
+        <w:t xml:space="preserve"> </w:t>
+      </w:r>
+      <w:proofErr w:type="spellStart"/>
+      <w:r>
+        <w:rPr>
+          <w:i/>
+          <w:color w:val="7F7F7F" w:themeColor="text1" w:themeTint="80"/>
+        </w:rPr>
+        <w:t>elementum</w:t>
+      </w:r>
+      <w:proofErr w:type="spellEnd"/>
+      <w:r>
+        <w:rPr>
+          <w:i/>
+          <w:color w:val="7F7F7F" w:themeColor="text1" w:themeTint="80"/>
+        </w:rPr>
+        <w:t xml:space="preserve">. </w:t>
+      </w:r>
+      <w:proofErr w:type="spellStart"/>
+      <w:r>
+        <w:rPr>
+          <w:i/>
+          <w:color w:val="7F7F7F" w:themeColor="text1" w:themeTint="80"/>
+        </w:rPr>
+        <w:t>Suspendisse</w:t>
+      </w:r>
+      <w:proofErr w:type="spellEnd"/>
+      <w:r>
+        <w:rPr>
+          <w:i/>
+          <w:color w:val="7F7F7F" w:themeColor="text1" w:themeTint="80"/>
+        </w:rPr>
+        <w:t xml:space="preserve"> vitae </w:t>
+      </w:r>
+      <w:proofErr w:type="spellStart"/>
+      <w:r>
+        <w:rPr>
+          <w:i/>
+          <w:color w:val="7F7F7F" w:themeColor="text1" w:themeTint="80"/>
+        </w:rPr>
+        <w:t>eros</w:t>
+      </w:r>
+      <w:proofErr w:type="spellEnd"/>
+      <w:r>
+        <w:rPr>
+          <w:i/>
+          <w:color w:val="7F7F7F" w:themeColor="text1" w:themeTint="80"/>
+        </w:rPr>
+        <w:t xml:space="preserve"> </w:t>
+      </w:r>
+      <w:proofErr w:type="spellStart"/>
+      <w:r>
+        <w:rPr>
+          <w:i/>
+          <w:color w:val="7F7F7F" w:themeColor="text1" w:themeTint="80"/>
+        </w:rPr>
+        <w:t>vulputate</w:t>
+      </w:r>
+      <w:proofErr w:type="spellEnd"/>
+      <w:r>
+        <w:rPr>
+          <w:i/>
+          <w:color w:val="7F7F7F" w:themeColor="text1" w:themeTint="80"/>
+        </w:rPr>
+        <w:t xml:space="preserve">, </w:t>
+      </w:r>
+      <w:proofErr w:type="spellStart"/>
+      <w:r>
+        <w:rPr>
+          <w:i/>
+          <w:color w:val="7F7F7F" w:themeColor="text1" w:themeTint="80"/>
+        </w:rPr>
+        <w:t>interdum</w:t>
+      </w:r>
+      <w:proofErr w:type="spellEnd"/>
+      <w:r>
+        <w:rPr>
+          <w:i/>
+          <w:color w:val="7F7F7F" w:themeColor="text1" w:themeTint="80"/>
+        </w:rPr>
+        <w:t xml:space="preserve"> </w:t>
+      </w:r>
+      <w:proofErr w:type="spellStart"/>
+      <w:r>
+        <w:rPr>
+          <w:i/>
+          <w:color w:val="7F7F7F" w:themeColor="text1" w:themeTint="80"/>
+        </w:rPr>
+        <w:t>felis</w:t>
+      </w:r>
+      <w:proofErr w:type="spellEnd"/>
+      <w:r>
+        <w:rPr>
+          <w:i/>
+          <w:color w:val="7F7F7F" w:themeColor="text1" w:themeTint="80"/>
+        </w:rPr>
+        <w:t xml:space="preserve"> id, </w:t>
+      </w:r>
+      <w:proofErr w:type="spellStart"/>
+      <w:r>
+        <w:rPr>
+          <w:i/>
+          <w:color w:val="7F7F7F" w:themeColor="text1" w:themeTint="80"/>
+        </w:rPr>
+        <w:t>ultricies</w:t>
+      </w:r>
+      <w:proofErr w:type="spellEnd"/>
+      <w:r>
+        <w:rPr>
+          <w:i/>
+          <w:color w:val="7F7F7F" w:themeColor="text1" w:themeTint="80"/>
+        </w:rPr>
+        <w:t xml:space="preserve"> </w:t>
+      </w:r>
+      <w:proofErr w:type="spellStart"/>
+      <w:r>
+        <w:rPr>
+          <w:i/>
+          <w:color w:val="7F7F7F" w:themeColor="text1" w:themeTint="80"/>
+        </w:rPr>
+        <w:t>dolor</w:t>
+      </w:r>
+      <w:proofErr w:type="spellEnd"/>
+      <w:r>
+        <w:rPr>
+          <w:i/>
+          <w:color w:val="7F7F7F" w:themeColor="text1" w:themeTint="80"/>
+        </w:rPr>
+        <w:t xml:space="preserve">. </w:t>
+      </w:r>
+      <w:proofErr w:type="spellStart"/>
+      <w:r>
+        <w:rPr>
+          <w:i/>
+          <w:color w:val="7F7F7F" w:themeColor="text1" w:themeTint="80"/>
+        </w:rPr>
+        <w:t>Nulla</w:t>
+      </w:r>
+      <w:proofErr w:type="spellEnd"/>
+      <w:r>
+        <w:rPr>
+          <w:i/>
+          <w:color w:val="7F7F7F" w:themeColor="text1" w:themeTint="80"/>
+        </w:rPr>
+        <w:t xml:space="preserve"> </w:t>
+      </w:r>
+      <w:proofErr w:type="spellStart"/>
+      <w:r>
+        <w:rPr>
+          <w:i/>
+          <w:color w:val="7F7F7F" w:themeColor="text1" w:themeTint="80"/>
+        </w:rPr>
+        <w:t>pharetra</w:t>
+      </w:r>
+      <w:proofErr w:type="spellEnd"/>
+      <w:r>
+        <w:rPr>
+          <w:i/>
+          <w:color w:val="7F7F7F" w:themeColor="text1" w:themeTint="80"/>
+        </w:rPr>
+        <w:t xml:space="preserve"> </w:t>
+      </w:r>
+      <w:proofErr w:type="spellStart"/>
+      <w:r>
+        <w:rPr>
+          <w:i/>
+          <w:color w:val="7F7F7F" w:themeColor="text1" w:themeTint="80"/>
+        </w:rPr>
+        <w:t>mollis</w:t>
+      </w:r>
+      <w:proofErr w:type="spellEnd"/>
+      <w:r>
+        <w:rPr>
+          <w:i/>
+          <w:color w:val="7F7F7F" w:themeColor="text1" w:themeTint="80"/>
+        </w:rPr>
+        <w:t xml:space="preserve"> </w:t>
+      </w:r>
+      <w:proofErr w:type="spellStart"/>
+      <w:r>
+        <w:rPr>
+          <w:i/>
+          <w:color w:val="7F7F7F" w:themeColor="text1" w:themeTint="80"/>
+        </w:rPr>
+        <w:t>ligula</w:t>
+      </w:r>
+      <w:proofErr w:type="spellEnd"/>
+      <w:r>
+        <w:rPr>
+          <w:i/>
+          <w:color w:val="7F7F7F" w:themeColor="text1" w:themeTint="80"/>
+        </w:rPr>
+        <w:t xml:space="preserve"> a </w:t>
+      </w:r>
+      <w:proofErr w:type="spellStart"/>
+      <w:r>
+        <w:rPr>
+          <w:i/>
+          <w:color w:val="7F7F7F" w:themeColor="text1" w:themeTint="80"/>
+        </w:rPr>
+        <w:t>imperdiet</w:t>
+      </w:r>
+      <w:proofErr w:type="spellEnd"/>
+      <w:r>
+        <w:rPr>
+          <w:i/>
+          <w:color w:val="7F7F7F" w:themeColor="text1" w:themeTint="80"/>
+        </w:rPr>
+        <w:t xml:space="preserve">. </w:t>
+      </w:r>
+      <w:proofErr w:type="spellStart"/>
+      <w:r>
+        <w:rPr>
+          <w:i/>
+          <w:color w:val="7F7F7F" w:themeColor="text1" w:themeTint="80"/>
+        </w:rPr>
+        <w:t>Proin</w:t>
+      </w:r>
+      <w:proofErr w:type="spellEnd"/>
+      <w:r>
+        <w:rPr>
+          <w:i/>
+          <w:color w:val="7F7F7F" w:themeColor="text1" w:themeTint="80"/>
+        </w:rPr>
+        <w:t xml:space="preserve"> </w:t>
+      </w:r>
+      <w:proofErr w:type="spellStart"/>
+      <w:r>
+        <w:rPr>
+          <w:i/>
+          <w:color w:val="7F7F7F" w:themeColor="text1" w:themeTint="80"/>
+        </w:rPr>
+        <w:t>lobortis</w:t>
+      </w:r>
+      <w:proofErr w:type="spellEnd"/>
+      <w:r>
+        <w:rPr>
+          <w:i/>
+          <w:color w:val="7F7F7F" w:themeColor="text1" w:themeTint="80"/>
+        </w:rPr>
+        <w:t xml:space="preserve"> </w:t>
+      </w:r>
+      <w:proofErr w:type="spellStart"/>
+      <w:r>
+        <w:rPr>
+          <w:i/>
+          <w:color w:val="7F7F7F" w:themeColor="text1" w:themeTint="80"/>
+        </w:rPr>
+        <w:t>tincidunt</w:t>
+      </w:r>
+      <w:proofErr w:type="spellEnd"/>
+      <w:r>
+        <w:rPr>
+          <w:i/>
+          <w:color w:val="7F7F7F" w:themeColor="text1" w:themeTint="80"/>
+        </w:rPr>
+        <w:t xml:space="preserve"> </w:t>
+      </w:r>
+      <w:proofErr w:type="spellStart"/>
+      <w:r>
+        <w:rPr>
+          <w:i/>
+          <w:color w:val="7F7F7F" w:themeColor="text1" w:themeTint="80"/>
+        </w:rPr>
+        <w:t>diam</w:t>
+      </w:r>
+      <w:proofErr w:type="spellEnd"/>
+      <w:r>
+        <w:rPr>
+          <w:i/>
+          <w:color w:val="7F7F7F" w:themeColor="text1" w:themeTint="80"/>
+        </w:rPr>
+        <w:t xml:space="preserve">. </w:t>
+      </w:r>
+      <w:proofErr w:type="spellStart"/>
+      <w:r>
+        <w:rPr>
+          <w:i/>
+          <w:color w:val="7F7F7F" w:themeColor="text1" w:themeTint="80"/>
+        </w:rPr>
+        <w:t>Orci</w:t>
+      </w:r>
+      <w:proofErr w:type="spellEnd"/>
+      <w:r>
+        <w:rPr>
+          <w:i/>
+          <w:color w:val="7F7F7F" w:themeColor="text1" w:themeTint="80"/>
+        </w:rPr>
+        <w:t xml:space="preserve"> </w:t>
+      </w:r>
+      <w:proofErr w:type="spellStart"/>
+      <w:r>
+        <w:rPr>
+          <w:i/>
+          <w:color w:val="7F7F7F" w:themeColor="text1" w:themeTint="80"/>
+        </w:rPr>
+        <w:t>varius</w:t>
+      </w:r>
+      <w:proofErr w:type="spellEnd"/>
+      <w:r>
+        <w:rPr>
+          <w:i/>
+          <w:color w:val="7F7F7F" w:themeColor="text1" w:themeTint="80"/>
+        </w:rPr>
+        <w:t xml:space="preserve"> </w:t>
+      </w:r>
+      <w:proofErr w:type="spellStart"/>
+      <w:r>
+        <w:rPr>
+          <w:i/>
+          <w:color w:val="7F7F7F" w:themeColor="text1" w:themeTint="80"/>
+        </w:rPr>
+        <w:t>natoque</w:t>
+      </w:r>
+      <w:proofErr w:type="spellEnd"/>
+      <w:r>
+        <w:rPr>
+          <w:i/>
+          <w:color w:val="7F7F7F" w:themeColor="text1" w:themeTint="80"/>
+        </w:rPr>
+        <w:t xml:space="preserve"> </w:t>
+      </w:r>
+      <w:proofErr w:type="spellStart"/>
+      <w:r>
+        <w:rPr>
+          <w:i/>
+          <w:color w:val="7F7F7F" w:themeColor="text1" w:themeTint="80"/>
+        </w:rPr>
+        <w:t>penatibus</w:t>
+      </w:r>
+      <w:proofErr w:type="spellEnd"/>
+      <w:r>
+        <w:rPr>
+          <w:i/>
+          <w:color w:val="7F7F7F" w:themeColor="text1" w:themeTint="80"/>
+        </w:rPr>
+        <w:t xml:space="preserve"> et </w:t>
+      </w:r>
+      <w:proofErr w:type="spellStart"/>
+      <w:r>
+        <w:rPr>
+          <w:i/>
+          <w:color w:val="7F7F7F" w:themeColor="text1" w:themeTint="80"/>
+        </w:rPr>
+        <w:t>magnis</w:t>
+      </w:r>
+      <w:proofErr w:type="spellEnd"/>
+      <w:r>
+        <w:rPr>
+          <w:i/>
+          <w:color w:val="7F7F7F" w:themeColor="text1" w:themeTint="80"/>
+        </w:rPr>
+        <w:t xml:space="preserve"> </w:t>
+      </w:r>
+      <w:proofErr w:type="spellStart"/>
+      <w:r>
+        <w:rPr>
+          <w:i/>
+          <w:color w:val="7F7F7F" w:themeColor="text1" w:themeTint="80"/>
+        </w:rPr>
+        <w:t>dis</w:t>
+      </w:r>
+      <w:proofErr w:type="spellEnd"/>
+      <w:r>
+        <w:rPr>
+          <w:i/>
+          <w:color w:val="7F7F7F" w:themeColor="text1" w:themeTint="80"/>
+        </w:rPr>
+        <w:t xml:space="preserve"> </w:t>
+      </w:r>
+      <w:proofErr w:type="spellStart"/>
+      <w:r>
+        <w:rPr>
+          <w:i/>
+          <w:color w:val="7F7F7F" w:themeColor="text1" w:themeTint="80"/>
+        </w:rPr>
+        <w:t>parturient</w:t>
+      </w:r>
+      <w:proofErr w:type="spellEnd"/>
+      <w:r>
+        <w:rPr>
+          <w:i/>
+          <w:color w:val="7F7F7F" w:themeColor="text1" w:themeTint="80"/>
+        </w:rPr>
+        <w:t xml:space="preserve"> montes, </w:t>
+      </w:r>
+      <w:proofErr w:type="spellStart"/>
+      <w:r>
+        <w:rPr>
+          <w:i/>
+          <w:color w:val="7F7F7F" w:themeColor="text1" w:themeTint="80"/>
+        </w:rPr>
+        <w:t>nascetur</w:t>
+      </w:r>
+      <w:proofErr w:type="spellEnd"/>
+      <w:r>
+        <w:rPr>
+          <w:i/>
+          <w:color w:val="7F7F7F" w:themeColor="text1" w:themeTint="80"/>
+        </w:rPr>
+        <w:t xml:space="preserve"> </w:t>
+      </w:r>
+      <w:proofErr w:type="spellStart"/>
+      <w:r>
+        <w:rPr>
+          <w:i/>
+          <w:color w:val="7F7F7F" w:themeColor="text1" w:themeTint="80"/>
+        </w:rPr>
+        <w:t>ridiculus</w:t>
+      </w:r>
+      <w:proofErr w:type="spellEnd"/>
+      <w:r>
+        <w:rPr>
+          <w:i/>
+          <w:color w:val="7F7F7F" w:themeColor="text1" w:themeTint="80"/>
+        </w:rPr>
+        <w:t xml:space="preserve"> mus. </w:t>
+      </w:r>
       <w:r>
         <w:rPr>
           <w:i/>
@@ -226,630 +850,6 @@
           <w:i/>
           <w:color w:val="7F7F7F" w:themeColor="text1" w:themeTint="80"/>
           <w:lang w:val="en-US"/>
-        </w:rPr>
-        <w:t xml:space="preserve">. </w:t>
-      </w:r>
-      <w:proofErr w:type="spellStart"/>
-      <w:r>
-        <w:rPr>
-          <w:i/>
-          <w:color w:val="7F7F7F" w:themeColor="text1" w:themeTint="80"/>
-        </w:rPr>
-        <w:t>Nullam</w:t>
-      </w:r>
-      <w:proofErr w:type="spellEnd"/>
-      <w:r>
-        <w:rPr>
-          <w:i/>
-          <w:color w:val="7F7F7F" w:themeColor="text1" w:themeTint="80"/>
-        </w:rPr>
-        <w:t xml:space="preserve"> </w:t>
-      </w:r>
-      <w:proofErr w:type="spellStart"/>
-      <w:r>
-        <w:rPr>
-          <w:i/>
-          <w:color w:val="7F7F7F" w:themeColor="text1" w:themeTint="80"/>
-        </w:rPr>
-        <w:t>eget</w:t>
-      </w:r>
-      <w:proofErr w:type="spellEnd"/>
-      <w:r>
-        <w:rPr>
-          <w:i/>
-          <w:color w:val="7F7F7F" w:themeColor="text1" w:themeTint="80"/>
-        </w:rPr>
-        <w:t xml:space="preserve"> </w:t>
-      </w:r>
-      <w:proofErr w:type="spellStart"/>
-      <w:r>
-        <w:rPr>
-          <w:i/>
-          <w:color w:val="7F7F7F" w:themeColor="text1" w:themeTint="80"/>
-        </w:rPr>
-        <w:t>nulla</w:t>
-      </w:r>
-      <w:proofErr w:type="spellEnd"/>
-      <w:r>
-        <w:rPr>
-          <w:i/>
-          <w:color w:val="7F7F7F" w:themeColor="text1" w:themeTint="80"/>
-        </w:rPr>
-        <w:t xml:space="preserve"> </w:t>
-      </w:r>
-      <w:proofErr w:type="spellStart"/>
-      <w:r>
-        <w:rPr>
-          <w:i/>
-          <w:color w:val="7F7F7F" w:themeColor="text1" w:themeTint="80"/>
-        </w:rPr>
-        <w:t>ullamcorper</w:t>
-      </w:r>
-      <w:proofErr w:type="spellEnd"/>
-      <w:r>
-        <w:rPr>
-          <w:i/>
-          <w:color w:val="7F7F7F" w:themeColor="text1" w:themeTint="80"/>
-        </w:rPr>
-        <w:t xml:space="preserve"> </w:t>
-      </w:r>
-      <w:proofErr w:type="spellStart"/>
-      <w:r>
-        <w:rPr>
-          <w:i/>
-          <w:color w:val="7F7F7F" w:themeColor="text1" w:themeTint="80"/>
-        </w:rPr>
-        <w:t>orci</w:t>
-      </w:r>
-      <w:proofErr w:type="spellEnd"/>
-      <w:r>
-        <w:rPr>
-          <w:i/>
-          <w:color w:val="7F7F7F" w:themeColor="text1" w:themeTint="80"/>
-        </w:rPr>
-        <w:t xml:space="preserve"> </w:t>
-      </w:r>
-      <w:proofErr w:type="spellStart"/>
-      <w:r>
-        <w:rPr>
-          <w:i/>
-          <w:color w:val="7F7F7F" w:themeColor="text1" w:themeTint="80"/>
-        </w:rPr>
-        <w:t>posuere</w:t>
-      </w:r>
-      <w:proofErr w:type="spellEnd"/>
-      <w:r>
-        <w:rPr>
-          <w:i/>
-          <w:color w:val="7F7F7F" w:themeColor="text1" w:themeTint="80"/>
-        </w:rPr>
-        <w:t xml:space="preserve"> </w:t>
-      </w:r>
-      <w:proofErr w:type="spellStart"/>
-      <w:r>
-        <w:rPr>
-          <w:i/>
-          <w:color w:val="7F7F7F" w:themeColor="text1" w:themeTint="80"/>
-        </w:rPr>
-        <w:t>elementum</w:t>
-      </w:r>
-      <w:proofErr w:type="spellEnd"/>
-      <w:r>
-        <w:rPr>
-          <w:i/>
-          <w:color w:val="7F7F7F" w:themeColor="text1" w:themeTint="80"/>
-        </w:rPr>
-        <w:t xml:space="preserve">. </w:t>
-      </w:r>
-      <w:proofErr w:type="spellStart"/>
-      <w:r>
-        <w:rPr>
-          <w:i/>
-          <w:color w:val="7F7F7F" w:themeColor="text1" w:themeTint="80"/>
-        </w:rPr>
-        <w:t>Suspendisse</w:t>
-      </w:r>
-      <w:proofErr w:type="spellEnd"/>
-      <w:r>
-        <w:rPr>
-          <w:i/>
-          <w:color w:val="7F7F7F" w:themeColor="text1" w:themeTint="80"/>
-        </w:rPr>
-        <w:t xml:space="preserve"> vitae </w:t>
-      </w:r>
-      <w:proofErr w:type="spellStart"/>
-      <w:r>
-        <w:rPr>
-          <w:i/>
-          <w:color w:val="7F7F7F" w:themeColor="text1" w:themeTint="80"/>
-        </w:rPr>
-        <w:t>eros</w:t>
-      </w:r>
-      <w:proofErr w:type="spellEnd"/>
-      <w:r>
-        <w:rPr>
-          <w:i/>
-          <w:color w:val="7F7F7F" w:themeColor="text1" w:themeTint="80"/>
-        </w:rPr>
-        <w:t xml:space="preserve"> </w:t>
-      </w:r>
-      <w:proofErr w:type="spellStart"/>
-      <w:r>
-        <w:rPr>
-          <w:i/>
-          <w:color w:val="7F7F7F" w:themeColor="text1" w:themeTint="80"/>
-        </w:rPr>
-        <w:t>vulputate</w:t>
-      </w:r>
-      <w:proofErr w:type="spellEnd"/>
-      <w:r>
-        <w:rPr>
-          <w:i/>
-          <w:color w:val="7F7F7F" w:themeColor="text1" w:themeTint="80"/>
-        </w:rPr>
-        <w:t xml:space="preserve">, </w:t>
-      </w:r>
-      <w:proofErr w:type="spellStart"/>
-      <w:r>
-        <w:rPr>
-          <w:i/>
-          <w:color w:val="7F7F7F" w:themeColor="text1" w:themeTint="80"/>
-        </w:rPr>
-        <w:t>interdum</w:t>
-      </w:r>
-      <w:proofErr w:type="spellEnd"/>
-      <w:r>
-        <w:rPr>
-          <w:i/>
-          <w:color w:val="7F7F7F" w:themeColor="text1" w:themeTint="80"/>
-        </w:rPr>
-        <w:t xml:space="preserve"> </w:t>
-      </w:r>
-      <w:proofErr w:type="spellStart"/>
-      <w:r>
-        <w:rPr>
-          <w:i/>
-          <w:color w:val="7F7F7F" w:themeColor="text1" w:themeTint="80"/>
-        </w:rPr>
-        <w:t>felis</w:t>
-      </w:r>
-      <w:proofErr w:type="spellEnd"/>
-      <w:r>
-        <w:rPr>
-          <w:i/>
-          <w:color w:val="7F7F7F" w:themeColor="text1" w:themeTint="80"/>
-        </w:rPr>
-        <w:t xml:space="preserve"> id, </w:t>
-      </w:r>
-      <w:proofErr w:type="spellStart"/>
-      <w:r>
-        <w:rPr>
-          <w:i/>
-          <w:color w:val="7F7F7F" w:themeColor="text1" w:themeTint="80"/>
-        </w:rPr>
-        <w:t>ultricies</w:t>
-      </w:r>
-      <w:proofErr w:type="spellEnd"/>
-      <w:r>
-        <w:rPr>
-          <w:i/>
-          <w:color w:val="7F7F7F" w:themeColor="text1" w:themeTint="80"/>
-        </w:rPr>
-        <w:t xml:space="preserve"> </w:t>
-      </w:r>
-      <w:proofErr w:type="spellStart"/>
-      <w:r>
-        <w:rPr>
-          <w:i/>
-          <w:color w:val="7F7F7F" w:themeColor="text1" w:themeTint="80"/>
-        </w:rPr>
-        <w:t>dolor</w:t>
-      </w:r>
-      <w:proofErr w:type="spellEnd"/>
-      <w:r>
-        <w:rPr>
-          <w:i/>
-          <w:color w:val="7F7F7F" w:themeColor="text1" w:themeTint="80"/>
-        </w:rPr>
-        <w:t xml:space="preserve">. </w:t>
-      </w:r>
-      <w:proofErr w:type="spellStart"/>
-      <w:r>
-        <w:rPr>
-          <w:i/>
-          <w:color w:val="7F7F7F" w:themeColor="text1" w:themeTint="80"/>
-        </w:rPr>
-        <w:t>Nulla</w:t>
-      </w:r>
-      <w:proofErr w:type="spellEnd"/>
-      <w:r>
-        <w:rPr>
-          <w:i/>
-          <w:color w:val="7F7F7F" w:themeColor="text1" w:themeTint="80"/>
-        </w:rPr>
-        <w:t xml:space="preserve"> </w:t>
-      </w:r>
-      <w:proofErr w:type="spellStart"/>
-      <w:r>
-        <w:rPr>
-          <w:i/>
-          <w:color w:val="7F7F7F" w:themeColor="text1" w:themeTint="80"/>
-        </w:rPr>
-        <w:t>pharetra</w:t>
-      </w:r>
-      <w:proofErr w:type="spellEnd"/>
-      <w:r>
-        <w:rPr>
-          <w:i/>
-          <w:color w:val="7F7F7F" w:themeColor="text1" w:themeTint="80"/>
-        </w:rPr>
-        <w:t xml:space="preserve"> </w:t>
-      </w:r>
-      <w:proofErr w:type="spellStart"/>
-      <w:r>
-        <w:rPr>
-          <w:i/>
-          <w:color w:val="7F7F7F" w:themeColor="text1" w:themeTint="80"/>
-        </w:rPr>
-        <w:t>mollis</w:t>
-      </w:r>
-      <w:proofErr w:type="spellEnd"/>
-      <w:r>
-        <w:rPr>
-          <w:i/>
-          <w:color w:val="7F7F7F" w:themeColor="text1" w:themeTint="80"/>
-        </w:rPr>
-        <w:t xml:space="preserve"> </w:t>
-      </w:r>
-      <w:proofErr w:type="spellStart"/>
-      <w:r>
-        <w:rPr>
-          <w:i/>
-          <w:color w:val="7F7F7F" w:themeColor="text1" w:themeTint="80"/>
-        </w:rPr>
-        <w:t>ligula</w:t>
-      </w:r>
-      <w:proofErr w:type="spellEnd"/>
-      <w:r>
-        <w:rPr>
-          <w:i/>
-          <w:color w:val="7F7F7F" w:themeColor="text1" w:themeTint="80"/>
-        </w:rPr>
-        <w:t xml:space="preserve"> a </w:t>
-      </w:r>
-      <w:proofErr w:type="spellStart"/>
-      <w:r>
-        <w:rPr>
-          <w:i/>
-          <w:color w:val="7F7F7F" w:themeColor="text1" w:themeTint="80"/>
-        </w:rPr>
-        <w:t>imperdiet</w:t>
-      </w:r>
-      <w:proofErr w:type="spellEnd"/>
-      <w:r>
-        <w:rPr>
-          <w:i/>
-          <w:color w:val="7F7F7F" w:themeColor="text1" w:themeTint="80"/>
-        </w:rPr>
-        <w:t xml:space="preserve">. </w:t>
-      </w:r>
-      <w:proofErr w:type="spellStart"/>
-      <w:r>
-        <w:rPr>
-          <w:i/>
-          <w:color w:val="7F7F7F" w:themeColor="text1" w:themeTint="80"/>
-        </w:rPr>
-        <w:t>Proin</w:t>
-      </w:r>
-      <w:proofErr w:type="spellEnd"/>
-      <w:r>
-        <w:rPr>
-          <w:i/>
-          <w:color w:val="7F7F7F" w:themeColor="text1" w:themeTint="80"/>
-        </w:rPr>
-        <w:t xml:space="preserve"> </w:t>
-      </w:r>
-      <w:proofErr w:type="spellStart"/>
-      <w:r>
-        <w:rPr>
-          <w:i/>
-          <w:color w:val="7F7F7F" w:themeColor="text1" w:themeTint="80"/>
-        </w:rPr>
-        <w:t>lobortis</w:t>
-      </w:r>
-      <w:proofErr w:type="spellEnd"/>
-      <w:r>
-        <w:rPr>
-          <w:i/>
-          <w:color w:val="7F7F7F" w:themeColor="text1" w:themeTint="80"/>
-        </w:rPr>
-        <w:t xml:space="preserve"> </w:t>
-      </w:r>
-      <w:proofErr w:type="spellStart"/>
-      <w:r>
-        <w:rPr>
-          <w:i/>
-          <w:color w:val="7F7F7F" w:themeColor="text1" w:themeTint="80"/>
-        </w:rPr>
-        <w:t>tincidunt</w:t>
-      </w:r>
-      <w:proofErr w:type="spellEnd"/>
-      <w:r>
-        <w:rPr>
-          <w:i/>
-          <w:color w:val="7F7F7F" w:themeColor="text1" w:themeTint="80"/>
-        </w:rPr>
-        <w:t xml:space="preserve"> </w:t>
-      </w:r>
-      <w:proofErr w:type="spellStart"/>
-      <w:r>
-        <w:rPr>
-          <w:i/>
-          <w:color w:val="7F7F7F" w:themeColor="text1" w:themeTint="80"/>
-        </w:rPr>
-        <w:t>diam</w:t>
-      </w:r>
-      <w:proofErr w:type="spellEnd"/>
-      <w:r>
-        <w:rPr>
-          <w:i/>
-          <w:color w:val="7F7F7F" w:themeColor="text1" w:themeTint="80"/>
-        </w:rPr>
-        <w:t xml:space="preserve">. </w:t>
-      </w:r>
-      <w:proofErr w:type="spellStart"/>
-      <w:r>
-        <w:rPr>
-          <w:i/>
-          <w:color w:val="7F7F7F" w:themeColor="text1" w:themeTint="80"/>
-        </w:rPr>
-        <w:t>Orci</w:t>
-      </w:r>
-      <w:proofErr w:type="spellEnd"/>
-      <w:r>
-        <w:rPr>
-          <w:i/>
-          <w:color w:val="7F7F7F" w:themeColor="text1" w:themeTint="80"/>
-        </w:rPr>
-        <w:t xml:space="preserve"> </w:t>
-      </w:r>
-      <w:proofErr w:type="spellStart"/>
-      <w:r>
-        <w:rPr>
-          <w:i/>
-          <w:color w:val="7F7F7F" w:themeColor="text1" w:themeTint="80"/>
-        </w:rPr>
-        <w:t>varius</w:t>
-      </w:r>
-      <w:proofErr w:type="spellEnd"/>
-      <w:r>
-        <w:rPr>
-          <w:i/>
-          <w:color w:val="7F7F7F" w:themeColor="text1" w:themeTint="80"/>
-        </w:rPr>
-        <w:t xml:space="preserve"> </w:t>
-      </w:r>
-      <w:proofErr w:type="spellStart"/>
-      <w:r>
-        <w:rPr>
-          <w:i/>
-          <w:color w:val="7F7F7F" w:themeColor="text1" w:themeTint="80"/>
-        </w:rPr>
-        <w:t>natoque</w:t>
-      </w:r>
-      <w:proofErr w:type="spellEnd"/>
-      <w:r>
-        <w:rPr>
-          <w:i/>
-          <w:color w:val="7F7F7F" w:themeColor="text1" w:themeTint="80"/>
-        </w:rPr>
-        <w:t xml:space="preserve"> </w:t>
-      </w:r>
-      <w:proofErr w:type="spellStart"/>
-      <w:r>
-        <w:rPr>
-          <w:i/>
-          <w:color w:val="7F7F7F" w:themeColor="text1" w:themeTint="80"/>
-        </w:rPr>
-        <w:t>penatibus</w:t>
-      </w:r>
-      <w:proofErr w:type="spellEnd"/>
-      <w:r>
-        <w:rPr>
-          <w:i/>
-          <w:color w:val="7F7F7F" w:themeColor="text1" w:themeTint="80"/>
-        </w:rPr>
-        <w:t xml:space="preserve"> et </w:t>
-      </w:r>
-      <w:proofErr w:type="spellStart"/>
-      <w:r>
-        <w:rPr>
-          <w:i/>
-          <w:color w:val="7F7F7F" w:themeColor="text1" w:themeTint="80"/>
-        </w:rPr>
-        <w:t>magnis</w:t>
-      </w:r>
-      <w:proofErr w:type="spellEnd"/>
-      <w:r>
-        <w:rPr>
-          <w:i/>
-          <w:color w:val="7F7F7F" w:themeColor="text1" w:themeTint="80"/>
-        </w:rPr>
-        <w:t xml:space="preserve"> </w:t>
-      </w:r>
-      <w:proofErr w:type="spellStart"/>
-      <w:r>
-        <w:rPr>
-          <w:i/>
-          <w:color w:val="7F7F7F" w:themeColor="text1" w:themeTint="80"/>
-        </w:rPr>
-        <w:t>dis</w:t>
-      </w:r>
-      <w:proofErr w:type="spellEnd"/>
-      <w:r>
-        <w:rPr>
-          <w:i/>
-          <w:color w:val="7F7F7F" w:themeColor="text1" w:themeTint="80"/>
-        </w:rPr>
-        <w:t xml:space="preserve"> </w:t>
-      </w:r>
-      <w:proofErr w:type="spellStart"/>
-      <w:r>
-        <w:rPr>
-          <w:i/>
-          <w:color w:val="7F7F7F" w:themeColor="text1" w:themeTint="80"/>
-        </w:rPr>
-        <w:t>parturient</w:t>
-      </w:r>
-      <w:proofErr w:type="spellEnd"/>
-      <w:r>
-        <w:rPr>
-          <w:i/>
-          <w:color w:val="7F7F7F" w:themeColor="text1" w:themeTint="80"/>
-        </w:rPr>
-        <w:t xml:space="preserve"> montes, </w:t>
-      </w:r>
-      <w:proofErr w:type="spellStart"/>
-      <w:r>
-        <w:rPr>
-          <w:i/>
-          <w:color w:val="7F7F7F" w:themeColor="text1" w:themeTint="80"/>
-        </w:rPr>
-        <w:t>nascetur</w:t>
-      </w:r>
-      <w:proofErr w:type="spellEnd"/>
-      <w:r>
-        <w:rPr>
-          <w:i/>
-          <w:color w:val="7F7F7F" w:themeColor="text1" w:themeTint="80"/>
-        </w:rPr>
-        <w:t xml:space="preserve"> </w:t>
-      </w:r>
-      <w:proofErr w:type="spellStart"/>
-      <w:r>
-        <w:rPr>
-          <w:i/>
-          <w:color w:val="7F7F7F" w:themeColor="text1" w:themeTint="80"/>
-        </w:rPr>
-        <w:t>ridiculus</w:t>
-      </w:r>
-      <w:proofErr w:type="spellEnd"/>
-      <w:r>
-        <w:rPr>
-          <w:i/>
-          <w:color w:val="7F7F7F" w:themeColor="text1" w:themeTint="80"/>
-        </w:rPr>
-        <w:t xml:space="preserve"> mus. </w:t>
-      </w:r>
-      <w:proofErr w:type="spellStart"/>
-      <w:r>
-        <w:rPr>
-          <w:i/>
-          <w:color w:val="7F7F7F" w:themeColor="text1" w:themeTint="80"/>
-        </w:rPr>
-        <w:t>Lorem</w:t>
-      </w:r>
-      <w:proofErr w:type="spellEnd"/>
-      <w:r>
-        <w:rPr>
-          <w:i/>
-          <w:color w:val="7F7F7F" w:themeColor="text1" w:themeTint="80"/>
-        </w:rPr>
-        <w:t xml:space="preserve"> ipsum </w:t>
-      </w:r>
-      <w:proofErr w:type="spellStart"/>
-      <w:r>
-        <w:rPr>
-          <w:i/>
-          <w:color w:val="7F7F7F" w:themeColor="text1" w:themeTint="80"/>
-        </w:rPr>
-        <w:t>dolor</w:t>
-      </w:r>
-      <w:proofErr w:type="spellEnd"/>
-      <w:r>
-        <w:rPr>
-          <w:i/>
-          <w:color w:val="7F7F7F" w:themeColor="text1" w:themeTint="80"/>
-        </w:rPr>
-        <w:t xml:space="preserve"> </w:t>
-      </w:r>
-      <w:proofErr w:type="spellStart"/>
-      <w:r>
-        <w:rPr>
-          <w:i/>
-          <w:color w:val="7F7F7F" w:themeColor="text1" w:themeTint="80"/>
-        </w:rPr>
-        <w:t>sit</w:t>
-      </w:r>
-      <w:proofErr w:type="spellEnd"/>
-      <w:r>
-        <w:rPr>
-          <w:i/>
-          <w:color w:val="7F7F7F" w:themeColor="text1" w:themeTint="80"/>
-        </w:rPr>
-        <w:t xml:space="preserve"> </w:t>
-      </w:r>
-      <w:proofErr w:type="spellStart"/>
-      <w:r>
-        <w:rPr>
-          <w:i/>
-          <w:color w:val="7F7F7F" w:themeColor="text1" w:themeTint="80"/>
-        </w:rPr>
-        <w:t>amet</w:t>
-      </w:r>
-      <w:proofErr w:type="spellEnd"/>
-      <w:r>
-        <w:rPr>
-          <w:i/>
-          <w:color w:val="7F7F7F" w:themeColor="text1" w:themeTint="80"/>
-        </w:rPr>
-        <w:t xml:space="preserve">, </w:t>
-      </w:r>
-      <w:proofErr w:type="spellStart"/>
-      <w:r>
-        <w:rPr>
-          <w:i/>
-          <w:color w:val="7F7F7F" w:themeColor="text1" w:themeTint="80"/>
-        </w:rPr>
-        <w:t>consectetur</w:t>
-      </w:r>
-      <w:proofErr w:type="spellEnd"/>
-      <w:r>
-        <w:rPr>
-          <w:i/>
-          <w:color w:val="7F7F7F" w:themeColor="text1" w:themeTint="80"/>
-        </w:rPr>
-        <w:t xml:space="preserve"> </w:t>
-      </w:r>
-      <w:proofErr w:type="spellStart"/>
-      <w:r>
-        <w:rPr>
-          <w:i/>
-          <w:color w:val="7F7F7F" w:themeColor="text1" w:themeTint="80"/>
-        </w:rPr>
-        <w:t>adipiscing</w:t>
-      </w:r>
-      <w:proofErr w:type="spellEnd"/>
-      <w:r>
-        <w:rPr>
-          <w:i/>
-          <w:color w:val="7F7F7F" w:themeColor="text1" w:themeTint="80"/>
-        </w:rPr>
-        <w:t xml:space="preserve"> </w:t>
-      </w:r>
-      <w:proofErr w:type="spellStart"/>
-      <w:r>
-        <w:rPr>
-          <w:i/>
-          <w:color w:val="7F7F7F" w:themeColor="text1" w:themeTint="80"/>
-        </w:rPr>
-        <w:t>elit</w:t>
-      </w:r>
-      <w:proofErr w:type="spellEnd"/>
-      <w:r>
-        <w:rPr>
-          <w:i/>
-          <w:color w:val="7F7F7F" w:themeColor="text1" w:themeTint="80"/>
         </w:rPr>
         <w:t xml:space="preserve">. </w:t>
       </w:r>
@@ -4040,7 +4040,10 @@
     </w:p>
     <w:p>
       <w:r>
-        <w:t xml:space="preserve">A tecnologia de reconhecimento facial não é uma tecnologia recente. O Japão, por cerca de 1970, através de seu rápido crescimento tecnológico pós-guerra, criou um software que, após cedida uma imagem, era capaz de extrair linhas e identificar vários pontos característicos presentes nos rostos. Em seguida, o </w:t>
+        <w:t>O</w:t>
+      </w:r>
+      <w:r>
+        <w:t xml:space="preserve"> reconhecimento facial não é uma tecnologia recente. O Japão, por cerca de 1970, através de seu rápido crescimento tecnológico pós-guerra, criou um software que, após cedida uma imagem, era capaz de extrair linhas e identificar vários pontos característicos presentes nos rostos. Em seguida, o </w:t>
       </w:r>
       <w:r>
         <w:rPr>
@@ -4247,7 +4250,13 @@
         <w:t>,</w:t>
       </w:r>
       <w:r>
-        <w:t xml:space="preserve"> em três computadores diferentes</w:t>
+        <w:t xml:space="preserve"> em três computadores </w:t>
+      </w:r>
+      <w:r>
+        <w:t xml:space="preserve">com especificações técnicas </w:t>
+      </w:r>
+      <w:r>
+        <w:t>discrepantes</w:t>
       </w:r>
       <w:r>
         <w:t>,</w:t>
@@ -4262,21 +4271,42 @@
         <w:t xml:space="preserve"> estes dados para</w:t>
       </w:r>
       <w:r>
-        <w:t xml:space="preserve"> possíveis</w:t>
-      </w:r>
-      <w:r>
+        <w:t xml:space="preserve"> </w:t>
+      </w:r>
+      <w:r>
+        <w:rPr>
+          <w:color w:val="FF0000"/>
+        </w:rPr>
+        <w:t>possíveis</w:t>
+      </w:r>
+      <w:r>
+        <w:rPr>
+          <w:color w:val="FF0000"/>
+        </w:rPr>
         <w:t xml:space="preserve"> uso</w:t>
       </w:r>
       <w:r>
+        <w:rPr>
+          <w:color w:val="FF0000"/>
+        </w:rPr>
         <w:t>s</w:t>
       </w:r>
       <w:r>
+        <w:rPr>
+          <w:color w:val="FF0000"/>
+        </w:rPr>
         <w:t xml:space="preserve"> posterior</w:t>
       </w:r>
       <w:r>
+        <w:rPr>
+          <w:color w:val="FF0000"/>
+        </w:rPr>
         <w:t>es</w:t>
       </w:r>
       <w:r>
+        <w:rPr>
+          <w:color w:val="FF0000"/>
+        </w:rPr>
         <w:t>.</w:t>
       </w:r>
     </w:p>
@@ -4356,6 +4386,30 @@
         </w:numPr>
       </w:pPr>
       <w:r>
+        <w:t xml:space="preserve">Observar a possibilidade de realizar o reconhecimento usufruindo apenas do processador do </w:t>
+      </w:r>
+      <w:r>
+        <w:t xml:space="preserve">Raspberry </w:t>
+      </w:r>
+      <w:r>
+        <w:t>Pi</w:t>
+      </w:r>
+      <w:r>
+        <w:t xml:space="preserve"> 3 B+</w:t>
+      </w:r>
+      <w:r>
+        <w:t>;</w:t>
+      </w:r>
+    </w:p>
+    <w:p>
+      <w:pPr>
+        <w:pStyle w:val="ListParagraph"/>
+        <w:numPr>
+          <w:ilvl w:val="0"/>
+          <w:numId w:val="12"/>
+        </w:numPr>
+      </w:pPr>
+      <w:r>
         <w:t>Gerar gráficos de desempenho para</w:t>
       </w:r>
       <w:r>
@@ -4381,6 +4435,81 @@
       <w:bookmarkEnd w:id="4"/>
     </w:p>
     <w:p>
+      <w:pPr>
+        <w:rPr>
+          <w:color w:val="FF0000"/>
+        </w:rPr>
+      </w:pPr>
+      <w:r>
+        <w:t>A relevância</w:t>
+      </w:r>
+      <w:r>
+        <w:t xml:space="preserve"> do reconhecimento facial cresce a todo momento. </w:t>
+      </w:r>
+      <w:r>
+        <w:t xml:space="preserve">Com o avanço </w:t>
+      </w:r>
+      <w:r>
+        <w:t>gradual</w:t>
+      </w:r>
+      <w:r>
+        <w:t xml:space="preserve"> da tecnologia d</w:t>
+      </w:r>
+      <w:r>
+        <w:t>as</w:t>
+      </w:r>
+      <w:r>
+        <w:t xml:space="preserve"> inteligências artificiais, o uso </w:t>
+      </w:r>
+      <w:r>
+        <w:t xml:space="preserve">desse tipo de biometria passa a ser cada vez mais viável no dia a dia. </w:t>
+      </w:r>
+      <w:r>
+        <w:rPr>
+          <w:color w:val="FF0000"/>
+        </w:rPr>
+        <w:t xml:space="preserve">Isso traz uma necessidade de estudar melhor o reconhecimento facial, </w:t>
+      </w:r>
+      <w:r>
+        <w:rPr>
+          <w:color w:val="FF0000"/>
+        </w:rPr>
+        <w:t>a fim de</w:t>
+      </w:r>
+      <w:r>
+        <w:rPr>
+          <w:color w:val="FF0000"/>
+        </w:rPr>
+        <w:t xml:space="preserve"> criar um melhor entendimento dessa tecnologia e</w:t>
+      </w:r>
+      <w:r>
+        <w:rPr>
+          <w:color w:val="FF0000"/>
+        </w:rPr>
+        <w:t xml:space="preserve"> disponibilizar uma estrutura para futuros projetos que </w:t>
+      </w:r>
+      <w:r>
+        <w:rPr>
+          <w:color w:val="FF0000"/>
+        </w:rPr>
+        <w:t xml:space="preserve">a </w:t>
+      </w:r>
+      <w:bookmarkStart w:id="5" w:name="_GoBack"/>
+      <w:bookmarkEnd w:id="5"/>
+      <w:r>
+        <w:rPr>
+          <w:color w:val="FF0000"/>
+        </w:rPr>
+        <w:t>envolvam.</w:t>
+      </w:r>
+      <w:r>
+        <w:rPr>
+          <w:color w:val="FF0000"/>
+        </w:rPr>
+        <w:t xml:space="preserve"> &lt;RASCUNHO&gt;</w:t>
+      </w:r>
+    </w:p>
+    <w:p>
       <w:r>
         <w:t>Já existem alguns artigos e monografias que comparam os diferentes métodos de reconhecimento facial do OpenCV.</w:t>
       </w:r>
@@ -4414,7 +4543,13 @@
         <w:t>No entanto,</w:t>
       </w:r>
       <w:r>
-        <w:t xml:space="preserve"> apesar de Galimberti ter realizado essa comparação em várias condições de ambiente,</w:t>
+        <w:t xml:space="preserve"> apesar de Galimber</w:t>
+      </w:r>
+      <w:r>
+        <w:t>ti ter realizado essa comparação</w:t>
+      </w:r>
+      <w:r>
+        <w:t>,</w:t>
       </w:r>
       <w:r>
         <w:t xml:space="preserve"> o mesmo não levou em consideração diferentes tipos de computadores.</w:t>
@@ -4447,16 +4582,21 @@
         <w:t>.</w:t>
       </w:r>
     </w:p>
-    <w:p/>
+    <w:p>
+      <w:pPr>
+        <w:ind w:firstLine="0"/>
+      </w:pPr>
+    </w:p>
     <w:p>
       <w:pPr>
         <w:pStyle w:val="Heading1"/>
       </w:pPr>
-      <w:bookmarkStart w:id="5" w:name="_Toc11236087"/>
-      <w:r>
+      <w:bookmarkStart w:id="6" w:name="_Toc11236087"/>
+      <w:r>
+        <w:lastRenderedPageBreak/>
         <w:t>REFERENCIAL TEÓRICO</w:t>
       </w:r>
-      <w:bookmarkEnd w:id="5"/>
+      <w:bookmarkEnd w:id="6"/>
     </w:p>
     <w:p>
       <w:r>
@@ -4483,11 +4623,7 @@
         <w:t xml:space="preserve"> 2006</w:t>
       </w:r>
       <w:r>
-        <w:t xml:space="preserve">) faz </w:t>
-      </w:r>
-      <w:r>
-        <w:lastRenderedPageBreak/>
-        <w:t>o reconhecimento de uma parte física, relativamente estável e imutável do corpo.</w:t>
+        <w:t>) faz o reconhecimento de uma parte física, relativamente estável e imutável do corpo.</w:t>
       </w:r>
       <w:r>
         <w:t xml:space="preserve"> </w:t>
@@ -4590,11 +4726,11 @@
         </w:numPr>
         <w:ind w:left="426" w:hanging="426"/>
       </w:pPr>
-      <w:bookmarkStart w:id="6" w:name="_Toc11236090"/>
+      <w:bookmarkStart w:id="7" w:name="_Toc11236090"/>
       <w:r>
         <w:t xml:space="preserve">Python </w:t>
       </w:r>
-      <w:bookmarkEnd w:id="6"/>
+      <w:bookmarkEnd w:id="7"/>
       <w:r>
         <w:t>e OpenCV</w:t>
       </w:r>
@@ -4660,8 +4796,6 @@
       <w:r>
         <w:t>Abc</w:t>
       </w:r>
-      <w:bookmarkStart w:id="7" w:name="_GoBack"/>
-      <w:bookmarkEnd w:id="7"/>
     </w:p>
     <w:p/>
     <w:p>
@@ -4758,14 +4892,7 @@
         <w:rPr>
           <w:color w:val="FF0000"/>
         </w:rPr>
-        <w:t xml:space="preserve"> feita em Python 3, utilizando a biblioteca de </w:t>
-      </w:r>
-      <w:r>
-        <w:rPr>
-          <w:color w:val="FF0000"/>
-        </w:rPr>
-        <w:lastRenderedPageBreak/>
-        <w:t xml:space="preserve">código aberto OpenCV, </w:t>
+        <w:t xml:space="preserve"> feita em Python 3, utilizando a biblioteca de código aberto OpenCV, </w:t>
       </w:r>
       <w:r>
         <w:rPr>
@@ -4840,20 +4967,10 @@
         </w:numPr>
         <w:ind w:left="426" w:hanging="426"/>
       </w:pPr>
-      <w:proofErr w:type="spellStart"/>
-      <w:r>
-        <w:t>Raspberry</w:t>
-      </w:r>
-      <w:proofErr w:type="spellEnd"/>
-      <w:r>
-        <w:t xml:space="preserve"> </w:t>
-      </w:r>
-      <w:proofErr w:type="spellStart"/>
-      <w:r>
-        <w:t>Pi</w:t>
+      <w:r>
+        <w:t>Raspberry Pi</w:t>
       </w:r>
       <w:bookmarkEnd w:id="9"/>
-      <w:proofErr w:type="spellEnd"/>
     </w:p>
     <w:p>
       <w:r>
@@ -6650,6 +6767,7 @@
     <w:lsdException w:name="HTML Sample" w:semiHidden="1" w:unhideWhenUsed="1"/>
     <w:lsdException w:name="HTML Typewriter" w:semiHidden="1" w:unhideWhenUsed="1"/>
     <w:lsdException w:name="HTML Variable" w:semiHidden="1" w:unhideWhenUsed="1"/>
+    <w:lsdException w:name="Normal Table" w:semiHidden="1" w:unhideWhenUsed="1"/>
     <w:lsdException w:name="annotation subject" w:semiHidden="1" w:unhideWhenUsed="1"/>
     <w:lsdException w:name="No List" w:semiHidden="1" w:unhideWhenUsed="1"/>
     <w:lsdException w:name="Outline List 1" w:semiHidden="1" w:unhideWhenUsed="1"/>
@@ -6692,10 +6810,13 @@
     <w:lsdException w:name="Table Contemporary" w:semiHidden="1" w:unhideWhenUsed="1"/>
     <w:lsdException w:name="Table Elegant" w:semiHidden="1" w:unhideWhenUsed="1"/>
     <w:lsdException w:name="Table Professional" w:semiHidden="1" w:unhideWhenUsed="1"/>
+    <w:lsdException w:name="Table Subtle 1" w:semiHidden="1" w:unhideWhenUsed="1"/>
     <w:lsdException w:name="Table Subtle 2" w:semiHidden="1" w:unhideWhenUsed="1"/>
     <w:lsdException w:name="Table Web 1" w:semiHidden="1" w:unhideWhenUsed="1"/>
+    <w:lsdException w:name="Table Web 2" w:semiHidden="1" w:unhideWhenUsed="1"/>
+    <w:lsdException w:name="Table Web 3" w:semiHidden="1" w:unhideWhenUsed="1"/>
     <w:lsdException w:name="Balloon Text" w:semiHidden="1" w:unhideWhenUsed="1"/>
-    <w:lsdException w:name="Table Grid" w:uiPriority="39"/>
+    <w:lsdException w:name="Table Grid" w:semiHidden="1" w:uiPriority="39" w:unhideWhenUsed="1"/>
     <w:lsdException w:name="Table Theme" w:semiHidden="1" w:unhideWhenUsed="1"/>
     <w:lsdException w:name="Placeholder Text" w:semiHidden="1"/>
     <w:lsdException w:name="No Spacing" w:uiPriority="1" w:qFormat="1"/>
@@ -7537,7 +7658,7 @@
 </file>
 
 <file path=customXml/itemProps1.xml><?xml version="1.0" encoding="utf-8"?>
-<ds:datastoreItem xmlns:ds="http://schemas.openxmlformats.org/officeDocument/2006/customXml" ds:itemID="{E5193402-3625-4C2F-ADB7-95EA1E17BCE4}">
+<ds:datastoreItem xmlns:ds="http://schemas.openxmlformats.org/officeDocument/2006/customXml" ds:itemID="{CB7E6E1D-FA58-4366-8D0C-61E2258EBAD4}">
   <ds:schemaRefs>
     <ds:schemaRef ds:uri="http://schemas.openxmlformats.org/officeDocument/2006/bibliography"/>
   </ds:schemaRefs>

</xml_diff>

<commit_message>
Justificativa expandida e trocada de lugar com os objetivos.
</commit_message>
<xml_diff>
--- a/TCC_V1.docx
+++ b/TCC_V1.docx
@@ -1,6 +1,6 @@
 
 <file path=word/document.xml><?xml version="1.0" encoding="utf-8"?>
-<w:document xmlns:wpc="http://schemas.microsoft.com/office/word/2010/wordprocessingCanvas" xmlns:cx="http://schemas.microsoft.com/office/drawing/2014/chartex" xmlns:cx1="http://schemas.microsoft.com/office/drawing/2015/9/8/chartex" xmlns:cx2="http://schemas.microsoft.com/office/drawing/2015/10/21/chartex" xmlns:cx3="http://schemas.microsoft.com/office/drawing/2016/5/9/chartex" xmlns:cx4="http://schemas.microsoft.com/office/drawing/2016/5/10/chartex" xmlns:cx5="http://schemas.microsoft.com/office/drawing/2016/5/11/chartex" xmlns:cx6="http://schemas.microsoft.com/office/drawing/2016/5/12/chartex" xmlns:cx7="http://schemas.microsoft.com/office/drawing/2016/5/13/chartex" xmlns:cx8="http://schemas.microsoft.com/office/drawing/2016/5/14/chartex" xmlns:mc="http://schemas.openxmlformats.org/markup-compatibility/2006" xmlns:aink="http://schemas.microsoft.com/office/drawing/2016/ink" xmlns:am3d="http://schemas.microsoft.com/office/drawing/2017/model3d" xmlns:o="urn:schemas-microsoft-com:office:office" xmlns:r="http://schemas.openxmlformats.org/officeDocument/2006/relationships" xmlns:m="http://schemas.openxmlformats.org/officeDocument/2006/math" xmlns:v="urn:schemas-microsoft-com:vml" xmlns:wp14="http://schemas.microsoft.com/office/word/2010/wordprocessingDrawing" xmlns:wp="http://schemas.openxmlformats.org/drawingml/2006/wordprocessingDrawing" xmlns:w10="urn:schemas-microsoft-com:office:word" xmlns:w="http://schemas.openxmlformats.org/wordprocessingml/2006/main" xmlns:w14="http://schemas.microsoft.com/office/word/2010/wordml" xmlns:w15="http://schemas.microsoft.com/office/word/2012/wordml" xmlns:w16cid="http://schemas.microsoft.com/office/word/2016/wordml/cid" xmlns:w16se="http://schemas.microsoft.com/office/word/2015/wordml/symex" xmlns:wpg="http://schemas.microsoft.com/office/word/2010/wordprocessingGroup" xmlns:wpi="http://schemas.microsoft.com/office/word/2010/wordprocessingInk" xmlns:wne="http://schemas.microsoft.com/office/word/2006/wordml" xmlns:wps="http://schemas.microsoft.com/office/word/2010/wordprocessingShape" mc:Ignorable="w14 w15 w16se w16cid wp14">
+<w:document xmlns:ve="http://schemas.openxmlformats.org/markup-compatibility/2006" xmlns:o="urn:schemas-microsoft-com:office:office" xmlns:r="http://schemas.openxmlformats.org/officeDocument/2006/relationships" xmlns:m="http://schemas.openxmlformats.org/officeDocument/2006/math" xmlns:v="urn:schemas-microsoft-com:vml" xmlns:wp="http://schemas.openxmlformats.org/drawingml/2006/wordprocessingDrawing" xmlns:w10="urn:schemas-microsoft-com:office:word" xmlns:w="http://schemas.openxmlformats.org/wordprocessingml/2006/main" xmlns:wne="http://schemas.microsoft.com/office/word/2006/wordml">
   <w:body>
     <w:p>
       <w:pPr>
@@ -163,7 +163,23 @@
           <w:i/>
           <w:color w:val="7F7F7F" w:themeColor="text1" w:themeTint="80"/>
         </w:rPr>
-        <w:t xml:space="preserve"> ipsum </w:t>
+        <w:t xml:space="preserve"> </w:t>
+      </w:r>
+      <w:proofErr w:type="spellStart"/>
+      <w:r>
+        <w:rPr>
+          <w:i/>
+          <w:color w:val="7F7F7F" w:themeColor="text1" w:themeTint="80"/>
+        </w:rPr>
+        <w:t>ipsum</w:t>
+      </w:r>
+      <w:proofErr w:type="spellEnd"/>
+      <w:r>
+        <w:rPr>
+          <w:i/>
+          <w:color w:val="7F7F7F" w:themeColor="text1" w:themeTint="80"/>
+        </w:rPr>
+        <w:t xml:space="preserve"> </w:t>
       </w:r>
       <w:proofErr w:type="spellStart"/>
       <w:r>
@@ -387,7 +403,23 @@
           <w:i/>
           <w:color w:val="7F7F7F" w:themeColor="text1" w:themeTint="80"/>
         </w:rPr>
-        <w:t xml:space="preserve"> vitae </w:t>
+        <w:t xml:space="preserve"> </w:t>
+      </w:r>
+      <w:proofErr w:type="spellStart"/>
+      <w:r>
+        <w:rPr>
+          <w:i/>
+          <w:color w:val="7F7F7F" w:themeColor="text1" w:themeTint="80"/>
+        </w:rPr>
+        <w:t>vitae</w:t>
+      </w:r>
+      <w:proofErr w:type="spellEnd"/>
+      <w:r>
+        <w:rPr>
+          <w:i/>
+          <w:color w:val="7F7F7F" w:themeColor="text1" w:themeTint="80"/>
+        </w:rPr>
+        <w:t xml:space="preserve"> </w:t>
       </w:r>
       <w:proofErr w:type="spellStart"/>
       <w:r>
@@ -691,7 +723,23 @@
           <w:i/>
           <w:color w:val="7F7F7F" w:themeColor="text1" w:themeTint="80"/>
         </w:rPr>
-        <w:t xml:space="preserve"> et </w:t>
+        <w:t xml:space="preserve"> </w:t>
+      </w:r>
+      <w:proofErr w:type="spellStart"/>
+      <w:r>
+        <w:rPr>
+          <w:i/>
+          <w:color w:val="7F7F7F" w:themeColor="text1" w:themeTint="80"/>
+        </w:rPr>
+        <w:t>et</w:t>
+      </w:r>
+      <w:proofErr w:type="spellEnd"/>
+      <w:r>
+        <w:rPr>
+          <w:i/>
+          <w:color w:val="7F7F7F" w:themeColor="text1" w:themeTint="80"/>
+        </w:rPr>
+        <w:t xml:space="preserve"> </w:t>
       </w:r>
       <w:proofErr w:type="spellStart"/>
       <w:r>
@@ -773,13 +821,41 @@
         </w:rPr>
         <w:t xml:space="preserve"> mus. </w:t>
       </w:r>
-      <w:r>
-        <w:rPr>
-          <w:i/>
-          <w:color w:val="7F7F7F" w:themeColor="text1" w:themeTint="80"/>
-          <w:lang w:val="en-US"/>
-        </w:rPr>
-        <w:t xml:space="preserve">Lorem ipsum dolor sit </w:t>
+      <w:proofErr w:type="spellStart"/>
+      <w:r>
+        <w:rPr>
+          <w:i/>
+          <w:color w:val="7F7F7F" w:themeColor="text1" w:themeTint="80"/>
+          <w:lang w:val="en-US"/>
+        </w:rPr>
+        <w:t>Lorem</w:t>
+      </w:r>
+      <w:proofErr w:type="spellEnd"/>
+      <w:r>
+        <w:rPr>
+          <w:i/>
+          <w:color w:val="7F7F7F" w:themeColor="text1" w:themeTint="80"/>
+          <w:lang w:val="en-US"/>
+        </w:rPr>
+        <w:t xml:space="preserve"> </w:t>
+      </w:r>
+      <w:proofErr w:type="spellStart"/>
+      <w:r>
+        <w:rPr>
+          <w:i/>
+          <w:color w:val="7F7F7F" w:themeColor="text1" w:themeTint="80"/>
+          <w:lang w:val="en-US"/>
+        </w:rPr>
+        <w:t>ipsum</w:t>
+      </w:r>
+      <w:proofErr w:type="spellEnd"/>
+      <w:r>
+        <w:rPr>
+          <w:i/>
+          <w:color w:val="7F7F7F" w:themeColor="text1" w:themeTint="80"/>
+          <w:lang w:val="en-US"/>
+        </w:rPr>
+        <w:t xml:space="preserve"> dolor sit </w:t>
       </w:r>
       <w:proofErr w:type="spellStart"/>
       <w:r>
@@ -913,25 +989,7 @@
           <w:color w:val="7F7F7F" w:themeColor="text1" w:themeTint="80"/>
           <w:lang w:val="en-US"/>
         </w:rPr>
-        <w:t xml:space="preserve"> </w:t>
-      </w:r>
-      <w:proofErr w:type="spellStart"/>
-      <w:r>
-        <w:rPr>
-          <w:i/>
-          <w:color w:val="7F7F7F" w:themeColor="text1" w:themeTint="80"/>
-          <w:lang w:val="en-US"/>
-        </w:rPr>
-        <w:t>ad</w:t>
-      </w:r>
-      <w:proofErr w:type="spellEnd"/>
-      <w:r>
-        <w:rPr>
-          <w:i/>
-          <w:color w:val="7F7F7F" w:themeColor="text1" w:themeTint="80"/>
-          <w:lang w:val="en-US"/>
-        </w:rPr>
-        <w:t xml:space="preserve"> </w:t>
+        <w:t xml:space="preserve"> ad </w:t>
       </w:r>
       <w:proofErr w:type="spellStart"/>
       <w:r>
@@ -1339,7 +1397,23 @@
           <w:i/>
           <w:color w:val="7F7F7F" w:themeColor="text1" w:themeTint="80"/>
         </w:rPr>
-        <w:t xml:space="preserve">, non </w:t>
+        <w:t xml:space="preserve">, </w:t>
+      </w:r>
+      <w:proofErr w:type="spellStart"/>
+      <w:r>
+        <w:rPr>
+          <w:i/>
+          <w:color w:val="7F7F7F" w:themeColor="text1" w:themeTint="80"/>
+        </w:rPr>
+        <w:t>non</w:t>
+      </w:r>
+      <w:proofErr w:type="spellEnd"/>
+      <w:r>
+        <w:rPr>
+          <w:i/>
+          <w:color w:val="7F7F7F" w:themeColor="text1" w:themeTint="80"/>
+        </w:rPr>
+        <w:t xml:space="preserve"> </w:t>
       </w:r>
       <w:proofErr w:type="spellStart"/>
       <w:r>
@@ -1618,13 +1692,41 @@
           <w:color w:val="7F7F7F" w:themeColor="text1" w:themeTint="80"/>
         </w:rPr>
       </w:pPr>
-      <w:r>
-        <w:rPr>
-          <w:i/>
-          <w:color w:val="7F7F7F" w:themeColor="text1" w:themeTint="80"/>
-          <w:lang w:val="en-US"/>
-        </w:rPr>
-        <w:t xml:space="preserve">Lorem ipsum dolor sit </w:t>
+      <w:proofErr w:type="spellStart"/>
+      <w:r>
+        <w:rPr>
+          <w:i/>
+          <w:color w:val="7F7F7F" w:themeColor="text1" w:themeTint="80"/>
+          <w:lang w:val="en-US"/>
+        </w:rPr>
+        <w:t>Lorem</w:t>
+      </w:r>
+      <w:proofErr w:type="spellEnd"/>
+      <w:r>
+        <w:rPr>
+          <w:i/>
+          <w:color w:val="7F7F7F" w:themeColor="text1" w:themeTint="80"/>
+          <w:lang w:val="en-US"/>
+        </w:rPr>
+        <w:t xml:space="preserve"> </w:t>
+      </w:r>
+      <w:proofErr w:type="spellStart"/>
+      <w:r>
+        <w:rPr>
+          <w:i/>
+          <w:color w:val="7F7F7F" w:themeColor="text1" w:themeTint="80"/>
+          <w:lang w:val="en-US"/>
+        </w:rPr>
+        <w:t>ipsum</w:t>
+      </w:r>
+      <w:proofErr w:type="spellEnd"/>
+      <w:r>
+        <w:rPr>
+          <w:i/>
+          <w:color w:val="7F7F7F" w:themeColor="text1" w:themeTint="80"/>
+          <w:lang w:val="en-US"/>
+        </w:rPr>
+        <w:t xml:space="preserve"> dolor sit </w:t>
       </w:r>
       <w:proofErr w:type="spellStart"/>
       <w:r>
@@ -1831,7 +1933,23 @@
           <w:i/>
           <w:color w:val="7F7F7F" w:themeColor="text1" w:themeTint="80"/>
         </w:rPr>
-        <w:t xml:space="preserve"> vitae </w:t>
+        <w:t xml:space="preserve"> </w:t>
+      </w:r>
+      <w:proofErr w:type="spellStart"/>
+      <w:r>
+        <w:rPr>
+          <w:i/>
+          <w:color w:val="7F7F7F" w:themeColor="text1" w:themeTint="80"/>
+        </w:rPr>
+        <w:t>vitae</w:t>
+      </w:r>
+      <w:proofErr w:type="spellEnd"/>
+      <w:r>
+        <w:rPr>
+          <w:i/>
+          <w:color w:val="7F7F7F" w:themeColor="text1" w:themeTint="80"/>
+        </w:rPr>
+        <w:t xml:space="preserve"> </w:t>
       </w:r>
       <w:proofErr w:type="spellStart"/>
       <w:r>
@@ -2119,7 +2237,23 @@
           <w:i/>
           <w:color w:val="7F7F7F" w:themeColor="text1" w:themeTint="80"/>
         </w:rPr>
-        <w:t xml:space="preserve"> et </w:t>
+        <w:t xml:space="preserve"> </w:t>
+      </w:r>
+      <w:proofErr w:type="spellStart"/>
+      <w:r>
+        <w:rPr>
+          <w:i/>
+          <w:color w:val="7F7F7F" w:themeColor="text1" w:themeTint="80"/>
+        </w:rPr>
+        <w:t>et</w:t>
+      </w:r>
+      <w:proofErr w:type="spellEnd"/>
+      <w:r>
+        <w:rPr>
+          <w:i/>
+          <w:color w:val="7F7F7F" w:themeColor="text1" w:themeTint="80"/>
+        </w:rPr>
+        <w:t xml:space="preserve"> </w:t>
       </w:r>
       <w:proofErr w:type="spellStart"/>
       <w:r>
@@ -2215,7 +2349,23 @@
           <w:i/>
           <w:color w:val="7F7F7F" w:themeColor="text1" w:themeTint="80"/>
         </w:rPr>
-        <w:t xml:space="preserve"> ipsum </w:t>
+        <w:t xml:space="preserve"> </w:t>
+      </w:r>
+      <w:proofErr w:type="spellStart"/>
+      <w:r>
+        <w:rPr>
+          <w:i/>
+          <w:color w:val="7F7F7F" w:themeColor="text1" w:themeTint="80"/>
+        </w:rPr>
+        <w:t>ipsum</w:t>
+      </w:r>
+      <w:proofErr w:type="spellEnd"/>
+      <w:r>
+        <w:rPr>
+          <w:i/>
+          <w:color w:val="7F7F7F" w:themeColor="text1" w:themeTint="80"/>
+        </w:rPr>
+        <w:t xml:space="preserve"> </w:t>
       </w:r>
       <w:proofErr w:type="spellStart"/>
       <w:r>
@@ -2503,7 +2653,23 @@
           <w:i/>
           <w:color w:val="7F7F7F" w:themeColor="text1" w:themeTint="80"/>
         </w:rPr>
-        <w:t xml:space="preserve"> erat massa, </w:t>
+        <w:t xml:space="preserve"> </w:t>
+      </w:r>
+      <w:proofErr w:type="spellStart"/>
+      <w:r>
+        <w:rPr>
+          <w:i/>
+          <w:color w:val="7F7F7F" w:themeColor="text1" w:themeTint="80"/>
+        </w:rPr>
+        <w:t>erat</w:t>
+      </w:r>
+      <w:proofErr w:type="spellEnd"/>
+      <w:r>
+        <w:rPr>
+          <w:i/>
+          <w:color w:val="7F7F7F" w:themeColor="text1" w:themeTint="80"/>
+        </w:rPr>
+        <w:t xml:space="preserve"> massa, </w:t>
       </w:r>
       <w:proofErr w:type="spellStart"/>
       <w:r>
@@ -2775,7 +2941,23 @@
           <w:i/>
           <w:color w:val="7F7F7F" w:themeColor="text1" w:themeTint="80"/>
         </w:rPr>
-        <w:t xml:space="preserve">, non </w:t>
+        <w:t xml:space="preserve">, </w:t>
+      </w:r>
+      <w:proofErr w:type="spellStart"/>
+      <w:r>
+        <w:rPr>
+          <w:i/>
+          <w:color w:val="7F7F7F" w:themeColor="text1" w:themeTint="80"/>
+        </w:rPr>
+        <w:t>non</w:t>
+      </w:r>
+      <w:proofErr w:type="spellEnd"/>
+      <w:r>
+        <w:rPr>
+          <w:i/>
+          <w:color w:val="7F7F7F" w:themeColor="text1" w:themeTint="80"/>
+        </w:rPr>
+        <w:t xml:space="preserve"> </w:t>
       </w:r>
       <w:proofErr w:type="spellStart"/>
       <w:r>
@@ -3036,7 +3218,6 @@
           <w:docPartUnique/>
         </w:docPartObj>
       </w:sdtPr>
-      <w:sdtEndPr/>
       <w:sdtContent>
         <w:p>
           <w:pPr>
@@ -3054,7 +3235,7 @@
         </w:p>
         <w:p>
           <w:pPr>
-            <w:pStyle w:val="TOC1"/>
+            <w:pStyle w:val="Sumrio1"/>
             <w:rPr>
               <w:rFonts w:asciiTheme="minorHAnsi" w:eastAsiaTheme="minorEastAsia" w:hAnsiTheme="minorHAnsi" w:cstheme="minorBidi"/>
               <w:noProof/>
@@ -3075,7 +3256,7 @@
           <w:r>
             <w:fldChar w:fldCharType="separate"/>
           </w:r>
-          <w:hyperlink w:anchor="_Toc11236082" w:history="1">
+          <w:hyperlink w:anchor="_Toc13214204" w:history="1">
             <w:r>
               <w:rPr>
                 <w:rStyle w:val="Hyperlink"/>
@@ -3119,7 +3300,7 @@
                 <w:noProof/>
                 <w:webHidden/>
               </w:rPr>
-              <w:instrText xml:space="preserve"> PAGEREF _Toc11236082 \h </w:instrText>
+              <w:instrText xml:space="preserve"> PAGEREF _Toc13214204 \h </w:instrText>
             </w:r>
             <w:r>
               <w:rPr>
@@ -3152,7 +3333,7 @@
         </w:p>
         <w:p>
           <w:pPr>
-            <w:pStyle w:val="TOC1"/>
+            <w:pStyle w:val="Sumrio1"/>
             <w:rPr>
               <w:rFonts w:asciiTheme="minorHAnsi" w:eastAsiaTheme="minorEastAsia" w:hAnsiTheme="minorHAnsi" w:cstheme="minorBidi"/>
               <w:noProof/>
@@ -3161,7 +3342,7 @@
               <w:lang w:eastAsia="pt-BR"/>
             </w:rPr>
           </w:pPr>
-          <w:hyperlink w:anchor="_Toc11236083" w:history="1">
+          <w:hyperlink w:anchor="_Toc13214205" w:history="1">
             <w:r>
               <w:rPr>
                 <w:rStyle w:val="Hyperlink"/>
@@ -3205,7 +3386,7 @@
                 <w:noProof/>
                 <w:webHidden/>
               </w:rPr>
-              <w:instrText xml:space="preserve"> PAGEREF _Toc11236083 \h </w:instrText>
+              <w:instrText xml:space="preserve"> PAGEREF _Toc13214205 \h </w:instrText>
             </w:r>
             <w:r>
               <w:rPr>
@@ -3238,7 +3419,7 @@
         </w:p>
         <w:p>
           <w:pPr>
-            <w:pStyle w:val="TOC1"/>
+            <w:pStyle w:val="Sumrio1"/>
             <w:rPr>
               <w:rFonts w:asciiTheme="minorHAnsi" w:eastAsiaTheme="minorEastAsia" w:hAnsiTheme="minorHAnsi" w:cstheme="minorBidi"/>
               <w:noProof/>
@@ -3247,7 +3428,7 @@
               <w:lang w:eastAsia="pt-BR"/>
             </w:rPr>
           </w:pPr>
-          <w:hyperlink w:anchor="_Toc11236084" w:history="1">
+          <w:hyperlink w:anchor="_Toc13214206" w:history="1">
             <w:r>
               <w:rPr>
                 <w:rStyle w:val="Hyperlink"/>
@@ -3270,7 +3451,7 @@
                 <w:rStyle w:val="Hyperlink"/>
                 <w:noProof/>
               </w:rPr>
-              <w:t>OBJETIVOS</w:t>
+              <w:t>JUSTIFICATIVA</w:t>
             </w:r>
             <w:r>
               <w:rPr>
@@ -3291,7 +3472,7 @@
                 <w:noProof/>
                 <w:webHidden/>
               </w:rPr>
-              <w:instrText xml:space="preserve"> PAGEREF _Toc11236084 \h </w:instrText>
+              <w:instrText xml:space="preserve"> PAGEREF _Toc13214206 \h </w:instrText>
             </w:r>
             <w:r>
               <w:rPr>
@@ -3324,7 +3505,7 @@
         </w:p>
         <w:p>
           <w:pPr>
-            <w:pStyle w:val="TOC1"/>
+            <w:pStyle w:val="Sumrio1"/>
             <w:rPr>
               <w:rFonts w:asciiTheme="minorHAnsi" w:eastAsiaTheme="minorEastAsia" w:hAnsiTheme="minorHAnsi" w:cstheme="minorBidi"/>
               <w:noProof/>
@@ -3333,13 +3514,13 @@
               <w:lang w:eastAsia="pt-BR"/>
             </w:rPr>
           </w:pPr>
-          <w:hyperlink w:anchor="_Toc11236085" w:history="1">
+          <w:hyperlink w:anchor="_Toc13214207" w:history="1">
             <w:r>
               <w:rPr>
                 <w:rStyle w:val="Hyperlink"/>
                 <w:noProof/>
               </w:rPr>
-              <w:t>2.1</w:t>
+              <w:t>3</w:t>
             </w:r>
             <w:r>
               <w:rPr>
@@ -3356,7 +3537,7 @@
                 <w:rStyle w:val="Hyperlink"/>
                 <w:noProof/>
               </w:rPr>
-              <w:t>Objetivos Específicos</w:t>
+              <w:t>OBJETIVOS</w:t>
             </w:r>
             <w:r>
               <w:rPr>
@@ -3377,7 +3558,7 @@
                 <w:noProof/>
                 <w:webHidden/>
               </w:rPr>
-              <w:instrText xml:space="preserve"> PAGEREF _Toc11236085 \h </w:instrText>
+              <w:instrText xml:space="preserve"> PAGEREF _Toc13214207 \h </w:instrText>
             </w:r>
             <w:r>
               <w:rPr>
@@ -3410,7 +3591,7 @@
         </w:p>
         <w:p>
           <w:pPr>
-            <w:pStyle w:val="TOC1"/>
+            <w:pStyle w:val="Sumrio1"/>
             <w:rPr>
               <w:rFonts w:asciiTheme="minorHAnsi" w:eastAsiaTheme="minorEastAsia" w:hAnsiTheme="minorHAnsi" w:cstheme="minorBidi"/>
               <w:noProof/>
@@ -3419,13 +3600,13 @@
               <w:lang w:eastAsia="pt-BR"/>
             </w:rPr>
           </w:pPr>
-          <w:hyperlink w:anchor="_Toc11236086" w:history="1">
+          <w:hyperlink w:anchor="_Toc13214208" w:history="1">
             <w:r>
               <w:rPr>
                 <w:rStyle w:val="Hyperlink"/>
                 <w:noProof/>
               </w:rPr>
-              <w:t>3</w:t>
+              <w:t>3.1</w:t>
             </w:r>
             <w:r>
               <w:rPr>
@@ -3442,7 +3623,7 @@
                 <w:rStyle w:val="Hyperlink"/>
                 <w:noProof/>
               </w:rPr>
-              <w:t>JUSTIFICATIVA</w:t>
+              <w:t>Objetivos Específicos</w:t>
             </w:r>
             <w:r>
               <w:rPr>
@@ -3463,7 +3644,7 @@
                 <w:noProof/>
                 <w:webHidden/>
               </w:rPr>
-              <w:instrText xml:space="preserve"> PAGEREF _Toc11236086 \h </w:instrText>
+              <w:instrText xml:space="preserve"> PAGEREF _Toc13214208 \h </w:instrText>
             </w:r>
             <w:r>
               <w:rPr>
@@ -3496,7 +3677,7 @@
         </w:p>
         <w:p>
           <w:pPr>
-            <w:pStyle w:val="TOC1"/>
+            <w:pStyle w:val="Sumrio1"/>
             <w:rPr>
               <w:rFonts w:asciiTheme="minorHAnsi" w:eastAsiaTheme="minorEastAsia" w:hAnsiTheme="minorHAnsi" w:cstheme="minorBidi"/>
               <w:noProof/>
@@ -3505,7 +3686,7 @@
               <w:lang w:eastAsia="pt-BR"/>
             </w:rPr>
           </w:pPr>
-          <w:hyperlink w:anchor="_Toc11236087" w:history="1">
+          <w:hyperlink w:anchor="_Toc13214209" w:history="1">
             <w:r>
               <w:rPr>
                 <w:rStyle w:val="Hyperlink"/>
@@ -3549,7 +3730,7 @@
                 <w:noProof/>
                 <w:webHidden/>
               </w:rPr>
-              <w:instrText xml:space="preserve"> PAGEREF _Toc11236087 \h </w:instrText>
+              <w:instrText xml:space="preserve"> PAGEREF _Toc13214209 \h </w:instrText>
             </w:r>
             <w:r>
               <w:rPr>
@@ -3569,7 +3750,7 @@
                 <w:noProof/>
                 <w:webHidden/>
               </w:rPr>
-              <w:t>6</w:t>
+              <w:t>7</w:t>
             </w:r>
             <w:r>
               <w:rPr>
@@ -3582,7 +3763,7 @@
         </w:p>
         <w:p>
           <w:pPr>
-            <w:pStyle w:val="TOC1"/>
+            <w:pStyle w:val="Sumrio1"/>
             <w:rPr>
               <w:rFonts w:asciiTheme="minorHAnsi" w:eastAsiaTheme="minorEastAsia" w:hAnsiTheme="minorHAnsi" w:cstheme="minorBidi"/>
               <w:noProof/>
@@ -3591,7 +3772,7 @@
               <w:lang w:eastAsia="pt-BR"/>
             </w:rPr>
           </w:pPr>
-          <w:hyperlink w:anchor="_Toc11236088" w:history="1">
+          <w:hyperlink w:anchor="_Toc13214210" w:history="1">
             <w:r>
               <w:rPr>
                 <w:rStyle w:val="Hyperlink"/>
@@ -3614,7 +3795,7 @@
                 <w:rStyle w:val="Hyperlink"/>
                 <w:noProof/>
               </w:rPr>
-              <w:t>Raspberry Pi</w:t>
+              <w:t>Python e OpenCV</w:t>
             </w:r>
             <w:r>
               <w:rPr>
@@ -3635,7 +3816,7 @@
                 <w:noProof/>
                 <w:webHidden/>
               </w:rPr>
-              <w:instrText xml:space="preserve"> PAGEREF _Toc11236088 \h </w:instrText>
+              <w:instrText xml:space="preserve"> PAGEREF _Toc13214210 \h </w:instrText>
             </w:r>
             <w:r>
               <w:rPr>
@@ -3668,7 +3849,7 @@
         </w:p>
         <w:p>
           <w:pPr>
-            <w:pStyle w:val="TOC1"/>
+            <w:pStyle w:val="Sumrio1"/>
             <w:rPr>
               <w:rFonts w:asciiTheme="minorHAnsi" w:eastAsiaTheme="minorEastAsia" w:hAnsiTheme="minorHAnsi" w:cstheme="minorBidi"/>
               <w:noProof/>
@@ -3677,7 +3858,7 @@
               <w:lang w:eastAsia="pt-BR"/>
             </w:rPr>
           </w:pPr>
-          <w:hyperlink w:anchor="_Toc11236089" w:history="1">
+          <w:hyperlink w:anchor="_Toc13214211" w:history="1">
             <w:r>
               <w:rPr>
                 <w:rStyle w:val="Hyperlink"/>
@@ -3700,7 +3881,7 @@
                 <w:rStyle w:val="Hyperlink"/>
                 <w:noProof/>
               </w:rPr>
-              <w:t>OpenCV</w:t>
+              <w:t>Utilizando Python para Reconhecimento Facial</w:t>
             </w:r>
             <w:r>
               <w:rPr>
@@ -3721,7 +3902,7 @@
                 <w:noProof/>
                 <w:webHidden/>
               </w:rPr>
-              <w:instrText xml:space="preserve"> PAGEREF _Toc11236089 \h </w:instrText>
+              <w:instrText xml:space="preserve"> PAGEREF _Toc13214211 \h </w:instrText>
             </w:r>
             <w:r>
               <w:rPr>
@@ -3741,7 +3922,7 @@
                 <w:noProof/>
                 <w:webHidden/>
               </w:rPr>
-              <w:t>7</w:t>
+              <w:t>8</w:t>
             </w:r>
             <w:r>
               <w:rPr>
@@ -3754,7 +3935,7 @@
         </w:p>
         <w:p>
           <w:pPr>
-            <w:pStyle w:val="TOC1"/>
+            <w:pStyle w:val="Sumrio1"/>
             <w:rPr>
               <w:rFonts w:asciiTheme="minorHAnsi" w:eastAsiaTheme="minorEastAsia" w:hAnsiTheme="minorHAnsi" w:cstheme="minorBidi"/>
               <w:noProof/>
@@ -3763,13 +3944,13 @@
               <w:lang w:eastAsia="pt-BR"/>
             </w:rPr>
           </w:pPr>
-          <w:hyperlink w:anchor="_Toc11236090" w:history="1">
+          <w:hyperlink w:anchor="_Toc13214212" w:history="1">
             <w:r>
               <w:rPr>
                 <w:rStyle w:val="Hyperlink"/>
                 <w:noProof/>
               </w:rPr>
-              <w:t>4.3</w:t>
+              <w:t>5</w:t>
             </w:r>
             <w:r>
               <w:rPr>
@@ -3786,7 +3967,7 @@
                 <w:rStyle w:val="Hyperlink"/>
                 <w:noProof/>
               </w:rPr>
-              <w:t>Python 3</w:t>
+              <w:t>METODOLOGIA</w:t>
             </w:r>
             <w:r>
               <w:rPr>
@@ -3807,7 +3988,7 @@
                 <w:noProof/>
                 <w:webHidden/>
               </w:rPr>
-              <w:instrText xml:space="preserve"> PAGEREF _Toc11236090 \h </w:instrText>
+              <w:instrText xml:space="preserve"> PAGEREF _Toc13214212 \h </w:instrText>
             </w:r>
             <w:r>
               <w:rPr>
@@ -3827,7 +4008,7 @@
                 <w:noProof/>
                 <w:webHidden/>
               </w:rPr>
-              <w:t>7</w:t>
+              <w:t>8</w:t>
             </w:r>
             <w:r>
               <w:rPr>
@@ -3840,7 +4021,7 @@
         </w:p>
         <w:p>
           <w:pPr>
-            <w:pStyle w:val="TOC1"/>
+            <w:pStyle w:val="Sumrio1"/>
             <w:rPr>
               <w:rFonts w:asciiTheme="minorHAnsi" w:eastAsiaTheme="minorEastAsia" w:hAnsiTheme="minorHAnsi" w:cstheme="minorBidi"/>
               <w:noProof/>
@@ -3849,13 +4030,13 @@
               <w:lang w:eastAsia="pt-BR"/>
             </w:rPr>
           </w:pPr>
-          <w:hyperlink w:anchor="_Toc11236091" w:history="1">
+          <w:hyperlink w:anchor="_Toc13214213" w:history="1">
             <w:r>
               <w:rPr>
                 <w:rStyle w:val="Hyperlink"/>
                 <w:noProof/>
               </w:rPr>
-              <w:t>5</w:t>
+              <w:t>5.1</w:t>
             </w:r>
             <w:r>
               <w:rPr>
@@ -3872,7 +4053,7 @@
                 <w:rStyle w:val="Hyperlink"/>
                 <w:noProof/>
               </w:rPr>
-              <w:t>METODOLOGIA</w:t>
+              <w:t>Raspberry Pi</w:t>
             </w:r>
             <w:r>
               <w:rPr>
@@ -3893,7 +4074,7 @@
                 <w:noProof/>
                 <w:webHidden/>
               </w:rPr>
-              <w:instrText xml:space="preserve"> PAGEREF _Toc11236091 \h </w:instrText>
+              <w:instrText xml:space="preserve"> PAGEREF _Toc13214213 \h </w:instrText>
             </w:r>
             <w:r>
               <w:rPr>
@@ -3913,7 +4094,7 @@
                 <w:noProof/>
                 <w:webHidden/>
               </w:rPr>
-              <w:t>7</w:t>
+              <w:t>8</w:t>
             </w:r>
             <w:r>
               <w:rPr>
@@ -3926,7 +4107,7 @@
         </w:p>
         <w:p>
           <w:pPr>
-            <w:pStyle w:val="TOC1"/>
+            <w:pStyle w:val="Sumrio1"/>
             <w:rPr>
               <w:rFonts w:asciiTheme="minorHAnsi" w:eastAsiaTheme="minorEastAsia" w:hAnsiTheme="minorHAnsi" w:cstheme="minorBidi"/>
               <w:noProof/>
@@ -3935,7 +4116,7 @@
               <w:lang w:eastAsia="pt-BR"/>
             </w:rPr>
           </w:pPr>
-          <w:hyperlink w:anchor="_Toc11236092" w:history="1">
+          <w:hyperlink w:anchor="_Toc13214214" w:history="1">
             <w:r>
               <w:rPr>
                 <w:rStyle w:val="Hyperlink"/>
@@ -3979,7 +4160,7 @@
                 <w:noProof/>
                 <w:webHidden/>
               </w:rPr>
-              <w:instrText xml:space="preserve"> PAGEREF _Toc11236092 \h </w:instrText>
+              <w:instrText xml:space="preserve"> PAGEREF _Toc13214214 \h </w:instrText>
             </w:r>
             <w:r>
               <w:rPr>
@@ -4029,9 +4210,9 @@
     </w:p>
     <w:p>
       <w:pPr>
-        <w:pStyle w:val="Heading1"/>
-      </w:pPr>
-      <w:bookmarkStart w:id="0" w:name="_Toc11236082"/>
+        <w:pStyle w:val="Ttulo1"/>
+      </w:pPr>
+      <w:bookmarkStart w:id="0" w:name="_Toc13214204"/>
       <w:r>
         <w:lastRenderedPageBreak/>
         <w:t>INTRODUÇÃO</w:t>
@@ -4114,14 +4295,14 @@
     </w:p>
     <w:p>
       <w:pPr>
-        <w:pStyle w:val="Heading1"/>
+        <w:pStyle w:val="Ttulo1"/>
         <w:numPr>
           <w:ilvl w:val="1"/>
           <w:numId w:val="2"/>
         </w:numPr>
         <w:ind w:left="426" w:hanging="426"/>
       </w:pPr>
-      <w:bookmarkStart w:id="1" w:name="_Toc11236083"/>
+      <w:bookmarkStart w:id="1" w:name="_Toc13214205"/>
       <w:r>
         <w:t>Problema d</w:t>
       </w:r>
@@ -4204,16 +4385,146 @@
         <w:t>.</w:t>
       </w:r>
     </w:p>
-    <w:p>
-      <w:pPr>
-        <w:pStyle w:val="Heading1"/>
-      </w:pPr>
-      <w:bookmarkStart w:id="2" w:name="_Toc11236084"/>
+    <w:p/>
+    <w:p>
+      <w:pPr>
+        <w:pStyle w:val="Ttulo1"/>
+      </w:pPr>
+      <w:bookmarkStart w:id="2" w:name="_Toc13214206"/>
       <w:r>
         <w:lastRenderedPageBreak/>
+        <w:t>JUSTIFICATIVA</w:t>
+      </w:r>
+      <w:bookmarkEnd w:id="2"/>
+    </w:p>
+    <w:p>
+      <w:r>
+        <w:t>A relevância</w:t>
+      </w:r>
+      <w:r>
+        <w:t xml:space="preserve"> do reconhecimento facial cresce </w:t>
+      </w:r>
+      <w:r>
+        <w:t>a todo momento</w:t>
+      </w:r>
+      <w:r>
+        <w:t>. Com o avanço gradual da tecnologia das inteligências artificiais, o uso desse tipo de biometria passa a ser cada vez mais viável no dia a dia. Com isso, surge a necessidade da existência de documentações que detalhem o funcionamento dos diferentes mecanismos de detecção facial, a fim de disponibilizar informações sobre tal tecnologia a futuros desenvolvedores.</w:t>
+      </w:r>
+    </w:p>
+    <w:p>
+      <w:r>
+        <w:t xml:space="preserve">É possível encontrar na internet diversos </w:t>
+      </w:r>
+      <w:r>
+        <w:t xml:space="preserve">livros e </w:t>
+      </w:r>
+      <w:r>
+        <w:t>ar</w:t>
+      </w:r>
+      <w:r>
+        <w:t xml:space="preserve">tigos </w:t>
+      </w:r>
+      <w:r>
+        <w:t>que discutem esse tema,</w:t>
+      </w:r>
+      <w:r>
+        <w:t xml:space="preserve"> e apesar de discutirem o índice de acerto dos algoritmos, na maioria das vezes </w:t>
+      </w:r>
+      <w:r>
+        <w:t>esses</w:t>
+      </w:r>
+      <w:r>
+        <w:t xml:space="preserve"> não levam em consideração o impacto </w:t>
+      </w:r>
+      <w:r>
+        <w:t xml:space="preserve">de cada um </w:t>
+      </w:r>
+      <w:r>
+        <w:t xml:space="preserve">no desempenho </w:t>
+      </w:r>
+      <w:r>
+        <w:t>das máquinas</w:t>
+      </w:r>
+      <w:r>
+        <w:t xml:space="preserve">. </w:t>
+      </w:r>
+      <w:r>
+        <w:t>Além disso, há uma escassez de artigos disponíveis em português, o que dificulta a pesquisa para desenvolvedores brasi</w:t>
+      </w:r>
+      <w:r>
+        <w:t>leiros que não sejam</w:t>
+      </w:r>
+      <w:r>
+        <w:t xml:space="preserve"> </w:t>
+      </w:r>
+      <w:r>
+        <w:t>bilí</w:t>
+      </w:r>
+      <w:r>
+        <w:t>ngu</w:t>
+      </w:r>
+      <w:r>
+        <w:t>es</w:t>
+      </w:r>
+      <w:r>
+        <w:t>.</w:t>
+      </w:r>
+    </w:p>
+    <w:p>
+      <w:pPr>
+        <w:rPr>
+          <w:i/>
+          <w:color w:val="FF0000"/>
+        </w:rPr>
+      </w:pPr>
+      <w:r>
+        <w:rPr>
+          <w:i/>
+          <w:color w:val="FF0000"/>
+        </w:rPr>
+        <w:t>&lt;Fazer conexão entre parágrafos&gt;</w:t>
+      </w:r>
+    </w:p>
+    <w:p>
+      <w:r>
+        <w:t xml:space="preserve">Existem </w:t>
+      </w:r>
+      <w:r>
+        <w:t>determinados</w:t>
+      </w:r>
+      <w:r>
+        <w:t xml:space="preserve"> artigos e monografias que comparam os diferentes métodos de reconhecimento facial do </w:t>
+      </w:r>
+      <w:proofErr w:type="gramStart"/>
+      <w:r>
+        <w:t>OpenCV</w:t>
+      </w:r>
+      <w:proofErr w:type="gramEnd"/>
+      <w:r>
+        <w:t>.</w:t>
+      </w:r>
+      <w:r>
+        <w:t xml:space="preserve"> </w:t>
+      </w:r>
+      <w:r>
+        <w:t xml:space="preserve">Galimberti (2018) fez um estudo comparativo desses métodos para controle de acesso, lidando com condições adversas no ambiente, como diferentes níveis de luminosidade e tempo de exposição dos indivíduos.  </w:t>
+      </w:r>
+    </w:p>
+    <w:p>
+      <w:r>
+        <w:t>No entanto, apesar de Galimberti ter realizado essa comparação, o mesmo não levou em consideração diferentes tipos de computadores. Ademais, não foram encontrados documentos que detalhem a comparação da precisão e tempo de resposta desses métodos em máquinas com poderes de processamento distintos.</w:t>
+      </w:r>
+    </w:p>
+    <w:p/>
+    <w:p>
+      <w:pPr>
+        <w:pStyle w:val="Ttulo1"/>
+      </w:pPr>
+      <w:bookmarkStart w:id="3" w:name="_Toc13214207"/>
+      <w:r>
         <w:t>OBJETIVOS</w:t>
       </w:r>
-      <w:bookmarkEnd w:id="2"/>
+      <w:bookmarkEnd w:id="3"/>
     </w:p>
     <w:p>
       <w:r>
@@ -4274,39 +4585,21 @@
         <w:t xml:space="preserve"> </w:t>
       </w:r>
       <w:r>
-        <w:rPr>
-          <w:color w:val="FF0000"/>
-        </w:rPr>
         <w:t>possíveis</w:t>
       </w:r>
       <w:r>
-        <w:rPr>
-          <w:color w:val="FF0000"/>
-        </w:rPr>
         <w:t xml:space="preserve"> uso</w:t>
       </w:r>
       <w:r>
-        <w:rPr>
-          <w:color w:val="FF0000"/>
-        </w:rPr>
         <w:t>s</w:t>
       </w:r>
       <w:r>
-        <w:rPr>
-          <w:color w:val="FF0000"/>
-        </w:rPr>
         <w:t xml:space="preserve"> posterior</w:t>
       </w:r>
       <w:r>
-        <w:rPr>
-          <w:color w:val="FF0000"/>
-        </w:rPr>
         <w:t>es</w:t>
       </w:r>
       <w:r>
-        <w:rPr>
-          <w:color w:val="FF0000"/>
-        </w:rPr>
         <w:t>.</w:t>
       </w:r>
     </w:p>
@@ -4319,22 +4612,22 @@
     </w:p>
     <w:p>
       <w:pPr>
-        <w:pStyle w:val="Heading1"/>
+        <w:pStyle w:val="Ttulo1"/>
         <w:numPr>
           <w:ilvl w:val="1"/>
           <w:numId w:val="2"/>
         </w:numPr>
         <w:ind w:left="426" w:hanging="426"/>
       </w:pPr>
-      <w:bookmarkStart w:id="3" w:name="_Toc11236085"/>
+      <w:bookmarkStart w:id="4" w:name="_Toc13214208"/>
       <w:r>
         <w:t>Objetivos Específicos</w:t>
       </w:r>
-      <w:bookmarkEnd w:id="3"/>
-    </w:p>
-    <w:p>
-      <w:pPr>
-        <w:pStyle w:val="ListParagraph"/>
+      <w:bookmarkEnd w:id="4"/>
+    </w:p>
+    <w:p>
+      <w:pPr>
+        <w:pStyle w:val="PargrafodaLista"/>
         <w:numPr>
           <w:ilvl w:val="0"/>
           <w:numId w:val="12"/>
@@ -4355,13 +4648,14 @@
     </w:p>
     <w:p>
       <w:pPr>
-        <w:pStyle w:val="ListParagraph"/>
+        <w:pStyle w:val="PargrafodaLista"/>
         <w:numPr>
           <w:ilvl w:val="0"/>
           <w:numId w:val="12"/>
         </w:numPr>
       </w:pPr>
       <w:r>
+        <w:lastRenderedPageBreak/>
         <w:t>Utilizar os algoritmos em</w:t>
       </w:r>
       <w:r>
@@ -4379,7 +4673,7 @@
     </w:p>
     <w:p>
       <w:pPr>
-        <w:pStyle w:val="ListParagraph"/>
+        <w:pStyle w:val="PargrafodaLista"/>
         <w:numPr>
           <w:ilvl w:val="0"/>
           <w:numId w:val="12"/>
@@ -4403,7 +4697,7 @@
     </w:p>
     <w:p>
       <w:pPr>
-        <w:pStyle w:val="ListParagraph"/>
+        <w:pStyle w:val="PargrafodaLista"/>
         <w:numPr>
           <w:ilvl w:val="0"/>
           <w:numId w:val="12"/>
@@ -4426,177 +4720,13 @@
     </w:p>
     <w:p>
       <w:pPr>
-        <w:pStyle w:val="Heading1"/>
-      </w:pPr>
-      <w:bookmarkStart w:id="4" w:name="_Toc11236086"/>
-      <w:r>
-        <w:t>JUSTIFICATIVA</w:t>
-      </w:r>
-      <w:bookmarkEnd w:id="4"/>
-    </w:p>
-    <w:p>
-      <w:pPr>
-        <w:rPr>
-          <w:color w:val="FF0000"/>
-        </w:rPr>
-      </w:pPr>
-      <w:r>
-        <w:t>A relevância</w:t>
-      </w:r>
-      <w:r>
-        <w:t xml:space="preserve"> do reconhecimento facial cresce a todo momento. </w:t>
-      </w:r>
-      <w:r>
-        <w:t xml:space="preserve">Com o avanço </w:t>
-      </w:r>
-      <w:r>
-        <w:t>gradual</w:t>
-      </w:r>
-      <w:r>
-        <w:t xml:space="preserve"> da tecnologia d</w:t>
-      </w:r>
-      <w:r>
-        <w:t>as</w:t>
-      </w:r>
-      <w:r>
-        <w:t xml:space="preserve"> inteligências artificiais, o uso </w:t>
-      </w:r>
-      <w:r>
-        <w:t xml:space="preserve">desse tipo de biometria passa a ser cada vez mais viável no dia a dia. </w:t>
-      </w:r>
-      <w:r>
-        <w:rPr>
-          <w:color w:val="FF0000"/>
-        </w:rPr>
-        <w:t xml:space="preserve">Isso traz uma necessidade de estudar melhor o reconhecimento facial, </w:t>
-      </w:r>
-      <w:r>
-        <w:rPr>
-          <w:color w:val="FF0000"/>
-        </w:rPr>
-        <w:t>a fim de</w:t>
-      </w:r>
-      <w:r>
-        <w:rPr>
-          <w:color w:val="FF0000"/>
-        </w:rPr>
-        <w:t xml:space="preserve"> criar um melhor entendimento dessa tecnologia e</w:t>
-      </w:r>
-      <w:r>
-        <w:rPr>
-          <w:color w:val="FF0000"/>
-        </w:rPr>
-        <w:t xml:space="preserve"> disponibilizar uma estrutura para futuros projetos que </w:t>
-      </w:r>
-      <w:r>
-        <w:rPr>
-          <w:color w:val="FF0000"/>
-        </w:rPr>
-        <w:t xml:space="preserve">a </w:t>
-      </w:r>
-      <w:bookmarkStart w:id="5" w:name="_GoBack"/>
+        <w:pStyle w:val="Ttulo1"/>
+      </w:pPr>
+      <w:bookmarkStart w:id="5" w:name="_Toc13214209"/>
+      <w:r>
+        <w:t>REFERENCIAL TEÓRICO</w:t>
+      </w:r>
       <w:bookmarkEnd w:id="5"/>
-      <w:r>
-        <w:rPr>
-          <w:color w:val="FF0000"/>
-        </w:rPr>
-        <w:t>envolvam.</w:t>
-      </w:r>
-      <w:r>
-        <w:rPr>
-          <w:color w:val="FF0000"/>
-        </w:rPr>
-        <w:t xml:space="preserve"> &lt;RASCUNHO&gt;</w:t>
-      </w:r>
-    </w:p>
-    <w:p>
-      <w:r>
-        <w:t>Já existem alguns artigos e monografias que comparam os diferentes métodos de reconhecimento facial do OpenCV.</w:t>
-      </w:r>
-      <w:r>
-        <w:t xml:space="preserve"> </w:t>
-      </w:r>
-      <w:r>
-        <w:t>Galimberti (2018) fez um estudo</w:t>
-      </w:r>
-      <w:r>
-        <w:t xml:space="preserve"> comparativo desses métodos para controle de acesso, </w:t>
-      </w:r>
-      <w:r>
-        <w:t>lidando com</w:t>
-      </w:r>
-      <w:r>
-        <w:t xml:space="preserve"> condições adversas no ambiente, como </w:t>
-      </w:r>
-      <w:r>
-        <w:t>diferentes níveis de luminosidade e tempo de exposição dos indivíduos.</w:t>
-      </w:r>
-      <w:r>
-        <w:t xml:space="preserve"> </w:t>
-      </w:r>
-      <w:r>
-        <w:t xml:space="preserve"> </w:t>
-      </w:r>
-    </w:p>
-    <w:p>
-      <w:r>
-        <w:t>No entanto,</w:t>
-      </w:r>
-      <w:r>
-        <w:t xml:space="preserve"> apesar de Galimber</w:t>
-      </w:r>
-      <w:r>
-        <w:t>ti ter realizado essa comparação</w:t>
-      </w:r>
-      <w:r>
-        <w:t>,</w:t>
-      </w:r>
-      <w:r>
-        <w:t xml:space="preserve"> o mesmo não levou em consideração diferentes tipos de computadores.</w:t>
-      </w:r>
-      <w:r>
-        <w:t xml:space="preserve"> </w:t>
-      </w:r>
-      <w:r>
-        <w:t>Ademais, n</w:t>
-      </w:r>
-      <w:r>
-        <w:t xml:space="preserve">ão foram encontrados documentos que detalhem </w:t>
-      </w:r>
-      <w:r>
-        <w:t xml:space="preserve">a comparação da precisão e tempo de resposta desses métodos em máquinas com </w:t>
-      </w:r>
-      <w:r>
-        <w:t>poder</w:t>
-      </w:r>
-      <w:r>
-        <w:t>es</w:t>
-      </w:r>
-      <w:r>
-        <w:t xml:space="preserve"> de processamento distinto</w:t>
-      </w:r>
-      <w:r>
-        <w:t>s</w:t>
-      </w:r>
-      <w:r>
-        <w:t>.</w:t>
-      </w:r>
-    </w:p>
-    <w:p>
-      <w:pPr>
-        <w:ind w:firstLine="0"/>
-      </w:pPr>
-    </w:p>
-    <w:p>
-      <w:pPr>
-        <w:pStyle w:val="Heading1"/>
-      </w:pPr>
-      <w:bookmarkStart w:id="6" w:name="_Toc11236087"/>
-      <w:r>
-        <w:lastRenderedPageBreak/>
-        <w:t>REFERENCIAL TEÓRICO</w:t>
-      </w:r>
-      <w:bookmarkEnd w:id="6"/>
     </w:p>
     <w:p>
       <w:r>
@@ -4661,7 +4791,7 @@
     </w:p>
     <w:p>
       <w:pPr>
-        <w:pStyle w:val="ListParagraph"/>
+        <w:pStyle w:val="PargrafodaLista"/>
         <w:numPr>
           <w:ilvl w:val="0"/>
           <w:numId w:val="6"/>
@@ -4673,7 +4803,7 @@
     </w:p>
     <w:p>
       <w:pPr>
-        <w:pStyle w:val="ListParagraph"/>
+        <w:pStyle w:val="PargrafodaLista"/>
         <w:numPr>
           <w:ilvl w:val="0"/>
           <w:numId w:val="6"/>
@@ -4685,7 +4815,7 @@
     </w:p>
     <w:p>
       <w:pPr>
-        <w:pStyle w:val="ListParagraph"/>
+        <w:pStyle w:val="PargrafodaLista"/>
         <w:numPr>
           <w:ilvl w:val="0"/>
           <w:numId w:val="6"/>
@@ -4719,21 +4849,21 @@
     </w:p>
     <w:p>
       <w:pPr>
-        <w:pStyle w:val="Heading1"/>
+        <w:pStyle w:val="Ttulo1"/>
         <w:numPr>
           <w:ilvl w:val="1"/>
           <w:numId w:val="2"/>
         </w:numPr>
         <w:ind w:left="426" w:hanging="426"/>
       </w:pPr>
-      <w:bookmarkStart w:id="7" w:name="_Toc11236090"/>
+      <w:bookmarkStart w:id="6" w:name="_Toc13214210"/>
       <w:r>
         <w:t xml:space="preserve">Python </w:t>
       </w:r>
-      <w:bookmarkEnd w:id="7"/>
       <w:r>
         <w:t>e OpenCV</w:t>
       </w:r>
+      <w:bookmarkEnd w:id="6"/>
     </w:p>
     <w:p>
       <w:r>
@@ -4757,7 +4887,11 @@
         <w:t xml:space="preserve">OpenCV é uma biblioteca que começou a ser desenvolvida na Intel, em 1999, por Gary Bradsky, e teve sua primeira iteração lançada em 2000 (MORDVINTSEV, 2017, tradução nossa). </w:t>
       </w:r>
       <w:r>
-        <w:t>O OpenCV foi construído para fornecer uma infraestrutura comum para aplicações de visão computacional e para acelerar o uso da percepção de máquinas</w:t>
+        <w:t xml:space="preserve">O OpenCV foi construído para fornecer uma infraestrutura comum para aplicações de </w:t>
+      </w:r>
+      <w:r>
+        <w:lastRenderedPageBreak/>
+        <w:t>visão computacional e para acelerar o uso da percepção de máquinas</w:t>
       </w:r>
       <w:r>
         <w:t xml:space="preserve"> nas mesmas</w:t>
@@ -4781,16 +4915,18 @@
     <w:p/>
     <w:p>
       <w:pPr>
-        <w:pStyle w:val="Heading1"/>
+        <w:pStyle w:val="Ttulo1"/>
         <w:numPr>
           <w:ilvl w:val="1"/>
           <w:numId w:val="2"/>
         </w:numPr>
         <w:ind w:left="426" w:hanging="426"/>
       </w:pPr>
+      <w:bookmarkStart w:id="7" w:name="_Toc13214211"/>
       <w:r>
         <w:t>Utilizando Python para Reconhecimento Facial</w:t>
       </w:r>
+      <w:bookmarkEnd w:id="7"/>
     </w:p>
     <w:p>
       <w:r>
@@ -4807,9 +4943,9 @@
     </w:p>
     <w:p>
       <w:pPr>
-        <w:pStyle w:val="Heading1"/>
-      </w:pPr>
-      <w:bookmarkStart w:id="8" w:name="_Toc11236091"/>
+        <w:pStyle w:val="Ttulo1"/>
+      </w:pPr>
+      <w:bookmarkStart w:id="8" w:name="_Toc13214212"/>
       <w:r>
         <w:t>METODOLOGIA</w:t>
       </w:r>
@@ -4955,18 +5091,18 @@
         </w:rPr>
         <w:t xml:space="preserve"> organizados em tabelas e gráficos do Microsoft Excel.</w:t>
       </w:r>
-      <w:bookmarkStart w:id="9" w:name="_Toc11236088"/>
     </w:p>
     <w:p/>
     <w:p>
       <w:pPr>
-        <w:pStyle w:val="Heading1"/>
+        <w:pStyle w:val="Ttulo1"/>
         <w:numPr>
           <w:ilvl w:val="1"/>
           <w:numId w:val="2"/>
         </w:numPr>
         <w:ind w:left="426" w:hanging="426"/>
       </w:pPr>
+      <w:bookmarkStart w:id="9" w:name="_Toc13214213"/>
       <w:r>
         <w:t>Raspberry Pi</w:t>
       </w:r>
@@ -4993,9 +5129,9 @@
     </w:p>
     <w:p>
       <w:pPr>
-        <w:pStyle w:val="Heading1"/>
-      </w:pPr>
-      <w:bookmarkStart w:id="10" w:name="_Toc11236092"/>
+        <w:pStyle w:val="Ttulo1"/>
+      </w:pPr>
+      <w:bookmarkStart w:id="10" w:name="_Toc13214214"/>
       <w:r>
         <w:lastRenderedPageBreak/>
         <w:t>REFERÊNCIAS</w:t>
@@ -5011,21 +5147,21 @@
       </w:r>
       <w:r>
         <w:rPr>
-          <w:rStyle w:val="Strong"/>
+          <w:rStyle w:val="Forte"/>
           <w:lang w:val="en-US"/>
         </w:rPr>
         <w:t>Learning OpenCV</w:t>
       </w:r>
       <w:r>
         <w:rPr>
-          <w:rStyle w:val="Strong"/>
+          <w:rStyle w:val="Forte"/>
           <w:lang w:val="en-US"/>
         </w:rPr>
         <w:t xml:space="preserve"> 3</w:t>
       </w:r>
       <w:r>
         <w:rPr>
-          <w:rStyle w:val="Strong"/>
+          <w:rStyle w:val="Forte"/>
           <w:lang w:val="en-US"/>
         </w:rPr>
         <w:t xml:space="preserve">: </w:t>
@@ -5049,7 +5185,7 @@
       </w:r>
       <w:r>
         <w:rPr>
-          <w:rStyle w:val="Strong"/>
+          <w:rStyle w:val="Forte"/>
         </w:rPr>
         <w:t xml:space="preserve">Sistemas de Reconhecimento Facial. </w:t>
       </w:r>
@@ -5072,7 +5208,7 @@
       </w:r>
       <w:r>
         <w:rPr>
-          <w:rStyle w:val="Strong"/>
+          <w:rStyle w:val="Forte"/>
           <w:color w:val="222222"/>
           <w:shd w:val="clear" w:color="auto" w:fill="FFFFFF"/>
           <w:lang w:val="en-US"/>
@@ -5110,19 +5246,19 @@
       </w:r>
       <w:r>
         <w:rPr>
-          <w:rStyle w:val="Strong"/>
+          <w:rStyle w:val="Forte"/>
         </w:rPr>
         <w:t>Estudo Comparativo de Algoritmos de Biometria Facial Disponibilizados pela Biblioteca Open</w:t>
       </w:r>
       <w:r>
         <w:rPr>
-          <w:rStyle w:val="Strong"/>
+          <w:rStyle w:val="Forte"/>
         </w:rPr>
         <w:t>CV</w:t>
       </w:r>
       <w:r>
         <w:rPr>
-          <w:rStyle w:val="Strong"/>
+          <w:rStyle w:val="Forte"/>
         </w:rPr>
         <w:t xml:space="preserve"> para Controle de Acesso. </w:t>
       </w:r>
@@ -5150,7 +5286,7 @@
       </w:r>
       <w:r>
         <w:rPr>
-          <w:rStyle w:val="Strong"/>
+          <w:rStyle w:val="Forte"/>
           <w:lang w:val="en-US"/>
         </w:rPr>
         <w:t xml:space="preserve">Our Biometric Future: </w:t>
@@ -5183,14 +5319,14 @@
       </w:r>
       <w:r>
         <w:rPr>
-          <w:rStyle w:val="Strong"/>
+          <w:rStyle w:val="Forte"/>
           <w:lang w:val="en-US"/>
         </w:rPr>
         <w:t>Machine Learning is Fun</w:t>
       </w:r>
       <w:r>
         <w:rPr>
-          <w:rStyle w:val="Strong"/>
+          <w:rStyle w:val="Forte"/>
           <w:lang w:val="en-US"/>
         </w:rPr>
         <w:t xml:space="preserve">: </w:t>
@@ -5256,7 +5392,7 @@
       </w:r>
       <w:r>
         <w:rPr>
-          <w:rStyle w:val="Strong"/>
+          <w:rStyle w:val="Forte"/>
           <w:lang w:val="en-US"/>
         </w:rPr>
         <w:t xml:space="preserve">OpenCV-Python Tutorials Documentation. </w:t>
@@ -5284,7 +5420,7 @@
       </w:r>
       <w:r>
         <w:rPr>
-          <w:rStyle w:val="Strong"/>
+          <w:rStyle w:val="Forte"/>
           <w:lang w:val="en-US"/>
         </w:rPr>
         <w:t>International Journal of Computer Applications in Technology</w:t>
@@ -5307,7 +5443,7 @@
       </w:r>
       <w:r>
         <w:rPr>
-          <w:rStyle w:val="Strong"/>
+          <w:rStyle w:val="Forte"/>
         </w:rPr>
         <w:t xml:space="preserve">ESTUDO SOBRE MÉTODOS DE RECONHECIMENTO FACIAL EM FOTOGRAFIAS DIGITAIS. </w:t>
       </w:r>
@@ -5334,7 +5470,7 @@
       </w:r>
       <w:r>
         <w:rPr>
-          <w:rStyle w:val="Strong"/>
+          <w:rStyle w:val="Forte"/>
           <w:lang w:val="en-US"/>
         </w:rPr>
         <w:t xml:space="preserve">Rapid Object Detection Using a Boosted Cascade of Simple Features. </w:t>
@@ -5362,7 +5498,7 @@
       </w:r>
       <w:r>
         <w:rPr>
-          <w:rStyle w:val="Strong"/>
+          <w:rStyle w:val="Forte"/>
           <w:color w:val="222222"/>
           <w:shd w:val="clear" w:color="auto" w:fill="FFFFFF"/>
           <w:lang w:val="en-US"/>
@@ -5399,8 +5535,8 @@
 </file>
 
 <file path=word/numbering.xml><?xml version="1.0" encoding="utf-8"?>
-<w:numbering xmlns:wpc="http://schemas.microsoft.com/office/word/2010/wordprocessingCanvas" xmlns:cx="http://schemas.microsoft.com/office/drawing/2014/chartex" xmlns:cx1="http://schemas.microsoft.com/office/drawing/2015/9/8/chartex" xmlns:cx2="http://schemas.microsoft.com/office/drawing/2015/10/21/chartex" xmlns:cx3="http://schemas.microsoft.com/office/drawing/2016/5/9/chartex" xmlns:cx4="http://schemas.microsoft.com/office/drawing/2016/5/10/chartex" xmlns:cx5="http://schemas.microsoft.com/office/drawing/2016/5/11/chartex" xmlns:cx6="http://schemas.microsoft.com/office/drawing/2016/5/12/chartex" xmlns:cx7="http://schemas.microsoft.com/office/drawing/2016/5/13/chartex" xmlns:cx8="http://schemas.microsoft.com/office/drawing/2016/5/14/chartex" xmlns:mc="http://schemas.openxmlformats.org/markup-compatibility/2006" xmlns:aink="http://schemas.microsoft.com/office/drawing/2016/ink" xmlns:am3d="http://schemas.microsoft.com/office/drawing/2017/model3d" xmlns:o="urn:schemas-microsoft-com:office:office" xmlns:r="http://schemas.openxmlformats.org/officeDocument/2006/relationships" xmlns:m="http://schemas.openxmlformats.org/officeDocument/2006/math" xmlns:v="urn:schemas-microsoft-com:vml" xmlns:wp14="http://schemas.microsoft.com/office/word/2010/wordprocessingDrawing" xmlns:wp="http://schemas.openxmlformats.org/drawingml/2006/wordprocessingDrawing" xmlns:w10="urn:schemas-microsoft-com:office:word" xmlns:w="http://schemas.openxmlformats.org/wordprocessingml/2006/main" xmlns:w14="http://schemas.microsoft.com/office/word/2010/wordml" xmlns:w15="http://schemas.microsoft.com/office/word/2012/wordml" xmlns:w16cid="http://schemas.microsoft.com/office/word/2016/wordml/cid" xmlns:w16se="http://schemas.microsoft.com/office/word/2015/wordml/symex" xmlns:wpg="http://schemas.microsoft.com/office/word/2010/wordprocessingGroup" xmlns:wpi="http://schemas.microsoft.com/office/word/2010/wordprocessingInk" xmlns:wne="http://schemas.microsoft.com/office/word/2006/wordml" xmlns:wps="http://schemas.microsoft.com/office/word/2010/wordprocessingShape" mc:Ignorable="w14 w15 w16se w16cid wp14">
-  <w:abstractNum w:abstractNumId="0" w15:restartNumberingAfterBreak="0">
+<w:numbering xmlns:ve="http://schemas.openxmlformats.org/markup-compatibility/2006" xmlns:o="urn:schemas-microsoft-com:office:office" xmlns:r="http://schemas.openxmlformats.org/officeDocument/2006/relationships" xmlns:m="http://schemas.openxmlformats.org/officeDocument/2006/math" xmlns:v="urn:schemas-microsoft-com:vml" xmlns:wp="http://schemas.openxmlformats.org/drawingml/2006/wordprocessingDrawing" xmlns:w10="urn:schemas-microsoft-com:office:word" xmlns:w="http://schemas.openxmlformats.org/wordprocessingml/2006/main" xmlns:wne="http://schemas.microsoft.com/office/word/2006/wordml">
+  <w:abstractNum w:abstractNumId="0">
     <w:nsid w:val="00A90DF4"/>
     <w:multiLevelType w:val="hybridMultilevel"/>
     <w:tmpl w:val="F914037C"/>
@@ -5513,14 +5649,14 @@
       </w:rPr>
     </w:lvl>
   </w:abstractNum>
-  <w:abstractNum w:abstractNumId="1" w15:restartNumberingAfterBreak="0">
+  <w:abstractNum w:abstractNumId="1">
     <w:nsid w:val="0ADE1E2D"/>
     <w:multiLevelType w:val="multilevel"/>
     <w:tmpl w:val="6DF251C0"/>
     <w:lvl w:ilvl="0">
       <w:start w:val="1"/>
       <w:numFmt w:val="decimal"/>
-      <w:pStyle w:val="Heading1"/>
+      <w:pStyle w:val="Ttulo1"/>
       <w:lvlText w:val="%1"/>
       <w:lvlJc w:val="left"/>
       <w:pPr>
@@ -5637,7 +5773,7 @@
       </w:rPr>
     </w:lvl>
   </w:abstractNum>
-  <w:abstractNum w:abstractNumId="2" w15:restartNumberingAfterBreak="0">
+  <w:abstractNum w:abstractNumId="2">
     <w:nsid w:val="0CEE266D"/>
     <w:multiLevelType w:val="multilevel"/>
     <w:tmpl w:val="133C2D9A"/>
@@ -5760,7 +5896,7 @@
       </w:rPr>
     </w:lvl>
   </w:abstractNum>
-  <w:abstractNum w:abstractNumId="3" w15:restartNumberingAfterBreak="0">
+  <w:abstractNum w:abstractNumId="3">
     <w:nsid w:val="26263513"/>
     <w:multiLevelType w:val="hybridMultilevel"/>
     <w:tmpl w:val="9C0626A0"/>
@@ -5873,7 +6009,7 @@
       </w:rPr>
     </w:lvl>
   </w:abstractNum>
-  <w:abstractNum w:abstractNumId="4" w15:restartNumberingAfterBreak="0">
+  <w:abstractNum w:abstractNumId="4">
     <w:nsid w:val="3CB94334"/>
     <w:multiLevelType w:val="hybridMultilevel"/>
     <w:tmpl w:val="B00AFD38"/>
@@ -5986,7 +6122,7 @@
       </w:rPr>
     </w:lvl>
   </w:abstractNum>
-  <w:abstractNum w:abstractNumId="5" w15:restartNumberingAfterBreak="0">
+  <w:abstractNum w:abstractNumId="5">
     <w:nsid w:val="4A376DFC"/>
     <w:multiLevelType w:val="hybridMultilevel"/>
     <w:tmpl w:val="467EE700"/>
@@ -6099,7 +6235,7 @@
       </w:rPr>
     </w:lvl>
   </w:abstractNum>
-  <w:abstractNum w:abstractNumId="6" w15:restartNumberingAfterBreak="0">
+  <w:abstractNum w:abstractNumId="6">
     <w:nsid w:val="58410E62"/>
     <w:multiLevelType w:val="hybridMultilevel"/>
     <w:tmpl w:val="CD6C63C2"/>
@@ -6212,7 +6348,7 @@
       </w:rPr>
     </w:lvl>
   </w:abstractNum>
-  <w:abstractNum w:abstractNumId="7" w15:restartNumberingAfterBreak="0">
+  <w:abstractNum w:abstractNumId="7">
     <w:nsid w:val="5FBD273F"/>
     <w:multiLevelType w:val="hybridMultilevel"/>
     <w:tmpl w:val="90408E0A"/>
@@ -6325,7 +6461,7 @@
       </w:rPr>
     </w:lvl>
   </w:abstractNum>
-  <w:abstractNum w:abstractNumId="8" w15:restartNumberingAfterBreak="0">
+  <w:abstractNum w:abstractNumId="8">
     <w:nsid w:val="6810087A"/>
     <w:multiLevelType w:val="hybridMultilevel"/>
     <w:tmpl w:val="B7AE0A5E"/>
@@ -6438,7 +6574,7 @@
       </w:rPr>
     </w:lvl>
   </w:abstractNum>
-  <w:abstractNum w:abstractNumId="9" w15:restartNumberingAfterBreak="0">
+  <w:abstractNum w:abstractNumId="9">
     <w:nsid w:val="6A9D64BA"/>
     <w:multiLevelType w:val="hybridMultilevel"/>
     <w:tmpl w:val="EE2C9278"/>
@@ -6645,7 +6781,7 @@
 </file>
 
 <file path=word/styles.xml><?xml version="1.0" encoding="utf-8"?>
-<w:styles xmlns:mc="http://schemas.openxmlformats.org/markup-compatibility/2006" xmlns:r="http://schemas.openxmlformats.org/officeDocument/2006/relationships" xmlns:w="http://schemas.openxmlformats.org/wordprocessingml/2006/main" xmlns:w14="http://schemas.microsoft.com/office/word/2010/wordml" xmlns:w15="http://schemas.microsoft.com/office/word/2012/wordml" xmlns:w16cid="http://schemas.microsoft.com/office/word/2016/wordml/cid" xmlns:w16se="http://schemas.microsoft.com/office/word/2015/wordml/symex" mc:Ignorable="w14 w15 w16se w16cid">
+<w:styles xmlns:r="http://schemas.openxmlformats.org/officeDocument/2006/relationships" xmlns:w="http://schemas.openxmlformats.org/wordprocessingml/2006/main">
   <w:docDefaults>
     <w:rPrDefault>
       <w:rPr>
@@ -6661,383 +6797,144 @@
       </w:pPr>
     </w:pPrDefault>
   </w:docDefaults>
-  <w:latentStyles w:defLockedState="0" w:defUIPriority="99" w:defSemiHidden="0" w:defUnhideWhenUsed="0" w:defQFormat="0" w:count="376">
-    <w:lsdException w:name="Normal" w:uiPriority="0" w:qFormat="1"/>
-    <w:lsdException w:name="heading 1" w:uiPriority="9" w:qFormat="1"/>
-    <w:lsdException w:name="heading 2" w:semiHidden="1" w:uiPriority="9" w:unhideWhenUsed="1" w:qFormat="1"/>
-    <w:lsdException w:name="heading 3" w:semiHidden="1" w:uiPriority="9" w:unhideWhenUsed="1" w:qFormat="1"/>
-    <w:lsdException w:name="heading 4" w:semiHidden="1" w:uiPriority="9" w:unhideWhenUsed="1" w:qFormat="1"/>
-    <w:lsdException w:name="heading 5" w:semiHidden="1" w:uiPriority="9" w:unhideWhenUsed="1" w:qFormat="1"/>
-    <w:lsdException w:name="heading 6" w:semiHidden="1" w:uiPriority="9" w:unhideWhenUsed="1" w:qFormat="1"/>
-    <w:lsdException w:name="heading 7" w:semiHidden="1" w:uiPriority="9" w:unhideWhenUsed="1" w:qFormat="1"/>
-    <w:lsdException w:name="heading 8" w:semiHidden="1" w:uiPriority="9" w:unhideWhenUsed="1" w:qFormat="1"/>
-    <w:lsdException w:name="heading 9" w:semiHidden="1" w:uiPriority="9" w:unhideWhenUsed="1" w:qFormat="1"/>
-    <w:lsdException w:name="index 1" w:semiHidden="1" w:unhideWhenUsed="1"/>
-    <w:lsdException w:name="index 2" w:semiHidden="1" w:unhideWhenUsed="1"/>
-    <w:lsdException w:name="index 3" w:semiHidden="1" w:unhideWhenUsed="1"/>
-    <w:lsdException w:name="index 4" w:semiHidden="1" w:unhideWhenUsed="1"/>
-    <w:lsdException w:name="index 5" w:semiHidden="1" w:unhideWhenUsed="1"/>
-    <w:lsdException w:name="index 6" w:semiHidden="1" w:unhideWhenUsed="1"/>
-    <w:lsdException w:name="index 7" w:semiHidden="1" w:unhideWhenUsed="1"/>
-    <w:lsdException w:name="index 8" w:semiHidden="1" w:unhideWhenUsed="1"/>
-    <w:lsdException w:name="index 9" w:semiHidden="1" w:unhideWhenUsed="1"/>
-    <w:lsdException w:name="toc 1" w:semiHidden="1" w:uiPriority="39" w:unhideWhenUsed="1"/>
-    <w:lsdException w:name="toc 2" w:semiHidden="1" w:uiPriority="39" w:unhideWhenUsed="1"/>
-    <w:lsdException w:name="toc 3" w:semiHidden="1" w:uiPriority="39" w:unhideWhenUsed="1"/>
-    <w:lsdException w:name="toc 4" w:semiHidden="1" w:uiPriority="39" w:unhideWhenUsed="1"/>
-    <w:lsdException w:name="toc 5" w:semiHidden="1" w:uiPriority="39" w:unhideWhenUsed="1"/>
-    <w:lsdException w:name="toc 6" w:semiHidden="1" w:uiPriority="39" w:unhideWhenUsed="1"/>
-    <w:lsdException w:name="toc 7" w:semiHidden="1" w:uiPriority="39" w:unhideWhenUsed="1"/>
-    <w:lsdException w:name="toc 8" w:semiHidden="1" w:uiPriority="39" w:unhideWhenUsed="1"/>
-    <w:lsdException w:name="toc 9" w:semiHidden="1" w:uiPriority="39" w:unhideWhenUsed="1"/>
-    <w:lsdException w:name="Normal Indent" w:semiHidden="1" w:unhideWhenUsed="1"/>
-    <w:lsdException w:name="footnote text" w:semiHidden="1" w:unhideWhenUsed="1"/>
-    <w:lsdException w:name="annotation text" w:semiHidden="1" w:unhideWhenUsed="1"/>
-    <w:lsdException w:name="header" w:semiHidden="1" w:unhideWhenUsed="1"/>
-    <w:lsdException w:name="footer" w:semiHidden="1" w:unhideWhenUsed="1"/>
-    <w:lsdException w:name="index heading" w:semiHidden="1" w:unhideWhenUsed="1"/>
-    <w:lsdException w:name="caption" w:semiHidden="1" w:uiPriority="35" w:unhideWhenUsed="1" w:qFormat="1"/>
-    <w:lsdException w:name="table of figures" w:semiHidden="1" w:unhideWhenUsed="1"/>
-    <w:lsdException w:name="envelope address" w:semiHidden="1" w:unhideWhenUsed="1"/>
-    <w:lsdException w:name="envelope return" w:semiHidden="1" w:unhideWhenUsed="1"/>
-    <w:lsdException w:name="footnote reference" w:semiHidden="1" w:unhideWhenUsed="1"/>
-    <w:lsdException w:name="annotation reference" w:semiHidden="1" w:unhideWhenUsed="1"/>
-    <w:lsdException w:name="line number" w:semiHidden="1" w:unhideWhenUsed="1"/>
-    <w:lsdException w:name="page number" w:semiHidden="1" w:unhideWhenUsed="1"/>
-    <w:lsdException w:name="endnote reference" w:semiHidden="1" w:unhideWhenUsed="1"/>
-    <w:lsdException w:name="endnote text" w:semiHidden="1" w:unhideWhenUsed="1"/>
-    <w:lsdException w:name="table of authorities" w:semiHidden="1" w:unhideWhenUsed="1"/>
-    <w:lsdException w:name="macro" w:semiHidden="1" w:unhideWhenUsed="1"/>
-    <w:lsdException w:name="toa heading" w:semiHidden="1" w:unhideWhenUsed="1"/>
-    <w:lsdException w:name="List" w:semiHidden="1" w:unhideWhenUsed="1"/>
-    <w:lsdException w:name="List Bullet" w:semiHidden="1" w:unhideWhenUsed="1"/>
-    <w:lsdException w:name="List Number" w:semiHidden="1" w:unhideWhenUsed="1"/>
-    <w:lsdException w:name="List 2" w:semiHidden="1" w:unhideWhenUsed="1"/>
-    <w:lsdException w:name="List 3" w:semiHidden="1" w:unhideWhenUsed="1"/>
-    <w:lsdException w:name="List 4" w:semiHidden="1" w:unhideWhenUsed="1"/>
-    <w:lsdException w:name="List 5" w:semiHidden="1" w:unhideWhenUsed="1"/>
-    <w:lsdException w:name="List Bullet 2" w:semiHidden="1" w:unhideWhenUsed="1"/>
-    <w:lsdException w:name="List Bullet 3" w:semiHidden="1" w:unhideWhenUsed="1"/>
-    <w:lsdException w:name="List Bullet 4" w:semiHidden="1" w:unhideWhenUsed="1"/>
-    <w:lsdException w:name="List Bullet 5" w:semiHidden="1" w:unhideWhenUsed="1"/>
-    <w:lsdException w:name="List Number 2" w:semiHidden="1" w:unhideWhenUsed="1"/>
-    <w:lsdException w:name="List Number 3" w:semiHidden="1" w:unhideWhenUsed="1"/>
-    <w:lsdException w:name="List Number 4" w:semiHidden="1" w:unhideWhenUsed="1"/>
-    <w:lsdException w:name="List Number 5" w:semiHidden="1" w:unhideWhenUsed="1"/>
-    <w:lsdException w:name="Title" w:uiPriority="10" w:qFormat="1"/>
-    <w:lsdException w:name="Closing" w:semiHidden="1" w:unhideWhenUsed="1"/>
-    <w:lsdException w:name="Signature" w:semiHidden="1" w:unhideWhenUsed="1"/>
-    <w:lsdException w:name="Default Paragraph Font" w:semiHidden="1" w:uiPriority="1" w:unhideWhenUsed="1"/>
-    <w:lsdException w:name="Body Text" w:semiHidden="1" w:unhideWhenUsed="1"/>
-    <w:lsdException w:name="Body Text Indent" w:semiHidden="1" w:unhideWhenUsed="1"/>
-    <w:lsdException w:name="List Continue" w:semiHidden="1" w:unhideWhenUsed="1"/>
-    <w:lsdException w:name="List Continue 2" w:semiHidden="1" w:unhideWhenUsed="1"/>
-    <w:lsdException w:name="List Continue 3" w:semiHidden="1" w:unhideWhenUsed="1"/>
-    <w:lsdException w:name="List Continue 4" w:semiHidden="1" w:unhideWhenUsed="1"/>
-    <w:lsdException w:name="List Continue 5" w:semiHidden="1" w:unhideWhenUsed="1"/>
-    <w:lsdException w:name="Message Header" w:semiHidden="1" w:unhideWhenUsed="1"/>
-    <w:lsdException w:name="Subtitle" w:uiPriority="11" w:qFormat="1"/>
-    <w:lsdException w:name="Salutation" w:semiHidden="1" w:unhideWhenUsed="1"/>
-    <w:lsdException w:name="Date" w:semiHidden="1" w:unhideWhenUsed="1"/>
-    <w:lsdException w:name="Body Text First Indent" w:semiHidden="1" w:unhideWhenUsed="1"/>
-    <w:lsdException w:name="Body Text First Indent 2" w:semiHidden="1" w:unhideWhenUsed="1"/>
-    <w:lsdException w:name="Note Heading" w:semiHidden="1" w:unhideWhenUsed="1"/>
-    <w:lsdException w:name="Body Text 2" w:semiHidden="1" w:unhideWhenUsed="1"/>
-    <w:lsdException w:name="Body Text 3" w:semiHidden="1" w:unhideWhenUsed="1"/>
-    <w:lsdException w:name="Body Text Indent 2" w:semiHidden="1" w:unhideWhenUsed="1"/>
-    <w:lsdException w:name="Body Text Indent 3" w:semiHidden="1" w:unhideWhenUsed="1"/>
-    <w:lsdException w:name="Block Text" w:semiHidden="1" w:unhideWhenUsed="1"/>
-    <w:lsdException w:name="Hyperlink" w:semiHidden="1" w:unhideWhenUsed="1"/>
-    <w:lsdException w:name="FollowedHyperlink" w:semiHidden="1" w:unhideWhenUsed="1"/>
-    <w:lsdException w:name="Strong" w:uiPriority="22" w:qFormat="1"/>
-    <w:lsdException w:name="Emphasis" w:uiPriority="20" w:qFormat="1"/>
-    <w:lsdException w:name="Document Map" w:semiHidden="1" w:unhideWhenUsed="1"/>
-    <w:lsdException w:name="Plain Text" w:semiHidden="1" w:unhideWhenUsed="1"/>
-    <w:lsdException w:name="E-mail Signature" w:semiHidden="1" w:unhideWhenUsed="1"/>
-    <w:lsdException w:name="HTML Top of Form" w:semiHidden="1" w:unhideWhenUsed="1"/>
-    <w:lsdException w:name="HTML Bottom of Form" w:semiHidden="1" w:unhideWhenUsed="1"/>
-    <w:lsdException w:name="Normal (Web)" w:semiHidden="1" w:unhideWhenUsed="1"/>
-    <w:lsdException w:name="HTML Acronym" w:semiHidden="1" w:unhideWhenUsed="1"/>
-    <w:lsdException w:name="HTML Address" w:semiHidden="1" w:unhideWhenUsed="1"/>
-    <w:lsdException w:name="HTML Cite" w:semiHidden="1" w:unhideWhenUsed="1"/>
-    <w:lsdException w:name="HTML Code" w:semiHidden="1" w:unhideWhenUsed="1"/>
-    <w:lsdException w:name="HTML Definition" w:semiHidden="1" w:unhideWhenUsed="1"/>
-    <w:lsdException w:name="HTML Keyboard" w:semiHidden="1" w:unhideWhenUsed="1"/>
-    <w:lsdException w:name="HTML Preformatted" w:semiHidden="1" w:unhideWhenUsed="1"/>
-    <w:lsdException w:name="HTML Sample" w:semiHidden="1" w:unhideWhenUsed="1"/>
-    <w:lsdException w:name="HTML Typewriter" w:semiHidden="1" w:unhideWhenUsed="1"/>
-    <w:lsdException w:name="HTML Variable" w:semiHidden="1" w:unhideWhenUsed="1"/>
-    <w:lsdException w:name="Normal Table" w:semiHidden="1" w:unhideWhenUsed="1"/>
-    <w:lsdException w:name="annotation subject" w:semiHidden="1" w:unhideWhenUsed="1"/>
-    <w:lsdException w:name="No List" w:semiHidden="1" w:unhideWhenUsed="1"/>
-    <w:lsdException w:name="Outline List 1" w:semiHidden="1" w:unhideWhenUsed="1"/>
-    <w:lsdException w:name="Outline List 2" w:semiHidden="1" w:unhideWhenUsed="1"/>
-    <w:lsdException w:name="Outline List 3" w:semiHidden="1" w:unhideWhenUsed="1"/>
-    <w:lsdException w:name="Table Simple 1" w:semiHidden="1" w:unhideWhenUsed="1"/>
-    <w:lsdException w:name="Table Simple 2" w:semiHidden="1" w:unhideWhenUsed="1"/>
-    <w:lsdException w:name="Table Simple 3" w:semiHidden="1" w:unhideWhenUsed="1"/>
-    <w:lsdException w:name="Table Classic 1" w:semiHidden="1" w:unhideWhenUsed="1"/>
-    <w:lsdException w:name="Table Classic 2" w:semiHidden="1" w:unhideWhenUsed="1"/>
-    <w:lsdException w:name="Table Classic 3" w:semiHidden="1" w:unhideWhenUsed="1"/>
-    <w:lsdException w:name="Table Classic 4" w:semiHidden="1" w:unhideWhenUsed="1"/>
-    <w:lsdException w:name="Table Colorful 1" w:semiHidden="1" w:unhideWhenUsed="1"/>
-    <w:lsdException w:name="Table Colorful 2" w:semiHidden="1" w:unhideWhenUsed="1"/>
-    <w:lsdException w:name="Table Colorful 3" w:semiHidden="1" w:unhideWhenUsed="1"/>
-    <w:lsdException w:name="Table Columns 1" w:semiHidden="1" w:unhideWhenUsed="1"/>
-    <w:lsdException w:name="Table Columns 2" w:semiHidden="1" w:unhideWhenUsed="1"/>
-    <w:lsdException w:name="Table Columns 3" w:semiHidden="1" w:unhideWhenUsed="1"/>
-    <w:lsdException w:name="Table Columns 4" w:semiHidden="1" w:unhideWhenUsed="1"/>
-    <w:lsdException w:name="Table Columns 5" w:semiHidden="1" w:unhideWhenUsed="1"/>
-    <w:lsdException w:name="Table Grid 1" w:semiHidden="1" w:unhideWhenUsed="1"/>
-    <w:lsdException w:name="Table Grid 2" w:semiHidden="1" w:unhideWhenUsed="1"/>
-    <w:lsdException w:name="Table Grid 3" w:semiHidden="1" w:unhideWhenUsed="1"/>
-    <w:lsdException w:name="Table Grid 4" w:semiHidden="1" w:unhideWhenUsed="1"/>
-    <w:lsdException w:name="Table Grid 5" w:semiHidden="1" w:unhideWhenUsed="1"/>
-    <w:lsdException w:name="Table Grid 6" w:semiHidden="1" w:unhideWhenUsed="1"/>
-    <w:lsdException w:name="Table Grid 7" w:semiHidden="1" w:unhideWhenUsed="1"/>
-    <w:lsdException w:name="Table Grid 8" w:semiHidden="1" w:unhideWhenUsed="1"/>
-    <w:lsdException w:name="Table List 1" w:semiHidden="1" w:unhideWhenUsed="1"/>
-    <w:lsdException w:name="Table List 2" w:semiHidden="1" w:unhideWhenUsed="1"/>
-    <w:lsdException w:name="Table List 3" w:semiHidden="1" w:unhideWhenUsed="1"/>
-    <w:lsdException w:name="Table List 4" w:semiHidden="1" w:unhideWhenUsed="1"/>
-    <w:lsdException w:name="Table List 5" w:semiHidden="1" w:unhideWhenUsed="1"/>
-    <w:lsdException w:name="Table List 6" w:semiHidden="1" w:unhideWhenUsed="1"/>
-    <w:lsdException w:name="Table List 7" w:semiHidden="1" w:unhideWhenUsed="1"/>
-    <w:lsdException w:name="Table List 8" w:semiHidden="1" w:unhideWhenUsed="1"/>
-    <w:lsdException w:name="Table 3D effects 1" w:semiHidden="1" w:unhideWhenUsed="1"/>
-    <w:lsdException w:name="Table 3D effects 2" w:semiHidden="1" w:unhideWhenUsed="1"/>
-    <w:lsdException w:name="Table 3D effects 3" w:semiHidden="1" w:unhideWhenUsed="1"/>
-    <w:lsdException w:name="Table Contemporary" w:semiHidden="1" w:unhideWhenUsed="1"/>
-    <w:lsdException w:name="Table Elegant" w:semiHidden="1" w:unhideWhenUsed="1"/>
-    <w:lsdException w:name="Table Professional" w:semiHidden="1" w:unhideWhenUsed="1"/>
-    <w:lsdException w:name="Table Subtle 1" w:semiHidden="1" w:unhideWhenUsed="1"/>
-    <w:lsdException w:name="Table Subtle 2" w:semiHidden="1" w:unhideWhenUsed="1"/>
-    <w:lsdException w:name="Table Web 1" w:semiHidden="1" w:unhideWhenUsed="1"/>
-    <w:lsdException w:name="Table Web 2" w:semiHidden="1" w:unhideWhenUsed="1"/>
-    <w:lsdException w:name="Table Web 3" w:semiHidden="1" w:unhideWhenUsed="1"/>
-    <w:lsdException w:name="Balloon Text" w:semiHidden="1" w:unhideWhenUsed="1"/>
-    <w:lsdException w:name="Table Grid" w:semiHidden="1" w:uiPriority="39" w:unhideWhenUsed="1"/>
-    <w:lsdException w:name="Table Theme" w:semiHidden="1" w:unhideWhenUsed="1"/>
-    <w:lsdException w:name="Placeholder Text" w:semiHidden="1"/>
-    <w:lsdException w:name="No Spacing" w:uiPriority="1" w:qFormat="1"/>
-    <w:lsdException w:name="Light Shading" w:uiPriority="60"/>
-    <w:lsdException w:name="Light List" w:uiPriority="61"/>
-    <w:lsdException w:name="Light Grid" w:uiPriority="62"/>
-    <w:lsdException w:name="Medium Shading 1" w:uiPriority="63"/>
-    <w:lsdException w:name="Medium Shading 2" w:uiPriority="64"/>
-    <w:lsdException w:name="Medium List 1" w:uiPriority="65"/>
-    <w:lsdException w:name="Medium List 2" w:uiPriority="66"/>
-    <w:lsdException w:name="Medium Grid 1" w:uiPriority="67"/>
-    <w:lsdException w:name="Medium Grid 2" w:uiPriority="68"/>
-    <w:lsdException w:name="Medium Grid 3" w:uiPriority="69"/>
-    <w:lsdException w:name="Dark List" w:uiPriority="70"/>
-    <w:lsdException w:name="Colorful Shading" w:uiPriority="71"/>
-    <w:lsdException w:name="Colorful List" w:uiPriority="72"/>
-    <w:lsdException w:name="Colorful Grid" w:uiPriority="73"/>
-    <w:lsdException w:name="Light Shading Accent 1" w:uiPriority="60"/>
-    <w:lsdException w:name="Light List Accent 1" w:uiPriority="61"/>
-    <w:lsdException w:name="Light Grid Accent 1" w:uiPriority="62"/>
-    <w:lsdException w:name="Medium Shading 1 Accent 1" w:uiPriority="63"/>
-    <w:lsdException w:name="Medium Shading 2 Accent 1" w:uiPriority="64"/>
-    <w:lsdException w:name="Medium List 1 Accent 1" w:uiPriority="65"/>
-    <w:lsdException w:name="Revision" w:semiHidden="1"/>
-    <w:lsdException w:name="List Paragraph" w:uiPriority="34" w:qFormat="1"/>
-    <w:lsdException w:name="Quote" w:uiPriority="29" w:qFormat="1"/>
-    <w:lsdException w:name="Intense Quote" w:uiPriority="30" w:qFormat="1"/>
-    <w:lsdException w:name="Medium List 2 Accent 1" w:uiPriority="66"/>
-    <w:lsdException w:name="Medium Grid 1 Accent 1" w:uiPriority="67"/>
-    <w:lsdException w:name="Medium Grid 2 Accent 1" w:uiPriority="68"/>
-    <w:lsdException w:name="Medium Grid 3 Accent 1" w:uiPriority="69"/>
-    <w:lsdException w:name="Dark List Accent 1" w:uiPriority="70"/>
-    <w:lsdException w:name="Colorful Shading Accent 1" w:uiPriority="71"/>
-    <w:lsdException w:name="Colorful List Accent 1" w:uiPriority="72"/>
-    <w:lsdException w:name="Colorful Grid Accent 1" w:uiPriority="73"/>
-    <w:lsdException w:name="Light Shading Accent 2" w:uiPriority="60"/>
-    <w:lsdException w:name="Light List Accent 2" w:uiPriority="61"/>
-    <w:lsdException w:name="Light Grid Accent 2" w:uiPriority="62"/>
-    <w:lsdException w:name="Medium Shading 1 Accent 2" w:uiPriority="63"/>
-    <w:lsdException w:name="Medium Shading 2 Accent 2" w:uiPriority="64"/>
-    <w:lsdException w:name="Medium List 1 Accent 2" w:uiPriority="65"/>
-    <w:lsdException w:name="Medium List 2 Accent 2" w:uiPriority="66"/>
-    <w:lsdException w:name="Medium Grid 1 Accent 2" w:uiPriority="67"/>
-    <w:lsdException w:name="Medium Grid 2 Accent 2" w:uiPriority="68"/>
-    <w:lsdException w:name="Medium Grid 3 Accent 2" w:uiPriority="69"/>
-    <w:lsdException w:name="Dark List Accent 2" w:uiPriority="70"/>
-    <w:lsdException w:name="Colorful Shading Accent 2" w:uiPriority="71"/>
-    <w:lsdException w:name="Colorful List Accent 2" w:uiPriority="72"/>
-    <w:lsdException w:name="Colorful Grid Accent 2" w:uiPriority="73"/>
-    <w:lsdException w:name="Light Shading Accent 3" w:uiPriority="60"/>
-    <w:lsdException w:name="Light List Accent 3" w:uiPriority="61"/>
-    <w:lsdException w:name="Light Grid Accent 3" w:uiPriority="62"/>
-    <w:lsdException w:name="Medium Shading 1 Accent 3" w:uiPriority="63"/>
-    <w:lsdException w:name="Medium Shading 2 Accent 3" w:uiPriority="64"/>
-    <w:lsdException w:name="Medium List 1 Accent 3" w:uiPriority="65"/>
-    <w:lsdException w:name="Medium List 2 Accent 3" w:uiPriority="66"/>
-    <w:lsdException w:name="Medium Grid 1 Accent 3" w:uiPriority="67"/>
-    <w:lsdException w:name="Medium Grid 2 Accent 3" w:uiPriority="68"/>
-    <w:lsdException w:name="Medium Grid 3 Accent 3" w:uiPriority="69"/>
-    <w:lsdException w:name="Dark List Accent 3" w:uiPriority="70"/>
-    <w:lsdException w:name="Colorful Shading Accent 3" w:uiPriority="71"/>
-    <w:lsdException w:name="Colorful List Accent 3" w:uiPriority="72"/>
-    <w:lsdException w:name="Colorful Grid Accent 3" w:uiPriority="73"/>
-    <w:lsdException w:name="Light Shading Accent 4" w:uiPriority="60"/>
-    <w:lsdException w:name="Light List Accent 4" w:uiPriority="61"/>
-    <w:lsdException w:name="Light Grid Accent 4" w:uiPriority="62"/>
-    <w:lsdException w:name="Medium Shading 1 Accent 4" w:uiPriority="63"/>
-    <w:lsdException w:name="Medium Shading 2 Accent 4" w:uiPriority="64"/>
-    <w:lsdException w:name="Medium List 1 Accent 4" w:uiPriority="65"/>
-    <w:lsdException w:name="Medium List 2 Accent 4" w:uiPriority="66"/>
-    <w:lsdException w:name="Medium Grid 1 Accent 4" w:uiPriority="67"/>
-    <w:lsdException w:name="Medium Grid 2 Accent 4" w:uiPriority="68"/>
-    <w:lsdException w:name="Medium Grid 3 Accent 4" w:uiPriority="69"/>
-    <w:lsdException w:name="Dark List Accent 4" w:uiPriority="70"/>
-    <w:lsdException w:name="Colorful Shading Accent 4" w:uiPriority="71"/>
-    <w:lsdException w:name="Colorful List Accent 4" w:uiPriority="72"/>
-    <w:lsdException w:name="Colorful Grid Accent 4" w:uiPriority="73"/>
-    <w:lsdException w:name="Light Shading Accent 5" w:uiPriority="60"/>
-    <w:lsdException w:name="Light List Accent 5" w:uiPriority="61"/>
-    <w:lsdException w:name="Light Grid Accent 5" w:uiPriority="62"/>
-    <w:lsdException w:name="Medium Shading 1 Accent 5" w:uiPriority="63"/>
-    <w:lsdException w:name="Medium Shading 2 Accent 5" w:uiPriority="64"/>
-    <w:lsdException w:name="Medium List 1 Accent 5" w:uiPriority="65"/>
-    <w:lsdException w:name="Medium List 2 Accent 5" w:uiPriority="66"/>
-    <w:lsdException w:name="Medium Grid 1 Accent 5" w:uiPriority="67"/>
-    <w:lsdException w:name="Medium Grid 2 Accent 5" w:uiPriority="68"/>
-    <w:lsdException w:name="Medium Grid 3 Accent 5" w:uiPriority="69"/>
-    <w:lsdException w:name="Dark List Accent 5" w:uiPriority="70"/>
-    <w:lsdException w:name="Colorful Shading Accent 5" w:uiPriority="71"/>
-    <w:lsdException w:name="Colorful List Accent 5" w:uiPriority="72"/>
-    <w:lsdException w:name="Colorful Grid Accent 5" w:uiPriority="73"/>
-    <w:lsdException w:name="Light Shading Accent 6" w:uiPriority="60"/>
-    <w:lsdException w:name="Light List Accent 6" w:uiPriority="61"/>
-    <w:lsdException w:name="Light Grid Accent 6" w:uiPriority="62"/>
-    <w:lsdException w:name="Medium Shading 1 Accent 6" w:uiPriority="63"/>
-    <w:lsdException w:name="Medium Shading 2 Accent 6" w:uiPriority="64"/>
-    <w:lsdException w:name="Medium List 1 Accent 6" w:uiPriority="65"/>
-    <w:lsdException w:name="Medium List 2 Accent 6" w:uiPriority="66"/>
-    <w:lsdException w:name="Medium Grid 1 Accent 6" w:uiPriority="67"/>
-    <w:lsdException w:name="Medium Grid 2 Accent 6" w:uiPriority="68"/>
-    <w:lsdException w:name="Medium Grid 3 Accent 6" w:uiPriority="69"/>
-    <w:lsdException w:name="Dark List Accent 6" w:uiPriority="70"/>
-    <w:lsdException w:name="Colorful Shading Accent 6" w:uiPriority="71"/>
-    <w:lsdException w:name="Colorful List Accent 6" w:uiPriority="72"/>
-    <w:lsdException w:name="Colorful Grid Accent 6" w:uiPriority="73"/>
-    <w:lsdException w:name="Subtle Emphasis" w:uiPriority="19" w:qFormat="1"/>
-    <w:lsdException w:name="Intense Emphasis" w:uiPriority="21" w:qFormat="1"/>
-    <w:lsdException w:name="Subtle Reference" w:uiPriority="31" w:qFormat="1"/>
-    <w:lsdException w:name="Intense Reference" w:uiPriority="32" w:qFormat="1"/>
-    <w:lsdException w:name="Book Title" w:uiPriority="33" w:qFormat="1"/>
-    <w:lsdException w:name="Bibliography" w:semiHidden="1" w:uiPriority="37" w:unhideWhenUsed="1"/>
-    <w:lsdException w:name="TOC Heading" w:semiHidden="1" w:uiPriority="39" w:unhideWhenUsed="1" w:qFormat="1"/>
-    <w:lsdException w:name="Plain Table 1" w:uiPriority="41"/>
-    <w:lsdException w:name="Plain Table 2" w:uiPriority="42"/>
-    <w:lsdException w:name="Plain Table 3" w:uiPriority="43"/>
-    <w:lsdException w:name="Plain Table 4" w:uiPriority="44"/>
-    <w:lsdException w:name="Plain Table 5" w:uiPriority="45"/>
-    <w:lsdException w:name="Grid Table Light" w:uiPriority="40"/>
-    <w:lsdException w:name="Grid Table 1 Light" w:uiPriority="46"/>
-    <w:lsdException w:name="Grid Table 2" w:uiPriority="47"/>
-    <w:lsdException w:name="Grid Table 3" w:uiPriority="48"/>
-    <w:lsdException w:name="Grid Table 4" w:uiPriority="49"/>
-    <w:lsdException w:name="Grid Table 5 Dark" w:uiPriority="50"/>
-    <w:lsdException w:name="Grid Table 6 Colorful" w:uiPriority="51"/>
-    <w:lsdException w:name="Grid Table 7 Colorful" w:uiPriority="52"/>
-    <w:lsdException w:name="Grid Table 1 Light Accent 1" w:uiPriority="46"/>
-    <w:lsdException w:name="Grid Table 2 Accent 1" w:uiPriority="47"/>
-    <w:lsdException w:name="Grid Table 3 Accent 1" w:uiPriority="48"/>
-    <w:lsdException w:name="Grid Table 4 Accent 1" w:uiPriority="49"/>
-    <w:lsdException w:name="Grid Table 5 Dark Accent 1" w:uiPriority="50"/>
-    <w:lsdException w:name="Grid Table 6 Colorful Accent 1" w:uiPriority="51"/>
-    <w:lsdException w:name="Grid Table 7 Colorful Accent 1" w:uiPriority="52"/>
-    <w:lsdException w:name="Grid Table 1 Light Accent 2" w:uiPriority="46"/>
-    <w:lsdException w:name="Grid Table 2 Accent 2" w:uiPriority="47"/>
-    <w:lsdException w:name="Grid Table 3 Accent 2" w:uiPriority="48"/>
-    <w:lsdException w:name="Grid Table 4 Accent 2" w:uiPriority="49"/>
-    <w:lsdException w:name="Grid Table 5 Dark Accent 2" w:uiPriority="50"/>
-    <w:lsdException w:name="Grid Table 6 Colorful Accent 2" w:uiPriority="51"/>
-    <w:lsdException w:name="Grid Table 7 Colorful Accent 2" w:uiPriority="52"/>
-    <w:lsdException w:name="Grid Table 1 Light Accent 3" w:uiPriority="46"/>
-    <w:lsdException w:name="Grid Table 2 Accent 3" w:uiPriority="47"/>
-    <w:lsdException w:name="Grid Table 3 Accent 3" w:uiPriority="48"/>
-    <w:lsdException w:name="Grid Table 4 Accent 3" w:uiPriority="49"/>
-    <w:lsdException w:name="Grid Table 5 Dark Accent 3" w:uiPriority="50"/>
-    <w:lsdException w:name="Grid Table 6 Colorful Accent 3" w:uiPriority="51"/>
-    <w:lsdException w:name="Grid Table 7 Colorful Accent 3" w:uiPriority="52"/>
-    <w:lsdException w:name="Grid Table 1 Light Accent 4" w:uiPriority="46"/>
-    <w:lsdException w:name="Grid Table 2 Accent 4" w:uiPriority="47"/>
-    <w:lsdException w:name="Grid Table 3 Accent 4" w:uiPriority="48"/>
-    <w:lsdException w:name="Grid Table 4 Accent 4" w:uiPriority="49"/>
-    <w:lsdException w:name="Grid Table 5 Dark Accent 4" w:uiPriority="50"/>
-    <w:lsdException w:name="Grid Table 6 Colorful Accent 4" w:uiPriority="51"/>
-    <w:lsdException w:name="Grid Table 7 Colorful Accent 4" w:uiPriority="52"/>
-    <w:lsdException w:name="Grid Table 1 Light Accent 5" w:uiPriority="46"/>
-    <w:lsdException w:name="Grid Table 2 Accent 5" w:uiPriority="47"/>
-    <w:lsdException w:name="Grid Table 3 Accent 5" w:uiPriority="48"/>
-    <w:lsdException w:name="Grid Table 4 Accent 5" w:uiPriority="49"/>
-    <w:lsdException w:name="Grid Table 5 Dark Accent 5" w:uiPriority="50"/>
-    <w:lsdException w:name="Grid Table 6 Colorful Accent 5" w:uiPriority="51"/>
-    <w:lsdException w:name="Grid Table 7 Colorful Accent 5" w:uiPriority="52"/>
-    <w:lsdException w:name="Grid Table 1 Light Accent 6" w:uiPriority="46"/>
-    <w:lsdException w:name="Grid Table 2 Accent 6" w:uiPriority="47"/>
-    <w:lsdException w:name="Grid Table 3 Accent 6" w:uiPriority="48"/>
-    <w:lsdException w:name="Grid Table 4 Accent 6" w:uiPriority="49"/>
-    <w:lsdException w:name="Grid Table 5 Dark Accent 6" w:uiPriority="50"/>
-    <w:lsdException w:name="Grid Table 6 Colorful Accent 6" w:uiPriority="51"/>
-    <w:lsdException w:name="Grid Table 7 Colorful Accent 6" w:uiPriority="52"/>
-    <w:lsdException w:name="List Table 1 Light" w:uiPriority="46"/>
-    <w:lsdException w:name="List Table 2" w:uiPriority="47"/>
-    <w:lsdException w:name="List Table 3" w:uiPriority="48"/>
-    <w:lsdException w:name="List Table 4" w:uiPriority="49"/>
-    <w:lsdException w:name="List Table 5 Dark" w:uiPriority="50"/>
-    <w:lsdException w:name="List Table 6 Colorful" w:uiPriority="51"/>
-    <w:lsdException w:name="List Table 7 Colorful" w:uiPriority="52"/>
-    <w:lsdException w:name="List Table 1 Light Accent 1" w:uiPriority="46"/>
-    <w:lsdException w:name="List Table 2 Accent 1" w:uiPriority="47"/>
-    <w:lsdException w:name="List Table 3 Accent 1" w:uiPriority="48"/>
-    <w:lsdException w:name="List Table 4 Accent 1" w:uiPriority="49"/>
-    <w:lsdException w:name="List Table 5 Dark Accent 1" w:uiPriority="50"/>
-    <w:lsdException w:name="List Table 6 Colorful Accent 1" w:uiPriority="51"/>
-    <w:lsdException w:name="List Table 7 Colorful Accent 1" w:uiPriority="52"/>
-    <w:lsdException w:name="List Table 1 Light Accent 2" w:uiPriority="46"/>
-    <w:lsdException w:name="List Table 2 Accent 2" w:uiPriority="47"/>
-    <w:lsdException w:name="List Table 3 Accent 2" w:uiPriority="48"/>
-    <w:lsdException w:name="List Table 4 Accent 2" w:uiPriority="49"/>
-    <w:lsdException w:name="List Table 5 Dark Accent 2" w:uiPriority="50"/>
-    <w:lsdException w:name="List Table 6 Colorful Accent 2" w:uiPriority="51"/>
-    <w:lsdException w:name="List Table 7 Colorful Accent 2" w:uiPriority="52"/>
-    <w:lsdException w:name="List Table 1 Light Accent 3" w:uiPriority="46"/>
-    <w:lsdException w:name="List Table 2 Accent 3" w:uiPriority="47"/>
-    <w:lsdException w:name="List Table 3 Accent 3" w:uiPriority="48"/>
-    <w:lsdException w:name="List Table 4 Accent 3" w:uiPriority="49"/>
-    <w:lsdException w:name="List Table 5 Dark Accent 3" w:uiPriority="50"/>
-    <w:lsdException w:name="List Table 6 Colorful Accent 3" w:uiPriority="51"/>
-    <w:lsdException w:name="List Table 7 Colorful Accent 3" w:uiPriority="52"/>
-    <w:lsdException w:name="List Table 1 Light Accent 4" w:uiPriority="46"/>
-    <w:lsdException w:name="List Table 2 Accent 4" w:uiPriority="47"/>
-    <w:lsdException w:name="List Table 3 Accent 4" w:uiPriority="48"/>
-    <w:lsdException w:name="List Table 4 Accent 4" w:uiPriority="49"/>
-    <w:lsdException w:name="List Table 5 Dark Accent 4" w:uiPriority="50"/>
-    <w:lsdException w:name="List Table 6 Colorful Accent 4" w:uiPriority="51"/>
-    <w:lsdException w:name="List Table 7 Colorful Accent 4" w:uiPriority="52"/>
-    <w:lsdException w:name="List Table 1 Light Accent 5" w:uiPriority="46"/>
-    <w:lsdException w:name="List Table 2 Accent 5" w:uiPriority="47"/>
-    <w:lsdException w:name="List Table 3 Accent 5" w:uiPriority="48"/>
-    <w:lsdException w:name="List Table 4 Accent 5" w:uiPriority="49"/>
-    <w:lsdException w:name="List Table 5 Dark Accent 5" w:uiPriority="50"/>
-    <w:lsdException w:name="List Table 6 Colorful Accent 5" w:uiPriority="51"/>
-    <w:lsdException w:name="List Table 7 Colorful Accent 5" w:uiPriority="52"/>
-    <w:lsdException w:name="List Table 1 Light Accent 6" w:uiPriority="46"/>
-    <w:lsdException w:name="List Table 2 Accent 6" w:uiPriority="47"/>
-    <w:lsdException w:name="List Table 3 Accent 6" w:uiPriority="48"/>
-    <w:lsdException w:name="List Table 4 Accent 6" w:uiPriority="49"/>
-    <w:lsdException w:name="List Table 5 Dark Accent 6" w:uiPriority="50"/>
-    <w:lsdException w:name="List Table 6 Colorful Accent 6" w:uiPriority="51"/>
-    <w:lsdException w:name="List Table 7 Colorful Accent 6" w:uiPriority="52"/>
-    <w:lsdException w:name="Mention" w:semiHidden="1" w:unhideWhenUsed="1"/>
-    <w:lsdException w:name="Smart Hyperlink" w:semiHidden="1" w:unhideWhenUsed="1"/>
-    <w:lsdException w:name="Hashtag" w:semiHidden="1" w:unhideWhenUsed="1"/>
-    <w:lsdException w:name="Unresolved Mention" w:semiHidden="1" w:unhideWhenUsed="1"/>
-    <w:lsdException w:name="Smart Link" w:semiHidden="1" w:unhideWhenUsed="1"/>
+  <w:latentStyles w:defLockedState="0" w:defUIPriority="99" w:defSemiHidden="1" w:defUnhideWhenUsed="1" w:defQFormat="0" w:count="267">
+    <w:lsdException w:name="Normal" w:semiHidden="0" w:uiPriority="0" w:unhideWhenUsed="0" w:qFormat="1"/>
+    <w:lsdException w:name="heading 1" w:semiHidden="0" w:uiPriority="9" w:unhideWhenUsed="0" w:qFormat="1"/>
+    <w:lsdException w:name="heading 2" w:uiPriority="9" w:qFormat="1"/>
+    <w:lsdException w:name="heading 3" w:uiPriority="9" w:qFormat="1"/>
+    <w:lsdException w:name="heading 4" w:uiPriority="9" w:qFormat="1"/>
+    <w:lsdException w:name="heading 5" w:uiPriority="9" w:qFormat="1"/>
+    <w:lsdException w:name="heading 6" w:uiPriority="9" w:qFormat="1"/>
+    <w:lsdException w:name="heading 7" w:uiPriority="9" w:qFormat="1"/>
+    <w:lsdException w:name="heading 8" w:uiPriority="9" w:qFormat="1"/>
+    <w:lsdException w:name="heading 9" w:uiPriority="9" w:qFormat="1"/>
+    <w:lsdException w:name="toc 1" w:uiPriority="39"/>
+    <w:lsdException w:name="toc 2" w:uiPriority="39"/>
+    <w:lsdException w:name="toc 3" w:uiPriority="39"/>
+    <w:lsdException w:name="toc 4" w:uiPriority="39"/>
+    <w:lsdException w:name="toc 5" w:uiPriority="39"/>
+    <w:lsdException w:name="toc 6" w:uiPriority="39"/>
+    <w:lsdException w:name="toc 7" w:uiPriority="39"/>
+    <w:lsdException w:name="toc 8" w:uiPriority="39"/>
+    <w:lsdException w:name="toc 9" w:uiPriority="39"/>
+    <w:lsdException w:name="caption" w:uiPriority="35" w:qFormat="1"/>
+    <w:lsdException w:name="Title" w:semiHidden="0" w:uiPriority="10" w:unhideWhenUsed="0" w:qFormat="1"/>
+    <w:lsdException w:name="Default Paragraph Font" w:uiPriority="1"/>
+    <w:lsdException w:name="Subtitle" w:semiHidden="0" w:uiPriority="11" w:unhideWhenUsed="0" w:qFormat="1"/>
+    <w:lsdException w:name="Strong" w:semiHidden="0" w:uiPriority="22" w:unhideWhenUsed="0" w:qFormat="1"/>
+    <w:lsdException w:name="Emphasis" w:semiHidden="0" w:uiPriority="20" w:unhideWhenUsed="0" w:qFormat="1"/>
+    <w:lsdException w:name="Table Grid" w:uiPriority="39"/>
+    <w:lsdException w:name="Placeholder Text" w:unhideWhenUsed="0"/>
+    <w:lsdException w:name="No Spacing" w:semiHidden="0" w:uiPriority="1" w:unhideWhenUsed="0" w:qFormat="1"/>
+    <w:lsdException w:name="Light Shading" w:semiHidden="0" w:uiPriority="60" w:unhideWhenUsed="0"/>
+    <w:lsdException w:name="Light List" w:semiHidden="0" w:uiPriority="61" w:unhideWhenUsed="0"/>
+    <w:lsdException w:name="Light Grid" w:semiHidden="0" w:uiPriority="62" w:unhideWhenUsed="0"/>
+    <w:lsdException w:name="Medium Shading 1" w:semiHidden="0" w:uiPriority="63" w:unhideWhenUsed="0"/>
+    <w:lsdException w:name="Medium Shading 2" w:semiHidden="0" w:uiPriority="64" w:unhideWhenUsed="0"/>
+    <w:lsdException w:name="Medium List 1" w:semiHidden="0" w:uiPriority="65" w:unhideWhenUsed="0"/>
+    <w:lsdException w:name="Medium List 2" w:semiHidden="0" w:uiPriority="66" w:unhideWhenUsed="0"/>
+    <w:lsdException w:name="Medium Grid 1" w:semiHidden="0" w:uiPriority="67" w:unhideWhenUsed="0"/>
+    <w:lsdException w:name="Medium Grid 2" w:semiHidden="0" w:uiPriority="68" w:unhideWhenUsed="0"/>
+    <w:lsdException w:name="Medium Grid 3" w:semiHidden="0" w:uiPriority="69" w:unhideWhenUsed="0"/>
+    <w:lsdException w:name="Dark List" w:semiHidden="0" w:uiPriority="70" w:unhideWhenUsed="0"/>
+    <w:lsdException w:name="Colorful Shading" w:semiHidden="0" w:uiPriority="71" w:unhideWhenUsed="0"/>
+    <w:lsdException w:name="Colorful List" w:semiHidden="0" w:uiPriority="72" w:unhideWhenUsed="0"/>
+    <w:lsdException w:name="Colorful Grid" w:semiHidden="0" w:uiPriority="73" w:unhideWhenUsed="0"/>
+    <w:lsdException w:name="Light Shading Accent 1" w:semiHidden="0" w:uiPriority="60" w:unhideWhenUsed="0"/>
+    <w:lsdException w:name="Light List Accent 1" w:semiHidden="0" w:uiPriority="61" w:unhideWhenUsed="0"/>
+    <w:lsdException w:name="Light Grid Accent 1" w:semiHidden="0" w:uiPriority="62" w:unhideWhenUsed="0"/>
+    <w:lsdException w:name="Medium Shading 1 Accent 1" w:semiHidden="0" w:uiPriority="63" w:unhideWhenUsed="0"/>
+    <w:lsdException w:name="Medium Shading 2 Accent 1" w:semiHidden="0" w:uiPriority="64" w:unhideWhenUsed="0"/>
+    <w:lsdException w:name="Medium List 1 Accent 1" w:semiHidden="0" w:uiPriority="65" w:unhideWhenUsed="0"/>
+    <w:lsdException w:name="Revision" w:unhideWhenUsed="0"/>
+    <w:lsdException w:name="List Paragraph" w:semiHidden="0" w:uiPriority="34" w:unhideWhenUsed="0" w:qFormat="1"/>
+    <w:lsdException w:name="Quote" w:semiHidden="0" w:uiPriority="29" w:unhideWhenUsed="0" w:qFormat="1"/>
+    <w:lsdException w:name="Intense Quote" w:semiHidden="0" w:uiPriority="30" w:unhideWhenUsed="0" w:qFormat="1"/>
+    <w:lsdException w:name="Medium List 2 Accent 1" w:semiHidden="0" w:uiPriority="66" w:unhideWhenUsed="0"/>
+    <w:lsdException w:name="Medium Grid 1 Accent 1" w:semiHidden="0" w:uiPriority="67" w:unhideWhenUsed="0"/>
+    <w:lsdException w:name="Medium Grid 2 Accent 1" w:semiHidden="0" w:uiPriority="68" w:unhideWhenUsed="0"/>
+    <w:lsdException w:name="Medium Grid 3 Accent 1" w:semiHidden="0" w:uiPriority="69" w:unhideWhenUsed="0"/>
+    <w:lsdException w:name="Dark List Accent 1" w:semiHidden="0" w:uiPriority="70" w:unhideWhenUsed="0"/>
+    <w:lsdException w:name="Colorful Shading Accent 1" w:semiHidden="0" w:uiPriority="71" w:unhideWhenUsed="0"/>
+    <w:lsdException w:name="Colorful List Accent 1" w:semiHidden="0" w:uiPriority="72" w:unhideWhenUsed="0"/>
+    <w:lsdException w:name="Colorful Grid Accent 1" w:semiHidden="0" w:uiPriority="73" w:unhideWhenUsed="0"/>
+    <w:lsdException w:name="Light Shading Accent 2" w:semiHidden="0" w:uiPriority="60" w:unhideWhenUsed="0"/>
+    <w:lsdException w:name="Light List Accent 2" w:semiHidden="0" w:uiPriority="61" w:unhideWhenUsed="0"/>
+    <w:lsdException w:name="Light Grid Accent 2" w:semiHidden="0" w:uiPriority="62" w:unhideWhenUsed="0"/>
+    <w:lsdException w:name="Medium Shading 1 Accent 2" w:semiHidden="0" w:uiPriority="63" w:unhideWhenUsed="0"/>
+    <w:lsdException w:name="Medium Shading 2 Accent 2" w:semiHidden="0" w:uiPriority="64" w:unhideWhenUsed="0"/>
+    <w:lsdException w:name="Medium List 1 Accent 2" w:semiHidden="0" w:uiPriority="65" w:unhideWhenUsed="0"/>
+    <w:lsdException w:name="Medium List 2 Accent 2" w:semiHidden="0" w:uiPriority="66" w:unhideWhenUsed="0"/>
+    <w:lsdException w:name="Medium Grid 1 Accent 2" w:semiHidden="0" w:uiPriority="67" w:unhideWhenUsed="0"/>
+    <w:lsdException w:name="Medium Grid 2 Accent 2" w:semiHidden="0" w:uiPriority="68" w:unhideWhenUsed="0"/>
+    <w:lsdException w:name="Medium Grid 3 Accent 2" w:semiHidden="0" w:uiPriority="69" w:unhideWhenUsed="0"/>
+    <w:lsdException w:name="Dark List Accent 2" w:semiHidden="0" w:uiPriority="70" w:unhideWhenUsed="0"/>
+    <w:lsdException w:name="Colorful Shading Accent 2" w:semiHidden="0" w:uiPriority="71" w:unhideWhenUsed="0"/>
+    <w:lsdException w:name="Colorful List Accent 2" w:semiHidden="0" w:uiPriority="72" w:unhideWhenUsed="0"/>
+    <w:lsdException w:name="Colorful Grid Accent 2" w:semiHidden="0" w:uiPriority="73" w:unhideWhenUsed="0"/>
+    <w:lsdException w:name="Light Shading Accent 3" w:semiHidden="0" w:uiPriority="60" w:unhideWhenUsed="0"/>
+    <w:lsdException w:name="Light List Accent 3" w:semiHidden="0" w:uiPriority="61" w:unhideWhenUsed="0"/>
+    <w:lsdException w:name="Light Grid Accent 3" w:semiHidden="0" w:uiPriority="62" w:unhideWhenUsed="0"/>
+    <w:lsdException w:name="Medium Shading 1 Accent 3" w:semiHidden="0" w:uiPriority="63" w:unhideWhenUsed="0"/>
+    <w:lsdException w:name="Medium Shading 2 Accent 3" w:semiHidden="0" w:uiPriority="64" w:unhideWhenUsed="0"/>
+    <w:lsdException w:name="Medium List 1 Accent 3" w:semiHidden="0" w:uiPriority="65" w:unhideWhenUsed="0"/>
+    <w:lsdException w:name="Medium List 2 Accent 3" w:semiHidden="0" w:uiPriority="66" w:unhideWhenUsed="0"/>
+    <w:lsdException w:name="Medium Grid 1 Accent 3" w:semiHidden="0" w:uiPriority="67" w:unhideWhenUsed="0"/>
+    <w:lsdException w:name="Medium Grid 2 Accent 3" w:semiHidden="0" w:uiPriority="68" w:unhideWhenUsed="0"/>
+    <w:lsdException w:name="Medium Grid 3 Accent 3" w:semiHidden="0" w:uiPriority="69" w:unhideWhenUsed="0"/>
+    <w:lsdException w:name="Dark List Accent 3" w:semiHidden="0" w:uiPriority="70" w:unhideWhenUsed="0"/>
+    <w:lsdException w:name="Colorful Shading Accent 3" w:semiHidden="0" w:uiPriority="71" w:unhideWhenUsed="0"/>
+    <w:lsdException w:name="Colorful List Accent 3" w:semiHidden="0" w:uiPriority="72" w:unhideWhenUsed="0"/>
+    <w:lsdException w:name="Colorful Grid Accent 3" w:semiHidden="0" w:uiPriority="73" w:unhideWhenUsed="0"/>
+    <w:lsdException w:name="Light Shading Accent 4" w:semiHidden="0" w:uiPriority="60" w:unhideWhenUsed="0"/>
+    <w:lsdException w:name="Light List Accent 4" w:semiHidden="0" w:uiPriority="61" w:unhideWhenUsed="0"/>
+    <w:lsdException w:name="Light Grid Accent 4" w:semiHidden="0" w:uiPriority="62" w:unhideWhenUsed="0"/>
+    <w:lsdException w:name="Medium Shading 1 Accent 4" w:semiHidden="0" w:uiPriority="63" w:unhideWhenUsed="0"/>
+    <w:lsdException w:name="Medium Shading 2 Accent 4" w:semiHidden="0" w:uiPriority="64" w:unhideWhenUsed="0"/>
+    <w:lsdException w:name="Medium List 1 Accent 4" w:semiHidden="0" w:uiPriority="65" w:unhideWhenUsed="0"/>
+    <w:lsdException w:name="Medium List 2 Accent 4" w:semiHidden="0" w:uiPriority="66" w:unhideWhenUsed="0"/>
+    <w:lsdException w:name="Medium Grid 1 Accent 4" w:semiHidden="0" w:uiPriority="67" w:unhideWhenUsed="0"/>
+    <w:lsdException w:name="Medium Grid 2 Accent 4" w:semiHidden="0" w:uiPriority="68" w:unhideWhenUsed="0"/>
+    <w:lsdException w:name="Medium Grid 3 Accent 4" w:semiHidden="0" w:uiPriority="69" w:unhideWhenUsed="0"/>
+    <w:lsdException w:name="Dark List Accent 4" w:semiHidden="0" w:uiPriority="70" w:unhideWhenUsed="0"/>
+    <w:lsdException w:name="Colorful Shading Accent 4" w:semiHidden="0" w:uiPriority="71" w:unhideWhenUsed="0"/>
+    <w:lsdException w:name="Colorful List Accent 4" w:semiHidden="0" w:uiPriority="72" w:unhideWhenUsed="0"/>
+    <w:lsdException w:name="Colorful Grid Accent 4" w:semiHidden="0" w:uiPriority="73" w:unhideWhenUsed="0"/>
+    <w:lsdException w:name="Light Shading Accent 5" w:semiHidden="0" w:uiPriority="60" w:unhideWhenUsed="0"/>
+    <w:lsdException w:name="Light List Accent 5" w:semiHidden="0" w:uiPriority="61" w:unhideWhenUsed="0"/>
+    <w:lsdException w:name="Light Grid Accent 5" w:semiHidden="0" w:uiPriority="62" w:unhideWhenUsed="0"/>
+    <w:lsdException w:name="Medium Shading 1 Accent 5" w:semiHidden="0" w:uiPriority="63" w:unhideWhenUsed="0"/>
+    <w:lsdException w:name="Medium Shading 2 Accent 5" w:semiHidden="0" w:uiPriority="64" w:unhideWhenUsed="0"/>
+    <w:lsdException w:name="Medium List 1 Accent 5" w:semiHidden="0" w:uiPriority="65" w:unhideWhenUsed="0"/>
+    <w:lsdException w:name="Medium List 2 Accent 5" w:semiHidden="0" w:uiPriority="66" w:unhideWhenUsed="0"/>
+    <w:lsdException w:name="Medium Grid 1 Accent 5" w:semiHidden="0" w:uiPriority="67" w:unhideWhenUsed="0"/>
+    <w:lsdException w:name="Medium Grid 2 Accent 5" w:semiHidden="0" w:uiPriority="68" w:unhideWhenUsed="0"/>
+    <w:lsdException w:name="Medium Grid 3 Accent 5" w:semiHidden="0" w:uiPriority="69" w:unhideWhenUsed="0"/>
+    <w:lsdException w:name="Dark List Accent 5" w:semiHidden="0" w:uiPriority="70" w:unhideWhenUsed="0"/>
+    <w:lsdException w:name="Colorful Shading Accent 5" w:semiHidden="0" w:uiPriority="71" w:unhideWhenUsed="0"/>
+    <w:lsdException w:name="Colorful List Accent 5" w:semiHidden="0" w:uiPriority="72" w:unhideWhenUsed="0"/>
+    <w:lsdException w:name="Colorful Grid Accent 5" w:semiHidden="0" w:uiPriority="73" w:unhideWhenUsed="0"/>
+    <w:lsdException w:name="Light Shading Accent 6" w:semiHidden="0" w:uiPriority="60" w:unhideWhenUsed="0"/>
+    <w:lsdException w:name="Light List Accent 6" w:semiHidden="0" w:uiPriority="61" w:unhideWhenUsed="0"/>
+    <w:lsdException w:name="Light Grid Accent 6" w:semiHidden="0" w:uiPriority="62" w:unhideWhenUsed="0"/>
+    <w:lsdException w:name="Medium Shading 1 Accent 6" w:semiHidden="0" w:uiPriority="63" w:unhideWhenUsed="0"/>
+    <w:lsdException w:name="Medium Shading 2 Accent 6" w:semiHidden="0" w:uiPriority="64" w:unhideWhenUsed="0"/>
+    <w:lsdException w:name="Medium List 1 Accent 6" w:semiHidden="0" w:uiPriority="65" w:unhideWhenUsed="0"/>
+    <w:lsdException w:name="Medium List 2 Accent 6" w:semiHidden="0" w:uiPriority="66" w:unhideWhenUsed="0"/>
+    <w:lsdException w:name="Medium Grid 1 Accent 6" w:semiHidden="0" w:uiPriority="67" w:unhideWhenUsed="0"/>
+    <w:lsdException w:name="Medium Grid 2 Accent 6" w:semiHidden="0" w:uiPriority="68" w:unhideWhenUsed="0"/>
+    <w:lsdException w:name="Medium Grid 3 Accent 6" w:semiHidden="0" w:uiPriority="69" w:unhideWhenUsed="0"/>
+    <w:lsdException w:name="Dark List Accent 6" w:semiHidden="0" w:uiPriority="70" w:unhideWhenUsed="0"/>
+    <w:lsdException w:name="Colorful Shading Accent 6" w:semiHidden="0" w:uiPriority="71" w:unhideWhenUsed="0"/>
+    <w:lsdException w:name="Colorful List Accent 6" w:semiHidden="0" w:uiPriority="72" w:unhideWhenUsed="0"/>
+    <w:lsdException w:name="Colorful Grid Accent 6" w:semiHidden="0" w:uiPriority="73" w:unhideWhenUsed="0"/>
+    <w:lsdException w:name="Subtle Emphasis" w:semiHidden="0" w:uiPriority="19" w:unhideWhenUsed="0" w:qFormat="1"/>
+    <w:lsdException w:name="Intense Emphasis" w:semiHidden="0" w:uiPriority="21" w:unhideWhenUsed="0" w:qFormat="1"/>
+    <w:lsdException w:name="Subtle Reference" w:semiHidden="0" w:uiPriority="31" w:unhideWhenUsed="0" w:qFormat="1"/>
+    <w:lsdException w:name="Intense Reference" w:semiHidden="0" w:uiPriority="32" w:unhideWhenUsed="0" w:qFormat="1"/>
+    <w:lsdException w:name="Book Title" w:semiHidden="0" w:uiPriority="33" w:unhideWhenUsed="0" w:qFormat="1"/>
+    <w:lsdException w:name="Bibliography" w:uiPriority="37"/>
+    <w:lsdException w:name="TOC Heading" w:uiPriority="39" w:qFormat="1"/>
   </w:latentStyles>
   <w:style w:type="paragraph" w:default="1" w:styleId="Normal">
     <w:name w:val="Normal"/>
@@ -7054,11 +6951,11 @@
       <w:szCs w:val="24"/>
     </w:rPr>
   </w:style>
-  <w:style w:type="paragraph" w:styleId="Heading1">
+  <w:style w:type="paragraph" w:styleId="Ttulo1">
     <w:name w:val="heading 1"/>
     <w:basedOn w:val="Normal"/>
     <w:next w:val="Normal"/>
-    <w:link w:val="Heading1Char"/>
+    <w:link w:val="Ttulo1Char"/>
     <w:uiPriority w:val="9"/>
     <w:qFormat/>
     <w:rsid w:val="00CB224A"/>
@@ -7079,17 +6976,18 @@
       <w:szCs w:val="32"/>
     </w:rPr>
   </w:style>
-  <w:style w:type="character" w:default="1" w:styleId="DefaultParagraphFont">
+  <w:style w:type="character" w:default="1" w:styleId="Fontepargpadro">
     <w:name w:val="Default Paragraph Font"/>
     <w:uiPriority w:val="1"/>
     <w:semiHidden/>
     <w:unhideWhenUsed/>
   </w:style>
-  <w:style w:type="table" w:default="1" w:styleId="TableNormal">
+  <w:style w:type="table" w:default="1" w:styleId="Tabelanormal">
     <w:name w:val="Normal Table"/>
     <w:uiPriority w:val="99"/>
     <w:semiHidden/>
     <w:unhideWhenUsed/>
+    <w:qFormat/>
     <w:tblPr>
       <w:tblInd w:w="0" w:type="dxa"/>
       <w:tblCellMar>
@@ -7100,16 +6998,16 @@
       </w:tblCellMar>
     </w:tblPr>
   </w:style>
-  <w:style w:type="numbering" w:default="1" w:styleId="NoList">
+  <w:style w:type="numbering" w:default="1" w:styleId="Semlista">
     <w:name w:val="No List"/>
     <w:uiPriority w:val="99"/>
     <w:semiHidden/>
     <w:unhideWhenUsed/>
   </w:style>
-  <w:style w:type="character" w:customStyle="1" w:styleId="Heading1Char">
-    <w:name w:val="Heading 1 Char"/>
-    <w:basedOn w:val="DefaultParagraphFont"/>
-    <w:link w:val="Heading1"/>
+  <w:style w:type="character" w:customStyle="1" w:styleId="Ttulo1Char">
+    <w:name w:val="Título 1 Char"/>
+    <w:basedOn w:val="Fontepargpadro"/>
+    <w:link w:val="Ttulo1"/>
     <w:uiPriority w:val="9"/>
     <w:rsid w:val="00CB224A"/>
     <w:rPr>
@@ -7120,9 +7018,9 @@
       <w:szCs w:val="32"/>
     </w:rPr>
   </w:style>
-  <w:style w:type="paragraph" w:styleId="TOCHeading">
+  <w:style w:type="paragraph" w:styleId="CabealhodoSumrio">
     <w:name w:val="TOC Heading"/>
-    <w:basedOn w:val="Heading1"/>
+    <w:basedOn w:val="Ttulo1"/>
     <w:next w:val="Normal"/>
     <w:uiPriority w:val="39"/>
     <w:unhideWhenUsed/>
@@ -7135,7 +7033,7 @@
       <w:lang w:eastAsia="pt-BR"/>
     </w:rPr>
   </w:style>
-  <w:style w:type="paragraph" w:styleId="ListParagraph">
+  <w:style w:type="paragraph" w:styleId="PargrafodaLista">
     <w:name w:val="List Paragraph"/>
     <w:basedOn w:val="Normal"/>
     <w:uiPriority w:val="34"/>
@@ -7146,11 +7044,11 @@
       <w:contextualSpacing/>
     </w:pPr>
   </w:style>
-  <w:style w:type="paragraph" w:styleId="TOC1">
+  <w:style w:type="paragraph" w:styleId="Sumrio1">
     <w:name w:val="toc 1"/>
     <w:basedOn w:val="Normal"/>
     <w:next w:val="Normal"/>
-    <w:link w:val="TOC1Char"/>
+    <w:link w:val="Sumrio1Char"/>
     <w:autoRedefine/>
     <w:uiPriority w:val="39"/>
     <w:unhideWhenUsed/>
@@ -7165,7 +7063,7 @@
   </w:style>
   <w:style w:type="character" w:styleId="Hyperlink">
     <w:name w:val="Hyperlink"/>
-    <w:basedOn w:val="DefaultParagraphFont"/>
+    <w:basedOn w:val="Fontepargpadro"/>
     <w:uiPriority w:val="99"/>
     <w:unhideWhenUsed/>
     <w:rsid w:val="00731795"/>
@@ -7174,9 +7072,9 @@
       <w:u w:val="single"/>
     </w:rPr>
   </w:style>
-  <w:style w:type="character" w:styleId="Strong">
+  <w:style w:type="character" w:styleId="Forte">
     <w:name w:val="Strong"/>
-    <w:basedOn w:val="DefaultParagraphFont"/>
+    <w:basedOn w:val="Fontepargpadro"/>
     <w:uiPriority w:val="22"/>
     <w:qFormat/>
     <w:rsid w:val="004D1283"/>
@@ -7185,7 +7083,7 @@
       <w:bCs/>
     </w:rPr>
   </w:style>
-  <w:style w:type="paragraph" w:styleId="Bibliography">
+  <w:style w:type="paragraph" w:styleId="Bibliografia">
     <w:name w:val="Bibliography"/>
     <w:basedOn w:val="Normal"/>
     <w:next w:val="Normal"/>
@@ -7198,15 +7096,16 @@
       <w:lang w:eastAsia="pt-BR"/>
     </w:rPr>
   </w:style>
-  <w:style w:type="table" w:styleId="TableGrid">
+  <w:style w:type="table" w:styleId="Tabelacomgrade">
     <w:name w:val="Table Grid"/>
-    <w:basedOn w:val="TableNormal"/>
+    <w:basedOn w:val="Tabelanormal"/>
     <w:uiPriority w:val="39"/>
     <w:rsid w:val="00351AD3"/>
     <w:pPr>
       <w:spacing w:after="0" w:line="240" w:lineRule="auto"/>
     </w:pPr>
     <w:tblPr>
+      <w:tblInd w:w="0" w:type="dxa"/>
       <w:tblBorders>
         <w:top w:val="single" w:sz="4" w:space="0" w:color="auto"/>
         <w:left w:val="single" w:sz="4" w:space="0" w:color="auto"/>
@@ -7215,11 +7114,17 @@
         <w:insideH w:val="single" w:sz="4" w:space="0" w:color="auto"/>
         <w:insideV w:val="single" w:sz="4" w:space="0" w:color="auto"/>
       </w:tblBorders>
+      <w:tblCellMar>
+        <w:top w:w="0" w:type="dxa"/>
+        <w:left w:w="108" w:type="dxa"/>
+        <w:bottom w:w="0" w:type="dxa"/>
+        <w:right w:w="108" w:type="dxa"/>
+      </w:tblCellMar>
     </w:tblPr>
   </w:style>
-  <w:style w:type="character" w:styleId="FollowedHyperlink">
+  <w:style w:type="character" w:styleId="HiperlinkVisitado">
     <w:name w:val="FollowedHyperlink"/>
-    <w:basedOn w:val="DefaultParagraphFont"/>
+    <w:basedOn w:val="Fontepargpadro"/>
     <w:uiPriority w:val="99"/>
     <w:semiHidden/>
     <w:unhideWhenUsed/>
@@ -7231,7 +7136,7 @@
   </w:style>
   <w:style w:type="paragraph" w:customStyle="1" w:styleId="Summary">
     <w:name w:val="Summary"/>
-    <w:basedOn w:val="TOC1"/>
+    <w:basedOn w:val="Sumrio1"/>
     <w:link w:val="SummaryChar"/>
     <w:qFormat/>
     <w:rsid w:val="00CB224A"/>
@@ -7246,10 +7151,10 @@
       <w:noProof/>
     </w:rPr>
   </w:style>
-  <w:style w:type="character" w:customStyle="1" w:styleId="TOC1Char">
-    <w:name w:val="TOC 1 Char"/>
-    <w:basedOn w:val="DefaultParagraphFont"/>
-    <w:link w:val="TOC1"/>
+  <w:style w:type="character" w:customStyle="1" w:styleId="Sumrio1Char">
+    <w:name w:val="Sumário 1 Char"/>
+    <w:basedOn w:val="Fontepargpadro"/>
+    <w:link w:val="Sumrio1"/>
     <w:uiPriority w:val="39"/>
     <w:rsid w:val="00CB224A"/>
     <w:rPr>
@@ -7260,7 +7165,7 @@
   </w:style>
   <w:style w:type="character" w:customStyle="1" w:styleId="SummaryChar">
     <w:name w:val="Summary Char"/>
-    <w:basedOn w:val="TOC1Char"/>
+    <w:basedOn w:val="Sumrio1Char"/>
     <w:link w:val="Summary"/>
     <w:rsid w:val="00CB224A"/>
     <w:rPr>
@@ -7270,9 +7175,9 @@
       <w:szCs w:val="24"/>
     </w:rPr>
   </w:style>
-  <w:style w:type="character" w:styleId="CommentReference">
+  <w:style w:type="character" w:styleId="Refdecomentrio">
     <w:name w:val="annotation reference"/>
-    <w:basedOn w:val="DefaultParagraphFont"/>
+    <w:basedOn w:val="Fontepargpadro"/>
     <w:uiPriority w:val="99"/>
     <w:semiHidden/>
     <w:unhideWhenUsed/>
@@ -7282,10 +7187,10 @@
       <w:szCs w:val="16"/>
     </w:rPr>
   </w:style>
-  <w:style w:type="paragraph" w:styleId="CommentText">
+  <w:style w:type="paragraph" w:styleId="Textodecomentrio">
     <w:name w:val="annotation text"/>
     <w:basedOn w:val="Normal"/>
-    <w:link w:val="CommentTextChar"/>
+    <w:link w:val="TextodecomentrioChar"/>
     <w:uiPriority w:val="99"/>
     <w:semiHidden/>
     <w:unhideWhenUsed/>
@@ -7298,10 +7203,10 @@
       <w:szCs w:val="20"/>
     </w:rPr>
   </w:style>
-  <w:style w:type="character" w:customStyle="1" w:styleId="CommentTextChar">
-    <w:name w:val="Comment Text Char"/>
-    <w:basedOn w:val="DefaultParagraphFont"/>
-    <w:link w:val="CommentText"/>
+  <w:style w:type="character" w:customStyle="1" w:styleId="TextodecomentrioChar">
+    <w:name w:val="Texto de comentário Char"/>
+    <w:basedOn w:val="Fontepargpadro"/>
+    <w:link w:val="Textodecomentrio"/>
     <w:uiPriority w:val="99"/>
     <w:semiHidden/>
     <w:rsid w:val="00B34F0A"/>
@@ -7311,11 +7216,11 @@
       <w:szCs w:val="20"/>
     </w:rPr>
   </w:style>
-  <w:style w:type="paragraph" w:styleId="CommentSubject">
+  <w:style w:type="paragraph" w:styleId="Assuntodocomentrio">
     <w:name w:val="annotation subject"/>
-    <w:basedOn w:val="CommentText"/>
-    <w:next w:val="CommentText"/>
-    <w:link w:val="CommentSubjectChar"/>
+    <w:basedOn w:val="Textodecomentrio"/>
+    <w:next w:val="Textodecomentrio"/>
+    <w:link w:val="AssuntodocomentrioChar"/>
     <w:uiPriority w:val="99"/>
     <w:semiHidden/>
     <w:unhideWhenUsed/>
@@ -7325,10 +7230,10 @@
       <w:bCs/>
     </w:rPr>
   </w:style>
-  <w:style w:type="character" w:customStyle="1" w:styleId="CommentSubjectChar">
-    <w:name w:val="Comment Subject Char"/>
-    <w:basedOn w:val="CommentTextChar"/>
-    <w:link w:val="CommentSubject"/>
+  <w:style w:type="character" w:customStyle="1" w:styleId="AssuntodocomentrioChar">
+    <w:name w:val="Assunto do comentário Char"/>
+    <w:basedOn w:val="TextodecomentrioChar"/>
+    <w:link w:val="Assuntodocomentrio"/>
     <w:uiPriority w:val="99"/>
     <w:semiHidden/>
     <w:rsid w:val="00B34F0A"/>
@@ -7340,10 +7245,10 @@
       <w:szCs w:val="20"/>
     </w:rPr>
   </w:style>
-  <w:style w:type="paragraph" w:styleId="BalloonText">
+  <w:style w:type="paragraph" w:styleId="Textodebalo">
     <w:name w:val="Balloon Text"/>
     <w:basedOn w:val="Normal"/>
-    <w:link w:val="BalloonTextChar"/>
+    <w:link w:val="TextodebaloChar"/>
     <w:uiPriority w:val="99"/>
     <w:semiHidden/>
     <w:unhideWhenUsed/>
@@ -7357,10 +7262,10 @@
       <w:szCs w:val="18"/>
     </w:rPr>
   </w:style>
-  <w:style w:type="character" w:customStyle="1" w:styleId="BalloonTextChar">
-    <w:name w:val="Balloon Text Char"/>
-    <w:basedOn w:val="DefaultParagraphFont"/>
-    <w:link w:val="BalloonText"/>
+  <w:style w:type="character" w:customStyle="1" w:styleId="TextodebaloChar">
+    <w:name w:val="Texto de balão Char"/>
+    <w:basedOn w:val="Fontepargpadro"/>
+    <w:link w:val="Textodebalo"/>
     <w:uiPriority w:val="99"/>
     <w:semiHidden/>
     <w:rsid w:val="00B34F0A"/>
@@ -7628,7 +7533,7 @@
   <a:extraClrSchemeLst/>
   <a:extLst>
     <a:ext uri="{05A4C25C-085E-4340-85A3-A5531E510DB2}">
-      <thm15:themeFamily xmlns:thm15="http://schemas.microsoft.com/office/thememl/2012/main" name="Office Theme" id="{62F939B6-93AF-4DB8-9C6B-D6C7DFDC589F}" vid="{4A3C46E8-61CC-4603-A589-7422A47A8E4A}"/>
+      <thm15:themeFamily xmlns="" xmlns:thm15="http://schemas.microsoft.com/office/thememl/2012/main" name="Office Theme" id="{62F939B6-93AF-4DB8-9C6B-D6C7DFDC589F}" vid="{4A3C46E8-61CC-4603-A589-7422A47A8E4A}"/>
     </a:ext>
   </a:extLst>
 </a:theme>

</xml_diff>

<commit_message>
Pequeno ajuste na justificativa.
</commit_message>
<xml_diff>
--- a/TCC_V1.docx
+++ b/TCC_V1.docx
@@ -1,6 +1,6 @@
 
 <file path=word/document.xml><?xml version="1.0" encoding="utf-8"?>
-<w:document xmlns:ve="http://schemas.openxmlformats.org/markup-compatibility/2006" xmlns:o="urn:schemas-microsoft-com:office:office" xmlns:r="http://schemas.openxmlformats.org/officeDocument/2006/relationships" xmlns:m="http://schemas.openxmlformats.org/officeDocument/2006/math" xmlns:v="urn:schemas-microsoft-com:vml" xmlns:wp="http://schemas.openxmlformats.org/drawingml/2006/wordprocessingDrawing" xmlns:w10="urn:schemas-microsoft-com:office:word" xmlns:w="http://schemas.openxmlformats.org/wordprocessingml/2006/main" xmlns:wne="http://schemas.microsoft.com/office/word/2006/wordml">
+<w:document xmlns:wpc="http://schemas.microsoft.com/office/word/2010/wordprocessingCanvas" xmlns:cx="http://schemas.microsoft.com/office/drawing/2014/chartex" xmlns:cx1="http://schemas.microsoft.com/office/drawing/2015/9/8/chartex" xmlns:cx2="http://schemas.microsoft.com/office/drawing/2015/10/21/chartex" xmlns:cx3="http://schemas.microsoft.com/office/drawing/2016/5/9/chartex" xmlns:cx4="http://schemas.microsoft.com/office/drawing/2016/5/10/chartex" xmlns:cx5="http://schemas.microsoft.com/office/drawing/2016/5/11/chartex" xmlns:cx6="http://schemas.microsoft.com/office/drawing/2016/5/12/chartex" xmlns:cx7="http://schemas.microsoft.com/office/drawing/2016/5/13/chartex" xmlns:cx8="http://schemas.microsoft.com/office/drawing/2016/5/14/chartex" xmlns:mc="http://schemas.openxmlformats.org/markup-compatibility/2006" xmlns:aink="http://schemas.microsoft.com/office/drawing/2016/ink" xmlns:am3d="http://schemas.microsoft.com/office/drawing/2017/model3d" xmlns:o="urn:schemas-microsoft-com:office:office" xmlns:r="http://schemas.openxmlformats.org/officeDocument/2006/relationships" xmlns:m="http://schemas.openxmlformats.org/officeDocument/2006/math" xmlns:v="urn:schemas-microsoft-com:vml" xmlns:wp14="http://schemas.microsoft.com/office/word/2010/wordprocessingDrawing" xmlns:wp="http://schemas.openxmlformats.org/drawingml/2006/wordprocessingDrawing" xmlns:w10="urn:schemas-microsoft-com:office:word" xmlns:w="http://schemas.openxmlformats.org/wordprocessingml/2006/main" xmlns:w14="http://schemas.microsoft.com/office/word/2010/wordml" xmlns:w15="http://schemas.microsoft.com/office/word/2012/wordml" xmlns:w16cid="http://schemas.microsoft.com/office/word/2016/wordml/cid" xmlns:w16se="http://schemas.microsoft.com/office/word/2015/wordml/symex" xmlns:wpg="http://schemas.microsoft.com/office/word/2010/wordprocessingGroup" xmlns:wpi="http://schemas.microsoft.com/office/word/2010/wordprocessingInk" xmlns:wne="http://schemas.microsoft.com/office/word/2006/wordml" xmlns:wps="http://schemas.microsoft.com/office/word/2010/wordprocessingShape" mc:Ignorable="w14 w15 w16se w16cid wp14">
   <w:body>
     <w:p>
       <w:pPr>
@@ -163,23 +163,7 @@
           <w:i/>
           <w:color w:val="7F7F7F" w:themeColor="text1" w:themeTint="80"/>
         </w:rPr>
-        <w:t xml:space="preserve"> </w:t>
-      </w:r>
-      <w:proofErr w:type="spellStart"/>
-      <w:r>
-        <w:rPr>
-          <w:i/>
-          <w:color w:val="7F7F7F" w:themeColor="text1" w:themeTint="80"/>
-        </w:rPr>
-        <w:t>ipsum</w:t>
-      </w:r>
-      <w:proofErr w:type="spellEnd"/>
-      <w:r>
-        <w:rPr>
-          <w:i/>
-          <w:color w:val="7F7F7F" w:themeColor="text1" w:themeTint="80"/>
-        </w:rPr>
-        <w:t xml:space="preserve"> </w:t>
+        <w:t xml:space="preserve"> ipsum </w:t>
       </w:r>
       <w:proofErr w:type="spellStart"/>
       <w:r>
@@ -403,23 +387,7 @@
           <w:i/>
           <w:color w:val="7F7F7F" w:themeColor="text1" w:themeTint="80"/>
         </w:rPr>
-        <w:t xml:space="preserve"> </w:t>
-      </w:r>
-      <w:proofErr w:type="spellStart"/>
-      <w:r>
-        <w:rPr>
-          <w:i/>
-          <w:color w:val="7F7F7F" w:themeColor="text1" w:themeTint="80"/>
-        </w:rPr>
-        <w:t>vitae</w:t>
-      </w:r>
-      <w:proofErr w:type="spellEnd"/>
-      <w:r>
-        <w:rPr>
-          <w:i/>
-          <w:color w:val="7F7F7F" w:themeColor="text1" w:themeTint="80"/>
-        </w:rPr>
-        <w:t xml:space="preserve"> </w:t>
+        <w:t xml:space="preserve"> vitae </w:t>
       </w:r>
       <w:proofErr w:type="spellStart"/>
       <w:r>
@@ -723,23 +691,7 @@
           <w:i/>
           <w:color w:val="7F7F7F" w:themeColor="text1" w:themeTint="80"/>
         </w:rPr>
-        <w:t xml:space="preserve"> </w:t>
-      </w:r>
-      <w:proofErr w:type="spellStart"/>
-      <w:r>
-        <w:rPr>
-          <w:i/>
-          <w:color w:val="7F7F7F" w:themeColor="text1" w:themeTint="80"/>
-        </w:rPr>
-        <w:t>et</w:t>
-      </w:r>
-      <w:proofErr w:type="spellEnd"/>
-      <w:r>
-        <w:rPr>
-          <w:i/>
-          <w:color w:val="7F7F7F" w:themeColor="text1" w:themeTint="80"/>
-        </w:rPr>
-        <w:t xml:space="preserve"> </w:t>
+        <w:t xml:space="preserve"> et </w:t>
       </w:r>
       <w:proofErr w:type="spellStart"/>
       <w:r>
@@ -821,41 +773,13 @@
         </w:rPr>
         <w:t xml:space="preserve"> mus. </w:t>
       </w:r>
-      <w:proofErr w:type="spellStart"/>
-      <w:r>
-        <w:rPr>
-          <w:i/>
-          <w:color w:val="7F7F7F" w:themeColor="text1" w:themeTint="80"/>
-          <w:lang w:val="en-US"/>
-        </w:rPr>
-        <w:t>Lorem</w:t>
-      </w:r>
-      <w:proofErr w:type="spellEnd"/>
-      <w:r>
-        <w:rPr>
-          <w:i/>
-          <w:color w:val="7F7F7F" w:themeColor="text1" w:themeTint="80"/>
-          <w:lang w:val="en-US"/>
-        </w:rPr>
-        <w:t xml:space="preserve"> </w:t>
-      </w:r>
-      <w:proofErr w:type="spellStart"/>
-      <w:r>
-        <w:rPr>
-          <w:i/>
-          <w:color w:val="7F7F7F" w:themeColor="text1" w:themeTint="80"/>
-          <w:lang w:val="en-US"/>
-        </w:rPr>
-        <w:t>ipsum</w:t>
-      </w:r>
-      <w:proofErr w:type="spellEnd"/>
-      <w:r>
-        <w:rPr>
-          <w:i/>
-          <w:color w:val="7F7F7F" w:themeColor="text1" w:themeTint="80"/>
-          <w:lang w:val="en-US"/>
-        </w:rPr>
-        <w:t xml:space="preserve"> dolor sit </w:t>
+      <w:r>
+        <w:rPr>
+          <w:i/>
+          <w:color w:val="7F7F7F" w:themeColor="text1" w:themeTint="80"/>
+          <w:lang w:val="en-US"/>
+        </w:rPr>
+        <w:t xml:space="preserve">Lorem ipsum dolor sit </w:t>
       </w:r>
       <w:proofErr w:type="spellStart"/>
       <w:r>
@@ -989,7 +913,25 @@
           <w:color w:val="7F7F7F" w:themeColor="text1" w:themeTint="80"/>
           <w:lang w:val="en-US"/>
         </w:rPr>
-        <w:t xml:space="preserve"> ad </w:t>
+        <w:t xml:space="preserve"> </w:t>
+      </w:r>
+      <w:proofErr w:type="spellStart"/>
+      <w:r>
+        <w:rPr>
+          <w:i/>
+          <w:color w:val="7F7F7F" w:themeColor="text1" w:themeTint="80"/>
+          <w:lang w:val="en-US"/>
+        </w:rPr>
+        <w:t>ad</w:t>
+      </w:r>
+      <w:proofErr w:type="spellEnd"/>
+      <w:r>
+        <w:rPr>
+          <w:i/>
+          <w:color w:val="7F7F7F" w:themeColor="text1" w:themeTint="80"/>
+          <w:lang w:val="en-US"/>
+        </w:rPr>
+        <w:t xml:space="preserve"> </w:t>
       </w:r>
       <w:proofErr w:type="spellStart"/>
       <w:r>
@@ -1397,23 +1339,7 @@
           <w:i/>
           <w:color w:val="7F7F7F" w:themeColor="text1" w:themeTint="80"/>
         </w:rPr>
-        <w:t xml:space="preserve">, </w:t>
-      </w:r>
-      <w:proofErr w:type="spellStart"/>
-      <w:r>
-        <w:rPr>
-          <w:i/>
-          <w:color w:val="7F7F7F" w:themeColor="text1" w:themeTint="80"/>
-        </w:rPr>
-        <w:t>non</w:t>
-      </w:r>
-      <w:proofErr w:type="spellEnd"/>
-      <w:r>
-        <w:rPr>
-          <w:i/>
-          <w:color w:val="7F7F7F" w:themeColor="text1" w:themeTint="80"/>
-        </w:rPr>
-        <w:t xml:space="preserve"> </w:t>
+        <w:t xml:space="preserve">, non </w:t>
       </w:r>
       <w:proofErr w:type="spellStart"/>
       <w:r>
@@ -1692,12 +1618,594 @@
           <w:color w:val="7F7F7F" w:themeColor="text1" w:themeTint="80"/>
         </w:rPr>
       </w:pPr>
-      <w:proofErr w:type="spellStart"/>
-      <w:r>
-        <w:rPr>
-          <w:i/>
-          <w:color w:val="7F7F7F" w:themeColor="text1" w:themeTint="80"/>
-          <w:lang w:val="en-US"/>
+      <w:r>
+        <w:rPr>
+          <w:i/>
+          <w:color w:val="7F7F7F" w:themeColor="text1" w:themeTint="80"/>
+          <w:lang w:val="en-US"/>
+        </w:rPr>
+        <w:t xml:space="preserve">Lorem ipsum dolor sit </w:t>
+      </w:r>
+      <w:proofErr w:type="spellStart"/>
+      <w:r>
+        <w:rPr>
+          <w:i/>
+          <w:color w:val="7F7F7F" w:themeColor="text1" w:themeTint="80"/>
+          <w:lang w:val="en-US"/>
+        </w:rPr>
+        <w:t>amet</w:t>
+      </w:r>
+      <w:proofErr w:type="spellEnd"/>
+      <w:r>
+        <w:rPr>
+          <w:i/>
+          <w:color w:val="7F7F7F" w:themeColor="text1" w:themeTint="80"/>
+          <w:lang w:val="en-US"/>
+        </w:rPr>
+        <w:t xml:space="preserve">, </w:t>
+      </w:r>
+      <w:proofErr w:type="spellStart"/>
+      <w:r>
+        <w:rPr>
+          <w:i/>
+          <w:color w:val="7F7F7F" w:themeColor="text1" w:themeTint="80"/>
+          <w:lang w:val="en-US"/>
+        </w:rPr>
+        <w:t>consectetur</w:t>
+      </w:r>
+      <w:proofErr w:type="spellEnd"/>
+      <w:r>
+        <w:rPr>
+          <w:i/>
+          <w:color w:val="7F7F7F" w:themeColor="text1" w:themeTint="80"/>
+          <w:lang w:val="en-US"/>
+        </w:rPr>
+        <w:t xml:space="preserve"> </w:t>
+      </w:r>
+      <w:proofErr w:type="spellStart"/>
+      <w:r>
+        <w:rPr>
+          <w:i/>
+          <w:color w:val="7F7F7F" w:themeColor="text1" w:themeTint="80"/>
+          <w:lang w:val="en-US"/>
+        </w:rPr>
+        <w:t>adipiscing</w:t>
+      </w:r>
+      <w:proofErr w:type="spellEnd"/>
+      <w:r>
+        <w:rPr>
+          <w:i/>
+          <w:color w:val="7F7F7F" w:themeColor="text1" w:themeTint="80"/>
+          <w:lang w:val="en-US"/>
+        </w:rPr>
+        <w:t xml:space="preserve"> </w:t>
+      </w:r>
+      <w:proofErr w:type="spellStart"/>
+      <w:r>
+        <w:rPr>
+          <w:i/>
+          <w:color w:val="7F7F7F" w:themeColor="text1" w:themeTint="80"/>
+          <w:lang w:val="en-US"/>
+        </w:rPr>
+        <w:t>elit</w:t>
+      </w:r>
+      <w:proofErr w:type="spellEnd"/>
+      <w:r>
+        <w:rPr>
+          <w:i/>
+          <w:color w:val="7F7F7F" w:themeColor="text1" w:themeTint="80"/>
+          <w:lang w:val="en-US"/>
+        </w:rPr>
+        <w:t xml:space="preserve">. </w:t>
+      </w:r>
+      <w:proofErr w:type="spellStart"/>
+      <w:r>
+        <w:rPr>
+          <w:i/>
+          <w:color w:val="7F7F7F" w:themeColor="text1" w:themeTint="80"/>
+        </w:rPr>
+        <w:t>Nullam</w:t>
+      </w:r>
+      <w:proofErr w:type="spellEnd"/>
+      <w:r>
+        <w:rPr>
+          <w:i/>
+          <w:color w:val="7F7F7F" w:themeColor="text1" w:themeTint="80"/>
+        </w:rPr>
+        <w:t xml:space="preserve"> </w:t>
+      </w:r>
+      <w:proofErr w:type="spellStart"/>
+      <w:r>
+        <w:rPr>
+          <w:i/>
+          <w:color w:val="7F7F7F" w:themeColor="text1" w:themeTint="80"/>
+        </w:rPr>
+        <w:t>eget</w:t>
+      </w:r>
+      <w:proofErr w:type="spellEnd"/>
+      <w:r>
+        <w:rPr>
+          <w:i/>
+          <w:color w:val="7F7F7F" w:themeColor="text1" w:themeTint="80"/>
+        </w:rPr>
+        <w:t xml:space="preserve"> </w:t>
+      </w:r>
+      <w:proofErr w:type="spellStart"/>
+      <w:r>
+        <w:rPr>
+          <w:i/>
+          <w:color w:val="7F7F7F" w:themeColor="text1" w:themeTint="80"/>
+        </w:rPr>
+        <w:t>nulla</w:t>
+      </w:r>
+      <w:proofErr w:type="spellEnd"/>
+      <w:r>
+        <w:rPr>
+          <w:i/>
+          <w:color w:val="7F7F7F" w:themeColor="text1" w:themeTint="80"/>
+        </w:rPr>
+        <w:t xml:space="preserve"> </w:t>
+      </w:r>
+      <w:proofErr w:type="spellStart"/>
+      <w:r>
+        <w:rPr>
+          <w:i/>
+          <w:color w:val="7F7F7F" w:themeColor="text1" w:themeTint="80"/>
+        </w:rPr>
+        <w:t>ullamcorper</w:t>
+      </w:r>
+      <w:proofErr w:type="spellEnd"/>
+      <w:r>
+        <w:rPr>
+          <w:i/>
+          <w:color w:val="7F7F7F" w:themeColor="text1" w:themeTint="80"/>
+        </w:rPr>
+        <w:t xml:space="preserve"> </w:t>
+      </w:r>
+      <w:proofErr w:type="spellStart"/>
+      <w:r>
+        <w:rPr>
+          <w:i/>
+          <w:color w:val="7F7F7F" w:themeColor="text1" w:themeTint="80"/>
+        </w:rPr>
+        <w:t>orci</w:t>
+      </w:r>
+      <w:proofErr w:type="spellEnd"/>
+      <w:r>
+        <w:rPr>
+          <w:i/>
+          <w:color w:val="7F7F7F" w:themeColor="text1" w:themeTint="80"/>
+        </w:rPr>
+        <w:t xml:space="preserve"> </w:t>
+      </w:r>
+      <w:proofErr w:type="spellStart"/>
+      <w:r>
+        <w:rPr>
+          <w:i/>
+          <w:color w:val="7F7F7F" w:themeColor="text1" w:themeTint="80"/>
+        </w:rPr>
+        <w:t>posuere</w:t>
+      </w:r>
+      <w:proofErr w:type="spellEnd"/>
+      <w:r>
+        <w:rPr>
+          <w:i/>
+          <w:color w:val="7F7F7F" w:themeColor="text1" w:themeTint="80"/>
+        </w:rPr>
+        <w:t xml:space="preserve"> </w:t>
+      </w:r>
+      <w:proofErr w:type="spellStart"/>
+      <w:r>
+        <w:rPr>
+          <w:i/>
+          <w:color w:val="7F7F7F" w:themeColor="text1" w:themeTint="80"/>
+        </w:rPr>
+        <w:t>elementum</w:t>
+      </w:r>
+      <w:proofErr w:type="spellEnd"/>
+      <w:r>
+        <w:rPr>
+          <w:i/>
+          <w:color w:val="7F7F7F" w:themeColor="text1" w:themeTint="80"/>
+        </w:rPr>
+        <w:t xml:space="preserve">. </w:t>
+      </w:r>
+      <w:proofErr w:type="spellStart"/>
+      <w:r>
+        <w:rPr>
+          <w:i/>
+          <w:color w:val="7F7F7F" w:themeColor="text1" w:themeTint="80"/>
+        </w:rPr>
+        <w:t>Sus</w:t>
+      </w:r>
+      <w:r>
+        <w:rPr>
+          <w:i/>
+          <w:color w:val="7F7F7F" w:themeColor="text1" w:themeTint="80"/>
+        </w:rPr>
+        <w:t>pendisse</w:t>
+      </w:r>
+      <w:proofErr w:type="spellEnd"/>
+      <w:r>
+        <w:rPr>
+          <w:i/>
+          <w:color w:val="7F7F7F" w:themeColor="text1" w:themeTint="80"/>
+        </w:rPr>
+        <w:t xml:space="preserve"> vitae </w:t>
+      </w:r>
+      <w:proofErr w:type="spellStart"/>
+      <w:r>
+        <w:rPr>
+          <w:i/>
+          <w:color w:val="7F7F7F" w:themeColor="text1" w:themeTint="80"/>
+        </w:rPr>
+        <w:t>eros</w:t>
+      </w:r>
+      <w:proofErr w:type="spellEnd"/>
+      <w:r>
+        <w:rPr>
+          <w:i/>
+          <w:color w:val="7F7F7F" w:themeColor="text1" w:themeTint="80"/>
+        </w:rPr>
+        <w:t xml:space="preserve"> </w:t>
+      </w:r>
+      <w:proofErr w:type="spellStart"/>
+      <w:r>
+        <w:rPr>
+          <w:i/>
+          <w:color w:val="7F7F7F" w:themeColor="text1" w:themeTint="80"/>
+        </w:rPr>
+        <w:t>vulputate</w:t>
+      </w:r>
+      <w:proofErr w:type="spellEnd"/>
+      <w:r>
+        <w:rPr>
+          <w:i/>
+          <w:color w:val="7F7F7F" w:themeColor="text1" w:themeTint="80"/>
+        </w:rPr>
+        <w:t xml:space="preserve">, </w:t>
+      </w:r>
+      <w:proofErr w:type="spellStart"/>
+      <w:r>
+        <w:rPr>
+          <w:i/>
+          <w:color w:val="7F7F7F" w:themeColor="text1" w:themeTint="80"/>
+        </w:rPr>
+        <w:t>interdum</w:t>
+      </w:r>
+      <w:proofErr w:type="spellEnd"/>
+      <w:r>
+        <w:rPr>
+          <w:i/>
+          <w:color w:val="7F7F7F" w:themeColor="text1" w:themeTint="80"/>
+        </w:rPr>
+        <w:t xml:space="preserve"> </w:t>
+      </w:r>
+      <w:proofErr w:type="spellStart"/>
+      <w:r>
+        <w:rPr>
+          <w:i/>
+          <w:color w:val="7F7F7F" w:themeColor="text1" w:themeTint="80"/>
+        </w:rPr>
+        <w:t>felis</w:t>
+      </w:r>
+      <w:proofErr w:type="spellEnd"/>
+      <w:r>
+        <w:rPr>
+          <w:i/>
+          <w:color w:val="7F7F7F" w:themeColor="text1" w:themeTint="80"/>
+        </w:rPr>
+        <w:t xml:space="preserve"> id, </w:t>
+      </w:r>
+      <w:proofErr w:type="spellStart"/>
+      <w:r>
+        <w:rPr>
+          <w:i/>
+          <w:color w:val="7F7F7F" w:themeColor="text1" w:themeTint="80"/>
+        </w:rPr>
+        <w:t>ultricies</w:t>
+      </w:r>
+      <w:proofErr w:type="spellEnd"/>
+      <w:r>
+        <w:rPr>
+          <w:i/>
+          <w:color w:val="7F7F7F" w:themeColor="text1" w:themeTint="80"/>
+        </w:rPr>
+        <w:t xml:space="preserve"> dolor. </w:t>
+      </w:r>
+      <w:proofErr w:type="spellStart"/>
+      <w:r>
+        <w:rPr>
+          <w:i/>
+          <w:color w:val="7F7F7F" w:themeColor="text1" w:themeTint="80"/>
+        </w:rPr>
+        <w:t>Nulla</w:t>
+      </w:r>
+      <w:proofErr w:type="spellEnd"/>
+      <w:r>
+        <w:rPr>
+          <w:i/>
+          <w:color w:val="7F7F7F" w:themeColor="text1" w:themeTint="80"/>
+        </w:rPr>
+        <w:t xml:space="preserve"> </w:t>
+      </w:r>
+      <w:proofErr w:type="spellStart"/>
+      <w:r>
+        <w:rPr>
+          <w:i/>
+          <w:color w:val="7F7F7F" w:themeColor="text1" w:themeTint="80"/>
+        </w:rPr>
+        <w:t>pharetra</w:t>
+      </w:r>
+      <w:proofErr w:type="spellEnd"/>
+      <w:r>
+        <w:rPr>
+          <w:i/>
+          <w:color w:val="7F7F7F" w:themeColor="text1" w:themeTint="80"/>
+        </w:rPr>
+        <w:t xml:space="preserve"> </w:t>
+      </w:r>
+      <w:proofErr w:type="spellStart"/>
+      <w:r>
+        <w:rPr>
+          <w:i/>
+          <w:color w:val="7F7F7F" w:themeColor="text1" w:themeTint="80"/>
+        </w:rPr>
+        <w:t>mollis</w:t>
+      </w:r>
+      <w:proofErr w:type="spellEnd"/>
+      <w:r>
+        <w:rPr>
+          <w:i/>
+          <w:color w:val="7F7F7F" w:themeColor="text1" w:themeTint="80"/>
+        </w:rPr>
+        <w:t xml:space="preserve"> </w:t>
+      </w:r>
+      <w:proofErr w:type="spellStart"/>
+      <w:r>
+        <w:rPr>
+          <w:i/>
+          <w:color w:val="7F7F7F" w:themeColor="text1" w:themeTint="80"/>
+        </w:rPr>
+        <w:t>ligula</w:t>
+      </w:r>
+      <w:proofErr w:type="spellEnd"/>
+      <w:r>
+        <w:rPr>
+          <w:i/>
+          <w:color w:val="7F7F7F" w:themeColor="text1" w:themeTint="80"/>
+        </w:rPr>
+        <w:t xml:space="preserve"> a </w:t>
+      </w:r>
+      <w:proofErr w:type="spellStart"/>
+      <w:r>
+        <w:rPr>
+          <w:i/>
+          <w:color w:val="7F7F7F" w:themeColor="text1" w:themeTint="80"/>
+        </w:rPr>
+        <w:t>imperdiet</w:t>
+      </w:r>
+      <w:proofErr w:type="spellEnd"/>
+      <w:r>
+        <w:rPr>
+          <w:i/>
+          <w:color w:val="7F7F7F" w:themeColor="text1" w:themeTint="80"/>
+        </w:rPr>
+        <w:t xml:space="preserve">. </w:t>
+      </w:r>
+      <w:proofErr w:type="spellStart"/>
+      <w:r>
+        <w:rPr>
+          <w:i/>
+          <w:color w:val="7F7F7F" w:themeColor="text1" w:themeTint="80"/>
+        </w:rPr>
+        <w:t>Proin</w:t>
+      </w:r>
+      <w:proofErr w:type="spellEnd"/>
+      <w:r>
+        <w:rPr>
+          <w:i/>
+          <w:color w:val="7F7F7F" w:themeColor="text1" w:themeTint="80"/>
+        </w:rPr>
+        <w:t xml:space="preserve"> </w:t>
+      </w:r>
+      <w:proofErr w:type="spellStart"/>
+      <w:r>
+        <w:rPr>
+          <w:i/>
+          <w:color w:val="7F7F7F" w:themeColor="text1" w:themeTint="80"/>
+        </w:rPr>
+        <w:t>lobortis</w:t>
+      </w:r>
+      <w:proofErr w:type="spellEnd"/>
+      <w:r>
+        <w:rPr>
+          <w:i/>
+          <w:color w:val="7F7F7F" w:themeColor="text1" w:themeTint="80"/>
+        </w:rPr>
+        <w:t xml:space="preserve"> </w:t>
+      </w:r>
+      <w:proofErr w:type="spellStart"/>
+      <w:r>
+        <w:rPr>
+          <w:i/>
+          <w:color w:val="7F7F7F" w:themeColor="text1" w:themeTint="80"/>
+        </w:rPr>
+        <w:t>tincidunt</w:t>
+      </w:r>
+      <w:proofErr w:type="spellEnd"/>
+      <w:r>
+        <w:rPr>
+          <w:i/>
+          <w:color w:val="7F7F7F" w:themeColor="text1" w:themeTint="80"/>
+        </w:rPr>
+        <w:t xml:space="preserve"> </w:t>
+      </w:r>
+      <w:proofErr w:type="spellStart"/>
+      <w:r>
+        <w:rPr>
+          <w:i/>
+          <w:color w:val="7F7F7F" w:themeColor="text1" w:themeTint="80"/>
+        </w:rPr>
+        <w:t>diam</w:t>
+      </w:r>
+      <w:proofErr w:type="spellEnd"/>
+      <w:r>
+        <w:rPr>
+          <w:i/>
+          <w:color w:val="7F7F7F" w:themeColor="text1" w:themeTint="80"/>
+        </w:rPr>
+        <w:t xml:space="preserve">. </w:t>
+      </w:r>
+      <w:proofErr w:type="spellStart"/>
+      <w:r>
+        <w:rPr>
+          <w:i/>
+          <w:color w:val="7F7F7F" w:themeColor="text1" w:themeTint="80"/>
+        </w:rPr>
+        <w:t>Orci</w:t>
+      </w:r>
+      <w:proofErr w:type="spellEnd"/>
+      <w:r>
+        <w:rPr>
+          <w:i/>
+          <w:color w:val="7F7F7F" w:themeColor="text1" w:themeTint="80"/>
+        </w:rPr>
+        <w:t xml:space="preserve"> </w:t>
+      </w:r>
+      <w:proofErr w:type="spellStart"/>
+      <w:r>
+        <w:rPr>
+          <w:i/>
+          <w:color w:val="7F7F7F" w:themeColor="text1" w:themeTint="80"/>
+        </w:rPr>
+        <w:t>varius</w:t>
+      </w:r>
+      <w:proofErr w:type="spellEnd"/>
+      <w:r>
+        <w:rPr>
+          <w:i/>
+          <w:color w:val="7F7F7F" w:themeColor="text1" w:themeTint="80"/>
+        </w:rPr>
+        <w:t xml:space="preserve"> </w:t>
+      </w:r>
+      <w:proofErr w:type="spellStart"/>
+      <w:r>
+        <w:rPr>
+          <w:i/>
+          <w:color w:val="7F7F7F" w:themeColor="text1" w:themeTint="80"/>
+        </w:rPr>
+        <w:t>natoque</w:t>
+      </w:r>
+      <w:proofErr w:type="spellEnd"/>
+      <w:r>
+        <w:rPr>
+          <w:i/>
+          <w:color w:val="7F7F7F" w:themeColor="text1" w:themeTint="80"/>
+        </w:rPr>
+        <w:t xml:space="preserve"> </w:t>
+      </w:r>
+      <w:proofErr w:type="spellStart"/>
+      <w:r>
+        <w:rPr>
+          <w:i/>
+          <w:color w:val="7F7F7F" w:themeColor="text1" w:themeTint="80"/>
+        </w:rPr>
+        <w:t>penatibus</w:t>
+      </w:r>
+      <w:proofErr w:type="spellEnd"/>
+      <w:r>
+        <w:rPr>
+          <w:i/>
+          <w:color w:val="7F7F7F" w:themeColor="text1" w:themeTint="80"/>
+        </w:rPr>
+        <w:t xml:space="preserve"> et </w:t>
+      </w:r>
+      <w:proofErr w:type="spellStart"/>
+      <w:r>
+        <w:rPr>
+          <w:i/>
+          <w:color w:val="7F7F7F" w:themeColor="text1" w:themeTint="80"/>
+        </w:rPr>
+        <w:t>magnis</w:t>
+      </w:r>
+      <w:proofErr w:type="spellEnd"/>
+      <w:r>
+        <w:rPr>
+          <w:i/>
+          <w:color w:val="7F7F7F" w:themeColor="text1" w:themeTint="80"/>
+        </w:rPr>
+        <w:t xml:space="preserve"> </w:t>
+      </w:r>
+      <w:proofErr w:type="spellStart"/>
+      <w:r>
+        <w:rPr>
+          <w:i/>
+          <w:color w:val="7F7F7F" w:themeColor="text1" w:themeTint="80"/>
+        </w:rPr>
+        <w:t>dis</w:t>
+      </w:r>
+      <w:proofErr w:type="spellEnd"/>
+      <w:r>
+        <w:rPr>
+          <w:i/>
+          <w:color w:val="7F7F7F" w:themeColor="text1" w:themeTint="80"/>
+        </w:rPr>
+        <w:t xml:space="preserve"> </w:t>
+      </w:r>
+      <w:proofErr w:type="spellStart"/>
+      <w:r>
+        <w:rPr>
+          <w:i/>
+          <w:color w:val="7F7F7F" w:themeColor="text1" w:themeTint="80"/>
+        </w:rPr>
+        <w:t>parturient</w:t>
+      </w:r>
+      <w:proofErr w:type="spellEnd"/>
+      <w:r>
+        <w:rPr>
+          <w:i/>
+          <w:color w:val="7F7F7F" w:themeColor="text1" w:themeTint="80"/>
+        </w:rPr>
+        <w:t xml:space="preserve"> montes, </w:t>
+      </w:r>
+      <w:proofErr w:type="spellStart"/>
+      <w:r>
+        <w:rPr>
+          <w:i/>
+          <w:color w:val="7F7F7F" w:themeColor="text1" w:themeTint="80"/>
+        </w:rPr>
+        <w:t>nascetur</w:t>
+      </w:r>
+      <w:proofErr w:type="spellEnd"/>
+      <w:r>
+        <w:rPr>
+          <w:i/>
+          <w:color w:val="7F7F7F" w:themeColor="text1" w:themeTint="80"/>
+        </w:rPr>
+        <w:t xml:space="preserve"> </w:t>
+      </w:r>
+      <w:proofErr w:type="spellStart"/>
+      <w:r>
+        <w:rPr>
+          <w:i/>
+          <w:color w:val="7F7F7F" w:themeColor="text1" w:themeTint="80"/>
+        </w:rPr>
+        <w:t>ridiculus</w:t>
+      </w:r>
+      <w:proofErr w:type="spellEnd"/>
+      <w:r>
+        <w:rPr>
+          <w:i/>
+          <w:color w:val="7F7F7F" w:themeColor="text1" w:themeTint="80"/>
+        </w:rPr>
+        <w:t xml:space="preserve"> mus. </w:t>
+      </w:r>
+      <w:proofErr w:type="spellStart"/>
+      <w:r>
+        <w:rPr>
+          <w:i/>
+          <w:color w:val="7F7F7F" w:themeColor="text1" w:themeTint="80"/>
         </w:rPr>
         <w:t>Lorem</w:t>
       </w:r>
@@ -1706,34 +2214,46 @@
         <w:rPr>
           <w:i/>
           <w:color w:val="7F7F7F" w:themeColor="text1" w:themeTint="80"/>
-          <w:lang w:val="en-US"/>
-        </w:rPr>
-        <w:t xml:space="preserve"> </w:t>
-      </w:r>
-      <w:proofErr w:type="spellStart"/>
-      <w:r>
-        <w:rPr>
-          <w:i/>
-          <w:color w:val="7F7F7F" w:themeColor="text1" w:themeTint="80"/>
-          <w:lang w:val="en-US"/>
-        </w:rPr>
-        <w:t>ipsum</w:t>
-      </w:r>
-      <w:proofErr w:type="spellEnd"/>
-      <w:r>
-        <w:rPr>
-          <w:i/>
-          <w:color w:val="7F7F7F" w:themeColor="text1" w:themeTint="80"/>
-          <w:lang w:val="en-US"/>
-        </w:rPr>
-        <w:t xml:space="preserve"> dolor sit </w:t>
-      </w:r>
-      <w:proofErr w:type="spellStart"/>
-      <w:r>
-        <w:rPr>
-          <w:i/>
-          <w:color w:val="7F7F7F" w:themeColor="text1" w:themeTint="80"/>
-          <w:lang w:val="en-US"/>
+        </w:rPr>
+        <w:t xml:space="preserve"> ipsum </w:t>
+      </w:r>
+      <w:proofErr w:type="spellStart"/>
+      <w:r>
+        <w:rPr>
+          <w:i/>
+          <w:color w:val="7F7F7F" w:themeColor="text1" w:themeTint="80"/>
+        </w:rPr>
+        <w:t>dolor</w:t>
+      </w:r>
+      <w:proofErr w:type="spellEnd"/>
+      <w:r>
+        <w:rPr>
+          <w:i/>
+          <w:color w:val="7F7F7F" w:themeColor="text1" w:themeTint="80"/>
+        </w:rPr>
+        <w:t xml:space="preserve"> </w:t>
+      </w:r>
+      <w:proofErr w:type="spellStart"/>
+      <w:r>
+        <w:rPr>
+          <w:i/>
+          <w:color w:val="7F7F7F" w:themeColor="text1" w:themeTint="80"/>
+        </w:rPr>
+        <w:t>sit</w:t>
+      </w:r>
+      <w:proofErr w:type="spellEnd"/>
+      <w:r>
+        <w:rPr>
+          <w:i/>
+          <w:color w:val="7F7F7F" w:themeColor="text1" w:themeTint="80"/>
+        </w:rPr>
+        <w:t xml:space="preserve"> </w:t>
+      </w:r>
+      <w:proofErr w:type="spellStart"/>
+      <w:r>
+        <w:rPr>
+          <w:i/>
+          <w:color w:val="7F7F7F" w:themeColor="text1" w:themeTint="80"/>
         </w:rPr>
         <w:t>amet</w:t>
       </w:r>
@@ -1742,7 +2262,6 @@
         <w:rPr>
           <w:i/>
           <w:color w:val="7F7F7F" w:themeColor="text1" w:themeTint="80"/>
-          <w:lang w:val="en-US"/>
         </w:rPr>
         <w:t xml:space="preserve">, </w:t>
       </w:r>
@@ -1751,7 +2270,6 @@
         <w:rPr>
           <w:i/>
           <w:color w:val="7F7F7F" w:themeColor="text1" w:themeTint="80"/>
-          <w:lang w:val="en-US"/>
         </w:rPr>
         <w:t>consectetur</w:t>
       </w:r>
@@ -1760,16 +2278,14 @@
         <w:rPr>
           <w:i/>
           <w:color w:val="7F7F7F" w:themeColor="text1" w:themeTint="80"/>
-          <w:lang w:val="en-US"/>
-        </w:rPr>
-        <w:t xml:space="preserve"> </w:t>
-      </w:r>
-      <w:proofErr w:type="spellStart"/>
-      <w:r>
-        <w:rPr>
-          <w:i/>
-          <w:color w:val="7F7F7F" w:themeColor="text1" w:themeTint="80"/>
-          <w:lang w:val="en-US"/>
+        </w:rPr>
+        <w:t xml:space="preserve"> </w:t>
+      </w:r>
+      <w:proofErr w:type="spellStart"/>
+      <w:r>
+        <w:rPr>
+          <w:i/>
+          <w:color w:val="7F7F7F" w:themeColor="text1" w:themeTint="80"/>
         </w:rPr>
         <w:t>adipiscing</w:t>
       </w:r>
@@ -1778,16 +2294,14 @@
         <w:rPr>
           <w:i/>
           <w:color w:val="7F7F7F" w:themeColor="text1" w:themeTint="80"/>
-          <w:lang w:val="en-US"/>
-        </w:rPr>
-        <w:t xml:space="preserve"> </w:t>
-      </w:r>
-      <w:proofErr w:type="spellStart"/>
-      <w:r>
-        <w:rPr>
-          <w:i/>
-          <w:color w:val="7F7F7F" w:themeColor="text1" w:themeTint="80"/>
-          <w:lang w:val="en-US"/>
+        </w:rPr>
+        <w:t xml:space="preserve"> </w:t>
+      </w:r>
+      <w:proofErr w:type="spellStart"/>
+      <w:r>
+        <w:rPr>
+          <w:i/>
+          <w:color w:val="7F7F7F" w:themeColor="text1" w:themeTint="80"/>
         </w:rPr>
         <w:t>elit</w:t>
       </w:r>
@@ -1796,7 +2310,6 @@
         <w:rPr>
           <w:i/>
           <w:color w:val="7F7F7F" w:themeColor="text1" w:themeTint="80"/>
-          <w:lang w:val="en-US"/>
         </w:rPr>
         <w:t xml:space="preserve">. </w:t>
       </w:r>
@@ -1806,55 +2319,295 @@
           <w:i/>
           <w:color w:val="7F7F7F" w:themeColor="text1" w:themeTint="80"/>
         </w:rPr>
-        <w:t>Nullam</w:t>
-      </w:r>
-      <w:proofErr w:type="spellEnd"/>
-      <w:r>
-        <w:rPr>
-          <w:i/>
-          <w:color w:val="7F7F7F" w:themeColor="text1" w:themeTint="80"/>
-        </w:rPr>
-        <w:t xml:space="preserve"> </w:t>
-      </w:r>
-      <w:proofErr w:type="spellStart"/>
-      <w:r>
-        <w:rPr>
-          <w:i/>
-          <w:color w:val="7F7F7F" w:themeColor="text1" w:themeTint="80"/>
-        </w:rPr>
-        <w:t>eget</w:t>
-      </w:r>
-      <w:proofErr w:type="spellEnd"/>
-      <w:r>
-        <w:rPr>
-          <w:i/>
-          <w:color w:val="7F7F7F" w:themeColor="text1" w:themeTint="80"/>
-        </w:rPr>
-        <w:t xml:space="preserve"> </w:t>
-      </w:r>
-      <w:proofErr w:type="spellStart"/>
-      <w:r>
-        <w:rPr>
-          <w:i/>
-          <w:color w:val="7F7F7F" w:themeColor="text1" w:themeTint="80"/>
-        </w:rPr>
-        <w:t>nulla</w:t>
-      </w:r>
-      <w:proofErr w:type="spellEnd"/>
-      <w:r>
-        <w:rPr>
-          <w:i/>
-          <w:color w:val="7F7F7F" w:themeColor="text1" w:themeTint="80"/>
-        </w:rPr>
-        <w:t xml:space="preserve"> </w:t>
-      </w:r>
-      <w:proofErr w:type="spellStart"/>
-      <w:r>
-        <w:rPr>
-          <w:i/>
-          <w:color w:val="7F7F7F" w:themeColor="text1" w:themeTint="80"/>
-        </w:rPr>
-        <w:t>ullamcorper</w:t>
+        <w:t>Class</w:t>
+      </w:r>
+      <w:proofErr w:type="spellEnd"/>
+      <w:r>
+        <w:rPr>
+          <w:i/>
+          <w:color w:val="7F7F7F" w:themeColor="text1" w:themeTint="80"/>
+        </w:rPr>
+        <w:t xml:space="preserve"> </w:t>
+      </w:r>
+      <w:proofErr w:type="spellStart"/>
+      <w:r>
+        <w:rPr>
+          <w:i/>
+          <w:color w:val="7F7F7F" w:themeColor="text1" w:themeTint="80"/>
+        </w:rPr>
+        <w:t>aptent</w:t>
+      </w:r>
+      <w:proofErr w:type="spellEnd"/>
+      <w:r>
+        <w:rPr>
+          <w:i/>
+          <w:color w:val="7F7F7F" w:themeColor="text1" w:themeTint="80"/>
+        </w:rPr>
+        <w:t xml:space="preserve"> </w:t>
+      </w:r>
+      <w:proofErr w:type="spellStart"/>
+      <w:r>
+        <w:rPr>
+          <w:i/>
+          <w:color w:val="7F7F7F" w:themeColor="text1" w:themeTint="80"/>
+        </w:rPr>
+        <w:t>taciti</w:t>
+      </w:r>
+      <w:proofErr w:type="spellEnd"/>
+      <w:r>
+        <w:rPr>
+          <w:i/>
+          <w:color w:val="7F7F7F" w:themeColor="text1" w:themeTint="80"/>
+        </w:rPr>
+        <w:t xml:space="preserve"> </w:t>
+      </w:r>
+      <w:proofErr w:type="spellStart"/>
+      <w:r>
+        <w:rPr>
+          <w:i/>
+          <w:color w:val="7F7F7F" w:themeColor="text1" w:themeTint="80"/>
+        </w:rPr>
+        <w:t>sociosqu</w:t>
+      </w:r>
+      <w:proofErr w:type="spellEnd"/>
+      <w:r>
+        <w:rPr>
+          <w:i/>
+          <w:color w:val="7F7F7F" w:themeColor="text1" w:themeTint="80"/>
+        </w:rPr>
+        <w:t xml:space="preserve"> ad </w:t>
+      </w:r>
+      <w:proofErr w:type="spellStart"/>
+      <w:r>
+        <w:rPr>
+          <w:i/>
+          <w:color w:val="7F7F7F" w:themeColor="text1" w:themeTint="80"/>
+        </w:rPr>
+        <w:t>litora</w:t>
+      </w:r>
+      <w:proofErr w:type="spellEnd"/>
+      <w:r>
+        <w:rPr>
+          <w:i/>
+          <w:color w:val="7F7F7F" w:themeColor="text1" w:themeTint="80"/>
+        </w:rPr>
+        <w:t xml:space="preserve"> </w:t>
+      </w:r>
+      <w:proofErr w:type="spellStart"/>
+      <w:r>
+        <w:rPr>
+          <w:i/>
+          <w:color w:val="7F7F7F" w:themeColor="text1" w:themeTint="80"/>
+        </w:rPr>
+        <w:t>torquent</w:t>
+      </w:r>
+      <w:proofErr w:type="spellEnd"/>
+      <w:r>
+        <w:rPr>
+          <w:i/>
+          <w:color w:val="7F7F7F" w:themeColor="text1" w:themeTint="80"/>
+        </w:rPr>
+        <w:t xml:space="preserve"> per </w:t>
+      </w:r>
+      <w:proofErr w:type="spellStart"/>
+      <w:r>
+        <w:rPr>
+          <w:i/>
+          <w:color w:val="7F7F7F" w:themeColor="text1" w:themeTint="80"/>
+        </w:rPr>
+        <w:t>conubia</w:t>
+      </w:r>
+      <w:proofErr w:type="spellEnd"/>
+      <w:r>
+        <w:rPr>
+          <w:i/>
+          <w:color w:val="7F7F7F" w:themeColor="text1" w:themeTint="80"/>
+        </w:rPr>
+        <w:t xml:space="preserve"> </w:t>
+      </w:r>
+      <w:proofErr w:type="spellStart"/>
+      <w:r>
+        <w:rPr>
+          <w:i/>
+          <w:color w:val="7F7F7F" w:themeColor="text1" w:themeTint="80"/>
+        </w:rPr>
+        <w:t>nostra</w:t>
+      </w:r>
+      <w:proofErr w:type="spellEnd"/>
+      <w:r>
+        <w:rPr>
+          <w:i/>
+          <w:color w:val="7F7F7F" w:themeColor="text1" w:themeTint="80"/>
+        </w:rPr>
+        <w:t xml:space="preserve">, per </w:t>
+      </w:r>
+      <w:proofErr w:type="spellStart"/>
+      <w:r>
+        <w:rPr>
+          <w:i/>
+          <w:color w:val="7F7F7F" w:themeColor="text1" w:themeTint="80"/>
+        </w:rPr>
+        <w:t>inceptos</w:t>
+      </w:r>
+      <w:proofErr w:type="spellEnd"/>
+      <w:r>
+        <w:rPr>
+          <w:i/>
+          <w:color w:val="7F7F7F" w:themeColor="text1" w:themeTint="80"/>
+        </w:rPr>
+        <w:t xml:space="preserve"> </w:t>
+      </w:r>
+      <w:proofErr w:type="spellStart"/>
+      <w:r>
+        <w:rPr>
+          <w:i/>
+          <w:color w:val="7F7F7F" w:themeColor="text1" w:themeTint="80"/>
+        </w:rPr>
+        <w:t>himenaeos</w:t>
+      </w:r>
+      <w:proofErr w:type="spellEnd"/>
+      <w:r>
+        <w:rPr>
+          <w:i/>
+          <w:color w:val="7F7F7F" w:themeColor="text1" w:themeTint="80"/>
+        </w:rPr>
+        <w:t xml:space="preserve">. </w:t>
+      </w:r>
+      <w:proofErr w:type="spellStart"/>
+      <w:r>
+        <w:rPr>
+          <w:i/>
+          <w:color w:val="7F7F7F" w:themeColor="text1" w:themeTint="80"/>
+        </w:rPr>
+        <w:t>Pellentesque</w:t>
+      </w:r>
+      <w:proofErr w:type="spellEnd"/>
+      <w:r>
+        <w:rPr>
+          <w:i/>
+          <w:color w:val="7F7F7F" w:themeColor="text1" w:themeTint="80"/>
+        </w:rPr>
+        <w:t xml:space="preserve"> </w:t>
+      </w:r>
+      <w:proofErr w:type="spellStart"/>
+      <w:r>
+        <w:rPr>
+          <w:i/>
+          <w:color w:val="7F7F7F" w:themeColor="text1" w:themeTint="80"/>
+        </w:rPr>
+        <w:t>faucibus</w:t>
+      </w:r>
+      <w:proofErr w:type="spellEnd"/>
+      <w:r>
+        <w:rPr>
+          <w:i/>
+          <w:color w:val="7F7F7F" w:themeColor="text1" w:themeTint="80"/>
+        </w:rPr>
+        <w:t xml:space="preserve"> erat massa, </w:t>
+      </w:r>
+      <w:proofErr w:type="spellStart"/>
+      <w:r>
+        <w:rPr>
+          <w:i/>
+          <w:color w:val="7F7F7F" w:themeColor="text1" w:themeTint="80"/>
+        </w:rPr>
+        <w:t>sit</w:t>
+      </w:r>
+      <w:proofErr w:type="spellEnd"/>
+      <w:r>
+        <w:rPr>
+          <w:i/>
+          <w:color w:val="7F7F7F" w:themeColor="text1" w:themeTint="80"/>
+        </w:rPr>
+        <w:t xml:space="preserve"> </w:t>
+      </w:r>
+      <w:proofErr w:type="spellStart"/>
+      <w:r>
+        <w:rPr>
+          <w:i/>
+          <w:color w:val="7F7F7F" w:themeColor="text1" w:themeTint="80"/>
+        </w:rPr>
+        <w:t>amet</w:t>
+      </w:r>
+      <w:proofErr w:type="spellEnd"/>
+      <w:r>
+        <w:rPr>
+          <w:i/>
+          <w:color w:val="7F7F7F" w:themeColor="text1" w:themeTint="80"/>
+        </w:rPr>
+        <w:t xml:space="preserve"> </w:t>
+      </w:r>
+      <w:proofErr w:type="spellStart"/>
+      <w:r>
+        <w:rPr>
+          <w:i/>
+          <w:color w:val="7F7F7F" w:themeColor="text1" w:themeTint="80"/>
+        </w:rPr>
+        <w:t>dictum</w:t>
+      </w:r>
+      <w:proofErr w:type="spellEnd"/>
+      <w:r>
+        <w:rPr>
+          <w:i/>
+          <w:color w:val="7F7F7F" w:themeColor="text1" w:themeTint="80"/>
+        </w:rPr>
+        <w:t xml:space="preserve"> </w:t>
+      </w:r>
+      <w:proofErr w:type="spellStart"/>
+      <w:r>
+        <w:rPr>
+          <w:i/>
+          <w:color w:val="7F7F7F" w:themeColor="text1" w:themeTint="80"/>
+        </w:rPr>
+        <w:t>sapien</w:t>
+      </w:r>
+      <w:proofErr w:type="spellEnd"/>
+      <w:r>
+        <w:rPr>
+          <w:i/>
+          <w:color w:val="7F7F7F" w:themeColor="text1" w:themeTint="80"/>
+        </w:rPr>
+        <w:t xml:space="preserve"> </w:t>
+      </w:r>
+      <w:proofErr w:type="spellStart"/>
+      <w:r>
+        <w:rPr>
+          <w:i/>
+          <w:color w:val="7F7F7F" w:themeColor="text1" w:themeTint="80"/>
+        </w:rPr>
+        <w:t>malesuada</w:t>
+      </w:r>
+      <w:proofErr w:type="spellEnd"/>
+      <w:r>
+        <w:rPr>
+          <w:i/>
+          <w:color w:val="7F7F7F" w:themeColor="text1" w:themeTint="80"/>
+        </w:rPr>
+        <w:t xml:space="preserve"> in. </w:t>
+      </w:r>
+      <w:proofErr w:type="spellStart"/>
+      <w:r>
+        <w:rPr>
+          <w:i/>
+          <w:color w:val="7F7F7F" w:themeColor="text1" w:themeTint="80"/>
+        </w:rPr>
+        <w:t>Donec</w:t>
+      </w:r>
+      <w:proofErr w:type="spellEnd"/>
+      <w:r>
+        <w:rPr>
+          <w:i/>
+          <w:color w:val="7F7F7F" w:themeColor="text1" w:themeTint="80"/>
+        </w:rPr>
+        <w:t xml:space="preserve"> </w:t>
+      </w:r>
+      <w:proofErr w:type="spellStart"/>
+      <w:r>
+        <w:rPr>
+          <w:i/>
+          <w:color w:val="7F7F7F" w:themeColor="text1" w:themeTint="80"/>
+        </w:rPr>
+        <w:t>sapien</w:t>
       </w:r>
       <w:proofErr w:type="spellEnd"/>
       <w:r>
@@ -1878,31 +2631,79 @@
           <w:i/>
           <w:color w:val="7F7F7F" w:themeColor="text1" w:themeTint="80"/>
         </w:rPr>
-        <w:t xml:space="preserve"> </w:t>
-      </w:r>
-      <w:proofErr w:type="spellStart"/>
-      <w:r>
-        <w:rPr>
-          <w:i/>
-          <w:color w:val="7F7F7F" w:themeColor="text1" w:themeTint="80"/>
-        </w:rPr>
-        <w:t>posuere</w:t>
-      </w:r>
-      <w:proofErr w:type="spellEnd"/>
-      <w:r>
-        <w:rPr>
-          <w:i/>
-          <w:color w:val="7F7F7F" w:themeColor="text1" w:themeTint="80"/>
-        </w:rPr>
-        <w:t xml:space="preserve"> </w:t>
-      </w:r>
-      <w:proofErr w:type="spellStart"/>
-      <w:r>
-        <w:rPr>
-          <w:i/>
-          <w:color w:val="7F7F7F" w:themeColor="text1" w:themeTint="80"/>
-        </w:rPr>
-        <w:t>elementum</w:t>
+        <w:t xml:space="preserve">, </w:t>
+      </w:r>
+      <w:proofErr w:type="spellStart"/>
+      <w:r>
+        <w:rPr>
+          <w:i/>
+          <w:color w:val="7F7F7F" w:themeColor="text1" w:themeTint="80"/>
+        </w:rPr>
+        <w:t>egestas</w:t>
+      </w:r>
+      <w:proofErr w:type="spellEnd"/>
+      <w:r>
+        <w:rPr>
+          <w:i/>
+          <w:color w:val="7F7F7F" w:themeColor="text1" w:themeTint="80"/>
+        </w:rPr>
+        <w:t xml:space="preserve"> quis </w:t>
+      </w:r>
+      <w:proofErr w:type="spellStart"/>
+      <w:r>
+        <w:rPr>
+          <w:i/>
+          <w:color w:val="7F7F7F" w:themeColor="text1" w:themeTint="80"/>
+        </w:rPr>
+        <w:t>tortor</w:t>
+      </w:r>
+      <w:proofErr w:type="spellEnd"/>
+      <w:r>
+        <w:rPr>
+          <w:i/>
+          <w:color w:val="7F7F7F" w:themeColor="text1" w:themeTint="80"/>
+        </w:rPr>
+        <w:t xml:space="preserve"> a, </w:t>
+      </w:r>
+      <w:proofErr w:type="spellStart"/>
+      <w:r>
+        <w:rPr>
+          <w:i/>
+          <w:color w:val="7F7F7F" w:themeColor="text1" w:themeTint="80"/>
+        </w:rPr>
+        <w:t>lobortis</w:t>
+      </w:r>
+      <w:proofErr w:type="spellEnd"/>
+      <w:r>
+        <w:rPr>
+          <w:i/>
+          <w:color w:val="7F7F7F" w:themeColor="text1" w:themeTint="80"/>
+        </w:rPr>
+        <w:t xml:space="preserve"> </w:t>
+      </w:r>
+      <w:proofErr w:type="spellStart"/>
+      <w:r>
+        <w:rPr>
+          <w:i/>
+          <w:color w:val="7F7F7F" w:themeColor="text1" w:themeTint="80"/>
+        </w:rPr>
+        <w:t>vehicula</w:t>
+      </w:r>
+      <w:proofErr w:type="spellEnd"/>
+      <w:r>
+        <w:rPr>
+          <w:i/>
+          <w:color w:val="7F7F7F" w:themeColor="text1" w:themeTint="80"/>
+        </w:rPr>
+        <w:t xml:space="preserve"> </w:t>
+      </w:r>
+      <w:proofErr w:type="spellStart"/>
+      <w:r>
+        <w:rPr>
+          <w:i/>
+          <w:color w:val="7F7F7F" w:themeColor="text1" w:themeTint="80"/>
+        </w:rPr>
+        <w:t>eros</w:t>
       </w:r>
       <w:proofErr w:type="spellEnd"/>
       <w:r>
@@ -1918,973 +2719,6 @@
           <w:i/>
           <w:color w:val="7F7F7F" w:themeColor="text1" w:themeTint="80"/>
         </w:rPr>
-        <w:t>Sus</w:t>
-      </w:r>
-      <w:r>
-        <w:rPr>
-          <w:i/>
-          <w:color w:val="7F7F7F" w:themeColor="text1" w:themeTint="80"/>
-        </w:rPr>
-        <w:t>pendisse</w:t>
-      </w:r>
-      <w:proofErr w:type="spellEnd"/>
-      <w:r>
-        <w:rPr>
-          <w:i/>
-          <w:color w:val="7F7F7F" w:themeColor="text1" w:themeTint="80"/>
-        </w:rPr>
-        <w:t xml:space="preserve"> </w:t>
-      </w:r>
-      <w:proofErr w:type="spellStart"/>
-      <w:r>
-        <w:rPr>
-          <w:i/>
-          <w:color w:val="7F7F7F" w:themeColor="text1" w:themeTint="80"/>
-        </w:rPr>
-        <w:t>vitae</w:t>
-      </w:r>
-      <w:proofErr w:type="spellEnd"/>
-      <w:r>
-        <w:rPr>
-          <w:i/>
-          <w:color w:val="7F7F7F" w:themeColor="text1" w:themeTint="80"/>
-        </w:rPr>
-        <w:t xml:space="preserve"> </w:t>
-      </w:r>
-      <w:proofErr w:type="spellStart"/>
-      <w:r>
-        <w:rPr>
-          <w:i/>
-          <w:color w:val="7F7F7F" w:themeColor="text1" w:themeTint="80"/>
-        </w:rPr>
-        <w:t>eros</w:t>
-      </w:r>
-      <w:proofErr w:type="spellEnd"/>
-      <w:r>
-        <w:rPr>
-          <w:i/>
-          <w:color w:val="7F7F7F" w:themeColor="text1" w:themeTint="80"/>
-        </w:rPr>
-        <w:t xml:space="preserve"> </w:t>
-      </w:r>
-      <w:proofErr w:type="spellStart"/>
-      <w:r>
-        <w:rPr>
-          <w:i/>
-          <w:color w:val="7F7F7F" w:themeColor="text1" w:themeTint="80"/>
-        </w:rPr>
-        <w:t>vulputate</w:t>
-      </w:r>
-      <w:proofErr w:type="spellEnd"/>
-      <w:r>
-        <w:rPr>
-          <w:i/>
-          <w:color w:val="7F7F7F" w:themeColor="text1" w:themeTint="80"/>
-        </w:rPr>
-        <w:t xml:space="preserve">, </w:t>
-      </w:r>
-      <w:proofErr w:type="spellStart"/>
-      <w:r>
-        <w:rPr>
-          <w:i/>
-          <w:color w:val="7F7F7F" w:themeColor="text1" w:themeTint="80"/>
-        </w:rPr>
-        <w:t>interdum</w:t>
-      </w:r>
-      <w:proofErr w:type="spellEnd"/>
-      <w:r>
-        <w:rPr>
-          <w:i/>
-          <w:color w:val="7F7F7F" w:themeColor="text1" w:themeTint="80"/>
-        </w:rPr>
-        <w:t xml:space="preserve"> </w:t>
-      </w:r>
-      <w:proofErr w:type="spellStart"/>
-      <w:r>
-        <w:rPr>
-          <w:i/>
-          <w:color w:val="7F7F7F" w:themeColor="text1" w:themeTint="80"/>
-        </w:rPr>
-        <w:t>felis</w:t>
-      </w:r>
-      <w:proofErr w:type="spellEnd"/>
-      <w:r>
-        <w:rPr>
-          <w:i/>
-          <w:color w:val="7F7F7F" w:themeColor="text1" w:themeTint="80"/>
-        </w:rPr>
-        <w:t xml:space="preserve"> id, </w:t>
-      </w:r>
-      <w:proofErr w:type="spellStart"/>
-      <w:r>
-        <w:rPr>
-          <w:i/>
-          <w:color w:val="7F7F7F" w:themeColor="text1" w:themeTint="80"/>
-        </w:rPr>
-        <w:t>ultricies</w:t>
-      </w:r>
-      <w:proofErr w:type="spellEnd"/>
-      <w:r>
-        <w:rPr>
-          <w:i/>
-          <w:color w:val="7F7F7F" w:themeColor="text1" w:themeTint="80"/>
-        </w:rPr>
-        <w:t xml:space="preserve"> dolor. </w:t>
-      </w:r>
-      <w:proofErr w:type="spellStart"/>
-      <w:r>
-        <w:rPr>
-          <w:i/>
-          <w:color w:val="7F7F7F" w:themeColor="text1" w:themeTint="80"/>
-        </w:rPr>
-        <w:t>Nulla</w:t>
-      </w:r>
-      <w:proofErr w:type="spellEnd"/>
-      <w:r>
-        <w:rPr>
-          <w:i/>
-          <w:color w:val="7F7F7F" w:themeColor="text1" w:themeTint="80"/>
-        </w:rPr>
-        <w:t xml:space="preserve"> </w:t>
-      </w:r>
-      <w:proofErr w:type="spellStart"/>
-      <w:r>
-        <w:rPr>
-          <w:i/>
-          <w:color w:val="7F7F7F" w:themeColor="text1" w:themeTint="80"/>
-        </w:rPr>
-        <w:t>pharetra</w:t>
-      </w:r>
-      <w:proofErr w:type="spellEnd"/>
-      <w:r>
-        <w:rPr>
-          <w:i/>
-          <w:color w:val="7F7F7F" w:themeColor="text1" w:themeTint="80"/>
-        </w:rPr>
-        <w:t xml:space="preserve"> </w:t>
-      </w:r>
-      <w:proofErr w:type="spellStart"/>
-      <w:r>
-        <w:rPr>
-          <w:i/>
-          <w:color w:val="7F7F7F" w:themeColor="text1" w:themeTint="80"/>
-        </w:rPr>
-        <w:t>mollis</w:t>
-      </w:r>
-      <w:proofErr w:type="spellEnd"/>
-      <w:r>
-        <w:rPr>
-          <w:i/>
-          <w:color w:val="7F7F7F" w:themeColor="text1" w:themeTint="80"/>
-        </w:rPr>
-        <w:t xml:space="preserve"> </w:t>
-      </w:r>
-      <w:proofErr w:type="spellStart"/>
-      <w:r>
-        <w:rPr>
-          <w:i/>
-          <w:color w:val="7F7F7F" w:themeColor="text1" w:themeTint="80"/>
-        </w:rPr>
-        <w:t>ligula</w:t>
-      </w:r>
-      <w:proofErr w:type="spellEnd"/>
-      <w:r>
-        <w:rPr>
-          <w:i/>
-          <w:color w:val="7F7F7F" w:themeColor="text1" w:themeTint="80"/>
-        </w:rPr>
-        <w:t xml:space="preserve"> a </w:t>
-      </w:r>
-      <w:proofErr w:type="spellStart"/>
-      <w:r>
-        <w:rPr>
-          <w:i/>
-          <w:color w:val="7F7F7F" w:themeColor="text1" w:themeTint="80"/>
-        </w:rPr>
-        <w:t>imperdiet</w:t>
-      </w:r>
-      <w:proofErr w:type="spellEnd"/>
-      <w:r>
-        <w:rPr>
-          <w:i/>
-          <w:color w:val="7F7F7F" w:themeColor="text1" w:themeTint="80"/>
-        </w:rPr>
-        <w:t xml:space="preserve">. </w:t>
-      </w:r>
-      <w:proofErr w:type="spellStart"/>
-      <w:r>
-        <w:rPr>
-          <w:i/>
-          <w:color w:val="7F7F7F" w:themeColor="text1" w:themeTint="80"/>
-        </w:rPr>
-        <w:t>Proin</w:t>
-      </w:r>
-      <w:proofErr w:type="spellEnd"/>
-      <w:r>
-        <w:rPr>
-          <w:i/>
-          <w:color w:val="7F7F7F" w:themeColor="text1" w:themeTint="80"/>
-        </w:rPr>
-        <w:t xml:space="preserve"> </w:t>
-      </w:r>
-      <w:proofErr w:type="spellStart"/>
-      <w:r>
-        <w:rPr>
-          <w:i/>
-          <w:color w:val="7F7F7F" w:themeColor="text1" w:themeTint="80"/>
-        </w:rPr>
-        <w:t>lobortis</w:t>
-      </w:r>
-      <w:proofErr w:type="spellEnd"/>
-      <w:r>
-        <w:rPr>
-          <w:i/>
-          <w:color w:val="7F7F7F" w:themeColor="text1" w:themeTint="80"/>
-        </w:rPr>
-        <w:t xml:space="preserve"> </w:t>
-      </w:r>
-      <w:proofErr w:type="spellStart"/>
-      <w:r>
-        <w:rPr>
-          <w:i/>
-          <w:color w:val="7F7F7F" w:themeColor="text1" w:themeTint="80"/>
-        </w:rPr>
-        <w:t>tincidunt</w:t>
-      </w:r>
-      <w:proofErr w:type="spellEnd"/>
-      <w:r>
-        <w:rPr>
-          <w:i/>
-          <w:color w:val="7F7F7F" w:themeColor="text1" w:themeTint="80"/>
-        </w:rPr>
-        <w:t xml:space="preserve"> </w:t>
-      </w:r>
-      <w:proofErr w:type="spellStart"/>
-      <w:r>
-        <w:rPr>
-          <w:i/>
-          <w:color w:val="7F7F7F" w:themeColor="text1" w:themeTint="80"/>
-        </w:rPr>
-        <w:t>diam</w:t>
-      </w:r>
-      <w:proofErr w:type="spellEnd"/>
-      <w:r>
-        <w:rPr>
-          <w:i/>
-          <w:color w:val="7F7F7F" w:themeColor="text1" w:themeTint="80"/>
-        </w:rPr>
-        <w:t xml:space="preserve">. </w:t>
-      </w:r>
-      <w:proofErr w:type="spellStart"/>
-      <w:r>
-        <w:rPr>
-          <w:i/>
-          <w:color w:val="7F7F7F" w:themeColor="text1" w:themeTint="80"/>
-        </w:rPr>
-        <w:t>Orci</w:t>
-      </w:r>
-      <w:proofErr w:type="spellEnd"/>
-      <w:r>
-        <w:rPr>
-          <w:i/>
-          <w:color w:val="7F7F7F" w:themeColor="text1" w:themeTint="80"/>
-        </w:rPr>
-        <w:t xml:space="preserve"> </w:t>
-      </w:r>
-      <w:proofErr w:type="spellStart"/>
-      <w:r>
-        <w:rPr>
-          <w:i/>
-          <w:color w:val="7F7F7F" w:themeColor="text1" w:themeTint="80"/>
-        </w:rPr>
-        <w:t>varius</w:t>
-      </w:r>
-      <w:proofErr w:type="spellEnd"/>
-      <w:r>
-        <w:rPr>
-          <w:i/>
-          <w:color w:val="7F7F7F" w:themeColor="text1" w:themeTint="80"/>
-        </w:rPr>
-        <w:t xml:space="preserve"> </w:t>
-      </w:r>
-      <w:proofErr w:type="spellStart"/>
-      <w:r>
-        <w:rPr>
-          <w:i/>
-          <w:color w:val="7F7F7F" w:themeColor="text1" w:themeTint="80"/>
-        </w:rPr>
-        <w:t>natoque</w:t>
-      </w:r>
-      <w:proofErr w:type="spellEnd"/>
-      <w:r>
-        <w:rPr>
-          <w:i/>
-          <w:color w:val="7F7F7F" w:themeColor="text1" w:themeTint="80"/>
-        </w:rPr>
-        <w:t xml:space="preserve"> </w:t>
-      </w:r>
-      <w:proofErr w:type="spellStart"/>
-      <w:r>
-        <w:rPr>
-          <w:i/>
-          <w:color w:val="7F7F7F" w:themeColor="text1" w:themeTint="80"/>
-        </w:rPr>
-        <w:t>penatibus</w:t>
-      </w:r>
-      <w:proofErr w:type="spellEnd"/>
-      <w:r>
-        <w:rPr>
-          <w:i/>
-          <w:color w:val="7F7F7F" w:themeColor="text1" w:themeTint="80"/>
-        </w:rPr>
-        <w:t xml:space="preserve"> </w:t>
-      </w:r>
-      <w:proofErr w:type="spellStart"/>
-      <w:r>
-        <w:rPr>
-          <w:i/>
-          <w:color w:val="7F7F7F" w:themeColor="text1" w:themeTint="80"/>
-        </w:rPr>
-        <w:t>et</w:t>
-      </w:r>
-      <w:proofErr w:type="spellEnd"/>
-      <w:r>
-        <w:rPr>
-          <w:i/>
-          <w:color w:val="7F7F7F" w:themeColor="text1" w:themeTint="80"/>
-        </w:rPr>
-        <w:t xml:space="preserve"> </w:t>
-      </w:r>
-      <w:proofErr w:type="spellStart"/>
-      <w:r>
-        <w:rPr>
-          <w:i/>
-          <w:color w:val="7F7F7F" w:themeColor="text1" w:themeTint="80"/>
-        </w:rPr>
-        <w:t>magnis</w:t>
-      </w:r>
-      <w:proofErr w:type="spellEnd"/>
-      <w:r>
-        <w:rPr>
-          <w:i/>
-          <w:color w:val="7F7F7F" w:themeColor="text1" w:themeTint="80"/>
-        </w:rPr>
-        <w:t xml:space="preserve"> </w:t>
-      </w:r>
-      <w:proofErr w:type="spellStart"/>
-      <w:r>
-        <w:rPr>
-          <w:i/>
-          <w:color w:val="7F7F7F" w:themeColor="text1" w:themeTint="80"/>
-        </w:rPr>
-        <w:t>dis</w:t>
-      </w:r>
-      <w:proofErr w:type="spellEnd"/>
-      <w:r>
-        <w:rPr>
-          <w:i/>
-          <w:color w:val="7F7F7F" w:themeColor="text1" w:themeTint="80"/>
-        </w:rPr>
-        <w:t xml:space="preserve"> </w:t>
-      </w:r>
-      <w:proofErr w:type="spellStart"/>
-      <w:r>
-        <w:rPr>
-          <w:i/>
-          <w:color w:val="7F7F7F" w:themeColor="text1" w:themeTint="80"/>
-        </w:rPr>
-        <w:t>parturient</w:t>
-      </w:r>
-      <w:proofErr w:type="spellEnd"/>
-      <w:r>
-        <w:rPr>
-          <w:i/>
-          <w:color w:val="7F7F7F" w:themeColor="text1" w:themeTint="80"/>
-        </w:rPr>
-        <w:t xml:space="preserve"> montes, </w:t>
-      </w:r>
-      <w:proofErr w:type="spellStart"/>
-      <w:r>
-        <w:rPr>
-          <w:i/>
-          <w:color w:val="7F7F7F" w:themeColor="text1" w:themeTint="80"/>
-        </w:rPr>
-        <w:t>nascetur</w:t>
-      </w:r>
-      <w:proofErr w:type="spellEnd"/>
-      <w:r>
-        <w:rPr>
-          <w:i/>
-          <w:color w:val="7F7F7F" w:themeColor="text1" w:themeTint="80"/>
-        </w:rPr>
-        <w:t xml:space="preserve"> </w:t>
-      </w:r>
-      <w:proofErr w:type="spellStart"/>
-      <w:r>
-        <w:rPr>
-          <w:i/>
-          <w:color w:val="7F7F7F" w:themeColor="text1" w:themeTint="80"/>
-        </w:rPr>
-        <w:t>ridiculus</w:t>
-      </w:r>
-      <w:proofErr w:type="spellEnd"/>
-      <w:r>
-        <w:rPr>
-          <w:i/>
-          <w:color w:val="7F7F7F" w:themeColor="text1" w:themeTint="80"/>
-        </w:rPr>
-        <w:t xml:space="preserve"> mus. </w:t>
-      </w:r>
-      <w:proofErr w:type="spellStart"/>
-      <w:r>
-        <w:rPr>
-          <w:i/>
-          <w:color w:val="7F7F7F" w:themeColor="text1" w:themeTint="80"/>
-        </w:rPr>
-        <w:t>Lorem</w:t>
-      </w:r>
-      <w:proofErr w:type="spellEnd"/>
-      <w:r>
-        <w:rPr>
-          <w:i/>
-          <w:color w:val="7F7F7F" w:themeColor="text1" w:themeTint="80"/>
-        </w:rPr>
-        <w:t xml:space="preserve"> </w:t>
-      </w:r>
-      <w:proofErr w:type="spellStart"/>
-      <w:r>
-        <w:rPr>
-          <w:i/>
-          <w:color w:val="7F7F7F" w:themeColor="text1" w:themeTint="80"/>
-        </w:rPr>
-        <w:t>ipsum</w:t>
-      </w:r>
-      <w:proofErr w:type="spellEnd"/>
-      <w:r>
-        <w:rPr>
-          <w:i/>
-          <w:color w:val="7F7F7F" w:themeColor="text1" w:themeTint="80"/>
-        </w:rPr>
-        <w:t xml:space="preserve"> </w:t>
-      </w:r>
-      <w:proofErr w:type="spellStart"/>
-      <w:r>
-        <w:rPr>
-          <w:i/>
-          <w:color w:val="7F7F7F" w:themeColor="text1" w:themeTint="80"/>
-        </w:rPr>
-        <w:t>dolor</w:t>
-      </w:r>
-      <w:proofErr w:type="spellEnd"/>
-      <w:r>
-        <w:rPr>
-          <w:i/>
-          <w:color w:val="7F7F7F" w:themeColor="text1" w:themeTint="80"/>
-        </w:rPr>
-        <w:t xml:space="preserve"> </w:t>
-      </w:r>
-      <w:proofErr w:type="spellStart"/>
-      <w:r>
-        <w:rPr>
-          <w:i/>
-          <w:color w:val="7F7F7F" w:themeColor="text1" w:themeTint="80"/>
-        </w:rPr>
-        <w:t>sit</w:t>
-      </w:r>
-      <w:proofErr w:type="spellEnd"/>
-      <w:r>
-        <w:rPr>
-          <w:i/>
-          <w:color w:val="7F7F7F" w:themeColor="text1" w:themeTint="80"/>
-        </w:rPr>
-        <w:t xml:space="preserve"> </w:t>
-      </w:r>
-      <w:proofErr w:type="spellStart"/>
-      <w:r>
-        <w:rPr>
-          <w:i/>
-          <w:color w:val="7F7F7F" w:themeColor="text1" w:themeTint="80"/>
-        </w:rPr>
-        <w:t>amet</w:t>
-      </w:r>
-      <w:proofErr w:type="spellEnd"/>
-      <w:r>
-        <w:rPr>
-          <w:i/>
-          <w:color w:val="7F7F7F" w:themeColor="text1" w:themeTint="80"/>
-        </w:rPr>
-        <w:t xml:space="preserve">, </w:t>
-      </w:r>
-      <w:proofErr w:type="spellStart"/>
-      <w:r>
-        <w:rPr>
-          <w:i/>
-          <w:color w:val="7F7F7F" w:themeColor="text1" w:themeTint="80"/>
-        </w:rPr>
-        <w:t>consectetur</w:t>
-      </w:r>
-      <w:proofErr w:type="spellEnd"/>
-      <w:r>
-        <w:rPr>
-          <w:i/>
-          <w:color w:val="7F7F7F" w:themeColor="text1" w:themeTint="80"/>
-        </w:rPr>
-        <w:t xml:space="preserve"> </w:t>
-      </w:r>
-      <w:proofErr w:type="spellStart"/>
-      <w:r>
-        <w:rPr>
-          <w:i/>
-          <w:color w:val="7F7F7F" w:themeColor="text1" w:themeTint="80"/>
-        </w:rPr>
-        <w:t>adipiscing</w:t>
-      </w:r>
-      <w:proofErr w:type="spellEnd"/>
-      <w:r>
-        <w:rPr>
-          <w:i/>
-          <w:color w:val="7F7F7F" w:themeColor="text1" w:themeTint="80"/>
-        </w:rPr>
-        <w:t xml:space="preserve"> </w:t>
-      </w:r>
-      <w:proofErr w:type="spellStart"/>
-      <w:r>
-        <w:rPr>
-          <w:i/>
-          <w:color w:val="7F7F7F" w:themeColor="text1" w:themeTint="80"/>
-        </w:rPr>
-        <w:t>elit</w:t>
-      </w:r>
-      <w:proofErr w:type="spellEnd"/>
-      <w:r>
-        <w:rPr>
-          <w:i/>
-          <w:color w:val="7F7F7F" w:themeColor="text1" w:themeTint="80"/>
-        </w:rPr>
-        <w:t xml:space="preserve">. </w:t>
-      </w:r>
-      <w:proofErr w:type="spellStart"/>
-      <w:r>
-        <w:rPr>
-          <w:i/>
-          <w:color w:val="7F7F7F" w:themeColor="text1" w:themeTint="80"/>
-        </w:rPr>
-        <w:t>Class</w:t>
-      </w:r>
-      <w:proofErr w:type="spellEnd"/>
-      <w:r>
-        <w:rPr>
-          <w:i/>
-          <w:color w:val="7F7F7F" w:themeColor="text1" w:themeTint="80"/>
-        </w:rPr>
-        <w:t xml:space="preserve"> </w:t>
-      </w:r>
-      <w:proofErr w:type="spellStart"/>
-      <w:r>
-        <w:rPr>
-          <w:i/>
-          <w:color w:val="7F7F7F" w:themeColor="text1" w:themeTint="80"/>
-        </w:rPr>
-        <w:t>aptent</w:t>
-      </w:r>
-      <w:proofErr w:type="spellEnd"/>
-      <w:r>
-        <w:rPr>
-          <w:i/>
-          <w:color w:val="7F7F7F" w:themeColor="text1" w:themeTint="80"/>
-        </w:rPr>
-        <w:t xml:space="preserve"> </w:t>
-      </w:r>
-      <w:proofErr w:type="spellStart"/>
-      <w:r>
-        <w:rPr>
-          <w:i/>
-          <w:color w:val="7F7F7F" w:themeColor="text1" w:themeTint="80"/>
-        </w:rPr>
-        <w:t>taciti</w:t>
-      </w:r>
-      <w:proofErr w:type="spellEnd"/>
-      <w:r>
-        <w:rPr>
-          <w:i/>
-          <w:color w:val="7F7F7F" w:themeColor="text1" w:themeTint="80"/>
-        </w:rPr>
-        <w:t xml:space="preserve"> </w:t>
-      </w:r>
-      <w:proofErr w:type="spellStart"/>
-      <w:r>
-        <w:rPr>
-          <w:i/>
-          <w:color w:val="7F7F7F" w:themeColor="text1" w:themeTint="80"/>
-        </w:rPr>
-        <w:t>sociosqu</w:t>
-      </w:r>
-      <w:proofErr w:type="spellEnd"/>
-      <w:r>
-        <w:rPr>
-          <w:i/>
-          <w:color w:val="7F7F7F" w:themeColor="text1" w:themeTint="80"/>
-        </w:rPr>
-        <w:t xml:space="preserve"> ad </w:t>
-      </w:r>
-      <w:proofErr w:type="spellStart"/>
-      <w:r>
-        <w:rPr>
-          <w:i/>
-          <w:color w:val="7F7F7F" w:themeColor="text1" w:themeTint="80"/>
-        </w:rPr>
-        <w:t>litora</w:t>
-      </w:r>
-      <w:proofErr w:type="spellEnd"/>
-      <w:r>
-        <w:rPr>
-          <w:i/>
-          <w:color w:val="7F7F7F" w:themeColor="text1" w:themeTint="80"/>
-        </w:rPr>
-        <w:t xml:space="preserve"> </w:t>
-      </w:r>
-      <w:proofErr w:type="spellStart"/>
-      <w:r>
-        <w:rPr>
-          <w:i/>
-          <w:color w:val="7F7F7F" w:themeColor="text1" w:themeTint="80"/>
-        </w:rPr>
-        <w:t>torquent</w:t>
-      </w:r>
-      <w:proofErr w:type="spellEnd"/>
-      <w:r>
-        <w:rPr>
-          <w:i/>
-          <w:color w:val="7F7F7F" w:themeColor="text1" w:themeTint="80"/>
-        </w:rPr>
-        <w:t xml:space="preserve"> per </w:t>
-      </w:r>
-      <w:proofErr w:type="spellStart"/>
-      <w:r>
-        <w:rPr>
-          <w:i/>
-          <w:color w:val="7F7F7F" w:themeColor="text1" w:themeTint="80"/>
-        </w:rPr>
-        <w:t>conubia</w:t>
-      </w:r>
-      <w:proofErr w:type="spellEnd"/>
-      <w:r>
-        <w:rPr>
-          <w:i/>
-          <w:color w:val="7F7F7F" w:themeColor="text1" w:themeTint="80"/>
-        </w:rPr>
-        <w:t xml:space="preserve"> </w:t>
-      </w:r>
-      <w:proofErr w:type="spellStart"/>
-      <w:r>
-        <w:rPr>
-          <w:i/>
-          <w:color w:val="7F7F7F" w:themeColor="text1" w:themeTint="80"/>
-        </w:rPr>
-        <w:t>nostra</w:t>
-      </w:r>
-      <w:proofErr w:type="spellEnd"/>
-      <w:r>
-        <w:rPr>
-          <w:i/>
-          <w:color w:val="7F7F7F" w:themeColor="text1" w:themeTint="80"/>
-        </w:rPr>
-        <w:t xml:space="preserve">, per </w:t>
-      </w:r>
-      <w:proofErr w:type="spellStart"/>
-      <w:r>
-        <w:rPr>
-          <w:i/>
-          <w:color w:val="7F7F7F" w:themeColor="text1" w:themeTint="80"/>
-        </w:rPr>
-        <w:t>inceptos</w:t>
-      </w:r>
-      <w:proofErr w:type="spellEnd"/>
-      <w:r>
-        <w:rPr>
-          <w:i/>
-          <w:color w:val="7F7F7F" w:themeColor="text1" w:themeTint="80"/>
-        </w:rPr>
-        <w:t xml:space="preserve"> </w:t>
-      </w:r>
-      <w:proofErr w:type="spellStart"/>
-      <w:r>
-        <w:rPr>
-          <w:i/>
-          <w:color w:val="7F7F7F" w:themeColor="text1" w:themeTint="80"/>
-        </w:rPr>
-        <w:t>himenaeos</w:t>
-      </w:r>
-      <w:proofErr w:type="spellEnd"/>
-      <w:r>
-        <w:rPr>
-          <w:i/>
-          <w:color w:val="7F7F7F" w:themeColor="text1" w:themeTint="80"/>
-        </w:rPr>
-        <w:t xml:space="preserve">. </w:t>
-      </w:r>
-      <w:proofErr w:type="spellStart"/>
-      <w:r>
-        <w:rPr>
-          <w:i/>
-          <w:color w:val="7F7F7F" w:themeColor="text1" w:themeTint="80"/>
-        </w:rPr>
-        <w:t>Pellentesque</w:t>
-      </w:r>
-      <w:proofErr w:type="spellEnd"/>
-      <w:r>
-        <w:rPr>
-          <w:i/>
-          <w:color w:val="7F7F7F" w:themeColor="text1" w:themeTint="80"/>
-        </w:rPr>
-        <w:t xml:space="preserve"> </w:t>
-      </w:r>
-      <w:proofErr w:type="spellStart"/>
-      <w:r>
-        <w:rPr>
-          <w:i/>
-          <w:color w:val="7F7F7F" w:themeColor="text1" w:themeTint="80"/>
-        </w:rPr>
-        <w:t>faucibus</w:t>
-      </w:r>
-      <w:proofErr w:type="spellEnd"/>
-      <w:r>
-        <w:rPr>
-          <w:i/>
-          <w:color w:val="7F7F7F" w:themeColor="text1" w:themeTint="80"/>
-        </w:rPr>
-        <w:t xml:space="preserve"> </w:t>
-      </w:r>
-      <w:proofErr w:type="spellStart"/>
-      <w:r>
-        <w:rPr>
-          <w:i/>
-          <w:color w:val="7F7F7F" w:themeColor="text1" w:themeTint="80"/>
-        </w:rPr>
-        <w:t>erat</w:t>
-      </w:r>
-      <w:proofErr w:type="spellEnd"/>
-      <w:r>
-        <w:rPr>
-          <w:i/>
-          <w:color w:val="7F7F7F" w:themeColor="text1" w:themeTint="80"/>
-        </w:rPr>
-        <w:t xml:space="preserve"> massa, </w:t>
-      </w:r>
-      <w:proofErr w:type="spellStart"/>
-      <w:r>
-        <w:rPr>
-          <w:i/>
-          <w:color w:val="7F7F7F" w:themeColor="text1" w:themeTint="80"/>
-        </w:rPr>
-        <w:t>sit</w:t>
-      </w:r>
-      <w:proofErr w:type="spellEnd"/>
-      <w:r>
-        <w:rPr>
-          <w:i/>
-          <w:color w:val="7F7F7F" w:themeColor="text1" w:themeTint="80"/>
-        </w:rPr>
-        <w:t xml:space="preserve"> </w:t>
-      </w:r>
-      <w:proofErr w:type="spellStart"/>
-      <w:r>
-        <w:rPr>
-          <w:i/>
-          <w:color w:val="7F7F7F" w:themeColor="text1" w:themeTint="80"/>
-        </w:rPr>
-        <w:t>amet</w:t>
-      </w:r>
-      <w:proofErr w:type="spellEnd"/>
-      <w:r>
-        <w:rPr>
-          <w:i/>
-          <w:color w:val="7F7F7F" w:themeColor="text1" w:themeTint="80"/>
-        </w:rPr>
-        <w:t xml:space="preserve"> </w:t>
-      </w:r>
-      <w:proofErr w:type="spellStart"/>
-      <w:r>
-        <w:rPr>
-          <w:i/>
-          <w:color w:val="7F7F7F" w:themeColor="text1" w:themeTint="80"/>
-        </w:rPr>
-        <w:t>dictum</w:t>
-      </w:r>
-      <w:proofErr w:type="spellEnd"/>
-      <w:r>
-        <w:rPr>
-          <w:i/>
-          <w:color w:val="7F7F7F" w:themeColor="text1" w:themeTint="80"/>
-        </w:rPr>
-        <w:t xml:space="preserve"> </w:t>
-      </w:r>
-      <w:proofErr w:type="spellStart"/>
-      <w:r>
-        <w:rPr>
-          <w:i/>
-          <w:color w:val="7F7F7F" w:themeColor="text1" w:themeTint="80"/>
-        </w:rPr>
-        <w:t>sapien</w:t>
-      </w:r>
-      <w:proofErr w:type="spellEnd"/>
-      <w:r>
-        <w:rPr>
-          <w:i/>
-          <w:color w:val="7F7F7F" w:themeColor="text1" w:themeTint="80"/>
-        </w:rPr>
-        <w:t xml:space="preserve"> </w:t>
-      </w:r>
-      <w:proofErr w:type="spellStart"/>
-      <w:r>
-        <w:rPr>
-          <w:i/>
-          <w:color w:val="7F7F7F" w:themeColor="text1" w:themeTint="80"/>
-        </w:rPr>
-        <w:t>malesuada</w:t>
-      </w:r>
-      <w:proofErr w:type="spellEnd"/>
-      <w:r>
-        <w:rPr>
-          <w:i/>
-          <w:color w:val="7F7F7F" w:themeColor="text1" w:themeTint="80"/>
-        </w:rPr>
-        <w:t xml:space="preserve"> in. </w:t>
-      </w:r>
-      <w:proofErr w:type="spellStart"/>
-      <w:r>
-        <w:rPr>
-          <w:i/>
-          <w:color w:val="7F7F7F" w:themeColor="text1" w:themeTint="80"/>
-        </w:rPr>
-        <w:t>Donec</w:t>
-      </w:r>
-      <w:proofErr w:type="spellEnd"/>
-      <w:r>
-        <w:rPr>
-          <w:i/>
-          <w:color w:val="7F7F7F" w:themeColor="text1" w:themeTint="80"/>
-        </w:rPr>
-        <w:t xml:space="preserve"> </w:t>
-      </w:r>
-      <w:proofErr w:type="spellStart"/>
-      <w:r>
-        <w:rPr>
-          <w:i/>
-          <w:color w:val="7F7F7F" w:themeColor="text1" w:themeTint="80"/>
-        </w:rPr>
-        <w:t>sapien</w:t>
-      </w:r>
-      <w:proofErr w:type="spellEnd"/>
-      <w:r>
-        <w:rPr>
-          <w:i/>
-          <w:color w:val="7F7F7F" w:themeColor="text1" w:themeTint="80"/>
-        </w:rPr>
-        <w:t xml:space="preserve"> </w:t>
-      </w:r>
-      <w:proofErr w:type="spellStart"/>
-      <w:r>
-        <w:rPr>
-          <w:i/>
-          <w:color w:val="7F7F7F" w:themeColor="text1" w:themeTint="80"/>
-        </w:rPr>
-        <w:t>orci</w:t>
-      </w:r>
-      <w:proofErr w:type="spellEnd"/>
-      <w:r>
-        <w:rPr>
-          <w:i/>
-          <w:color w:val="7F7F7F" w:themeColor="text1" w:themeTint="80"/>
-        </w:rPr>
-        <w:t xml:space="preserve">, </w:t>
-      </w:r>
-      <w:proofErr w:type="spellStart"/>
-      <w:r>
-        <w:rPr>
-          <w:i/>
-          <w:color w:val="7F7F7F" w:themeColor="text1" w:themeTint="80"/>
-        </w:rPr>
-        <w:t>egestas</w:t>
-      </w:r>
-      <w:proofErr w:type="spellEnd"/>
-      <w:r>
-        <w:rPr>
-          <w:i/>
-          <w:color w:val="7F7F7F" w:themeColor="text1" w:themeTint="80"/>
-        </w:rPr>
-        <w:t xml:space="preserve"> quis </w:t>
-      </w:r>
-      <w:proofErr w:type="spellStart"/>
-      <w:r>
-        <w:rPr>
-          <w:i/>
-          <w:color w:val="7F7F7F" w:themeColor="text1" w:themeTint="80"/>
-        </w:rPr>
-        <w:t>tortor</w:t>
-      </w:r>
-      <w:proofErr w:type="spellEnd"/>
-      <w:r>
-        <w:rPr>
-          <w:i/>
-          <w:color w:val="7F7F7F" w:themeColor="text1" w:themeTint="80"/>
-        </w:rPr>
-        <w:t xml:space="preserve"> a, </w:t>
-      </w:r>
-      <w:proofErr w:type="spellStart"/>
-      <w:r>
-        <w:rPr>
-          <w:i/>
-          <w:color w:val="7F7F7F" w:themeColor="text1" w:themeTint="80"/>
-        </w:rPr>
-        <w:t>lobortis</w:t>
-      </w:r>
-      <w:proofErr w:type="spellEnd"/>
-      <w:r>
-        <w:rPr>
-          <w:i/>
-          <w:color w:val="7F7F7F" w:themeColor="text1" w:themeTint="80"/>
-        </w:rPr>
-        <w:t xml:space="preserve"> </w:t>
-      </w:r>
-      <w:proofErr w:type="spellStart"/>
-      <w:r>
-        <w:rPr>
-          <w:i/>
-          <w:color w:val="7F7F7F" w:themeColor="text1" w:themeTint="80"/>
-        </w:rPr>
-        <w:t>vehicula</w:t>
-      </w:r>
-      <w:proofErr w:type="spellEnd"/>
-      <w:r>
-        <w:rPr>
-          <w:i/>
-          <w:color w:val="7F7F7F" w:themeColor="text1" w:themeTint="80"/>
-        </w:rPr>
-        <w:t xml:space="preserve"> </w:t>
-      </w:r>
-      <w:proofErr w:type="spellStart"/>
-      <w:r>
-        <w:rPr>
-          <w:i/>
-          <w:color w:val="7F7F7F" w:themeColor="text1" w:themeTint="80"/>
-        </w:rPr>
-        <w:t>eros</w:t>
-      </w:r>
-      <w:proofErr w:type="spellEnd"/>
-      <w:r>
-        <w:rPr>
-          <w:i/>
-          <w:color w:val="7F7F7F" w:themeColor="text1" w:themeTint="80"/>
-        </w:rPr>
-        <w:t xml:space="preserve">. </w:t>
-      </w:r>
-      <w:proofErr w:type="spellStart"/>
-      <w:r>
-        <w:rPr>
-          <w:i/>
-          <w:color w:val="7F7F7F" w:themeColor="text1" w:themeTint="80"/>
-        </w:rPr>
         <w:t>Vivamus</w:t>
       </w:r>
       <w:proofErr w:type="spellEnd"/>
@@ -2941,23 +2775,7 @@
           <w:i/>
           <w:color w:val="7F7F7F" w:themeColor="text1" w:themeTint="80"/>
         </w:rPr>
-        <w:t xml:space="preserve">, </w:t>
-      </w:r>
-      <w:proofErr w:type="spellStart"/>
-      <w:r>
-        <w:rPr>
-          <w:i/>
-          <w:color w:val="7F7F7F" w:themeColor="text1" w:themeTint="80"/>
-        </w:rPr>
-        <w:t>non</w:t>
-      </w:r>
-      <w:proofErr w:type="spellEnd"/>
-      <w:r>
-        <w:rPr>
-          <w:i/>
-          <w:color w:val="7F7F7F" w:themeColor="text1" w:themeTint="80"/>
-        </w:rPr>
-        <w:t xml:space="preserve"> </w:t>
+        <w:t xml:space="preserve">, non </w:t>
       </w:r>
       <w:proofErr w:type="spellStart"/>
       <w:r>
@@ -3218,6 +3036,7 @@
           <w:docPartUnique/>
         </w:docPartObj>
       </w:sdtPr>
+      <w:sdtEndPr/>
       <w:sdtContent>
         <w:p>
           <w:pPr>
@@ -3235,7 +3054,7 @@
         </w:p>
         <w:p>
           <w:pPr>
-            <w:pStyle w:val="Sumrio1"/>
+            <w:pStyle w:val="TOC1"/>
             <w:rPr>
               <w:rFonts w:asciiTheme="minorHAnsi" w:eastAsiaTheme="minorEastAsia" w:hAnsiTheme="minorHAnsi" w:cstheme="minorBidi"/>
               <w:noProof/>
@@ -3333,7 +3152,7 @@
         </w:p>
         <w:p>
           <w:pPr>
-            <w:pStyle w:val="Sumrio1"/>
+            <w:pStyle w:val="TOC1"/>
             <w:rPr>
               <w:rFonts w:asciiTheme="minorHAnsi" w:eastAsiaTheme="minorEastAsia" w:hAnsiTheme="minorHAnsi" w:cstheme="minorBidi"/>
               <w:noProof/>
@@ -3419,7 +3238,7 @@
         </w:p>
         <w:p>
           <w:pPr>
-            <w:pStyle w:val="Sumrio1"/>
+            <w:pStyle w:val="TOC1"/>
             <w:rPr>
               <w:rFonts w:asciiTheme="minorHAnsi" w:eastAsiaTheme="minorEastAsia" w:hAnsiTheme="minorHAnsi" w:cstheme="minorBidi"/>
               <w:noProof/>
@@ -3505,7 +3324,7 @@
         </w:p>
         <w:p>
           <w:pPr>
-            <w:pStyle w:val="Sumrio1"/>
+            <w:pStyle w:val="TOC1"/>
             <w:rPr>
               <w:rFonts w:asciiTheme="minorHAnsi" w:eastAsiaTheme="minorEastAsia" w:hAnsiTheme="minorHAnsi" w:cstheme="minorBidi"/>
               <w:noProof/>
@@ -3591,7 +3410,7 @@
         </w:p>
         <w:p>
           <w:pPr>
-            <w:pStyle w:val="Sumrio1"/>
+            <w:pStyle w:val="TOC1"/>
             <w:rPr>
               <w:rFonts w:asciiTheme="minorHAnsi" w:eastAsiaTheme="minorEastAsia" w:hAnsiTheme="minorHAnsi" w:cstheme="minorBidi"/>
               <w:noProof/>
@@ -3677,7 +3496,7 @@
         </w:p>
         <w:p>
           <w:pPr>
-            <w:pStyle w:val="Sumrio1"/>
+            <w:pStyle w:val="TOC1"/>
             <w:rPr>
               <w:rFonts w:asciiTheme="minorHAnsi" w:eastAsiaTheme="minorEastAsia" w:hAnsiTheme="minorHAnsi" w:cstheme="minorBidi"/>
               <w:noProof/>
@@ -3763,7 +3582,7 @@
         </w:p>
         <w:p>
           <w:pPr>
-            <w:pStyle w:val="Sumrio1"/>
+            <w:pStyle w:val="TOC1"/>
             <w:rPr>
               <w:rFonts w:asciiTheme="minorHAnsi" w:eastAsiaTheme="minorEastAsia" w:hAnsiTheme="minorHAnsi" w:cstheme="minorBidi"/>
               <w:noProof/>
@@ -3849,7 +3668,7 @@
         </w:p>
         <w:p>
           <w:pPr>
-            <w:pStyle w:val="Sumrio1"/>
+            <w:pStyle w:val="TOC1"/>
             <w:rPr>
               <w:rFonts w:asciiTheme="minorHAnsi" w:eastAsiaTheme="minorEastAsia" w:hAnsiTheme="minorHAnsi" w:cstheme="minorBidi"/>
               <w:noProof/>
@@ -3935,7 +3754,7 @@
         </w:p>
         <w:p>
           <w:pPr>
-            <w:pStyle w:val="Sumrio1"/>
+            <w:pStyle w:val="TOC1"/>
             <w:rPr>
               <w:rFonts w:asciiTheme="minorHAnsi" w:eastAsiaTheme="minorEastAsia" w:hAnsiTheme="minorHAnsi" w:cstheme="minorBidi"/>
               <w:noProof/>
@@ -4021,7 +3840,7 @@
         </w:p>
         <w:p>
           <w:pPr>
-            <w:pStyle w:val="Sumrio1"/>
+            <w:pStyle w:val="TOC1"/>
             <w:rPr>
               <w:rFonts w:asciiTheme="minorHAnsi" w:eastAsiaTheme="minorEastAsia" w:hAnsiTheme="minorHAnsi" w:cstheme="minorBidi"/>
               <w:noProof/>
@@ -4107,7 +3926,7 @@
         </w:p>
         <w:p>
           <w:pPr>
-            <w:pStyle w:val="Sumrio1"/>
+            <w:pStyle w:val="TOC1"/>
             <w:rPr>
               <w:rFonts w:asciiTheme="minorHAnsi" w:eastAsiaTheme="minorEastAsia" w:hAnsiTheme="minorHAnsi" w:cstheme="minorBidi"/>
               <w:noProof/>
@@ -4210,7 +4029,7 @@
     </w:p>
     <w:p>
       <w:pPr>
-        <w:pStyle w:val="Ttulo1"/>
+        <w:pStyle w:val="Heading1"/>
       </w:pPr>
       <w:bookmarkStart w:id="0" w:name="_Toc13214204"/>
       <w:r>
@@ -4292,7 +4111,7 @@
     </w:p>
     <w:p>
       <w:pPr>
-        <w:pStyle w:val="Ttulo1"/>
+        <w:pStyle w:val="Heading1"/>
         <w:numPr>
           <w:ilvl w:val="1"/>
           <w:numId w:val="2"/>
@@ -4385,7 +4204,7 @@
     <w:p/>
     <w:p>
       <w:pPr>
-        <w:pStyle w:val="Ttulo1"/>
+        <w:pStyle w:val="Heading1"/>
       </w:pPr>
       <w:bookmarkStart w:id="2" w:name="_Toc13214206"/>
       <w:r>
@@ -4475,187 +4294,159 @@
     </w:p>
     <w:p>
       <w:r>
-        <w:t xml:space="preserve">Uma das bibliotecas que disponibiliza tais algoritmos é a biblioteca OpenCV. Essa biblioteca trás consigo três métodos de reconhecimento facial: </w:t>
-      </w:r>
-      <w:r>
-        <w:rPr>
-          <w:i/>
-        </w:rPr>
-        <w:t>EigenFaces</w:t>
-      </w:r>
-      <w:r>
-        <w:t xml:space="preserve">, </w:t>
-      </w:r>
-      <w:r>
-        <w:rPr>
-          <w:i/>
-        </w:rPr>
-        <w:t>Fisherfaces</w:t>
+        <w:t>Uma das bibliotecas que disponibiliza tais algoritmos é a biblioteca OpenCV.</w:t>
+      </w:r>
+      <w:r>
+        <w:rPr>
+          <w:color w:val="7F7F7F" w:themeColor="text1" w:themeTint="80"/>
+        </w:rPr>
+        <w:t xml:space="preserve"> </w:t>
+      </w:r>
+      <w:r>
+        <w:t xml:space="preserve">Existem </w:t>
+      </w:r>
+      <w:r>
+        <w:t>determinados</w:t>
+      </w:r>
+      <w:r>
+        <w:t xml:space="preserve"> artigos e monografias que comparam os diferentes métodos de reconhecimento facial d</w:t>
+      </w:r>
+      <w:r>
+        <w:t>esta biblioteca</w:t>
+      </w:r>
+      <w:bookmarkStart w:id="3" w:name="_GoBack"/>
+      <w:bookmarkEnd w:id="3"/>
+      <w:r>
+        <w:t>.</w:t>
+      </w:r>
+      <w:r>
+        <w:t xml:space="preserve"> </w:t>
+      </w:r>
+      <w:r>
+        <w:t>Galimberti (2018) fez um estudo comparativo desses métodos para controle de acesso, lidando com condições adversas no ambiente, como diferentes níveis de luminosidade e temp</w:t>
+      </w:r>
+      <w:r>
+        <w:t xml:space="preserve">o de exposição dos indivíduos. </w:t>
+      </w:r>
+    </w:p>
+    <w:p>
+      <w:r>
+        <w:t>No entanto, apesar de Galimberti ter realizado essa comparação, o mesmo não levou em consideração diferentes tipos de computadores. Ademais, não foram encontrados documentos que detalhem a comparação da precisão e tempo de resposta desses métodos em máquinas com poderes de processamento distintos.</w:t>
+      </w:r>
+    </w:p>
+    <w:p/>
+    <w:p>
+      <w:pPr>
+        <w:pStyle w:val="Heading1"/>
+      </w:pPr>
+      <w:bookmarkStart w:id="4" w:name="_Toc13214207"/>
+      <w:r>
+        <w:t>OBJETIVOS</w:t>
+      </w:r>
+      <w:bookmarkEnd w:id="4"/>
+    </w:p>
+    <w:p>
+      <w:r>
+        <w:t xml:space="preserve">O objetivo deste </w:t>
+      </w:r>
+      <w:r>
+        <w:t xml:space="preserve">projeto é </w:t>
+      </w:r>
+      <w:r>
+        <w:t xml:space="preserve">realizar </w:t>
+      </w:r>
+      <w:r>
+        <w:t>uma comparação</w:t>
+      </w:r>
+      <w:r>
+        <w:t>, em um ambiente controlado,</w:t>
+      </w:r>
+      <w:r>
+        <w:t xml:space="preserve"> do</w:t>
+      </w:r>
+      <w:r>
+        <w:t xml:space="preserve"> desempenho e </w:t>
+      </w:r>
+      <w:r>
+        <w:t xml:space="preserve">da </w:t>
+      </w:r>
+      <w:r>
+        <w:t>precisão de três diferentes métodos de reconhecimento facial</w:t>
+      </w:r>
+      <w:r>
+        <w:t xml:space="preserve"> disponibilizados pela biblioteca OpenCV</w:t>
+      </w:r>
+      <w:r>
+        <w:t>,</w:t>
+      </w:r>
+      <w:r>
+        <w:t xml:space="preserve"> em três computadores </w:t>
+      </w:r>
+      <w:r>
+        <w:t xml:space="preserve">com especificações técnicas </w:t>
+      </w:r>
+      <w:r>
+        <w:t>discrepantes</w:t>
+      </w:r>
+      <w:r>
+        <w:t>,</w:t>
       </w:r>
       <w:r>
         <w:t xml:space="preserve"> e </w:t>
       </w:r>
       <w:r>
-        <w:rPr>
-          <w:i/>
-        </w:rPr>
-        <w:t>Local Binary Pattern Histograms</w:t>
+        <w:t>organizar</w:t>
+      </w:r>
+      <w:r>
+        <w:t xml:space="preserve"> estes dados para</w:t>
+      </w:r>
+      <w:r>
+        <w:t xml:space="preserve"> </w:t>
+      </w:r>
+      <w:r>
+        <w:t>possíveis</w:t>
+      </w:r>
+      <w:r>
+        <w:t xml:space="preserve"> uso</w:t>
+      </w:r>
+      <w:r>
+        <w:t>s</w:t>
+      </w:r>
+      <w:r>
+        <w:t xml:space="preserve"> posterior</w:t>
+      </w:r>
+      <w:r>
+        <w:t>es</w:t>
       </w:r>
       <w:r>
         <w:t>.</w:t>
       </w:r>
-      <w:r>
-        <w:rPr>
-          <w:color w:val="7F7F7F" w:themeColor="text1" w:themeTint="80"/>
-        </w:rPr>
-        <w:t xml:space="preserve"> </w:t>
-      </w:r>
-      <w:r>
-        <w:t xml:space="preserve">Existem </w:t>
-      </w:r>
-      <w:r>
-        <w:t>determinados</w:t>
-      </w:r>
-      <w:r>
-        <w:t xml:space="preserve"> artigos e monografias que comparam os diferentes métodos de reconhecimento facial do </w:t>
-      </w:r>
-      <w:proofErr w:type="gramStart"/>
-      <w:r>
-        <w:t>OpenCV</w:t>
-      </w:r>
-      <w:proofErr w:type="gramEnd"/>
-      <w:r>
-        <w:t>.</w:t>
-      </w:r>
-      <w:r>
-        <w:t xml:space="preserve"> </w:t>
-      </w:r>
-      <w:r>
-        <w:t>Galimberti (2018) fez um estudo comparativo desses métodos para controle de acesso, lidando com condições adversas no ambiente, como diferentes níveis de luminosidade e temp</w:t>
-      </w:r>
-      <w:r>
-        <w:t xml:space="preserve">o de exposição dos indivíduos. </w:t>
-      </w:r>
-    </w:p>
-    <w:p>
-      <w:r>
-        <w:t>No entanto, apesar de Galimberti ter realizado essa comparação, o mesmo não levou em consideração diferentes tipos de computadores. Ademais, não foram encontrados documentos que detalhem a comparação da precisão e tempo de resposta desses métodos em máquinas com poderes de processamento distintos.</w:t>
-      </w:r>
-    </w:p>
-    <w:p/>
-    <w:p>
-      <w:pPr>
-        <w:pStyle w:val="Ttulo1"/>
-      </w:pPr>
-      <w:bookmarkStart w:id="3" w:name="_Toc13214207"/>
-      <w:r>
-        <w:t>OBJETIVOS</w:t>
-      </w:r>
-      <w:bookmarkEnd w:id="3"/>
-    </w:p>
-    <w:p>
-      <w:r>
-        <w:t xml:space="preserve">O objetivo deste </w:t>
-      </w:r>
-      <w:r>
-        <w:t xml:space="preserve">projeto é </w:t>
-      </w:r>
-      <w:r>
-        <w:t xml:space="preserve">realizar </w:t>
-      </w:r>
-      <w:r>
-        <w:t>uma comparação</w:t>
-      </w:r>
-      <w:r>
-        <w:t>, em um ambiente controlado,</w:t>
-      </w:r>
-      <w:r>
-        <w:t xml:space="preserve"> do</w:t>
-      </w:r>
-      <w:r>
-        <w:t xml:space="preserve"> desempenho e </w:t>
-      </w:r>
-      <w:r>
-        <w:t xml:space="preserve">da </w:t>
-      </w:r>
-      <w:r>
-        <w:t>precisão de três diferentes métodos de reconhecimento facial</w:t>
-      </w:r>
-      <w:r>
-        <w:t xml:space="preserve"> disponibilizados pela biblioteca OpenCV</w:t>
-      </w:r>
-      <w:r>
-        <w:t>,</w:t>
-      </w:r>
-      <w:r>
-        <w:t xml:space="preserve"> em três computadores </w:t>
-      </w:r>
-      <w:r>
-        <w:t xml:space="preserve">com especificações técnicas </w:t>
-      </w:r>
-      <w:r>
-        <w:t>discrepantes</w:t>
-      </w:r>
-      <w:r>
-        <w:t>,</w:t>
-      </w:r>
-      <w:r>
-        <w:t xml:space="preserve"> e </w:t>
-      </w:r>
-      <w:r>
-        <w:t>organizar</w:t>
-      </w:r>
-      <w:r>
-        <w:t xml:space="preserve"> estes dados para</w:t>
-      </w:r>
-      <w:r>
-        <w:t xml:space="preserve"> </w:t>
-      </w:r>
-      <w:r>
-        <w:t>possíveis</w:t>
-      </w:r>
-      <w:r>
-        <w:t xml:space="preserve"> uso</w:t>
-      </w:r>
-      <w:r>
-        <w:t>s</w:t>
-      </w:r>
-      <w:r>
-        <w:t xml:space="preserve"> posterior</w:t>
-      </w:r>
-      <w:r>
-        <w:t>es</w:t>
-      </w:r>
-      <w:r>
-        <w:t>.</w:t>
-      </w:r>
-    </w:p>
-    <w:p>
-      <w:pPr>
-        <w:rPr>
-          <w:color w:val="7F7F7F" w:themeColor="text1" w:themeTint="80"/>
-        </w:rPr>
-      </w:pPr>
-    </w:p>
-    <w:p>
-      <w:pPr>
-        <w:pStyle w:val="Ttulo1"/>
+    </w:p>
+    <w:p>
+      <w:pPr>
+        <w:rPr>
+          <w:color w:val="7F7F7F" w:themeColor="text1" w:themeTint="80"/>
+        </w:rPr>
+      </w:pPr>
+    </w:p>
+    <w:p>
+      <w:pPr>
+        <w:pStyle w:val="Heading1"/>
         <w:numPr>
           <w:ilvl w:val="1"/>
           <w:numId w:val="2"/>
         </w:numPr>
         <w:ind w:left="426" w:hanging="426"/>
       </w:pPr>
-      <w:bookmarkStart w:id="4" w:name="_Toc13214208"/>
-      <w:r>
-        <w:lastRenderedPageBreak/>
+      <w:bookmarkStart w:id="5" w:name="_Toc13214208"/>
+      <w:r>
         <w:t>Objetivos Específicos</w:t>
       </w:r>
-      <w:bookmarkEnd w:id="4"/>
-    </w:p>
-    <w:p>
-      <w:pPr>
-        <w:pStyle w:val="PargrafodaLista"/>
+      <w:bookmarkEnd w:id="5"/>
+    </w:p>
+    <w:p>
+      <w:pPr>
+        <w:pStyle w:val="ListParagraph"/>
         <w:numPr>
           <w:ilvl w:val="0"/>
           <w:numId w:val="12"/>
@@ -4676,13 +4467,14 @@
     </w:p>
     <w:p>
       <w:pPr>
-        <w:pStyle w:val="PargrafodaLista"/>
+        <w:pStyle w:val="ListParagraph"/>
         <w:numPr>
           <w:ilvl w:val="0"/>
           <w:numId w:val="12"/>
         </w:numPr>
       </w:pPr>
       <w:r>
+        <w:lastRenderedPageBreak/>
         <w:t>Utilizar os algoritmos em</w:t>
       </w:r>
       <w:r>
@@ -4700,7 +4492,7 @@
     </w:p>
     <w:p>
       <w:pPr>
-        <w:pStyle w:val="PargrafodaLista"/>
+        <w:pStyle w:val="ListParagraph"/>
         <w:numPr>
           <w:ilvl w:val="0"/>
           <w:numId w:val="12"/>
@@ -4724,7 +4516,7 @@
     </w:p>
     <w:p>
       <w:pPr>
-        <w:pStyle w:val="PargrafodaLista"/>
+        <w:pStyle w:val="ListParagraph"/>
         <w:numPr>
           <w:ilvl w:val="0"/>
           <w:numId w:val="12"/>
@@ -4747,13 +4539,13 @@
     </w:p>
     <w:p>
       <w:pPr>
-        <w:pStyle w:val="Ttulo1"/>
-      </w:pPr>
-      <w:bookmarkStart w:id="5" w:name="_Toc13214209"/>
+        <w:pStyle w:val="Heading1"/>
+      </w:pPr>
+      <w:bookmarkStart w:id="6" w:name="_Toc13214209"/>
       <w:r>
         <w:t>REFERENCIAL TEÓRICO</w:t>
       </w:r>
-      <w:bookmarkEnd w:id="5"/>
+      <w:bookmarkEnd w:id="6"/>
     </w:p>
     <w:p>
       <w:r>
@@ -4818,7 +4610,7 @@
     </w:p>
     <w:p>
       <w:pPr>
-        <w:pStyle w:val="PargrafodaLista"/>
+        <w:pStyle w:val="ListParagraph"/>
         <w:numPr>
           <w:ilvl w:val="0"/>
           <w:numId w:val="6"/>
@@ -4830,7 +4622,7 @@
     </w:p>
     <w:p>
       <w:pPr>
-        <w:pStyle w:val="PargrafodaLista"/>
+        <w:pStyle w:val="ListParagraph"/>
         <w:numPr>
           <w:ilvl w:val="0"/>
           <w:numId w:val="6"/>
@@ -4842,7 +4634,7 @@
     </w:p>
     <w:p>
       <w:pPr>
-        <w:pStyle w:val="PargrafodaLista"/>
+        <w:pStyle w:val="ListParagraph"/>
         <w:numPr>
           <w:ilvl w:val="0"/>
           <w:numId w:val="6"/>
@@ -4876,21 +4668,21 @@
     </w:p>
     <w:p>
       <w:pPr>
-        <w:pStyle w:val="Ttulo1"/>
+        <w:pStyle w:val="Heading1"/>
         <w:numPr>
           <w:ilvl w:val="1"/>
           <w:numId w:val="2"/>
         </w:numPr>
         <w:ind w:left="426" w:hanging="426"/>
       </w:pPr>
-      <w:bookmarkStart w:id="6" w:name="_Toc13214210"/>
+      <w:bookmarkStart w:id="7" w:name="_Toc13214210"/>
       <w:r>
         <w:t xml:space="preserve">Python </w:t>
       </w:r>
       <w:r>
         <w:t>e OpenCV</w:t>
       </w:r>
-      <w:bookmarkEnd w:id="6"/>
+      <w:bookmarkEnd w:id="7"/>
     </w:p>
     <w:p>
       <w:r>
@@ -4911,11 +4703,14 @@
     </w:p>
     <w:p>
       <w:r>
+        <w:t xml:space="preserve">OpenCV é uma biblioteca que começou a ser desenvolvida na Intel, em 1999, por Gary Bradsky, e teve sua primeira iteração lançada em 2000 (MORDVINTSEV, 2017, tradução nossa). </w:t>
+      </w:r>
+      <w:r>
+        <w:t xml:space="preserve">O OpenCV foi construído para fornecer uma infraestrutura comum para aplicações de </w:t>
+      </w:r>
+      <w:r>
         <w:lastRenderedPageBreak/>
-        <w:t xml:space="preserve">OpenCV é uma biblioteca que começou a ser desenvolvida na Intel, em 1999, por Gary Bradsky, e teve sua primeira iteração lançada em 2000 (MORDVINTSEV, 2017, tradução nossa). </w:t>
-      </w:r>
-      <w:r>
-        <w:t>O OpenCV foi construído para fornecer uma infraestrutura comum para aplicações de visão computacional e para acelerar o uso da percepção de máquinas</w:t>
+        <w:t>visão computacional e para acelerar o uso da percepção de máquinas</w:t>
       </w:r>
       <w:r>
         <w:t xml:space="preserve"> nas mesmas</w:t>
@@ -4939,18 +4734,18 @@
     <w:p/>
     <w:p>
       <w:pPr>
-        <w:pStyle w:val="Ttulo1"/>
+        <w:pStyle w:val="Heading1"/>
         <w:numPr>
           <w:ilvl w:val="1"/>
           <w:numId w:val="2"/>
         </w:numPr>
         <w:ind w:left="426" w:hanging="426"/>
       </w:pPr>
-      <w:bookmarkStart w:id="7" w:name="_Toc13214211"/>
+      <w:bookmarkStart w:id="8" w:name="_Toc13214211"/>
       <w:r>
         <w:t>Utilizando Python para Reconhecimento Facial</w:t>
       </w:r>
-      <w:bookmarkEnd w:id="7"/>
+      <w:bookmarkEnd w:id="8"/>
     </w:p>
     <w:p>
       <w:r>
@@ -4967,13 +4762,13 @@
     </w:p>
     <w:p>
       <w:pPr>
-        <w:pStyle w:val="Ttulo1"/>
-      </w:pPr>
-      <w:bookmarkStart w:id="8" w:name="_Toc13214212"/>
+        <w:pStyle w:val="Heading1"/>
+      </w:pPr>
+      <w:bookmarkStart w:id="9" w:name="_Toc13214212"/>
       <w:r>
         <w:t>METODOLOGIA</w:t>
       </w:r>
-      <w:bookmarkEnd w:id="8"/>
+      <w:bookmarkEnd w:id="9"/>
     </w:p>
     <w:p>
       <w:pPr>
@@ -5119,18 +4914,18 @@
     <w:p/>
     <w:p>
       <w:pPr>
-        <w:pStyle w:val="Ttulo1"/>
+        <w:pStyle w:val="Heading1"/>
         <w:numPr>
           <w:ilvl w:val="1"/>
           <w:numId w:val="2"/>
         </w:numPr>
         <w:ind w:left="426" w:hanging="426"/>
       </w:pPr>
-      <w:bookmarkStart w:id="9" w:name="_Toc13214213"/>
+      <w:bookmarkStart w:id="10" w:name="_Toc13214213"/>
       <w:r>
         <w:t>Raspberry Pi</w:t>
       </w:r>
-      <w:bookmarkEnd w:id="9"/>
+      <w:bookmarkEnd w:id="10"/>
     </w:p>
     <w:p>
       <w:r>
@@ -5148,20 +4943,19 @@
     <w:p/>
     <w:p>
       <w:r>
-        <w:lastRenderedPageBreak/>
         <w:br w:type="page"/>
       </w:r>
     </w:p>
     <w:p>
       <w:pPr>
-        <w:pStyle w:val="Ttulo1"/>
-      </w:pPr>
-      <w:bookmarkStart w:id="10" w:name="_Toc13214214"/>
+        <w:pStyle w:val="Heading1"/>
+      </w:pPr>
+      <w:bookmarkStart w:id="11" w:name="_Toc13214214"/>
       <w:r>
         <w:lastRenderedPageBreak/>
         <w:t>REFERÊNCIAS</w:t>
       </w:r>
-      <w:bookmarkEnd w:id="10"/>
+      <w:bookmarkEnd w:id="11"/>
     </w:p>
     <w:p>
       <w:r>
@@ -5172,21 +4966,21 @@
       </w:r>
       <w:r>
         <w:rPr>
-          <w:rStyle w:val="Forte"/>
+          <w:rStyle w:val="Strong"/>
           <w:lang w:val="en-US"/>
         </w:rPr>
         <w:t>Learning OpenCV</w:t>
       </w:r>
       <w:r>
         <w:rPr>
-          <w:rStyle w:val="Forte"/>
+          <w:rStyle w:val="Strong"/>
           <w:lang w:val="en-US"/>
         </w:rPr>
         <w:t xml:space="preserve"> 3</w:t>
       </w:r>
       <w:r>
         <w:rPr>
-          <w:rStyle w:val="Forte"/>
+          <w:rStyle w:val="Strong"/>
           <w:lang w:val="en-US"/>
         </w:rPr>
         <w:t xml:space="preserve">: </w:t>
@@ -5210,7 +5004,7 @@
       </w:r>
       <w:r>
         <w:rPr>
-          <w:rStyle w:val="Forte"/>
+          <w:rStyle w:val="Strong"/>
         </w:rPr>
         <w:t xml:space="preserve">Sistemas de Reconhecimento Facial. </w:t>
       </w:r>
@@ -5233,7 +5027,7 @@
       </w:r>
       <w:r>
         <w:rPr>
-          <w:rStyle w:val="Forte"/>
+          <w:rStyle w:val="Strong"/>
           <w:color w:val="222222"/>
           <w:shd w:val="clear" w:color="auto" w:fill="FFFFFF"/>
           <w:lang w:val="en-US"/>
@@ -5271,19 +5065,19 @@
       </w:r>
       <w:r>
         <w:rPr>
-          <w:rStyle w:val="Forte"/>
+          <w:rStyle w:val="Strong"/>
         </w:rPr>
         <w:t>Estudo Comparativo de Algoritmos de Biometria Facial Disponibilizados pela Biblioteca Open</w:t>
       </w:r>
       <w:r>
         <w:rPr>
-          <w:rStyle w:val="Forte"/>
+          <w:rStyle w:val="Strong"/>
         </w:rPr>
         <w:t>CV</w:t>
       </w:r>
       <w:r>
         <w:rPr>
-          <w:rStyle w:val="Forte"/>
+          <w:rStyle w:val="Strong"/>
         </w:rPr>
         <w:t xml:space="preserve"> para Controle de Acesso. </w:t>
       </w:r>
@@ -5311,7 +5105,7 @@
       </w:r>
       <w:r>
         <w:rPr>
-          <w:rStyle w:val="Forte"/>
+          <w:rStyle w:val="Strong"/>
           <w:lang w:val="en-US"/>
         </w:rPr>
         <w:t xml:space="preserve">Our Biometric Future: </w:t>
@@ -5344,14 +5138,14 @@
       </w:r>
       <w:r>
         <w:rPr>
-          <w:rStyle w:val="Forte"/>
+          <w:rStyle w:val="Strong"/>
           <w:lang w:val="en-US"/>
         </w:rPr>
         <w:t>Machine Learning is Fun</w:t>
       </w:r>
       <w:r>
         <w:rPr>
-          <w:rStyle w:val="Forte"/>
+          <w:rStyle w:val="Strong"/>
           <w:lang w:val="en-US"/>
         </w:rPr>
         <w:t xml:space="preserve">: </w:t>
@@ -5417,7 +5211,7 @@
       </w:r>
       <w:r>
         <w:rPr>
-          <w:rStyle w:val="Forte"/>
+          <w:rStyle w:val="Strong"/>
           <w:lang w:val="en-US"/>
         </w:rPr>
         <w:t xml:space="preserve">OpenCV-Python Tutorials Documentation. </w:t>
@@ -5445,7 +5239,7 @@
       </w:r>
       <w:r>
         <w:rPr>
-          <w:rStyle w:val="Forte"/>
+          <w:rStyle w:val="Strong"/>
           <w:lang w:val="en-US"/>
         </w:rPr>
         <w:t>International Journal of Computer Applications in Technology</w:t>
@@ -5468,7 +5262,7 @@
       </w:r>
       <w:r>
         <w:rPr>
-          <w:rStyle w:val="Forte"/>
+          <w:rStyle w:val="Strong"/>
         </w:rPr>
         <w:t xml:space="preserve">ESTUDO SOBRE MÉTODOS DE RECONHECIMENTO FACIAL EM FOTOGRAFIAS DIGITAIS. </w:t>
       </w:r>
@@ -5495,7 +5289,7 @@
       </w:r>
       <w:r>
         <w:rPr>
-          <w:rStyle w:val="Forte"/>
+          <w:rStyle w:val="Strong"/>
           <w:lang w:val="en-US"/>
         </w:rPr>
         <w:t xml:space="preserve">Rapid Object Detection Using a Boosted Cascade of Simple Features. </w:t>
@@ -5523,7 +5317,7 @@
       </w:r>
       <w:r>
         <w:rPr>
-          <w:rStyle w:val="Forte"/>
+          <w:rStyle w:val="Strong"/>
           <w:color w:val="222222"/>
           <w:shd w:val="clear" w:color="auto" w:fill="FFFFFF"/>
           <w:lang w:val="en-US"/>
@@ -5560,8 +5354,8 @@
 </file>
 
 <file path=word/numbering.xml><?xml version="1.0" encoding="utf-8"?>
-<w:numbering xmlns:ve="http://schemas.openxmlformats.org/markup-compatibility/2006" xmlns:o="urn:schemas-microsoft-com:office:office" xmlns:r="http://schemas.openxmlformats.org/officeDocument/2006/relationships" xmlns:m="http://schemas.openxmlformats.org/officeDocument/2006/math" xmlns:v="urn:schemas-microsoft-com:vml" xmlns:wp="http://schemas.openxmlformats.org/drawingml/2006/wordprocessingDrawing" xmlns:w10="urn:schemas-microsoft-com:office:word" xmlns:w="http://schemas.openxmlformats.org/wordprocessingml/2006/main" xmlns:wne="http://schemas.microsoft.com/office/word/2006/wordml">
-  <w:abstractNum w:abstractNumId="0">
+<w:numbering xmlns:wpc="http://schemas.microsoft.com/office/word/2010/wordprocessingCanvas" xmlns:cx="http://schemas.microsoft.com/office/drawing/2014/chartex" xmlns:cx1="http://schemas.microsoft.com/office/drawing/2015/9/8/chartex" xmlns:cx2="http://schemas.microsoft.com/office/drawing/2015/10/21/chartex" xmlns:cx3="http://schemas.microsoft.com/office/drawing/2016/5/9/chartex" xmlns:cx4="http://schemas.microsoft.com/office/drawing/2016/5/10/chartex" xmlns:cx5="http://schemas.microsoft.com/office/drawing/2016/5/11/chartex" xmlns:cx6="http://schemas.microsoft.com/office/drawing/2016/5/12/chartex" xmlns:cx7="http://schemas.microsoft.com/office/drawing/2016/5/13/chartex" xmlns:cx8="http://schemas.microsoft.com/office/drawing/2016/5/14/chartex" xmlns:mc="http://schemas.openxmlformats.org/markup-compatibility/2006" xmlns:aink="http://schemas.microsoft.com/office/drawing/2016/ink" xmlns:am3d="http://schemas.microsoft.com/office/drawing/2017/model3d" xmlns:o="urn:schemas-microsoft-com:office:office" xmlns:r="http://schemas.openxmlformats.org/officeDocument/2006/relationships" xmlns:m="http://schemas.openxmlformats.org/officeDocument/2006/math" xmlns:v="urn:schemas-microsoft-com:vml" xmlns:wp14="http://schemas.microsoft.com/office/word/2010/wordprocessingDrawing" xmlns:wp="http://schemas.openxmlformats.org/drawingml/2006/wordprocessingDrawing" xmlns:w10="urn:schemas-microsoft-com:office:word" xmlns:w="http://schemas.openxmlformats.org/wordprocessingml/2006/main" xmlns:w14="http://schemas.microsoft.com/office/word/2010/wordml" xmlns:w15="http://schemas.microsoft.com/office/word/2012/wordml" xmlns:w16cid="http://schemas.microsoft.com/office/word/2016/wordml/cid" xmlns:w16se="http://schemas.microsoft.com/office/word/2015/wordml/symex" xmlns:wpg="http://schemas.microsoft.com/office/word/2010/wordprocessingGroup" xmlns:wpi="http://schemas.microsoft.com/office/word/2010/wordprocessingInk" xmlns:wne="http://schemas.microsoft.com/office/word/2006/wordml" xmlns:wps="http://schemas.microsoft.com/office/word/2010/wordprocessingShape" mc:Ignorable="w14 w15 w16se w16cid wp14">
+  <w:abstractNum w:abstractNumId="0" w15:restartNumberingAfterBreak="0">
     <w:nsid w:val="00A90DF4"/>
     <w:multiLevelType w:val="hybridMultilevel"/>
     <w:tmpl w:val="F914037C"/>
@@ -5674,14 +5468,14 @@
       </w:rPr>
     </w:lvl>
   </w:abstractNum>
-  <w:abstractNum w:abstractNumId="1">
+  <w:abstractNum w:abstractNumId="1" w15:restartNumberingAfterBreak="0">
     <w:nsid w:val="0ADE1E2D"/>
     <w:multiLevelType w:val="multilevel"/>
     <w:tmpl w:val="6DF251C0"/>
     <w:lvl w:ilvl="0">
       <w:start w:val="1"/>
       <w:numFmt w:val="decimal"/>
-      <w:pStyle w:val="Ttulo1"/>
+      <w:pStyle w:val="Heading1"/>
       <w:lvlText w:val="%1"/>
       <w:lvlJc w:val="left"/>
       <w:pPr>
@@ -5798,7 +5592,7 @@
       </w:rPr>
     </w:lvl>
   </w:abstractNum>
-  <w:abstractNum w:abstractNumId="2">
+  <w:abstractNum w:abstractNumId="2" w15:restartNumberingAfterBreak="0">
     <w:nsid w:val="0CEE266D"/>
     <w:multiLevelType w:val="multilevel"/>
     <w:tmpl w:val="133C2D9A"/>
@@ -5921,7 +5715,7 @@
       </w:rPr>
     </w:lvl>
   </w:abstractNum>
-  <w:abstractNum w:abstractNumId="3">
+  <w:abstractNum w:abstractNumId="3" w15:restartNumberingAfterBreak="0">
     <w:nsid w:val="26263513"/>
     <w:multiLevelType w:val="hybridMultilevel"/>
     <w:tmpl w:val="9C0626A0"/>
@@ -6034,7 +5828,7 @@
       </w:rPr>
     </w:lvl>
   </w:abstractNum>
-  <w:abstractNum w:abstractNumId="4">
+  <w:abstractNum w:abstractNumId="4" w15:restartNumberingAfterBreak="0">
     <w:nsid w:val="3CB94334"/>
     <w:multiLevelType w:val="hybridMultilevel"/>
     <w:tmpl w:val="B00AFD38"/>
@@ -6147,7 +5941,7 @@
       </w:rPr>
     </w:lvl>
   </w:abstractNum>
-  <w:abstractNum w:abstractNumId="5">
+  <w:abstractNum w:abstractNumId="5" w15:restartNumberingAfterBreak="0">
     <w:nsid w:val="4A376DFC"/>
     <w:multiLevelType w:val="hybridMultilevel"/>
     <w:tmpl w:val="467EE700"/>
@@ -6260,7 +6054,7 @@
       </w:rPr>
     </w:lvl>
   </w:abstractNum>
-  <w:abstractNum w:abstractNumId="6">
+  <w:abstractNum w:abstractNumId="6" w15:restartNumberingAfterBreak="0">
     <w:nsid w:val="58410E62"/>
     <w:multiLevelType w:val="hybridMultilevel"/>
     <w:tmpl w:val="CD6C63C2"/>
@@ -6373,7 +6167,7 @@
       </w:rPr>
     </w:lvl>
   </w:abstractNum>
-  <w:abstractNum w:abstractNumId="7">
+  <w:abstractNum w:abstractNumId="7" w15:restartNumberingAfterBreak="0">
     <w:nsid w:val="5FBD273F"/>
     <w:multiLevelType w:val="hybridMultilevel"/>
     <w:tmpl w:val="90408E0A"/>
@@ -6486,7 +6280,7 @@
       </w:rPr>
     </w:lvl>
   </w:abstractNum>
-  <w:abstractNum w:abstractNumId="8">
+  <w:abstractNum w:abstractNumId="8" w15:restartNumberingAfterBreak="0">
     <w:nsid w:val="6810087A"/>
     <w:multiLevelType w:val="hybridMultilevel"/>
     <w:tmpl w:val="B7AE0A5E"/>
@@ -6599,7 +6393,7 @@
       </w:rPr>
     </w:lvl>
   </w:abstractNum>
-  <w:abstractNum w:abstractNumId="9">
+  <w:abstractNum w:abstractNumId="9" w15:restartNumberingAfterBreak="0">
     <w:nsid w:val="6A9D64BA"/>
     <w:multiLevelType w:val="hybridMultilevel"/>
     <w:tmpl w:val="EE2C9278"/>
@@ -6806,7 +6600,7 @@
 </file>
 
 <file path=word/styles.xml><?xml version="1.0" encoding="utf-8"?>
-<w:styles xmlns:r="http://schemas.openxmlformats.org/officeDocument/2006/relationships" xmlns:w="http://schemas.openxmlformats.org/wordprocessingml/2006/main">
+<w:styles xmlns:mc="http://schemas.openxmlformats.org/markup-compatibility/2006" xmlns:r="http://schemas.openxmlformats.org/officeDocument/2006/relationships" xmlns:w="http://schemas.openxmlformats.org/wordprocessingml/2006/main" xmlns:w14="http://schemas.microsoft.com/office/word/2010/wordml" xmlns:w15="http://schemas.microsoft.com/office/word/2012/wordml" xmlns:w16cid="http://schemas.microsoft.com/office/word/2016/wordml/cid" xmlns:w16se="http://schemas.microsoft.com/office/word/2015/wordml/symex" mc:Ignorable="w14 w15 w16se w16cid">
   <w:docDefaults>
     <w:rPrDefault>
       <w:rPr>
@@ -6822,144 +6616,383 @@
       </w:pPr>
     </w:pPrDefault>
   </w:docDefaults>
-  <w:latentStyles w:defLockedState="0" w:defUIPriority="99" w:defSemiHidden="1" w:defUnhideWhenUsed="1" w:defQFormat="0" w:count="267">
-    <w:lsdException w:name="Normal" w:semiHidden="0" w:uiPriority="0" w:unhideWhenUsed="0" w:qFormat="1"/>
-    <w:lsdException w:name="heading 1" w:semiHidden="0" w:uiPriority="9" w:unhideWhenUsed="0" w:qFormat="1"/>
-    <w:lsdException w:name="heading 2" w:uiPriority="9" w:qFormat="1"/>
-    <w:lsdException w:name="heading 3" w:uiPriority="9" w:qFormat="1"/>
-    <w:lsdException w:name="heading 4" w:uiPriority="9" w:qFormat="1"/>
-    <w:lsdException w:name="heading 5" w:uiPriority="9" w:qFormat="1"/>
-    <w:lsdException w:name="heading 6" w:uiPriority="9" w:qFormat="1"/>
-    <w:lsdException w:name="heading 7" w:uiPriority="9" w:qFormat="1"/>
-    <w:lsdException w:name="heading 8" w:uiPriority="9" w:qFormat="1"/>
-    <w:lsdException w:name="heading 9" w:uiPriority="9" w:qFormat="1"/>
-    <w:lsdException w:name="toc 1" w:uiPriority="39"/>
-    <w:lsdException w:name="toc 2" w:uiPriority="39"/>
-    <w:lsdException w:name="toc 3" w:uiPriority="39"/>
-    <w:lsdException w:name="toc 4" w:uiPriority="39"/>
-    <w:lsdException w:name="toc 5" w:uiPriority="39"/>
-    <w:lsdException w:name="toc 6" w:uiPriority="39"/>
-    <w:lsdException w:name="toc 7" w:uiPriority="39"/>
-    <w:lsdException w:name="toc 8" w:uiPriority="39"/>
-    <w:lsdException w:name="toc 9" w:uiPriority="39"/>
-    <w:lsdException w:name="caption" w:uiPriority="35" w:qFormat="1"/>
-    <w:lsdException w:name="Title" w:semiHidden="0" w:uiPriority="10" w:unhideWhenUsed="0" w:qFormat="1"/>
-    <w:lsdException w:name="Default Paragraph Font" w:uiPriority="1"/>
-    <w:lsdException w:name="Subtitle" w:semiHidden="0" w:uiPriority="11" w:unhideWhenUsed="0" w:qFormat="1"/>
-    <w:lsdException w:name="Strong" w:semiHidden="0" w:uiPriority="22" w:unhideWhenUsed="0" w:qFormat="1"/>
-    <w:lsdException w:name="Emphasis" w:semiHidden="0" w:uiPriority="20" w:unhideWhenUsed="0" w:qFormat="1"/>
-    <w:lsdException w:name="Table Grid" w:uiPriority="39"/>
-    <w:lsdException w:name="Placeholder Text" w:unhideWhenUsed="0"/>
-    <w:lsdException w:name="No Spacing" w:semiHidden="0" w:uiPriority="1" w:unhideWhenUsed="0" w:qFormat="1"/>
-    <w:lsdException w:name="Light Shading" w:semiHidden="0" w:uiPriority="60" w:unhideWhenUsed="0"/>
-    <w:lsdException w:name="Light List" w:semiHidden="0" w:uiPriority="61" w:unhideWhenUsed="0"/>
-    <w:lsdException w:name="Light Grid" w:semiHidden="0" w:uiPriority="62" w:unhideWhenUsed="0"/>
-    <w:lsdException w:name="Medium Shading 1" w:semiHidden="0" w:uiPriority="63" w:unhideWhenUsed="0"/>
-    <w:lsdException w:name="Medium Shading 2" w:semiHidden="0" w:uiPriority="64" w:unhideWhenUsed="0"/>
-    <w:lsdException w:name="Medium List 1" w:semiHidden="0" w:uiPriority="65" w:unhideWhenUsed="0"/>
-    <w:lsdException w:name="Medium List 2" w:semiHidden="0" w:uiPriority="66" w:unhideWhenUsed="0"/>
-    <w:lsdException w:name="Medium Grid 1" w:semiHidden="0" w:uiPriority="67" w:unhideWhenUsed="0"/>
-    <w:lsdException w:name="Medium Grid 2" w:semiHidden="0" w:uiPriority="68" w:unhideWhenUsed="0"/>
-    <w:lsdException w:name="Medium Grid 3" w:semiHidden="0" w:uiPriority="69" w:unhideWhenUsed="0"/>
-    <w:lsdException w:name="Dark List" w:semiHidden="0" w:uiPriority="70" w:unhideWhenUsed="0"/>
-    <w:lsdException w:name="Colorful Shading" w:semiHidden="0" w:uiPriority="71" w:unhideWhenUsed="0"/>
-    <w:lsdException w:name="Colorful List" w:semiHidden="0" w:uiPriority="72" w:unhideWhenUsed="0"/>
-    <w:lsdException w:name="Colorful Grid" w:semiHidden="0" w:uiPriority="73" w:unhideWhenUsed="0"/>
-    <w:lsdException w:name="Light Shading Accent 1" w:semiHidden="0" w:uiPriority="60" w:unhideWhenUsed="0"/>
-    <w:lsdException w:name="Light List Accent 1" w:semiHidden="0" w:uiPriority="61" w:unhideWhenUsed="0"/>
-    <w:lsdException w:name="Light Grid Accent 1" w:semiHidden="0" w:uiPriority="62" w:unhideWhenUsed="0"/>
-    <w:lsdException w:name="Medium Shading 1 Accent 1" w:semiHidden="0" w:uiPriority="63" w:unhideWhenUsed="0"/>
-    <w:lsdException w:name="Medium Shading 2 Accent 1" w:semiHidden="0" w:uiPriority="64" w:unhideWhenUsed="0"/>
-    <w:lsdException w:name="Medium List 1 Accent 1" w:semiHidden="0" w:uiPriority="65" w:unhideWhenUsed="0"/>
-    <w:lsdException w:name="Revision" w:unhideWhenUsed="0"/>
-    <w:lsdException w:name="List Paragraph" w:semiHidden="0" w:uiPriority="34" w:unhideWhenUsed="0" w:qFormat="1"/>
-    <w:lsdException w:name="Quote" w:semiHidden="0" w:uiPriority="29" w:unhideWhenUsed="0" w:qFormat="1"/>
-    <w:lsdException w:name="Intense Quote" w:semiHidden="0" w:uiPriority="30" w:unhideWhenUsed="0" w:qFormat="1"/>
-    <w:lsdException w:name="Medium List 2 Accent 1" w:semiHidden="0" w:uiPriority="66" w:unhideWhenUsed="0"/>
-    <w:lsdException w:name="Medium Grid 1 Accent 1" w:semiHidden="0" w:uiPriority="67" w:unhideWhenUsed="0"/>
-    <w:lsdException w:name="Medium Grid 2 Accent 1" w:semiHidden="0" w:uiPriority="68" w:unhideWhenUsed="0"/>
-    <w:lsdException w:name="Medium Grid 3 Accent 1" w:semiHidden="0" w:uiPriority="69" w:unhideWhenUsed="0"/>
-    <w:lsdException w:name="Dark List Accent 1" w:semiHidden="0" w:uiPriority="70" w:unhideWhenUsed="0"/>
-    <w:lsdException w:name="Colorful Shading Accent 1" w:semiHidden="0" w:uiPriority="71" w:unhideWhenUsed="0"/>
-    <w:lsdException w:name="Colorful List Accent 1" w:semiHidden="0" w:uiPriority="72" w:unhideWhenUsed="0"/>
-    <w:lsdException w:name="Colorful Grid Accent 1" w:semiHidden="0" w:uiPriority="73" w:unhideWhenUsed="0"/>
-    <w:lsdException w:name="Light Shading Accent 2" w:semiHidden="0" w:uiPriority="60" w:unhideWhenUsed="0"/>
-    <w:lsdException w:name="Light List Accent 2" w:semiHidden="0" w:uiPriority="61" w:unhideWhenUsed="0"/>
-    <w:lsdException w:name="Light Grid Accent 2" w:semiHidden="0" w:uiPriority="62" w:unhideWhenUsed="0"/>
-    <w:lsdException w:name="Medium Shading 1 Accent 2" w:semiHidden="0" w:uiPriority="63" w:unhideWhenUsed="0"/>
-    <w:lsdException w:name="Medium Shading 2 Accent 2" w:semiHidden="0" w:uiPriority="64" w:unhideWhenUsed="0"/>
-    <w:lsdException w:name="Medium List 1 Accent 2" w:semiHidden="0" w:uiPriority="65" w:unhideWhenUsed="0"/>
-    <w:lsdException w:name="Medium List 2 Accent 2" w:semiHidden="0" w:uiPriority="66" w:unhideWhenUsed="0"/>
-    <w:lsdException w:name="Medium Grid 1 Accent 2" w:semiHidden="0" w:uiPriority="67" w:unhideWhenUsed="0"/>
-    <w:lsdException w:name="Medium Grid 2 Accent 2" w:semiHidden="0" w:uiPriority="68" w:unhideWhenUsed="0"/>
-    <w:lsdException w:name="Medium Grid 3 Accent 2" w:semiHidden="0" w:uiPriority="69" w:unhideWhenUsed="0"/>
-    <w:lsdException w:name="Dark List Accent 2" w:semiHidden="0" w:uiPriority="70" w:unhideWhenUsed="0"/>
-    <w:lsdException w:name="Colorful Shading Accent 2" w:semiHidden="0" w:uiPriority="71" w:unhideWhenUsed="0"/>
-    <w:lsdException w:name="Colorful List Accent 2" w:semiHidden="0" w:uiPriority="72" w:unhideWhenUsed="0"/>
-    <w:lsdException w:name="Colorful Grid Accent 2" w:semiHidden="0" w:uiPriority="73" w:unhideWhenUsed="0"/>
-    <w:lsdException w:name="Light Shading Accent 3" w:semiHidden="0" w:uiPriority="60" w:unhideWhenUsed="0"/>
-    <w:lsdException w:name="Light List Accent 3" w:semiHidden="0" w:uiPriority="61" w:unhideWhenUsed="0"/>
-    <w:lsdException w:name="Light Grid Accent 3" w:semiHidden="0" w:uiPriority="62" w:unhideWhenUsed="0"/>
-    <w:lsdException w:name="Medium Shading 1 Accent 3" w:semiHidden="0" w:uiPriority="63" w:unhideWhenUsed="0"/>
-    <w:lsdException w:name="Medium Shading 2 Accent 3" w:semiHidden="0" w:uiPriority="64" w:unhideWhenUsed="0"/>
-    <w:lsdException w:name="Medium List 1 Accent 3" w:semiHidden="0" w:uiPriority="65" w:unhideWhenUsed="0"/>
-    <w:lsdException w:name="Medium List 2 Accent 3" w:semiHidden="0" w:uiPriority="66" w:unhideWhenUsed="0"/>
-    <w:lsdException w:name="Medium Grid 1 Accent 3" w:semiHidden="0" w:uiPriority="67" w:unhideWhenUsed="0"/>
-    <w:lsdException w:name="Medium Grid 2 Accent 3" w:semiHidden="0" w:uiPriority="68" w:unhideWhenUsed="0"/>
-    <w:lsdException w:name="Medium Grid 3 Accent 3" w:semiHidden="0" w:uiPriority="69" w:unhideWhenUsed="0"/>
-    <w:lsdException w:name="Dark List Accent 3" w:semiHidden="0" w:uiPriority="70" w:unhideWhenUsed="0"/>
-    <w:lsdException w:name="Colorful Shading Accent 3" w:semiHidden="0" w:uiPriority="71" w:unhideWhenUsed="0"/>
-    <w:lsdException w:name="Colorful List Accent 3" w:semiHidden="0" w:uiPriority="72" w:unhideWhenUsed="0"/>
-    <w:lsdException w:name="Colorful Grid Accent 3" w:semiHidden="0" w:uiPriority="73" w:unhideWhenUsed="0"/>
-    <w:lsdException w:name="Light Shading Accent 4" w:semiHidden="0" w:uiPriority="60" w:unhideWhenUsed="0"/>
-    <w:lsdException w:name="Light List Accent 4" w:semiHidden="0" w:uiPriority="61" w:unhideWhenUsed="0"/>
-    <w:lsdException w:name="Light Grid Accent 4" w:semiHidden="0" w:uiPriority="62" w:unhideWhenUsed="0"/>
-    <w:lsdException w:name="Medium Shading 1 Accent 4" w:semiHidden="0" w:uiPriority="63" w:unhideWhenUsed="0"/>
-    <w:lsdException w:name="Medium Shading 2 Accent 4" w:semiHidden="0" w:uiPriority="64" w:unhideWhenUsed="0"/>
-    <w:lsdException w:name="Medium List 1 Accent 4" w:semiHidden="0" w:uiPriority="65" w:unhideWhenUsed="0"/>
-    <w:lsdException w:name="Medium List 2 Accent 4" w:semiHidden="0" w:uiPriority="66" w:unhideWhenUsed="0"/>
-    <w:lsdException w:name="Medium Grid 1 Accent 4" w:semiHidden="0" w:uiPriority="67" w:unhideWhenUsed="0"/>
-    <w:lsdException w:name="Medium Grid 2 Accent 4" w:semiHidden="0" w:uiPriority="68" w:unhideWhenUsed="0"/>
-    <w:lsdException w:name="Medium Grid 3 Accent 4" w:semiHidden="0" w:uiPriority="69" w:unhideWhenUsed="0"/>
-    <w:lsdException w:name="Dark List Accent 4" w:semiHidden="0" w:uiPriority="70" w:unhideWhenUsed="0"/>
-    <w:lsdException w:name="Colorful Shading Accent 4" w:semiHidden="0" w:uiPriority="71" w:unhideWhenUsed="0"/>
-    <w:lsdException w:name="Colorful List Accent 4" w:semiHidden="0" w:uiPriority="72" w:unhideWhenUsed="0"/>
-    <w:lsdException w:name="Colorful Grid Accent 4" w:semiHidden="0" w:uiPriority="73" w:unhideWhenUsed="0"/>
-    <w:lsdException w:name="Light Shading Accent 5" w:semiHidden="0" w:uiPriority="60" w:unhideWhenUsed="0"/>
-    <w:lsdException w:name="Light List Accent 5" w:semiHidden="0" w:uiPriority="61" w:unhideWhenUsed="0"/>
-    <w:lsdException w:name="Light Grid Accent 5" w:semiHidden="0" w:uiPriority="62" w:unhideWhenUsed="0"/>
-    <w:lsdException w:name="Medium Shading 1 Accent 5" w:semiHidden="0" w:uiPriority="63" w:unhideWhenUsed="0"/>
-    <w:lsdException w:name="Medium Shading 2 Accent 5" w:semiHidden="0" w:uiPriority="64" w:unhideWhenUsed="0"/>
-    <w:lsdException w:name="Medium List 1 Accent 5" w:semiHidden="0" w:uiPriority="65" w:unhideWhenUsed="0"/>
-    <w:lsdException w:name="Medium List 2 Accent 5" w:semiHidden="0" w:uiPriority="66" w:unhideWhenUsed="0"/>
-    <w:lsdException w:name="Medium Grid 1 Accent 5" w:semiHidden="0" w:uiPriority="67" w:unhideWhenUsed="0"/>
-    <w:lsdException w:name="Medium Grid 2 Accent 5" w:semiHidden="0" w:uiPriority="68" w:unhideWhenUsed="0"/>
-    <w:lsdException w:name="Medium Grid 3 Accent 5" w:semiHidden="0" w:uiPriority="69" w:unhideWhenUsed="0"/>
-    <w:lsdException w:name="Dark List Accent 5" w:semiHidden="0" w:uiPriority="70" w:unhideWhenUsed="0"/>
-    <w:lsdException w:name="Colorful Shading Accent 5" w:semiHidden="0" w:uiPriority="71" w:unhideWhenUsed="0"/>
-    <w:lsdException w:name="Colorful List Accent 5" w:semiHidden="0" w:uiPriority="72" w:unhideWhenUsed="0"/>
-    <w:lsdException w:name="Colorful Grid Accent 5" w:semiHidden="0" w:uiPriority="73" w:unhideWhenUsed="0"/>
-    <w:lsdException w:name="Light Shading Accent 6" w:semiHidden="0" w:uiPriority="60" w:unhideWhenUsed="0"/>
-    <w:lsdException w:name="Light List Accent 6" w:semiHidden="0" w:uiPriority="61" w:unhideWhenUsed="0"/>
-    <w:lsdException w:name="Light Grid Accent 6" w:semiHidden="0" w:uiPriority="62" w:unhideWhenUsed="0"/>
-    <w:lsdException w:name="Medium Shading 1 Accent 6" w:semiHidden="0" w:uiPriority="63" w:unhideWhenUsed="0"/>
-    <w:lsdException w:name="Medium Shading 2 Accent 6" w:semiHidden="0" w:uiPriority="64" w:unhideWhenUsed="0"/>
-    <w:lsdException w:name="Medium List 1 Accent 6" w:semiHidden="0" w:uiPriority="65" w:unhideWhenUsed="0"/>
-    <w:lsdException w:name="Medium List 2 Accent 6" w:semiHidden="0" w:uiPriority="66" w:unhideWhenUsed="0"/>
-    <w:lsdException w:name="Medium Grid 1 Accent 6" w:semiHidden="0" w:uiPriority="67" w:unhideWhenUsed="0"/>
-    <w:lsdException w:name="Medium Grid 2 Accent 6" w:semiHidden="0" w:uiPriority="68" w:unhideWhenUsed="0"/>
-    <w:lsdException w:name="Medium Grid 3 Accent 6" w:semiHidden="0" w:uiPriority="69" w:unhideWhenUsed="0"/>
-    <w:lsdException w:name="Dark List Accent 6" w:semiHidden="0" w:uiPriority="70" w:unhideWhenUsed="0"/>
-    <w:lsdException w:name="Colorful Shading Accent 6" w:semiHidden="0" w:uiPriority="71" w:unhideWhenUsed="0"/>
-    <w:lsdException w:name="Colorful List Accent 6" w:semiHidden="0" w:uiPriority="72" w:unhideWhenUsed="0"/>
-    <w:lsdException w:name="Colorful Grid Accent 6" w:semiHidden="0" w:uiPriority="73" w:unhideWhenUsed="0"/>
-    <w:lsdException w:name="Subtle Emphasis" w:semiHidden="0" w:uiPriority="19" w:unhideWhenUsed="0" w:qFormat="1"/>
-    <w:lsdException w:name="Intense Emphasis" w:semiHidden="0" w:uiPriority="21" w:unhideWhenUsed="0" w:qFormat="1"/>
-    <w:lsdException w:name="Subtle Reference" w:semiHidden="0" w:uiPriority="31" w:unhideWhenUsed="0" w:qFormat="1"/>
-    <w:lsdException w:name="Intense Reference" w:semiHidden="0" w:uiPriority="32" w:unhideWhenUsed="0" w:qFormat="1"/>
-    <w:lsdException w:name="Book Title" w:semiHidden="0" w:uiPriority="33" w:unhideWhenUsed="0" w:qFormat="1"/>
-    <w:lsdException w:name="Bibliography" w:uiPriority="37"/>
-    <w:lsdException w:name="TOC Heading" w:uiPriority="39" w:qFormat="1"/>
+  <w:latentStyles w:defLockedState="0" w:defUIPriority="99" w:defSemiHidden="0" w:defUnhideWhenUsed="0" w:defQFormat="0" w:count="376">
+    <w:lsdException w:name="Normal" w:uiPriority="0" w:qFormat="1"/>
+    <w:lsdException w:name="heading 1" w:uiPriority="9" w:qFormat="1"/>
+    <w:lsdException w:name="heading 2" w:semiHidden="1" w:uiPriority="9" w:unhideWhenUsed="1" w:qFormat="1"/>
+    <w:lsdException w:name="heading 3" w:semiHidden="1" w:uiPriority="9" w:unhideWhenUsed="1" w:qFormat="1"/>
+    <w:lsdException w:name="heading 4" w:semiHidden="1" w:uiPriority="9" w:unhideWhenUsed="1" w:qFormat="1"/>
+    <w:lsdException w:name="heading 5" w:semiHidden="1" w:uiPriority="9" w:unhideWhenUsed="1" w:qFormat="1"/>
+    <w:lsdException w:name="heading 6" w:semiHidden="1" w:uiPriority="9" w:unhideWhenUsed="1" w:qFormat="1"/>
+    <w:lsdException w:name="heading 7" w:semiHidden="1" w:uiPriority="9" w:unhideWhenUsed="1" w:qFormat="1"/>
+    <w:lsdException w:name="heading 8" w:semiHidden="1" w:uiPriority="9" w:unhideWhenUsed="1" w:qFormat="1"/>
+    <w:lsdException w:name="heading 9" w:semiHidden="1" w:uiPriority="9" w:unhideWhenUsed="1" w:qFormat="1"/>
+    <w:lsdException w:name="index 1" w:semiHidden="1" w:unhideWhenUsed="1"/>
+    <w:lsdException w:name="index 2" w:semiHidden="1" w:unhideWhenUsed="1"/>
+    <w:lsdException w:name="index 3" w:semiHidden="1" w:unhideWhenUsed="1"/>
+    <w:lsdException w:name="index 4" w:semiHidden="1" w:unhideWhenUsed="1"/>
+    <w:lsdException w:name="index 5" w:semiHidden="1" w:unhideWhenUsed="1"/>
+    <w:lsdException w:name="index 6" w:semiHidden="1" w:unhideWhenUsed="1"/>
+    <w:lsdException w:name="index 7" w:semiHidden="1" w:unhideWhenUsed="1"/>
+    <w:lsdException w:name="index 8" w:semiHidden="1" w:unhideWhenUsed="1"/>
+    <w:lsdException w:name="index 9" w:semiHidden="1" w:unhideWhenUsed="1"/>
+    <w:lsdException w:name="toc 1" w:semiHidden="1" w:uiPriority="39" w:unhideWhenUsed="1"/>
+    <w:lsdException w:name="toc 2" w:semiHidden="1" w:uiPriority="39" w:unhideWhenUsed="1"/>
+    <w:lsdException w:name="toc 3" w:semiHidden="1" w:uiPriority="39" w:unhideWhenUsed="1"/>
+    <w:lsdException w:name="toc 4" w:semiHidden="1" w:uiPriority="39" w:unhideWhenUsed="1"/>
+    <w:lsdException w:name="toc 5" w:semiHidden="1" w:uiPriority="39" w:unhideWhenUsed="1"/>
+    <w:lsdException w:name="toc 6" w:semiHidden="1" w:uiPriority="39" w:unhideWhenUsed="1"/>
+    <w:lsdException w:name="toc 7" w:semiHidden="1" w:uiPriority="39" w:unhideWhenUsed="1"/>
+    <w:lsdException w:name="toc 8" w:semiHidden="1" w:uiPriority="39" w:unhideWhenUsed="1"/>
+    <w:lsdException w:name="toc 9" w:semiHidden="1" w:uiPriority="39" w:unhideWhenUsed="1"/>
+    <w:lsdException w:name="Normal Indent" w:semiHidden="1" w:unhideWhenUsed="1"/>
+    <w:lsdException w:name="footnote text" w:semiHidden="1" w:unhideWhenUsed="1"/>
+    <w:lsdException w:name="annotation text" w:semiHidden="1" w:unhideWhenUsed="1"/>
+    <w:lsdException w:name="header" w:semiHidden="1" w:unhideWhenUsed="1"/>
+    <w:lsdException w:name="footer" w:semiHidden="1" w:unhideWhenUsed="1"/>
+    <w:lsdException w:name="index heading" w:semiHidden="1" w:unhideWhenUsed="1"/>
+    <w:lsdException w:name="caption" w:semiHidden="1" w:uiPriority="35" w:unhideWhenUsed="1" w:qFormat="1"/>
+    <w:lsdException w:name="table of figures" w:semiHidden="1" w:unhideWhenUsed="1"/>
+    <w:lsdException w:name="envelope address" w:semiHidden="1" w:unhideWhenUsed="1"/>
+    <w:lsdException w:name="envelope return" w:semiHidden="1" w:unhideWhenUsed="1"/>
+    <w:lsdException w:name="footnote reference" w:semiHidden="1" w:unhideWhenUsed="1"/>
+    <w:lsdException w:name="annotation reference" w:semiHidden="1" w:unhideWhenUsed="1"/>
+    <w:lsdException w:name="line number" w:semiHidden="1" w:unhideWhenUsed="1"/>
+    <w:lsdException w:name="page number" w:semiHidden="1" w:unhideWhenUsed="1"/>
+    <w:lsdException w:name="endnote reference" w:semiHidden="1" w:unhideWhenUsed="1"/>
+    <w:lsdException w:name="endnote text" w:semiHidden="1" w:unhideWhenUsed="1"/>
+    <w:lsdException w:name="table of authorities" w:semiHidden="1" w:unhideWhenUsed="1"/>
+    <w:lsdException w:name="macro" w:semiHidden="1" w:unhideWhenUsed="1"/>
+    <w:lsdException w:name="toa heading" w:semiHidden="1" w:unhideWhenUsed="1"/>
+    <w:lsdException w:name="List" w:semiHidden="1" w:unhideWhenUsed="1"/>
+    <w:lsdException w:name="List Bullet" w:semiHidden="1" w:unhideWhenUsed="1"/>
+    <w:lsdException w:name="List Number" w:semiHidden="1" w:unhideWhenUsed="1"/>
+    <w:lsdException w:name="List 2" w:semiHidden="1" w:unhideWhenUsed="1"/>
+    <w:lsdException w:name="List 3" w:semiHidden="1" w:unhideWhenUsed="1"/>
+    <w:lsdException w:name="List 4" w:semiHidden="1" w:unhideWhenUsed="1"/>
+    <w:lsdException w:name="List 5" w:semiHidden="1" w:unhideWhenUsed="1"/>
+    <w:lsdException w:name="List Bullet 2" w:semiHidden="1" w:unhideWhenUsed="1"/>
+    <w:lsdException w:name="List Bullet 3" w:semiHidden="1" w:unhideWhenUsed="1"/>
+    <w:lsdException w:name="List Bullet 4" w:semiHidden="1" w:unhideWhenUsed="1"/>
+    <w:lsdException w:name="List Bullet 5" w:semiHidden="1" w:unhideWhenUsed="1"/>
+    <w:lsdException w:name="List Number 2" w:semiHidden="1" w:unhideWhenUsed="1"/>
+    <w:lsdException w:name="List Number 3" w:semiHidden="1" w:unhideWhenUsed="1"/>
+    <w:lsdException w:name="List Number 4" w:semiHidden="1" w:unhideWhenUsed="1"/>
+    <w:lsdException w:name="List Number 5" w:semiHidden="1" w:unhideWhenUsed="1"/>
+    <w:lsdException w:name="Title" w:uiPriority="10" w:qFormat="1"/>
+    <w:lsdException w:name="Closing" w:semiHidden="1" w:unhideWhenUsed="1"/>
+    <w:lsdException w:name="Signature" w:semiHidden="1" w:unhideWhenUsed="1"/>
+    <w:lsdException w:name="Default Paragraph Font" w:semiHidden="1" w:uiPriority="1" w:unhideWhenUsed="1"/>
+    <w:lsdException w:name="Body Text" w:semiHidden="1" w:unhideWhenUsed="1"/>
+    <w:lsdException w:name="Body Text Indent" w:semiHidden="1" w:unhideWhenUsed="1"/>
+    <w:lsdException w:name="List Continue" w:semiHidden="1" w:unhideWhenUsed="1"/>
+    <w:lsdException w:name="List Continue 2" w:semiHidden="1" w:unhideWhenUsed="1"/>
+    <w:lsdException w:name="List Continue 3" w:semiHidden="1" w:unhideWhenUsed="1"/>
+    <w:lsdException w:name="List Continue 4" w:semiHidden="1" w:unhideWhenUsed="1"/>
+    <w:lsdException w:name="List Continue 5" w:semiHidden="1" w:unhideWhenUsed="1"/>
+    <w:lsdException w:name="Message Header" w:semiHidden="1" w:unhideWhenUsed="1"/>
+    <w:lsdException w:name="Subtitle" w:uiPriority="11" w:qFormat="1"/>
+    <w:lsdException w:name="Salutation" w:semiHidden="1" w:unhideWhenUsed="1"/>
+    <w:lsdException w:name="Date" w:semiHidden="1" w:unhideWhenUsed="1"/>
+    <w:lsdException w:name="Body Text First Indent" w:semiHidden="1" w:unhideWhenUsed="1"/>
+    <w:lsdException w:name="Body Text First Indent 2" w:semiHidden="1" w:unhideWhenUsed="1"/>
+    <w:lsdException w:name="Note Heading" w:semiHidden="1" w:unhideWhenUsed="1"/>
+    <w:lsdException w:name="Body Text 2" w:semiHidden="1" w:unhideWhenUsed="1"/>
+    <w:lsdException w:name="Body Text 3" w:semiHidden="1" w:unhideWhenUsed="1"/>
+    <w:lsdException w:name="Body Text Indent 2" w:semiHidden="1" w:unhideWhenUsed="1"/>
+    <w:lsdException w:name="Body Text Indent 3" w:semiHidden="1" w:unhideWhenUsed="1"/>
+    <w:lsdException w:name="Block Text" w:semiHidden="1" w:unhideWhenUsed="1"/>
+    <w:lsdException w:name="Hyperlink" w:semiHidden="1" w:unhideWhenUsed="1"/>
+    <w:lsdException w:name="FollowedHyperlink" w:semiHidden="1" w:unhideWhenUsed="1"/>
+    <w:lsdException w:name="Strong" w:uiPriority="22" w:qFormat="1"/>
+    <w:lsdException w:name="Emphasis" w:uiPriority="20" w:qFormat="1"/>
+    <w:lsdException w:name="Document Map" w:semiHidden="1" w:unhideWhenUsed="1"/>
+    <w:lsdException w:name="Plain Text" w:semiHidden="1" w:unhideWhenUsed="1"/>
+    <w:lsdException w:name="E-mail Signature" w:semiHidden="1" w:unhideWhenUsed="1"/>
+    <w:lsdException w:name="HTML Top of Form" w:semiHidden="1" w:unhideWhenUsed="1"/>
+    <w:lsdException w:name="HTML Bottom of Form" w:semiHidden="1" w:unhideWhenUsed="1"/>
+    <w:lsdException w:name="Normal (Web)" w:semiHidden="1" w:unhideWhenUsed="1"/>
+    <w:lsdException w:name="HTML Acronym" w:semiHidden="1" w:unhideWhenUsed="1"/>
+    <w:lsdException w:name="HTML Address" w:semiHidden="1" w:unhideWhenUsed="1"/>
+    <w:lsdException w:name="HTML Cite" w:semiHidden="1" w:unhideWhenUsed="1"/>
+    <w:lsdException w:name="HTML Code" w:semiHidden="1" w:unhideWhenUsed="1"/>
+    <w:lsdException w:name="HTML Definition" w:semiHidden="1" w:unhideWhenUsed="1"/>
+    <w:lsdException w:name="HTML Keyboard" w:semiHidden="1" w:unhideWhenUsed="1"/>
+    <w:lsdException w:name="HTML Preformatted" w:semiHidden="1" w:unhideWhenUsed="1"/>
+    <w:lsdException w:name="HTML Sample" w:semiHidden="1" w:unhideWhenUsed="1"/>
+    <w:lsdException w:name="HTML Typewriter" w:semiHidden="1" w:unhideWhenUsed="1"/>
+    <w:lsdException w:name="HTML Variable" w:semiHidden="1" w:unhideWhenUsed="1"/>
+    <w:lsdException w:name="Normal Table" w:semiHidden="1" w:unhideWhenUsed="1"/>
+    <w:lsdException w:name="annotation subject" w:semiHidden="1" w:unhideWhenUsed="1"/>
+    <w:lsdException w:name="No List" w:semiHidden="1" w:unhideWhenUsed="1"/>
+    <w:lsdException w:name="Outline List 1" w:semiHidden="1" w:unhideWhenUsed="1"/>
+    <w:lsdException w:name="Outline List 2" w:semiHidden="1" w:unhideWhenUsed="1"/>
+    <w:lsdException w:name="Outline List 3" w:semiHidden="1" w:unhideWhenUsed="1"/>
+    <w:lsdException w:name="Table Simple 1" w:semiHidden="1" w:unhideWhenUsed="1"/>
+    <w:lsdException w:name="Table Simple 2" w:semiHidden="1" w:unhideWhenUsed="1"/>
+    <w:lsdException w:name="Table Simple 3" w:semiHidden="1" w:unhideWhenUsed="1"/>
+    <w:lsdException w:name="Table Classic 1" w:semiHidden="1" w:unhideWhenUsed="1"/>
+    <w:lsdException w:name="Table Classic 2" w:semiHidden="1" w:unhideWhenUsed="1"/>
+    <w:lsdException w:name="Table Classic 3" w:semiHidden="1" w:unhideWhenUsed="1"/>
+    <w:lsdException w:name="Table Classic 4" w:semiHidden="1" w:unhideWhenUsed="1"/>
+    <w:lsdException w:name="Table Colorful 1" w:semiHidden="1" w:unhideWhenUsed="1"/>
+    <w:lsdException w:name="Table Colorful 2" w:semiHidden="1" w:unhideWhenUsed="1"/>
+    <w:lsdException w:name="Table Colorful 3" w:semiHidden="1" w:unhideWhenUsed="1"/>
+    <w:lsdException w:name="Table Columns 1" w:semiHidden="1" w:unhideWhenUsed="1"/>
+    <w:lsdException w:name="Table Columns 2" w:semiHidden="1" w:unhideWhenUsed="1"/>
+    <w:lsdException w:name="Table Columns 3" w:semiHidden="1" w:unhideWhenUsed="1"/>
+    <w:lsdException w:name="Table Columns 4" w:semiHidden="1" w:unhideWhenUsed="1"/>
+    <w:lsdException w:name="Table Columns 5" w:semiHidden="1" w:unhideWhenUsed="1"/>
+    <w:lsdException w:name="Table Grid 1" w:semiHidden="1" w:unhideWhenUsed="1"/>
+    <w:lsdException w:name="Table Grid 2" w:semiHidden="1" w:unhideWhenUsed="1"/>
+    <w:lsdException w:name="Table Grid 3" w:semiHidden="1" w:unhideWhenUsed="1"/>
+    <w:lsdException w:name="Table Grid 4" w:semiHidden="1" w:unhideWhenUsed="1"/>
+    <w:lsdException w:name="Table Grid 5" w:semiHidden="1" w:unhideWhenUsed="1"/>
+    <w:lsdException w:name="Table Grid 6" w:semiHidden="1" w:unhideWhenUsed="1"/>
+    <w:lsdException w:name="Table Grid 7" w:semiHidden="1" w:unhideWhenUsed="1"/>
+    <w:lsdException w:name="Table Grid 8" w:semiHidden="1" w:unhideWhenUsed="1"/>
+    <w:lsdException w:name="Table List 1" w:semiHidden="1" w:unhideWhenUsed="1"/>
+    <w:lsdException w:name="Table List 2" w:semiHidden="1" w:unhideWhenUsed="1"/>
+    <w:lsdException w:name="Table List 3" w:semiHidden="1" w:unhideWhenUsed="1"/>
+    <w:lsdException w:name="Table List 4" w:semiHidden="1" w:unhideWhenUsed="1"/>
+    <w:lsdException w:name="Table List 5" w:semiHidden="1" w:unhideWhenUsed="1"/>
+    <w:lsdException w:name="Table List 6" w:semiHidden="1" w:unhideWhenUsed="1"/>
+    <w:lsdException w:name="Table List 7" w:semiHidden="1" w:unhideWhenUsed="1"/>
+    <w:lsdException w:name="Table List 8" w:semiHidden="1" w:unhideWhenUsed="1"/>
+    <w:lsdException w:name="Table 3D effects 1" w:semiHidden="1" w:unhideWhenUsed="1"/>
+    <w:lsdException w:name="Table 3D effects 2" w:semiHidden="1" w:unhideWhenUsed="1"/>
+    <w:lsdException w:name="Table 3D effects 3" w:semiHidden="1" w:unhideWhenUsed="1"/>
+    <w:lsdException w:name="Table Contemporary" w:semiHidden="1" w:unhideWhenUsed="1"/>
+    <w:lsdException w:name="Table Elegant" w:semiHidden="1" w:unhideWhenUsed="1"/>
+    <w:lsdException w:name="Table Professional" w:semiHidden="1" w:unhideWhenUsed="1"/>
+    <w:lsdException w:name="Table Subtle 1" w:semiHidden="1" w:unhideWhenUsed="1"/>
+    <w:lsdException w:name="Table Subtle 2" w:semiHidden="1" w:unhideWhenUsed="1"/>
+    <w:lsdException w:name="Table Web 1" w:semiHidden="1" w:unhideWhenUsed="1"/>
+    <w:lsdException w:name="Table Web 2" w:semiHidden="1" w:unhideWhenUsed="1"/>
+    <w:lsdException w:name="Table Web 3" w:semiHidden="1" w:unhideWhenUsed="1"/>
+    <w:lsdException w:name="Balloon Text" w:semiHidden="1" w:unhideWhenUsed="1"/>
+    <w:lsdException w:name="Table Grid" w:semiHidden="1" w:uiPriority="39" w:unhideWhenUsed="1"/>
+    <w:lsdException w:name="Table Theme" w:semiHidden="1" w:unhideWhenUsed="1"/>
+    <w:lsdException w:name="Placeholder Text" w:semiHidden="1"/>
+    <w:lsdException w:name="No Spacing" w:uiPriority="1" w:qFormat="1"/>
+    <w:lsdException w:name="Light Shading" w:uiPriority="60"/>
+    <w:lsdException w:name="Light List" w:uiPriority="61"/>
+    <w:lsdException w:name="Light Grid" w:uiPriority="62"/>
+    <w:lsdException w:name="Medium Shading 1" w:uiPriority="63"/>
+    <w:lsdException w:name="Medium Shading 2" w:uiPriority="64"/>
+    <w:lsdException w:name="Medium List 1" w:uiPriority="65"/>
+    <w:lsdException w:name="Medium List 2" w:uiPriority="66"/>
+    <w:lsdException w:name="Medium Grid 1" w:uiPriority="67"/>
+    <w:lsdException w:name="Medium Grid 2" w:uiPriority="68"/>
+    <w:lsdException w:name="Medium Grid 3" w:uiPriority="69"/>
+    <w:lsdException w:name="Dark List" w:uiPriority="70"/>
+    <w:lsdException w:name="Colorful Shading" w:uiPriority="71"/>
+    <w:lsdException w:name="Colorful List" w:uiPriority="72"/>
+    <w:lsdException w:name="Colorful Grid" w:uiPriority="73"/>
+    <w:lsdException w:name="Light Shading Accent 1" w:uiPriority="60"/>
+    <w:lsdException w:name="Light List Accent 1" w:uiPriority="61"/>
+    <w:lsdException w:name="Light Grid Accent 1" w:uiPriority="62"/>
+    <w:lsdException w:name="Medium Shading 1 Accent 1" w:uiPriority="63"/>
+    <w:lsdException w:name="Medium Shading 2 Accent 1" w:uiPriority="64"/>
+    <w:lsdException w:name="Medium List 1 Accent 1" w:uiPriority="65"/>
+    <w:lsdException w:name="Revision" w:semiHidden="1"/>
+    <w:lsdException w:name="List Paragraph" w:uiPriority="34" w:qFormat="1"/>
+    <w:lsdException w:name="Quote" w:uiPriority="29" w:qFormat="1"/>
+    <w:lsdException w:name="Intense Quote" w:uiPriority="30" w:qFormat="1"/>
+    <w:lsdException w:name="Medium List 2 Accent 1" w:uiPriority="66"/>
+    <w:lsdException w:name="Medium Grid 1 Accent 1" w:uiPriority="67"/>
+    <w:lsdException w:name="Medium Grid 2 Accent 1" w:uiPriority="68"/>
+    <w:lsdException w:name="Medium Grid 3 Accent 1" w:uiPriority="69"/>
+    <w:lsdException w:name="Dark List Accent 1" w:uiPriority="70"/>
+    <w:lsdException w:name="Colorful Shading Accent 1" w:uiPriority="71"/>
+    <w:lsdException w:name="Colorful List Accent 1" w:uiPriority="72"/>
+    <w:lsdException w:name="Colorful Grid Accent 1" w:uiPriority="73"/>
+    <w:lsdException w:name="Light Shading Accent 2" w:uiPriority="60"/>
+    <w:lsdException w:name="Light List Accent 2" w:uiPriority="61"/>
+    <w:lsdException w:name="Light Grid Accent 2" w:uiPriority="62"/>
+    <w:lsdException w:name="Medium Shading 1 Accent 2" w:uiPriority="63"/>
+    <w:lsdException w:name="Medium Shading 2 Accent 2" w:uiPriority="64"/>
+    <w:lsdException w:name="Medium List 1 Accent 2" w:uiPriority="65"/>
+    <w:lsdException w:name="Medium List 2 Accent 2" w:uiPriority="66"/>
+    <w:lsdException w:name="Medium Grid 1 Accent 2" w:uiPriority="67"/>
+    <w:lsdException w:name="Medium Grid 2 Accent 2" w:uiPriority="68"/>
+    <w:lsdException w:name="Medium Grid 3 Accent 2" w:uiPriority="69"/>
+    <w:lsdException w:name="Dark List Accent 2" w:uiPriority="70"/>
+    <w:lsdException w:name="Colorful Shading Accent 2" w:uiPriority="71"/>
+    <w:lsdException w:name="Colorful List Accent 2" w:uiPriority="72"/>
+    <w:lsdException w:name="Colorful Grid Accent 2" w:uiPriority="73"/>
+    <w:lsdException w:name="Light Shading Accent 3" w:uiPriority="60"/>
+    <w:lsdException w:name="Light List Accent 3" w:uiPriority="61"/>
+    <w:lsdException w:name="Light Grid Accent 3" w:uiPriority="62"/>
+    <w:lsdException w:name="Medium Shading 1 Accent 3" w:uiPriority="63"/>
+    <w:lsdException w:name="Medium Shading 2 Accent 3" w:uiPriority="64"/>
+    <w:lsdException w:name="Medium List 1 Accent 3" w:uiPriority="65"/>
+    <w:lsdException w:name="Medium List 2 Accent 3" w:uiPriority="66"/>
+    <w:lsdException w:name="Medium Grid 1 Accent 3" w:uiPriority="67"/>
+    <w:lsdException w:name="Medium Grid 2 Accent 3" w:uiPriority="68"/>
+    <w:lsdException w:name="Medium Grid 3 Accent 3" w:uiPriority="69"/>
+    <w:lsdException w:name="Dark List Accent 3" w:uiPriority="70"/>
+    <w:lsdException w:name="Colorful Shading Accent 3" w:uiPriority="71"/>
+    <w:lsdException w:name="Colorful List Accent 3" w:uiPriority="72"/>
+    <w:lsdException w:name="Colorful Grid Accent 3" w:uiPriority="73"/>
+    <w:lsdException w:name="Light Shading Accent 4" w:uiPriority="60"/>
+    <w:lsdException w:name="Light List Accent 4" w:uiPriority="61"/>
+    <w:lsdException w:name="Light Grid Accent 4" w:uiPriority="62"/>
+    <w:lsdException w:name="Medium Shading 1 Accent 4" w:uiPriority="63"/>
+    <w:lsdException w:name="Medium Shading 2 Accent 4" w:uiPriority="64"/>
+    <w:lsdException w:name="Medium List 1 Accent 4" w:uiPriority="65"/>
+    <w:lsdException w:name="Medium List 2 Accent 4" w:uiPriority="66"/>
+    <w:lsdException w:name="Medium Grid 1 Accent 4" w:uiPriority="67"/>
+    <w:lsdException w:name="Medium Grid 2 Accent 4" w:uiPriority="68"/>
+    <w:lsdException w:name="Medium Grid 3 Accent 4" w:uiPriority="69"/>
+    <w:lsdException w:name="Dark List Accent 4" w:uiPriority="70"/>
+    <w:lsdException w:name="Colorful Shading Accent 4" w:uiPriority="71"/>
+    <w:lsdException w:name="Colorful List Accent 4" w:uiPriority="72"/>
+    <w:lsdException w:name="Colorful Grid Accent 4" w:uiPriority="73"/>
+    <w:lsdException w:name="Light Shading Accent 5" w:uiPriority="60"/>
+    <w:lsdException w:name="Light List Accent 5" w:uiPriority="61"/>
+    <w:lsdException w:name="Light Grid Accent 5" w:uiPriority="62"/>
+    <w:lsdException w:name="Medium Shading 1 Accent 5" w:uiPriority="63"/>
+    <w:lsdException w:name="Medium Shading 2 Accent 5" w:uiPriority="64"/>
+    <w:lsdException w:name="Medium List 1 Accent 5" w:uiPriority="65"/>
+    <w:lsdException w:name="Medium List 2 Accent 5" w:uiPriority="66"/>
+    <w:lsdException w:name="Medium Grid 1 Accent 5" w:uiPriority="67"/>
+    <w:lsdException w:name="Medium Grid 2 Accent 5" w:uiPriority="68"/>
+    <w:lsdException w:name="Medium Grid 3 Accent 5" w:uiPriority="69"/>
+    <w:lsdException w:name="Dark List Accent 5" w:uiPriority="70"/>
+    <w:lsdException w:name="Colorful Shading Accent 5" w:uiPriority="71"/>
+    <w:lsdException w:name="Colorful List Accent 5" w:uiPriority="72"/>
+    <w:lsdException w:name="Colorful Grid Accent 5" w:uiPriority="73"/>
+    <w:lsdException w:name="Light Shading Accent 6" w:uiPriority="60"/>
+    <w:lsdException w:name="Light List Accent 6" w:uiPriority="61"/>
+    <w:lsdException w:name="Light Grid Accent 6" w:uiPriority="62"/>
+    <w:lsdException w:name="Medium Shading 1 Accent 6" w:uiPriority="63"/>
+    <w:lsdException w:name="Medium Shading 2 Accent 6" w:uiPriority="64"/>
+    <w:lsdException w:name="Medium List 1 Accent 6" w:uiPriority="65"/>
+    <w:lsdException w:name="Medium List 2 Accent 6" w:uiPriority="66"/>
+    <w:lsdException w:name="Medium Grid 1 Accent 6" w:uiPriority="67"/>
+    <w:lsdException w:name="Medium Grid 2 Accent 6" w:uiPriority="68"/>
+    <w:lsdException w:name="Medium Grid 3 Accent 6" w:uiPriority="69"/>
+    <w:lsdException w:name="Dark List Accent 6" w:uiPriority="70"/>
+    <w:lsdException w:name="Colorful Shading Accent 6" w:uiPriority="71"/>
+    <w:lsdException w:name="Colorful List Accent 6" w:uiPriority="72"/>
+    <w:lsdException w:name="Colorful Grid Accent 6" w:uiPriority="73"/>
+    <w:lsdException w:name="Subtle Emphasis" w:uiPriority="19" w:qFormat="1"/>
+    <w:lsdException w:name="Intense Emphasis" w:uiPriority="21" w:qFormat="1"/>
+    <w:lsdException w:name="Subtle Reference" w:uiPriority="31" w:qFormat="1"/>
+    <w:lsdException w:name="Intense Reference" w:uiPriority="32" w:qFormat="1"/>
+    <w:lsdException w:name="Book Title" w:uiPriority="33" w:qFormat="1"/>
+    <w:lsdException w:name="Bibliography" w:semiHidden="1" w:uiPriority="37" w:unhideWhenUsed="1"/>
+    <w:lsdException w:name="TOC Heading" w:semiHidden="1" w:uiPriority="39" w:unhideWhenUsed="1" w:qFormat="1"/>
+    <w:lsdException w:name="Plain Table 1" w:uiPriority="41"/>
+    <w:lsdException w:name="Plain Table 2" w:uiPriority="42"/>
+    <w:lsdException w:name="Plain Table 3" w:uiPriority="43"/>
+    <w:lsdException w:name="Plain Table 4" w:uiPriority="44"/>
+    <w:lsdException w:name="Plain Table 5" w:uiPriority="45"/>
+    <w:lsdException w:name="Grid Table Light" w:uiPriority="40"/>
+    <w:lsdException w:name="Grid Table 1 Light" w:uiPriority="46"/>
+    <w:lsdException w:name="Grid Table 2" w:uiPriority="47"/>
+    <w:lsdException w:name="Grid Table 3" w:uiPriority="48"/>
+    <w:lsdException w:name="Grid Table 4" w:uiPriority="49"/>
+    <w:lsdException w:name="Grid Table 5 Dark" w:uiPriority="50"/>
+    <w:lsdException w:name="Grid Table 6 Colorful" w:uiPriority="51"/>
+    <w:lsdException w:name="Grid Table 7 Colorful" w:uiPriority="52"/>
+    <w:lsdException w:name="Grid Table 1 Light Accent 1" w:uiPriority="46"/>
+    <w:lsdException w:name="Grid Table 2 Accent 1" w:uiPriority="47"/>
+    <w:lsdException w:name="Grid Table 3 Accent 1" w:uiPriority="48"/>
+    <w:lsdException w:name="Grid Table 4 Accent 1" w:uiPriority="49"/>
+    <w:lsdException w:name="Grid Table 5 Dark Accent 1" w:uiPriority="50"/>
+    <w:lsdException w:name="Grid Table 6 Colorful Accent 1" w:uiPriority="51"/>
+    <w:lsdException w:name="Grid Table 7 Colorful Accent 1" w:uiPriority="52"/>
+    <w:lsdException w:name="Grid Table 1 Light Accent 2" w:uiPriority="46"/>
+    <w:lsdException w:name="Grid Table 2 Accent 2" w:uiPriority="47"/>
+    <w:lsdException w:name="Grid Table 3 Accent 2" w:uiPriority="48"/>
+    <w:lsdException w:name="Grid Table 4 Accent 2" w:uiPriority="49"/>
+    <w:lsdException w:name="Grid Table 5 Dark Accent 2" w:uiPriority="50"/>
+    <w:lsdException w:name="Grid Table 6 Colorful Accent 2" w:uiPriority="51"/>
+    <w:lsdException w:name="Grid Table 7 Colorful Accent 2" w:uiPriority="52"/>
+    <w:lsdException w:name="Grid Table 1 Light Accent 3" w:uiPriority="46"/>
+    <w:lsdException w:name="Grid Table 2 Accent 3" w:uiPriority="47"/>
+    <w:lsdException w:name="Grid Table 3 Accent 3" w:uiPriority="48"/>
+    <w:lsdException w:name="Grid Table 4 Accent 3" w:uiPriority="49"/>
+    <w:lsdException w:name="Grid Table 5 Dark Accent 3" w:uiPriority="50"/>
+    <w:lsdException w:name="Grid Table 6 Colorful Accent 3" w:uiPriority="51"/>
+    <w:lsdException w:name="Grid Table 7 Colorful Accent 3" w:uiPriority="52"/>
+    <w:lsdException w:name="Grid Table 1 Light Accent 4" w:uiPriority="46"/>
+    <w:lsdException w:name="Grid Table 2 Accent 4" w:uiPriority="47"/>
+    <w:lsdException w:name="Grid Table 3 Accent 4" w:uiPriority="48"/>
+    <w:lsdException w:name="Grid Table 4 Accent 4" w:uiPriority="49"/>
+    <w:lsdException w:name="Grid Table 5 Dark Accent 4" w:uiPriority="50"/>
+    <w:lsdException w:name="Grid Table 6 Colorful Accent 4" w:uiPriority="51"/>
+    <w:lsdException w:name="Grid Table 7 Colorful Accent 4" w:uiPriority="52"/>
+    <w:lsdException w:name="Grid Table 1 Light Accent 5" w:uiPriority="46"/>
+    <w:lsdException w:name="Grid Table 2 Accent 5" w:uiPriority="47"/>
+    <w:lsdException w:name="Grid Table 3 Accent 5" w:uiPriority="48"/>
+    <w:lsdException w:name="Grid Table 4 Accent 5" w:uiPriority="49"/>
+    <w:lsdException w:name="Grid Table 5 Dark Accent 5" w:uiPriority="50"/>
+    <w:lsdException w:name="Grid Table 6 Colorful Accent 5" w:uiPriority="51"/>
+    <w:lsdException w:name="Grid Table 7 Colorful Accent 5" w:uiPriority="52"/>
+    <w:lsdException w:name="Grid Table 1 Light Accent 6" w:uiPriority="46"/>
+    <w:lsdException w:name="Grid Table 2 Accent 6" w:uiPriority="47"/>
+    <w:lsdException w:name="Grid Table 3 Accent 6" w:uiPriority="48"/>
+    <w:lsdException w:name="Grid Table 4 Accent 6" w:uiPriority="49"/>
+    <w:lsdException w:name="Grid Table 5 Dark Accent 6" w:uiPriority="50"/>
+    <w:lsdException w:name="Grid Table 6 Colorful Accent 6" w:uiPriority="51"/>
+    <w:lsdException w:name="Grid Table 7 Colorful Accent 6" w:uiPriority="52"/>
+    <w:lsdException w:name="List Table 1 Light" w:uiPriority="46"/>
+    <w:lsdException w:name="List Table 2" w:uiPriority="47"/>
+    <w:lsdException w:name="List Table 3" w:uiPriority="48"/>
+    <w:lsdException w:name="List Table 4" w:uiPriority="49"/>
+    <w:lsdException w:name="List Table 5 Dark" w:uiPriority="50"/>
+    <w:lsdException w:name="List Table 6 Colorful" w:uiPriority="51"/>
+    <w:lsdException w:name="List Table 7 Colorful" w:uiPriority="52"/>
+    <w:lsdException w:name="List Table 1 Light Accent 1" w:uiPriority="46"/>
+    <w:lsdException w:name="List Table 2 Accent 1" w:uiPriority="47"/>
+    <w:lsdException w:name="List Table 3 Accent 1" w:uiPriority="48"/>
+    <w:lsdException w:name="List Table 4 Accent 1" w:uiPriority="49"/>
+    <w:lsdException w:name="List Table 5 Dark Accent 1" w:uiPriority="50"/>
+    <w:lsdException w:name="List Table 6 Colorful Accent 1" w:uiPriority="51"/>
+    <w:lsdException w:name="List Table 7 Colorful Accent 1" w:uiPriority="52"/>
+    <w:lsdException w:name="List Table 1 Light Accent 2" w:uiPriority="46"/>
+    <w:lsdException w:name="List Table 2 Accent 2" w:uiPriority="47"/>
+    <w:lsdException w:name="List Table 3 Accent 2" w:uiPriority="48"/>
+    <w:lsdException w:name="List Table 4 Accent 2" w:uiPriority="49"/>
+    <w:lsdException w:name="List Table 5 Dark Accent 2" w:uiPriority="50"/>
+    <w:lsdException w:name="List Table 6 Colorful Accent 2" w:uiPriority="51"/>
+    <w:lsdException w:name="List Table 7 Colorful Accent 2" w:uiPriority="52"/>
+    <w:lsdException w:name="List Table 1 Light Accent 3" w:uiPriority="46"/>
+    <w:lsdException w:name="List Table 2 Accent 3" w:uiPriority="47"/>
+    <w:lsdException w:name="List Table 3 Accent 3" w:uiPriority="48"/>
+    <w:lsdException w:name="List Table 4 Accent 3" w:uiPriority="49"/>
+    <w:lsdException w:name="List Table 5 Dark Accent 3" w:uiPriority="50"/>
+    <w:lsdException w:name="List Table 6 Colorful Accent 3" w:uiPriority="51"/>
+    <w:lsdException w:name="List Table 7 Colorful Accent 3" w:uiPriority="52"/>
+    <w:lsdException w:name="List Table 1 Light Accent 4" w:uiPriority="46"/>
+    <w:lsdException w:name="List Table 2 Accent 4" w:uiPriority="47"/>
+    <w:lsdException w:name="List Table 3 Accent 4" w:uiPriority="48"/>
+    <w:lsdException w:name="List Table 4 Accent 4" w:uiPriority="49"/>
+    <w:lsdException w:name="List Table 5 Dark Accent 4" w:uiPriority="50"/>
+    <w:lsdException w:name="List Table 6 Colorful Accent 4" w:uiPriority="51"/>
+    <w:lsdException w:name="List Table 7 Colorful Accent 4" w:uiPriority="52"/>
+    <w:lsdException w:name="List Table 1 Light Accent 5" w:uiPriority="46"/>
+    <w:lsdException w:name="List Table 2 Accent 5" w:uiPriority="47"/>
+    <w:lsdException w:name="List Table 3 Accent 5" w:uiPriority="48"/>
+    <w:lsdException w:name="List Table 4 Accent 5" w:uiPriority="49"/>
+    <w:lsdException w:name="List Table 5 Dark Accent 5" w:uiPriority="50"/>
+    <w:lsdException w:name="List Table 6 Colorful Accent 5" w:uiPriority="51"/>
+    <w:lsdException w:name="List Table 7 Colorful Accent 5" w:uiPriority="52"/>
+    <w:lsdException w:name="List Table 1 Light Accent 6" w:uiPriority="46"/>
+    <w:lsdException w:name="List Table 2 Accent 6" w:uiPriority="47"/>
+    <w:lsdException w:name="List Table 3 Accent 6" w:uiPriority="48"/>
+    <w:lsdException w:name="List Table 4 Accent 6" w:uiPriority="49"/>
+    <w:lsdException w:name="List Table 5 Dark Accent 6" w:uiPriority="50"/>
+    <w:lsdException w:name="List Table 6 Colorful Accent 6" w:uiPriority="51"/>
+    <w:lsdException w:name="List Table 7 Colorful Accent 6" w:uiPriority="52"/>
+    <w:lsdException w:name="Mention" w:semiHidden="1" w:unhideWhenUsed="1"/>
+    <w:lsdException w:name="Smart Hyperlink" w:semiHidden="1" w:unhideWhenUsed="1"/>
+    <w:lsdException w:name="Hashtag" w:semiHidden="1" w:unhideWhenUsed="1"/>
+    <w:lsdException w:name="Unresolved Mention" w:semiHidden="1" w:unhideWhenUsed="1"/>
+    <w:lsdException w:name="Smart Link" w:semiHidden="1" w:unhideWhenUsed="1"/>
   </w:latentStyles>
   <w:style w:type="paragraph" w:default="1" w:styleId="Normal">
     <w:name w:val="Normal"/>
@@ -6976,11 +7009,11 @@
       <w:szCs w:val="24"/>
     </w:rPr>
   </w:style>
-  <w:style w:type="paragraph" w:styleId="Ttulo1">
+  <w:style w:type="paragraph" w:styleId="Heading1">
     <w:name w:val="heading 1"/>
     <w:basedOn w:val="Normal"/>
     <w:next w:val="Normal"/>
-    <w:link w:val="Ttulo1Char"/>
+    <w:link w:val="Heading1Char"/>
     <w:uiPriority w:val="9"/>
     <w:qFormat/>
     <w:rsid w:val="00CB224A"/>
@@ -7001,18 +7034,17 @@
       <w:szCs w:val="32"/>
     </w:rPr>
   </w:style>
-  <w:style w:type="character" w:default="1" w:styleId="Fontepargpadro">
+  <w:style w:type="character" w:default="1" w:styleId="DefaultParagraphFont">
     <w:name w:val="Default Paragraph Font"/>
     <w:uiPriority w:val="1"/>
     <w:semiHidden/>
     <w:unhideWhenUsed/>
   </w:style>
-  <w:style w:type="table" w:default="1" w:styleId="Tabelanormal">
+  <w:style w:type="table" w:default="1" w:styleId="TableNormal">
     <w:name w:val="Normal Table"/>
     <w:uiPriority w:val="99"/>
     <w:semiHidden/>
     <w:unhideWhenUsed/>
-    <w:qFormat/>
     <w:tblPr>
       <w:tblInd w:w="0" w:type="dxa"/>
       <w:tblCellMar>
@@ -7023,16 +7055,16 @@
       </w:tblCellMar>
     </w:tblPr>
   </w:style>
-  <w:style w:type="numbering" w:default="1" w:styleId="Semlista">
+  <w:style w:type="numbering" w:default="1" w:styleId="NoList">
     <w:name w:val="No List"/>
     <w:uiPriority w:val="99"/>
     <w:semiHidden/>
     <w:unhideWhenUsed/>
   </w:style>
-  <w:style w:type="character" w:customStyle="1" w:styleId="Ttulo1Char">
-    <w:name w:val="Título 1 Char"/>
-    <w:basedOn w:val="Fontepargpadro"/>
-    <w:link w:val="Ttulo1"/>
+  <w:style w:type="character" w:customStyle="1" w:styleId="Heading1Char">
+    <w:name w:val="Heading 1 Char"/>
+    <w:basedOn w:val="DefaultParagraphFont"/>
+    <w:link w:val="Heading1"/>
     <w:uiPriority w:val="9"/>
     <w:rsid w:val="00CB224A"/>
     <w:rPr>
@@ -7043,9 +7075,9 @@
       <w:szCs w:val="32"/>
     </w:rPr>
   </w:style>
-  <w:style w:type="paragraph" w:styleId="CabealhodoSumrio">
+  <w:style w:type="paragraph" w:styleId="TOCHeading">
     <w:name w:val="TOC Heading"/>
-    <w:basedOn w:val="Ttulo1"/>
+    <w:basedOn w:val="Heading1"/>
     <w:next w:val="Normal"/>
     <w:uiPriority w:val="39"/>
     <w:unhideWhenUsed/>
@@ -7058,7 +7090,7 @@
       <w:lang w:eastAsia="pt-BR"/>
     </w:rPr>
   </w:style>
-  <w:style w:type="paragraph" w:styleId="PargrafodaLista">
+  <w:style w:type="paragraph" w:styleId="ListParagraph">
     <w:name w:val="List Paragraph"/>
     <w:basedOn w:val="Normal"/>
     <w:uiPriority w:val="34"/>
@@ -7069,11 +7101,11 @@
       <w:contextualSpacing/>
     </w:pPr>
   </w:style>
-  <w:style w:type="paragraph" w:styleId="Sumrio1">
+  <w:style w:type="paragraph" w:styleId="TOC1">
     <w:name w:val="toc 1"/>
     <w:basedOn w:val="Normal"/>
     <w:next w:val="Normal"/>
-    <w:link w:val="Sumrio1Char"/>
+    <w:link w:val="TOC1Char"/>
     <w:autoRedefine/>
     <w:uiPriority w:val="39"/>
     <w:unhideWhenUsed/>
@@ -7088,7 +7120,7 @@
   </w:style>
   <w:style w:type="character" w:styleId="Hyperlink">
     <w:name w:val="Hyperlink"/>
-    <w:basedOn w:val="Fontepargpadro"/>
+    <w:basedOn w:val="DefaultParagraphFont"/>
     <w:uiPriority w:val="99"/>
     <w:unhideWhenUsed/>
     <w:rsid w:val="00731795"/>
@@ -7097,9 +7129,9 @@
       <w:u w:val="single"/>
     </w:rPr>
   </w:style>
-  <w:style w:type="character" w:styleId="Forte">
+  <w:style w:type="character" w:styleId="Strong">
     <w:name w:val="Strong"/>
-    <w:basedOn w:val="Fontepargpadro"/>
+    <w:basedOn w:val="DefaultParagraphFont"/>
     <w:uiPriority w:val="22"/>
     <w:qFormat/>
     <w:rsid w:val="004D1283"/>
@@ -7108,7 +7140,7 @@
       <w:bCs/>
     </w:rPr>
   </w:style>
-  <w:style w:type="paragraph" w:styleId="Bibliografia">
+  <w:style w:type="paragraph" w:styleId="Bibliography">
     <w:name w:val="Bibliography"/>
     <w:basedOn w:val="Normal"/>
     <w:next w:val="Normal"/>
@@ -7121,16 +7153,15 @@
       <w:lang w:eastAsia="pt-BR"/>
     </w:rPr>
   </w:style>
-  <w:style w:type="table" w:styleId="Tabelacomgrade">
+  <w:style w:type="table" w:styleId="TableGrid">
     <w:name w:val="Table Grid"/>
-    <w:basedOn w:val="Tabelanormal"/>
+    <w:basedOn w:val="TableNormal"/>
     <w:uiPriority w:val="39"/>
     <w:rsid w:val="00351AD3"/>
     <w:pPr>
       <w:spacing w:after="0" w:line="240" w:lineRule="auto"/>
     </w:pPr>
     <w:tblPr>
-      <w:tblInd w:w="0" w:type="dxa"/>
       <w:tblBorders>
         <w:top w:val="single" w:sz="4" w:space="0" w:color="auto"/>
         <w:left w:val="single" w:sz="4" w:space="0" w:color="auto"/>
@@ -7139,17 +7170,11 @@
         <w:insideH w:val="single" w:sz="4" w:space="0" w:color="auto"/>
         <w:insideV w:val="single" w:sz="4" w:space="0" w:color="auto"/>
       </w:tblBorders>
-      <w:tblCellMar>
-        <w:top w:w="0" w:type="dxa"/>
-        <w:left w:w="108" w:type="dxa"/>
-        <w:bottom w:w="0" w:type="dxa"/>
-        <w:right w:w="108" w:type="dxa"/>
-      </w:tblCellMar>
     </w:tblPr>
   </w:style>
-  <w:style w:type="character" w:styleId="HiperlinkVisitado">
+  <w:style w:type="character" w:styleId="FollowedHyperlink">
     <w:name w:val="FollowedHyperlink"/>
-    <w:basedOn w:val="Fontepargpadro"/>
+    <w:basedOn w:val="DefaultParagraphFont"/>
     <w:uiPriority w:val="99"/>
     <w:semiHidden/>
     <w:unhideWhenUsed/>
@@ -7161,7 +7186,7 @@
   </w:style>
   <w:style w:type="paragraph" w:customStyle="1" w:styleId="Summary">
     <w:name w:val="Summary"/>
-    <w:basedOn w:val="Sumrio1"/>
+    <w:basedOn w:val="TOC1"/>
     <w:link w:val="SummaryChar"/>
     <w:qFormat/>
     <w:rsid w:val="00CB224A"/>
@@ -7176,10 +7201,10 @@
       <w:noProof/>
     </w:rPr>
   </w:style>
-  <w:style w:type="character" w:customStyle="1" w:styleId="Sumrio1Char">
-    <w:name w:val="Sumário 1 Char"/>
-    <w:basedOn w:val="Fontepargpadro"/>
-    <w:link w:val="Sumrio1"/>
+  <w:style w:type="character" w:customStyle="1" w:styleId="TOC1Char">
+    <w:name w:val="TOC 1 Char"/>
+    <w:basedOn w:val="DefaultParagraphFont"/>
+    <w:link w:val="TOC1"/>
     <w:uiPriority w:val="39"/>
     <w:rsid w:val="00CB224A"/>
     <w:rPr>
@@ -7190,7 +7215,7 @@
   </w:style>
   <w:style w:type="character" w:customStyle="1" w:styleId="SummaryChar">
     <w:name w:val="Summary Char"/>
-    <w:basedOn w:val="Sumrio1Char"/>
+    <w:basedOn w:val="TOC1Char"/>
     <w:link w:val="Summary"/>
     <w:rsid w:val="00CB224A"/>
     <w:rPr>
@@ -7200,9 +7225,9 @@
       <w:szCs w:val="24"/>
     </w:rPr>
   </w:style>
-  <w:style w:type="character" w:styleId="Refdecomentrio">
+  <w:style w:type="character" w:styleId="CommentReference">
     <w:name w:val="annotation reference"/>
-    <w:basedOn w:val="Fontepargpadro"/>
+    <w:basedOn w:val="DefaultParagraphFont"/>
     <w:uiPriority w:val="99"/>
     <w:semiHidden/>
     <w:unhideWhenUsed/>
@@ -7212,10 +7237,10 @@
       <w:szCs w:val="16"/>
     </w:rPr>
   </w:style>
-  <w:style w:type="paragraph" w:styleId="Textodecomentrio">
+  <w:style w:type="paragraph" w:styleId="CommentText">
     <w:name w:val="annotation text"/>
     <w:basedOn w:val="Normal"/>
-    <w:link w:val="TextodecomentrioChar"/>
+    <w:link w:val="CommentTextChar"/>
     <w:uiPriority w:val="99"/>
     <w:semiHidden/>
     <w:unhideWhenUsed/>
@@ -7228,10 +7253,10 @@
       <w:szCs w:val="20"/>
     </w:rPr>
   </w:style>
-  <w:style w:type="character" w:customStyle="1" w:styleId="TextodecomentrioChar">
-    <w:name w:val="Texto de comentário Char"/>
-    <w:basedOn w:val="Fontepargpadro"/>
-    <w:link w:val="Textodecomentrio"/>
+  <w:style w:type="character" w:customStyle="1" w:styleId="CommentTextChar">
+    <w:name w:val="Comment Text Char"/>
+    <w:basedOn w:val="DefaultParagraphFont"/>
+    <w:link w:val="CommentText"/>
     <w:uiPriority w:val="99"/>
     <w:semiHidden/>
     <w:rsid w:val="00B34F0A"/>
@@ -7241,11 +7266,11 @@
       <w:szCs w:val="20"/>
     </w:rPr>
   </w:style>
-  <w:style w:type="paragraph" w:styleId="Assuntodocomentrio">
+  <w:style w:type="paragraph" w:styleId="CommentSubject">
     <w:name w:val="annotation subject"/>
-    <w:basedOn w:val="Textodecomentrio"/>
-    <w:next w:val="Textodecomentrio"/>
-    <w:link w:val="AssuntodocomentrioChar"/>
+    <w:basedOn w:val="CommentText"/>
+    <w:next w:val="CommentText"/>
+    <w:link w:val="CommentSubjectChar"/>
     <w:uiPriority w:val="99"/>
     <w:semiHidden/>
     <w:unhideWhenUsed/>
@@ -7255,10 +7280,10 @@
       <w:bCs/>
     </w:rPr>
   </w:style>
-  <w:style w:type="character" w:customStyle="1" w:styleId="AssuntodocomentrioChar">
-    <w:name w:val="Assunto do comentário Char"/>
-    <w:basedOn w:val="TextodecomentrioChar"/>
-    <w:link w:val="Assuntodocomentrio"/>
+  <w:style w:type="character" w:customStyle="1" w:styleId="CommentSubjectChar">
+    <w:name w:val="Comment Subject Char"/>
+    <w:basedOn w:val="CommentTextChar"/>
+    <w:link w:val="CommentSubject"/>
     <w:uiPriority w:val="99"/>
     <w:semiHidden/>
     <w:rsid w:val="00B34F0A"/>
@@ -7270,10 +7295,10 @@
       <w:szCs w:val="20"/>
     </w:rPr>
   </w:style>
-  <w:style w:type="paragraph" w:styleId="Textodebalo">
+  <w:style w:type="paragraph" w:styleId="BalloonText">
     <w:name w:val="Balloon Text"/>
     <w:basedOn w:val="Normal"/>
-    <w:link w:val="TextodebaloChar"/>
+    <w:link w:val="BalloonTextChar"/>
     <w:uiPriority w:val="99"/>
     <w:semiHidden/>
     <w:unhideWhenUsed/>
@@ -7287,10 +7312,10 @@
       <w:szCs w:val="18"/>
     </w:rPr>
   </w:style>
-  <w:style w:type="character" w:customStyle="1" w:styleId="TextodebaloChar">
-    <w:name w:val="Texto de balão Char"/>
-    <w:basedOn w:val="Fontepargpadro"/>
-    <w:link w:val="Textodebalo"/>
+  <w:style w:type="character" w:customStyle="1" w:styleId="BalloonTextChar">
+    <w:name w:val="Balloon Text Char"/>
+    <w:basedOn w:val="DefaultParagraphFont"/>
+    <w:link w:val="BalloonText"/>
     <w:uiPriority w:val="99"/>
     <w:semiHidden/>
     <w:rsid w:val="00B34F0A"/>
@@ -7558,7 +7583,7 @@
   <a:extraClrSchemeLst/>
   <a:extLst>
     <a:ext uri="{05A4C25C-085E-4340-85A3-A5531E510DB2}">
-      <thm15:themeFamily xmlns="" xmlns:thm15="http://schemas.microsoft.com/office/thememl/2012/main" name="Office Theme" id="{62F939B6-93AF-4DB8-9C6B-D6C7DFDC589F}" vid="{4A3C46E8-61CC-4603-A589-7422A47A8E4A}"/>
+      <thm15:themeFamily xmlns:thm15="http://schemas.microsoft.com/office/thememl/2012/main" name="Office Theme" id="{62F939B6-93AF-4DB8-9C6B-D6C7DFDC589F}" vid="{4A3C46E8-61CC-4603-A589-7422A47A8E4A}"/>
     </a:ext>
   </a:extLst>
 </a:theme>
@@ -7588,7 +7613,7 @@
 </file>
 
 <file path=customXml/itemProps1.xml><?xml version="1.0" encoding="utf-8"?>
-<ds:datastoreItem xmlns:ds="http://schemas.openxmlformats.org/officeDocument/2006/customXml" ds:itemID="{CB7E6E1D-FA58-4366-8D0C-61E2258EBAD4}">
+<ds:datastoreItem xmlns:ds="http://schemas.openxmlformats.org/officeDocument/2006/customXml" ds:itemID="{C4A8D86A-5C8E-43AA-851C-D9CE01237C81}">
   <ds:schemaRefs>
     <ds:schemaRef ds:uri="http://schemas.openxmlformats.org/officeDocument/2006/bibliography"/>
   </ds:schemaRefs>

</xml_diff>

<commit_message>
Várias atualizações no TCC, referência do Fisherfaces adicionada.
</commit_message>
<xml_diff>
--- a/TCC_V1.docx
+++ b/TCC_V1.docx
@@ -6,16 +6,8 @@
       <w:pPr>
         <w:jc w:val="center"/>
       </w:pPr>
-      <w:bookmarkStart w:id="0" w:name="_GoBack"/>
-      <w:bookmarkEnd w:id="0"/>
-      <w:r>
-        <w:t xml:space="preserve">                                                                                                                                                                                                                                                                                                                                                                                                                                                                                                                                                                                                                                                                                                                                                                                                                                                                                                                                                                                                                                                                                                                                                                                                                                                                                                                                                                                                                                                                                                                                                             </w:t>
-      </w:r>
-      <w:r>
-        <w:t>INSTITUTO FEDERAL DO PARÁ</w:t>
-      </w:r>
-      <w:r>
-        <w:t xml:space="preserve"> – CAMPUS BELÉM</w:t>
+      <w:r>
+        <w:t>FERNANDO NAZARENO PANTOJA RÊGO</w:t>
       </w:r>
     </w:p>
     <w:p>
@@ -23,49 +15,7 @@
         <w:jc w:val="center"/>
       </w:pPr>
       <w:r>
-        <w:t>CURSO DE ANÁLISE E DESENVOLVIMENTO DE SISTEMAS</w:t>
-      </w:r>
-    </w:p>
-    <w:p/>
-    <w:p/>
-    <w:p>
-      <w:pPr>
-        <w:jc w:val="center"/>
-      </w:pPr>
-      <w:r>
-        <w:t>FERNANDO NAZARENO PANTOJA RÊGO</w:t>
-      </w:r>
-    </w:p>
-    <w:p>
-      <w:pPr>
-        <w:jc w:val="center"/>
-      </w:pPr>
-      <w:r>
         <w:t>GUILHERME MÁRTIRES ATHIAS</w:t>
-      </w:r>
-    </w:p>
-    <w:p/>
-    <w:p/>
-    <w:p/>
-    <w:p/>
-    <w:p/>
-    <w:p>
-      <w:pPr>
-        <w:jc w:val="center"/>
-      </w:pPr>
-      <w:r>
-        <w:t xml:space="preserve">RECONHECIMENTO FACIAL: </w:t>
-      </w:r>
-    </w:p>
-    <w:p>
-      <w:pPr>
-        <w:jc w:val="center"/>
-      </w:pPr>
-      <w:r>
-        <w:t>Um Estudo Comparativo de</w:t>
-      </w:r>
-      <w:r>
-        <w:t xml:space="preserve"> Métodos da Biblioteca OpenCV Utilizando Python</w:t>
       </w:r>
     </w:p>
     <w:p/>
@@ -80,6 +30,121 @@
     <w:p>
       <w:pPr>
         <w:jc w:val="center"/>
+        <w:rPr>
+          <w:b/>
+          <w:bCs/>
+        </w:rPr>
+      </w:pPr>
+      <w:r>
+        <w:rPr>
+          <w:b/>
+          <w:bCs/>
+        </w:rPr>
+        <w:t xml:space="preserve">RECONHECIMENTO FACIAL: </w:t>
+      </w:r>
+    </w:p>
+    <w:p>
+      <w:pPr>
+        <w:jc w:val="center"/>
+      </w:pPr>
+      <w:r>
+        <w:t>UM ESTUDO COMPARATIVO DE</w:t>
+      </w:r>
+      <w:r>
+        <w:t xml:space="preserve"> MÉTODOS DA BIBLIOTECA OPENCV UTILIZANDO PYTHON</w:t>
+      </w:r>
+    </w:p>
+    <w:p/>
+    <w:p>
+      <w:pPr>
+        <w:spacing w:line="240" w:lineRule="auto"/>
+        <w:ind w:left="4253" w:firstLine="0"/>
+        <w:rPr>
+          <w:rFonts w:ascii="Arial" w:hAnsi="Arial" w:cs="Arial"/>
+          <w:sz w:val="22"/>
+          <w:szCs w:val="22"/>
+        </w:rPr>
+      </w:pPr>
+      <w:r>
+        <w:rPr>
+          <w:rFonts w:ascii="Arial" w:hAnsi="Arial" w:cs="Arial"/>
+          <w:sz w:val="22"/>
+          <w:szCs w:val="22"/>
+        </w:rPr>
+        <w:t>Trabalho de Conclusão de Curso apresentado ao Instituto Federal de Educação,</w:t>
+      </w:r>
+      <w:r>
+        <w:rPr>
+          <w:rFonts w:ascii="Arial" w:hAnsi="Arial" w:cs="Arial"/>
+          <w:sz w:val="22"/>
+          <w:szCs w:val="22"/>
+        </w:rPr>
+        <w:t xml:space="preserve"> </w:t>
+      </w:r>
+      <w:r>
+        <w:rPr>
+          <w:rFonts w:ascii="Arial" w:hAnsi="Arial" w:cs="Arial"/>
+          <w:sz w:val="22"/>
+          <w:szCs w:val="22"/>
+        </w:rPr>
+        <w:t>Ciência e Tecnologia do Pará – IFPA – Campus Belém. Como requisito para obtenção de Grau em Tecnologia em Análise e Desenvolvimento de Sistemas.</w:t>
+      </w:r>
+    </w:p>
+    <w:p>
+      <w:pPr>
+        <w:spacing w:line="240" w:lineRule="auto"/>
+        <w:ind w:left="4253" w:firstLine="0"/>
+        <w:rPr>
+          <w:rFonts w:ascii="Arial" w:hAnsi="Arial" w:cs="Arial"/>
+          <w:sz w:val="22"/>
+          <w:szCs w:val="22"/>
+        </w:rPr>
+      </w:pPr>
+    </w:p>
+    <w:p>
+      <w:pPr>
+        <w:spacing w:line="240" w:lineRule="auto"/>
+        <w:ind w:left="4253" w:firstLine="0"/>
+      </w:pPr>
+      <w:r>
+        <w:rPr>
+          <w:rFonts w:ascii="Arial" w:hAnsi="Arial" w:cs="Arial"/>
+          <w:sz w:val="22"/>
+          <w:szCs w:val="22"/>
+        </w:rPr>
+        <w:t xml:space="preserve">Orientadora: </w:t>
+      </w:r>
+      <w:r>
+        <w:rPr>
+          <w:rFonts w:ascii="Arial" w:hAnsi="Arial" w:cs="Arial"/>
+          <w:sz w:val="22"/>
+          <w:szCs w:val="22"/>
+        </w:rPr>
+        <w:t xml:space="preserve">Profª. </w:t>
+      </w:r>
+      <w:r>
+        <w:rPr>
+          <w:rFonts w:ascii="Arial" w:hAnsi="Arial" w:cs="Arial"/>
+          <w:sz w:val="22"/>
+          <w:szCs w:val="22"/>
+        </w:rPr>
+        <w:t>Ma. Rita de Cássia Cerqueira Gomes</w:t>
+      </w:r>
+    </w:p>
+    <w:p/>
+    <w:p/>
+    <w:p/>
+    <w:p/>
+    <w:p/>
+    <w:p/>
+    <w:p/>
+    <w:p/>
+    <w:p/>
+    <w:p/>
+    <w:p/>
+    <w:p>
+      <w:pPr>
+        <w:jc w:val="center"/>
       </w:pPr>
       <w:r>
         <w:t>BELÉM</w:t>
@@ -104,7 +169,7 @@
     </w:p>
     <w:p>
       <w:pPr>
-        <w:spacing w:after="0" w:line="240" w:lineRule="auto"/>
+        <w:spacing w:line="240" w:lineRule="auto"/>
         <w:jc w:val="center"/>
         <w:rPr>
           <w:b/>
@@ -120,7 +185,7 @@
     </w:p>
     <w:p>
       <w:pPr>
-        <w:spacing w:after="0" w:line="240" w:lineRule="auto"/>
+        <w:spacing w:line="240" w:lineRule="auto"/>
         <w:jc w:val="center"/>
         <w:rPr>
           <w:b/>
@@ -129,7 +194,7 @@
     </w:p>
     <w:p>
       <w:pPr>
-        <w:spacing w:after="0" w:line="240" w:lineRule="auto"/>
+        <w:spacing w:line="240" w:lineRule="auto"/>
         <w:jc w:val="center"/>
         <w:rPr>
           <w:b/>
@@ -138,7 +203,7 @@
     </w:p>
     <w:p>
       <w:pPr>
-        <w:spacing w:after="0" w:line="240" w:lineRule="auto"/>
+        <w:spacing w:line="240" w:lineRule="auto"/>
         <w:jc w:val="center"/>
         <w:rPr>
           <w:b/>
@@ -147,7 +212,7 @@
     </w:p>
     <w:p>
       <w:pPr>
-        <w:spacing w:after="0" w:line="240" w:lineRule="auto"/>
+        <w:spacing w:line="240" w:lineRule="auto"/>
         <w:ind w:firstLine="0"/>
         <w:rPr>
           <w:i/>
@@ -180,6 +245,7 @@
         <w:rPr>
           <w:i/>
           <w:color w:val="7F7F7F" w:themeColor="text1" w:themeTint="80"/>
+          <w:lang w:val="en-US"/>
         </w:rPr>
         <w:t xml:space="preserve">Class aptent taciti sociosqu ad litora torquent per conubia nostra, per inceptos himenaeos. Pellentesque faucibus erat massa, sit amet dictum sapien malesuada in. </w:t>
       </w:r>
@@ -193,7 +259,7 @@
     </w:p>
     <w:p>
       <w:pPr>
-        <w:spacing w:after="0" w:line="240" w:lineRule="auto"/>
+        <w:spacing w:line="240" w:lineRule="auto"/>
         <w:rPr>
           <w:color w:val="7F7F7F" w:themeColor="text1" w:themeTint="80"/>
         </w:rPr>
@@ -201,7 +267,7 @@
     </w:p>
     <w:p>
       <w:pPr>
-        <w:spacing w:after="0" w:line="240" w:lineRule="auto"/>
+        <w:spacing w:line="240" w:lineRule="auto"/>
         <w:ind w:firstLine="0"/>
         <w:rPr>
           <w:lang w:val="en-US"/>
@@ -280,7 +346,7 @@
     </w:p>
     <w:p>
       <w:pPr>
-        <w:spacing w:after="0" w:line="240" w:lineRule="auto"/>
+        <w:spacing w:line="240" w:lineRule="auto"/>
         <w:ind w:firstLine="0"/>
         <w:jc w:val="center"/>
         <w:rPr>
@@ -299,7 +365,7 @@
     </w:p>
     <w:p>
       <w:pPr>
-        <w:spacing w:after="0" w:line="240" w:lineRule="auto"/>
+        <w:spacing w:line="240" w:lineRule="auto"/>
         <w:ind w:firstLine="0"/>
         <w:jc w:val="center"/>
         <w:rPr>
@@ -310,7 +376,7 @@
     </w:p>
     <w:p>
       <w:pPr>
-        <w:spacing w:after="0" w:line="240" w:lineRule="auto"/>
+        <w:spacing w:line="240" w:lineRule="auto"/>
         <w:ind w:firstLine="0"/>
         <w:jc w:val="center"/>
         <w:rPr>
@@ -321,7 +387,7 @@
     </w:p>
     <w:p>
       <w:pPr>
-        <w:spacing w:after="0" w:line="240" w:lineRule="auto"/>
+        <w:spacing w:line="240" w:lineRule="auto"/>
         <w:ind w:firstLine="0"/>
         <w:jc w:val="center"/>
         <w:rPr>
@@ -332,7 +398,7 @@
     </w:p>
     <w:p>
       <w:pPr>
-        <w:spacing w:after="0" w:line="240" w:lineRule="auto"/>
+        <w:spacing w:line="240" w:lineRule="auto"/>
         <w:ind w:firstLine="0"/>
         <w:rPr>
           <w:i/>
@@ -371,7 +437,7 @@
     </w:p>
     <w:p>
       <w:pPr>
-        <w:spacing w:after="0" w:line="240" w:lineRule="auto"/>
+        <w:spacing w:line="240" w:lineRule="auto"/>
         <w:ind w:firstLine="0"/>
         <w:rPr>
           <w:color w:val="7F7F7F" w:themeColor="text1" w:themeTint="80"/>
@@ -380,7 +446,7 @@
     </w:p>
     <w:p>
       <w:pPr>
-        <w:spacing w:after="0" w:line="240" w:lineRule="auto"/>
+        <w:spacing w:line="240" w:lineRule="auto"/>
         <w:ind w:firstLine="0"/>
         <w:jc w:val="left"/>
         <w:rPr>
@@ -469,6 +535,7 @@
           <w:color w:val="FF0000"/>
           <w:lang w:val="en-US"/>
         </w:rPr>
+        <w:lastRenderedPageBreak/>
         <w:t>&lt;</w:t>
       </w:r>
       <w:r>
@@ -498,7 +565,6 @@
           <w:docPartUnique/>
         </w:docPartObj>
       </w:sdtPr>
-      <w:sdtEndPr/>
       <w:sdtContent>
         <w:p>
           <w:pPr>
@@ -516,7 +582,7 @@
         </w:p>
         <w:p>
           <w:pPr>
-            <w:pStyle w:val="Sumrio1"/>
+            <w:pStyle w:val="TOC1"/>
             <w:rPr>
               <w:rFonts w:asciiTheme="minorHAnsi" w:eastAsiaTheme="minorEastAsia" w:hAnsiTheme="minorHAnsi" w:cstheme="minorBidi"/>
               <w:noProof/>
@@ -614,7 +680,7 @@
         </w:p>
         <w:p>
           <w:pPr>
-            <w:pStyle w:val="Sumrio1"/>
+            <w:pStyle w:val="TOC1"/>
             <w:rPr>
               <w:rFonts w:asciiTheme="minorHAnsi" w:eastAsiaTheme="minorEastAsia" w:hAnsiTheme="minorHAnsi" w:cstheme="minorBidi"/>
               <w:noProof/>
@@ -700,7 +766,7 @@
         </w:p>
         <w:p>
           <w:pPr>
-            <w:pStyle w:val="Sumrio1"/>
+            <w:pStyle w:val="TOC1"/>
             <w:rPr>
               <w:rFonts w:asciiTheme="minorHAnsi" w:eastAsiaTheme="minorEastAsia" w:hAnsiTheme="minorHAnsi" w:cstheme="minorBidi"/>
               <w:noProof/>
@@ -786,7 +852,7 @@
         </w:p>
         <w:p>
           <w:pPr>
-            <w:pStyle w:val="Sumrio1"/>
+            <w:pStyle w:val="TOC1"/>
             <w:rPr>
               <w:rFonts w:asciiTheme="minorHAnsi" w:eastAsiaTheme="minorEastAsia" w:hAnsiTheme="minorHAnsi" w:cstheme="minorBidi"/>
               <w:noProof/>
@@ -872,7 +938,7 @@
         </w:p>
         <w:p>
           <w:pPr>
-            <w:pStyle w:val="Sumrio1"/>
+            <w:pStyle w:val="TOC1"/>
             <w:rPr>
               <w:rFonts w:asciiTheme="minorHAnsi" w:eastAsiaTheme="minorEastAsia" w:hAnsiTheme="minorHAnsi" w:cstheme="minorBidi"/>
               <w:noProof/>
@@ -958,7 +1024,7 @@
         </w:p>
         <w:p>
           <w:pPr>
-            <w:pStyle w:val="Sumrio1"/>
+            <w:pStyle w:val="TOC1"/>
             <w:rPr>
               <w:rFonts w:asciiTheme="minorHAnsi" w:eastAsiaTheme="minorEastAsia" w:hAnsiTheme="minorHAnsi" w:cstheme="minorBidi"/>
               <w:noProof/>
@@ -1044,7 +1110,7 @@
         </w:p>
         <w:p>
           <w:pPr>
-            <w:pStyle w:val="Sumrio1"/>
+            <w:pStyle w:val="TOC1"/>
             <w:rPr>
               <w:rFonts w:asciiTheme="minorHAnsi" w:eastAsiaTheme="minorEastAsia" w:hAnsiTheme="minorHAnsi" w:cstheme="minorBidi"/>
               <w:noProof/>
@@ -1130,7 +1196,7 @@
         </w:p>
         <w:p>
           <w:pPr>
-            <w:pStyle w:val="Sumrio1"/>
+            <w:pStyle w:val="TOC1"/>
             <w:rPr>
               <w:rFonts w:asciiTheme="minorHAnsi" w:eastAsiaTheme="minorEastAsia" w:hAnsiTheme="minorHAnsi" w:cstheme="minorBidi"/>
               <w:noProof/>
@@ -1216,7 +1282,7 @@
         </w:p>
         <w:p>
           <w:pPr>
-            <w:pStyle w:val="Sumrio1"/>
+            <w:pStyle w:val="TOC1"/>
             <w:rPr>
               <w:rFonts w:asciiTheme="minorHAnsi" w:eastAsiaTheme="minorEastAsia" w:hAnsiTheme="minorHAnsi" w:cstheme="minorBidi"/>
               <w:noProof/>
@@ -1304,7 +1370,7 @@
         </w:p>
         <w:p>
           <w:pPr>
-            <w:pStyle w:val="Sumrio1"/>
+            <w:pStyle w:val="TOC1"/>
             <w:rPr>
               <w:rFonts w:asciiTheme="minorHAnsi" w:eastAsiaTheme="minorEastAsia" w:hAnsiTheme="minorHAnsi" w:cstheme="minorBidi"/>
               <w:noProof/>
@@ -1390,7 +1456,7 @@
         </w:p>
         <w:p>
           <w:pPr>
-            <w:pStyle w:val="Sumrio1"/>
+            <w:pStyle w:val="TOC1"/>
             <w:rPr>
               <w:rFonts w:asciiTheme="minorHAnsi" w:eastAsiaTheme="minorEastAsia" w:hAnsiTheme="minorHAnsi" w:cstheme="minorBidi"/>
               <w:noProof/>
@@ -1476,7 +1542,7 @@
         </w:p>
         <w:p>
           <w:pPr>
-            <w:pStyle w:val="Sumrio1"/>
+            <w:pStyle w:val="TOC1"/>
             <w:rPr>
               <w:rFonts w:asciiTheme="minorHAnsi" w:eastAsiaTheme="minorEastAsia" w:hAnsiTheme="minorHAnsi" w:cstheme="minorBidi"/>
               <w:noProof/>
@@ -1562,7 +1628,7 @@
         </w:p>
         <w:p>
           <w:pPr>
-            <w:pStyle w:val="Sumrio1"/>
+            <w:pStyle w:val="TOC1"/>
             <w:rPr>
               <w:rFonts w:asciiTheme="minorHAnsi" w:eastAsiaTheme="minorEastAsia" w:hAnsiTheme="minorHAnsi" w:cstheme="minorBidi"/>
               <w:noProof/>
@@ -1648,7 +1714,7 @@
         </w:p>
         <w:p>
           <w:pPr>
-            <w:pStyle w:val="Sumrio1"/>
+            <w:pStyle w:val="TOC1"/>
             <w:rPr>
               <w:rFonts w:asciiTheme="minorHAnsi" w:eastAsiaTheme="minorEastAsia" w:hAnsiTheme="minorHAnsi" w:cstheme="minorBidi"/>
               <w:noProof/>
@@ -1751,15 +1817,17 @@
     </w:p>
     <w:p>
       <w:pPr>
-        <w:pStyle w:val="Ttulo1"/>
+        <w:pStyle w:val="Heading1"/>
         <w:ind w:left="426" w:hanging="426"/>
       </w:pPr>
-      <w:bookmarkStart w:id="1" w:name="_Toc25659498"/>
-      <w:r>
+      <w:bookmarkStart w:id="0" w:name="_Toc25659498"/>
+      <w:r>
+        <w:lastRenderedPageBreak/>
         <w:t>INTRODUÇÃO</w:t>
       </w:r>
-      <w:bookmarkEnd w:id="1"/>
-    </w:p>
+      <w:bookmarkEnd w:id="0"/>
+    </w:p>
+    <w:p/>
     <w:p>
       <w:r>
         <w:t>O</w:t>
@@ -1833,14 +1901,14 @@
     </w:p>
     <w:p>
       <w:pPr>
-        <w:pStyle w:val="Ttulo1"/>
+        <w:pStyle w:val="Heading1"/>
         <w:numPr>
           <w:ilvl w:val="1"/>
           <w:numId w:val="2"/>
         </w:numPr>
         <w:ind w:left="426" w:hanging="426"/>
       </w:pPr>
-      <w:bookmarkStart w:id="2" w:name="_Toc25659499"/>
+      <w:bookmarkStart w:id="1" w:name="_Toc25659499"/>
       <w:r>
         <w:t>Problema d</w:t>
       </w:r>
@@ -1850,8 +1918,9 @@
       <w:r>
         <w:t>esquisa</w:t>
       </w:r>
-      <w:bookmarkEnd w:id="2"/>
-    </w:p>
+      <w:bookmarkEnd w:id="1"/>
+    </w:p>
+    <w:p/>
     <w:p>
       <w:r>
         <w:t>Com a variedade de métodos</w:t>
@@ -1929,24 +1998,26 @@
     <w:p/>
     <w:p>
       <w:pPr>
-        <w:pStyle w:val="Ttulo1"/>
+        <w:pStyle w:val="Heading1"/>
         <w:numPr>
           <w:ilvl w:val="1"/>
           <w:numId w:val="2"/>
         </w:numPr>
         <w:ind w:left="426" w:hanging="426"/>
       </w:pPr>
-      <w:bookmarkStart w:id="3" w:name="_Toc25659500"/>
+      <w:bookmarkStart w:id="2" w:name="_Toc25659500"/>
       <w:r>
         <w:t>J</w:t>
       </w:r>
-      <w:bookmarkEnd w:id="3"/>
+      <w:bookmarkEnd w:id="2"/>
       <w:r>
         <w:t>ustificativa</w:t>
       </w:r>
     </w:p>
-    <w:p>
-      <w:r>
+    <w:p/>
+    <w:p>
+      <w:r>
+        <w:lastRenderedPageBreak/>
         <w:t>A relevância</w:t>
       </w:r>
       <w:r>
@@ -2035,6 +2106,26 @@
         <w:t xml:space="preserve"> </w:t>
       </w:r>
       <w:r>
+        <w:rPr>
+          <w:color w:val="2E74B5" w:themeColor="accent5" w:themeShade="BF"/>
+        </w:rPr>
+        <w:t>E</w:t>
+      </w:r>
+      <w:r>
+        <w:rPr>
+          <w:color w:val="2E74B5" w:themeColor="accent5" w:themeShade="BF"/>
+        </w:rPr>
+        <w:t>ss</w:t>
+      </w:r>
+      <w:r>
+        <w:rPr>
+          <w:color w:val="2E74B5" w:themeColor="accent5" w:themeShade="BF"/>
+        </w:rPr>
+        <w:t>a biblioteca começou a ser desenvolvida por Gary Bradsky em 1999, e teve sua primeira iteração lançada em 2000 (MORDVINTSEV, 2017, tradução nossa). O OpenCV foi construído para fornecer uma infraestrutura comum para aplicações de visão computacional e para acelerar o uso da percepção de máquinas nas mesmas. Atualmente essa biblioteca oferece suporte às linguagens Python, Java, C++ e Matlab.</w:t>
+      </w:r>
+    </w:p>
+    <w:p>
+      <w:r>
         <w:t xml:space="preserve">Existem </w:t>
       </w:r>
       <w:r>
@@ -2067,25 +2158,25 @@
     <w:p/>
     <w:p>
       <w:pPr>
-        <w:pStyle w:val="Ttulo1"/>
+        <w:pStyle w:val="Heading1"/>
         <w:numPr>
           <w:ilvl w:val="1"/>
           <w:numId w:val="2"/>
         </w:numPr>
         <w:ind w:left="426" w:hanging="426"/>
       </w:pPr>
-      <w:bookmarkStart w:id="4" w:name="_Toc25659501"/>
+      <w:bookmarkStart w:id="3" w:name="_Toc25659501"/>
       <w:r>
         <w:t>O</w:t>
       </w:r>
-      <w:bookmarkEnd w:id="4"/>
+      <w:bookmarkEnd w:id="3"/>
       <w:r>
         <w:t>bjetivos</w:t>
       </w:r>
     </w:p>
     <w:p>
       <w:pPr>
-        <w:pStyle w:val="Ttulo1"/>
+        <w:pStyle w:val="Heading1"/>
         <w:numPr>
           <w:ilvl w:val="2"/>
           <w:numId w:val="2"/>
@@ -2102,6 +2193,7 @@
         <w:t>Objetivo principal</w:t>
       </w:r>
     </w:p>
+    <w:p/>
     <w:p>
       <w:r>
         <w:t>R</w:t>
@@ -2125,22 +2217,22 @@
         <w:t xml:space="preserve">da </w:t>
       </w:r>
       <w:r>
-        <w:t>precisão de três diferentes métodos de reconhecimento facial</w:t>
-      </w:r>
-      <w:r>
-        <w:t xml:space="preserve"> disponibilizados pela biblioteca OpenCV</w:t>
-      </w:r>
-      <w:r>
-        <w:t>,</w:t>
-      </w:r>
-      <w:r>
-        <w:t xml:space="preserve"> em três computadores </w:t>
-      </w:r>
-      <w:r>
-        <w:t xml:space="preserve">com especificações técnicas </w:t>
-      </w:r>
-      <w:r>
-        <w:t>discrepantes</w:t>
+        <w:t xml:space="preserve">precisão de </w:t>
+      </w:r>
+      <w:r>
+        <w:rPr>
+          <w:strike/>
+        </w:rPr>
+        <w:t>três</w:t>
+      </w:r>
+      <w:r>
+        <w:t xml:space="preserve"> diferentes métodos de reconhecimento facial</w:t>
+      </w:r>
+      <w:r>
+        <w:t xml:space="preserve"> </w:t>
+      </w:r>
+      <w:r>
+        <w:t>disponibilizados pela biblioteca OpenCV</w:t>
       </w:r>
       <w:r>
         <w:t>.</w:t>
@@ -2155,7 +2247,7 @@
     </w:p>
     <w:p>
       <w:pPr>
-        <w:pStyle w:val="Ttulo1"/>
+        <w:pStyle w:val="Heading1"/>
         <w:numPr>
           <w:ilvl w:val="2"/>
           <w:numId w:val="2"/>
@@ -2165,11 +2257,12 @@
           <w:b w:val="0"/>
         </w:rPr>
       </w:pPr>
-      <w:bookmarkStart w:id="5" w:name="_Toc25659502"/>
+      <w:bookmarkStart w:id="4" w:name="_Toc25659502"/>
       <w:r>
         <w:rPr>
           <w:b w:val="0"/>
         </w:rPr>
+        <w:lastRenderedPageBreak/>
         <w:t>Objetivos e</w:t>
       </w:r>
       <w:r>
@@ -2178,159 +2271,165 @@
         </w:rPr>
         <w:t>specíficos</w:t>
       </w:r>
-      <w:bookmarkEnd w:id="5"/>
-    </w:p>
-    <w:p>
-      <w:pPr>
-        <w:pStyle w:val="PargrafodaLista"/>
+      <w:bookmarkEnd w:id="4"/>
+    </w:p>
+    <w:p/>
+    <w:p>
+      <w:pPr>
+        <w:pStyle w:val="ListParagraph"/>
         <w:numPr>
           <w:ilvl w:val="0"/>
           <w:numId w:val="12"/>
         </w:numPr>
-      </w:pPr>
-      <w:r>
-        <w:t xml:space="preserve">Desenvolver um </w:t>
-      </w:r>
-      <w:r>
-        <w:t>script</w:t>
-      </w:r>
-      <w:r>
-        <w:t xml:space="preserve"> utilizando a</w:t>
-      </w:r>
-      <w:r>
-        <w:t xml:space="preserve"> linguagem Python que </w:t>
-      </w:r>
-      <w:r>
-        <w:t>aplique</w:t>
-      </w:r>
-      <w:r>
-        <w:t xml:space="preserve"> os métodos de reconhecimento facial;</w:t>
-      </w:r>
-    </w:p>
-    <w:p>
-      <w:pPr>
-        <w:pStyle w:val="PargrafodaLista"/>
+        <w:ind w:left="851" w:hanging="284"/>
+      </w:pPr>
+      <w:r>
+        <w:rPr>
+          <w:color w:val="2E74B5" w:themeColor="accent5" w:themeShade="BF"/>
+        </w:rPr>
+        <w:t>Averiguar</w:t>
+      </w:r>
+      <w:r>
+        <w:rPr>
+          <w:color w:val="2E74B5" w:themeColor="accent5" w:themeShade="BF"/>
+        </w:rPr>
+        <w:t>/Investigar</w:t>
+      </w:r>
+      <w:r>
+        <w:rPr>
+          <w:color w:val="2E74B5" w:themeColor="accent5" w:themeShade="BF"/>
+        </w:rPr>
+        <w:t>(</w:t>
+      </w:r>
+      <w:r>
+        <w:rPr>
+          <w:color w:val="2E74B5" w:themeColor="accent5" w:themeShade="BF"/>
+        </w:rPr>
+        <w:t>?</w:t>
+      </w:r>
+      <w:r>
+        <w:rPr>
+          <w:color w:val="2E74B5" w:themeColor="accent5" w:themeShade="BF"/>
+        </w:rPr>
+        <w:t>)</w:t>
+      </w:r>
+      <w:r>
+        <w:t xml:space="preserve"> os </w:t>
+      </w:r>
+      <w:r>
+        <w:t>três</w:t>
+      </w:r>
+      <w:r>
+        <w:t xml:space="preserve"> métodos de reconhecimento facial </w:t>
+      </w:r>
+      <w:r>
+        <w:t>disponibilizados pela biblioteca OpenCV</w:t>
+      </w:r>
+      <w:r>
+        <w:t>;</w:t>
+      </w:r>
+    </w:p>
+    <w:p>
+      <w:pPr>
+        <w:pStyle w:val="ListParagraph"/>
         <w:numPr>
           <w:ilvl w:val="0"/>
           <w:numId w:val="12"/>
         </w:numPr>
-      </w:pPr>
-      <w:r>
-        <w:t>Testar os scripts</w:t>
-      </w:r>
-      <w:r>
-        <w:t xml:space="preserve"> em</w:t>
-      </w:r>
-      <w:r>
-        <w:t xml:space="preserve"> três máquinas com </w:t>
-      </w:r>
-      <w:r>
-        <w:t>poder de processamento di</w:t>
-      </w:r>
-      <w:r>
-        <w:t>ferentes</w:t>
-      </w:r>
-      <w:r>
-        <w:t>;</w:t>
-      </w:r>
-    </w:p>
-    <w:p>
-      <w:pPr>
-        <w:pStyle w:val="PargrafodaLista"/>
+        <w:ind w:left="851" w:hanging="284"/>
+      </w:pPr>
+      <w:r>
+        <w:t xml:space="preserve">Desenvolver um </w:t>
+      </w:r>
+      <w:r>
+        <w:t>script</w:t>
+      </w:r>
+      <w:r>
+        <w:t xml:space="preserve"> utilizando a</w:t>
+      </w:r>
+      <w:r>
+        <w:t xml:space="preserve"> linguagem Python </w:t>
+      </w:r>
+      <w:r>
+        <w:t>para</w:t>
+      </w:r>
+      <w:r>
+        <w:t xml:space="preserve"> </w:t>
+      </w:r>
+      <w:r>
+        <w:t>apli</w:t>
+      </w:r>
+      <w:r>
+        <w:t>car</w:t>
+      </w:r>
+      <w:r>
+        <w:t xml:space="preserve"> os métodos de reconhecimento facial;</w:t>
+      </w:r>
+    </w:p>
+    <w:p>
+      <w:pPr>
+        <w:pStyle w:val="ListParagraph"/>
         <w:numPr>
           <w:ilvl w:val="0"/>
           <w:numId w:val="12"/>
         </w:numPr>
-        <w:rPr>
-          <w:color w:val="FF0000"/>
-        </w:rPr>
-      </w:pPr>
-      <w:r>
-        <w:rPr>
-          <w:color w:val="FF0000"/>
-        </w:rPr>
-        <w:t xml:space="preserve">Observar a possibilidade de realizar o reconhecimento usufruindo apenas do processador do Raspberry </w:t>
-      </w:r>
-      <w:r>
-        <w:rPr>
-          <w:color w:val="FF0000"/>
-        </w:rPr>
-        <w:t>Pi</w:t>
-      </w:r>
-      <w:r>
-        <w:rPr>
-          <w:color w:val="FF0000"/>
-        </w:rPr>
-        <w:t xml:space="preserve"> 3 B+;</w:t>
-      </w:r>
-      <w:r>
-        <w:rPr>
-          <w:color w:val="FF0000"/>
-        </w:rPr>
-        <w:t xml:space="preserve"> (remover)</w:t>
-      </w:r>
-    </w:p>
-    <w:p>
-      <w:pPr>
-        <w:pStyle w:val="PargrafodaLista"/>
+        <w:ind w:left="851" w:hanging="284"/>
+      </w:pPr>
+      <w:r>
+        <w:t xml:space="preserve">Testar </w:t>
+      </w:r>
+      <w:r>
+        <w:t xml:space="preserve">comparativamente </w:t>
+      </w:r>
+      <w:r>
+        <w:t>os métodos através d</w:t>
+      </w:r>
+      <w:r>
+        <w:t>o script</w:t>
+      </w:r>
+      <w:r>
+        <w:t xml:space="preserve"> em</w:t>
+      </w:r>
+      <w:r>
+        <w:t xml:space="preserve"> três máquinas com </w:t>
+      </w:r>
+      <w:r>
+        <w:t>poder de processamento di</w:t>
+      </w:r>
+      <w:r>
+        <w:t>ferentes</w:t>
+      </w:r>
+      <w:r>
+        <w:t>;</w:t>
+      </w:r>
+    </w:p>
+    <w:p>
+      <w:pPr>
+        <w:pStyle w:val="ListParagraph"/>
         <w:numPr>
           <w:ilvl w:val="0"/>
           <w:numId w:val="12"/>
         </w:numPr>
+        <w:ind w:left="851" w:hanging="284"/>
+      </w:pPr>
+      <w:r>
+        <w:t>Analisar os resultados obtidos nos testes</w:t>
+      </w:r>
+      <w:r>
         <w:rPr>
           <w:color w:val="FF0000"/>
         </w:rPr>
-      </w:pPr>
-      <w:r>
-        <w:rPr>
-          <w:color w:val="FF0000"/>
-        </w:rPr>
-        <w:t>Gerar gráficos de desempenho para</w:t>
-      </w:r>
-      <w:r>
-        <w:rPr>
-          <w:color w:val="FF0000"/>
-        </w:rPr>
-        <w:t xml:space="preserve"> cada técnica e </w:t>
-      </w:r>
-      <w:r>
-        <w:rPr>
-          <w:color w:val="FF0000"/>
-        </w:rPr>
-        <w:t>máquina;</w:t>
-      </w:r>
-      <w:r>
-        <w:rPr>
-          <w:color w:val="FF0000"/>
-        </w:rPr>
-        <w:t xml:space="preserve"> (remover)</w:t>
-      </w:r>
-    </w:p>
-    <w:p>
-      <w:pPr>
-        <w:pStyle w:val="PargrafodaLista"/>
-        <w:numPr>
-          <w:ilvl w:val="0"/>
-          <w:numId w:val="12"/>
-        </w:numPr>
-      </w:pPr>
-      <w:r>
-        <w:t>Analisar etc etc...</w:t>
-      </w:r>
-    </w:p>
-    <w:p>
-      <w:pPr>
-        <w:pStyle w:val="Ttulo1"/>
-        <w:numPr>
-          <w:ilvl w:val="0"/>
-          <w:numId w:val="0"/>
-        </w:numPr>
-        <w:ind w:left="360" w:hanging="360"/>
-      </w:pPr>
-    </w:p>
-    <w:p>
-      <w:pPr>
-        <w:pStyle w:val="Ttulo1"/>
+        <w:t>.</w:t>
+      </w:r>
+    </w:p>
+    <w:p>
+      <w:pPr>
+        <w:ind w:left="720" w:firstLine="0"/>
+      </w:pPr>
+    </w:p>
+    <w:p>
+      <w:pPr>
+        <w:pStyle w:val="Heading1"/>
         <w:numPr>
           <w:ilvl w:val="1"/>
           <w:numId w:val="2"/>
@@ -2341,23 +2440,57 @@
         <w:t>Estrutura do trabalho</w:t>
       </w:r>
     </w:p>
-    <w:p>
-      <w:r>
-        <w:t>Etc etc...</w:t>
-      </w:r>
-    </w:p>
     <w:p/>
     <w:p>
-      <w:pPr>
-        <w:pStyle w:val="Ttulo1"/>
+      <w:r>
+        <w:t>Este trabalho está dividido em...</w:t>
+      </w:r>
+    </w:p>
+    <w:p/>
+    <w:p>
+      <w:pPr>
+        <w:spacing w:line="259" w:lineRule="auto"/>
+        <w:ind w:firstLine="0"/>
+        <w:jc w:val="left"/>
+        <w:rPr>
+          <w:rFonts w:eastAsiaTheme="majorEastAsia" w:cstheme="majorBidi"/>
+          <w:b/>
+          <w:color w:val="FF0000"/>
+          <w:szCs w:val="32"/>
+        </w:rPr>
+      </w:pPr>
+      <w:bookmarkStart w:id="5" w:name="_Toc25659503"/>
+      <w:r>
+        <w:rPr>
+          <w:color w:val="FF0000"/>
+        </w:rPr>
+        <w:br w:type="page"/>
+      </w:r>
+    </w:p>
+    <w:bookmarkEnd w:id="5"/>
+    <w:p>
+      <w:pPr>
+        <w:pStyle w:val="Heading1"/>
         <w:ind w:left="426" w:hanging="426"/>
-      </w:pPr>
-      <w:bookmarkStart w:id="6" w:name="_Toc25659503"/>
-      <w:r>
-        <w:t>REFERENCIAL TEÓRICO</w:t>
-      </w:r>
-      <w:bookmarkEnd w:id="6"/>
-    </w:p>
+        <w:rPr>
+          <w:color w:val="auto"/>
+        </w:rPr>
+      </w:pPr>
+      <w:r>
+        <w:rPr>
+          <w:color w:val="auto"/>
+        </w:rPr>
+        <w:lastRenderedPageBreak/>
+        <w:t xml:space="preserve">TECNOLOGIA DE </w:t>
+      </w:r>
+      <w:r>
+        <w:rPr>
+          <w:color w:val="auto"/>
+        </w:rPr>
+        <w:t>RECONHECIMENTO FACIAL</w:t>
+      </w:r>
+    </w:p>
+    <w:p/>
     <w:p>
       <w:r>
         <w:t>Os tipos de biometria podem ser classificados em duas categorias distintas: a primeira categoria se baseia em características físicas do indivíduo, enquanto a segunda tem como base as características comportamentais (COSTA; OBELHEIRO; FRAGA apud GALIMBERTI, 2018)</w:t>
@@ -2421,7 +2554,7 @@
     </w:p>
     <w:p>
       <w:pPr>
-        <w:pStyle w:val="PargrafodaLista"/>
+        <w:pStyle w:val="ListParagraph"/>
         <w:numPr>
           <w:ilvl w:val="0"/>
           <w:numId w:val="6"/>
@@ -2436,7 +2569,7 @@
     </w:p>
     <w:p>
       <w:pPr>
-        <w:pStyle w:val="PargrafodaLista"/>
+        <w:pStyle w:val="ListParagraph"/>
         <w:numPr>
           <w:ilvl w:val="0"/>
           <w:numId w:val="6"/>
@@ -2451,7 +2584,7 @@
     </w:p>
     <w:p>
       <w:pPr>
-        <w:pStyle w:val="PargrafodaLista"/>
+        <w:pStyle w:val="ListParagraph"/>
         <w:numPr>
           <w:ilvl w:val="0"/>
           <w:numId w:val="6"/>
@@ -2488,83 +2621,17 @@
     </w:p>
     <w:p>
       <w:pPr>
-        <w:pStyle w:val="Ttulo1"/>
+        <w:pStyle w:val="Heading1"/>
         <w:numPr>
           <w:ilvl w:val="1"/>
           <w:numId w:val="2"/>
         </w:numPr>
         <w:ind w:left="426" w:hanging="426"/>
-      </w:pPr>
-      <w:bookmarkStart w:id="7" w:name="_Toc25659504"/>
-      <w:r>
-        <w:t xml:space="preserve">Python </w:t>
-      </w:r>
-      <w:r>
-        <w:t>e OpenCV</w:t>
-      </w:r>
-      <w:bookmarkEnd w:id="7"/>
-    </w:p>
-    <w:p>
-      <w:r>
-        <w:t>Python é uma linguagem de programação de propósito geral, criada por Guido van Rossum, que ficou rapidamente popular devido</w:t>
-      </w:r>
-      <w:r>
-        <w:t xml:space="preserve"> à sua simplicidade e à facilidade de leitura da mesma</w:t>
-      </w:r>
-      <w:r>
-        <w:t xml:space="preserve"> (MORDVINTSEV, 2017, tradução nossa)</w:t>
-      </w:r>
-      <w:r>
-        <w:t>.</w:t>
-      </w:r>
-      <w:r>
-        <w:t xml:space="preserve"> Atualmente, essa linguagem se encontra na versão 3.7.3. </w:t>
-      </w:r>
-    </w:p>
-    <w:p>
-      <w:r>
-        <w:t xml:space="preserve">OpenCV é uma biblioteca que começou a ser desenvolvida na Intel, em 1999, por Gary Bradsky, e teve sua primeira iteração lançada em 2000 (MORDVINTSEV, 2017, tradução nossa). </w:t>
-      </w:r>
-      <w:r>
-        <w:t>O OpenCV foi construído para fornecer uma infraestrutura comum para aplicações de visão computacional e para acelerar o uso da percepção de máquinas</w:t>
-      </w:r>
-      <w:r>
-        <w:t xml:space="preserve"> nas mesmas</w:t>
-      </w:r>
-      <w:r>
-        <w:t>.</w:t>
-      </w:r>
-      <w:r>
-        <w:t xml:space="preserve"> Atualmente</w:t>
-      </w:r>
-      <w:r>
-        <w:t xml:space="preserve"> essa biblioteca oferece</w:t>
-      </w:r>
-      <w:r>
-        <w:t xml:space="preserve"> suporte às linguagens Python, Java, C++</w:t>
-      </w:r>
-      <w:r>
-        <w:t xml:space="preserve"> e Matlab.</w:t>
-      </w:r>
-    </w:p>
-    <w:p>
-      <w:pPr>
-        <w:ind w:firstLine="0"/>
-      </w:pPr>
-    </w:p>
-    <w:p>
-      <w:pPr>
-        <w:pStyle w:val="Ttulo1"/>
-        <w:numPr>
-          <w:ilvl w:val="1"/>
-          <w:numId w:val="2"/>
-        </w:numPr>
-        <w:ind w:left="426" w:hanging="426"/>
-        <w:rPr>
-          <w:lang w:val="en-US"/>
-        </w:rPr>
-      </w:pPr>
-      <w:bookmarkStart w:id="8" w:name="_Toc25659506"/>
+        <w:rPr>
+          <w:lang w:val="en-US"/>
+        </w:rPr>
+      </w:pPr>
+      <w:bookmarkStart w:id="6" w:name="_Toc25659506"/>
       <w:r>
         <w:rPr>
           <w:lang w:val="en-US"/>
@@ -2577,7 +2644,14 @@
         </w:rPr>
         <w:t>BPH)</w:t>
       </w:r>
-      <w:bookmarkEnd w:id="8"/>
+      <w:bookmarkEnd w:id="6"/>
+    </w:p>
+    <w:p>
+      <w:pPr>
+        <w:rPr>
+          <w:lang w:val="en-US"/>
+        </w:rPr>
+      </w:pPr>
     </w:p>
     <w:p>
       <w:pPr>
@@ -2686,86 +2760,120 @@
     </w:p>
     <w:p>
       <w:pPr>
-        <w:pStyle w:val="PargrafodaLista"/>
+        <w:pStyle w:val="ListParagraph"/>
         <w:numPr>
           <w:ilvl w:val="0"/>
           <w:numId w:val="22"/>
         </w:numPr>
+        <w:ind w:left="851" w:hanging="284"/>
         <w:rPr>
           <w:iCs/>
         </w:rPr>
       </w:pPr>
       <w:r>
         <w:rPr>
+          <w:b/>
           <w:iCs/>
         </w:rPr>
-        <w:t>Raio: O raio será utilizado para construir o padrão binário circular e representará o raio ao redor do pixel central.</w:t>
-      </w:r>
-    </w:p>
-    <w:p>
-      <w:pPr>
-        <w:pStyle w:val="PargrafodaLista"/>
+        <w:t>Raio</w:t>
+      </w:r>
+      <w:r>
+        <w:rPr>
+          <w:iCs/>
+        </w:rPr>
+        <w:t>: O raio será utilizado para construir o padrão binário circular e representará o raio ao redor do pixel central.</w:t>
+      </w:r>
+    </w:p>
+    <w:p>
+      <w:pPr>
+        <w:pStyle w:val="ListParagraph"/>
         <w:numPr>
           <w:ilvl w:val="0"/>
           <w:numId w:val="22"/>
         </w:numPr>
+        <w:ind w:left="851" w:hanging="284"/>
         <w:rPr>
           <w:iCs/>
         </w:rPr>
       </w:pPr>
       <w:r>
         <w:rPr>
+          <w:b/>
           <w:iCs/>
         </w:rPr>
-        <w:t>Vizinhos: O número de pontos de amostra para construir o padrão binário circular local. Quanto mais pontos de amostra forem incluídos, maior será o custo computacional.</w:t>
-      </w:r>
-    </w:p>
-    <w:p>
-      <w:pPr>
-        <w:pStyle w:val="PargrafodaLista"/>
+        <w:t>Vizinhos</w:t>
+      </w:r>
+      <w:r>
+        <w:rPr>
+          <w:iCs/>
+        </w:rPr>
+        <w:t>: O número de pontos de amostra para construir o padrão binário circular local. Quanto mais pontos de amostra forem incluídos, maior será o custo computacional.</w:t>
+      </w:r>
+    </w:p>
+    <w:p>
+      <w:pPr>
+        <w:pStyle w:val="ListParagraph"/>
         <w:numPr>
           <w:ilvl w:val="0"/>
           <w:numId w:val="22"/>
         </w:numPr>
+        <w:ind w:left="851" w:hanging="284"/>
         <w:rPr>
           <w:iCs/>
         </w:rPr>
       </w:pPr>
       <w:r>
         <w:rPr>
+          <w:b/>
           <w:iCs/>
         </w:rPr>
-        <w:t>Grade X: O número de células na direção horizontal.</w:t>
-      </w:r>
-    </w:p>
-    <w:p>
-      <w:pPr>
-        <w:pStyle w:val="PargrafodaLista"/>
+        <w:t>Grade X</w:t>
+      </w:r>
+      <w:r>
+        <w:rPr>
+          <w:iCs/>
+        </w:rPr>
+        <w:t>: O número de células na direção horizontal.</w:t>
+      </w:r>
+    </w:p>
+    <w:p>
+      <w:pPr>
+        <w:pStyle w:val="ListParagraph"/>
         <w:numPr>
           <w:ilvl w:val="0"/>
           <w:numId w:val="22"/>
         </w:numPr>
+        <w:ind w:left="851" w:hanging="284"/>
         <w:rPr>
           <w:iCs/>
         </w:rPr>
       </w:pPr>
       <w:r>
         <w:rPr>
+          <w:b/>
           <w:iCs/>
         </w:rPr>
-        <w:t>Grade Y: O número de células na direção vertical.</w:t>
-      </w:r>
-    </w:p>
-    <w:p>
-      <w:pPr>
+        <w:t>Grade Y</w:t>
+      </w:r>
+      <w:r>
         <w:rPr>
           <w:iCs/>
         </w:rPr>
-      </w:pPr>
-      <w:r>
+        <w:t>: O número de células na direção vertical.</w:t>
+      </w:r>
+    </w:p>
+    <w:p>
+      <w:pPr>
+        <w:ind w:firstLine="426"/>
         <w:rPr>
           <w:iCs/>
         </w:rPr>
+      </w:pPr>
+      <w:r>
+        <w:rPr>
+          <w:iCs/>
+        </w:rPr>
+        <w:lastRenderedPageBreak/>
         <w:t xml:space="preserve">Em seguida, o algoritmo deve ser treinado. </w:t>
       </w:r>
       <w:r>
@@ -2829,7 +2937,6 @@
     </w:p>
     <w:p>
       <w:pPr>
-        <w:spacing w:after="0"/>
         <w:jc w:val="center"/>
         <w:rPr>
           <w:b/>
@@ -2890,7 +2997,7 @@
           <w:lang w:eastAsia="pt-BR"/>
         </w:rPr>
         <w:drawing>
-          <wp:inline distT="0" distB="0" distL="0" distR="0">
+          <wp:inline distT="0" distB="0" distL="0" distR="0" wp14:anchorId="7C0A98F2" wp14:editId="3D9A6890">
             <wp:extent cx="5429250" cy="1514004"/>
             <wp:effectExtent l="0" t="0" r="0" b="0"/>
             <wp:docPr id="1" name="Imagem 1" descr="https://miro.medium.com/max/1334/1*J16_DKuSrnAH3WDdqwKeNA.png"/>
@@ -2907,7 +3014,7 @@
                     </pic:cNvPicPr>
                   </pic:nvPicPr>
                   <pic:blipFill>
-                    <a:blip r:embed="rId6">
+                    <a:blip r:embed="rId8">
                       <a:extLst>
                         <a:ext uri="{28A0092B-C50C-407E-A947-70E740481C1C}">
                           <a14:useLocalDpi xmlns:a14="http://schemas.microsoft.com/office/drawing/2010/main" val="0"/>
@@ -3002,7 +3109,6 @@
     </w:p>
     <w:p>
       <w:pPr>
-        <w:spacing w:after="0"/>
         <w:jc w:val="center"/>
         <w:rPr>
           <w:b/>
@@ -3038,7 +3144,7 @@
           <w:lang w:eastAsia="pt-BR"/>
         </w:rPr>
         <w:drawing>
-          <wp:inline distT="0" distB="0" distL="0" distR="0">
+          <wp:inline distT="0" distB="0" distL="0" distR="0" wp14:anchorId="67AA1E79" wp14:editId="045FF0B6">
             <wp:extent cx="5400675" cy="1355081"/>
             <wp:effectExtent l="0" t="0" r="0" b="0"/>
             <wp:docPr id="2" name="Imagem 2" descr="1_-cyqWPcas3CXp4O2O7xPpg"/>
@@ -3055,7 +3161,7 @@
                     </pic:cNvPicPr>
                   </pic:nvPicPr>
                   <pic:blipFill>
-                    <a:blip r:embed="rId7">
+                    <a:blip r:embed="rId9">
                       <a:extLst>
                         <a:ext uri="{28A0092B-C50C-407E-A947-70E740481C1C}">
                           <a14:useLocalDpi xmlns:a14="http://schemas.microsoft.com/office/drawing/2010/main" val="0"/>
@@ -3134,18 +3240,19 @@
     </w:p>
     <w:p>
       <w:pPr>
-        <w:pStyle w:val="Ttulo1"/>
+        <w:pStyle w:val="Heading1"/>
         <w:numPr>
           <w:ilvl w:val="1"/>
           <w:numId w:val="2"/>
         </w:numPr>
         <w:ind w:left="426" w:hanging="426"/>
       </w:pPr>
-      <w:bookmarkStart w:id="9" w:name="_Toc25659507"/>
-      <w:r>
+      <w:bookmarkStart w:id="7" w:name="_Toc25659507"/>
+      <w:r>
+        <w:lastRenderedPageBreak/>
         <w:t>Eigenfaces</w:t>
       </w:r>
-      <w:bookmarkEnd w:id="9"/>
+      <w:bookmarkEnd w:id="7"/>
     </w:p>
     <w:p>
       <w:r>
@@ -3187,7 +3294,6 @@
     </w:p>
     <w:p>
       <w:pPr>
-        <w:spacing w:after="0"/>
         <w:jc w:val="center"/>
         <w:rPr>
           <w:b/>
@@ -3209,6 +3315,10 @@
     <w:p>
       <w:pPr>
         <w:jc w:val="center"/>
+        <w:rPr>
+          <w:sz w:val="20"/>
+          <w:szCs w:val="20"/>
+        </w:rPr>
       </w:pPr>
       <w:r>
         <w:rPr>
@@ -3216,7 +3326,7 @@
           <w:lang w:eastAsia="pt-BR"/>
         </w:rPr>
         <w:drawing>
-          <wp:inline distT="0" distB="0" distL="0" distR="0">
+          <wp:inline distT="0" distB="0" distL="0" distR="0" wp14:anchorId="6FA2270B" wp14:editId="3AC0C24A">
             <wp:extent cx="1952625" cy="2333625"/>
             <wp:effectExtent l="0" t="0" r="0" b="0"/>
             <wp:docPr id="3" name="Imagem 3" descr="C:\Users\Guilherme\AppData\Local\Microsoft\Windows\INetCache\Content.MSO\A765BDCF.tmp"/>
@@ -3233,7 +3343,7 @@
                     </pic:cNvPicPr>
                   </pic:nvPicPr>
                   <pic:blipFill>
-                    <a:blip r:embed="rId8">
+                    <a:blip r:embed="rId10">
                       <a:extLst>
                         <a:ext uri="{28A0092B-C50C-407E-A947-70E740481C1C}">
                           <a14:useLocalDpi xmlns:a14="http://schemas.microsoft.com/office/drawing/2010/main" val="0"/>
@@ -3281,6 +3391,18 @@
         </w:rPr>
         <w:t>Fonte: Wikipedia</w:t>
       </w:r>
+      <w:r>
+        <w:rPr>
+          <w:sz w:val="20"/>
+          <w:szCs w:val="20"/>
+        </w:rPr>
+        <w:t xml:space="preserve"> – Eigenface</w:t>
+      </w:r>
+    </w:p>
+    <w:p>
+      <w:pPr>
+        <w:jc w:val="center"/>
+      </w:pPr>
     </w:p>
     <w:p>
       <w:r>
@@ -3292,11 +3414,12 @@
     </w:p>
     <w:p>
       <w:pPr>
-        <w:pStyle w:val="PargrafodaLista"/>
+        <w:pStyle w:val="ListParagraph"/>
         <w:numPr>
           <w:ilvl w:val="0"/>
           <w:numId w:val="23"/>
         </w:numPr>
+        <w:ind w:left="851" w:hanging="284"/>
       </w:pPr>
       <w:r>
         <w:t>Adquirir uma coleção inicial de faces (Coleção de treinamento);</w:t>
@@ -3304,11 +3427,12 @@
     </w:p>
     <w:p>
       <w:pPr>
-        <w:pStyle w:val="PargrafodaLista"/>
+        <w:pStyle w:val="ListParagraph"/>
         <w:numPr>
           <w:ilvl w:val="0"/>
           <w:numId w:val="23"/>
         </w:numPr>
+        <w:ind w:left="851" w:hanging="284"/>
       </w:pPr>
       <w:r>
         <w:t>Calcular as eigenfaces da coleção de treinamento, mantendo somente as imagens que adquirirem os maiores valores, estes denominados “eigenvalues”. Estas imagens definem o “Espaço Facial”. Se mais rostos forem adicionados, o eigenfaces pode ser atualizado ou recalculado;</w:t>
@@ -3316,11 +3440,12 @@
     </w:p>
     <w:p>
       <w:pPr>
-        <w:pStyle w:val="PargrafodaLista"/>
+        <w:pStyle w:val="ListParagraph"/>
         <w:numPr>
           <w:ilvl w:val="0"/>
           <w:numId w:val="23"/>
         </w:numPr>
+        <w:ind w:left="851" w:hanging="284"/>
       </w:pPr>
       <w:r>
         <w:t>Calcular a distribuição</w:t>
@@ -3345,17 +3470,23 @@
       </w:r>
     </w:p>
     <w:p>
+      <w:pPr>
+        <w:ind w:firstLine="0"/>
+      </w:pPr>
+    </w:p>
+    <w:p>
       <w:r>
         <w:t>Em seguida, é possível realizar o reconhecimento facial:</w:t>
       </w:r>
     </w:p>
     <w:p>
       <w:pPr>
-        <w:pStyle w:val="PargrafodaLista"/>
+        <w:pStyle w:val="ListParagraph"/>
         <w:numPr>
           <w:ilvl w:val="0"/>
           <w:numId w:val="25"/>
         </w:numPr>
+        <w:ind w:left="851" w:hanging="284"/>
       </w:pPr>
       <w:r>
         <w:t>Calcular um conjunto de pesos baseados na imagem de entrada e nas eigenfaces através da projeção da imagem de entrada em cada uma das eigenfaces.</w:t>
@@ -3363,11 +3494,12 @@
     </w:p>
     <w:p>
       <w:pPr>
-        <w:pStyle w:val="PargrafodaLista"/>
+        <w:pStyle w:val="ListParagraph"/>
         <w:numPr>
           <w:ilvl w:val="0"/>
           <w:numId w:val="25"/>
         </w:numPr>
+        <w:ind w:left="851" w:hanging="284"/>
       </w:pPr>
       <w:r>
         <w:t>Determinar se a imagem é realmente uma face (conhecida ou desconhecida) checando se a imagem se assemelha suficientemente a um “espaço facial”.</w:t>
@@ -3375,11 +3507,12 @@
     </w:p>
     <w:p>
       <w:pPr>
-        <w:pStyle w:val="PargrafodaLista"/>
+        <w:pStyle w:val="ListParagraph"/>
         <w:numPr>
           <w:ilvl w:val="0"/>
           <w:numId w:val="25"/>
         </w:numPr>
+        <w:ind w:left="851" w:hanging="284"/>
       </w:pPr>
       <w:r>
         <w:t>Se encontrar uma face, classificar os padrões de peso como uma pessoa conhecida ou desconhecida.</w:t>
@@ -3387,13 +3520,15 @@
     </w:p>
     <w:p>
       <w:pPr>
-        <w:pStyle w:val="PargrafodaLista"/>
+        <w:pStyle w:val="ListParagraph"/>
         <w:numPr>
           <w:ilvl w:val="0"/>
           <w:numId w:val="25"/>
         </w:numPr>
-      </w:pPr>
-      <w:r>
+        <w:ind w:left="851" w:hanging="284"/>
+      </w:pPr>
+      <w:r>
+        <w:lastRenderedPageBreak/>
         <w:t>(Opcional) Atualizar as eigenfaces e/ou os padrões de peso</w:t>
       </w:r>
       <w:r>
@@ -3402,11 +3537,12 @@
     </w:p>
     <w:p>
       <w:pPr>
-        <w:pStyle w:val="PargrafodaLista"/>
+        <w:pStyle w:val="ListParagraph"/>
         <w:numPr>
           <w:ilvl w:val="0"/>
           <w:numId w:val="25"/>
         </w:numPr>
+        <w:ind w:left="851" w:hanging="284"/>
       </w:pPr>
       <w:r>
         <w:t>(Opcional) Se a mesma face desconhecida for encontrada várias vezes, calcular o peso padrão característico da mesma</w:t>
@@ -3420,69 +3556,310 @@
     </w:p>
     <w:p>
       <w:pPr>
-        <w:pStyle w:val="Ttulo1"/>
+        <w:pStyle w:val="Heading1"/>
         <w:numPr>
           <w:ilvl w:val="1"/>
           <w:numId w:val="2"/>
         </w:numPr>
         <w:ind w:left="426" w:hanging="426"/>
       </w:pPr>
-      <w:bookmarkStart w:id="10" w:name="_Toc25659508"/>
+      <w:bookmarkStart w:id="8" w:name="_Toc25659508"/>
       <w:r>
         <w:t>Fisherfaces</w:t>
       </w:r>
-      <w:bookmarkEnd w:id="10"/>
-    </w:p>
-    <w:p>
-      <w:pPr>
-        <w:rPr>
-          <w:color w:val="C00000"/>
-        </w:rPr>
-      </w:pPr>
-      <w:r>
-        <w:rPr>
-          <w:color w:val="C00000"/>
-        </w:rPr>
-        <w:t xml:space="preserve">O terceiro método de reconhecimento facial do OpenCV, </w:t>
-      </w:r>
-      <w:r>
-        <w:rPr>
-          <w:color w:val="C00000"/>
-        </w:rPr>
-        <w:t>Fisherfaces é... (BELHUMEUR; HESPANHA; KRIEGMAN, 1997)</w:t>
-      </w:r>
-    </w:p>
-    <w:p>
-      <w:pPr>
-        <w:pStyle w:val="Ttulo1"/>
+      <w:bookmarkEnd w:id="8"/>
+    </w:p>
+    <w:p>
+      <w:pPr>
+        <w:rPr>
+          <w:color w:val="2E74B5" w:themeColor="accent5" w:themeShade="BF"/>
+        </w:rPr>
+      </w:pPr>
+      <w:r>
+        <w:rPr>
+          <w:color w:val="2E74B5" w:themeColor="accent5" w:themeShade="BF"/>
+        </w:rPr>
+        <w:t>O Fisherfaces, criado em 1997 por Peter N. Belhumeur, João P. Hespanha e David J. Kriegman, é um método de reconhecimento que foi desenvolvido com o objetivo de possibilitar a detecção de faces em ambientes nos quais há grande variação de luz ou expressão facial</w:t>
+      </w:r>
+      <w:r>
+        <w:rPr>
+          <w:color w:val="2E74B5" w:themeColor="accent5" w:themeShade="BF"/>
+        </w:rPr>
+        <w:t>.</w:t>
+      </w:r>
+      <w:r>
+        <w:rPr>
+          <w:color w:val="2E74B5" w:themeColor="accent5" w:themeShade="BF"/>
+        </w:rPr>
+        <w:t xml:space="preserve"> </w:t>
+      </w:r>
+      <w:r>
+        <w:rPr>
+          <w:color w:val="C45911" w:themeColor="accent2" w:themeShade="BF"/>
+        </w:rPr>
+        <w:t>(BELHUMEUR; HESPANHA; KRIEGMAN, 1997)</w:t>
+      </w:r>
+    </w:p>
+    <w:p>
+      <w:pPr>
+        <w:rPr>
+          <w:color w:val="2E74B5" w:themeColor="accent5" w:themeShade="BF"/>
+        </w:rPr>
+      </w:pPr>
+      <w:r>
+        <w:rPr>
+          <w:color w:val="2E74B5" w:themeColor="accent5" w:themeShade="BF"/>
+        </w:rPr>
+        <w:t xml:space="preserve">Segundo Belhumeur, Hespanha e Kriegman (1997), duas observações </w:t>
+      </w:r>
+      <w:r>
+        <w:rPr>
+          <w:color w:val="2E74B5" w:themeColor="accent5" w:themeShade="BF"/>
+        </w:rPr>
+        <w:t>possibilitaram a criação deste método</w:t>
+      </w:r>
+      <w:r>
+        <w:rPr>
+          <w:color w:val="2E74B5" w:themeColor="accent5" w:themeShade="BF"/>
+        </w:rPr>
+        <w:t>:</w:t>
+      </w:r>
+    </w:p>
+    <w:p>
+      <w:pPr>
+        <w:pStyle w:val="ListParagraph"/>
+        <w:numPr>
+          <w:ilvl w:val="0"/>
+          <w:numId w:val="26"/>
+        </w:numPr>
+        <w:spacing w:after="200"/>
+        <w:ind w:left="851" w:hanging="284"/>
+        <w:rPr>
+          <w:color w:val="C45911" w:themeColor="accent2" w:themeShade="BF"/>
+        </w:rPr>
+      </w:pPr>
+      <w:r>
+        <w:rPr>
+          <w:color w:val="C45911" w:themeColor="accent2" w:themeShade="BF"/>
+        </w:rPr>
+        <w:t>Todas as imagens de uma superfície lambertiana, tiradas de um ponto de vista fixo, mas sob iluminação variável, estão em um subespaço linear 3D do espaço de imagem de alta dimensão;</w:t>
+      </w:r>
+    </w:p>
+    <w:p>
+      <w:pPr>
+        <w:pStyle w:val="ListParagraph"/>
+        <w:numPr>
+          <w:ilvl w:val="0"/>
+          <w:numId w:val="26"/>
+        </w:numPr>
+        <w:spacing w:after="200"/>
+        <w:ind w:left="851" w:hanging="284"/>
+        <w:rPr>
+          <w:color w:val="C45911" w:themeColor="accent2" w:themeShade="BF"/>
+        </w:rPr>
+      </w:pPr>
+      <w:r>
+        <w:rPr>
+          <w:color w:val="C45911" w:themeColor="accent2" w:themeShade="BF"/>
+        </w:rPr>
+        <w:t xml:space="preserve">Devido a regiões </w:t>
+      </w:r>
+      <w:r>
+        <w:rPr>
+          <w:color w:val="C45911" w:themeColor="accent2" w:themeShade="BF"/>
+        </w:rPr>
+        <w:t>de sombreamento, especularidade</w:t>
+      </w:r>
+      <w:r>
+        <w:rPr>
+          <w:color w:val="C45911" w:themeColor="accent2" w:themeShade="BF"/>
+        </w:rPr>
+        <w:t xml:space="preserve"> e expressões faciais, a observação acima não se aplica exatamente. Na prática, certas regiões da face podem ter variabilidade de imagem para imagem</w:t>
+      </w:r>
+      <w:r>
+        <w:rPr>
+          <w:color w:val="C45911" w:themeColor="accent2" w:themeShade="BF"/>
+        </w:rPr>
+        <w:t>,</w:t>
+      </w:r>
+      <w:r>
+        <w:rPr>
+          <w:color w:val="C45911" w:themeColor="accent2" w:themeShade="BF"/>
+        </w:rPr>
+        <w:t xml:space="preserve"> que geralmente se desvia significativamente do subespaço linear e, consequentemente, são menos confiáveis p</w:t>
+      </w:r>
+      <w:r>
+        <w:rPr>
+          <w:color w:val="C45911" w:themeColor="accent2" w:themeShade="BF"/>
+        </w:rPr>
+        <w:t>ara reconhecimento;</w:t>
+      </w:r>
+    </w:p>
+    <w:p>
+      <w:pPr>
+        <w:spacing w:after="200"/>
+        <w:rPr>
+          <w:color w:val="2E74B5" w:themeColor="accent5" w:themeShade="BF"/>
+        </w:rPr>
+      </w:pPr>
+      <w:r>
+        <w:rPr>
+          <w:color w:val="2E74B5" w:themeColor="accent5" w:themeShade="BF"/>
+        </w:rPr>
+        <w:t>O Fisherfaces utiliza a técnica denominada</w:t>
+      </w:r>
+    </w:p>
+    <w:p>
+      <w:pPr>
+        <w:jc w:val="center"/>
+        <w:rPr>
+          <w:b/>
+          <w:bCs/>
+          <w:color w:val="2E74B5" w:themeColor="accent5" w:themeShade="BF"/>
+        </w:rPr>
+      </w:pPr>
+      <w:r>
+        <w:rPr>
+          <w:b/>
+          <w:bCs/>
+          <w:color w:val="2E74B5" w:themeColor="accent5" w:themeShade="BF"/>
+        </w:rPr>
+        <w:t>Figura 4 – Variações de luz no ambiente</w:t>
+      </w:r>
+    </w:p>
+    <w:p>
+      <w:pPr>
+        <w:spacing w:after="200"/>
+        <w:jc w:val="center"/>
+        <w:rPr>
+          <w:color w:val="2E74B5" w:themeColor="accent5" w:themeShade="BF"/>
+        </w:rPr>
+      </w:pPr>
+      <w:r>
+        <w:rPr>
+          <w:color w:val="2E74B5" w:themeColor="accent5" w:themeShade="BF"/>
+        </w:rPr>
+        <w:drawing>
+          <wp:inline distT="0" distB="0" distL="0" distR="0" wp14:anchorId="04016EFA" wp14:editId="47861FAA">
+            <wp:extent cx="4435794" cy="1927671"/>
+            <wp:effectExtent l="0" t="0" r="0" b="0"/>
+            <wp:docPr id="5" name="Picture 5"/>
+            <wp:cNvGraphicFramePr>
+              <a:graphicFrameLocks xmlns:a="http://schemas.openxmlformats.org/drawingml/2006/main" noChangeAspect="1"/>
+            </wp:cNvGraphicFramePr>
+            <a:graphic xmlns:a="http://schemas.openxmlformats.org/drawingml/2006/main">
+              <a:graphicData uri="http://schemas.openxmlformats.org/drawingml/2006/picture">
+                <pic:pic xmlns:pic="http://schemas.openxmlformats.org/drawingml/2006/picture">
+                  <pic:nvPicPr>
+                    <pic:cNvPr id="1" name=""/>
+                    <pic:cNvPicPr/>
+                  </pic:nvPicPr>
+                  <pic:blipFill>
+                    <a:blip r:embed="rId11"/>
+                    <a:stretch>
+                      <a:fillRect/>
+                    </a:stretch>
+                  </pic:blipFill>
+                  <pic:spPr>
+                    <a:xfrm>
+                      <a:off x="0" y="0"/>
+                      <a:ext cx="4473831" cy="1944201"/>
+                    </a:xfrm>
+                    <a:prstGeom prst="rect">
+                      <a:avLst/>
+                    </a:prstGeom>
+                  </pic:spPr>
+                </pic:pic>
+              </a:graphicData>
+            </a:graphic>
+          </wp:inline>
+        </w:drawing>
+      </w:r>
+      <w:r>
+        <w:rPr>
+          <w:color w:val="2E74B5" w:themeColor="accent5" w:themeShade="BF"/>
+        </w:rPr>
+        <w:br/>
+        <w:t>Fonte: Belhumeur (1997)</w:t>
+      </w:r>
+    </w:p>
+    <w:p>
+      <w:pPr>
+        <w:rPr>
+          <w:color w:val="2E74B5" w:themeColor="accent5" w:themeShade="BF"/>
+        </w:rPr>
+      </w:pPr>
+    </w:p>
+    <w:p>
+      <w:pPr>
+        <w:pStyle w:val="Heading1"/>
         <w:numPr>
           <w:ilvl w:val="1"/>
           <w:numId w:val="2"/>
         </w:numPr>
         <w:ind w:left="426" w:hanging="426"/>
       </w:pPr>
-      <w:bookmarkStart w:id="11" w:name="_Toc25659509"/>
-      <w:r>
+      <w:bookmarkStart w:id="9" w:name="_Toc25659509"/>
+      <w:r>
+        <w:lastRenderedPageBreak/>
         <w:t>Pesquisas Anteriores</w:t>
       </w:r>
-      <w:bookmarkEnd w:id="11"/>
-    </w:p>
-    <w:p>
-      <w:pPr>
-        <w:rPr>
-          <w:i/>
-        </w:rPr>
-      </w:pPr>
-      <w:r>
-        <w:rPr>
-          <w:i/>
-        </w:rPr>
-        <w:t>&lt;A ser escrita...&gt;</w:t>
-      </w:r>
-    </w:p>
-    <w:p>
-      <w:pPr>
-        <w:pStyle w:val="Ttulo1"/>
+      <w:bookmarkEnd w:id="9"/>
+    </w:p>
+    <w:p>
+      <w:pPr>
+        <w:rPr>
+          <w:iCs/>
+        </w:rPr>
+      </w:pPr>
+      <w:r>
+        <w:rPr>
+          <w:iCs/>
+        </w:rPr>
+        <w:t xml:space="preserve">No </w:t>
+      </w:r>
+      <w:r>
+        <w:rPr>
+          <w:iCs/>
+        </w:rPr>
+        <w:t>trabalho</w:t>
+      </w:r>
+      <w:r>
+        <w:rPr>
+          <w:iCs/>
+        </w:rPr>
+        <w:t xml:space="preserve"> de Galimberti (2018), </w:t>
+      </w:r>
+      <w:r>
+        <w:rPr>
+          <w:iCs/>
+        </w:rPr>
+        <w:t>é feito</w:t>
+      </w:r>
+      <w:r>
+        <w:rPr>
+          <w:iCs/>
+        </w:rPr>
+        <w:t xml:space="preserve"> um estudo comparativo das técnicas de reconhecimento do OpenCV</w:t>
+      </w:r>
+      <w:r>
+        <w:rPr>
+          <w:iCs/>
+        </w:rPr>
+        <w:t>, utilizando um Raspberry Pi</w:t>
+      </w:r>
+      <w:bookmarkStart w:id="10" w:name="_GoBack"/>
+      <w:bookmarkEnd w:id="10"/>
+      <w:r>
+        <w:rPr>
+          <w:iCs/>
+        </w:rPr>
+        <w:t>.</w:t>
+      </w:r>
+    </w:p>
+    <w:p>
+      <w:pPr>
+        <w:pStyle w:val="Heading1"/>
         <w:numPr>
           <w:ilvl w:val="1"/>
           <w:numId w:val="2"/>
@@ -3500,23 +3877,25 @@
       <w:pPr>
         <w:rPr>
           <w:rStyle w:val="uiqtextrenderedqtext"/>
-          <w:i/>
-          <w:lang w:val="en-US"/>
-        </w:rPr>
-      </w:pPr>
-      <w:r>
+          <w:iCs/>
+          <w:color w:val="FF0000"/>
+        </w:rPr>
+      </w:pPr>
+      <w:r>
+        <w:rPr>
+          <w:rStyle w:val="uiqtextrenderedqtext"/>
+          <w:iCs/>
+          <w:color w:val="FF0000"/>
+        </w:rPr>
+        <w:t>Enquanto Eigenfaces e Fisherfaces encontram uma descrição matemática das características do conjunto de treinamento, o LBPH analisa cada face independentemente.</w:t>
+      </w:r>
+    </w:p>
+    <w:p>
+      <w:pPr>
         <w:rPr>
           <w:rStyle w:val="uiqtextrenderedqtext"/>
           <w:i/>
-          <w:lang w:val="en-US"/>
-        </w:rPr>
-        <w:t>Eigenfaces and Fisherfaces find a mathematical description of the most dominant features of the training set as a whole. LBPH analyzes each face in the training set separately and independently.</w:t>
-      </w:r>
-    </w:p>
-    <w:p>
-      <w:pPr>
-        <w:rPr>
-          <w:i/>
+          <w:color w:val="FF0000"/>
           <w:lang w:val="en-US"/>
         </w:rPr>
       </w:pPr>
@@ -3524,6 +3903,25 @@
         <w:rPr>
           <w:rStyle w:val="uiqtextrenderedqtext"/>
           <w:i/>
+          <w:color w:val="FF0000"/>
+          <w:lang w:val="en-US"/>
+        </w:rPr>
+        <w:t>Eigenfaces and Fisherfaces find a mathematical description of the most dominant features of the training set as a whole. LBPH analyzes each face in the training set separately and independently.</w:t>
+      </w:r>
+    </w:p>
+    <w:p>
+      <w:pPr>
+        <w:rPr>
+          <w:i/>
+          <w:color w:val="FF0000"/>
+          <w:lang w:val="en-US"/>
+        </w:rPr>
+      </w:pPr>
+      <w:r>
+        <w:rPr>
+          <w:rStyle w:val="uiqtextrenderedqtext"/>
+          <w:i/>
+          <w:color w:val="FF0000"/>
           <w:lang w:val="en-US"/>
         </w:rPr>
         <w:t xml:space="preserve">In </w:t>
@@ -3532,6 +3930,7 @@
         <w:rPr>
           <w:rStyle w:val="qlinkcontainer"/>
           <w:i/>
+          <w:color w:val="FF0000"/>
           <w:lang w:val="en-US"/>
         </w:rPr>
         <w:t>LBPH</w:t>
@@ -3540,6 +3939,7 @@
         <w:rPr>
           <w:rStyle w:val="uiqtextrenderedqtext"/>
           <w:i/>
+          <w:color w:val="FF0000"/>
           <w:lang w:val="en-US"/>
         </w:rPr>
         <w:t xml:space="preserve"> each images is analyzed independently, while the eigenfaces method looks at the dataset as a whole. The LBPH method is somewhat simpler, in the sense that we characterize each image in the dataset locally; and when a new unknown image is provided, we perform the same analysis on it and compare the result to each of the images in the dataset. The way which we analyze the images is by characterizing the local patterns in each location in the image.</w:t>
@@ -3551,54 +3951,6 @@
           <w:lang w:val="en-US"/>
         </w:rPr>
       </w:pPr>
-    </w:p>
-    <w:p>
-      <w:pPr>
-        <w:pStyle w:val="Ttulo1"/>
-        <w:ind w:left="426" w:hanging="426"/>
-      </w:pPr>
-      <w:bookmarkStart w:id="12" w:name="_Toc25659510"/>
-      <w:r>
-        <w:t>METODOLOGIA</w:t>
-      </w:r>
-      <w:bookmarkEnd w:id="12"/>
-    </w:p>
-    <w:p>
-      <w:pPr>
-        <w:ind w:left="284" w:firstLine="0"/>
-        <w:rPr>
-          <w:i/>
-          <w:iCs/>
-        </w:rPr>
-      </w:pPr>
-      <w:r>
-        <w:rPr>
-          <w:i/>
-          <w:iCs/>
-        </w:rPr>
-        <w:t xml:space="preserve">Haar cascade classifier... </w:t>
-      </w:r>
-      <w:r>
-        <w:rPr>
-          <w:i/>
-          <w:iCs/>
-        </w:rPr>
-        <w:t>&lt;A ser escrita</w:t>
-      </w:r>
-      <w:r>
-        <w:rPr>
-          <w:i/>
-          <w:iCs/>
-        </w:rPr>
-        <w:t>...</w:t>
-      </w:r>
-      <w:r>
-        <w:rPr>
-          <w:i/>
-          <w:iCs/>
-        </w:rPr>
-        <w:t>&gt;</w:t>
-      </w:r>
     </w:p>
     <w:p>
       <w:pPr>
@@ -3610,25 +3962,126 @@
           <w:b/>
           <w:color w:val="000000" w:themeColor="text1"/>
           <w:szCs w:val="32"/>
-        </w:rPr>
-      </w:pPr>
-      <w:r>
+          <w:lang w:val="en-US"/>
+        </w:rPr>
+      </w:pPr>
+      <w:bookmarkStart w:id="11" w:name="_Toc25659510"/>
+      <w:r>
+        <w:rPr>
+          <w:lang w:val="en-US"/>
+        </w:rPr>
         <w:br w:type="page"/>
       </w:r>
     </w:p>
     <w:p>
       <w:pPr>
-        <w:pStyle w:val="Ttulo1"/>
+        <w:pStyle w:val="Heading1"/>
         <w:ind w:left="426" w:hanging="426"/>
-      </w:pPr>
-      <w:bookmarkStart w:id="13" w:name="_Toc25659511"/>
-      <w:r>
+        <w:rPr>
+          <w:color w:val="FF0000"/>
+        </w:rPr>
+      </w:pPr>
+      <w:r>
+        <w:rPr>
+          <w:color w:val="FF0000"/>
+        </w:rPr>
+        <w:lastRenderedPageBreak/>
+        <w:t>METODOLOGIA</w:t>
+      </w:r>
+      <w:bookmarkEnd w:id="11"/>
+    </w:p>
+    <w:p>
+      <w:pPr>
+        <w:ind w:left="284" w:firstLine="0"/>
+        <w:rPr>
+          <w:i/>
+          <w:iCs/>
+        </w:rPr>
+      </w:pPr>
+      <w:r>
+        <w:rPr>
+          <w:i/>
+          <w:iCs/>
+        </w:rPr>
+        <w:t xml:space="preserve">Haar cascade classifier... </w:t>
+      </w:r>
+      <w:r>
+        <w:rPr>
+          <w:i/>
+          <w:iCs/>
+        </w:rPr>
+        <w:t>&lt;A ser escrita</w:t>
+      </w:r>
+      <w:r>
+        <w:rPr>
+          <w:i/>
+          <w:iCs/>
+        </w:rPr>
+        <w:t>...</w:t>
+      </w:r>
+      <w:r>
+        <w:rPr>
+          <w:i/>
+          <w:iCs/>
+        </w:rPr>
+        <w:t>&gt;</w:t>
+      </w:r>
+    </w:p>
+    <w:p>
+      <w:r>
+        <w:t xml:space="preserve">Python é uma linguagem de programação de propósito geral, criada por Guido van Rossum, que ficou rapidamente popular devido à sua simplicidade e à facilidade de leitura da mesma (MORDVINTSEV, 2017, tradução nossa). </w:t>
+      </w:r>
+      <w:r>
+        <w:t>No momento da elaboração deste trabalho, e</w:t>
+      </w:r>
+      <w:r>
+        <w:t xml:space="preserve">ssa linguagem se encontra na versão 3.7.3. </w:t>
+      </w:r>
+    </w:p>
+    <w:p>
+      <w:pPr>
+        <w:ind w:left="284" w:firstLine="0"/>
+        <w:rPr>
+          <w:i/>
+          <w:iCs/>
+        </w:rPr>
+      </w:pPr>
+    </w:p>
+    <w:p>
+      <w:pPr>
+        <w:spacing w:line="259" w:lineRule="auto"/>
+        <w:ind w:firstLine="0"/>
+        <w:jc w:val="left"/>
+        <w:rPr>
+          <w:rFonts w:eastAsiaTheme="majorEastAsia" w:cstheme="majorBidi"/>
+          <w:b/>
+          <w:color w:val="000000" w:themeColor="text1"/>
+          <w:szCs w:val="32"/>
+        </w:rPr>
+      </w:pPr>
+      <w:r>
+        <w:br w:type="page"/>
+      </w:r>
+    </w:p>
+    <w:p>
+      <w:pPr>
+        <w:pStyle w:val="Heading1"/>
+        <w:ind w:left="426" w:hanging="426"/>
+      </w:pPr>
+      <w:bookmarkStart w:id="12" w:name="_Toc25659511"/>
+      <w:r>
+        <w:lastRenderedPageBreak/>
         <w:t>REFERÊNCIAS</w:t>
       </w:r>
-      <w:bookmarkEnd w:id="13"/>
-    </w:p>
-    <w:p>
-      <w:pPr>
+      <w:bookmarkEnd w:id="12"/>
+    </w:p>
+    <w:p>
+      <w:pPr>
+        <w:tabs>
+          <w:tab w:val="left" w:pos="7049"/>
+        </w:tabs>
+        <w:spacing w:line="276" w:lineRule="auto"/>
+        <w:ind w:firstLine="0"/>
         <w:jc w:val="left"/>
         <w:rPr>
           <w:lang w:val="en-US"/>
@@ -3645,7 +4098,7 @@
       </w:r>
       <w:r>
         <w:rPr>
-          <w:rStyle w:val="Forte"/>
+          <w:b/>
           <w:lang w:val="en-US"/>
         </w:rPr>
         <w:t>Ieee Transactions On Pattern Analysis And Machine Intelligence</w:t>
@@ -3659,7 +4112,22 @@
     </w:p>
     <w:p>
       <w:pPr>
+        <w:tabs>
+          <w:tab w:val="left" w:pos="7049"/>
+        </w:tabs>
+        <w:spacing w:line="276" w:lineRule="auto"/>
+        <w:ind w:firstLine="0"/>
         <w:jc w:val="left"/>
+        <w:rPr>
+          <w:lang w:val="en-US"/>
+        </w:rPr>
+      </w:pPr>
+    </w:p>
+    <w:p>
+      <w:pPr>
+        <w:spacing w:line="276" w:lineRule="auto"/>
+        <w:ind w:firstLine="0"/>
+        <w:jc w:val="left"/>
       </w:pPr>
       <w:r>
         <w:rPr>
@@ -3669,21 +4137,21 @@
       </w:r>
       <w:r>
         <w:rPr>
-          <w:rStyle w:val="Forte"/>
+          <w:rStyle w:val="Strong"/>
           <w:lang w:val="en-US"/>
         </w:rPr>
         <w:t>Learning OpenCV</w:t>
       </w:r>
       <w:r>
         <w:rPr>
-          <w:rStyle w:val="Forte"/>
+          <w:rStyle w:val="Strong"/>
           <w:lang w:val="en-US"/>
         </w:rPr>
         <w:t xml:space="preserve"> 3</w:t>
       </w:r>
       <w:r>
         <w:rPr>
-          <w:rStyle w:val="Forte"/>
+          <w:rStyle w:val="Strong"/>
           <w:lang w:val="en-US"/>
         </w:rPr>
         <w:t xml:space="preserve">: </w:t>
@@ -3703,14 +4171,23 @@
     </w:p>
     <w:p>
       <w:pPr>
+        <w:spacing w:line="276" w:lineRule="auto"/>
+        <w:ind w:firstLine="0"/>
         <w:jc w:val="left"/>
       </w:pPr>
+    </w:p>
+    <w:p>
+      <w:pPr>
+        <w:spacing w:line="276" w:lineRule="auto"/>
+        <w:ind w:firstLine="0"/>
+        <w:jc w:val="left"/>
+      </w:pPr>
       <w:r>
         <w:t xml:space="preserve">BRAGA, Luis Felipe Zenicola. </w:t>
       </w:r>
       <w:r>
         <w:rPr>
-          <w:rStyle w:val="Forte"/>
+          <w:rStyle w:val="Strong"/>
         </w:rPr>
         <w:t xml:space="preserve">Sistemas de Reconhecimento Facial. </w:t>
       </w:r>
@@ -3720,7 +4197,16 @@
     </w:p>
     <w:p>
       <w:pPr>
+        <w:spacing w:line="276" w:lineRule="auto"/>
+        <w:ind w:firstLine="0"/>
         <w:jc w:val="left"/>
+      </w:pPr>
+    </w:p>
+    <w:p>
+      <w:pPr>
+        <w:spacing w:line="276" w:lineRule="auto"/>
+        <w:ind w:firstLine="0"/>
+        <w:jc w:val="left"/>
         <w:rPr>
           <w:shd w:val="clear" w:color="auto" w:fill="FFFFFF"/>
         </w:rPr>
@@ -3734,7 +4220,7 @@
       </w:r>
       <w:r>
         <w:rPr>
-          <w:rStyle w:val="Forte"/>
+          <w:rStyle w:val="Strong"/>
           <w:color w:val="222222"/>
           <w:shd w:val="clear" w:color="auto" w:fill="FFFFFF"/>
           <w:lang w:val="en-US"/>
@@ -3763,29 +4249,38 @@
     </w:p>
     <w:p>
       <w:pPr>
+        <w:spacing w:line="276" w:lineRule="auto"/>
+        <w:ind w:firstLine="0"/>
         <w:jc w:val="left"/>
         <w:rPr>
           <w:shd w:val="clear" w:color="auto" w:fill="FFFFFF"/>
         </w:rPr>
       </w:pPr>
+    </w:p>
+    <w:p>
+      <w:pPr>
+        <w:spacing w:line="276" w:lineRule="auto"/>
+        <w:ind w:firstLine="0"/>
+        <w:jc w:val="left"/>
+      </w:pPr>
       <w:r>
         <w:t xml:space="preserve">GALIMBERTI, Luiz Henrique de Oliveira. </w:t>
       </w:r>
       <w:r>
         <w:rPr>
-          <w:rStyle w:val="Forte"/>
+          <w:rStyle w:val="Strong"/>
         </w:rPr>
         <w:t>Estudo Comparativo de Algoritmos de Biometria Facial Disponibilizados pela Biblioteca Open</w:t>
       </w:r>
       <w:r>
         <w:rPr>
-          <w:rStyle w:val="Forte"/>
+          <w:rStyle w:val="Strong"/>
         </w:rPr>
         <w:t>CV</w:t>
       </w:r>
       <w:r>
         <w:rPr>
-          <w:rStyle w:val="Forte"/>
+          <w:rStyle w:val="Strong"/>
         </w:rPr>
         <w:t xml:space="preserve"> para Controle de Acesso. </w:t>
       </w:r>
@@ -3795,8 +4290,20 @@
     </w:p>
     <w:p>
       <w:pPr>
+        <w:spacing w:line="276" w:lineRule="auto"/>
+        <w:ind w:firstLine="0"/>
         <w:jc w:val="left"/>
         <w:rPr>
+          <w:shd w:val="clear" w:color="auto" w:fill="FFFFFF"/>
+        </w:rPr>
+      </w:pPr>
+    </w:p>
+    <w:p>
+      <w:pPr>
+        <w:spacing w:line="276" w:lineRule="auto"/>
+        <w:ind w:firstLine="0"/>
+        <w:jc w:val="left"/>
+        <w:rPr>
           <w:lang w:val="en-US"/>
         </w:rPr>
       </w:pPr>
@@ -3814,7 +4321,7 @@
       </w:r>
       <w:r>
         <w:rPr>
-          <w:rStyle w:val="Forte"/>
+          <w:rStyle w:val="Strong"/>
           <w:lang w:val="en-US"/>
         </w:rPr>
         <w:t xml:space="preserve">Our Biometric Future: </w:t>
@@ -3840,7 +4347,19 @@
     </w:p>
     <w:p>
       <w:pPr>
+        <w:spacing w:line="276" w:lineRule="auto"/>
+        <w:ind w:firstLine="0"/>
         <w:jc w:val="left"/>
+        <w:rPr>
+          <w:lang w:val="en-US"/>
+        </w:rPr>
+      </w:pPr>
+    </w:p>
+    <w:p>
+      <w:pPr>
+        <w:spacing w:line="276" w:lineRule="auto"/>
+        <w:ind w:firstLine="0"/>
+        <w:jc w:val="left"/>
       </w:pPr>
       <w:r>
         <w:rPr>
@@ -3850,14 +4369,14 @@
       </w:r>
       <w:r>
         <w:rPr>
-          <w:rStyle w:val="Forte"/>
+          <w:rStyle w:val="Strong"/>
           <w:lang w:val="en-US"/>
         </w:rPr>
         <w:t>Machine Learning is Fun</w:t>
       </w:r>
       <w:r>
         <w:rPr>
-          <w:rStyle w:val="Forte"/>
+          <w:rStyle w:val="Strong"/>
           <w:lang w:val="en-US"/>
         </w:rPr>
         <w:t xml:space="preserve">: </w:t>
@@ -3877,6 +4396,8 @@
     </w:p>
     <w:p>
       <w:pPr>
+        <w:spacing w:line="276" w:lineRule="auto"/>
+        <w:ind w:firstLine="0"/>
         <w:jc w:val="left"/>
         <w:rPr>
           <w:color w:val="222222"/>
@@ -3910,6 +4431,8 @@
     </w:p>
     <w:p>
       <w:pPr>
+        <w:spacing w:line="276" w:lineRule="auto"/>
+        <w:ind w:firstLine="0"/>
         <w:jc w:val="left"/>
         <w:rPr>
           <w:color w:val="222222"/>
@@ -3917,6 +4440,16 @@
           <w:lang w:val="en-US"/>
         </w:rPr>
       </w:pPr>
+    </w:p>
+    <w:p>
+      <w:pPr>
+        <w:spacing w:line="276" w:lineRule="auto"/>
+        <w:ind w:firstLine="0"/>
+        <w:jc w:val="left"/>
+        <w:rPr>
+          <w:lang w:val="en-US"/>
+        </w:rPr>
+      </w:pPr>
       <w:r>
         <w:rPr>
           <w:lang w:val="en-US"/>
@@ -3925,7 +4458,7 @@
       </w:r>
       <w:r>
         <w:rPr>
-          <w:rStyle w:val="Forte"/>
+          <w:rStyle w:val="Strong"/>
           <w:lang w:val="en-US"/>
         </w:rPr>
         <w:t xml:space="preserve">OpenCV-Python Tutorials Documentation. </w:t>
@@ -3939,119 +4472,8 @@
     </w:p>
     <w:p>
       <w:pPr>
-        <w:jc w:val="left"/>
-        <w:rPr>
-          <w:lang w:val="en-US"/>
-        </w:rPr>
-      </w:pPr>
-      <w:r>
-        <w:rPr>
-          <w:lang w:val="en-US"/>
-        </w:rPr>
-        <w:t xml:space="preserve">PARMAR, Divyarajsinh N.; MEHTA, Brijesh B. Face Recognition Methods &amp; Applications. </w:t>
-      </w:r>
-      <w:r>
-        <w:rPr>
-          <w:rStyle w:val="Forte"/>
-          <w:lang w:val="en-US"/>
-        </w:rPr>
-        <w:t>International Journal of Computer Applications in Technology</w:t>
-      </w:r>
-      <w:r>
-        <w:rPr>
-          <w:lang w:val="en-US"/>
-        </w:rPr>
-        <w:t>, Wadhwan, v. 1, n. 4, p.84-86, jan. 2014.</w:t>
-      </w:r>
-    </w:p>
-    <w:p>
-      <w:pPr>
-        <w:jc w:val="left"/>
-        <w:rPr>
-          <w:iCs/>
-        </w:rPr>
-      </w:pPr>
-      <w:r>
-        <w:rPr>
-          <w:lang w:val="en-US"/>
-        </w:rPr>
-        <w:t xml:space="preserve">PRADO, Kelvin Salton do. </w:t>
-      </w:r>
-      <w:r>
-        <w:rPr>
-          <w:rStyle w:val="Forte"/>
-          <w:lang w:val="en-US"/>
-        </w:rPr>
-        <w:t xml:space="preserve">Face Recognition: </w:t>
-      </w:r>
-      <w:r>
-        <w:rPr>
-          <w:lang w:val="en-US"/>
-        </w:rPr>
-        <w:t xml:space="preserve">Understanding LBPH Algorithm. </w:t>
-      </w:r>
-      <w:r>
-        <w:t>Disponível em: &lt;https://towardsdatascience.com/face-recognition-how-lbph-works-90ec258c3d6b&gt;. Acesso em: 10 nov. 2017.</w:t>
-      </w:r>
-    </w:p>
-    <w:p>
-      <w:pPr>
-        <w:jc w:val="left"/>
-        <w:rPr>
-          <w:lang w:val="en-US"/>
-        </w:rPr>
-      </w:pPr>
-      <w:r>
-        <w:t xml:space="preserve">SCHMIDT, Ana Elisa; NOGUEIRA, Elvis Cordeiro. </w:t>
-      </w:r>
-      <w:r>
-        <w:rPr>
-          <w:rStyle w:val="Forte"/>
-        </w:rPr>
-        <w:t xml:space="preserve">ESTUDO SOBRE MÉTODOS DE RECONHECIMENTO FACIAL EM FOTOGRAFIAS DIGITAIS. </w:t>
-      </w:r>
-      <w:r>
-        <w:rPr>
-          <w:lang w:val="en-US"/>
-        </w:rPr>
-        <w:t>2015, Instituto Federal Catarinense, Camboriú, 2015.</w:t>
-      </w:r>
-    </w:p>
-    <w:p>
-      <w:pPr>
-        <w:jc w:val="left"/>
-        <w:rPr>
-          <w:lang w:val="en-US"/>
-        </w:rPr>
-      </w:pPr>
-      <w:r>
-        <w:rPr>
-          <w:lang w:val="en-US"/>
-        </w:rPr>
-        <w:t xml:space="preserve">TURK, Matthew; PENTLAND, Alex. Eigenfaces for Recognition. </w:t>
-      </w:r>
-      <w:r>
-        <w:rPr>
-          <w:rStyle w:val="Forte"/>
-          <w:lang w:val="en-US"/>
-        </w:rPr>
-        <w:t>Journal Of Cognitive Neuroscience</w:t>
-      </w:r>
-      <w:r>
-        <w:rPr>
-          <w:lang w:val="en-US"/>
-        </w:rPr>
-        <w:t xml:space="preserve">, [s.l.], v. 3, n. 1, p.71-86, jan. 1991. </w:t>
-      </w:r>
-      <w:r>
-        <w:rPr>
-          <w:lang w:val="en-US"/>
-        </w:rPr>
-        <w:t>MIT Press - Journals. Disponível em: &lt;http://dx.doi.org/10.1162/jocn.1991.3.1.71&gt;.</w:t>
-      </w:r>
-    </w:p>
-    <w:p>
-      <w:pPr>
+        <w:spacing w:line="276" w:lineRule="auto"/>
+        <w:ind w:firstLine="0"/>
         <w:jc w:val="left"/>
         <w:rPr>
           <w:color w:val="222222"/>
@@ -4059,6 +4481,181 @@
           <w:lang w:val="en-US"/>
         </w:rPr>
       </w:pPr>
+    </w:p>
+    <w:p>
+      <w:pPr>
+        <w:spacing w:line="276" w:lineRule="auto"/>
+        <w:ind w:firstLine="0"/>
+        <w:jc w:val="left"/>
+        <w:rPr>
+          <w:lang w:val="en-US"/>
+        </w:rPr>
+      </w:pPr>
+      <w:r>
+        <w:rPr>
+          <w:lang w:val="en-US"/>
+        </w:rPr>
+        <w:t xml:space="preserve">PARMAR, Divyarajsinh N.; MEHTA, Brijesh B. Face Recognition Methods &amp; Applications. </w:t>
+      </w:r>
+      <w:r>
+        <w:rPr>
+          <w:rStyle w:val="Strong"/>
+          <w:lang w:val="en-US"/>
+        </w:rPr>
+        <w:t>International Journal of Computer Applications in Technology</w:t>
+      </w:r>
+      <w:r>
+        <w:rPr>
+          <w:lang w:val="en-US"/>
+        </w:rPr>
+        <w:t>, Wadhwan, v. 1, n. 4, p.84-86, jan. 2014.</w:t>
+      </w:r>
+    </w:p>
+    <w:p>
+      <w:pPr>
+        <w:spacing w:line="276" w:lineRule="auto"/>
+        <w:ind w:firstLine="0"/>
+        <w:jc w:val="left"/>
+        <w:rPr>
+          <w:lang w:val="en-US"/>
+        </w:rPr>
+      </w:pPr>
+    </w:p>
+    <w:p>
+      <w:pPr>
+        <w:spacing w:line="276" w:lineRule="auto"/>
+        <w:ind w:firstLine="0"/>
+        <w:jc w:val="left"/>
+      </w:pPr>
+      <w:r>
+        <w:rPr>
+          <w:lang w:val="en-US"/>
+        </w:rPr>
+        <w:t xml:space="preserve">PRADO, Kelvin Salton do. </w:t>
+      </w:r>
+      <w:r>
+        <w:rPr>
+          <w:rStyle w:val="Strong"/>
+          <w:lang w:val="en-US"/>
+        </w:rPr>
+        <w:t xml:space="preserve">Face Recognition: </w:t>
+      </w:r>
+      <w:r>
+        <w:rPr>
+          <w:lang w:val="en-US"/>
+        </w:rPr>
+        <w:t xml:space="preserve">Understanding LBPH Algorithm. </w:t>
+      </w:r>
+      <w:r>
+        <w:t>Disponível em: &lt;https://towardsdatascience.com/face-recognition-how-lbph-works-90ec258c3d6b&gt;. Acesso em: 10 nov. 2017.</w:t>
+      </w:r>
+    </w:p>
+    <w:p>
+      <w:pPr>
+        <w:spacing w:line="276" w:lineRule="auto"/>
+        <w:ind w:firstLine="0"/>
+        <w:jc w:val="left"/>
+        <w:rPr>
+          <w:iCs/>
+        </w:rPr>
+      </w:pPr>
+    </w:p>
+    <w:p>
+      <w:pPr>
+        <w:spacing w:line="276" w:lineRule="auto"/>
+        <w:ind w:firstLine="0"/>
+        <w:jc w:val="left"/>
+        <w:rPr>
+          <w:lang w:val="en-US"/>
+        </w:rPr>
+      </w:pPr>
+      <w:r>
+        <w:t xml:space="preserve">SCHMIDT, Ana Elisa; NOGUEIRA, Elvis Cordeiro. </w:t>
+      </w:r>
+      <w:r>
+        <w:rPr>
+          <w:rStyle w:val="Strong"/>
+        </w:rPr>
+        <w:t xml:space="preserve">ESTUDO SOBRE MÉTODOS DE RECONHECIMENTO FACIAL EM FOTOGRAFIAS DIGITAIS. </w:t>
+      </w:r>
+      <w:r>
+        <w:rPr>
+          <w:lang w:val="en-US"/>
+        </w:rPr>
+        <w:t>2015, Instituto Federal Catarinense, Camboriú, 2015.</w:t>
+      </w:r>
+    </w:p>
+    <w:p>
+      <w:pPr>
+        <w:spacing w:line="276" w:lineRule="auto"/>
+        <w:ind w:firstLine="0"/>
+        <w:jc w:val="left"/>
+        <w:rPr>
+          <w:lang w:val="en-US"/>
+        </w:rPr>
+      </w:pPr>
+    </w:p>
+    <w:p>
+      <w:pPr>
+        <w:spacing w:line="276" w:lineRule="auto"/>
+        <w:ind w:firstLine="0"/>
+        <w:jc w:val="left"/>
+        <w:rPr>
+          <w:lang w:val="en-US"/>
+        </w:rPr>
+      </w:pPr>
+      <w:r>
+        <w:rPr>
+          <w:lang w:val="en-US"/>
+        </w:rPr>
+        <w:lastRenderedPageBreak/>
+        <w:t xml:space="preserve">TURK, Matthew; PENTLAND, Alex. Eigenfaces for Recognition. </w:t>
+      </w:r>
+      <w:r>
+        <w:rPr>
+          <w:rStyle w:val="Strong"/>
+          <w:lang w:val="en-US"/>
+        </w:rPr>
+        <w:t>Journal Of Cognitive Neuroscience</w:t>
+      </w:r>
+      <w:r>
+        <w:rPr>
+          <w:lang w:val="en-US"/>
+        </w:rPr>
+        <w:t xml:space="preserve">, [s.l.], v. 3, n. 1, p.71-86, jan. 1991. </w:t>
+      </w:r>
+      <w:r>
+        <w:rPr>
+          <w:lang w:val="en-US"/>
+        </w:rPr>
+        <w:t xml:space="preserve">MIT Press - Journals. </w:t>
+      </w:r>
+      <w:r>
+        <w:rPr>
+          <w:lang w:val="en-US"/>
+        </w:rPr>
+        <w:t>Disponível em: &lt;http://dx.doi.org/10.1162/jocn.1991.3.1.71&gt;.</w:t>
+      </w:r>
+    </w:p>
+    <w:p>
+      <w:pPr>
+        <w:spacing w:line="276" w:lineRule="auto"/>
+        <w:ind w:firstLine="0"/>
+        <w:jc w:val="left"/>
+        <w:rPr>
+          <w:lang w:val="en-US"/>
+        </w:rPr>
+      </w:pPr>
+    </w:p>
+    <w:p>
+      <w:pPr>
+        <w:spacing w:line="276" w:lineRule="auto"/>
+        <w:ind w:firstLine="0"/>
+        <w:jc w:val="left"/>
+        <w:rPr>
+          <w:lang w:val="en-US"/>
+        </w:rPr>
+      </w:pPr>
       <w:r>
         <w:rPr>
           <w:lang w:val="en-US"/>
@@ -4067,7 +4664,7 @@
       </w:r>
       <w:r>
         <w:rPr>
-          <w:rStyle w:val="Forte"/>
+          <w:rStyle w:val="Strong"/>
           <w:lang w:val="en-US"/>
         </w:rPr>
         <w:t xml:space="preserve">Rapid Object Detection Using a Boosted Cascade of Simple Features. </w:t>
@@ -4081,25 +4678,39 @@
     </w:p>
     <w:p>
       <w:pPr>
+        <w:spacing w:line="276" w:lineRule="auto"/>
+        <w:ind w:firstLine="0"/>
         <w:jc w:val="left"/>
         <w:rPr>
-          <w:shd w:val="clear" w:color="auto" w:fill="FFFFFF"/>
-        </w:rPr>
-      </w:pPr>
-      <w:r>
-        <w:rPr>
-          <w:shd w:val="clear" w:color="auto" w:fill="FFFFFF"/>
-          <w:lang w:val="en-US"/>
-        </w:rPr>
-        <w:t>WEST, Jesse Davis. </w:t>
-      </w:r>
-      <w:r>
-        <w:rPr>
-          <w:rStyle w:val="Forte"/>
           <w:color w:val="222222"/>
           <w:shd w:val="clear" w:color="auto" w:fill="FFFFFF"/>
           <w:lang w:val="en-US"/>
         </w:rPr>
+      </w:pPr>
+    </w:p>
+    <w:p>
+      <w:pPr>
+        <w:spacing w:line="276" w:lineRule="auto"/>
+        <w:ind w:firstLine="0"/>
+        <w:jc w:val="left"/>
+        <w:rPr>
+          <w:shd w:val="clear" w:color="auto" w:fill="FFFFFF"/>
+        </w:rPr>
+      </w:pPr>
+      <w:r>
+        <w:rPr>
+          <w:shd w:val="clear" w:color="auto" w:fill="FFFFFF"/>
+          <w:lang w:val="en-US"/>
+        </w:rPr>
+        <w:t>WEST, Jesse Davis. </w:t>
+      </w:r>
+      <w:r>
+        <w:rPr>
+          <w:rStyle w:val="Strong"/>
+          <w:color w:val="222222"/>
+          <w:shd w:val="clear" w:color="auto" w:fill="FFFFFF"/>
+          <w:lang w:val="en-US"/>
+        </w:rPr>
         <w:t>A BRIEF HISTORY OF FACE RECOGNITION. </w:t>
       </w:r>
       <w:r>
@@ -4122,13 +4733,128 @@
       </w:r>
     </w:p>
     <w:sectPr>
+      <w:headerReference w:type="default" r:id="rId12"/>
+      <w:footerReference w:type="default" r:id="rId13"/>
       <w:pgSz w:w="11906" w:h="16838"/>
       <w:pgMar w:top="1701" w:right="1134" w:bottom="1134" w:left="1701" w:header="708" w:footer="708" w:gutter="0"/>
+      <w:pgNumType w:start="1"/>
       <w:cols w:space="708"/>
+      <w:titlePg/>
       <w:docGrid w:linePitch="360"/>
     </w:sectPr>
   </w:body>
 </w:document>
+</file>
+
+<file path=word/endnotes.xml><?xml version="1.0" encoding="utf-8"?>
+<w:endnotes xmlns:wpc="http://schemas.microsoft.com/office/word/2010/wordprocessingCanvas" xmlns:cx="http://schemas.microsoft.com/office/drawing/2014/chartex" xmlns:cx1="http://schemas.microsoft.com/office/drawing/2015/9/8/chartex" xmlns:cx2="http://schemas.microsoft.com/office/drawing/2015/10/21/chartex" xmlns:cx3="http://schemas.microsoft.com/office/drawing/2016/5/9/chartex" xmlns:cx4="http://schemas.microsoft.com/office/drawing/2016/5/10/chartex" xmlns:cx5="http://schemas.microsoft.com/office/drawing/2016/5/11/chartex" xmlns:cx6="http://schemas.microsoft.com/office/drawing/2016/5/12/chartex" xmlns:cx7="http://schemas.microsoft.com/office/drawing/2016/5/13/chartex" xmlns:cx8="http://schemas.microsoft.com/office/drawing/2016/5/14/chartex" xmlns:mc="http://schemas.openxmlformats.org/markup-compatibility/2006" xmlns:aink="http://schemas.microsoft.com/office/drawing/2016/ink" xmlns:am3d="http://schemas.microsoft.com/office/drawing/2017/model3d" xmlns:o="urn:schemas-microsoft-com:office:office" xmlns:r="http://schemas.openxmlformats.org/officeDocument/2006/relationships" xmlns:m="http://schemas.openxmlformats.org/officeDocument/2006/math" xmlns:v="urn:schemas-microsoft-com:vml" xmlns:wp14="http://schemas.microsoft.com/office/word/2010/wordprocessingDrawing" xmlns:wp="http://schemas.openxmlformats.org/drawingml/2006/wordprocessingDrawing" xmlns:w10="urn:schemas-microsoft-com:office:word" xmlns:w="http://schemas.openxmlformats.org/wordprocessingml/2006/main" xmlns:w14="http://schemas.microsoft.com/office/word/2010/wordml" xmlns:w15="http://schemas.microsoft.com/office/word/2012/wordml" xmlns:w16cid="http://schemas.microsoft.com/office/word/2016/wordml/cid" xmlns:w16se="http://schemas.microsoft.com/office/word/2015/wordml/symex" xmlns:wpg="http://schemas.microsoft.com/office/word/2010/wordprocessingGroup" xmlns:wpi="http://schemas.microsoft.com/office/word/2010/wordprocessingInk" xmlns:wne="http://schemas.microsoft.com/office/word/2006/wordml" xmlns:wps="http://schemas.microsoft.com/office/word/2010/wordprocessingShape" mc:Ignorable="w14 w15 w16se w16cid wp14">
+  <w:endnote w:type="separator" w:id="-1">
+    <w:p>
+      <w:pPr>
+        <w:spacing w:line="240" w:lineRule="auto"/>
+      </w:pPr>
+      <w:r>
+        <w:separator/>
+      </w:r>
+    </w:p>
+  </w:endnote>
+  <w:endnote w:type="continuationSeparator" w:id="0">
+    <w:p>
+      <w:pPr>
+        <w:spacing w:line="240" w:lineRule="auto"/>
+      </w:pPr>
+      <w:r>
+        <w:continuationSeparator/>
+      </w:r>
+    </w:p>
+  </w:endnote>
+</w:endnotes>
+</file>
+
+<file path=word/footer1.xml><?xml version="1.0" encoding="utf-8"?>
+<w:ftr xmlns:wpc="http://schemas.microsoft.com/office/word/2010/wordprocessingCanvas" xmlns:cx="http://schemas.microsoft.com/office/drawing/2014/chartex" xmlns:cx1="http://schemas.microsoft.com/office/drawing/2015/9/8/chartex" xmlns:cx2="http://schemas.microsoft.com/office/drawing/2015/10/21/chartex" xmlns:cx3="http://schemas.microsoft.com/office/drawing/2016/5/9/chartex" xmlns:cx4="http://schemas.microsoft.com/office/drawing/2016/5/10/chartex" xmlns:cx5="http://schemas.microsoft.com/office/drawing/2016/5/11/chartex" xmlns:cx6="http://schemas.microsoft.com/office/drawing/2016/5/12/chartex" xmlns:cx7="http://schemas.microsoft.com/office/drawing/2016/5/13/chartex" xmlns:cx8="http://schemas.microsoft.com/office/drawing/2016/5/14/chartex" xmlns:mc="http://schemas.openxmlformats.org/markup-compatibility/2006" xmlns:aink="http://schemas.microsoft.com/office/drawing/2016/ink" xmlns:am3d="http://schemas.microsoft.com/office/drawing/2017/model3d" xmlns:o="urn:schemas-microsoft-com:office:office" xmlns:r="http://schemas.openxmlformats.org/officeDocument/2006/relationships" xmlns:m="http://schemas.openxmlformats.org/officeDocument/2006/math" xmlns:v="urn:schemas-microsoft-com:vml" xmlns:wp14="http://schemas.microsoft.com/office/word/2010/wordprocessingDrawing" xmlns:wp="http://schemas.openxmlformats.org/drawingml/2006/wordprocessingDrawing" xmlns:w10="urn:schemas-microsoft-com:office:word" xmlns:w="http://schemas.openxmlformats.org/wordprocessingml/2006/main" xmlns:w14="http://schemas.microsoft.com/office/word/2010/wordml" xmlns:w15="http://schemas.microsoft.com/office/word/2012/wordml" xmlns:w16cid="http://schemas.microsoft.com/office/word/2016/wordml/cid" xmlns:w16se="http://schemas.microsoft.com/office/word/2015/wordml/symex" xmlns:wpg="http://schemas.microsoft.com/office/word/2010/wordprocessingGroup" xmlns:wpi="http://schemas.microsoft.com/office/word/2010/wordprocessingInk" xmlns:wne="http://schemas.microsoft.com/office/word/2006/wordml" xmlns:wps="http://schemas.microsoft.com/office/word/2010/wordprocessingShape" mc:Ignorable="w14 w15 w16se w16cid wp14">
+  <w:p>
+    <w:pPr>
+      <w:pStyle w:val="Footer"/>
+      <w:ind w:firstLine="0"/>
+    </w:pPr>
+  </w:p>
+</w:ftr>
+</file>
+
+<file path=word/footnotes.xml><?xml version="1.0" encoding="utf-8"?>
+<w:footnotes xmlns:wpc="http://schemas.microsoft.com/office/word/2010/wordprocessingCanvas" xmlns:cx="http://schemas.microsoft.com/office/drawing/2014/chartex" xmlns:cx1="http://schemas.microsoft.com/office/drawing/2015/9/8/chartex" xmlns:cx2="http://schemas.microsoft.com/office/drawing/2015/10/21/chartex" xmlns:cx3="http://schemas.microsoft.com/office/drawing/2016/5/9/chartex" xmlns:cx4="http://schemas.microsoft.com/office/drawing/2016/5/10/chartex" xmlns:cx5="http://schemas.microsoft.com/office/drawing/2016/5/11/chartex" xmlns:cx6="http://schemas.microsoft.com/office/drawing/2016/5/12/chartex" xmlns:cx7="http://schemas.microsoft.com/office/drawing/2016/5/13/chartex" xmlns:cx8="http://schemas.microsoft.com/office/drawing/2016/5/14/chartex" xmlns:mc="http://schemas.openxmlformats.org/markup-compatibility/2006" xmlns:aink="http://schemas.microsoft.com/office/drawing/2016/ink" xmlns:am3d="http://schemas.microsoft.com/office/drawing/2017/model3d" xmlns:o="urn:schemas-microsoft-com:office:office" xmlns:r="http://schemas.openxmlformats.org/officeDocument/2006/relationships" xmlns:m="http://schemas.openxmlformats.org/officeDocument/2006/math" xmlns:v="urn:schemas-microsoft-com:vml" xmlns:wp14="http://schemas.microsoft.com/office/word/2010/wordprocessingDrawing" xmlns:wp="http://schemas.openxmlformats.org/drawingml/2006/wordprocessingDrawing" xmlns:w10="urn:schemas-microsoft-com:office:word" xmlns:w="http://schemas.openxmlformats.org/wordprocessingml/2006/main" xmlns:w14="http://schemas.microsoft.com/office/word/2010/wordml" xmlns:w15="http://schemas.microsoft.com/office/word/2012/wordml" xmlns:w16cid="http://schemas.microsoft.com/office/word/2016/wordml/cid" xmlns:w16se="http://schemas.microsoft.com/office/word/2015/wordml/symex" xmlns:wpg="http://schemas.microsoft.com/office/word/2010/wordprocessingGroup" xmlns:wpi="http://schemas.microsoft.com/office/word/2010/wordprocessingInk" xmlns:wne="http://schemas.microsoft.com/office/word/2006/wordml" xmlns:wps="http://schemas.microsoft.com/office/word/2010/wordprocessingShape" mc:Ignorable="w14 w15 w16se w16cid wp14">
+  <w:footnote w:type="separator" w:id="-1">
+    <w:p>
+      <w:pPr>
+        <w:spacing w:line="240" w:lineRule="auto"/>
+      </w:pPr>
+      <w:r>
+        <w:separator/>
+      </w:r>
+    </w:p>
+  </w:footnote>
+  <w:footnote w:type="continuationSeparator" w:id="0">
+    <w:p>
+      <w:pPr>
+        <w:spacing w:line="240" w:lineRule="auto"/>
+      </w:pPr>
+      <w:r>
+        <w:continuationSeparator/>
+      </w:r>
+    </w:p>
+  </w:footnote>
+</w:footnotes>
+</file>
+
+<file path=word/header1.xml><?xml version="1.0" encoding="utf-8"?>
+<w:hdr xmlns:wpc="http://schemas.microsoft.com/office/word/2010/wordprocessingCanvas" xmlns:cx="http://schemas.microsoft.com/office/drawing/2014/chartex" xmlns:cx1="http://schemas.microsoft.com/office/drawing/2015/9/8/chartex" xmlns:cx2="http://schemas.microsoft.com/office/drawing/2015/10/21/chartex" xmlns:cx3="http://schemas.microsoft.com/office/drawing/2016/5/9/chartex" xmlns:cx4="http://schemas.microsoft.com/office/drawing/2016/5/10/chartex" xmlns:cx5="http://schemas.microsoft.com/office/drawing/2016/5/11/chartex" xmlns:cx6="http://schemas.microsoft.com/office/drawing/2016/5/12/chartex" xmlns:cx7="http://schemas.microsoft.com/office/drawing/2016/5/13/chartex" xmlns:cx8="http://schemas.microsoft.com/office/drawing/2016/5/14/chartex" xmlns:mc="http://schemas.openxmlformats.org/markup-compatibility/2006" xmlns:aink="http://schemas.microsoft.com/office/drawing/2016/ink" xmlns:am3d="http://schemas.microsoft.com/office/drawing/2017/model3d" xmlns:o="urn:schemas-microsoft-com:office:office" xmlns:r="http://schemas.openxmlformats.org/officeDocument/2006/relationships" xmlns:m="http://schemas.openxmlformats.org/officeDocument/2006/math" xmlns:v="urn:schemas-microsoft-com:vml" xmlns:wp14="http://schemas.microsoft.com/office/word/2010/wordprocessingDrawing" xmlns:wp="http://schemas.openxmlformats.org/drawingml/2006/wordprocessingDrawing" xmlns:w10="urn:schemas-microsoft-com:office:word" xmlns:w="http://schemas.openxmlformats.org/wordprocessingml/2006/main" xmlns:w14="http://schemas.microsoft.com/office/word/2010/wordml" xmlns:w15="http://schemas.microsoft.com/office/word/2012/wordml" xmlns:w16cid="http://schemas.microsoft.com/office/word/2016/wordml/cid" xmlns:w16se="http://schemas.microsoft.com/office/word/2015/wordml/symex" xmlns:wpg="http://schemas.microsoft.com/office/word/2010/wordprocessingGroup" xmlns:wpi="http://schemas.microsoft.com/office/word/2010/wordprocessingInk" xmlns:wne="http://schemas.microsoft.com/office/word/2006/wordml" xmlns:wps="http://schemas.microsoft.com/office/word/2010/wordprocessingShape" mc:Ignorable="w14 w15 w16se w16cid wp14">
+  <w:sdt>
+    <w:sdtPr>
+      <w:id w:val="-1786342347"/>
+      <w:docPartObj>
+        <w:docPartGallery w:val="Page Numbers (Top of Page)"/>
+        <w:docPartUnique/>
+      </w:docPartObj>
+    </w:sdtPr>
+    <w:sdtContent>
+      <w:p>
+        <w:pPr>
+          <w:pStyle w:val="Header"/>
+          <w:jc w:val="right"/>
+        </w:pPr>
+        <w:r>
+          <w:fldChar w:fldCharType="begin"/>
+        </w:r>
+        <w:r>
+          <w:instrText>PAGE   \* MERGEFORMAT</w:instrText>
+        </w:r>
+        <w:r>
+          <w:fldChar w:fldCharType="separate"/>
+        </w:r>
+        <w:r>
+          <w:rPr>
+            <w:noProof/>
+          </w:rPr>
+          <w:t>11</w:t>
+        </w:r>
+        <w:r>
+          <w:fldChar w:fldCharType="end"/>
+        </w:r>
+      </w:p>
+    </w:sdtContent>
+  </w:sdt>
+  <w:p>
+    <w:pPr>
+      <w:pStyle w:val="Header"/>
+      <w:tabs>
+        <w:tab w:val="clear" w:pos="4252"/>
+        <w:tab w:val="clear" w:pos="8504"/>
+        <w:tab w:val="left" w:pos="4110"/>
+      </w:tabs>
+    </w:pPr>
+  </w:p>
+</w:hdr>
 </file>
 
 <file path=word/numbering.xml><?xml version="1.0" encoding="utf-8"?>
@@ -4253,7 +4979,7 @@
     <w:lvl w:ilvl="0">
       <w:start w:val="1"/>
       <w:numFmt w:val="decimal"/>
-      <w:pStyle w:val="Ttulo1"/>
+      <w:pStyle w:val="Heading1"/>
       <w:lvlText w:val="%1"/>
       <w:lvlJc w:val="left"/>
       <w:pPr>
@@ -5570,6 +6296,119 @@
     </w:lvl>
   </w:abstractNum>
   <w:abstractNum w:abstractNumId="13" w15:restartNumberingAfterBreak="0">
+    <w:nsid w:val="6D0E0884"/>
+    <w:multiLevelType w:val="hybridMultilevel"/>
+    <w:tmpl w:val="C1BE1126"/>
+    <w:lvl w:ilvl="0" w:tplc="04160001">
+      <w:start w:val="1"/>
+      <w:numFmt w:val="bullet"/>
+      <w:lvlText w:val=""/>
+      <w:lvlJc w:val="left"/>
+      <w:pPr>
+        <w:ind w:left="1428" w:hanging="360"/>
+      </w:pPr>
+      <w:rPr>
+        <w:rFonts w:ascii="Symbol" w:hAnsi="Symbol" w:hint="default"/>
+      </w:rPr>
+    </w:lvl>
+    <w:lvl w:ilvl="1" w:tplc="04160003" w:tentative="1">
+      <w:start w:val="1"/>
+      <w:numFmt w:val="bullet"/>
+      <w:lvlText w:val="o"/>
+      <w:lvlJc w:val="left"/>
+      <w:pPr>
+        <w:ind w:left="2148" w:hanging="360"/>
+      </w:pPr>
+      <w:rPr>
+        <w:rFonts w:ascii="Courier New" w:hAnsi="Courier New" w:cs="Courier New" w:hint="default"/>
+      </w:rPr>
+    </w:lvl>
+    <w:lvl w:ilvl="2" w:tplc="04160005" w:tentative="1">
+      <w:start w:val="1"/>
+      <w:numFmt w:val="bullet"/>
+      <w:lvlText w:val=""/>
+      <w:lvlJc w:val="left"/>
+      <w:pPr>
+        <w:ind w:left="2868" w:hanging="360"/>
+      </w:pPr>
+      <w:rPr>
+        <w:rFonts w:ascii="Wingdings" w:hAnsi="Wingdings" w:hint="default"/>
+      </w:rPr>
+    </w:lvl>
+    <w:lvl w:ilvl="3" w:tplc="04160001" w:tentative="1">
+      <w:start w:val="1"/>
+      <w:numFmt w:val="bullet"/>
+      <w:lvlText w:val=""/>
+      <w:lvlJc w:val="left"/>
+      <w:pPr>
+        <w:ind w:left="3588" w:hanging="360"/>
+      </w:pPr>
+      <w:rPr>
+        <w:rFonts w:ascii="Symbol" w:hAnsi="Symbol" w:hint="default"/>
+      </w:rPr>
+    </w:lvl>
+    <w:lvl w:ilvl="4" w:tplc="04160003" w:tentative="1">
+      <w:start w:val="1"/>
+      <w:numFmt w:val="bullet"/>
+      <w:lvlText w:val="o"/>
+      <w:lvlJc w:val="left"/>
+      <w:pPr>
+        <w:ind w:left="4308" w:hanging="360"/>
+      </w:pPr>
+      <w:rPr>
+        <w:rFonts w:ascii="Courier New" w:hAnsi="Courier New" w:cs="Courier New" w:hint="default"/>
+      </w:rPr>
+    </w:lvl>
+    <w:lvl w:ilvl="5" w:tplc="04160005" w:tentative="1">
+      <w:start w:val="1"/>
+      <w:numFmt w:val="bullet"/>
+      <w:lvlText w:val=""/>
+      <w:lvlJc w:val="left"/>
+      <w:pPr>
+        <w:ind w:left="5028" w:hanging="360"/>
+      </w:pPr>
+      <w:rPr>
+        <w:rFonts w:ascii="Wingdings" w:hAnsi="Wingdings" w:hint="default"/>
+      </w:rPr>
+    </w:lvl>
+    <w:lvl w:ilvl="6" w:tplc="04160001" w:tentative="1">
+      <w:start w:val="1"/>
+      <w:numFmt w:val="bullet"/>
+      <w:lvlText w:val=""/>
+      <w:lvlJc w:val="left"/>
+      <w:pPr>
+        <w:ind w:left="5748" w:hanging="360"/>
+      </w:pPr>
+      <w:rPr>
+        <w:rFonts w:ascii="Symbol" w:hAnsi="Symbol" w:hint="default"/>
+      </w:rPr>
+    </w:lvl>
+    <w:lvl w:ilvl="7" w:tplc="04160003" w:tentative="1">
+      <w:start w:val="1"/>
+      <w:numFmt w:val="bullet"/>
+      <w:lvlText w:val="o"/>
+      <w:lvlJc w:val="left"/>
+      <w:pPr>
+        <w:ind w:left="6468" w:hanging="360"/>
+      </w:pPr>
+      <w:rPr>
+        <w:rFonts w:ascii="Courier New" w:hAnsi="Courier New" w:cs="Courier New" w:hint="default"/>
+      </w:rPr>
+    </w:lvl>
+    <w:lvl w:ilvl="8" w:tplc="04160005" w:tentative="1">
+      <w:start w:val="1"/>
+      <w:numFmt w:val="bullet"/>
+      <w:lvlText w:val=""/>
+      <w:lvlJc w:val="left"/>
+      <w:pPr>
+        <w:ind w:left="7188" w:hanging="360"/>
+      </w:pPr>
+      <w:rPr>
+        <w:rFonts w:ascii="Wingdings" w:hAnsi="Wingdings" w:hint="default"/>
+      </w:rPr>
+    </w:lvl>
+  </w:abstractNum>
+  <w:abstractNum w:abstractNumId="14" w15:restartNumberingAfterBreak="0">
     <w:nsid w:val="779F5F40"/>
     <w:multiLevelType w:val="hybridMultilevel"/>
     <w:tmpl w:val="E5E07CBC"/>
@@ -5806,10 +6645,13 @@
     <w:abstractNumId w:val="3"/>
   </w:num>
   <w:num w:numId="24">
-    <w:abstractNumId w:val="13"/>
+    <w:abstractNumId w:val="14"/>
   </w:num>
   <w:num w:numId="25">
     <w:abstractNumId w:val="10"/>
+  </w:num>
+  <w:num w:numId="26">
+    <w:abstractNumId w:val="13"/>
   </w:num>
 </w:numbering>
 </file>
@@ -6212,10 +7054,10 @@
   <w:style w:type="paragraph" w:default="1" w:styleId="Normal">
     <w:name w:val="Normal"/>
     <w:qFormat/>
-    <w:rsid w:val="003E037F"/>
+    <w:rsid w:val="007024CB"/>
     <w:pPr>
-      <w:spacing w:line="360" w:lineRule="auto"/>
-      <w:ind w:firstLine="360"/>
+      <w:spacing w:after="0" w:line="360" w:lineRule="auto"/>
+      <w:ind w:firstLine="567"/>
       <w:jc w:val="both"/>
     </w:pPr>
     <w:rPr>
@@ -6224,11 +7066,11 @@
       <w:szCs w:val="24"/>
     </w:rPr>
   </w:style>
-  <w:style w:type="paragraph" w:styleId="Ttulo1">
+  <w:style w:type="paragraph" w:styleId="Heading1">
     <w:name w:val="heading 1"/>
     <w:basedOn w:val="Normal"/>
     <w:next w:val="Normal"/>
-    <w:link w:val="Ttulo1Char"/>
+    <w:link w:val="Heading1Char"/>
     <w:uiPriority w:val="9"/>
     <w:qFormat/>
     <w:rsid w:val="007020FA"/>
@@ -6238,7 +7080,7 @@
       <w:numPr>
         <w:numId w:val="2"/>
       </w:numPr>
-      <w:spacing w:before="240" w:after="0"/>
+      <w:spacing w:before="240"/>
       <w:ind w:left="360"/>
       <w:outlineLvl w:val="0"/>
     </w:pPr>
@@ -6249,13 +7091,13 @@
       <w:szCs w:val="32"/>
     </w:rPr>
   </w:style>
-  <w:style w:type="character" w:default="1" w:styleId="Fontepargpadro">
+  <w:style w:type="character" w:default="1" w:styleId="DefaultParagraphFont">
     <w:name w:val="Default Paragraph Font"/>
     <w:uiPriority w:val="1"/>
     <w:semiHidden/>
     <w:unhideWhenUsed/>
   </w:style>
-  <w:style w:type="table" w:default="1" w:styleId="Tabelanormal">
+  <w:style w:type="table" w:default="1" w:styleId="TableNormal">
     <w:name w:val="Normal Table"/>
     <w:uiPriority w:val="99"/>
     <w:semiHidden/>
@@ -6270,16 +7112,16 @@
       </w:tblCellMar>
     </w:tblPr>
   </w:style>
-  <w:style w:type="numbering" w:default="1" w:styleId="Semlista">
+  <w:style w:type="numbering" w:default="1" w:styleId="NoList">
     <w:name w:val="No List"/>
     <w:uiPriority w:val="99"/>
     <w:semiHidden/>
     <w:unhideWhenUsed/>
   </w:style>
-  <w:style w:type="character" w:customStyle="1" w:styleId="Ttulo1Char">
-    <w:name w:val="Título 1 Char"/>
-    <w:basedOn w:val="Fontepargpadro"/>
-    <w:link w:val="Ttulo1"/>
+  <w:style w:type="character" w:customStyle="1" w:styleId="Heading1Char">
+    <w:name w:val="Heading 1 Char"/>
+    <w:basedOn w:val="DefaultParagraphFont"/>
+    <w:link w:val="Heading1"/>
     <w:uiPriority w:val="9"/>
     <w:rsid w:val="007020FA"/>
     <w:rPr>
@@ -6290,9 +7132,9 @@
       <w:szCs w:val="32"/>
     </w:rPr>
   </w:style>
-  <w:style w:type="paragraph" w:styleId="CabealhodoSumrio">
+  <w:style w:type="paragraph" w:styleId="TOCHeading">
     <w:name w:val="TOC Heading"/>
-    <w:basedOn w:val="Ttulo1"/>
+    <w:basedOn w:val="Heading1"/>
     <w:next w:val="Normal"/>
     <w:uiPriority w:val="39"/>
     <w:unhideWhenUsed/>
@@ -6305,7 +7147,7 @@
       <w:lang w:eastAsia="pt-BR"/>
     </w:rPr>
   </w:style>
-  <w:style w:type="paragraph" w:styleId="PargrafodaLista">
+  <w:style w:type="paragraph" w:styleId="ListParagraph">
     <w:name w:val="List Paragraph"/>
     <w:basedOn w:val="Normal"/>
     <w:uiPriority w:val="34"/>
@@ -6316,11 +7158,11 @@
       <w:contextualSpacing/>
     </w:pPr>
   </w:style>
-  <w:style w:type="paragraph" w:styleId="Sumrio1">
+  <w:style w:type="paragraph" w:styleId="TOC1">
     <w:name w:val="toc 1"/>
     <w:basedOn w:val="Normal"/>
     <w:next w:val="Normal"/>
-    <w:link w:val="Sumrio1Char"/>
+    <w:link w:val="TOC1Char"/>
     <w:autoRedefine/>
     <w:uiPriority w:val="39"/>
     <w:unhideWhenUsed/>
@@ -6335,7 +7177,7 @@
   </w:style>
   <w:style w:type="character" w:styleId="Hyperlink">
     <w:name w:val="Hyperlink"/>
-    <w:basedOn w:val="Fontepargpadro"/>
+    <w:basedOn w:val="DefaultParagraphFont"/>
     <w:uiPriority w:val="99"/>
     <w:unhideWhenUsed/>
     <w:rsid w:val="00731795"/>
@@ -6344,9 +7186,9 @@
       <w:u w:val="single"/>
     </w:rPr>
   </w:style>
-  <w:style w:type="character" w:styleId="Forte">
+  <w:style w:type="character" w:styleId="Strong">
     <w:name w:val="Strong"/>
-    <w:basedOn w:val="Fontepargpadro"/>
+    <w:basedOn w:val="DefaultParagraphFont"/>
     <w:uiPriority w:val="22"/>
     <w:qFormat/>
     <w:rsid w:val="004D1283"/>
@@ -6355,7 +7197,7 @@
       <w:bCs/>
     </w:rPr>
   </w:style>
-  <w:style w:type="paragraph" w:styleId="Bibliografia">
+  <w:style w:type="paragraph" w:styleId="Bibliography">
     <w:name w:val="Bibliography"/>
     <w:basedOn w:val="Normal"/>
     <w:next w:val="Normal"/>
@@ -6368,9 +7210,9 @@
       <w:lang w:eastAsia="pt-BR"/>
     </w:rPr>
   </w:style>
-  <w:style w:type="table" w:styleId="Tabelacomgrade">
+  <w:style w:type="table" w:styleId="TableGrid">
     <w:name w:val="Table Grid"/>
-    <w:basedOn w:val="Tabelanormal"/>
+    <w:basedOn w:val="TableNormal"/>
     <w:uiPriority w:val="39"/>
     <w:rsid w:val="00351AD3"/>
     <w:pPr>
@@ -6387,9 +7229,9 @@
       </w:tblBorders>
     </w:tblPr>
   </w:style>
-  <w:style w:type="character" w:styleId="HiperlinkVisitado">
+  <w:style w:type="character" w:styleId="FollowedHyperlink">
     <w:name w:val="FollowedHyperlink"/>
-    <w:basedOn w:val="Fontepargpadro"/>
+    <w:basedOn w:val="DefaultParagraphFont"/>
     <w:uiPriority w:val="99"/>
     <w:semiHidden/>
     <w:unhideWhenUsed/>
@@ -6401,7 +7243,7 @@
   </w:style>
   <w:style w:type="paragraph" w:customStyle="1" w:styleId="Summary">
     <w:name w:val="Summary"/>
-    <w:basedOn w:val="Sumrio1"/>
+    <w:basedOn w:val="TOC1"/>
     <w:link w:val="SummaryChar"/>
     <w:qFormat/>
     <w:rsid w:val="00CB224A"/>
@@ -6416,10 +7258,10 @@
       <w:noProof/>
     </w:rPr>
   </w:style>
-  <w:style w:type="character" w:customStyle="1" w:styleId="Sumrio1Char">
-    <w:name w:val="Sumário 1 Char"/>
-    <w:basedOn w:val="Fontepargpadro"/>
-    <w:link w:val="Sumrio1"/>
+  <w:style w:type="character" w:customStyle="1" w:styleId="TOC1Char">
+    <w:name w:val="TOC 1 Char"/>
+    <w:basedOn w:val="DefaultParagraphFont"/>
+    <w:link w:val="TOC1"/>
     <w:uiPriority w:val="39"/>
     <w:rsid w:val="00CB224A"/>
     <w:rPr>
@@ -6430,7 +7272,7 @@
   </w:style>
   <w:style w:type="character" w:customStyle="1" w:styleId="SummaryChar">
     <w:name w:val="Summary Char"/>
-    <w:basedOn w:val="Sumrio1Char"/>
+    <w:basedOn w:val="TOC1Char"/>
     <w:link w:val="Summary"/>
     <w:rsid w:val="00CB224A"/>
     <w:rPr>
@@ -6440,9 +7282,9 @@
       <w:szCs w:val="24"/>
     </w:rPr>
   </w:style>
-  <w:style w:type="character" w:styleId="Refdecomentrio">
+  <w:style w:type="character" w:styleId="CommentReference">
     <w:name w:val="annotation reference"/>
-    <w:basedOn w:val="Fontepargpadro"/>
+    <w:basedOn w:val="DefaultParagraphFont"/>
     <w:uiPriority w:val="99"/>
     <w:semiHidden/>
     <w:unhideWhenUsed/>
@@ -6452,10 +7294,10 @@
       <w:szCs w:val="16"/>
     </w:rPr>
   </w:style>
-  <w:style w:type="paragraph" w:styleId="Textodecomentrio">
+  <w:style w:type="paragraph" w:styleId="CommentText">
     <w:name w:val="annotation text"/>
     <w:basedOn w:val="Normal"/>
-    <w:link w:val="TextodecomentrioChar"/>
+    <w:link w:val="CommentTextChar"/>
     <w:uiPriority w:val="99"/>
     <w:semiHidden/>
     <w:unhideWhenUsed/>
@@ -6468,10 +7310,10 @@
       <w:szCs w:val="20"/>
     </w:rPr>
   </w:style>
-  <w:style w:type="character" w:customStyle="1" w:styleId="TextodecomentrioChar">
-    <w:name w:val="Texto de comentário Char"/>
-    <w:basedOn w:val="Fontepargpadro"/>
-    <w:link w:val="Textodecomentrio"/>
+  <w:style w:type="character" w:customStyle="1" w:styleId="CommentTextChar">
+    <w:name w:val="Comment Text Char"/>
+    <w:basedOn w:val="DefaultParagraphFont"/>
+    <w:link w:val="CommentText"/>
     <w:uiPriority w:val="99"/>
     <w:semiHidden/>
     <w:rsid w:val="00B34F0A"/>
@@ -6481,11 +7323,11 @@
       <w:szCs w:val="20"/>
     </w:rPr>
   </w:style>
-  <w:style w:type="paragraph" w:styleId="Assuntodocomentrio">
+  <w:style w:type="paragraph" w:styleId="CommentSubject">
     <w:name w:val="annotation subject"/>
-    <w:basedOn w:val="Textodecomentrio"/>
-    <w:next w:val="Textodecomentrio"/>
-    <w:link w:val="AssuntodocomentrioChar"/>
+    <w:basedOn w:val="CommentText"/>
+    <w:next w:val="CommentText"/>
+    <w:link w:val="CommentSubjectChar"/>
     <w:uiPriority w:val="99"/>
     <w:semiHidden/>
     <w:unhideWhenUsed/>
@@ -6495,10 +7337,10 @@
       <w:bCs/>
     </w:rPr>
   </w:style>
-  <w:style w:type="character" w:customStyle="1" w:styleId="AssuntodocomentrioChar">
-    <w:name w:val="Assunto do comentário Char"/>
-    <w:basedOn w:val="TextodecomentrioChar"/>
-    <w:link w:val="Assuntodocomentrio"/>
+  <w:style w:type="character" w:customStyle="1" w:styleId="CommentSubjectChar">
+    <w:name w:val="Comment Subject Char"/>
+    <w:basedOn w:val="CommentTextChar"/>
+    <w:link w:val="CommentSubject"/>
     <w:uiPriority w:val="99"/>
     <w:semiHidden/>
     <w:rsid w:val="00B34F0A"/>
@@ -6510,16 +7352,16 @@
       <w:szCs w:val="20"/>
     </w:rPr>
   </w:style>
-  <w:style w:type="paragraph" w:styleId="Textodebalo">
+  <w:style w:type="paragraph" w:styleId="BalloonText">
     <w:name w:val="Balloon Text"/>
     <w:basedOn w:val="Normal"/>
-    <w:link w:val="TextodebaloChar"/>
+    <w:link w:val="BalloonTextChar"/>
     <w:uiPriority w:val="99"/>
     <w:semiHidden/>
     <w:unhideWhenUsed/>
     <w:rsid w:val="00B34F0A"/>
     <w:pPr>
-      <w:spacing w:after="0" w:line="240" w:lineRule="auto"/>
+      <w:spacing w:line="240" w:lineRule="auto"/>
     </w:pPr>
     <w:rPr>
       <w:rFonts w:ascii="Segoe UI" w:hAnsi="Segoe UI" w:cs="Segoe UI"/>
@@ -6527,10 +7369,10 @@
       <w:szCs w:val="18"/>
     </w:rPr>
   </w:style>
-  <w:style w:type="character" w:customStyle="1" w:styleId="TextodebaloChar">
-    <w:name w:val="Texto de balão Char"/>
-    <w:basedOn w:val="Fontepargpadro"/>
-    <w:link w:val="Textodebalo"/>
+  <w:style w:type="character" w:customStyle="1" w:styleId="BalloonTextChar">
+    <w:name w:val="Balloon Text Char"/>
+    <w:basedOn w:val="DefaultParagraphFont"/>
+    <w:link w:val="BalloonText"/>
     <w:uiPriority w:val="99"/>
     <w:semiHidden/>
     <w:rsid w:val="00B34F0A"/>
@@ -6540,7 +7382,7 @@
       <w:szCs w:val="18"/>
     </w:rPr>
   </w:style>
-  <w:style w:type="paragraph" w:styleId="SemEspaamento">
+  <w:style w:type="paragraph" w:styleId="NoSpacing">
     <w:name w:val="No Spacing"/>
     <w:uiPriority w:val="1"/>
     <w:qFormat/>
@@ -6558,13 +7400,67 @@
   </w:style>
   <w:style w:type="character" w:customStyle="1" w:styleId="uiqtextrenderedqtext">
     <w:name w:val="ui_qtext_rendered_qtext"/>
-    <w:basedOn w:val="Fontepargpadro"/>
+    <w:basedOn w:val="DefaultParagraphFont"/>
     <w:rsid w:val="00C92A3B"/>
   </w:style>
   <w:style w:type="character" w:customStyle="1" w:styleId="qlinkcontainer">
     <w:name w:val="qlink_container"/>
-    <w:basedOn w:val="Fontepargpadro"/>
+    <w:basedOn w:val="DefaultParagraphFont"/>
     <w:rsid w:val="006A134B"/>
+  </w:style>
+  <w:style w:type="paragraph" w:styleId="Header">
+    <w:name w:val="header"/>
+    <w:basedOn w:val="Normal"/>
+    <w:link w:val="HeaderChar"/>
+    <w:uiPriority w:val="99"/>
+    <w:unhideWhenUsed/>
+    <w:rsid w:val="00934F80"/>
+    <w:pPr>
+      <w:tabs>
+        <w:tab w:val="center" w:pos="4252"/>
+        <w:tab w:val="right" w:pos="8504"/>
+      </w:tabs>
+      <w:spacing w:line="240" w:lineRule="auto"/>
+    </w:pPr>
+  </w:style>
+  <w:style w:type="character" w:customStyle="1" w:styleId="HeaderChar">
+    <w:name w:val="Header Char"/>
+    <w:basedOn w:val="DefaultParagraphFont"/>
+    <w:link w:val="Header"/>
+    <w:uiPriority w:val="99"/>
+    <w:rsid w:val="00934F80"/>
+    <w:rPr>
+      <w:rFonts w:ascii="Times New Roman" w:hAnsi="Times New Roman" w:cs="Times New Roman"/>
+      <w:sz w:val="24"/>
+      <w:szCs w:val="24"/>
+    </w:rPr>
+  </w:style>
+  <w:style w:type="paragraph" w:styleId="Footer">
+    <w:name w:val="footer"/>
+    <w:basedOn w:val="Normal"/>
+    <w:link w:val="FooterChar"/>
+    <w:uiPriority w:val="99"/>
+    <w:unhideWhenUsed/>
+    <w:rsid w:val="00934F80"/>
+    <w:pPr>
+      <w:tabs>
+        <w:tab w:val="center" w:pos="4252"/>
+        <w:tab w:val="right" w:pos="8504"/>
+      </w:tabs>
+      <w:spacing w:line="240" w:lineRule="auto"/>
+    </w:pPr>
+  </w:style>
+  <w:style w:type="character" w:customStyle="1" w:styleId="FooterChar">
+    <w:name w:val="Footer Char"/>
+    <w:basedOn w:val="DefaultParagraphFont"/>
+    <w:link w:val="Footer"/>
+    <w:uiPriority w:val="99"/>
+    <w:rsid w:val="00934F80"/>
+    <w:rPr>
+      <w:rFonts w:ascii="Times New Roman" w:hAnsi="Times New Roman" w:cs="Times New Roman"/>
+      <w:sz w:val="24"/>
+      <w:szCs w:val="24"/>
+    </w:rPr>
   </w:style>
 </w:styles>
 </file>
@@ -6854,7 +7750,7 @@
 </file>
 
 <file path=customXml/itemProps1.xml><?xml version="1.0" encoding="utf-8"?>
-<ds:datastoreItem xmlns:ds="http://schemas.openxmlformats.org/officeDocument/2006/customXml" ds:itemID="{3CA439A2-C667-4F09-9EB4-C305C1C95386}">
+<ds:datastoreItem xmlns:ds="http://schemas.openxmlformats.org/officeDocument/2006/customXml" ds:itemID="{2D492D6C-628C-493D-B826-963E8EFB4538}">
   <ds:schemaRefs>
     <ds:schemaRef ds:uri="http://schemas.openxmlformats.org/officeDocument/2006/bibliography"/>
   </ds:schemaRefs>

</xml_diff>

<commit_message>
+Estrutura do Trabalho, +Fisherfaces.
</commit_message>
<xml_diff>
--- a/TCC_V1.docx
+++ b/TCC_V1.docx
@@ -4985,7 +4985,10 @@
     </w:p>
     <w:p>
       <w:r>
-        <w:t xml:space="preserve">Uma das bibliotecas que disponibiliza tais algoritmos é a biblioteca </w:t>
+        <w:t>Uma das bibliotecas que disponibiliza tais algorit</w:t>
+      </w:r>
+      <w:r>
+        <w:t xml:space="preserve">mos é a biblioteca </w:t>
       </w:r>
       <w:proofErr w:type="gramStart"/>
       <w:r>
@@ -4993,44 +4996,29 @@
       </w:r>
       <w:proofErr w:type="gramEnd"/>
       <w:r>
-        <w:t>.</w:t>
-      </w:r>
-      <w:r>
-        <w:rPr>
-          <w:color w:val="7F7F7F" w:themeColor="text1" w:themeTint="80"/>
-        </w:rPr>
-        <w:t xml:space="preserve"> </w:t>
-      </w:r>
-      <w:r>
-        <w:rPr>
-          <w:color w:val="2E74B5" w:themeColor="accent5" w:themeShade="BF"/>
-        </w:rPr>
-        <w:t>E</w:t>
-      </w:r>
-      <w:r>
-        <w:rPr>
-          <w:color w:val="2E74B5" w:themeColor="accent5" w:themeShade="BF"/>
-        </w:rPr>
-        <w:t>ss</w:t>
-      </w:r>
-      <w:r>
-        <w:rPr>
-          <w:color w:val="2E74B5" w:themeColor="accent5" w:themeShade="BF"/>
-        </w:rPr>
-        <w:t xml:space="preserve">a biblioteca começou a ser desenvolvida por Gary Bradsky em 1999, e teve sua primeira iteração lançada em 2000 (MORDVINTSEV, 2017, tradução nossa). O </w:t>
+        <w:t>, que</w:t>
+      </w:r>
+      <w:r>
+        <w:rPr>
+          <w:color w:val="7F7F7F" w:themeColor="text1" w:themeTint="80"/>
+        </w:rPr>
+        <w:t xml:space="preserve"> </w:t>
+      </w:r>
+      <w:r>
+        <w:t>começou a ser desenv</w:t>
+      </w:r>
+      <w:r>
+        <w:t>olvida por Gary Bradsky em 1999</w:t>
+      </w:r>
+      <w:r>
+        <w:t xml:space="preserve"> e teve sua primeira iteração lançada em 2000 (MORDVINTSEV, 2017, tradução nossa). O </w:t>
       </w:r>
       <w:proofErr w:type="gramStart"/>
       <w:r>
-        <w:rPr>
-          <w:color w:val="2E74B5" w:themeColor="accent5" w:themeShade="BF"/>
-        </w:rPr>
         <w:t>OpenCV</w:t>
       </w:r>
       <w:proofErr w:type="gramEnd"/>
       <w:r>
-        <w:rPr>
-          <w:color w:val="2E74B5" w:themeColor="accent5" w:themeShade="BF"/>
-        </w:rPr>
         <w:t xml:space="preserve"> foi construído para fornecer uma infraestrutura comum para aplicações de visão computacional. Atualmente essa biblioteca oferece suporte às linguagens Python, Java, C++ e Matlab.</w:t>
       </w:r>
     </w:p>
@@ -5292,8 +5280,106 @@
     </w:p>
     <w:p/>
     <w:p>
-      <w:r>
-        <w:t>Este trabalho está dividido em...</w:t>
+      <w:pPr>
+        <w:rPr>
+          <w:color w:val="2F5496" w:themeColor="accent1" w:themeShade="BF"/>
+        </w:rPr>
+      </w:pPr>
+      <w:r>
+        <w:rPr>
+          <w:color w:val="2F5496" w:themeColor="accent1" w:themeShade="BF"/>
+        </w:rPr>
+        <w:t>E</w:t>
+      </w:r>
+      <w:r>
+        <w:rPr>
+          <w:color w:val="2F5496" w:themeColor="accent1" w:themeShade="BF"/>
+        </w:rPr>
+        <w:t xml:space="preserve">ste trabalho está dividido em </w:t>
+      </w:r>
+      <w:r>
+        <w:rPr>
+          <w:color w:val="2F5496" w:themeColor="accent1" w:themeShade="BF"/>
+        </w:rPr>
+        <w:t xml:space="preserve">quatro </w:t>
+      </w:r>
+      <w:r>
+        <w:rPr>
+          <w:color w:val="2F5496" w:themeColor="accent1" w:themeShade="BF"/>
+        </w:rPr>
+        <w:t>capítulos</w:t>
+      </w:r>
+      <w:r>
+        <w:rPr>
+          <w:color w:val="2F5496" w:themeColor="accent1" w:themeShade="BF"/>
+        </w:rPr>
+        <w:t xml:space="preserve"> principais</w:t>
+      </w:r>
+      <w:r>
+        <w:rPr>
+          <w:color w:val="2F5496" w:themeColor="accent1" w:themeShade="BF"/>
+        </w:rPr>
+        <w:t>. O primeiro</w:t>
+      </w:r>
+      <w:r>
+        <w:rPr>
+          <w:color w:val="2F5496" w:themeColor="accent1" w:themeShade="BF"/>
+        </w:rPr>
+        <w:t xml:space="preserve"> trata da introdução do contexto e objetivo deste estudo. </w:t>
+      </w:r>
+      <w:r>
+        <w:rPr>
+          <w:color w:val="2F5496" w:themeColor="accent1" w:themeShade="BF"/>
+        </w:rPr>
+        <w:t xml:space="preserve">O segundo explica o funcionamento superficial dos métodos de reconhecimento utilizados. </w:t>
+      </w:r>
+      <w:r>
+        <w:rPr>
+          <w:color w:val="2F5496" w:themeColor="accent1" w:themeShade="BF"/>
+        </w:rPr>
+        <w:t xml:space="preserve">O </w:t>
+      </w:r>
+      <w:r>
+        <w:rPr>
+          <w:color w:val="2F5496" w:themeColor="accent1" w:themeShade="BF"/>
+        </w:rPr>
+        <w:t>terceiro</w:t>
+      </w:r>
+      <w:r>
+        <w:rPr>
+          <w:color w:val="2F5496" w:themeColor="accent1" w:themeShade="BF"/>
+        </w:rPr>
+        <w:t xml:space="preserve"> explica</w:t>
+      </w:r>
+      <w:r>
+        <w:rPr>
+          <w:color w:val="2F5496" w:themeColor="accent1" w:themeShade="BF"/>
+        </w:rPr>
+        <w:t xml:space="preserve"> o processo de treinamento do algoritmo desenvolvido. O quarto explica o processo de reconhecimento do algoritmo. </w:t>
+      </w:r>
+      <w:r>
+        <w:rPr>
+          <w:color w:val="2F5496" w:themeColor="accent1" w:themeShade="BF"/>
+        </w:rPr>
+        <w:t>Por fim, o</w:t>
+      </w:r>
+      <w:r>
+        <w:rPr>
+          <w:color w:val="2F5496" w:themeColor="accent1" w:themeShade="BF"/>
+        </w:rPr>
+        <w:t xml:space="preserve"> quinto </w:t>
+      </w:r>
+      <w:r>
+        <w:rPr>
+          <w:color w:val="2F5496" w:themeColor="accent1" w:themeShade="BF"/>
+        </w:rPr>
+        <w:t>m</w:t>
+      </w:r>
+      <w:r>
+        <w:rPr>
+          <w:color w:val="2F5496" w:themeColor="accent1" w:themeShade="BF"/>
+        </w:rPr>
+        <w:t>ostra os resultados da pesquisa e conclusões tiradas.</w:t>
       </w:r>
     </w:p>
     <w:p/>
@@ -5903,7 +5989,7 @@
                     <a:blip r:embed="rId8">
                       <a:extLst>
                         <a:ext uri="{28A0092B-C50C-407E-A947-70E740481C1C}">
-                          <a14:useLocalDpi xmlns="" xmlns:wpc="http://schemas.microsoft.com/office/word/2010/wordprocessingCanvas" xmlns:cx="http://schemas.microsoft.com/office/drawing/2014/chartex" xmlns:cx1="http://schemas.microsoft.com/office/drawing/2015/9/8/chartex" xmlns:cx2="http://schemas.microsoft.com/office/drawing/2015/10/21/chartex" xmlns:cx3="http://schemas.microsoft.com/office/drawing/2016/5/9/chartex" xmlns:cx4="http://schemas.microsoft.com/office/drawing/2016/5/10/chartex" xmlns:cx5="http://schemas.microsoft.com/office/drawing/2016/5/11/chartex" xmlns:cx6="http://schemas.microsoft.com/office/drawing/2016/5/12/chartex" xmlns:cx7="http://schemas.microsoft.com/office/drawing/2016/5/13/chartex" xmlns:cx8="http://schemas.microsoft.com/office/drawing/2016/5/14/chartex" xmlns:mc="http://schemas.openxmlformats.org/markup-compatibility/2006" xmlns:aink="http://schemas.microsoft.com/office/drawing/2016/ink" xmlns:am3d="http://schemas.microsoft.com/office/drawing/2017/model3d" xmlns:o="urn:schemas-microsoft-com:office:office" xmlns:v="urn:schemas-microsoft-com:vml" xmlns:wp14="http://schemas.microsoft.com/office/word/2010/wordprocessingDrawing" xmlns:w10="urn:schemas-microsoft-com:office:word" xmlns:w="http://schemas.openxmlformats.org/wordprocessingml/2006/main" xmlns:w14="http://schemas.microsoft.com/office/word/2010/wordml" xmlns:w15="http://schemas.microsoft.com/office/word/2012/wordml" xmlns:w16cid="http://schemas.microsoft.com/office/word/2016/wordml/cid" xmlns:w16se="http://schemas.microsoft.com/office/word/2015/wordml/symex" xmlns:wpg="http://schemas.microsoft.com/office/word/2010/wordprocessingGroup" xmlns:wpi="http://schemas.microsoft.com/office/word/2010/wordprocessingInk" xmlns:wps="http://schemas.microsoft.com/office/word/2010/wordprocessingShape" xmlns:a14="http://schemas.microsoft.com/office/drawing/2010/main" val="0"/>
+                          <a14:useLocalDpi xmlns:a14="http://schemas.microsoft.com/office/drawing/2010/main" xmlns:wps="http://schemas.microsoft.com/office/word/2010/wordprocessingShape" xmlns:wpi="http://schemas.microsoft.com/office/word/2010/wordprocessingInk" xmlns:wpg="http://schemas.microsoft.com/office/word/2010/wordprocessingGroup" xmlns:w16se="http://schemas.microsoft.com/office/word/2015/wordml/symex" xmlns:w16cid="http://schemas.microsoft.com/office/word/2016/wordml/cid" xmlns:w15="http://schemas.microsoft.com/office/word/2012/wordml" xmlns:w14="http://schemas.microsoft.com/office/word/2010/wordml" xmlns:w="http://schemas.openxmlformats.org/wordprocessingml/2006/main" xmlns:w10="urn:schemas-microsoft-com:office:word" xmlns:wp14="http://schemas.microsoft.com/office/word/2010/wordprocessingDrawing" xmlns:v="urn:schemas-microsoft-com:vml" xmlns:o="urn:schemas-microsoft-com:office:office" xmlns:am3d="http://schemas.microsoft.com/office/drawing/2017/model3d" xmlns:aink="http://schemas.microsoft.com/office/drawing/2016/ink" xmlns:mc="http://schemas.openxmlformats.org/markup-compatibility/2006" xmlns:cx8="http://schemas.microsoft.com/office/drawing/2016/5/14/chartex" xmlns:cx7="http://schemas.microsoft.com/office/drawing/2016/5/13/chartex" xmlns:cx6="http://schemas.microsoft.com/office/drawing/2016/5/12/chartex" xmlns:cx5="http://schemas.microsoft.com/office/drawing/2016/5/11/chartex" xmlns:cx4="http://schemas.microsoft.com/office/drawing/2016/5/10/chartex" xmlns:cx3="http://schemas.microsoft.com/office/drawing/2016/5/9/chartex" xmlns:cx2="http://schemas.microsoft.com/office/drawing/2015/10/21/chartex" xmlns:cx1="http://schemas.microsoft.com/office/drawing/2015/9/8/chartex" xmlns:cx="http://schemas.microsoft.com/office/drawing/2014/chartex" xmlns:wpc="http://schemas.microsoft.com/office/word/2010/wordprocessingCanvas" xmlns="" val="0"/>
                         </a:ext>
                       </a:extLst>
                     </a:blip>
@@ -6050,7 +6136,7 @@
                     <a:blip r:embed="rId9">
                       <a:extLst>
                         <a:ext uri="{28A0092B-C50C-407E-A947-70E740481C1C}">
-                          <a14:useLocalDpi xmlns="" xmlns:wpc="http://schemas.microsoft.com/office/word/2010/wordprocessingCanvas" xmlns:cx="http://schemas.microsoft.com/office/drawing/2014/chartex" xmlns:cx1="http://schemas.microsoft.com/office/drawing/2015/9/8/chartex" xmlns:cx2="http://schemas.microsoft.com/office/drawing/2015/10/21/chartex" xmlns:cx3="http://schemas.microsoft.com/office/drawing/2016/5/9/chartex" xmlns:cx4="http://schemas.microsoft.com/office/drawing/2016/5/10/chartex" xmlns:cx5="http://schemas.microsoft.com/office/drawing/2016/5/11/chartex" xmlns:cx6="http://schemas.microsoft.com/office/drawing/2016/5/12/chartex" xmlns:cx7="http://schemas.microsoft.com/office/drawing/2016/5/13/chartex" xmlns:cx8="http://schemas.microsoft.com/office/drawing/2016/5/14/chartex" xmlns:mc="http://schemas.openxmlformats.org/markup-compatibility/2006" xmlns:aink="http://schemas.microsoft.com/office/drawing/2016/ink" xmlns:am3d="http://schemas.microsoft.com/office/drawing/2017/model3d" xmlns:o="urn:schemas-microsoft-com:office:office" xmlns:v="urn:schemas-microsoft-com:vml" xmlns:wp14="http://schemas.microsoft.com/office/word/2010/wordprocessingDrawing" xmlns:w10="urn:schemas-microsoft-com:office:word" xmlns:w="http://schemas.openxmlformats.org/wordprocessingml/2006/main" xmlns:w14="http://schemas.microsoft.com/office/word/2010/wordml" xmlns:w15="http://schemas.microsoft.com/office/word/2012/wordml" xmlns:w16cid="http://schemas.microsoft.com/office/word/2016/wordml/cid" xmlns:w16se="http://schemas.microsoft.com/office/word/2015/wordml/symex" xmlns:wpg="http://schemas.microsoft.com/office/word/2010/wordprocessingGroup" xmlns:wpi="http://schemas.microsoft.com/office/word/2010/wordprocessingInk" xmlns:wps="http://schemas.microsoft.com/office/word/2010/wordprocessingShape" xmlns:a14="http://schemas.microsoft.com/office/drawing/2010/main" val="0"/>
+                          <a14:useLocalDpi xmlns:a14="http://schemas.microsoft.com/office/drawing/2010/main" xmlns:wps="http://schemas.microsoft.com/office/word/2010/wordprocessingShape" xmlns:wpi="http://schemas.microsoft.com/office/word/2010/wordprocessingInk" xmlns:wpg="http://schemas.microsoft.com/office/word/2010/wordprocessingGroup" xmlns:w16se="http://schemas.microsoft.com/office/word/2015/wordml/symex" xmlns:w16cid="http://schemas.microsoft.com/office/word/2016/wordml/cid" xmlns:w15="http://schemas.microsoft.com/office/word/2012/wordml" xmlns:w14="http://schemas.microsoft.com/office/word/2010/wordml" xmlns:w="http://schemas.openxmlformats.org/wordprocessingml/2006/main" xmlns:w10="urn:schemas-microsoft-com:office:word" xmlns:wp14="http://schemas.microsoft.com/office/word/2010/wordprocessingDrawing" xmlns:v="urn:schemas-microsoft-com:vml" xmlns:o="urn:schemas-microsoft-com:office:office" xmlns:am3d="http://schemas.microsoft.com/office/drawing/2017/model3d" xmlns:aink="http://schemas.microsoft.com/office/drawing/2016/ink" xmlns:mc="http://schemas.openxmlformats.org/markup-compatibility/2006" xmlns:cx8="http://schemas.microsoft.com/office/drawing/2016/5/14/chartex" xmlns:cx7="http://schemas.microsoft.com/office/drawing/2016/5/13/chartex" xmlns:cx6="http://schemas.microsoft.com/office/drawing/2016/5/12/chartex" xmlns:cx5="http://schemas.microsoft.com/office/drawing/2016/5/11/chartex" xmlns:cx4="http://schemas.microsoft.com/office/drawing/2016/5/10/chartex" xmlns:cx3="http://schemas.microsoft.com/office/drawing/2016/5/9/chartex" xmlns:cx2="http://schemas.microsoft.com/office/drawing/2015/10/21/chartex" xmlns:cx1="http://schemas.microsoft.com/office/drawing/2015/9/8/chartex" xmlns:cx="http://schemas.microsoft.com/office/drawing/2014/chartex" xmlns:wpc="http://schemas.microsoft.com/office/word/2010/wordprocessingCanvas" xmlns="" val="0"/>
                         </a:ext>
                       </a:extLst>
                     </a:blip>
@@ -6299,7 +6385,7 @@
                     <a:blip r:embed="rId10">
                       <a:extLst>
                         <a:ext uri="{28A0092B-C50C-407E-A947-70E740481C1C}">
-                          <a14:useLocalDpi xmlns="" xmlns:wpc="http://schemas.microsoft.com/office/word/2010/wordprocessingCanvas" xmlns:cx="http://schemas.microsoft.com/office/drawing/2014/chartex" xmlns:cx1="http://schemas.microsoft.com/office/drawing/2015/9/8/chartex" xmlns:cx2="http://schemas.microsoft.com/office/drawing/2015/10/21/chartex" xmlns:cx3="http://schemas.microsoft.com/office/drawing/2016/5/9/chartex" xmlns:cx4="http://schemas.microsoft.com/office/drawing/2016/5/10/chartex" xmlns:cx5="http://schemas.microsoft.com/office/drawing/2016/5/11/chartex" xmlns:cx6="http://schemas.microsoft.com/office/drawing/2016/5/12/chartex" xmlns:cx7="http://schemas.microsoft.com/office/drawing/2016/5/13/chartex" xmlns:cx8="http://schemas.microsoft.com/office/drawing/2016/5/14/chartex" xmlns:mc="http://schemas.openxmlformats.org/markup-compatibility/2006" xmlns:aink="http://schemas.microsoft.com/office/drawing/2016/ink" xmlns:am3d="http://schemas.microsoft.com/office/drawing/2017/model3d" xmlns:o="urn:schemas-microsoft-com:office:office" xmlns:v="urn:schemas-microsoft-com:vml" xmlns:wp14="http://schemas.microsoft.com/office/word/2010/wordprocessingDrawing" xmlns:w10="urn:schemas-microsoft-com:office:word" xmlns:w="http://schemas.openxmlformats.org/wordprocessingml/2006/main" xmlns:w14="http://schemas.microsoft.com/office/word/2010/wordml" xmlns:w15="http://schemas.microsoft.com/office/word/2012/wordml" xmlns:w16cid="http://schemas.microsoft.com/office/word/2016/wordml/cid" xmlns:w16se="http://schemas.microsoft.com/office/word/2015/wordml/symex" xmlns:wpg="http://schemas.microsoft.com/office/word/2010/wordprocessingGroup" xmlns:wpi="http://schemas.microsoft.com/office/word/2010/wordprocessingInk" xmlns:wps="http://schemas.microsoft.com/office/word/2010/wordprocessingShape" xmlns:a14="http://schemas.microsoft.com/office/drawing/2010/main" val="0"/>
+                          <a14:useLocalDpi xmlns:a14="http://schemas.microsoft.com/office/drawing/2010/main" xmlns:wps="http://schemas.microsoft.com/office/word/2010/wordprocessingShape" xmlns:wpi="http://schemas.microsoft.com/office/word/2010/wordprocessingInk" xmlns:wpg="http://schemas.microsoft.com/office/word/2010/wordprocessingGroup" xmlns:w16se="http://schemas.microsoft.com/office/word/2015/wordml/symex" xmlns:w16cid="http://schemas.microsoft.com/office/word/2016/wordml/cid" xmlns:w15="http://schemas.microsoft.com/office/word/2012/wordml" xmlns:w14="http://schemas.microsoft.com/office/word/2010/wordml" xmlns:w="http://schemas.openxmlformats.org/wordprocessingml/2006/main" xmlns:w10="urn:schemas-microsoft-com:office:word" xmlns:wp14="http://schemas.microsoft.com/office/word/2010/wordprocessingDrawing" xmlns:v="urn:schemas-microsoft-com:vml" xmlns:o="urn:schemas-microsoft-com:office:office" xmlns:am3d="http://schemas.microsoft.com/office/drawing/2017/model3d" xmlns:aink="http://schemas.microsoft.com/office/drawing/2016/ink" xmlns:mc="http://schemas.openxmlformats.org/markup-compatibility/2006" xmlns:cx8="http://schemas.microsoft.com/office/drawing/2016/5/14/chartex" xmlns:cx7="http://schemas.microsoft.com/office/drawing/2016/5/13/chartex" xmlns:cx6="http://schemas.microsoft.com/office/drawing/2016/5/12/chartex" xmlns:cx5="http://schemas.microsoft.com/office/drawing/2016/5/11/chartex" xmlns:cx4="http://schemas.microsoft.com/office/drawing/2016/5/10/chartex" xmlns:cx3="http://schemas.microsoft.com/office/drawing/2016/5/9/chartex" xmlns:cx2="http://schemas.microsoft.com/office/drawing/2015/10/21/chartex" xmlns:cx1="http://schemas.microsoft.com/office/drawing/2015/9/8/chartex" xmlns:cx="http://schemas.microsoft.com/office/drawing/2014/chartex" xmlns:wpc="http://schemas.microsoft.com/office/word/2010/wordprocessingCanvas" xmlns="" val="0"/>
                         </a:ext>
                       </a:extLst>
                     </a:blip>
@@ -6372,7 +6458,13 @@
       </w:r>
       <w:proofErr w:type="spellEnd"/>
       <w:r>
-        <w:t xml:space="preserve"> (1991) alegam que o funcionamento do reconhecimento ocorre em </w:t>
+        <w:t xml:space="preserve"> (1991) </w:t>
+      </w:r>
+      <w:r>
+        <w:t>afirmam</w:t>
+      </w:r>
+      <w:r>
+        <w:t xml:space="preserve"> que o funcionamento do reconhecimento ocorre em </w:t>
       </w:r>
       <w:proofErr w:type="gramStart"/>
       <w:r>
@@ -6564,16 +6656,25 @@
         </w:rPr>
       </w:pPr>
       <w:r>
-        <w:t>O Fisherfaces, criado em 1997 por Peter N. Belhumeur, João P. Hespanha e David J. Kriegman, é um método de reconhecimento que foi desenvolvido com o objetivo de possibilitar a detecção de faces em ambientes nos quais há grande variação de luz ou expressão facial</w:t>
-      </w:r>
-      <w:r>
-        <w:t xml:space="preserve">, como demonstrado na imagem </w:t>
+        <w:t>O Fisherfaces, criado em 1997 por Peter N. Belhumeur, João P. Hespanha e David J. Kriegman</w:t>
       </w:r>
       <w:proofErr w:type="gramStart"/>
       <w:r>
-        <w:t>4</w:t>
+        <w:t>, é</w:t>
       </w:r>
       <w:proofErr w:type="gramEnd"/>
+      <w:r>
+        <w:t xml:space="preserve"> um método de reconhecimento que foi desenvolvido com o objetivo de possibilitar a detecção de faces em ambientes nos quais há grande variação de luz ou expressão facial</w:t>
+      </w:r>
+      <w:r>
+        <w:t xml:space="preserve">, como demonstrado na </w:t>
+      </w:r>
+      <w:r>
+        <w:t>figura</w:t>
+      </w:r>
+      <w:r>
+        <w:t xml:space="preserve"> 4</w:t>
+      </w:r>
       <w:r>
         <w:t>.</w:t>
       </w:r>
@@ -6676,7 +6777,75 @@
         <w:spacing w:after="200"/>
       </w:pPr>
       <w:r>
-        <w:t xml:space="preserve">O Fisherfaces reduz a dimensionalidade das imagens utilizando o algoritmo chamado </w:t>
+        <w:t>Uma das principais diferenças entre o</w:t>
+      </w:r>
+      <w:r>
+        <w:t xml:space="preserve"> </w:t>
+      </w:r>
+      <w:r>
+        <w:t xml:space="preserve">Eigenfaces e </w:t>
+      </w:r>
+      <w:r>
+        <w:t>Fisherfaces</w:t>
+      </w:r>
+      <w:r>
+        <w:t xml:space="preserve"> é o procedimento utilizado para compressão das imagens. </w:t>
+      </w:r>
+      <w:r>
+        <w:t xml:space="preserve">De acordo com Galimberti (2018, p. 30 apud JESUS </w:t>
+      </w:r>
+      <w:proofErr w:type="spellStart"/>
+      <w:proofErr w:type="gramStart"/>
+      <w:r>
+        <w:t>et</w:t>
+      </w:r>
+      <w:proofErr w:type="spellEnd"/>
+      <w:proofErr w:type="gramEnd"/>
+      <w:r>
+        <w:t xml:space="preserve"> </w:t>
+      </w:r>
+      <w:proofErr w:type="spellStart"/>
+      <w:r>
+        <w:t>al</w:t>
+      </w:r>
+      <w:proofErr w:type="spellEnd"/>
+      <w:r>
+        <w:t>, 2015)</w:t>
+      </w:r>
+      <w:r>
+        <w:t>, e</w:t>
+      </w:r>
+      <w:r>
+        <w:t xml:space="preserve">nquanto o primeiro aplica o </w:t>
+      </w:r>
+      <w:r>
+        <w:rPr>
+          <w:i/>
+        </w:rPr>
+        <w:t xml:space="preserve">Principal </w:t>
+      </w:r>
+      <w:proofErr w:type="spellStart"/>
+      <w:r>
+        <w:rPr>
+          <w:i/>
+        </w:rPr>
+        <w:t>Component</w:t>
+      </w:r>
+      <w:proofErr w:type="spellEnd"/>
+      <w:r>
+        <w:rPr>
+          <w:i/>
+        </w:rPr>
+        <w:t xml:space="preserve"> Analysis</w:t>
+      </w:r>
+      <w:r>
+        <w:t xml:space="preserve"> (PCA),</w:t>
+      </w:r>
+      <w:r>
+        <w:t xml:space="preserve"> que faz a compressão da imagem mas sem diferenciar as informações discriminativas,</w:t>
+      </w:r>
+      <w:r>
+        <w:t xml:space="preserve"> o segundo opera com o </w:t>
       </w:r>
       <w:r>
         <w:rPr>
@@ -6685,13 +6854,39 @@
         <w:t>Linear Discriminant Analysis</w:t>
       </w:r>
       <w:r>
-        <w:t xml:space="preserve"> (LDA), criado pelo estatístico e geneticista Ronald Aylmer Fisher em 1936.</w:t>
-      </w:r>
-      <w:r>
-        <w:t xml:space="preserve"> Diferente do PCA, o LDA </w:t>
-      </w:r>
-      <w:r>
-        <w:t xml:space="preserve">é um algoritmo supervisionado, o que significa que </w:t>
+        <w:t xml:space="preserve"> (LDA)</w:t>
+      </w:r>
+      <w:r>
+        <w:t>, que além de realizar a compressão, também maximiza a discriminação do processo.</w:t>
+      </w:r>
+    </w:p>
+    <w:p>
+      <w:pPr>
+        <w:spacing w:after="200"/>
+      </w:pPr>
+      <w:r>
+        <w:t>Essa</w:t>
+      </w:r>
+      <w:r>
+        <w:t xml:space="preserve"> d</w:t>
+      </w:r>
+      <w:r>
+        <w:t>i</w:t>
+      </w:r>
+      <w:r>
+        <w:t>scriminação feita pelo LDA</w:t>
+      </w:r>
+      <w:r>
+        <w:t xml:space="preserve"> é o que</w:t>
+      </w:r>
+      <w:r>
+        <w:t xml:space="preserve"> facilita </w:t>
+      </w:r>
+      <w:r>
+        <w:t>a</w:t>
+      </w:r>
+      <w:r>
+        <w:t xml:space="preserve"> </w:t>
       </w:r>
     </w:p>
     <w:p>
@@ -6768,26 +6963,32 @@
         <w:rPr>
           <w:iCs/>
         </w:rPr>
-        <w:t xml:space="preserve"> O teste foi realizado utilizando um Raspberry Pi 3B, que processou a detecção facial, e um servidor Linux de hardware não especificado, que efetuou o reconhecimento facial.</w:t>
+        <w:t xml:space="preserve"> O teste foi realizado utilizando um </w:t>
       </w:r>
       <w:r>
         <w:rPr>
           <w:iCs/>
         </w:rPr>
-        <w:t xml:space="preserve"> </w:t>
-      </w:r>
-    </w:p>
-    <w:p>
-      <w:pPr>
+        <w:lastRenderedPageBreak/>
+        <w:t>Raspberry Pi 3B, que processou a detecção facial, e um servidor Linux de hardware não especificado, que efetuou o reconhecimento facial.</w:t>
+      </w:r>
+      <w:r>
         <w:rPr>
           <w:iCs/>
         </w:rPr>
-      </w:pPr>
-      <w:r>
+        <w:t xml:space="preserve"> </w:t>
+      </w:r>
+    </w:p>
+    <w:p>
+      <w:pPr>
         <w:rPr>
           <w:iCs/>
         </w:rPr>
-        <w:lastRenderedPageBreak/>
+      </w:pPr>
+      <w:r>
+        <w:rPr>
+          <w:iCs/>
+        </w:rPr>
         <w:t xml:space="preserve">Neste estudo, o autor chega à conclusão </w:t>
       </w:r>
       <w:r>
@@ -7083,33 +7284,65 @@
       </w:r>
     </w:p>
     <w:p>
-      <w:r>
+      <w:pPr>
+        <w:rPr>
+          <w:color w:val="2F5496" w:themeColor="accent1" w:themeShade="BF"/>
+        </w:rPr>
+      </w:pPr>
+      <w:r>
+        <w:rPr>
+          <w:color w:val="2F5496" w:themeColor="accent1" w:themeShade="BF"/>
+        </w:rPr>
         <w:t>Nascimento (2015)</w:t>
       </w:r>
       <w:r>
-        <w:t xml:space="preserve"> </w:t>
-      </w:r>
-      <w:r>
+        <w:rPr>
+          <w:color w:val="2F5496" w:themeColor="accent1" w:themeShade="BF"/>
+        </w:rPr>
+        <w:t xml:space="preserve"> </w:t>
+      </w:r>
+      <w:r>
+        <w:rPr>
+          <w:color w:val="2F5496" w:themeColor="accent1" w:themeShade="BF"/>
+        </w:rPr>
         <w:t>fez um estudo d</w:t>
       </w:r>
       <w:r>
+        <w:rPr>
+          <w:color w:val="2F5496" w:themeColor="accent1" w:themeShade="BF"/>
+        </w:rPr>
         <w:t>os métodos da</w:t>
       </w:r>
       <w:r>
+        <w:rPr>
+          <w:color w:val="2F5496" w:themeColor="accent1" w:themeShade="BF"/>
+        </w:rPr>
         <w:t xml:space="preserve"> biblioteca </w:t>
       </w:r>
       <w:proofErr w:type="gramStart"/>
       <w:r>
+        <w:rPr>
+          <w:color w:val="2F5496" w:themeColor="accent1" w:themeShade="BF"/>
+        </w:rPr>
         <w:t>OpenCV</w:t>
       </w:r>
       <w:proofErr w:type="gramEnd"/>
       <w:r>
+        <w:rPr>
+          <w:color w:val="2F5496" w:themeColor="accent1" w:themeShade="BF"/>
+        </w:rPr>
         <w:t xml:space="preserve"> no sistema embarcado Beaglebone Black</w:t>
       </w:r>
       <w:r>
+        <w:rPr>
+          <w:color w:val="2F5496" w:themeColor="accent1" w:themeShade="BF"/>
+        </w:rPr>
         <w:t>.</w:t>
       </w:r>
       <w:r>
+        <w:rPr>
+          <w:color w:val="2F5496" w:themeColor="accent1" w:themeShade="BF"/>
+        </w:rPr>
         <w:t xml:space="preserve"> O sistema foi utilizado para fazer controle presencial em salas de aula.</w:t>
       </w:r>
     </w:p>
@@ -7193,6 +7426,23 @@
     <w:p>
       <w:pPr>
         <w:rPr>
+          <w:rStyle w:val="uiqtextrenderedqtext"/>
+          <w:iCs/>
+          <w:color w:val="FF0000"/>
+        </w:rPr>
+      </w:pPr>
+      <w:r>
+        <w:rPr>
+          <w:rStyle w:val="uiqtextrenderedqtext"/>
+          <w:iCs/>
+          <w:color w:val="FF0000"/>
+        </w:rPr>
+        <w:t>O próximo capítulo explicará...</w:t>
+      </w:r>
+    </w:p>
+    <w:p>
+      <w:pPr>
+        <w:rPr>
           <w:i/>
           <w:color w:val="FF0000"/>
           <w:lang w:val="en-US"/>
@@ -7251,6 +7501,7 @@
         <w:rPr>
           <w:lang w:val="en-US"/>
         </w:rPr>
+        <w:lastRenderedPageBreak/>
         <w:br w:type="page"/>
       </w:r>
     </w:p>
@@ -8664,7 +8915,19 @@
         <w:rPr>
           <w:shd w:val="clear" w:color="auto" w:fill="FFFFFF"/>
         </w:rPr>
-        <w:t>, com o objetivo de...</w:t>
+        <w:t xml:space="preserve">, com o objetivo de </w:t>
+      </w:r>
+      <w:r>
+        <w:rPr>
+          <w:shd w:val="clear" w:color="auto" w:fill="FFFFFF"/>
+        </w:rPr>
+        <w:t>simplificar</w:t>
+      </w:r>
+      <w:r>
+        <w:rPr>
+          <w:shd w:val="clear" w:color="auto" w:fill="FFFFFF"/>
+        </w:rPr>
+        <w:t xml:space="preserve"> o processamento de informações.</w:t>
       </w:r>
     </w:p>
     <w:p>
@@ -8700,7 +8963,93 @@
         <w:rPr>
           <w:shd w:val="clear" w:color="auto" w:fill="FFFFFF"/>
         </w:rPr>
-        <w:t xml:space="preserve">. Uma superfície lambertiana, quando observada de qualquer ângulo, </w:t>
+        <w:t xml:space="preserve">. </w:t>
+      </w:r>
+      <w:r>
+        <w:rPr>
+          <w:color w:val="FF0000"/>
+          <w:shd w:val="clear" w:color="auto" w:fill="FFFFFF"/>
+        </w:rPr>
+        <w:t>Uma superfície lambertiana, quand</w:t>
+      </w:r>
+      <w:r>
+        <w:rPr>
+          <w:color w:val="FF0000"/>
+          <w:shd w:val="clear" w:color="auto" w:fill="FFFFFF"/>
+        </w:rPr>
+        <w:t>o observada de qualquer ângulo...</w:t>
+      </w:r>
+    </w:p>
+    <w:p>
+      <w:pPr>
+        <w:spacing w:line="276" w:lineRule="auto"/>
+        <w:ind w:firstLine="0"/>
+        <w:rPr>
+          <w:shd w:val="clear" w:color="auto" w:fill="FFFFFF"/>
+        </w:rPr>
+      </w:pPr>
+    </w:p>
+    <w:p>
+      <w:pPr>
+        <w:spacing w:line="276" w:lineRule="auto"/>
+        <w:ind w:firstLine="0"/>
+        <w:rPr>
+          <w:shd w:val="clear" w:color="auto" w:fill="FFFFFF"/>
+        </w:rPr>
+      </w:pPr>
+      <w:r>
+        <w:rPr>
+          <w:shd w:val="clear" w:color="auto" w:fill="FFFFFF"/>
+        </w:rPr>
+        <w:t>SCRIPT: Conjunto de instruções que podem ser executadas por um computador</w:t>
+      </w:r>
+      <w:r>
+        <w:rPr>
+          <w:shd w:val="clear" w:color="auto" w:fill="FFFFFF"/>
+        </w:rPr>
+        <w:t>.</w:t>
+      </w:r>
+      <w:r>
+        <w:rPr>
+          <w:shd w:val="clear" w:color="auto" w:fill="FFFFFF"/>
+        </w:rPr>
+        <w:t xml:space="preserve"> </w:t>
+      </w:r>
+      <w:r>
+        <w:rPr>
+          <w:shd w:val="clear" w:color="auto" w:fill="FFFFFF"/>
+        </w:rPr>
+        <w:t>N</w:t>
+      </w:r>
+      <w:r>
+        <w:rPr>
+          <w:shd w:val="clear" w:color="auto" w:fill="FFFFFF"/>
+        </w:rPr>
+        <w:t>ormalmente utilizado para automatizar</w:t>
+      </w:r>
+      <w:r>
+        <w:rPr>
+          <w:shd w:val="clear" w:color="auto" w:fill="FFFFFF"/>
+        </w:rPr>
+        <w:t xml:space="preserve"> </w:t>
+      </w:r>
+      <w:r>
+        <w:rPr>
+          <w:shd w:val="clear" w:color="auto" w:fill="FFFFFF"/>
+        </w:rPr>
+        <w:t>tarefa</w:t>
+      </w:r>
+      <w:r>
+        <w:rPr>
+          <w:shd w:val="clear" w:color="auto" w:fill="FFFFFF"/>
+        </w:rPr>
+        <w:t>s</w:t>
+      </w:r>
+      <w:r>
+        <w:rPr>
+          <w:shd w:val="clear" w:color="auto" w:fill="FFFFFF"/>
+        </w:rPr>
+        <w:t>.</w:t>
       </w:r>
     </w:p>
     <w:sectPr>
@@ -11450,7 +11799,7 @@
   <a:extraClrSchemeLst/>
   <a:extLst>
     <a:ext uri="{05A4C25C-085E-4340-85A3-A5531E510DB2}">
-      <thm15:themeFamily xmlns="" xmlns:thm15="http://schemas.microsoft.com/office/thememl/2012/main" name="Office Theme" id="{62F939B6-93AF-4DB8-9C6B-D6C7DFDC589F}" vid="{4A3C46E8-61CC-4603-A589-7422A47A8E4A}"/>
+      <thm15:themeFamily xmlns:thm15="http://schemas.microsoft.com/office/thememl/2012/main" xmlns="" name="Office Theme" id="{62F939B6-93AF-4DB8-9C6B-D6C7DFDC589F}" vid="{4A3C46E8-61CC-4603-A589-7422A47A8E4A}"/>
     </a:ext>
   </a:extLst>
 </a:theme>

</xml_diff>